<commit_message>
Add dataset description in the report
Wrote the "The data set" subsection in Introduction – described DS70, 100 rows, 8 columns, and listed key variables used for the analysis.
</commit_message>
<xml_diff>
--- a/7COM1079_Final report.docx
+++ b/7COM1079_Final report.docx
@@ -1772,6 +1772,163 @@
     <w:p>
       <w:pPr>
         <w:pStyle w:val="ListParagraph"/>
+        <w:ind w:left="2160"/>
+        <w:rPr>
+          <w:rFonts w:ascii="Times New Roman" w:eastAsia="Times New Roman" w:hAnsi="Times New Roman" w:cs="Times New Roman"/>
+        </w:rPr>
+      </w:pPr>
+      <w:r>
+        <w:rPr>
+          <w:rFonts w:ascii="Times New Roman" w:eastAsia="Times New Roman" w:hAnsi="Times New Roman" w:cs="Times New Roman"/>
+        </w:rPr>
+        <w:t xml:space="preserve">The dataset ID is </w:t>
+      </w:r>
+      <w:proofErr w:type="gramStart"/>
+      <w:r>
+        <w:rPr>
+          <w:rFonts w:ascii="Times New Roman" w:eastAsia="Times New Roman" w:hAnsi="Times New Roman" w:cs="Times New Roman"/>
+        </w:rPr>
+        <w:t>DS70</w:t>
+      </w:r>
+      <w:proofErr w:type="gramEnd"/>
+      <w:r>
+        <w:rPr>
+          <w:rFonts w:ascii="Times New Roman" w:eastAsia="Times New Roman" w:hAnsi="Times New Roman" w:cs="Times New Roman"/>
+        </w:rPr>
+        <w:t xml:space="preserve"> and it is taken from the file called “most_followed_ig.csv”.</w:t>
+      </w:r>
+      <w:r>
+        <w:rPr>
+          <w:rFonts w:ascii="Times New Roman" w:eastAsia="Times New Roman" w:hAnsi="Times New Roman" w:cs="Times New Roman"/>
+        </w:rPr>
+        <w:t xml:space="preserve"> </w:t>
+      </w:r>
+      <w:r>
+        <w:rPr>
+          <w:rFonts w:ascii="Times New Roman" w:eastAsia="Times New Roman" w:hAnsi="Times New Roman" w:cs="Times New Roman"/>
+        </w:rPr>
+        <w:t xml:space="preserve"> It has </w:t>
+      </w:r>
+      <w:r>
+        <w:rPr>
+          <w:rFonts w:ascii="Times New Roman" w:eastAsia="Times New Roman" w:hAnsi="Times New Roman" w:cs="Times New Roman"/>
+        </w:rPr>
+        <w:t>data</w:t>
+      </w:r>
+      <w:r>
+        <w:rPr>
+          <w:rFonts w:ascii="Times New Roman" w:eastAsia="Times New Roman" w:hAnsi="Times New Roman" w:cs="Times New Roman"/>
+        </w:rPr>
+        <w:t xml:space="preserve"> about 100 most followed Instagram accounts</w:t>
+      </w:r>
+      <w:r>
+        <w:rPr>
+          <w:rFonts w:ascii="Times New Roman" w:eastAsia="Times New Roman" w:hAnsi="Times New Roman" w:cs="Times New Roman"/>
+        </w:rPr>
+        <w:t xml:space="preserve"> including columns like </w:t>
+      </w:r>
+      <w:proofErr w:type="gramStart"/>
+      <w:r>
+        <w:rPr>
+          <w:rFonts w:ascii="Times New Roman" w:eastAsia="Times New Roman" w:hAnsi="Times New Roman" w:cs="Times New Roman"/>
+        </w:rPr>
+        <w:t xml:space="preserve">( </w:t>
+      </w:r>
+      <w:r>
+        <w:rPr>
+          <w:rFonts w:ascii="Times New Roman" w:eastAsia="Times New Roman" w:hAnsi="Times New Roman" w:cs="Times New Roman"/>
+        </w:rPr>
+        <w:t>rank</w:t>
+      </w:r>
+      <w:proofErr w:type="gramEnd"/>
+      <w:r>
+        <w:rPr>
+          <w:rFonts w:ascii="Times New Roman" w:eastAsia="Times New Roman" w:hAnsi="Times New Roman" w:cs="Times New Roman"/>
+        </w:rPr>
+        <w:t xml:space="preserve">, </w:t>
+      </w:r>
+      <w:r>
+        <w:rPr>
+          <w:rFonts w:ascii="Times New Roman" w:eastAsia="Times New Roman" w:hAnsi="Times New Roman" w:cs="Times New Roman"/>
+        </w:rPr>
+        <w:t xml:space="preserve">brand, categories 1, </w:t>
+      </w:r>
+      <w:proofErr w:type="spellStart"/>
+      <w:r>
+        <w:rPr>
+          <w:rFonts w:ascii="Times New Roman" w:eastAsia="Times New Roman" w:hAnsi="Times New Roman" w:cs="Times New Roman"/>
+        </w:rPr>
+        <w:t>ctaegories</w:t>
+      </w:r>
+      <w:proofErr w:type="spellEnd"/>
+      <w:r>
+        <w:rPr>
+          <w:rFonts w:ascii="Times New Roman" w:eastAsia="Times New Roman" w:hAnsi="Times New Roman" w:cs="Times New Roman"/>
+        </w:rPr>
+        <w:t xml:space="preserve"> 2, followers, </w:t>
+      </w:r>
+      <w:proofErr w:type="gramStart"/>
+      <w:r>
+        <w:rPr>
+          <w:rFonts w:ascii="Times New Roman" w:eastAsia="Times New Roman" w:hAnsi="Times New Roman" w:cs="Times New Roman"/>
+        </w:rPr>
+        <w:t>ER )</w:t>
+      </w:r>
+      <w:proofErr w:type="gramEnd"/>
+      <w:r>
+        <w:rPr>
+          <w:rFonts w:ascii="Times New Roman" w:eastAsia="Times New Roman" w:hAnsi="Times New Roman" w:cs="Times New Roman"/>
+        </w:rPr>
+        <w:t>.</w:t>
+      </w:r>
+      <w:r>
+        <w:rPr>
+          <w:rFonts w:ascii="Times New Roman" w:eastAsia="Times New Roman" w:hAnsi="Times New Roman" w:cs="Times New Roman"/>
+        </w:rPr>
+        <w:t xml:space="preserve"> </w:t>
+      </w:r>
+      <w:r>
+        <w:rPr>
+          <w:rFonts w:ascii="Times New Roman" w:eastAsia="Times New Roman" w:hAnsi="Times New Roman" w:cs="Times New Roman"/>
+        </w:rPr>
+        <w:t xml:space="preserve">Categories 1 and ER are the 2 selected variables </w:t>
+      </w:r>
+      <w:r>
+        <w:rPr>
+          <w:rFonts w:ascii="Times New Roman" w:eastAsia="Times New Roman" w:hAnsi="Times New Roman" w:cs="Times New Roman"/>
+        </w:rPr>
+        <w:t xml:space="preserve">that are used for the analysis. </w:t>
+      </w:r>
+      <w:r>
+        <w:rPr>
+          <w:rFonts w:ascii="Times New Roman" w:eastAsia="Times New Roman" w:hAnsi="Times New Roman" w:cs="Times New Roman"/>
+        </w:rPr>
+        <w:t xml:space="preserve">There are exactly 100 </w:t>
+      </w:r>
+      <w:proofErr w:type="gramStart"/>
+      <w:r>
+        <w:rPr>
+          <w:rFonts w:ascii="Times New Roman" w:eastAsia="Times New Roman" w:hAnsi="Times New Roman" w:cs="Times New Roman"/>
+        </w:rPr>
+        <w:t xml:space="preserve">rows  </w:t>
+      </w:r>
+      <w:r>
+        <w:rPr>
+          <w:rFonts w:ascii="Times New Roman" w:eastAsia="Times New Roman" w:hAnsi="Times New Roman" w:cs="Times New Roman"/>
+        </w:rPr>
+        <w:t>of</w:t>
+      </w:r>
+      <w:proofErr w:type="gramEnd"/>
+      <w:r>
+        <w:rPr>
+          <w:rFonts w:ascii="Times New Roman" w:eastAsia="Times New Roman" w:hAnsi="Times New Roman" w:cs="Times New Roman"/>
+        </w:rPr>
+        <w:t xml:space="preserve"> data in this dataset.</w:t>
+      </w:r>
+    </w:p>
+    <w:p>
+      <w:pPr>
+        <w:pStyle w:val="ListParagraph"/>
         <w:numPr>
           <w:ilvl w:val="1"/>
           <w:numId w:val="32"/>
@@ -1842,6 +1999,17 @@
         </w:rPr>
         <w:t>(50 words)</w:t>
       </w:r>
+    </w:p>
+    <w:p>
+      <w:pPr>
+        <w:pStyle w:val="ListParagraph"/>
+        <w:ind w:left="1440"/>
+        <w:rPr>
+          <w:rFonts w:ascii="Times New Roman" w:eastAsia="Times New Roman" w:hAnsi="Times New Roman" w:cs="Times New Roman"/>
+          <w:b/>
+          <w:bCs/>
+        </w:rPr>
+      </w:pPr>
     </w:p>
     <w:p>
       <w:pPr>
@@ -2694,6 +2862,7 @@
           <w:iCs/>
           <w:highlight w:val="yellow"/>
         </w:rPr>
+        <w:lastRenderedPageBreak/>
         <w:t>P</w:t>
       </w:r>
       <w:r>
@@ -2827,7 +2996,6 @@
         <w:rPr>
           <w:rFonts w:ascii="Times New Roman" w:eastAsia="Times New Roman" w:hAnsi="Times New Roman" w:cs="Times New Roman"/>
         </w:rPr>
-        <w:lastRenderedPageBreak/>
         <w:t>Analysis</w:t>
       </w:r>
     </w:p>
@@ -4007,6 +4175,7 @@
         <w:rPr>
           <w:rFonts w:ascii="Times New Roman" w:eastAsia="Times New Roman" w:hAnsi="Times New Roman" w:cs="Times New Roman"/>
         </w:rPr>
+        <w:lastRenderedPageBreak/>
         <w:t>Analysis.R</w:t>
       </w:r>
       <w:proofErr w:type="spellEnd"/>
@@ -8549,6 +8718,7 @@
   <w:style w:type="character" w:default="1" w:styleId="DefaultParagraphFont">
     <w:name w:val="Default Paragraph Font"/>
     <w:uiPriority w:val="1"/>
+    <w:semiHidden/>
     <w:unhideWhenUsed/>
   </w:style>
   <w:style w:type="table" w:default="1" w:styleId="TableNormal">

</xml_diff>

<commit_message>
Add my name and student ID
Wrote my name and student ID.
</commit_message>
<xml_diff>
--- a/7COM1079_Final report.docx
+++ b/7COM1079_Final report.docx
@@ -1,6 +1,6 @@
 
 <file path=word/document.xml><?xml version="1.0" encoding="utf-8"?>
-<w:document xmlns:wpc="http://schemas.microsoft.com/office/word/2010/wordprocessingCanvas" xmlns:cx="http://schemas.microsoft.com/office/drawing/2014/chartex" xmlns:cx1="http://schemas.microsoft.com/office/drawing/2015/9/8/chartex" xmlns:cx2="http://schemas.microsoft.com/office/drawing/2015/10/21/chartex" xmlns:cx3="http://schemas.microsoft.com/office/drawing/2016/5/9/chartex" xmlns:cx4="http://schemas.microsoft.com/office/drawing/2016/5/10/chartex" xmlns:cx5="http://schemas.microsoft.com/office/drawing/2016/5/11/chartex" xmlns:cx6="http://schemas.microsoft.com/office/drawing/2016/5/12/chartex" xmlns:cx7="http://schemas.microsoft.com/office/drawing/2016/5/13/chartex" xmlns:cx8="http://schemas.microsoft.com/office/drawing/2016/5/14/chartex" xmlns:mc="http://schemas.openxmlformats.org/markup-compatibility/2006" xmlns:aink="http://schemas.microsoft.com/office/drawing/2016/ink" xmlns:am3d="http://schemas.microsoft.com/office/drawing/2017/model3d" xmlns:o="urn:schemas-microsoft-com:office:office" xmlns:oel="http://schemas.microsoft.com/office/2019/extlst" xmlns:r="http://schemas.openxmlformats.org/officeDocument/2006/relationships" xmlns:m="http://schemas.openxmlformats.org/officeDocument/2006/math" xmlns:v="urn:schemas-microsoft-com:vml" xmlns:wp14="http://schemas.microsoft.com/office/word/2010/wordprocessingDrawing" xmlns:wp="http://schemas.openxmlformats.org/drawingml/2006/wordprocessingDrawing" xmlns:w10="urn:schemas-microsoft-com:office:word" xmlns:w="http://schemas.openxmlformats.org/wordprocessingml/2006/main" xmlns:w14="http://schemas.microsoft.com/office/word/2010/wordml" xmlns:w15="http://schemas.microsoft.com/office/word/2012/wordml" xmlns:w16cex="http://schemas.microsoft.com/office/word/2018/wordml/cex" xmlns:w16cid="http://schemas.microsoft.com/office/word/2016/wordml/cid" xmlns:w16="http://schemas.microsoft.com/office/word/2018/wordml" xmlns:w16du="http://schemas.microsoft.com/office/word/2023/wordml/word16du" xmlns:w16sdtdh="http://schemas.microsoft.com/office/word/2020/wordml/sdtdatahash" xmlns:w16sdtfl="http://schemas.microsoft.com/office/word/2024/wordml/sdtformatlock" xmlns:w16se="http://schemas.microsoft.com/office/word/2015/wordml/symex" xmlns:wpg="http://schemas.microsoft.com/office/word/2010/wordprocessingGroup" xmlns:wpi="http://schemas.microsoft.com/office/word/2010/wordprocessingInk" xmlns:wne="http://schemas.microsoft.com/office/word/2006/wordml" xmlns:wps="http://schemas.microsoft.com/office/word/2010/wordprocessingShape" mc:Ignorable="w14 w15 w16se w16cid w16 w16cex w16sdtdh w16sdtfl w16du wp14">
+<w:document xmlns:wpc="http://schemas.microsoft.com/office/word/2010/wordprocessingCanvas" xmlns:mc="http://schemas.openxmlformats.org/markup-compatibility/2006" xmlns:o="urn:schemas-microsoft-com:office:office" xmlns:r="http://schemas.openxmlformats.org/officeDocument/2006/relationships" xmlns:m="http://schemas.openxmlformats.org/officeDocument/2006/math" xmlns:v="urn:schemas-microsoft-com:vml" xmlns:wp14="http://schemas.microsoft.com/office/word/2010/wordprocessingDrawing" xmlns:wp="http://schemas.openxmlformats.org/drawingml/2006/wordprocessingDrawing" xmlns:w10="urn:schemas-microsoft-com:office:word" xmlns:w="http://schemas.openxmlformats.org/wordprocessingml/2006/main" xmlns:w14="http://schemas.microsoft.com/office/word/2010/wordml" xmlns:w15="http://schemas.microsoft.com/office/word/2012/wordml" xmlns:wpg="http://schemas.microsoft.com/office/word/2010/wordprocessingGroup" xmlns:wpi="http://schemas.microsoft.com/office/word/2010/wordprocessingInk" xmlns:wne="http://schemas.microsoft.com/office/word/2006/wordml" xmlns:wps="http://schemas.microsoft.com/office/word/2010/wordprocessingShape" mc:Ignorable="w14 w15 wp14">
   <w:body>
     <w:p>
       <w:pPr>
@@ -392,8 +392,6 @@
       <w:pPr>
         <w:rPr>
           <w:rFonts w:ascii="Times New Roman" w:eastAsia="Times New Roman" w:hAnsi="Times New Roman" w:cs="Times New Roman"/>
-          <w:i/>
-          <w:highlight w:val="yellow"/>
         </w:rPr>
       </w:pPr>
       <w:r>
@@ -417,11 +415,26 @@
       <w:r>
         <w:rPr>
           <w:rFonts w:ascii="Times New Roman" w:eastAsia="Times New Roman" w:hAnsi="Times New Roman" w:cs="Times New Roman"/>
-          <w:i/>
-          <w:highlight w:val="yellow"/>
-        </w:rPr>
-        <w:t xml:space="preserve">, </w:t>
-      </w:r>
+        </w:rPr>
+        <w:t>,</w:t>
+      </w:r>
+    </w:p>
+    <w:p>
+      <w:pPr>
+        <w:rPr>
+          <w:rFonts w:ascii="Times New Roman" w:eastAsia="Times New Roman" w:hAnsi="Times New Roman" w:cs="Times New Roman"/>
+          <w:i/>
+          <w:highlight w:val="yellow"/>
+        </w:rPr>
+      </w:pPr>
+      <w:r>
+        <w:rPr>
+          <w:rFonts w:ascii="Times New Roman" w:eastAsia="Times New Roman" w:hAnsi="Times New Roman" w:cs="Times New Roman"/>
+        </w:rPr>
+        <w:t xml:space="preserve">                     Asad Ali 24086377,</w:t>
+      </w:r>
+      <w:bookmarkStart w:id="0" w:name="_GoBack"/>
+      <w:bookmarkEnd w:id="0"/>
     </w:p>
     <w:p>
       <w:pPr>
@@ -1726,21 +1739,7 @@
         <w:rPr>
           <w:rFonts w:ascii="Times New Roman" w:eastAsia="Times New Roman" w:hAnsi="Times New Roman" w:cs="Times New Roman"/>
         </w:rPr>
-        <w:t xml:space="preserve"> whether celebrity status leads to low Instagram engagement rates is very important for marketing and influencer strategies. (</w:t>
-      </w:r>
-      <w:proofErr w:type="spellStart"/>
-      <w:r>
-        <w:rPr>
-          <w:rFonts w:ascii="Times New Roman" w:eastAsia="Times New Roman" w:hAnsi="Times New Roman" w:cs="Times New Roman"/>
-        </w:rPr>
-        <w:t>Voorveld</w:t>
-      </w:r>
-      <w:proofErr w:type="spellEnd"/>
-      <w:r>
-        <w:rPr>
-          <w:rFonts w:ascii="Times New Roman" w:eastAsia="Times New Roman" w:hAnsi="Times New Roman" w:cs="Times New Roman"/>
-        </w:rPr>
-        <w:t xml:space="preserve"> et al., 2018).</w:t>
+        <w:t xml:space="preserve"> whether celebrity status leads to low Instagram engagement rates is very important for marketing and influencer strategies. (Voorveld et al., 2018).</w:t>
       </w:r>
     </w:p>
     <w:p>
@@ -1781,21 +1780,7 @@
         <w:rPr>
           <w:rFonts w:ascii="Times New Roman" w:eastAsia="Times New Roman" w:hAnsi="Times New Roman" w:cs="Times New Roman"/>
         </w:rPr>
-        <w:t xml:space="preserve">The dataset ID is </w:t>
-      </w:r>
-      <w:proofErr w:type="gramStart"/>
-      <w:r>
-        <w:rPr>
-          <w:rFonts w:ascii="Times New Roman" w:eastAsia="Times New Roman" w:hAnsi="Times New Roman" w:cs="Times New Roman"/>
-        </w:rPr>
-        <w:t>DS70</w:t>
-      </w:r>
-      <w:proofErr w:type="gramEnd"/>
-      <w:r>
-        <w:rPr>
-          <w:rFonts w:ascii="Times New Roman" w:eastAsia="Times New Roman" w:hAnsi="Times New Roman" w:cs="Times New Roman"/>
-        </w:rPr>
-        <w:t xml:space="preserve"> and it is taken from the file called “most_followed_ig.csv”.</w:t>
+        <w:t>The dataset ID is DS70 and it is taken from the file called “most_followed_ig.csv”.</w:t>
       </w:r>
       <w:r>
         <w:rPr>
@@ -1827,7 +1812,6 @@
         </w:rPr>
         <w:t xml:space="preserve"> including columns like </w:t>
       </w:r>
-      <w:proofErr w:type="gramStart"/>
       <w:r>
         <w:rPr>
           <w:rFonts w:ascii="Times New Roman" w:eastAsia="Times New Roman" w:hAnsi="Times New Roman" w:cs="Times New Roman"/>
@@ -1840,7 +1824,6 @@
         </w:rPr>
         <w:t>rank</w:t>
       </w:r>
-      <w:proofErr w:type="gramEnd"/>
       <w:r>
         <w:rPr>
           <w:rFonts w:ascii="Times New Roman" w:eastAsia="Times New Roman" w:hAnsi="Times New Roman" w:cs="Times New Roman"/>
@@ -1851,35 +1834,7 @@
         <w:rPr>
           <w:rFonts w:ascii="Times New Roman" w:eastAsia="Times New Roman" w:hAnsi="Times New Roman" w:cs="Times New Roman"/>
         </w:rPr>
-        <w:t xml:space="preserve">brand, categories 1, </w:t>
-      </w:r>
-      <w:proofErr w:type="spellStart"/>
-      <w:r>
-        <w:rPr>
-          <w:rFonts w:ascii="Times New Roman" w:eastAsia="Times New Roman" w:hAnsi="Times New Roman" w:cs="Times New Roman"/>
-        </w:rPr>
-        <w:t>ctaegories</w:t>
-      </w:r>
-      <w:proofErr w:type="spellEnd"/>
-      <w:r>
-        <w:rPr>
-          <w:rFonts w:ascii="Times New Roman" w:eastAsia="Times New Roman" w:hAnsi="Times New Roman" w:cs="Times New Roman"/>
-        </w:rPr>
-        <w:t xml:space="preserve"> 2, followers, </w:t>
-      </w:r>
-      <w:proofErr w:type="gramStart"/>
-      <w:r>
-        <w:rPr>
-          <w:rFonts w:ascii="Times New Roman" w:eastAsia="Times New Roman" w:hAnsi="Times New Roman" w:cs="Times New Roman"/>
-        </w:rPr>
-        <w:t>ER )</w:t>
-      </w:r>
-      <w:proofErr w:type="gramEnd"/>
-      <w:r>
-        <w:rPr>
-          <w:rFonts w:ascii="Times New Roman" w:eastAsia="Times New Roman" w:hAnsi="Times New Roman" w:cs="Times New Roman"/>
-        </w:rPr>
-        <w:t>.</w:t>
+        <w:t>brand, categories 1, ctaegories 2, followers, ER ).</w:t>
       </w:r>
       <w:r>
         <w:rPr>
@@ -1903,27 +1858,13 @@
         <w:rPr>
           <w:rFonts w:ascii="Times New Roman" w:eastAsia="Times New Roman" w:hAnsi="Times New Roman" w:cs="Times New Roman"/>
         </w:rPr>
-        <w:t xml:space="preserve">There are exactly 100 </w:t>
-      </w:r>
-      <w:proofErr w:type="gramStart"/>
-      <w:r>
-        <w:rPr>
-          <w:rFonts w:ascii="Times New Roman" w:eastAsia="Times New Roman" w:hAnsi="Times New Roman" w:cs="Times New Roman"/>
-        </w:rPr>
-        <w:t xml:space="preserve">rows  </w:t>
-      </w:r>
-      <w:r>
-        <w:rPr>
-          <w:rFonts w:ascii="Times New Roman" w:eastAsia="Times New Roman" w:hAnsi="Times New Roman" w:cs="Times New Roman"/>
-        </w:rPr>
-        <w:t>of</w:t>
-      </w:r>
-      <w:proofErr w:type="gramEnd"/>
-      <w:r>
-        <w:rPr>
-          <w:rFonts w:ascii="Times New Roman" w:eastAsia="Times New Roman" w:hAnsi="Times New Roman" w:cs="Times New Roman"/>
-        </w:rPr>
-        <w:t xml:space="preserve"> data in this dataset.</w:t>
+        <w:t xml:space="preserve">There are exactly 100 rows  </w:t>
+      </w:r>
+      <w:r>
+        <w:rPr>
+          <w:rFonts w:ascii="Times New Roman" w:eastAsia="Times New Roman" w:hAnsi="Times New Roman" w:cs="Times New Roman"/>
+        </w:rPr>
+        <w:t>of data in this dataset.</w:t>
       </w:r>
     </w:p>
     <w:p>
@@ -4170,20 +4111,12 @@
           <w:rFonts w:ascii="Times New Roman" w:eastAsia="Times New Roman" w:hAnsi="Times New Roman" w:cs="Times New Roman"/>
         </w:rPr>
       </w:pPr>
-      <w:proofErr w:type="spellStart"/>
       <w:r>
         <w:rPr>
           <w:rFonts w:ascii="Times New Roman" w:eastAsia="Times New Roman" w:hAnsi="Times New Roman" w:cs="Times New Roman"/>
         </w:rPr>
         <w:lastRenderedPageBreak/>
-        <w:t>Analysis.R</w:t>
-      </w:r>
-      <w:proofErr w:type="spellEnd"/>
-      <w:r>
-        <w:rPr>
-          <w:rFonts w:ascii="Times New Roman" w:eastAsia="Times New Roman" w:hAnsi="Times New Roman" w:cs="Times New Roman"/>
-        </w:rPr>
-        <w:t xml:space="preserve"> code with the appropriate statistics to test the hypotheses. </w:t>
+        <w:t xml:space="preserve">Analysis.R code with the appropriate statistics to test the hypotheses. </w:t>
       </w:r>
     </w:p>
     <w:p>
@@ -4329,7 +4262,7 @@
 </file>
 
 <file path=word/endnotes.xml><?xml version="1.0" encoding="utf-8"?>
-<w:endnotes xmlns:wpc="http://schemas.microsoft.com/office/word/2010/wordprocessingCanvas" xmlns:cx="http://schemas.microsoft.com/office/drawing/2014/chartex" xmlns:cx1="http://schemas.microsoft.com/office/drawing/2015/9/8/chartex" xmlns:cx2="http://schemas.microsoft.com/office/drawing/2015/10/21/chartex" xmlns:cx3="http://schemas.microsoft.com/office/drawing/2016/5/9/chartex" xmlns:cx4="http://schemas.microsoft.com/office/drawing/2016/5/10/chartex" xmlns:cx5="http://schemas.microsoft.com/office/drawing/2016/5/11/chartex" xmlns:cx6="http://schemas.microsoft.com/office/drawing/2016/5/12/chartex" xmlns:cx7="http://schemas.microsoft.com/office/drawing/2016/5/13/chartex" xmlns:cx8="http://schemas.microsoft.com/office/drawing/2016/5/14/chartex" xmlns:mc="http://schemas.openxmlformats.org/markup-compatibility/2006" xmlns:aink="http://schemas.microsoft.com/office/drawing/2016/ink" xmlns:am3d="http://schemas.microsoft.com/office/drawing/2017/model3d" xmlns:o="urn:schemas-microsoft-com:office:office" xmlns:oel="http://schemas.microsoft.com/office/2019/extlst" xmlns:r="http://schemas.openxmlformats.org/officeDocument/2006/relationships" xmlns:m="http://schemas.openxmlformats.org/officeDocument/2006/math" xmlns:v="urn:schemas-microsoft-com:vml" xmlns:wp14="http://schemas.microsoft.com/office/word/2010/wordprocessingDrawing" xmlns:wp="http://schemas.openxmlformats.org/drawingml/2006/wordprocessingDrawing" xmlns:w10="urn:schemas-microsoft-com:office:word" xmlns:w="http://schemas.openxmlformats.org/wordprocessingml/2006/main" xmlns:w14="http://schemas.microsoft.com/office/word/2010/wordml" xmlns:w15="http://schemas.microsoft.com/office/word/2012/wordml" xmlns:w16cex="http://schemas.microsoft.com/office/word/2018/wordml/cex" xmlns:w16cid="http://schemas.microsoft.com/office/word/2016/wordml/cid" xmlns:w16="http://schemas.microsoft.com/office/word/2018/wordml" xmlns:w16du="http://schemas.microsoft.com/office/word/2023/wordml/word16du" xmlns:w16sdtdh="http://schemas.microsoft.com/office/word/2020/wordml/sdtdatahash" xmlns:w16sdtfl="http://schemas.microsoft.com/office/word/2024/wordml/sdtformatlock" xmlns:w16se="http://schemas.microsoft.com/office/word/2015/wordml/symex" xmlns:wpg="http://schemas.microsoft.com/office/word/2010/wordprocessingGroup" xmlns:wpi="http://schemas.microsoft.com/office/word/2010/wordprocessingInk" xmlns:wne="http://schemas.microsoft.com/office/word/2006/wordml" xmlns:wps="http://schemas.microsoft.com/office/word/2010/wordprocessingShape" mc:Ignorable="w14 w15 w16se w16cid w16 w16cex w16sdtdh w16sdtfl w16du wp14">
+<w:endnotes xmlns:wpc="http://schemas.microsoft.com/office/word/2010/wordprocessingCanvas" xmlns:mc="http://schemas.openxmlformats.org/markup-compatibility/2006" xmlns:o="urn:schemas-microsoft-com:office:office" xmlns:r="http://schemas.openxmlformats.org/officeDocument/2006/relationships" xmlns:m="http://schemas.openxmlformats.org/officeDocument/2006/math" xmlns:v="urn:schemas-microsoft-com:vml" xmlns:wp14="http://schemas.microsoft.com/office/word/2010/wordprocessingDrawing" xmlns:wp="http://schemas.openxmlformats.org/drawingml/2006/wordprocessingDrawing" xmlns:w10="urn:schemas-microsoft-com:office:word" xmlns:w="http://schemas.openxmlformats.org/wordprocessingml/2006/main" xmlns:w14="http://schemas.microsoft.com/office/word/2010/wordml" xmlns:w15="http://schemas.microsoft.com/office/word/2012/wordml" xmlns:wpg="http://schemas.microsoft.com/office/word/2010/wordprocessingGroup" xmlns:wpi="http://schemas.microsoft.com/office/word/2010/wordprocessingInk" xmlns:wne="http://schemas.microsoft.com/office/word/2006/wordml" xmlns:wps="http://schemas.microsoft.com/office/word/2010/wordprocessingShape" mc:Ignorable="w14 w15 wp14">
   <w:endnote w:type="separator" w:id="-1">
     <w:p>
       <w:r>
@@ -4351,7 +4284,7 @@
 </file>
 
 <file path=word/footer1.xml><?xml version="1.0" encoding="utf-8"?>
-<w:ftr xmlns:wpc="http://schemas.microsoft.com/office/word/2010/wordprocessingCanvas" xmlns:cx="http://schemas.microsoft.com/office/drawing/2014/chartex" xmlns:cx1="http://schemas.microsoft.com/office/drawing/2015/9/8/chartex" xmlns:cx2="http://schemas.microsoft.com/office/drawing/2015/10/21/chartex" xmlns:cx3="http://schemas.microsoft.com/office/drawing/2016/5/9/chartex" xmlns:cx4="http://schemas.microsoft.com/office/drawing/2016/5/10/chartex" xmlns:cx5="http://schemas.microsoft.com/office/drawing/2016/5/11/chartex" xmlns:cx6="http://schemas.microsoft.com/office/drawing/2016/5/12/chartex" xmlns:cx7="http://schemas.microsoft.com/office/drawing/2016/5/13/chartex" xmlns:cx8="http://schemas.microsoft.com/office/drawing/2016/5/14/chartex" xmlns:mc="http://schemas.openxmlformats.org/markup-compatibility/2006" xmlns:aink="http://schemas.microsoft.com/office/drawing/2016/ink" xmlns:am3d="http://schemas.microsoft.com/office/drawing/2017/model3d" xmlns:o="urn:schemas-microsoft-com:office:office" xmlns:oel="http://schemas.microsoft.com/office/2019/extlst" xmlns:r="http://schemas.openxmlformats.org/officeDocument/2006/relationships" xmlns:m="http://schemas.openxmlformats.org/officeDocument/2006/math" xmlns:v="urn:schemas-microsoft-com:vml" xmlns:wp14="http://schemas.microsoft.com/office/word/2010/wordprocessingDrawing" xmlns:wp="http://schemas.openxmlformats.org/drawingml/2006/wordprocessingDrawing" xmlns:w10="urn:schemas-microsoft-com:office:word" xmlns:w="http://schemas.openxmlformats.org/wordprocessingml/2006/main" xmlns:w14="http://schemas.microsoft.com/office/word/2010/wordml" xmlns:w15="http://schemas.microsoft.com/office/word/2012/wordml" xmlns:w16cex="http://schemas.microsoft.com/office/word/2018/wordml/cex" xmlns:w16cid="http://schemas.microsoft.com/office/word/2016/wordml/cid" xmlns:w16="http://schemas.microsoft.com/office/word/2018/wordml" xmlns:w16du="http://schemas.microsoft.com/office/word/2023/wordml/word16du" xmlns:w16sdtdh="http://schemas.microsoft.com/office/word/2020/wordml/sdtdatahash" xmlns:w16sdtfl="http://schemas.microsoft.com/office/word/2024/wordml/sdtformatlock" xmlns:w16se="http://schemas.microsoft.com/office/word/2015/wordml/symex" xmlns:wpg="http://schemas.microsoft.com/office/word/2010/wordprocessingGroup" xmlns:wpi="http://schemas.microsoft.com/office/word/2010/wordprocessingInk" xmlns:wne="http://schemas.microsoft.com/office/word/2006/wordml" xmlns:wps="http://schemas.microsoft.com/office/word/2010/wordprocessingShape" mc:Ignorable="w14 w15 w16se w16cid w16 w16cex w16sdtdh w16sdtfl w16du wp14">
+<w:ftr xmlns:wpc="http://schemas.microsoft.com/office/word/2010/wordprocessingCanvas" xmlns:mc="http://schemas.openxmlformats.org/markup-compatibility/2006" xmlns:o="urn:schemas-microsoft-com:office:office" xmlns:r="http://schemas.openxmlformats.org/officeDocument/2006/relationships" xmlns:m="http://schemas.openxmlformats.org/officeDocument/2006/math" xmlns:v="urn:schemas-microsoft-com:vml" xmlns:wp14="http://schemas.microsoft.com/office/word/2010/wordprocessingDrawing" xmlns:wp="http://schemas.openxmlformats.org/drawingml/2006/wordprocessingDrawing" xmlns:w10="urn:schemas-microsoft-com:office:word" xmlns:w="http://schemas.openxmlformats.org/wordprocessingml/2006/main" xmlns:w14="http://schemas.microsoft.com/office/word/2010/wordml" xmlns:w15="http://schemas.microsoft.com/office/word/2012/wordml" xmlns:wpg="http://schemas.microsoft.com/office/word/2010/wordprocessingGroup" xmlns:wpi="http://schemas.microsoft.com/office/word/2010/wordprocessingInk" xmlns:wne="http://schemas.microsoft.com/office/word/2006/wordml" xmlns:wps="http://schemas.microsoft.com/office/word/2010/wordprocessingShape" mc:Ignorable="w14 w15 wp14">
   <w:sdt>
     <w:sdtPr>
       <w:rPr>
@@ -4363,6 +4296,11 @@
         <w:docPartUnique/>
       </w:docPartObj>
     </w:sdtPr>
+    <w:sdtEndPr>
+      <w:rPr>
+        <w:rStyle w:val="PageNumber"/>
+      </w:rPr>
+    </w:sdtEndPr>
     <w:sdtContent>
       <w:p>
         <w:pPr>
@@ -4403,7 +4341,7 @@
 </file>
 
 <file path=word/footer2.xml><?xml version="1.0" encoding="utf-8"?>
-<w:ftr xmlns:wpc="http://schemas.microsoft.com/office/word/2010/wordprocessingCanvas" xmlns:cx="http://schemas.microsoft.com/office/drawing/2014/chartex" xmlns:cx1="http://schemas.microsoft.com/office/drawing/2015/9/8/chartex" xmlns:cx2="http://schemas.microsoft.com/office/drawing/2015/10/21/chartex" xmlns:cx3="http://schemas.microsoft.com/office/drawing/2016/5/9/chartex" xmlns:cx4="http://schemas.microsoft.com/office/drawing/2016/5/10/chartex" xmlns:cx5="http://schemas.microsoft.com/office/drawing/2016/5/11/chartex" xmlns:cx6="http://schemas.microsoft.com/office/drawing/2016/5/12/chartex" xmlns:cx7="http://schemas.microsoft.com/office/drawing/2016/5/13/chartex" xmlns:cx8="http://schemas.microsoft.com/office/drawing/2016/5/14/chartex" xmlns:mc="http://schemas.openxmlformats.org/markup-compatibility/2006" xmlns:aink="http://schemas.microsoft.com/office/drawing/2016/ink" xmlns:am3d="http://schemas.microsoft.com/office/drawing/2017/model3d" xmlns:o="urn:schemas-microsoft-com:office:office" xmlns:oel="http://schemas.microsoft.com/office/2019/extlst" xmlns:r="http://schemas.openxmlformats.org/officeDocument/2006/relationships" xmlns:m="http://schemas.openxmlformats.org/officeDocument/2006/math" xmlns:v="urn:schemas-microsoft-com:vml" xmlns:wp14="http://schemas.microsoft.com/office/word/2010/wordprocessingDrawing" xmlns:wp="http://schemas.openxmlformats.org/drawingml/2006/wordprocessingDrawing" xmlns:w10="urn:schemas-microsoft-com:office:word" xmlns:w="http://schemas.openxmlformats.org/wordprocessingml/2006/main" xmlns:w14="http://schemas.microsoft.com/office/word/2010/wordml" xmlns:w15="http://schemas.microsoft.com/office/word/2012/wordml" xmlns:w16cex="http://schemas.microsoft.com/office/word/2018/wordml/cex" xmlns:w16cid="http://schemas.microsoft.com/office/word/2016/wordml/cid" xmlns:w16="http://schemas.microsoft.com/office/word/2018/wordml" xmlns:w16du="http://schemas.microsoft.com/office/word/2023/wordml/word16du" xmlns:w16sdtdh="http://schemas.microsoft.com/office/word/2020/wordml/sdtdatahash" xmlns:w16sdtfl="http://schemas.microsoft.com/office/word/2024/wordml/sdtformatlock" xmlns:w16se="http://schemas.microsoft.com/office/word/2015/wordml/symex" xmlns:wpg="http://schemas.microsoft.com/office/word/2010/wordprocessingGroup" xmlns:wpi="http://schemas.microsoft.com/office/word/2010/wordprocessingInk" xmlns:wne="http://schemas.microsoft.com/office/word/2006/wordml" xmlns:wps="http://schemas.microsoft.com/office/word/2010/wordprocessingShape" mc:Ignorable="w14 w15 w16se w16cid w16 w16cex w16sdtdh w16sdtfl w16du wp14">
+<w:ftr xmlns:wpc="http://schemas.microsoft.com/office/word/2010/wordprocessingCanvas" xmlns:mc="http://schemas.openxmlformats.org/markup-compatibility/2006" xmlns:o="urn:schemas-microsoft-com:office:office" xmlns:r="http://schemas.openxmlformats.org/officeDocument/2006/relationships" xmlns:m="http://schemas.openxmlformats.org/officeDocument/2006/math" xmlns:v="urn:schemas-microsoft-com:vml" xmlns:wp14="http://schemas.microsoft.com/office/word/2010/wordprocessingDrawing" xmlns:wp="http://schemas.openxmlformats.org/drawingml/2006/wordprocessingDrawing" xmlns:w10="urn:schemas-microsoft-com:office:word" xmlns:w="http://schemas.openxmlformats.org/wordprocessingml/2006/main" xmlns:w14="http://schemas.microsoft.com/office/word/2010/wordml" xmlns:w15="http://schemas.microsoft.com/office/word/2012/wordml" xmlns:wpg="http://schemas.microsoft.com/office/word/2010/wordprocessingGroup" xmlns:wpi="http://schemas.microsoft.com/office/word/2010/wordprocessingInk" xmlns:wne="http://schemas.microsoft.com/office/word/2006/wordml" xmlns:wps="http://schemas.microsoft.com/office/word/2010/wordprocessingShape" mc:Ignorable="w14 w15 wp14">
   <w:sdt>
     <w:sdtPr>
       <w:rPr>
@@ -4415,6 +4353,11 @@
         <w:docPartUnique/>
       </w:docPartObj>
     </w:sdtPr>
+    <w:sdtEndPr>
+      <w:rPr>
+        <w:rStyle w:val="PageNumber"/>
+      </w:rPr>
+    </w:sdtEndPr>
     <w:sdtContent>
       <w:p>
         <w:pPr>
@@ -4447,7 +4390,7 @@
             <w:rStyle w:val="PageNumber"/>
             <w:noProof/>
           </w:rPr>
-          <w:t>2</w:t>
+          <w:t>5</w:t>
         </w:r>
         <w:r>
           <w:rPr>
@@ -4468,7 +4411,7 @@
 </file>
 
 <file path=word/footnotes.xml><?xml version="1.0" encoding="utf-8"?>
-<w:footnotes xmlns:wpc="http://schemas.microsoft.com/office/word/2010/wordprocessingCanvas" xmlns:cx="http://schemas.microsoft.com/office/drawing/2014/chartex" xmlns:cx1="http://schemas.microsoft.com/office/drawing/2015/9/8/chartex" xmlns:cx2="http://schemas.microsoft.com/office/drawing/2015/10/21/chartex" xmlns:cx3="http://schemas.microsoft.com/office/drawing/2016/5/9/chartex" xmlns:cx4="http://schemas.microsoft.com/office/drawing/2016/5/10/chartex" xmlns:cx5="http://schemas.microsoft.com/office/drawing/2016/5/11/chartex" xmlns:cx6="http://schemas.microsoft.com/office/drawing/2016/5/12/chartex" xmlns:cx7="http://schemas.microsoft.com/office/drawing/2016/5/13/chartex" xmlns:cx8="http://schemas.microsoft.com/office/drawing/2016/5/14/chartex" xmlns:mc="http://schemas.openxmlformats.org/markup-compatibility/2006" xmlns:aink="http://schemas.microsoft.com/office/drawing/2016/ink" xmlns:am3d="http://schemas.microsoft.com/office/drawing/2017/model3d" xmlns:o="urn:schemas-microsoft-com:office:office" xmlns:oel="http://schemas.microsoft.com/office/2019/extlst" xmlns:r="http://schemas.openxmlformats.org/officeDocument/2006/relationships" xmlns:m="http://schemas.openxmlformats.org/officeDocument/2006/math" xmlns:v="urn:schemas-microsoft-com:vml" xmlns:wp14="http://schemas.microsoft.com/office/word/2010/wordprocessingDrawing" xmlns:wp="http://schemas.openxmlformats.org/drawingml/2006/wordprocessingDrawing" xmlns:w10="urn:schemas-microsoft-com:office:word" xmlns:w="http://schemas.openxmlformats.org/wordprocessingml/2006/main" xmlns:w14="http://schemas.microsoft.com/office/word/2010/wordml" xmlns:w15="http://schemas.microsoft.com/office/word/2012/wordml" xmlns:w16cex="http://schemas.microsoft.com/office/word/2018/wordml/cex" xmlns:w16cid="http://schemas.microsoft.com/office/word/2016/wordml/cid" xmlns:w16="http://schemas.microsoft.com/office/word/2018/wordml" xmlns:w16du="http://schemas.microsoft.com/office/word/2023/wordml/word16du" xmlns:w16sdtdh="http://schemas.microsoft.com/office/word/2020/wordml/sdtdatahash" xmlns:w16sdtfl="http://schemas.microsoft.com/office/word/2024/wordml/sdtformatlock" xmlns:w16se="http://schemas.microsoft.com/office/word/2015/wordml/symex" xmlns:wpg="http://schemas.microsoft.com/office/word/2010/wordprocessingGroup" xmlns:wpi="http://schemas.microsoft.com/office/word/2010/wordprocessingInk" xmlns:wne="http://schemas.microsoft.com/office/word/2006/wordml" xmlns:wps="http://schemas.microsoft.com/office/word/2010/wordprocessingShape" mc:Ignorable="w14 w15 w16se w16cid w16 w16cex w16sdtdh w16sdtfl w16du wp14">
+<w:footnotes xmlns:wpc="http://schemas.microsoft.com/office/word/2010/wordprocessingCanvas" xmlns:mc="http://schemas.openxmlformats.org/markup-compatibility/2006" xmlns:o="urn:schemas-microsoft-com:office:office" xmlns:r="http://schemas.openxmlformats.org/officeDocument/2006/relationships" xmlns:m="http://schemas.openxmlformats.org/officeDocument/2006/math" xmlns:v="urn:schemas-microsoft-com:vml" xmlns:wp14="http://schemas.microsoft.com/office/word/2010/wordprocessingDrawing" xmlns:wp="http://schemas.openxmlformats.org/drawingml/2006/wordprocessingDrawing" xmlns:w10="urn:schemas-microsoft-com:office:word" xmlns:w="http://schemas.openxmlformats.org/wordprocessingml/2006/main" xmlns:w14="http://schemas.microsoft.com/office/word/2010/wordml" xmlns:w15="http://schemas.microsoft.com/office/word/2012/wordml" xmlns:wpg="http://schemas.microsoft.com/office/word/2010/wordprocessingGroup" xmlns:wpi="http://schemas.microsoft.com/office/word/2010/wordprocessingInk" xmlns:wne="http://schemas.microsoft.com/office/word/2006/wordml" xmlns:wps="http://schemas.microsoft.com/office/word/2010/wordprocessingShape" mc:Ignorable="w14 w15 wp14">
   <w:footnote w:type="separator" w:id="-1">
     <w:p>
       <w:r>
@@ -4498,7 +4441,7 @@
 </file>
 
 <file path=word/numbering.xml><?xml version="1.0" encoding="utf-8"?>
-<w:numbering xmlns:wpc="http://schemas.microsoft.com/office/word/2010/wordprocessingCanvas" xmlns:cx="http://schemas.microsoft.com/office/drawing/2014/chartex" xmlns:cx1="http://schemas.microsoft.com/office/drawing/2015/9/8/chartex" xmlns:cx2="http://schemas.microsoft.com/office/drawing/2015/10/21/chartex" xmlns:cx3="http://schemas.microsoft.com/office/drawing/2016/5/9/chartex" xmlns:cx4="http://schemas.microsoft.com/office/drawing/2016/5/10/chartex" xmlns:cx5="http://schemas.microsoft.com/office/drawing/2016/5/11/chartex" xmlns:cx6="http://schemas.microsoft.com/office/drawing/2016/5/12/chartex" xmlns:cx7="http://schemas.microsoft.com/office/drawing/2016/5/13/chartex" xmlns:cx8="http://schemas.microsoft.com/office/drawing/2016/5/14/chartex" xmlns:mc="http://schemas.openxmlformats.org/markup-compatibility/2006" xmlns:aink="http://schemas.microsoft.com/office/drawing/2016/ink" xmlns:am3d="http://schemas.microsoft.com/office/drawing/2017/model3d" xmlns:o="urn:schemas-microsoft-com:office:office" xmlns:oel="http://schemas.microsoft.com/office/2019/extlst" xmlns:r="http://schemas.openxmlformats.org/officeDocument/2006/relationships" xmlns:m="http://schemas.openxmlformats.org/officeDocument/2006/math" xmlns:v="urn:schemas-microsoft-com:vml" xmlns:wp14="http://schemas.microsoft.com/office/word/2010/wordprocessingDrawing" xmlns:wp="http://schemas.openxmlformats.org/drawingml/2006/wordprocessingDrawing" xmlns:w10="urn:schemas-microsoft-com:office:word" xmlns:w="http://schemas.openxmlformats.org/wordprocessingml/2006/main" xmlns:w14="http://schemas.microsoft.com/office/word/2010/wordml" xmlns:w15="http://schemas.microsoft.com/office/word/2012/wordml" xmlns:w16cex="http://schemas.microsoft.com/office/word/2018/wordml/cex" xmlns:w16cid="http://schemas.microsoft.com/office/word/2016/wordml/cid" xmlns:w16="http://schemas.microsoft.com/office/word/2018/wordml" xmlns:w16du="http://schemas.microsoft.com/office/word/2023/wordml/word16du" xmlns:w16sdtdh="http://schemas.microsoft.com/office/word/2020/wordml/sdtdatahash" xmlns:w16sdtfl="http://schemas.microsoft.com/office/word/2024/wordml/sdtformatlock" xmlns:w16se="http://schemas.microsoft.com/office/word/2015/wordml/symex" xmlns:wpg="http://schemas.microsoft.com/office/word/2010/wordprocessingGroup" xmlns:wpi="http://schemas.microsoft.com/office/word/2010/wordprocessingInk" xmlns:wne="http://schemas.microsoft.com/office/word/2006/wordml" xmlns:wps="http://schemas.microsoft.com/office/word/2010/wordprocessingShape" mc:Ignorable="w14 w15 w16se w16cid w16 w16cex w16sdtdh w16sdtfl w16du wp14">
+<w:numbering xmlns:wpc="http://schemas.microsoft.com/office/word/2010/wordprocessingCanvas" xmlns:mc="http://schemas.openxmlformats.org/markup-compatibility/2006" xmlns:o="urn:schemas-microsoft-com:office:office" xmlns:r="http://schemas.openxmlformats.org/officeDocument/2006/relationships" xmlns:m="http://schemas.openxmlformats.org/officeDocument/2006/math" xmlns:v="urn:schemas-microsoft-com:vml" xmlns:wp14="http://schemas.microsoft.com/office/word/2010/wordprocessingDrawing" xmlns:wp="http://schemas.openxmlformats.org/drawingml/2006/wordprocessingDrawing" xmlns:w10="urn:schemas-microsoft-com:office:word" xmlns:w="http://schemas.openxmlformats.org/wordprocessingml/2006/main" xmlns:w14="http://schemas.microsoft.com/office/word/2010/wordml" xmlns:w15="http://schemas.microsoft.com/office/word/2012/wordml" xmlns:wpg="http://schemas.microsoft.com/office/word/2010/wordprocessingGroup" xmlns:wpi="http://schemas.microsoft.com/office/word/2010/wordprocessingInk" xmlns:wne="http://schemas.microsoft.com/office/word/2006/wordml" xmlns:wps="http://schemas.microsoft.com/office/word/2010/wordprocessingShape" mc:Ignorable="w14 w15 wp14">
   <w:abstractNum w:abstractNumId="0" w15:restartNumberingAfterBreak="0">
     <w:nsid w:val="03867835"/>
     <w:multiLevelType w:val="hybridMultilevel"/>
@@ -8017,113 +7960,113 @@
       </w:rPr>
     </w:lvl>
   </w:abstractNum>
-  <w:num w:numId="1" w16cid:durableId="193809708">
+  <w:num w:numId="1">
     <w:abstractNumId w:val="28"/>
   </w:num>
-  <w:num w:numId="2" w16cid:durableId="439304008">
+  <w:num w:numId="2">
     <w:abstractNumId w:val="0"/>
   </w:num>
-  <w:num w:numId="3" w16cid:durableId="1814369601">
+  <w:num w:numId="3">
     <w:abstractNumId w:val="9"/>
   </w:num>
-  <w:num w:numId="4" w16cid:durableId="2006858979">
+  <w:num w:numId="4">
     <w:abstractNumId w:val="29"/>
   </w:num>
-  <w:num w:numId="5" w16cid:durableId="1839346339">
+  <w:num w:numId="5">
     <w:abstractNumId w:val="19"/>
   </w:num>
-  <w:num w:numId="6" w16cid:durableId="1380855808">
+  <w:num w:numId="6">
     <w:abstractNumId w:val="11"/>
   </w:num>
-  <w:num w:numId="7" w16cid:durableId="565338146">
+  <w:num w:numId="7">
     <w:abstractNumId w:val="31"/>
   </w:num>
-  <w:num w:numId="8" w16cid:durableId="522136554">
+  <w:num w:numId="8">
     <w:abstractNumId w:val="20"/>
   </w:num>
-  <w:num w:numId="9" w16cid:durableId="729496021">
+  <w:num w:numId="9">
     <w:abstractNumId w:val="25"/>
   </w:num>
-  <w:num w:numId="10" w16cid:durableId="417485858">
+  <w:num w:numId="10">
     <w:abstractNumId w:val="8"/>
   </w:num>
-  <w:num w:numId="11" w16cid:durableId="1035351234">
+  <w:num w:numId="11">
     <w:abstractNumId w:val="24"/>
   </w:num>
-  <w:num w:numId="12" w16cid:durableId="837691969">
+  <w:num w:numId="12">
     <w:abstractNumId w:val="6"/>
   </w:num>
-  <w:num w:numId="13" w16cid:durableId="979849249">
+  <w:num w:numId="13">
     <w:abstractNumId w:val="17"/>
   </w:num>
-  <w:num w:numId="14" w16cid:durableId="387188096">
+  <w:num w:numId="14">
     <w:abstractNumId w:val="12"/>
   </w:num>
-  <w:num w:numId="15" w16cid:durableId="1770663035">
+  <w:num w:numId="15">
     <w:abstractNumId w:val="15"/>
   </w:num>
-  <w:num w:numId="16" w16cid:durableId="642200228">
+  <w:num w:numId="16">
     <w:abstractNumId w:val="16"/>
   </w:num>
-  <w:num w:numId="17" w16cid:durableId="595553950">
+  <w:num w:numId="17">
     <w:abstractNumId w:val="7"/>
   </w:num>
-  <w:num w:numId="18" w16cid:durableId="1839729133">
+  <w:num w:numId="18">
     <w:abstractNumId w:val="1"/>
   </w:num>
-  <w:num w:numId="19" w16cid:durableId="1430350645">
+  <w:num w:numId="19">
     <w:abstractNumId w:val="18"/>
   </w:num>
-  <w:num w:numId="20" w16cid:durableId="609823634">
+  <w:num w:numId="20">
     <w:abstractNumId w:val="10"/>
   </w:num>
-  <w:num w:numId="21" w16cid:durableId="1595891774">
+  <w:num w:numId="21">
     <w:abstractNumId w:val="14"/>
   </w:num>
-  <w:num w:numId="22" w16cid:durableId="1857501887">
+  <w:num w:numId="22">
     <w:abstractNumId w:val="4"/>
   </w:num>
-  <w:num w:numId="23" w16cid:durableId="1424566782">
+  <w:num w:numId="23">
     <w:abstractNumId w:val="21"/>
   </w:num>
-  <w:num w:numId="24" w16cid:durableId="983385615">
+  <w:num w:numId="24">
     <w:abstractNumId w:val="23"/>
   </w:num>
-  <w:num w:numId="25" w16cid:durableId="1303582182">
+  <w:num w:numId="25">
     <w:abstractNumId w:val="26"/>
   </w:num>
-  <w:num w:numId="26" w16cid:durableId="2138447778">
+  <w:num w:numId="26">
     <w:abstractNumId w:val="2"/>
   </w:num>
-  <w:num w:numId="27" w16cid:durableId="715280916">
+  <w:num w:numId="27">
     <w:abstractNumId w:val="13"/>
   </w:num>
-  <w:num w:numId="28" w16cid:durableId="296570619">
+  <w:num w:numId="28">
     <w:abstractNumId w:val="27"/>
   </w:num>
-  <w:num w:numId="29" w16cid:durableId="266351746">
+  <w:num w:numId="29">
     <w:abstractNumId w:val="33"/>
   </w:num>
-  <w:num w:numId="30" w16cid:durableId="1027947511">
+  <w:num w:numId="30">
     <w:abstractNumId w:val="30"/>
   </w:num>
-  <w:num w:numId="31" w16cid:durableId="1358778646">
+  <w:num w:numId="31">
     <w:abstractNumId w:val="22"/>
   </w:num>
-  <w:num w:numId="32" w16cid:durableId="186406669">
+  <w:num w:numId="32">
     <w:abstractNumId w:val="32"/>
   </w:num>
-  <w:num w:numId="33" w16cid:durableId="364215154">
+  <w:num w:numId="33">
     <w:abstractNumId w:val="3"/>
   </w:num>
-  <w:num w:numId="34" w16cid:durableId="1538736068">
+  <w:num w:numId="34">
     <w:abstractNumId w:val="5"/>
   </w:num>
 </w:numbering>
 </file>
 
 <file path=word/styles.xml><?xml version="1.0" encoding="utf-8"?>
-<w:styles xmlns:mc="http://schemas.openxmlformats.org/markup-compatibility/2006" xmlns:r="http://schemas.openxmlformats.org/officeDocument/2006/relationships" xmlns:w="http://schemas.openxmlformats.org/wordprocessingml/2006/main" xmlns:w14="http://schemas.microsoft.com/office/word/2010/wordml" xmlns:w15="http://schemas.microsoft.com/office/word/2012/wordml" xmlns:w16cex="http://schemas.microsoft.com/office/word/2018/wordml/cex" xmlns:w16cid="http://schemas.microsoft.com/office/word/2016/wordml/cid" xmlns:w16="http://schemas.microsoft.com/office/word/2018/wordml" xmlns:w16du="http://schemas.microsoft.com/office/word/2023/wordml/word16du" xmlns:w16sdtdh="http://schemas.microsoft.com/office/word/2020/wordml/sdtdatahash" xmlns:w16sdtfl="http://schemas.microsoft.com/office/word/2024/wordml/sdtformatlock" xmlns:w16se="http://schemas.microsoft.com/office/word/2015/wordml/symex" mc:Ignorable="w14 w15 w16se w16cid w16 w16cex w16sdtdh w16sdtfl w16du">
+<w:styles xmlns:mc="http://schemas.openxmlformats.org/markup-compatibility/2006" xmlns:r="http://schemas.openxmlformats.org/officeDocument/2006/relationships" xmlns:w="http://schemas.openxmlformats.org/wordprocessingml/2006/main" xmlns:w14="http://schemas.microsoft.com/office/word/2010/wordml" xmlns:w15="http://schemas.microsoft.com/office/word/2012/wordml" mc:Ignorable="w14 w15">
   <w:docDefaults>
     <w:rPrDefault>
       <w:rPr>
@@ -8137,7 +8080,7 @@
     </w:rPrDefault>
     <w:pPrDefault/>
   </w:docDefaults>
-  <w:latentStyles w:defLockedState="0" w:defUIPriority="99" w:defSemiHidden="0" w:defUnhideWhenUsed="0" w:defQFormat="0" w:count="376">
+  <w:latentStyles w:defLockedState="0" w:defUIPriority="99" w:defSemiHidden="0" w:defUnhideWhenUsed="0" w:defQFormat="0" w:count="371">
     <w:lsdException w:name="Normal" w:uiPriority="0" w:qFormat="1"/>
     <w:lsdException w:name="heading 1" w:uiPriority="9" w:qFormat="1"/>
     <w:lsdException w:name="heading 2" w:semiHidden="1" w:uiPriority="9" w:unhideWhenUsed="1" w:qFormat="1"/>
@@ -8509,11 +8452,6 @@
     <w:lsdException w:name="List Table 5 Dark Accent 6" w:uiPriority="50"/>
     <w:lsdException w:name="List Table 6 Colorful Accent 6" w:uiPriority="51"/>
     <w:lsdException w:name="List Table 7 Colorful Accent 6" w:uiPriority="52"/>
-    <w:lsdException w:name="Mention" w:semiHidden="1" w:unhideWhenUsed="1"/>
-    <w:lsdException w:name="Smart Hyperlink" w:semiHidden="1" w:unhideWhenUsed="1"/>
-    <w:lsdException w:name="Hashtag" w:semiHidden="1" w:unhideWhenUsed="1"/>
-    <w:lsdException w:name="Unresolved Mention" w:semiHidden="1" w:unhideWhenUsed="1"/>
-    <w:lsdException w:name="Smart Link" w:semiHidden="1" w:unhideWhenUsed="1"/>
   </w:latentStyles>
   <w:style w:type="paragraph" w:default="1" w:styleId="Normal">
     <w:name w:val="Normal"/>
@@ -9169,7 +9107,7 @@
       <w:u w:val="single"/>
     </w:rPr>
   </w:style>
-  <w:style w:type="character" w:styleId="UnresolvedMention">
+  <w:style w:type="character" w:customStyle="1" w:styleId="UnresolvedMention">
     <w:name w:val="Unresolved Mention"/>
     <w:basedOn w:val="DefaultParagraphFont"/>
     <w:uiPriority w:val="99"/>

</xml_diff>

<commit_message>
Add paper 1 in Background research
Wrote paper 1 in the subsection "2.1 Research papers" of Background research.
</commit_message>
<xml_diff>
--- a/7COM1079_Final report.docx
+++ b/7COM1079_Final report.docx
@@ -1,6 +1,6 @@
 
 <file path=word/document.xml><?xml version="1.0" encoding="utf-8"?>
-<w:document xmlns:wpc="http://schemas.microsoft.com/office/word/2010/wordprocessingCanvas" xmlns:cx="http://schemas.microsoft.com/office/drawing/2014/chartex" xmlns:cx1="http://schemas.microsoft.com/office/drawing/2015/9/8/chartex" xmlns:cx2="http://schemas.microsoft.com/office/drawing/2015/10/21/chartex" xmlns:cx3="http://schemas.microsoft.com/office/drawing/2016/5/9/chartex" xmlns:cx4="http://schemas.microsoft.com/office/drawing/2016/5/10/chartex" xmlns:cx5="http://schemas.microsoft.com/office/drawing/2016/5/11/chartex" xmlns:cx6="http://schemas.microsoft.com/office/drawing/2016/5/12/chartex" xmlns:cx7="http://schemas.microsoft.com/office/drawing/2016/5/13/chartex" xmlns:cx8="http://schemas.microsoft.com/office/drawing/2016/5/14/chartex" xmlns:mc="http://schemas.openxmlformats.org/markup-compatibility/2006" xmlns:aink="http://schemas.microsoft.com/office/drawing/2016/ink" xmlns:am3d="http://schemas.microsoft.com/office/drawing/2017/model3d" xmlns:o="urn:schemas-microsoft-com:office:office" xmlns:oel="http://schemas.microsoft.com/office/2019/extlst" xmlns:r="http://schemas.openxmlformats.org/officeDocument/2006/relationships" xmlns:m="http://schemas.openxmlformats.org/officeDocument/2006/math" xmlns:v="urn:schemas-microsoft-com:vml" xmlns:wp14="http://schemas.microsoft.com/office/word/2010/wordprocessingDrawing" xmlns:wp="http://schemas.openxmlformats.org/drawingml/2006/wordprocessingDrawing" xmlns:w10="urn:schemas-microsoft-com:office:word" xmlns:w="http://schemas.openxmlformats.org/wordprocessingml/2006/main" xmlns:w14="http://schemas.microsoft.com/office/word/2010/wordml" xmlns:w15="http://schemas.microsoft.com/office/word/2012/wordml" xmlns:w16cex="http://schemas.microsoft.com/office/word/2018/wordml/cex" xmlns:w16cid="http://schemas.microsoft.com/office/word/2016/wordml/cid" xmlns:w16="http://schemas.microsoft.com/office/word/2018/wordml" xmlns:w16du="http://schemas.microsoft.com/office/word/2023/wordml/word16du" xmlns:w16sdtdh="http://schemas.microsoft.com/office/word/2020/wordml/sdtdatahash" xmlns:w16sdtfl="http://schemas.microsoft.com/office/word/2024/wordml/sdtformatlock" xmlns:w16se="http://schemas.microsoft.com/office/word/2015/wordml/symex" xmlns:wpg="http://schemas.microsoft.com/office/word/2010/wordprocessingGroup" xmlns:wpi="http://schemas.microsoft.com/office/word/2010/wordprocessingInk" xmlns:wne="http://schemas.microsoft.com/office/word/2006/wordml" xmlns:wps="http://schemas.microsoft.com/office/word/2010/wordprocessingShape" mc:Ignorable="w14 w15 w16se w16cid w16 w16cex w16sdtdh w16sdtfl w16du wp14">
+<w:document xmlns:wpc="http://schemas.microsoft.com/office/word/2010/wordprocessingCanvas" xmlns:mc="http://schemas.openxmlformats.org/markup-compatibility/2006" xmlns:o="urn:schemas-microsoft-com:office:office" xmlns:r="http://schemas.openxmlformats.org/officeDocument/2006/relationships" xmlns:m="http://schemas.openxmlformats.org/officeDocument/2006/math" xmlns:v="urn:schemas-microsoft-com:vml" xmlns:wp14="http://schemas.microsoft.com/office/word/2010/wordprocessingDrawing" xmlns:wp="http://schemas.openxmlformats.org/drawingml/2006/wordprocessingDrawing" xmlns:w10="urn:schemas-microsoft-com:office:word" xmlns:w="http://schemas.openxmlformats.org/wordprocessingml/2006/main" xmlns:w14="http://schemas.microsoft.com/office/word/2010/wordml" xmlns:w15="http://schemas.microsoft.com/office/word/2012/wordml" xmlns:wpg="http://schemas.microsoft.com/office/word/2010/wordprocessingGroup" xmlns:wpi="http://schemas.microsoft.com/office/word/2010/wordprocessingInk" xmlns:wne="http://schemas.microsoft.com/office/word/2006/wordml" xmlns:wps="http://schemas.microsoft.com/office/word/2010/wordprocessingShape" mc:Ignorable="w14 w15 wp14">
   <w:body>
     <w:p>
       <w:pPr>
@@ -1792,70 +1792,56 @@
         <w:rPr>
           <w:rFonts w:ascii="Times New Roman" w:eastAsia="Times New Roman" w:hAnsi="Times New Roman" w:cs="Times New Roman"/>
         </w:rPr>
-        <w:t xml:space="preserve">The dataset ID is </w:t>
+        <w:t>The dataset ID is DS70 and it is taken from the file called “most_followed_ig.csv”.</w:t>
+      </w:r>
+      <w:r>
+        <w:rPr>
+          <w:rFonts w:ascii="Times New Roman" w:eastAsia="Times New Roman" w:hAnsi="Times New Roman" w:cs="Times New Roman"/>
+        </w:rPr>
+        <w:t xml:space="preserve"> </w:t>
+      </w:r>
+      <w:r>
+        <w:rPr>
+          <w:rFonts w:ascii="Times New Roman" w:eastAsia="Times New Roman" w:hAnsi="Times New Roman" w:cs="Times New Roman"/>
+        </w:rPr>
+        <w:t xml:space="preserve"> It has </w:t>
+      </w:r>
+      <w:r>
+        <w:rPr>
+          <w:rFonts w:ascii="Times New Roman" w:eastAsia="Times New Roman" w:hAnsi="Times New Roman" w:cs="Times New Roman"/>
+        </w:rPr>
+        <w:t>data</w:t>
+      </w:r>
+      <w:r>
+        <w:rPr>
+          <w:rFonts w:ascii="Times New Roman" w:eastAsia="Times New Roman" w:hAnsi="Times New Roman" w:cs="Times New Roman"/>
+        </w:rPr>
+        <w:t xml:space="preserve"> about 100 most followed Instagram accounts</w:t>
+      </w:r>
+      <w:r>
+        <w:rPr>
+          <w:rFonts w:ascii="Times New Roman" w:eastAsia="Times New Roman" w:hAnsi="Times New Roman" w:cs="Times New Roman"/>
+        </w:rPr>
+        <w:t xml:space="preserve"> including columns like </w:t>
       </w:r>
       <w:proofErr w:type="gramStart"/>
       <w:r>
         <w:rPr>
           <w:rFonts w:ascii="Times New Roman" w:eastAsia="Times New Roman" w:hAnsi="Times New Roman" w:cs="Times New Roman"/>
         </w:rPr>
-        <w:t>DS70</w:t>
+        <w:t xml:space="preserve">( </w:t>
+      </w:r>
+      <w:r>
+        <w:rPr>
+          <w:rFonts w:ascii="Times New Roman" w:eastAsia="Times New Roman" w:hAnsi="Times New Roman" w:cs="Times New Roman"/>
+        </w:rPr>
+        <w:t>rank</w:t>
       </w:r>
       <w:proofErr w:type="gramEnd"/>
       <w:r>
         <w:rPr>
           <w:rFonts w:ascii="Times New Roman" w:eastAsia="Times New Roman" w:hAnsi="Times New Roman" w:cs="Times New Roman"/>
         </w:rPr>
-        <w:t xml:space="preserve"> and it is taken from the file called “most_followed_ig.csv”.</w:t>
-      </w:r>
-      <w:r>
-        <w:rPr>
-          <w:rFonts w:ascii="Times New Roman" w:eastAsia="Times New Roman" w:hAnsi="Times New Roman" w:cs="Times New Roman"/>
-        </w:rPr>
-        <w:t xml:space="preserve"> </w:t>
-      </w:r>
-      <w:r>
-        <w:rPr>
-          <w:rFonts w:ascii="Times New Roman" w:eastAsia="Times New Roman" w:hAnsi="Times New Roman" w:cs="Times New Roman"/>
-        </w:rPr>
-        <w:t xml:space="preserve"> It has </w:t>
-      </w:r>
-      <w:r>
-        <w:rPr>
-          <w:rFonts w:ascii="Times New Roman" w:eastAsia="Times New Roman" w:hAnsi="Times New Roman" w:cs="Times New Roman"/>
-        </w:rPr>
-        <w:t>data</w:t>
-      </w:r>
-      <w:r>
-        <w:rPr>
-          <w:rFonts w:ascii="Times New Roman" w:eastAsia="Times New Roman" w:hAnsi="Times New Roman" w:cs="Times New Roman"/>
-        </w:rPr>
-        <w:t xml:space="preserve"> about 100 most followed Instagram accounts</w:t>
-      </w:r>
-      <w:r>
-        <w:rPr>
-          <w:rFonts w:ascii="Times New Roman" w:eastAsia="Times New Roman" w:hAnsi="Times New Roman" w:cs="Times New Roman"/>
-        </w:rPr>
-        <w:t xml:space="preserve"> including columns like </w:t>
-      </w:r>
-      <w:proofErr w:type="gramStart"/>
-      <w:r>
-        <w:rPr>
-          <w:rFonts w:ascii="Times New Roman" w:eastAsia="Times New Roman" w:hAnsi="Times New Roman" w:cs="Times New Roman"/>
-        </w:rPr>
-        <w:t xml:space="preserve">( </w:t>
-      </w:r>
-      <w:r>
-        <w:rPr>
-          <w:rFonts w:ascii="Times New Roman" w:eastAsia="Times New Roman" w:hAnsi="Times New Roman" w:cs="Times New Roman"/>
-        </w:rPr>
-        <w:t>rank</w:t>
-      </w:r>
-      <w:proofErr w:type="gramEnd"/>
-      <w:r>
-        <w:rPr>
-          <w:rFonts w:ascii="Times New Roman" w:eastAsia="Times New Roman" w:hAnsi="Times New Roman" w:cs="Times New Roman"/>
-        </w:rPr>
         <w:t xml:space="preserve">, </w:t>
       </w:r>
       <w:r>
@@ -1876,21 +1862,7 @@
         <w:rPr>
           <w:rFonts w:ascii="Times New Roman" w:eastAsia="Times New Roman" w:hAnsi="Times New Roman" w:cs="Times New Roman"/>
         </w:rPr>
-        <w:t xml:space="preserve"> 2, followers, </w:t>
-      </w:r>
-      <w:proofErr w:type="gramStart"/>
-      <w:r>
-        <w:rPr>
-          <w:rFonts w:ascii="Times New Roman" w:eastAsia="Times New Roman" w:hAnsi="Times New Roman" w:cs="Times New Roman"/>
-        </w:rPr>
-        <w:t>ER )</w:t>
-      </w:r>
-      <w:proofErr w:type="gramEnd"/>
-      <w:r>
-        <w:rPr>
-          <w:rFonts w:ascii="Times New Roman" w:eastAsia="Times New Roman" w:hAnsi="Times New Roman" w:cs="Times New Roman"/>
-        </w:rPr>
-        <w:t>.</w:t>
+        <w:t xml:space="preserve"> 2, followers, ER ).</w:t>
       </w:r>
       <w:r>
         <w:rPr>
@@ -2143,7 +2115,7 @@
         <w:rPr>
           <w:rFonts w:ascii="Times New Roman" w:eastAsia="Times New Roman" w:hAnsi="Times New Roman" w:cs="Times New Roman"/>
         </w:rPr>
-        <w:t>Research papers (at least 3 relevant to your topic / DS)</w:t>
+        <w:t>Research papers</w:t>
       </w:r>
       <w:r>
         <w:rPr>
@@ -2163,112 +2135,113 @@
     <w:p>
       <w:pPr>
         <w:pStyle w:val="ListParagraph"/>
-        <w:numPr>
-          <w:ilvl w:val="0"/>
-          <w:numId w:val="25"/>
-        </w:numPr>
-        <w:rPr>
-          <w:rFonts w:ascii="Times New Roman" w:eastAsia="Times New Roman" w:hAnsi="Times New Roman" w:cs="Times New Roman"/>
-        </w:rPr>
-      </w:pPr>
-      <w:r>
-        <w:rPr>
-          <w:rFonts w:ascii="Times New Roman" w:eastAsia="Times New Roman" w:hAnsi="Times New Roman" w:cs="Times New Roman"/>
-          <w:i/>
-          <w:highlight w:val="yellow"/>
-        </w:rPr>
-        <w:t>Was the data set used for some research papers?</w:t>
-      </w:r>
-      <w:r>
-        <w:rPr>
-          <w:rFonts w:ascii="Times New Roman" w:eastAsia="Times New Roman" w:hAnsi="Times New Roman" w:cs="Times New Roman"/>
-          <w:highlight w:val="yellow"/>
+        <w:ind w:left="1440" w:hanging="720"/>
+        <w:rPr>
+          <w:rFonts w:ascii="Times New Roman" w:eastAsia="Times New Roman" w:hAnsi="Times New Roman" w:cs="Times New Roman"/>
+        </w:rPr>
+      </w:pPr>
+      <w:r>
+        <w:rPr>
+          <w:rFonts w:ascii="Times New Roman" w:eastAsia="Times New Roman" w:hAnsi="Times New Roman" w:cs="Times New Roman"/>
+          <w:i/>
+        </w:rPr>
+        <w:t xml:space="preserve">           </w:t>
+      </w:r>
+      <w:r>
+        <w:rPr>
+          <w:rFonts w:ascii="Times New Roman" w:eastAsia="Times New Roman" w:hAnsi="Times New Roman" w:cs="Times New Roman"/>
+          <w:b/>
+        </w:rPr>
+        <w:t>Paper 1</w:t>
+      </w:r>
+      <w:r>
+        <w:rPr>
+          <w:rFonts w:ascii="Times New Roman" w:eastAsia="Times New Roman" w:hAnsi="Times New Roman" w:cs="Times New Roman"/>
+        </w:rPr>
+        <w:t xml:space="preserve">: </w:t>
+      </w:r>
+      <w:proofErr w:type="spellStart"/>
+      <w:r>
+        <w:rPr>
+          <w:rFonts w:ascii="Times New Roman" w:eastAsia="Times New Roman" w:hAnsi="Times New Roman" w:cs="Times New Roman"/>
+        </w:rPr>
+        <w:t>S</w:t>
+      </w:r>
+      <w:bookmarkStart w:id="0" w:name="_GoBack"/>
+      <w:bookmarkEnd w:id="0"/>
+      <w:r>
+        <w:rPr>
+          <w:rFonts w:ascii="Times New Roman" w:eastAsia="Times New Roman" w:hAnsi="Times New Roman" w:cs="Times New Roman"/>
+        </w:rPr>
+        <w:t>egev</w:t>
+      </w:r>
+      <w:proofErr w:type="spellEnd"/>
+      <w:r>
+        <w:rPr>
+          <w:rFonts w:ascii="Times New Roman" w:eastAsia="Times New Roman" w:hAnsi="Times New Roman" w:cs="Times New Roman"/>
+        </w:rPr>
+        <w:t>, N., Avigdor, N. &amp; Avigdor, E. (2018) did their analysis on Instagram influence, that one should not just focus on social net</w:t>
+      </w:r>
+      <w:r>
+        <w:rPr>
+          <w:rFonts w:ascii="Times New Roman" w:eastAsia="Times New Roman" w:hAnsi="Times New Roman" w:cs="Times New Roman"/>
+        </w:rPr>
+        <w:t xml:space="preserve">work graphs, instead, the focus </w:t>
+      </w:r>
+      <w:r>
+        <w:rPr>
+          <w:rFonts w:ascii="Times New Roman" w:eastAsia="Times New Roman" w:hAnsi="Times New Roman" w:cs="Times New Roman"/>
+        </w:rPr>
+        <w:t>should be on metrics</w:t>
+      </w:r>
+      <w:r>
+        <w:rPr>
+          <w:rFonts w:ascii="Times New Roman" w:eastAsia="Times New Roman" w:hAnsi="Times New Roman" w:cs="Times New Roman"/>
+        </w:rPr>
+        <w:t xml:space="preserve"> such as post views, likes, and </w:t>
+      </w:r>
+      <w:r>
+        <w:rPr>
+          <w:rFonts w:ascii="Times New Roman" w:eastAsia="Times New Roman" w:hAnsi="Times New Roman" w:cs="Times New Roman"/>
+        </w:rPr>
+        <w:t>comments. After their research they found out that on</w:t>
+      </w:r>
+      <w:r>
+        <w:rPr>
+          <w:rFonts w:ascii="Times New Roman" w:eastAsia="Times New Roman" w:hAnsi="Times New Roman" w:cs="Times New Roman"/>
+        </w:rPr>
+        <w:t>e does not get more engagement r</w:t>
+      </w:r>
+      <w:r>
+        <w:rPr>
+          <w:rFonts w:ascii="Times New Roman" w:eastAsia="Times New Roman" w:hAnsi="Times New Roman" w:cs="Times New Roman"/>
+        </w:rPr>
+        <w:t>ate (ER) by just having</w:t>
+      </w:r>
+      <w:r>
+        <w:rPr>
+          <w:rFonts w:ascii="Times New Roman" w:eastAsia="Times New Roman" w:hAnsi="Times New Roman" w:cs="Times New Roman"/>
         </w:rPr>
         <w:t xml:space="preserve"> </w:t>
       </w:r>
       <w:r>
         <w:rPr>
           <w:rFonts w:ascii="Times New Roman" w:eastAsia="Times New Roman" w:hAnsi="Times New Roman" w:cs="Times New Roman"/>
-          <w:i/>
-          <w:iCs/>
-          <w:highlight w:val="yellow"/>
-        </w:rPr>
-        <w:t>Summarise and</w:t>
-      </w:r>
-      <w:r>
-        <w:rPr>
-          <w:rFonts w:ascii="Times New Roman" w:eastAsia="Times New Roman" w:hAnsi="Times New Roman" w:cs="Times New Roman"/>
-          <w:highlight w:val="yellow"/>
+        </w:rPr>
+        <w:t>more followers. So this research applies to this DS025 dataset, and it supports the study of engagement rate between the celebrities and non-celebrities, and not just</w:t>
+      </w:r>
+      <w:r>
+        <w:rPr>
+          <w:rFonts w:ascii="Times New Roman" w:eastAsia="Times New Roman" w:hAnsi="Times New Roman" w:cs="Times New Roman"/>
         </w:rPr>
         <w:t xml:space="preserve"> </w:t>
       </w:r>
       <w:r>
         <w:rPr>
           <w:rFonts w:ascii="Times New Roman" w:eastAsia="Times New Roman" w:hAnsi="Times New Roman" w:cs="Times New Roman"/>
-          <w:i/>
-          <w:highlight w:val="yellow"/>
-        </w:rPr>
-        <w:t>r</w:t>
-      </w:r>
-      <w:r>
-        <w:rPr>
-          <w:rFonts w:ascii="Times New Roman" w:eastAsia="Times New Roman" w:hAnsi="Times New Roman" w:cs="Times New Roman"/>
-          <w:i/>
-          <w:highlight w:val="yellow"/>
-        </w:rPr>
-        <w:t>eference at least 3 relevant research papers to your topic / DS</w:t>
-      </w:r>
-      <w:r>
-        <w:rPr>
-          <w:rFonts w:ascii="Times New Roman" w:eastAsia="Times New Roman" w:hAnsi="Times New Roman" w:cs="Times New Roman"/>
-          <w:i/>
-          <w:highlight w:val="yellow"/>
-        </w:rPr>
-        <w:t>.</w:t>
-      </w:r>
-      <w:r>
-        <w:rPr>
-          <w:rFonts w:ascii="Times New Roman" w:eastAsia="Times New Roman" w:hAnsi="Times New Roman" w:cs="Times New Roman"/>
-          <w:i/>
-          <w:highlight w:val="yellow"/>
-        </w:rPr>
-        <w:t xml:space="preserve"> See </w:t>
-      </w:r>
-      <w:hyperlink r:id="rId7" w:history="1">
-        <w:r>
-          <w:rPr>
-            <w:rStyle w:val="Hyperlink"/>
-            <w:rFonts w:ascii="Times New Roman" w:eastAsia="Times New Roman" w:hAnsi="Times New Roman" w:cs="Times New Roman"/>
-            <w:i/>
-            <w:highlight w:val="yellow"/>
-          </w:rPr>
-          <w:t>https://herts.instructure.com/courses/61421/modules</w:t>
-        </w:r>
-      </w:hyperlink>
-      <w:r>
-        <w:rPr>
-          <w:rFonts w:ascii="Times New Roman" w:eastAsia="Times New Roman" w:hAnsi="Times New Roman" w:cs="Times New Roman"/>
-          <w:i/>
-          <w:highlight w:val="yellow"/>
-        </w:rPr>
-        <w:t xml:space="preserve"> for writing.</w:t>
-      </w:r>
-      <w:r>
-        <w:rPr>
-          <w:rFonts w:ascii="Times New Roman" w:eastAsia="Times New Roman" w:hAnsi="Times New Roman" w:cs="Times New Roman"/>
-          <w:i/>
-        </w:rPr>
-        <w:t xml:space="preserve"> </w:t>
-      </w:r>
-    </w:p>
-    <w:p>
-      <w:pPr>
-        <w:pStyle w:val="ListParagraph"/>
-        <w:ind w:left="1440" w:hanging="720"/>
-        <w:rPr>
-          <w:rFonts w:ascii="Times New Roman" w:eastAsia="Times New Roman" w:hAnsi="Times New Roman" w:cs="Times New Roman"/>
-        </w:rPr>
-      </w:pPr>
+        </w:rPr>
+        <w:t>focusing on the followers count.</w:t>
+      </w:r>
     </w:p>
     <w:p>
       <w:pPr>
@@ -2712,6 +2685,7 @@
           <w:i/>
           <w:highlight w:val="yellow"/>
         </w:rPr>
+        <w:lastRenderedPageBreak/>
         <w:t xml:space="preserve">Make sure that the </w:t>
       </w:r>
       <w:r>
@@ -3978,6 +3952,7 @@
         <w:rPr>
           <w:rFonts w:ascii="Times New Roman" w:eastAsia="Times New Roman" w:hAnsi="Times New Roman" w:cs="Times New Roman"/>
         </w:rPr>
+        <w:lastRenderedPageBreak/>
         <w:t>Reasons and/or implications for future work, limitations of your stud</w:t>
       </w:r>
       <w:r>
@@ -4361,8 +4336,8 @@
       </w:pPr>
     </w:p>
     <w:sectPr>
-      <w:footerReference w:type="even" r:id="rId8"/>
-      <w:footerReference w:type="default" r:id="rId9"/>
+      <w:footerReference w:type="even" r:id="rId7"/>
+      <w:footerReference w:type="default" r:id="rId8"/>
       <w:pgSz w:w="11906" w:h="16838"/>
       <w:pgMar w:top="1440" w:right="1440" w:bottom="1440" w:left="1440" w:header="708" w:footer="708" w:gutter="0"/>
       <w:cols w:space="708"/>
@@ -4374,7 +4349,7 @@
 </file>
 
 <file path=word/endnotes.xml><?xml version="1.0" encoding="utf-8"?>
-<w:endnotes xmlns:wpc="http://schemas.microsoft.com/office/word/2010/wordprocessingCanvas" xmlns:cx="http://schemas.microsoft.com/office/drawing/2014/chartex" xmlns:cx1="http://schemas.microsoft.com/office/drawing/2015/9/8/chartex" xmlns:cx2="http://schemas.microsoft.com/office/drawing/2015/10/21/chartex" xmlns:cx3="http://schemas.microsoft.com/office/drawing/2016/5/9/chartex" xmlns:cx4="http://schemas.microsoft.com/office/drawing/2016/5/10/chartex" xmlns:cx5="http://schemas.microsoft.com/office/drawing/2016/5/11/chartex" xmlns:cx6="http://schemas.microsoft.com/office/drawing/2016/5/12/chartex" xmlns:cx7="http://schemas.microsoft.com/office/drawing/2016/5/13/chartex" xmlns:cx8="http://schemas.microsoft.com/office/drawing/2016/5/14/chartex" xmlns:mc="http://schemas.openxmlformats.org/markup-compatibility/2006" xmlns:aink="http://schemas.microsoft.com/office/drawing/2016/ink" xmlns:am3d="http://schemas.microsoft.com/office/drawing/2017/model3d" xmlns:o="urn:schemas-microsoft-com:office:office" xmlns:oel="http://schemas.microsoft.com/office/2019/extlst" xmlns:r="http://schemas.openxmlformats.org/officeDocument/2006/relationships" xmlns:m="http://schemas.openxmlformats.org/officeDocument/2006/math" xmlns:v="urn:schemas-microsoft-com:vml" xmlns:wp14="http://schemas.microsoft.com/office/word/2010/wordprocessingDrawing" xmlns:wp="http://schemas.openxmlformats.org/drawingml/2006/wordprocessingDrawing" xmlns:w10="urn:schemas-microsoft-com:office:word" xmlns:w="http://schemas.openxmlformats.org/wordprocessingml/2006/main" xmlns:w14="http://schemas.microsoft.com/office/word/2010/wordml" xmlns:w15="http://schemas.microsoft.com/office/word/2012/wordml" xmlns:w16cex="http://schemas.microsoft.com/office/word/2018/wordml/cex" xmlns:w16cid="http://schemas.microsoft.com/office/word/2016/wordml/cid" xmlns:w16="http://schemas.microsoft.com/office/word/2018/wordml" xmlns:w16du="http://schemas.microsoft.com/office/word/2023/wordml/word16du" xmlns:w16sdtdh="http://schemas.microsoft.com/office/word/2020/wordml/sdtdatahash" xmlns:w16sdtfl="http://schemas.microsoft.com/office/word/2024/wordml/sdtformatlock" xmlns:w16se="http://schemas.microsoft.com/office/word/2015/wordml/symex" xmlns:wpg="http://schemas.microsoft.com/office/word/2010/wordprocessingGroup" xmlns:wpi="http://schemas.microsoft.com/office/word/2010/wordprocessingInk" xmlns:wne="http://schemas.microsoft.com/office/word/2006/wordml" xmlns:wps="http://schemas.microsoft.com/office/word/2010/wordprocessingShape" mc:Ignorable="w14 w15 w16se w16cid w16 w16cex w16sdtdh w16sdtfl w16du wp14">
+<w:endnotes xmlns:wpc="http://schemas.microsoft.com/office/word/2010/wordprocessingCanvas" xmlns:mc="http://schemas.openxmlformats.org/markup-compatibility/2006" xmlns:o="urn:schemas-microsoft-com:office:office" xmlns:r="http://schemas.openxmlformats.org/officeDocument/2006/relationships" xmlns:m="http://schemas.openxmlformats.org/officeDocument/2006/math" xmlns:v="urn:schemas-microsoft-com:vml" xmlns:wp14="http://schemas.microsoft.com/office/word/2010/wordprocessingDrawing" xmlns:wp="http://schemas.openxmlformats.org/drawingml/2006/wordprocessingDrawing" xmlns:w10="urn:schemas-microsoft-com:office:word" xmlns:w="http://schemas.openxmlformats.org/wordprocessingml/2006/main" xmlns:w14="http://schemas.microsoft.com/office/word/2010/wordml" xmlns:w15="http://schemas.microsoft.com/office/word/2012/wordml" xmlns:wpg="http://schemas.microsoft.com/office/word/2010/wordprocessingGroup" xmlns:wpi="http://schemas.microsoft.com/office/word/2010/wordprocessingInk" xmlns:wne="http://schemas.microsoft.com/office/word/2006/wordml" xmlns:wps="http://schemas.microsoft.com/office/word/2010/wordprocessingShape" mc:Ignorable="w14 w15 wp14">
   <w:endnote w:type="separator" w:id="-1">
     <w:p>
       <w:r>
@@ -4396,7 +4371,7 @@
 </file>
 
 <file path=word/footer1.xml><?xml version="1.0" encoding="utf-8"?>
-<w:ftr xmlns:wpc="http://schemas.microsoft.com/office/word/2010/wordprocessingCanvas" xmlns:cx="http://schemas.microsoft.com/office/drawing/2014/chartex" xmlns:cx1="http://schemas.microsoft.com/office/drawing/2015/9/8/chartex" xmlns:cx2="http://schemas.microsoft.com/office/drawing/2015/10/21/chartex" xmlns:cx3="http://schemas.microsoft.com/office/drawing/2016/5/9/chartex" xmlns:cx4="http://schemas.microsoft.com/office/drawing/2016/5/10/chartex" xmlns:cx5="http://schemas.microsoft.com/office/drawing/2016/5/11/chartex" xmlns:cx6="http://schemas.microsoft.com/office/drawing/2016/5/12/chartex" xmlns:cx7="http://schemas.microsoft.com/office/drawing/2016/5/13/chartex" xmlns:cx8="http://schemas.microsoft.com/office/drawing/2016/5/14/chartex" xmlns:mc="http://schemas.openxmlformats.org/markup-compatibility/2006" xmlns:aink="http://schemas.microsoft.com/office/drawing/2016/ink" xmlns:am3d="http://schemas.microsoft.com/office/drawing/2017/model3d" xmlns:o="urn:schemas-microsoft-com:office:office" xmlns:oel="http://schemas.microsoft.com/office/2019/extlst" xmlns:r="http://schemas.openxmlformats.org/officeDocument/2006/relationships" xmlns:m="http://schemas.openxmlformats.org/officeDocument/2006/math" xmlns:v="urn:schemas-microsoft-com:vml" xmlns:wp14="http://schemas.microsoft.com/office/word/2010/wordprocessingDrawing" xmlns:wp="http://schemas.openxmlformats.org/drawingml/2006/wordprocessingDrawing" xmlns:w10="urn:schemas-microsoft-com:office:word" xmlns:w="http://schemas.openxmlformats.org/wordprocessingml/2006/main" xmlns:w14="http://schemas.microsoft.com/office/word/2010/wordml" xmlns:w15="http://schemas.microsoft.com/office/word/2012/wordml" xmlns:w16cex="http://schemas.microsoft.com/office/word/2018/wordml/cex" xmlns:w16cid="http://schemas.microsoft.com/office/word/2016/wordml/cid" xmlns:w16="http://schemas.microsoft.com/office/word/2018/wordml" xmlns:w16du="http://schemas.microsoft.com/office/word/2023/wordml/word16du" xmlns:w16sdtdh="http://schemas.microsoft.com/office/word/2020/wordml/sdtdatahash" xmlns:w16sdtfl="http://schemas.microsoft.com/office/word/2024/wordml/sdtformatlock" xmlns:w16se="http://schemas.microsoft.com/office/word/2015/wordml/symex" xmlns:wpg="http://schemas.microsoft.com/office/word/2010/wordprocessingGroup" xmlns:wpi="http://schemas.microsoft.com/office/word/2010/wordprocessingInk" xmlns:wne="http://schemas.microsoft.com/office/word/2006/wordml" xmlns:wps="http://schemas.microsoft.com/office/word/2010/wordprocessingShape" mc:Ignorable="w14 w15 w16se w16cid w16 w16cex w16sdtdh w16sdtfl w16du wp14">
+<w:ftr xmlns:wpc="http://schemas.microsoft.com/office/word/2010/wordprocessingCanvas" xmlns:mc="http://schemas.openxmlformats.org/markup-compatibility/2006" xmlns:o="urn:schemas-microsoft-com:office:office" xmlns:r="http://schemas.openxmlformats.org/officeDocument/2006/relationships" xmlns:m="http://schemas.openxmlformats.org/officeDocument/2006/math" xmlns:v="urn:schemas-microsoft-com:vml" xmlns:wp14="http://schemas.microsoft.com/office/word/2010/wordprocessingDrawing" xmlns:wp="http://schemas.openxmlformats.org/drawingml/2006/wordprocessingDrawing" xmlns:w10="urn:schemas-microsoft-com:office:word" xmlns:w="http://schemas.openxmlformats.org/wordprocessingml/2006/main" xmlns:w14="http://schemas.microsoft.com/office/word/2010/wordml" xmlns:w15="http://schemas.microsoft.com/office/word/2012/wordml" xmlns:wpg="http://schemas.microsoft.com/office/word/2010/wordprocessingGroup" xmlns:wpi="http://schemas.microsoft.com/office/word/2010/wordprocessingInk" xmlns:wne="http://schemas.microsoft.com/office/word/2006/wordml" xmlns:wps="http://schemas.microsoft.com/office/word/2010/wordprocessingShape" mc:Ignorable="w14 w15 wp14">
   <w:sdt>
     <w:sdtPr>
       <w:rPr>
@@ -4408,6 +4383,11 @@
         <w:docPartUnique/>
       </w:docPartObj>
     </w:sdtPr>
+    <w:sdtEndPr>
+      <w:rPr>
+        <w:rStyle w:val="PageNumber"/>
+      </w:rPr>
+    </w:sdtEndPr>
     <w:sdtContent>
       <w:p>
         <w:pPr>
@@ -4448,7 +4428,7 @@
 </file>
 
 <file path=word/footer2.xml><?xml version="1.0" encoding="utf-8"?>
-<w:ftr xmlns:wpc="http://schemas.microsoft.com/office/word/2010/wordprocessingCanvas" xmlns:cx="http://schemas.microsoft.com/office/drawing/2014/chartex" xmlns:cx1="http://schemas.microsoft.com/office/drawing/2015/9/8/chartex" xmlns:cx2="http://schemas.microsoft.com/office/drawing/2015/10/21/chartex" xmlns:cx3="http://schemas.microsoft.com/office/drawing/2016/5/9/chartex" xmlns:cx4="http://schemas.microsoft.com/office/drawing/2016/5/10/chartex" xmlns:cx5="http://schemas.microsoft.com/office/drawing/2016/5/11/chartex" xmlns:cx6="http://schemas.microsoft.com/office/drawing/2016/5/12/chartex" xmlns:cx7="http://schemas.microsoft.com/office/drawing/2016/5/13/chartex" xmlns:cx8="http://schemas.microsoft.com/office/drawing/2016/5/14/chartex" xmlns:mc="http://schemas.openxmlformats.org/markup-compatibility/2006" xmlns:aink="http://schemas.microsoft.com/office/drawing/2016/ink" xmlns:am3d="http://schemas.microsoft.com/office/drawing/2017/model3d" xmlns:o="urn:schemas-microsoft-com:office:office" xmlns:oel="http://schemas.microsoft.com/office/2019/extlst" xmlns:r="http://schemas.openxmlformats.org/officeDocument/2006/relationships" xmlns:m="http://schemas.openxmlformats.org/officeDocument/2006/math" xmlns:v="urn:schemas-microsoft-com:vml" xmlns:wp14="http://schemas.microsoft.com/office/word/2010/wordprocessingDrawing" xmlns:wp="http://schemas.openxmlformats.org/drawingml/2006/wordprocessingDrawing" xmlns:w10="urn:schemas-microsoft-com:office:word" xmlns:w="http://schemas.openxmlformats.org/wordprocessingml/2006/main" xmlns:w14="http://schemas.microsoft.com/office/word/2010/wordml" xmlns:w15="http://schemas.microsoft.com/office/word/2012/wordml" xmlns:w16cex="http://schemas.microsoft.com/office/word/2018/wordml/cex" xmlns:w16cid="http://schemas.microsoft.com/office/word/2016/wordml/cid" xmlns:w16="http://schemas.microsoft.com/office/word/2018/wordml" xmlns:w16du="http://schemas.microsoft.com/office/word/2023/wordml/word16du" xmlns:w16sdtdh="http://schemas.microsoft.com/office/word/2020/wordml/sdtdatahash" xmlns:w16sdtfl="http://schemas.microsoft.com/office/word/2024/wordml/sdtformatlock" xmlns:w16se="http://schemas.microsoft.com/office/word/2015/wordml/symex" xmlns:wpg="http://schemas.microsoft.com/office/word/2010/wordprocessingGroup" xmlns:wpi="http://schemas.microsoft.com/office/word/2010/wordprocessingInk" xmlns:wne="http://schemas.microsoft.com/office/word/2006/wordml" xmlns:wps="http://schemas.microsoft.com/office/word/2010/wordprocessingShape" mc:Ignorable="w14 w15 w16se w16cid w16 w16cex w16sdtdh w16sdtfl w16du wp14">
+<w:ftr xmlns:wpc="http://schemas.microsoft.com/office/word/2010/wordprocessingCanvas" xmlns:mc="http://schemas.openxmlformats.org/markup-compatibility/2006" xmlns:o="urn:schemas-microsoft-com:office:office" xmlns:r="http://schemas.openxmlformats.org/officeDocument/2006/relationships" xmlns:m="http://schemas.openxmlformats.org/officeDocument/2006/math" xmlns:v="urn:schemas-microsoft-com:vml" xmlns:wp14="http://schemas.microsoft.com/office/word/2010/wordprocessingDrawing" xmlns:wp="http://schemas.openxmlformats.org/drawingml/2006/wordprocessingDrawing" xmlns:w10="urn:schemas-microsoft-com:office:word" xmlns:w="http://schemas.openxmlformats.org/wordprocessingml/2006/main" xmlns:w14="http://schemas.microsoft.com/office/word/2010/wordml" xmlns:w15="http://schemas.microsoft.com/office/word/2012/wordml" xmlns:wpg="http://schemas.microsoft.com/office/word/2010/wordprocessingGroup" xmlns:wpi="http://schemas.microsoft.com/office/word/2010/wordprocessingInk" xmlns:wne="http://schemas.microsoft.com/office/word/2006/wordml" xmlns:wps="http://schemas.microsoft.com/office/word/2010/wordprocessingShape" mc:Ignorable="w14 w15 wp14">
   <w:sdt>
     <w:sdtPr>
       <w:rPr>
@@ -4460,6 +4440,11 @@
         <w:docPartUnique/>
       </w:docPartObj>
     </w:sdtPr>
+    <w:sdtEndPr>
+      <w:rPr>
+        <w:rStyle w:val="PageNumber"/>
+      </w:rPr>
+    </w:sdtEndPr>
     <w:sdtContent>
       <w:p>
         <w:pPr>
@@ -4492,7 +4477,7 @@
             <w:rStyle w:val="PageNumber"/>
             <w:noProof/>
           </w:rPr>
-          <w:t>5</w:t>
+          <w:t>3</w:t>
         </w:r>
         <w:r>
           <w:rPr>
@@ -4513,7 +4498,7 @@
 </file>
 
 <file path=word/footnotes.xml><?xml version="1.0" encoding="utf-8"?>
-<w:footnotes xmlns:wpc="http://schemas.microsoft.com/office/word/2010/wordprocessingCanvas" xmlns:cx="http://schemas.microsoft.com/office/drawing/2014/chartex" xmlns:cx1="http://schemas.microsoft.com/office/drawing/2015/9/8/chartex" xmlns:cx2="http://schemas.microsoft.com/office/drawing/2015/10/21/chartex" xmlns:cx3="http://schemas.microsoft.com/office/drawing/2016/5/9/chartex" xmlns:cx4="http://schemas.microsoft.com/office/drawing/2016/5/10/chartex" xmlns:cx5="http://schemas.microsoft.com/office/drawing/2016/5/11/chartex" xmlns:cx6="http://schemas.microsoft.com/office/drawing/2016/5/12/chartex" xmlns:cx7="http://schemas.microsoft.com/office/drawing/2016/5/13/chartex" xmlns:cx8="http://schemas.microsoft.com/office/drawing/2016/5/14/chartex" xmlns:mc="http://schemas.openxmlformats.org/markup-compatibility/2006" xmlns:aink="http://schemas.microsoft.com/office/drawing/2016/ink" xmlns:am3d="http://schemas.microsoft.com/office/drawing/2017/model3d" xmlns:o="urn:schemas-microsoft-com:office:office" xmlns:oel="http://schemas.microsoft.com/office/2019/extlst" xmlns:r="http://schemas.openxmlformats.org/officeDocument/2006/relationships" xmlns:m="http://schemas.openxmlformats.org/officeDocument/2006/math" xmlns:v="urn:schemas-microsoft-com:vml" xmlns:wp14="http://schemas.microsoft.com/office/word/2010/wordprocessingDrawing" xmlns:wp="http://schemas.openxmlformats.org/drawingml/2006/wordprocessingDrawing" xmlns:w10="urn:schemas-microsoft-com:office:word" xmlns:w="http://schemas.openxmlformats.org/wordprocessingml/2006/main" xmlns:w14="http://schemas.microsoft.com/office/word/2010/wordml" xmlns:w15="http://schemas.microsoft.com/office/word/2012/wordml" xmlns:w16cex="http://schemas.microsoft.com/office/word/2018/wordml/cex" xmlns:w16cid="http://schemas.microsoft.com/office/word/2016/wordml/cid" xmlns:w16="http://schemas.microsoft.com/office/word/2018/wordml" xmlns:w16du="http://schemas.microsoft.com/office/word/2023/wordml/word16du" xmlns:w16sdtdh="http://schemas.microsoft.com/office/word/2020/wordml/sdtdatahash" xmlns:w16sdtfl="http://schemas.microsoft.com/office/word/2024/wordml/sdtformatlock" xmlns:w16se="http://schemas.microsoft.com/office/word/2015/wordml/symex" xmlns:wpg="http://schemas.microsoft.com/office/word/2010/wordprocessingGroup" xmlns:wpi="http://schemas.microsoft.com/office/word/2010/wordprocessingInk" xmlns:wne="http://schemas.microsoft.com/office/word/2006/wordml" xmlns:wps="http://schemas.microsoft.com/office/word/2010/wordprocessingShape" mc:Ignorable="w14 w15 w16se w16cid w16 w16cex w16sdtdh w16sdtfl w16du wp14">
+<w:footnotes xmlns:wpc="http://schemas.microsoft.com/office/word/2010/wordprocessingCanvas" xmlns:mc="http://schemas.openxmlformats.org/markup-compatibility/2006" xmlns:o="urn:schemas-microsoft-com:office:office" xmlns:r="http://schemas.openxmlformats.org/officeDocument/2006/relationships" xmlns:m="http://schemas.openxmlformats.org/officeDocument/2006/math" xmlns:v="urn:schemas-microsoft-com:vml" xmlns:wp14="http://schemas.microsoft.com/office/word/2010/wordprocessingDrawing" xmlns:wp="http://schemas.openxmlformats.org/drawingml/2006/wordprocessingDrawing" xmlns:w10="urn:schemas-microsoft-com:office:word" xmlns:w="http://schemas.openxmlformats.org/wordprocessingml/2006/main" xmlns:w14="http://schemas.microsoft.com/office/word/2010/wordml" xmlns:w15="http://schemas.microsoft.com/office/word/2012/wordml" xmlns:wpg="http://schemas.microsoft.com/office/word/2010/wordprocessingGroup" xmlns:wpi="http://schemas.microsoft.com/office/word/2010/wordprocessingInk" xmlns:wne="http://schemas.microsoft.com/office/word/2006/wordml" xmlns:wps="http://schemas.microsoft.com/office/word/2010/wordprocessingShape" mc:Ignorable="w14 w15 wp14">
   <w:footnote w:type="separator" w:id="-1">
     <w:p>
       <w:r>
@@ -4543,7 +4528,7 @@
 </file>
 
 <file path=word/numbering.xml><?xml version="1.0" encoding="utf-8"?>
-<w:numbering xmlns:wpc="http://schemas.microsoft.com/office/word/2010/wordprocessingCanvas" xmlns:cx="http://schemas.microsoft.com/office/drawing/2014/chartex" xmlns:cx1="http://schemas.microsoft.com/office/drawing/2015/9/8/chartex" xmlns:cx2="http://schemas.microsoft.com/office/drawing/2015/10/21/chartex" xmlns:cx3="http://schemas.microsoft.com/office/drawing/2016/5/9/chartex" xmlns:cx4="http://schemas.microsoft.com/office/drawing/2016/5/10/chartex" xmlns:cx5="http://schemas.microsoft.com/office/drawing/2016/5/11/chartex" xmlns:cx6="http://schemas.microsoft.com/office/drawing/2016/5/12/chartex" xmlns:cx7="http://schemas.microsoft.com/office/drawing/2016/5/13/chartex" xmlns:cx8="http://schemas.microsoft.com/office/drawing/2016/5/14/chartex" xmlns:mc="http://schemas.openxmlformats.org/markup-compatibility/2006" xmlns:aink="http://schemas.microsoft.com/office/drawing/2016/ink" xmlns:am3d="http://schemas.microsoft.com/office/drawing/2017/model3d" xmlns:o="urn:schemas-microsoft-com:office:office" xmlns:oel="http://schemas.microsoft.com/office/2019/extlst" xmlns:r="http://schemas.openxmlformats.org/officeDocument/2006/relationships" xmlns:m="http://schemas.openxmlformats.org/officeDocument/2006/math" xmlns:v="urn:schemas-microsoft-com:vml" xmlns:wp14="http://schemas.microsoft.com/office/word/2010/wordprocessingDrawing" xmlns:wp="http://schemas.openxmlformats.org/drawingml/2006/wordprocessingDrawing" xmlns:w10="urn:schemas-microsoft-com:office:word" xmlns:w="http://schemas.openxmlformats.org/wordprocessingml/2006/main" xmlns:w14="http://schemas.microsoft.com/office/word/2010/wordml" xmlns:w15="http://schemas.microsoft.com/office/word/2012/wordml" xmlns:w16cex="http://schemas.microsoft.com/office/word/2018/wordml/cex" xmlns:w16cid="http://schemas.microsoft.com/office/word/2016/wordml/cid" xmlns:w16="http://schemas.microsoft.com/office/word/2018/wordml" xmlns:w16du="http://schemas.microsoft.com/office/word/2023/wordml/word16du" xmlns:w16sdtdh="http://schemas.microsoft.com/office/word/2020/wordml/sdtdatahash" xmlns:w16sdtfl="http://schemas.microsoft.com/office/word/2024/wordml/sdtformatlock" xmlns:w16se="http://schemas.microsoft.com/office/word/2015/wordml/symex" xmlns:wpg="http://schemas.microsoft.com/office/word/2010/wordprocessingGroup" xmlns:wpi="http://schemas.microsoft.com/office/word/2010/wordprocessingInk" xmlns:wne="http://schemas.microsoft.com/office/word/2006/wordml" xmlns:wps="http://schemas.microsoft.com/office/word/2010/wordprocessingShape" mc:Ignorable="w14 w15 w16se w16cid w16 w16cex w16sdtdh w16sdtfl w16du wp14">
+<w:numbering xmlns:wpc="http://schemas.microsoft.com/office/word/2010/wordprocessingCanvas" xmlns:mc="http://schemas.openxmlformats.org/markup-compatibility/2006" xmlns:o="urn:schemas-microsoft-com:office:office" xmlns:r="http://schemas.openxmlformats.org/officeDocument/2006/relationships" xmlns:m="http://schemas.openxmlformats.org/officeDocument/2006/math" xmlns:v="urn:schemas-microsoft-com:vml" xmlns:wp14="http://schemas.microsoft.com/office/word/2010/wordprocessingDrawing" xmlns:wp="http://schemas.openxmlformats.org/drawingml/2006/wordprocessingDrawing" xmlns:w10="urn:schemas-microsoft-com:office:word" xmlns:w="http://schemas.openxmlformats.org/wordprocessingml/2006/main" xmlns:w14="http://schemas.microsoft.com/office/word/2010/wordml" xmlns:w15="http://schemas.microsoft.com/office/word/2012/wordml" xmlns:wpg="http://schemas.microsoft.com/office/word/2010/wordprocessingGroup" xmlns:wpi="http://schemas.microsoft.com/office/word/2010/wordprocessingInk" xmlns:wne="http://schemas.microsoft.com/office/word/2006/wordml" xmlns:wps="http://schemas.microsoft.com/office/word/2010/wordprocessingShape" mc:Ignorable="w14 w15 wp14">
   <w:abstractNum w:abstractNumId="0" w15:restartNumberingAfterBreak="0">
     <w:nsid w:val="03867835"/>
     <w:multiLevelType w:val="hybridMultilevel"/>
@@ -8062,113 +8047,113 @@
       </w:rPr>
     </w:lvl>
   </w:abstractNum>
-  <w:num w:numId="1" w16cid:durableId="1825967109">
+  <w:num w:numId="1">
     <w:abstractNumId w:val="28"/>
   </w:num>
-  <w:num w:numId="2" w16cid:durableId="930311809">
+  <w:num w:numId="2">
     <w:abstractNumId w:val="0"/>
   </w:num>
-  <w:num w:numId="3" w16cid:durableId="516116073">
+  <w:num w:numId="3">
     <w:abstractNumId w:val="9"/>
   </w:num>
-  <w:num w:numId="4" w16cid:durableId="13849346">
+  <w:num w:numId="4">
     <w:abstractNumId w:val="29"/>
   </w:num>
-  <w:num w:numId="5" w16cid:durableId="1995719588">
+  <w:num w:numId="5">
     <w:abstractNumId w:val="19"/>
   </w:num>
-  <w:num w:numId="6" w16cid:durableId="335809524">
+  <w:num w:numId="6">
     <w:abstractNumId w:val="11"/>
   </w:num>
-  <w:num w:numId="7" w16cid:durableId="1133642106">
+  <w:num w:numId="7">
     <w:abstractNumId w:val="31"/>
   </w:num>
-  <w:num w:numId="8" w16cid:durableId="1099175884">
+  <w:num w:numId="8">
     <w:abstractNumId w:val="20"/>
   </w:num>
-  <w:num w:numId="9" w16cid:durableId="719138190">
+  <w:num w:numId="9">
     <w:abstractNumId w:val="25"/>
   </w:num>
-  <w:num w:numId="10" w16cid:durableId="1603755290">
+  <w:num w:numId="10">
     <w:abstractNumId w:val="8"/>
   </w:num>
-  <w:num w:numId="11" w16cid:durableId="1716155882">
+  <w:num w:numId="11">
     <w:abstractNumId w:val="24"/>
   </w:num>
-  <w:num w:numId="12" w16cid:durableId="1194076764">
+  <w:num w:numId="12">
     <w:abstractNumId w:val="6"/>
   </w:num>
-  <w:num w:numId="13" w16cid:durableId="1826048232">
+  <w:num w:numId="13">
     <w:abstractNumId w:val="17"/>
   </w:num>
-  <w:num w:numId="14" w16cid:durableId="135414024">
+  <w:num w:numId="14">
     <w:abstractNumId w:val="12"/>
   </w:num>
-  <w:num w:numId="15" w16cid:durableId="543568824">
+  <w:num w:numId="15">
     <w:abstractNumId w:val="15"/>
   </w:num>
-  <w:num w:numId="16" w16cid:durableId="127672713">
+  <w:num w:numId="16">
     <w:abstractNumId w:val="16"/>
   </w:num>
-  <w:num w:numId="17" w16cid:durableId="259721461">
+  <w:num w:numId="17">
     <w:abstractNumId w:val="7"/>
   </w:num>
-  <w:num w:numId="18" w16cid:durableId="665985797">
+  <w:num w:numId="18">
     <w:abstractNumId w:val="1"/>
   </w:num>
-  <w:num w:numId="19" w16cid:durableId="36245671">
+  <w:num w:numId="19">
     <w:abstractNumId w:val="18"/>
   </w:num>
-  <w:num w:numId="20" w16cid:durableId="263195966">
+  <w:num w:numId="20">
     <w:abstractNumId w:val="10"/>
   </w:num>
-  <w:num w:numId="21" w16cid:durableId="370037179">
+  <w:num w:numId="21">
     <w:abstractNumId w:val="14"/>
   </w:num>
-  <w:num w:numId="22" w16cid:durableId="256445318">
+  <w:num w:numId="22">
     <w:abstractNumId w:val="4"/>
   </w:num>
-  <w:num w:numId="23" w16cid:durableId="2026975918">
+  <w:num w:numId="23">
     <w:abstractNumId w:val="21"/>
   </w:num>
-  <w:num w:numId="24" w16cid:durableId="631835074">
+  <w:num w:numId="24">
     <w:abstractNumId w:val="23"/>
   </w:num>
-  <w:num w:numId="25" w16cid:durableId="183246363">
+  <w:num w:numId="25">
     <w:abstractNumId w:val="26"/>
   </w:num>
-  <w:num w:numId="26" w16cid:durableId="509222349">
+  <w:num w:numId="26">
     <w:abstractNumId w:val="2"/>
   </w:num>
-  <w:num w:numId="27" w16cid:durableId="891042239">
+  <w:num w:numId="27">
     <w:abstractNumId w:val="13"/>
   </w:num>
-  <w:num w:numId="28" w16cid:durableId="1894923124">
+  <w:num w:numId="28">
     <w:abstractNumId w:val="27"/>
   </w:num>
-  <w:num w:numId="29" w16cid:durableId="615329868">
+  <w:num w:numId="29">
     <w:abstractNumId w:val="33"/>
   </w:num>
-  <w:num w:numId="30" w16cid:durableId="1864704287">
+  <w:num w:numId="30">
     <w:abstractNumId w:val="30"/>
   </w:num>
-  <w:num w:numId="31" w16cid:durableId="496307484">
+  <w:num w:numId="31">
     <w:abstractNumId w:val="22"/>
   </w:num>
-  <w:num w:numId="32" w16cid:durableId="1613592620">
+  <w:num w:numId="32">
     <w:abstractNumId w:val="32"/>
   </w:num>
-  <w:num w:numId="33" w16cid:durableId="148786082">
+  <w:num w:numId="33">
     <w:abstractNumId w:val="3"/>
   </w:num>
-  <w:num w:numId="34" w16cid:durableId="1917132854">
+  <w:num w:numId="34">
     <w:abstractNumId w:val="5"/>
   </w:num>
 </w:numbering>
 </file>
 
 <file path=word/styles.xml><?xml version="1.0" encoding="utf-8"?>
-<w:styles xmlns:mc="http://schemas.openxmlformats.org/markup-compatibility/2006" xmlns:r="http://schemas.openxmlformats.org/officeDocument/2006/relationships" xmlns:w="http://schemas.openxmlformats.org/wordprocessingml/2006/main" xmlns:w14="http://schemas.microsoft.com/office/word/2010/wordml" xmlns:w15="http://schemas.microsoft.com/office/word/2012/wordml" xmlns:w16cex="http://schemas.microsoft.com/office/word/2018/wordml/cex" xmlns:w16cid="http://schemas.microsoft.com/office/word/2016/wordml/cid" xmlns:w16="http://schemas.microsoft.com/office/word/2018/wordml" xmlns:w16du="http://schemas.microsoft.com/office/word/2023/wordml/word16du" xmlns:w16sdtdh="http://schemas.microsoft.com/office/word/2020/wordml/sdtdatahash" xmlns:w16sdtfl="http://schemas.microsoft.com/office/word/2024/wordml/sdtformatlock" xmlns:w16se="http://schemas.microsoft.com/office/word/2015/wordml/symex" mc:Ignorable="w14 w15 w16se w16cid w16 w16cex w16sdtdh w16sdtfl w16du">
+<w:styles xmlns:mc="http://schemas.openxmlformats.org/markup-compatibility/2006" xmlns:r="http://schemas.openxmlformats.org/officeDocument/2006/relationships" xmlns:w="http://schemas.openxmlformats.org/wordprocessingml/2006/main" xmlns:w14="http://schemas.microsoft.com/office/word/2010/wordml" xmlns:w15="http://schemas.microsoft.com/office/word/2012/wordml" mc:Ignorable="w14 w15">
   <w:docDefaults>
     <w:rPrDefault>
       <w:rPr>
@@ -8182,7 +8167,7 @@
     </w:rPrDefault>
     <w:pPrDefault/>
   </w:docDefaults>
-  <w:latentStyles w:defLockedState="0" w:defUIPriority="99" w:defSemiHidden="0" w:defUnhideWhenUsed="0" w:defQFormat="0" w:count="376">
+  <w:latentStyles w:defLockedState="0" w:defUIPriority="99" w:defSemiHidden="0" w:defUnhideWhenUsed="0" w:defQFormat="0" w:count="371">
     <w:lsdException w:name="Normal" w:uiPriority="0" w:qFormat="1"/>
     <w:lsdException w:name="heading 1" w:uiPriority="9" w:qFormat="1"/>
     <w:lsdException w:name="heading 2" w:semiHidden="1" w:uiPriority="9" w:unhideWhenUsed="1" w:qFormat="1"/>
@@ -8554,11 +8539,6 @@
     <w:lsdException w:name="List Table 5 Dark Accent 6" w:uiPriority="50"/>
     <w:lsdException w:name="List Table 6 Colorful Accent 6" w:uiPriority="51"/>
     <w:lsdException w:name="List Table 7 Colorful Accent 6" w:uiPriority="52"/>
-    <w:lsdException w:name="Mention" w:semiHidden="1" w:unhideWhenUsed="1"/>
-    <w:lsdException w:name="Smart Hyperlink" w:semiHidden="1" w:unhideWhenUsed="1"/>
-    <w:lsdException w:name="Hashtag" w:semiHidden="1" w:unhideWhenUsed="1"/>
-    <w:lsdException w:name="Unresolved Mention" w:semiHidden="1" w:unhideWhenUsed="1"/>
-    <w:lsdException w:name="Smart Link" w:semiHidden="1" w:unhideWhenUsed="1"/>
   </w:latentStyles>
   <w:style w:type="paragraph" w:default="1" w:styleId="Normal">
     <w:name w:val="Normal"/>

</xml_diff>

<commit_message>
Add null hypothesis and alternative hypthesis and fix dataset ID
Wrote null hypothesis and alternative hypothesis in the introduction. Corrected the dataset ID in the inroduction.
</commit_message>
<xml_diff>
--- a/7COM1079_Final report.docx
+++ b/7COM1079_Final report.docx
@@ -1,6 +1,6 @@
 
 <file path=word/document.xml><?xml version="1.0" encoding="utf-8"?>
-<w:document xmlns:wpc="http://schemas.microsoft.com/office/word/2010/wordprocessingCanvas" xmlns:mc="http://schemas.openxmlformats.org/markup-compatibility/2006" xmlns:o="urn:schemas-microsoft-com:office:office" xmlns:r="http://schemas.openxmlformats.org/officeDocument/2006/relationships" xmlns:m="http://schemas.openxmlformats.org/officeDocument/2006/math" xmlns:v="urn:schemas-microsoft-com:vml" xmlns:wp14="http://schemas.microsoft.com/office/word/2010/wordprocessingDrawing" xmlns:wp="http://schemas.openxmlformats.org/drawingml/2006/wordprocessingDrawing" xmlns:w10="urn:schemas-microsoft-com:office:word" xmlns:w="http://schemas.openxmlformats.org/wordprocessingml/2006/main" xmlns:w14="http://schemas.microsoft.com/office/word/2010/wordml" xmlns:w15="http://schemas.microsoft.com/office/word/2012/wordml" xmlns:wpg="http://schemas.microsoft.com/office/word/2010/wordprocessingGroup" xmlns:wpi="http://schemas.microsoft.com/office/word/2010/wordprocessingInk" xmlns:wne="http://schemas.microsoft.com/office/word/2006/wordml" xmlns:wps="http://schemas.microsoft.com/office/word/2010/wordprocessingShape" mc:Ignorable="w14 w15 wp14">
+<w:document xmlns:wpc="http://schemas.microsoft.com/office/word/2010/wordprocessingCanvas" xmlns:cx="http://schemas.microsoft.com/office/drawing/2014/chartex" xmlns:cx1="http://schemas.microsoft.com/office/drawing/2015/9/8/chartex" xmlns:cx2="http://schemas.microsoft.com/office/drawing/2015/10/21/chartex" xmlns:cx3="http://schemas.microsoft.com/office/drawing/2016/5/9/chartex" xmlns:cx4="http://schemas.microsoft.com/office/drawing/2016/5/10/chartex" xmlns:cx5="http://schemas.microsoft.com/office/drawing/2016/5/11/chartex" xmlns:cx6="http://schemas.microsoft.com/office/drawing/2016/5/12/chartex" xmlns:cx7="http://schemas.microsoft.com/office/drawing/2016/5/13/chartex" xmlns:cx8="http://schemas.microsoft.com/office/drawing/2016/5/14/chartex" xmlns:mc="http://schemas.openxmlformats.org/markup-compatibility/2006" xmlns:aink="http://schemas.microsoft.com/office/drawing/2016/ink" xmlns:am3d="http://schemas.microsoft.com/office/drawing/2017/model3d" xmlns:o="urn:schemas-microsoft-com:office:office" xmlns:oel="http://schemas.microsoft.com/office/2019/extlst" xmlns:r="http://schemas.openxmlformats.org/officeDocument/2006/relationships" xmlns:m="http://schemas.openxmlformats.org/officeDocument/2006/math" xmlns:v="urn:schemas-microsoft-com:vml" xmlns:wp14="http://schemas.microsoft.com/office/word/2010/wordprocessingDrawing" xmlns:wp="http://schemas.openxmlformats.org/drawingml/2006/wordprocessingDrawing" xmlns:w10="urn:schemas-microsoft-com:office:word" xmlns:w="http://schemas.openxmlformats.org/wordprocessingml/2006/main" xmlns:w14="http://schemas.microsoft.com/office/word/2010/wordml" xmlns:w15="http://schemas.microsoft.com/office/word/2012/wordml" xmlns:w16cex="http://schemas.microsoft.com/office/word/2018/wordml/cex" xmlns:w16cid="http://schemas.microsoft.com/office/word/2016/wordml/cid" xmlns:w16="http://schemas.microsoft.com/office/word/2018/wordml" xmlns:w16du="http://schemas.microsoft.com/office/word/2023/wordml/word16du" xmlns:w16sdtdh="http://schemas.microsoft.com/office/word/2020/wordml/sdtdatahash" xmlns:w16sdtfl="http://schemas.microsoft.com/office/word/2024/wordml/sdtformatlock" xmlns:w16se="http://schemas.microsoft.com/office/word/2015/wordml/symex" xmlns:wpg="http://schemas.microsoft.com/office/word/2010/wordprocessingGroup" xmlns:wpi="http://schemas.microsoft.com/office/word/2010/wordprocessingInk" xmlns:wne="http://schemas.microsoft.com/office/word/2006/wordml" xmlns:wps="http://schemas.microsoft.com/office/word/2010/wordprocessingShape" mc:Ignorable="w14 w15 w16se w16cid w16 w16cex w16sdtdh w16sdtfl w16du wp14">
   <w:body>
     <w:p>
       <w:pPr>
@@ -1715,7 +1715,7 @@
         <w:pStyle w:val="ListParagraph"/>
         <w:numPr>
           <w:ilvl w:val="0"/>
-          <w:numId w:val="34"/>
+          <w:numId w:val="37"/>
         </w:numPr>
         <w:rPr>
           <w:rFonts w:ascii="Times New Roman" w:eastAsia="Times New Roman" w:hAnsi="Times New Roman" w:cs="Times New Roman"/>
@@ -1737,21 +1737,7 @@
         <w:rPr>
           <w:rFonts w:ascii="Times New Roman" w:eastAsia="Times New Roman" w:hAnsi="Times New Roman" w:cs="Times New Roman"/>
         </w:rPr>
-        <w:t xml:space="preserve"> whether celebrity status leads to low Instagram engagement rates is very important for marketing and influencer strategies. (</w:t>
-      </w:r>
-      <w:proofErr w:type="spellStart"/>
-      <w:r>
-        <w:rPr>
-          <w:rFonts w:ascii="Times New Roman" w:eastAsia="Times New Roman" w:hAnsi="Times New Roman" w:cs="Times New Roman"/>
-        </w:rPr>
-        <w:t>Voorveld</w:t>
-      </w:r>
-      <w:proofErr w:type="spellEnd"/>
-      <w:r>
-        <w:rPr>
-          <w:rFonts w:ascii="Times New Roman" w:eastAsia="Times New Roman" w:hAnsi="Times New Roman" w:cs="Times New Roman"/>
-        </w:rPr>
-        <w:t xml:space="preserve"> et al., 2018).</w:t>
+        <w:t xml:space="preserve"> whether celebrity status leads to low Instagram engagement rates is very important for marketing and influencer strategies. (Voorveld et al., 2018).</w:t>
       </w:r>
     </w:p>
     <w:p>
@@ -1783,16 +1769,31 @@
     <w:p>
       <w:pPr>
         <w:pStyle w:val="ListParagraph"/>
-        <w:ind w:left="2160"/>
-        <w:rPr>
-          <w:rFonts w:ascii="Times New Roman" w:eastAsia="Times New Roman" w:hAnsi="Times New Roman" w:cs="Times New Roman"/>
-        </w:rPr>
-      </w:pPr>
-      <w:r>
-        <w:rPr>
-          <w:rFonts w:ascii="Times New Roman" w:eastAsia="Times New Roman" w:hAnsi="Times New Roman" w:cs="Times New Roman"/>
-        </w:rPr>
-        <w:t>The dataset ID is DS70 and it is taken from the file called “most_followed_ig.csv”.</w:t>
+        <w:numPr>
+          <w:ilvl w:val="0"/>
+          <w:numId w:val="36"/>
+        </w:numPr>
+        <w:rPr>
+          <w:rFonts w:ascii="Times New Roman" w:eastAsia="Times New Roman" w:hAnsi="Times New Roman" w:cs="Times New Roman"/>
+        </w:rPr>
+      </w:pPr>
+      <w:r>
+        <w:rPr>
+          <w:rFonts w:ascii="Times New Roman" w:eastAsia="Times New Roman" w:hAnsi="Times New Roman" w:cs="Times New Roman"/>
+        </w:rPr>
+        <w:t>The dataset ID is DS</w:t>
+      </w:r>
+      <w:r>
+        <w:rPr>
+          <w:rFonts w:ascii="Times New Roman" w:eastAsia="Times New Roman" w:hAnsi="Times New Roman" w:cs="Times New Roman"/>
+        </w:rPr>
+        <w:t>25</w:t>
+      </w:r>
+      <w:r>
+        <w:rPr>
+          <w:rFonts w:ascii="Times New Roman" w:eastAsia="Times New Roman" w:hAnsi="Times New Roman" w:cs="Times New Roman"/>
+        </w:rPr>
+        <w:t xml:space="preserve"> and it is taken from the file called “most_followed_ig.csv”.</w:t>
       </w:r>
       <w:r>
         <w:rPr>
@@ -1824,7 +1825,6 @@
         </w:rPr>
         <w:t xml:space="preserve"> including columns like </w:t>
       </w:r>
-      <w:proofErr w:type="gramStart"/>
       <w:r>
         <w:rPr>
           <w:rFonts w:ascii="Times New Roman" w:eastAsia="Times New Roman" w:hAnsi="Times New Roman" w:cs="Times New Roman"/>
@@ -1837,7 +1837,6 @@
         </w:rPr>
         <w:t>rank</w:t>
       </w:r>
-      <w:proofErr w:type="gramEnd"/>
       <w:r>
         <w:rPr>
           <w:rFonts w:ascii="Times New Roman" w:eastAsia="Times New Roman" w:hAnsi="Times New Roman" w:cs="Times New Roman"/>
@@ -1848,21 +1847,7 @@
         <w:rPr>
           <w:rFonts w:ascii="Times New Roman" w:eastAsia="Times New Roman" w:hAnsi="Times New Roman" w:cs="Times New Roman"/>
         </w:rPr>
-        <w:t xml:space="preserve">brand, categories 1, </w:t>
-      </w:r>
-      <w:proofErr w:type="spellStart"/>
-      <w:r>
-        <w:rPr>
-          <w:rFonts w:ascii="Times New Roman" w:eastAsia="Times New Roman" w:hAnsi="Times New Roman" w:cs="Times New Roman"/>
-        </w:rPr>
-        <w:t>ctaegories</w:t>
-      </w:r>
-      <w:proofErr w:type="spellEnd"/>
-      <w:r>
-        <w:rPr>
-          <w:rFonts w:ascii="Times New Roman" w:eastAsia="Times New Roman" w:hAnsi="Times New Roman" w:cs="Times New Roman"/>
-        </w:rPr>
-        <w:t xml:space="preserve"> 2, followers, ER ).</w:t>
+        <w:t>brand, categories 1, ctaegories 2, followers, ER ).</w:t>
       </w:r>
       <w:r>
         <w:rPr>
@@ -1886,27 +1871,13 @@
         <w:rPr>
           <w:rFonts w:ascii="Times New Roman" w:eastAsia="Times New Roman" w:hAnsi="Times New Roman" w:cs="Times New Roman"/>
         </w:rPr>
-        <w:t xml:space="preserve">There are exactly 100 </w:t>
-      </w:r>
-      <w:proofErr w:type="gramStart"/>
-      <w:r>
-        <w:rPr>
-          <w:rFonts w:ascii="Times New Roman" w:eastAsia="Times New Roman" w:hAnsi="Times New Roman" w:cs="Times New Roman"/>
-        </w:rPr>
-        <w:t xml:space="preserve">rows  </w:t>
-      </w:r>
-      <w:r>
-        <w:rPr>
-          <w:rFonts w:ascii="Times New Roman" w:eastAsia="Times New Roman" w:hAnsi="Times New Roman" w:cs="Times New Roman"/>
-        </w:rPr>
-        <w:t>of</w:t>
-      </w:r>
-      <w:proofErr w:type="gramEnd"/>
-      <w:r>
-        <w:rPr>
-          <w:rFonts w:ascii="Times New Roman" w:eastAsia="Times New Roman" w:hAnsi="Times New Roman" w:cs="Times New Roman"/>
-        </w:rPr>
-        <w:t xml:space="preserve"> data in this dataset.</w:t>
+        <w:t xml:space="preserve">There are exactly 100 rows  </w:t>
+      </w:r>
+      <w:r>
+        <w:rPr>
+          <w:rFonts w:ascii="Times New Roman" w:eastAsia="Times New Roman" w:hAnsi="Times New Roman" w:cs="Times New Roman"/>
+        </w:rPr>
+        <w:t>of data in this dataset.</w:t>
       </w:r>
     </w:p>
     <w:p>
@@ -1986,7 +1957,10 @@
     <w:p>
       <w:pPr>
         <w:pStyle w:val="ListParagraph"/>
-        <w:ind w:left="2160"/>
+        <w:numPr>
+          <w:ilvl w:val="0"/>
+          <w:numId w:val="36"/>
+        </w:numPr>
         <w:rPr>
           <w:rFonts w:ascii="Times New Roman" w:eastAsia="Times New Roman" w:hAnsi="Times New Roman" w:cs="Times New Roman"/>
           <w:b/>
@@ -2051,6 +2025,42 @@
     <w:p>
       <w:pPr>
         <w:pStyle w:val="ListParagraph"/>
+        <w:numPr>
+          <w:ilvl w:val="0"/>
+          <w:numId w:val="36"/>
+        </w:numPr>
+        <w:rPr>
+          <w:rFonts w:ascii="Times New Roman" w:eastAsia="Times New Roman" w:hAnsi="Times New Roman" w:cs="Times New Roman"/>
+        </w:rPr>
+      </w:pPr>
+      <w:r>
+        <w:rPr>
+          <w:rFonts w:ascii="Times New Roman" w:eastAsia="Times New Roman" w:hAnsi="Times New Roman" w:cs="Times New Roman"/>
+        </w:rPr>
+        <w:t>Null hypothesis (H0): There is no difference in the mean of ER between celebrities and non-celebrities in CATEGORIES 1.</w:t>
+      </w:r>
+    </w:p>
+    <w:p>
+      <w:pPr>
+        <w:pStyle w:val="ListParagraph"/>
+        <w:numPr>
+          <w:ilvl w:val="0"/>
+          <w:numId w:val="36"/>
+        </w:numPr>
+        <w:rPr>
+          <w:rFonts w:ascii="Times New Roman" w:eastAsia="Times New Roman" w:hAnsi="Times New Roman" w:cs="Times New Roman"/>
+        </w:rPr>
+      </w:pPr>
+      <w:r>
+        <w:rPr>
+          <w:rFonts w:ascii="Times New Roman" w:eastAsia="Times New Roman" w:hAnsi="Times New Roman" w:cs="Times New Roman"/>
+        </w:rPr>
+        <w:t xml:space="preserve">Alternative hypothesis (H₁): There is a difference in the mean of ER between celebrities and non-celebrities in CATEGORIES 1.  </w:t>
+      </w:r>
+    </w:p>
+    <w:p>
+      <w:pPr>
+        <w:pStyle w:val="ListParagraph"/>
         <w:ind w:left="1440"/>
         <w:rPr>
           <w:rFonts w:ascii="Times New Roman" w:eastAsia="Times New Roman" w:hAnsi="Times New Roman" w:cs="Times New Roman"/>
@@ -2158,41 +2168,7 @@
         <w:rPr>
           <w:rFonts w:ascii="Times New Roman" w:eastAsia="Times New Roman" w:hAnsi="Times New Roman" w:cs="Times New Roman"/>
         </w:rPr>
-        <w:t xml:space="preserve">: </w:t>
-      </w:r>
-      <w:proofErr w:type="spellStart"/>
-      <w:r>
-        <w:rPr>
-          <w:rFonts w:ascii="Times New Roman" w:eastAsia="Times New Roman" w:hAnsi="Times New Roman" w:cs="Times New Roman"/>
-        </w:rPr>
-        <w:t>S</w:t>
-      </w:r>
-      <w:bookmarkStart w:id="0" w:name="_GoBack"/>
-      <w:bookmarkEnd w:id="0"/>
-      <w:r>
-        <w:rPr>
-          <w:rFonts w:ascii="Times New Roman" w:eastAsia="Times New Roman" w:hAnsi="Times New Roman" w:cs="Times New Roman"/>
-        </w:rPr>
-        <w:t>egev</w:t>
-      </w:r>
-      <w:proofErr w:type="spellEnd"/>
-      <w:r>
-        <w:rPr>
-          <w:rFonts w:ascii="Times New Roman" w:eastAsia="Times New Roman" w:hAnsi="Times New Roman" w:cs="Times New Roman"/>
-        </w:rPr>
-        <w:t>, N., Avigdor, N. &amp; Avigdor, E. (2018) did their analysis on Instagram influence, that one should not just focus on social net</w:t>
-      </w:r>
-      <w:r>
-        <w:rPr>
-          <w:rFonts w:ascii="Times New Roman" w:eastAsia="Times New Roman" w:hAnsi="Times New Roman" w:cs="Times New Roman"/>
-        </w:rPr>
-        <w:t xml:space="preserve">work graphs, instead, the focus </w:t>
-      </w:r>
-      <w:r>
-        <w:rPr>
-          <w:rFonts w:ascii="Times New Roman" w:eastAsia="Times New Roman" w:hAnsi="Times New Roman" w:cs="Times New Roman"/>
-        </w:rPr>
-        <w:t>should be on metrics</w:t>
+        <w:t>: Segev, N., Avigdor, N. &amp; Avigdor, E. (2018) did their analysis on Instagram influence, that one should not just focus on social network graphs, instead, the focus should be on metrics</w:t>
       </w:r>
       <w:r>
         <w:rPr>
@@ -2591,6 +2567,7 @@
           <w:i/>
           <w:highlight w:val="yellow"/>
         </w:rPr>
+        <w:lastRenderedPageBreak/>
         <w:t>A</w:t>
       </w:r>
       <w:r>
@@ -2685,7 +2662,6 @@
           <w:i/>
           <w:highlight w:val="yellow"/>
         </w:rPr>
-        <w:lastRenderedPageBreak/>
         <w:t xml:space="preserve">Make sure that the </w:t>
       </w:r>
       <w:r>
@@ -3891,6 +3867,7 @@
           <w:iCs/>
           <w:highlight w:val="yellow"/>
         </w:rPr>
+        <w:lastRenderedPageBreak/>
         <w:t xml:space="preserve">Interpretation of what the results mean in terms of your RQ and the </w:t>
       </w:r>
       <w:r>
@@ -3952,7 +3929,6 @@
         <w:rPr>
           <w:rFonts w:ascii="Times New Roman" w:eastAsia="Times New Roman" w:hAnsi="Times New Roman" w:cs="Times New Roman"/>
         </w:rPr>
-        <w:lastRenderedPageBreak/>
         <w:t>Reasons and/or implications for future work, limitations of your stud</w:t>
       </w:r>
       <w:r>
@@ -4191,19 +4167,11 @@
           <w:rFonts w:ascii="Times New Roman" w:eastAsia="Times New Roman" w:hAnsi="Times New Roman" w:cs="Times New Roman"/>
         </w:rPr>
       </w:pPr>
-      <w:proofErr w:type="spellStart"/>
-      <w:r>
-        <w:rPr>
-          <w:rFonts w:ascii="Times New Roman" w:eastAsia="Times New Roman" w:hAnsi="Times New Roman" w:cs="Times New Roman"/>
-        </w:rPr>
-        <w:t>Analysis.R</w:t>
-      </w:r>
-      <w:proofErr w:type="spellEnd"/>
-      <w:r>
-        <w:rPr>
-          <w:rFonts w:ascii="Times New Roman" w:eastAsia="Times New Roman" w:hAnsi="Times New Roman" w:cs="Times New Roman"/>
-        </w:rPr>
-        <w:t xml:space="preserve"> code with the appropriate statistics to test the hypotheses. </w:t>
+      <w:r>
+        <w:rPr>
+          <w:rFonts w:ascii="Times New Roman" w:eastAsia="Times New Roman" w:hAnsi="Times New Roman" w:cs="Times New Roman"/>
+        </w:rPr>
+        <w:t xml:space="preserve">Analysis.R code with the appropriate statistics to test the hypotheses. </w:t>
       </w:r>
     </w:p>
     <w:p>
@@ -4349,7 +4317,7 @@
 </file>
 
 <file path=word/endnotes.xml><?xml version="1.0" encoding="utf-8"?>
-<w:endnotes xmlns:wpc="http://schemas.microsoft.com/office/word/2010/wordprocessingCanvas" xmlns:mc="http://schemas.openxmlformats.org/markup-compatibility/2006" xmlns:o="urn:schemas-microsoft-com:office:office" xmlns:r="http://schemas.openxmlformats.org/officeDocument/2006/relationships" xmlns:m="http://schemas.openxmlformats.org/officeDocument/2006/math" xmlns:v="urn:schemas-microsoft-com:vml" xmlns:wp14="http://schemas.microsoft.com/office/word/2010/wordprocessingDrawing" xmlns:wp="http://schemas.openxmlformats.org/drawingml/2006/wordprocessingDrawing" xmlns:w10="urn:schemas-microsoft-com:office:word" xmlns:w="http://schemas.openxmlformats.org/wordprocessingml/2006/main" xmlns:w14="http://schemas.microsoft.com/office/word/2010/wordml" xmlns:w15="http://schemas.microsoft.com/office/word/2012/wordml" xmlns:wpg="http://schemas.microsoft.com/office/word/2010/wordprocessingGroup" xmlns:wpi="http://schemas.microsoft.com/office/word/2010/wordprocessingInk" xmlns:wne="http://schemas.microsoft.com/office/word/2006/wordml" xmlns:wps="http://schemas.microsoft.com/office/word/2010/wordprocessingShape" mc:Ignorable="w14 w15 wp14">
+<w:endnotes xmlns:wpc="http://schemas.microsoft.com/office/word/2010/wordprocessingCanvas" xmlns:cx="http://schemas.microsoft.com/office/drawing/2014/chartex" xmlns:cx1="http://schemas.microsoft.com/office/drawing/2015/9/8/chartex" xmlns:cx2="http://schemas.microsoft.com/office/drawing/2015/10/21/chartex" xmlns:cx3="http://schemas.microsoft.com/office/drawing/2016/5/9/chartex" xmlns:cx4="http://schemas.microsoft.com/office/drawing/2016/5/10/chartex" xmlns:cx5="http://schemas.microsoft.com/office/drawing/2016/5/11/chartex" xmlns:cx6="http://schemas.microsoft.com/office/drawing/2016/5/12/chartex" xmlns:cx7="http://schemas.microsoft.com/office/drawing/2016/5/13/chartex" xmlns:cx8="http://schemas.microsoft.com/office/drawing/2016/5/14/chartex" xmlns:mc="http://schemas.openxmlformats.org/markup-compatibility/2006" xmlns:aink="http://schemas.microsoft.com/office/drawing/2016/ink" xmlns:am3d="http://schemas.microsoft.com/office/drawing/2017/model3d" xmlns:o="urn:schemas-microsoft-com:office:office" xmlns:oel="http://schemas.microsoft.com/office/2019/extlst" xmlns:r="http://schemas.openxmlformats.org/officeDocument/2006/relationships" xmlns:m="http://schemas.openxmlformats.org/officeDocument/2006/math" xmlns:v="urn:schemas-microsoft-com:vml" xmlns:wp14="http://schemas.microsoft.com/office/word/2010/wordprocessingDrawing" xmlns:wp="http://schemas.openxmlformats.org/drawingml/2006/wordprocessingDrawing" xmlns:w10="urn:schemas-microsoft-com:office:word" xmlns:w="http://schemas.openxmlformats.org/wordprocessingml/2006/main" xmlns:w14="http://schemas.microsoft.com/office/word/2010/wordml" xmlns:w15="http://schemas.microsoft.com/office/word/2012/wordml" xmlns:w16cex="http://schemas.microsoft.com/office/word/2018/wordml/cex" xmlns:w16cid="http://schemas.microsoft.com/office/word/2016/wordml/cid" xmlns:w16="http://schemas.microsoft.com/office/word/2018/wordml" xmlns:w16du="http://schemas.microsoft.com/office/word/2023/wordml/word16du" xmlns:w16sdtdh="http://schemas.microsoft.com/office/word/2020/wordml/sdtdatahash" xmlns:w16sdtfl="http://schemas.microsoft.com/office/word/2024/wordml/sdtformatlock" xmlns:w16se="http://schemas.microsoft.com/office/word/2015/wordml/symex" xmlns:wpg="http://schemas.microsoft.com/office/word/2010/wordprocessingGroup" xmlns:wpi="http://schemas.microsoft.com/office/word/2010/wordprocessingInk" xmlns:wne="http://schemas.microsoft.com/office/word/2006/wordml" xmlns:wps="http://schemas.microsoft.com/office/word/2010/wordprocessingShape" mc:Ignorable="w14 w15 w16se w16cid w16 w16cex w16sdtdh w16sdtfl w16du wp14">
   <w:endnote w:type="separator" w:id="-1">
     <w:p>
       <w:r>
@@ -4371,7 +4339,7 @@
 </file>
 
 <file path=word/footer1.xml><?xml version="1.0" encoding="utf-8"?>
-<w:ftr xmlns:wpc="http://schemas.microsoft.com/office/word/2010/wordprocessingCanvas" xmlns:mc="http://schemas.openxmlformats.org/markup-compatibility/2006" xmlns:o="urn:schemas-microsoft-com:office:office" xmlns:r="http://schemas.openxmlformats.org/officeDocument/2006/relationships" xmlns:m="http://schemas.openxmlformats.org/officeDocument/2006/math" xmlns:v="urn:schemas-microsoft-com:vml" xmlns:wp14="http://schemas.microsoft.com/office/word/2010/wordprocessingDrawing" xmlns:wp="http://schemas.openxmlformats.org/drawingml/2006/wordprocessingDrawing" xmlns:w10="urn:schemas-microsoft-com:office:word" xmlns:w="http://schemas.openxmlformats.org/wordprocessingml/2006/main" xmlns:w14="http://schemas.microsoft.com/office/word/2010/wordml" xmlns:w15="http://schemas.microsoft.com/office/word/2012/wordml" xmlns:wpg="http://schemas.microsoft.com/office/word/2010/wordprocessingGroup" xmlns:wpi="http://schemas.microsoft.com/office/word/2010/wordprocessingInk" xmlns:wne="http://schemas.microsoft.com/office/word/2006/wordml" xmlns:wps="http://schemas.microsoft.com/office/word/2010/wordprocessingShape" mc:Ignorable="w14 w15 wp14">
+<w:ftr xmlns:wpc="http://schemas.microsoft.com/office/word/2010/wordprocessingCanvas" xmlns:cx="http://schemas.microsoft.com/office/drawing/2014/chartex" xmlns:cx1="http://schemas.microsoft.com/office/drawing/2015/9/8/chartex" xmlns:cx2="http://schemas.microsoft.com/office/drawing/2015/10/21/chartex" xmlns:cx3="http://schemas.microsoft.com/office/drawing/2016/5/9/chartex" xmlns:cx4="http://schemas.microsoft.com/office/drawing/2016/5/10/chartex" xmlns:cx5="http://schemas.microsoft.com/office/drawing/2016/5/11/chartex" xmlns:cx6="http://schemas.microsoft.com/office/drawing/2016/5/12/chartex" xmlns:cx7="http://schemas.microsoft.com/office/drawing/2016/5/13/chartex" xmlns:cx8="http://schemas.microsoft.com/office/drawing/2016/5/14/chartex" xmlns:mc="http://schemas.openxmlformats.org/markup-compatibility/2006" xmlns:aink="http://schemas.microsoft.com/office/drawing/2016/ink" xmlns:am3d="http://schemas.microsoft.com/office/drawing/2017/model3d" xmlns:o="urn:schemas-microsoft-com:office:office" xmlns:oel="http://schemas.microsoft.com/office/2019/extlst" xmlns:r="http://schemas.openxmlformats.org/officeDocument/2006/relationships" xmlns:m="http://schemas.openxmlformats.org/officeDocument/2006/math" xmlns:v="urn:schemas-microsoft-com:vml" xmlns:wp14="http://schemas.microsoft.com/office/word/2010/wordprocessingDrawing" xmlns:wp="http://schemas.openxmlformats.org/drawingml/2006/wordprocessingDrawing" xmlns:w10="urn:schemas-microsoft-com:office:word" xmlns:w="http://schemas.openxmlformats.org/wordprocessingml/2006/main" xmlns:w14="http://schemas.microsoft.com/office/word/2010/wordml" xmlns:w15="http://schemas.microsoft.com/office/word/2012/wordml" xmlns:w16cex="http://schemas.microsoft.com/office/word/2018/wordml/cex" xmlns:w16cid="http://schemas.microsoft.com/office/word/2016/wordml/cid" xmlns:w16="http://schemas.microsoft.com/office/word/2018/wordml" xmlns:w16du="http://schemas.microsoft.com/office/word/2023/wordml/word16du" xmlns:w16sdtdh="http://schemas.microsoft.com/office/word/2020/wordml/sdtdatahash" xmlns:w16sdtfl="http://schemas.microsoft.com/office/word/2024/wordml/sdtformatlock" xmlns:w16se="http://schemas.microsoft.com/office/word/2015/wordml/symex" xmlns:wpg="http://schemas.microsoft.com/office/word/2010/wordprocessingGroup" xmlns:wpi="http://schemas.microsoft.com/office/word/2010/wordprocessingInk" xmlns:wne="http://schemas.microsoft.com/office/word/2006/wordml" xmlns:wps="http://schemas.microsoft.com/office/word/2010/wordprocessingShape" mc:Ignorable="w14 w15 w16se w16cid w16 w16cex w16sdtdh w16sdtfl w16du wp14">
   <w:sdt>
     <w:sdtPr>
       <w:rPr>
@@ -4383,11 +4351,6 @@
         <w:docPartUnique/>
       </w:docPartObj>
     </w:sdtPr>
-    <w:sdtEndPr>
-      <w:rPr>
-        <w:rStyle w:val="PageNumber"/>
-      </w:rPr>
-    </w:sdtEndPr>
     <w:sdtContent>
       <w:p>
         <w:pPr>
@@ -4428,7 +4391,7 @@
 </file>
 
 <file path=word/footer2.xml><?xml version="1.0" encoding="utf-8"?>
-<w:ftr xmlns:wpc="http://schemas.microsoft.com/office/word/2010/wordprocessingCanvas" xmlns:mc="http://schemas.openxmlformats.org/markup-compatibility/2006" xmlns:o="urn:schemas-microsoft-com:office:office" xmlns:r="http://schemas.openxmlformats.org/officeDocument/2006/relationships" xmlns:m="http://schemas.openxmlformats.org/officeDocument/2006/math" xmlns:v="urn:schemas-microsoft-com:vml" xmlns:wp14="http://schemas.microsoft.com/office/word/2010/wordprocessingDrawing" xmlns:wp="http://schemas.openxmlformats.org/drawingml/2006/wordprocessingDrawing" xmlns:w10="urn:schemas-microsoft-com:office:word" xmlns:w="http://schemas.openxmlformats.org/wordprocessingml/2006/main" xmlns:w14="http://schemas.microsoft.com/office/word/2010/wordml" xmlns:w15="http://schemas.microsoft.com/office/word/2012/wordml" xmlns:wpg="http://schemas.microsoft.com/office/word/2010/wordprocessingGroup" xmlns:wpi="http://schemas.microsoft.com/office/word/2010/wordprocessingInk" xmlns:wne="http://schemas.microsoft.com/office/word/2006/wordml" xmlns:wps="http://schemas.microsoft.com/office/word/2010/wordprocessingShape" mc:Ignorable="w14 w15 wp14">
+<w:ftr xmlns:wpc="http://schemas.microsoft.com/office/word/2010/wordprocessingCanvas" xmlns:cx="http://schemas.microsoft.com/office/drawing/2014/chartex" xmlns:cx1="http://schemas.microsoft.com/office/drawing/2015/9/8/chartex" xmlns:cx2="http://schemas.microsoft.com/office/drawing/2015/10/21/chartex" xmlns:cx3="http://schemas.microsoft.com/office/drawing/2016/5/9/chartex" xmlns:cx4="http://schemas.microsoft.com/office/drawing/2016/5/10/chartex" xmlns:cx5="http://schemas.microsoft.com/office/drawing/2016/5/11/chartex" xmlns:cx6="http://schemas.microsoft.com/office/drawing/2016/5/12/chartex" xmlns:cx7="http://schemas.microsoft.com/office/drawing/2016/5/13/chartex" xmlns:cx8="http://schemas.microsoft.com/office/drawing/2016/5/14/chartex" xmlns:mc="http://schemas.openxmlformats.org/markup-compatibility/2006" xmlns:aink="http://schemas.microsoft.com/office/drawing/2016/ink" xmlns:am3d="http://schemas.microsoft.com/office/drawing/2017/model3d" xmlns:o="urn:schemas-microsoft-com:office:office" xmlns:oel="http://schemas.microsoft.com/office/2019/extlst" xmlns:r="http://schemas.openxmlformats.org/officeDocument/2006/relationships" xmlns:m="http://schemas.openxmlformats.org/officeDocument/2006/math" xmlns:v="urn:schemas-microsoft-com:vml" xmlns:wp14="http://schemas.microsoft.com/office/word/2010/wordprocessingDrawing" xmlns:wp="http://schemas.openxmlformats.org/drawingml/2006/wordprocessingDrawing" xmlns:w10="urn:schemas-microsoft-com:office:word" xmlns:w="http://schemas.openxmlformats.org/wordprocessingml/2006/main" xmlns:w14="http://schemas.microsoft.com/office/word/2010/wordml" xmlns:w15="http://schemas.microsoft.com/office/word/2012/wordml" xmlns:w16cex="http://schemas.microsoft.com/office/word/2018/wordml/cex" xmlns:w16cid="http://schemas.microsoft.com/office/word/2016/wordml/cid" xmlns:w16="http://schemas.microsoft.com/office/word/2018/wordml" xmlns:w16du="http://schemas.microsoft.com/office/word/2023/wordml/word16du" xmlns:w16sdtdh="http://schemas.microsoft.com/office/word/2020/wordml/sdtdatahash" xmlns:w16sdtfl="http://schemas.microsoft.com/office/word/2024/wordml/sdtformatlock" xmlns:w16se="http://schemas.microsoft.com/office/word/2015/wordml/symex" xmlns:wpg="http://schemas.microsoft.com/office/word/2010/wordprocessingGroup" xmlns:wpi="http://schemas.microsoft.com/office/word/2010/wordprocessingInk" xmlns:wne="http://schemas.microsoft.com/office/word/2006/wordml" xmlns:wps="http://schemas.microsoft.com/office/word/2010/wordprocessingShape" mc:Ignorable="w14 w15 w16se w16cid w16 w16cex w16sdtdh w16sdtfl w16du wp14">
   <w:sdt>
     <w:sdtPr>
       <w:rPr>
@@ -4440,11 +4403,6 @@
         <w:docPartUnique/>
       </w:docPartObj>
     </w:sdtPr>
-    <w:sdtEndPr>
-      <w:rPr>
-        <w:rStyle w:val="PageNumber"/>
-      </w:rPr>
-    </w:sdtEndPr>
     <w:sdtContent>
       <w:p>
         <w:pPr>
@@ -4498,7 +4456,7 @@
 </file>
 
 <file path=word/footnotes.xml><?xml version="1.0" encoding="utf-8"?>
-<w:footnotes xmlns:wpc="http://schemas.microsoft.com/office/word/2010/wordprocessingCanvas" xmlns:mc="http://schemas.openxmlformats.org/markup-compatibility/2006" xmlns:o="urn:schemas-microsoft-com:office:office" xmlns:r="http://schemas.openxmlformats.org/officeDocument/2006/relationships" xmlns:m="http://schemas.openxmlformats.org/officeDocument/2006/math" xmlns:v="urn:schemas-microsoft-com:vml" xmlns:wp14="http://schemas.microsoft.com/office/word/2010/wordprocessingDrawing" xmlns:wp="http://schemas.openxmlformats.org/drawingml/2006/wordprocessingDrawing" xmlns:w10="urn:schemas-microsoft-com:office:word" xmlns:w="http://schemas.openxmlformats.org/wordprocessingml/2006/main" xmlns:w14="http://schemas.microsoft.com/office/word/2010/wordml" xmlns:w15="http://schemas.microsoft.com/office/word/2012/wordml" xmlns:wpg="http://schemas.microsoft.com/office/word/2010/wordprocessingGroup" xmlns:wpi="http://schemas.microsoft.com/office/word/2010/wordprocessingInk" xmlns:wne="http://schemas.microsoft.com/office/word/2006/wordml" xmlns:wps="http://schemas.microsoft.com/office/word/2010/wordprocessingShape" mc:Ignorable="w14 w15 wp14">
+<w:footnotes xmlns:wpc="http://schemas.microsoft.com/office/word/2010/wordprocessingCanvas" xmlns:cx="http://schemas.microsoft.com/office/drawing/2014/chartex" xmlns:cx1="http://schemas.microsoft.com/office/drawing/2015/9/8/chartex" xmlns:cx2="http://schemas.microsoft.com/office/drawing/2015/10/21/chartex" xmlns:cx3="http://schemas.microsoft.com/office/drawing/2016/5/9/chartex" xmlns:cx4="http://schemas.microsoft.com/office/drawing/2016/5/10/chartex" xmlns:cx5="http://schemas.microsoft.com/office/drawing/2016/5/11/chartex" xmlns:cx6="http://schemas.microsoft.com/office/drawing/2016/5/12/chartex" xmlns:cx7="http://schemas.microsoft.com/office/drawing/2016/5/13/chartex" xmlns:cx8="http://schemas.microsoft.com/office/drawing/2016/5/14/chartex" xmlns:mc="http://schemas.openxmlformats.org/markup-compatibility/2006" xmlns:aink="http://schemas.microsoft.com/office/drawing/2016/ink" xmlns:am3d="http://schemas.microsoft.com/office/drawing/2017/model3d" xmlns:o="urn:schemas-microsoft-com:office:office" xmlns:oel="http://schemas.microsoft.com/office/2019/extlst" xmlns:r="http://schemas.openxmlformats.org/officeDocument/2006/relationships" xmlns:m="http://schemas.openxmlformats.org/officeDocument/2006/math" xmlns:v="urn:schemas-microsoft-com:vml" xmlns:wp14="http://schemas.microsoft.com/office/word/2010/wordprocessingDrawing" xmlns:wp="http://schemas.openxmlformats.org/drawingml/2006/wordprocessingDrawing" xmlns:w10="urn:schemas-microsoft-com:office:word" xmlns:w="http://schemas.openxmlformats.org/wordprocessingml/2006/main" xmlns:w14="http://schemas.microsoft.com/office/word/2010/wordml" xmlns:w15="http://schemas.microsoft.com/office/word/2012/wordml" xmlns:w16cex="http://schemas.microsoft.com/office/word/2018/wordml/cex" xmlns:w16cid="http://schemas.microsoft.com/office/word/2016/wordml/cid" xmlns:w16="http://schemas.microsoft.com/office/word/2018/wordml" xmlns:w16du="http://schemas.microsoft.com/office/word/2023/wordml/word16du" xmlns:w16sdtdh="http://schemas.microsoft.com/office/word/2020/wordml/sdtdatahash" xmlns:w16sdtfl="http://schemas.microsoft.com/office/word/2024/wordml/sdtformatlock" xmlns:w16se="http://schemas.microsoft.com/office/word/2015/wordml/symex" xmlns:wpg="http://schemas.microsoft.com/office/word/2010/wordprocessingGroup" xmlns:wpi="http://schemas.microsoft.com/office/word/2010/wordprocessingInk" xmlns:wne="http://schemas.microsoft.com/office/word/2006/wordml" xmlns:wps="http://schemas.microsoft.com/office/word/2010/wordprocessingShape" mc:Ignorable="w14 w15 w16se w16cid w16 w16cex w16sdtdh w16sdtfl w16du wp14">
   <w:footnote w:type="separator" w:id="-1">
     <w:p>
       <w:r>
@@ -4528,7 +4486,7 @@
 </file>
 
 <file path=word/numbering.xml><?xml version="1.0" encoding="utf-8"?>
-<w:numbering xmlns:wpc="http://schemas.microsoft.com/office/word/2010/wordprocessingCanvas" xmlns:mc="http://schemas.openxmlformats.org/markup-compatibility/2006" xmlns:o="urn:schemas-microsoft-com:office:office" xmlns:r="http://schemas.openxmlformats.org/officeDocument/2006/relationships" xmlns:m="http://schemas.openxmlformats.org/officeDocument/2006/math" xmlns:v="urn:schemas-microsoft-com:vml" xmlns:wp14="http://schemas.microsoft.com/office/word/2010/wordprocessingDrawing" xmlns:wp="http://schemas.openxmlformats.org/drawingml/2006/wordprocessingDrawing" xmlns:w10="urn:schemas-microsoft-com:office:word" xmlns:w="http://schemas.openxmlformats.org/wordprocessingml/2006/main" xmlns:w14="http://schemas.microsoft.com/office/word/2010/wordml" xmlns:w15="http://schemas.microsoft.com/office/word/2012/wordml" xmlns:wpg="http://schemas.microsoft.com/office/word/2010/wordprocessingGroup" xmlns:wpi="http://schemas.microsoft.com/office/word/2010/wordprocessingInk" xmlns:wne="http://schemas.microsoft.com/office/word/2006/wordml" xmlns:wps="http://schemas.microsoft.com/office/word/2010/wordprocessingShape" mc:Ignorable="w14 w15 wp14">
+<w:numbering xmlns:wpc="http://schemas.microsoft.com/office/word/2010/wordprocessingCanvas" xmlns:cx="http://schemas.microsoft.com/office/drawing/2014/chartex" xmlns:cx1="http://schemas.microsoft.com/office/drawing/2015/9/8/chartex" xmlns:cx2="http://schemas.microsoft.com/office/drawing/2015/10/21/chartex" xmlns:cx3="http://schemas.microsoft.com/office/drawing/2016/5/9/chartex" xmlns:cx4="http://schemas.microsoft.com/office/drawing/2016/5/10/chartex" xmlns:cx5="http://schemas.microsoft.com/office/drawing/2016/5/11/chartex" xmlns:cx6="http://schemas.microsoft.com/office/drawing/2016/5/12/chartex" xmlns:cx7="http://schemas.microsoft.com/office/drawing/2016/5/13/chartex" xmlns:cx8="http://schemas.microsoft.com/office/drawing/2016/5/14/chartex" xmlns:mc="http://schemas.openxmlformats.org/markup-compatibility/2006" xmlns:aink="http://schemas.microsoft.com/office/drawing/2016/ink" xmlns:am3d="http://schemas.microsoft.com/office/drawing/2017/model3d" xmlns:o="urn:schemas-microsoft-com:office:office" xmlns:oel="http://schemas.microsoft.com/office/2019/extlst" xmlns:r="http://schemas.openxmlformats.org/officeDocument/2006/relationships" xmlns:m="http://schemas.openxmlformats.org/officeDocument/2006/math" xmlns:v="urn:schemas-microsoft-com:vml" xmlns:wp14="http://schemas.microsoft.com/office/word/2010/wordprocessingDrawing" xmlns:wp="http://schemas.openxmlformats.org/drawingml/2006/wordprocessingDrawing" xmlns:w10="urn:schemas-microsoft-com:office:word" xmlns:w="http://schemas.openxmlformats.org/wordprocessingml/2006/main" xmlns:w14="http://schemas.microsoft.com/office/word/2010/wordml" xmlns:w15="http://schemas.microsoft.com/office/word/2012/wordml" xmlns:w16cex="http://schemas.microsoft.com/office/word/2018/wordml/cex" xmlns:w16cid="http://schemas.microsoft.com/office/word/2016/wordml/cid" xmlns:w16="http://schemas.microsoft.com/office/word/2018/wordml" xmlns:w16du="http://schemas.microsoft.com/office/word/2023/wordml/word16du" xmlns:w16sdtdh="http://schemas.microsoft.com/office/word/2020/wordml/sdtdatahash" xmlns:w16sdtfl="http://schemas.microsoft.com/office/word/2024/wordml/sdtformatlock" xmlns:w16se="http://schemas.microsoft.com/office/word/2015/wordml/symex" xmlns:wpg="http://schemas.microsoft.com/office/word/2010/wordprocessingGroup" xmlns:wpi="http://schemas.microsoft.com/office/word/2010/wordprocessingInk" xmlns:wne="http://schemas.microsoft.com/office/word/2006/wordml" xmlns:wps="http://schemas.microsoft.com/office/word/2010/wordprocessingShape" mc:Ignorable="w14 w15 w16se w16cid w16 w16cex w16sdtdh w16sdtfl w16du wp14">
   <w:abstractNum w:abstractNumId="0" w15:restartNumberingAfterBreak="0">
     <w:nsid w:val="03867835"/>
     <w:multiLevelType w:val="hybridMultilevel"/>
@@ -5248,6 +5206,119 @@
     </w:lvl>
   </w:abstractNum>
   <w:abstractNum w:abstractNumId="7" w15:restartNumberingAfterBreak="0">
+    <w:nsid w:val="0D5E076F"/>
+    <w:multiLevelType w:val="hybridMultilevel"/>
+    <w:tmpl w:val="AE1026A4"/>
+    <w:lvl w:ilvl="0" w:tplc="08090001">
+      <w:start w:val="1"/>
+      <w:numFmt w:val="bullet"/>
+      <w:lvlText w:val=""/>
+      <w:lvlJc w:val="left"/>
+      <w:pPr>
+        <w:ind w:left="2160" w:hanging="360"/>
+      </w:pPr>
+      <w:rPr>
+        <w:rFonts w:ascii="Symbol" w:hAnsi="Symbol" w:hint="default"/>
+      </w:rPr>
+    </w:lvl>
+    <w:lvl w:ilvl="1" w:tplc="08090003" w:tentative="1">
+      <w:start w:val="1"/>
+      <w:numFmt w:val="bullet"/>
+      <w:lvlText w:val="o"/>
+      <w:lvlJc w:val="left"/>
+      <w:pPr>
+        <w:ind w:left="2880" w:hanging="360"/>
+      </w:pPr>
+      <w:rPr>
+        <w:rFonts w:ascii="Courier New" w:hAnsi="Courier New" w:cs="Courier New" w:hint="default"/>
+      </w:rPr>
+    </w:lvl>
+    <w:lvl w:ilvl="2" w:tplc="08090005" w:tentative="1">
+      <w:start w:val="1"/>
+      <w:numFmt w:val="bullet"/>
+      <w:lvlText w:val=""/>
+      <w:lvlJc w:val="left"/>
+      <w:pPr>
+        <w:ind w:left="3600" w:hanging="360"/>
+      </w:pPr>
+      <w:rPr>
+        <w:rFonts w:ascii="Wingdings" w:hAnsi="Wingdings" w:hint="default"/>
+      </w:rPr>
+    </w:lvl>
+    <w:lvl w:ilvl="3" w:tplc="08090001" w:tentative="1">
+      <w:start w:val="1"/>
+      <w:numFmt w:val="bullet"/>
+      <w:lvlText w:val=""/>
+      <w:lvlJc w:val="left"/>
+      <w:pPr>
+        <w:ind w:left="4320" w:hanging="360"/>
+      </w:pPr>
+      <w:rPr>
+        <w:rFonts w:ascii="Symbol" w:hAnsi="Symbol" w:hint="default"/>
+      </w:rPr>
+    </w:lvl>
+    <w:lvl w:ilvl="4" w:tplc="08090003" w:tentative="1">
+      <w:start w:val="1"/>
+      <w:numFmt w:val="bullet"/>
+      <w:lvlText w:val="o"/>
+      <w:lvlJc w:val="left"/>
+      <w:pPr>
+        <w:ind w:left="5040" w:hanging="360"/>
+      </w:pPr>
+      <w:rPr>
+        <w:rFonts w:ascii="Courier New" w:hAnsi="Courier New" w:cs="Courier New" w:hint="default"/>
+      </w:rPr>
+    </w:lvl>
+    <w:lvl w:ilvl="5" w:tplc="08090005" w:tentative="1">
+      <w:start w:val="1"/>
+      <w:numFmt w:val="bullet"/>
+      <w:lvlText w:val=""/>
+      <w:lvlJc w:val="left"/>
+      <w:pPr>
+        <w:ind w:left="5760" w:hanging="360"/>
+      </w:pPr>
+      <w:rPr>
+        <w:rFonts w:ascii="Wingdings" w:hAnsi="Wingdings" w:hint="default"/>
+      </w:rPr>
+    </w:lvl>
+    <w:lvl w:ilvl="6" w:tplc="08090001" w:tentative="1">
+      <w:start w:val="1"/>
+      <w:numFmt w:val="bullet"/>
+      <w:lvlText w:val=""/>
+      <w:lvlJc w:val="left"/>
+      <w:pPr>
+        <w:ind w:left="6480" w:hanging="360"/>
+      </w:pPr>
+      <w:rPr>
+        <w:rFonts w:ascii="Symbol" w:hAnsi="Symbol" w:hint="default"/>
+      </w:rPr>
+    </w:lvl>
+    <w:lvl w:ilvl="7" w:tplc="08090003" w:tentative="1">
+      <w:start w:val="1"/>
+      <w:numFmt w:val="bullet"/>
+      <w:lvlText w:val="o"/>
+      <w:lvlJc w:val="left"/>
+      <w:pPr>
+        <w:ind w:left="7200" w:hanging="360"/>
+      </w:pPr>
+      <w:rPr>
+        <w:rFonts w:ascii="Courier New" w:hAnsi="Courier New" w:cs="Courier New" w:hint="default"/>
+      </w:rPr>
+    </w:lvl>
+    <w:lvl w:ilvl="8" w:tplc="08090005" w:tentative="1">
+      <w:start w:val="1"/>
+      <w:numFmt w:val="bullet"/>
+      <w:lvlText w:val=""/>
+      <w:lvlJc w:val="left"/>
+      <w:pPr>
+        <w:ind w:left="7920" w:hanging="360"/>
+      </w:pPr>
+      <w:rPr>
+        <w:rFonts w:ascii="Wingdings" w:hAnsi="Wingdings" w:hint="default"/>
+      </w:rPr>
+    </w:lvl>
+  </w:abstractNum>
+  <w:abstractNum w:abstractNumId="8" w15:restartNumberingAfterBreak="0">
     <w:nsid w:val="0E890F98"/>
     <w:multiLevelType w:val="hybridMultilevel"/>
     <w:tmpl w:val="FFFFFFFF"/>
@@ -5360,7 +5431,7 @@
       </w:rPr>
     </w:lvl>
   </w:abstractNum>
-  <w:abstractNum w:abstractNumId="8" w15:restartNumberingAfterBreak="0">
+  <w:abstractNum w:abstractNumId="9" w15:restartNumberingAfterBreak="0">
     <w:nsid w:val="126901FE"/>
     <w:multiLevelType w:val="multilevel"/>
     <w:tmpl w:val="0B3671C4"/>
@@ -5481,7 +5552,7 @@
       </w:rPr>
     </w:lvl>
   </w:abstractNum>
-  <w:abstractNum w:abstractNumId="9" w15:restartNumberingAfterBreak="0">
+  <w:abstractNum w:abstractNumId="10" w15:restartNumberingAfterBreak="0">
     <w:nsid w:val="1B21B0F4"/>
     <w:multiLevelType w:val="hybridMultilevel"/>
     <w:tmpl w:val="72720076"/>
@@ -5594,7 +5665,7 @@
       </w:rPr>
     </w:lvl>
   </w:abstractNum>
-  <w:abstractNum w:abstractNumId="10" w15:restartNumberingAfterBreak="0">
+  <w:abstractNum w:abstractNumId="11" w15:restartNumberingAfterBreak="0">
     <w:nsid w:val="1C5D3AF2"/>
     <w:multiLevelType w:val="hybridMultilevel"/>
     <w:tmpl w:val="FFFFFFFF"/>
@@ -5707,7 +5778,7 @@
       </w:rPr>
     </w:lvl>
   </w:abstractNum>
-  <w:abstractNum w:abstractNumId="11" w15:restartNumberingAfterBreak="0">
+  <w:abstractNum w:abstractNumId="12" w15:restartNumberingAfterBreak="0">
     <w:nsid w:val="1CFC5493"/>
     <w:multiLevelType w:val="hybridMultilevel"/>
     <w:tmpl w:val="FFFFFFFF"/>
@@ -5793,7 +5864,7 @@
       </w:pPr>
     </w:lvl>
   </w:abstractNum>
-  <w:abstractNum w:abstractNumId="12" w15:restartNumberingAfterBreak="0">
+  <w:abstractNum w:abstractNumId="13" w15:restartNumberingAfterBreak="0">
     <w:nsid w:val="1E875941"/>
     <w:multiLevelType w:val="hybridMultilevel"/>
     <w:tmpl w:val="CD722D48"/>
@@ -5906,7 +5977,7 @@
       </w:rPr>
     </w:lvl>
   </w:abstractNum>
-  <w:abstractNum w:abstractNumId="13" w15:restartNumberingAfterBreak="0">
+  <w:abstractNum w:abstractNumId="14" w15:restartNumberingAfterBreak="0">
     <w:nsid w:val="215ED53B"/>
     <w:multiLevelType w:val="hybridMultilevel"/>
     <w:tmpl w:val="FFFFFFFF"/>
@@ -6019,7 +6090,7 @@
       </w:rPr>
     </w:lvl>
   </w:abstractNum>
-  <w:abstractNum w:abstractNumId="14" w15:restartNumberingAfterBreak="0">
+  <w:abstractNum w:abstractNumId="15" w15:restartNumberingAfterBreak="0">
     <w:nsid w:val="25481131"/>
     <w:multiLevelType w:val="hybridMultilevel"/>
     <w:tmpl w:val="FFFFFFFF"/>
@@ -6132,7 +6203,7 @@
       </w:rPr>
     </w:lvl>
   </w:abstractNum>
-  <w:abstractNum w:abstractNumId="15" w15:restartNumberingAfterBreak="0">
+  <w:abstractNum w:abstractNumId="16" w15:restartNumberingAfterBreak="0">
     <w:nsid w:val="2BEF301D"/>
     <w:multiLevelType w:val="hybridMultilevel"/>
     <w:tmpl w:val="2B3AA896"/>
@@ -6245,7 +6316,7 @@
       </w:rPr>
     </w:lvl>
   </w:abstractNum>
-  <w:abstractNum w:abstractNumId="16" w15:restartNumberingAfterBreak="0">
+  <w:abstractNum w:abstractNumId="17" w15:restartNumberingAfterBreak="0">
     <w:nsid w:val="360E79A9"/>
     <w:multiLevelType w:val="multilevel"/>
     <w:tmpl w:val="FFFFFFFF"/>
@@ -6358,7 +6429,7 @@
       </w:rPr>
     </w:lvl>
   </w:abstractNum>
-  <w:abstractNum w:abstractNumId="17" w15:restartNumberingAfterBreak="0">
+  <w:abstractNum w:abstractNumId="18" w15:restartNumberingAfterBreak="0">
     <w:nsid w:val="3AE77EFC"/>
     <w:multiLevelType w:val="hybridMultilevel"/>
     <w:tmpl w:val="BF34E8AA"/>
@@ -6471,7 +6542,7 @@
       </w:rPr>
     </w:lvl>
   </w:abstractNum>
-  <w:abstractNum w:abstractNumId="18" w15:restartNumberingAfterBreak="0">
+  <w:abstractNum w:abstractNumId="19" w15:restartNumberingAfterBreak="0">
     <w:nsid w:val="3BD0A676"/>
     <w:multiLevelType w:val="hybridMultilevel"/>
     <w:tmpl w:val="FFFFFFFF"/>
@@ -6584,7 +6655,7 @@
       </w:rPr>
     </w:lvl>
   </w:abstractNum>
-  <w:abstractNum w:abstractNumId="19" w15:restartNumberingAfterBreak="0">
+  <w:abstractNum w:abstractNumId="20" w15:restartNumberingAfterBreak="0">
     <w:nsid w:val="3CEA41A4"/>
     <w:multiLevelType w:val="hybridMultilevel"/>
     <w:tmpl w:val="FFFFFFFF"/>
@@ -6670,7 +6741,7 @@
       </w:pPr>
     </w:lvl>
   </w:abstractNum>
-  <w:abstractNum w:abstractNumId="20" w15:restartNumberingAfterBreak="0">
+  <w:abstractNum w:abstractNumId="21" w15:restartNumberingAfterBreak="0">
     <w:nsid w:val="3F9AADF4"/>
     <w:multiLevelType w:val="hybridMultilevel"/>
     <w:tmpl w:val="FFFFFFFF"/>
@@ -6756,7 +6827,7 @@
       </w:pPr>
     </w:lvl>
   </w:abstractNum>
-  <w:abstractNum w:abstractNumId="21" w15:restartNumberingAfterBreak="0">
+  <w:abstractNum w:abstractNumId="22" w15:restartNumberingAfterBreak="0">
     <w:nsid w:val="41A2DE95"/>
     <w:multiLevelType w:val="hybridMultilevel"/>
     <w:tmpl w:val="FFFFFFFF"/>
@@ -6869,7 +6940,7 @@
       </w:rPr>
     </w:lvl>
   </w:abstractNum>
-  <w:abstractNum w:abstractNumId="22" w15:restartNumberingAfterBreak="0">
+  <w:abstractNum w:abstractNumId="23" w15:restartNumberingAfterBreak="0">
     <w:nsid w:val="42202A9B"/>
     <w:multiLevelType w:val="hybridMultilevel"/>
     <w:tmpl w:val="FFFFFFFF"/>
@@ -6982,7 +7053,7 @@
       </w:rPr>
     </w:lvl>
   </w:abstractNum>
-  <w:abstractNum w:abstractNumId="23" w15:restartNumberingAfterBreak="0">
+  <w:abstractNum w:abstractNumId="24" w15:restartNumberingAfterBreak="0">
     <w:nsid w:val="43DCB8F2"/>
     <w:multiLevelType w:val="hybridMultilevel"/>
     <w:tmpl w:val="FFFFFFFF"/>
@@ -7095,7 +7166,7 @@
       </w:rPr>
     </w:lvl>
   </w:abstractNum>
-  <w:abstractNum w:abstractNumId="24" w15:restartNumberingAfterBreak="0">
+  <w:abstractNum w:abstractNumId="25" w15:restartNumberingAfterBreak="0">
     <w:nsid w:val="453E2DC6"/>
     <w:multiLevelType w:val="multilevel"/>
     <w:tmpl w:val="4DA4E65A"/>
@@ -7216,7 +7287,120 @@
       </w:rPr>
     </w:lvl>
   </w:abstractNum>
-  <w:abstractNum w:abstractNumId="25" w15:restartNumberingAfterBreak="0">
+  <w:abstractNum w:abstractNumId="26" w15:restartNumberingAfterBreak="0">
+    <w:nsid w:val="4A433B37"/>
+    <w:multiLevelType w:val="hybridMultilevel"/>
+    <w:tmpl w:val="57E8B7FE"/>
+    <w:lvl w:ilvl="0" w:tplc="08090001">
+      <w:start w:val="1"/>
+      <w:numFmt w:val="bullet"/>
+      <w:lvlText w:val=""/>
+      <w:lvlJc w:val="left"/>
+      <w:pPr>
+        <w:ind w:left="1800" w:hanging="360"/>
+      </w:pPr>
+      <w:rPr>
+        <w:rFonts w:ascii="Symbol" w:hAnsi="Symbol" w:hint="default"/>
+      </w:rPr>
+    </w:lvl>
+    <w:lvl w:ilvl="1" w:tplc="08090003" w:tentative="1">
+      <w:start w:val="1"/>
+      <w:numFmt w:val="bullet"/>
+      <w:lvlText w:val="o"/>
+      <w:lvlJc w:val="left"/>
+      <w:pPr>
+        <w:ind w:left="2520" w:hanging="360"/>
+      </w:pPr>
+      <w:rPr>
+        <w:rFonts w:ascii="Courier New" w:hAnsi="Courier New" w:cs="Courier New" w:hint="default"/>
+      </w:rPr>
+    </w:lvl>
+    <w:lvl w:ilvl="2" w:tplc="08090005" w:tentative="1">
+      <w:start w:val="1"/>
+      <w:numFmt w:val="bullet"/>
+      <w:lvlText w:val=""/>
+      <w:lvlJc w:val="left"/>
+      <w:pPr>
+        <w:ind w:left="3240" w:hanging="360"/>
+      </w:pPr>
+      <w:rPr>
+        <w:rFonts w:ascii="Wingdings" w:hAnsi="Wingdings" w:hint="default"/>
+      </w:rPr>
+    </w:lvl>
+    <w:lvl w:ilvl="3" w:tplc="08090001" w:tentative="1">
+      <w:start w:val="1"/>
+      <w:numFmt w:val="bullet"/>
+      <w:lvlText w:val=""/>
+      <w:lvlJc w:val="left"/>
+      <w:pPr>
+        <w:ind w:left="3960" w:hanging="360"/>
+      </w:pPr>
+      <w:rPr>
+        <w:rFonts w:ascii="Symbol" w:hAnsi="Symbol" w:hint="default"/>
+      </w:rPr>
+    </w:lvl>
+    <w:lvl w:ilvl="4" w:tplc="08090003" w:tentative="1">
+      <w:start w:val="1"/>
+      <w:numFmt w:val="bullet"/>
+      <w:lvlText w:val="o"/>
+      <w:lvlJc w:val="left"/>
+      <w:pPr>
+        <w:ind w:left="4680" w:hanging="360"/>
+      </w:pPr>
+      <w:rPr>
+        <w:rFonts w:ascii="Courier New" w:hAnsi="Courier New" w:cs="Courier New" w:hint="default"/>
+      </w:rPr>
+    </w:lvl>
+    <w:lvl w:ilvl="5" w:tplc="08090005" w:tentative="1">
+      <w:start w:val="1"/>
+      <w:numFmt w:val="bullet"/>
+      <w:lvlText w:val=""/>
+      <w:lvlJc w:val="left"/>
+      <w:pPr>
+        <w:ind w:left="5400" w:hanging="360"/>
+      </w:pPr>
+      <w:rPr>
+        <w:rFonts w:ascii="Wingdings" w:hAnsi="Wingdings" w:hint="default"/>
+      </w:rPr>
+    </w:lvl>
+    <w:lvl w:ilvl="6" w:tplc="08090001" w:tentative="1">
+      <w:start w:val="1"/>
+      <w:numFmt w:val="bullet"/>
+      <w:lvlText w:val=""/>
+      <w:lvlJc w:val="left"/>
+      <w:pPr>
+        <w:ind w:left="6120" w:hanging="360"/>
+      </w:pPr>
+      <w:rPr>
+        <w:rFonts w:ascii="Symbol" w:hAnsi="Symbol" w:hint="default"/>
+      </w:rPr>
+    </w:lvl>
+    <w:lvl w:ilvl="7" w:tplc="08090003" w:tentative="1">
+      <w:start w:val="1"/>
+      <w:numFmt w:val="bullet"/>
+      <w:lvlText w:val="o"/>
+      <w:lvlJc w:val="left"/>
+      <w:pPr>
+        <w:ind w:left="6840" w:hanging="360"/>
+      </w:pPr>
+      <w:rPr>
+        <w:rFonts w:ascii="Courier New" w:hAnsi="Courier New" w:cs="Courier New" w:hint="default"/>
+      </w:rPr>
+    </w:lvl>
+    <w:lvl w:ilvl="8" w:tplc="08090005" w:tentative="1">
+      <w:start w:val="1"/>
+      <w:numFmt w:val="bullet"/>
+      <w:lvlText w:val=""/>
+      <w:lvlJc w:val="left"/>
+      <w:pPr>
+        <w:ind w:left="7560" w:hanging="360"/>
+      </w:pPr>
+      <w:rPr>
+        <w:rFonts w:ascii="Wingdings" w:hAnsi="Wingdings" w:hint="default"/>
+      </w:rPr>
+    </w:lvl>
+  </w:abstractNum>
+  <w:abstractNum w:abstractNumId="27" w15:restartNumberingAfterBreak="0">
     <w:nsid w:val="4D557C4F"/>
     <w:multiLevelType w:val="hybridMultilevel"/>
     <w:tmpl w:val="E482CF54"/>
@@ -7305,7 +7489,7 @@
       </w:pPr>
     </w:lvl>
   </w:abstractNum>
-  <w:abstractNum w:abstractNumId="26" w15:restartNumberingAfterBreak="0">
+  <w:abstractNum w:abstractNumId="28" w15:restartNumberingAfterBreak="0">
     <w:nsid w:val="52DF187A"/>
     <w:multiLevelType w:val="hybridMultilevel"/>
     <w:tmpl w:val="FFFFFFFF"/>
@@ -7418,7 +7602,7 @@
       </w:rPr>
     </w:lvl>
   </w:abstractNum>
-  <w:abstractNum w:abstractNumId="27" w15:restartNumberingAfterBreak="0">
+  <w:abstractNum w:abstractNumId="29" w15:restartNumberingAfterBreak="0">
     <w:nsid w:val="573E3B79"/>
     <w:multiLevelType w:val="hybridMultilevel"/>
     <w:tmpl w:val="FFFFFFFF"/>
@@ -7504,7 +7688,120 @@
       </w:pPr>
     </w:lvl>
   </w:abstractNum>
-  <w:abstractNum w:abstractNumId="28" w15:restartNumberingAfterBreak="0">
+  <w:abstractNum w:abstractNumId="30" w15:restartNumberingAfterBreak="0">
+    <w:nsid w:val="59D33B21"/>
+    <w:multiLevelType w:val="hybridMultilevel"/>
+    <w:tmpl w:val="259888B8"/>
+    <w:lvl w:ilvl="0" w:tplc="08090001">
+      <w:start w:val="1"/>
+      <w:numFmt w:val="bullet"/>
+      <w:lvlText w:val=""/>
+      <w:lvlJc w:val="left"/>
+      <w:pPr>
+        <w:ind w:left="1800" w:hanging="360"/>
+      </w:pPr>
+      <w:rPr>
+        <w:rFonts w:ascii="Symbol" w:hAnsi="Symbol" w:hint="default"/>
+      </w:rPr>
+    </w:lvl>
+    <w:lvl w:ilvl="1" w:tplc="08090003" w:tentative="1">
+      <w:start w:val="1"/>
+      <w:numFmt w:val="bullet"/>
+      <w:lvlText w:val="o"/>
+      <w:lvlJc w:val="left"/>
+      <w:pPr>
+        <w:ind w:left="2520" w:hanging="360"/>
+      </w:pPr>
+      <w:rPr>
+        <w:rFonts w:ascii="Courier New" w:hAnsi="Courier New" w:cs="Courier New" w:hint="default"/>
+      </w:rPr>
+    </w:lvl>
+    <w:lvl w:ilvl="2" w:tplc="08090005" w:tentative="1">
+      <w:start w:val="1"/>
+      <w:numFmt w:val="bullet"/>
+      <w:lvlText w:val=""/>
+      <w:lvlJc w:val="left"/>
+      <w:pPr>
+        <w:ind w:left="3240" w:hanging="360"/>
+      </w:pPr>
+      <w:rPr>
+        <w:rFonts w:ascii="Wingdings" w:hAnsi="Wingdings" w:hint="default"/>
+      </w:rPr>
+    </w:lvl>
+    <w:lvl w:ilvl="3" w:tplc="08090001" w:tentative="1">
+      <w:start w:val="1"/>
+      <w:numFmt w:val="bullet"/>
+      <w:lvlText w:val=""/>
+      <w:lvlJc w:val="left"/>
+      <w:pPr>
+        <w:ind w:left="3960" w:hanging="360"/>
+      </w:pPr>
+      <w:rPr>
+        <w:rFonts w:ascii="Symbol" w:hAnsi="Symbol" w:hint="default"/>
+      </w:rPr>
+    </w:lvl>
+    <w:lvl w:ilvl="4" w:tplc="08090003" w:tentative="1">
+      <w:start w:val="1"/>
+      <w:numFmt w:val="bullet"/>
+      <w:lvlText w:val="o"/>
+      <w:lvlJc w:val="left"/>
+      <w:pPr>
+        <w:ind w:left="4680" w:hanging="360"/>
+      </w:pPr>
+      <w:rPr>
+        <w:rFonts w:ascii="Courier New" w:hAnsi="Courier New" w:cs="Courier New" w:hint="default"/>
+      </w:rPr>
+    </w:lvl>
+    <w:lvl w:ilvl="5" w:tplc="08090005" w:tentative="1">
+      <w:start w:val="1"/>
+      <w:numFmt w:val="bullet"/>
+      <w:lvlText w:val=""/>
+      <w:lvlJc w:val="left"/>
+      <w:pPr>
+        <w:ind w:left="5400" w:hanging="360"/>
+      </w:pPr>
+      <w:rPr>
+        <w:rFonts w:ascii="Wingdings" w:hAnsi="Wingdings" w:hint="default"/>
+      </w:rPr>
+    </w:lvl>
+    <w:lvl w:ilvl="6" w:tplc="08090001" w:tentative="1">
+      <w:start w:val="1"/>
+      <w:numFmt w:val="bullet"/>
+      <w:lvlText w:val=""/>
+      <w:lvlJc w:val="left"/>
+      <w:pPr>
+        <w:ind w:left="6120" w:hanging="360"/>
+      </w:pPr>
+      <w:rPr>
+        <w:rFonts w:ascii="Symbol" w:hAnsi="Symbol" w:hint="default"/>
+      </w:rPr>
+    </w:lvl>
+    <w:lvl w:ilvl="7" w:tplc="08090003" w:tentative="1">
+      <w:start w:val="1"/>
+      <w:numFmt w:val="bullet"/>
+      <w:lvlText w:val="o"/>
+      <w:lvlJc w:val="left"/>
+      <w:pPr>
+        <w:ind w:left="6840" w:hanging="360"/>
+      </w:pPr>
+      <w:rPr>
+        <w:rFonts w:ascii="Courier New" w:hAnsi="Courier New" w:cs="Courier New" w:hint="default"/>
+      </w:rPr>
+    </w:lvl>
+    <w:lvl w:ilvl="8" w:tplc="08090005" w:tentative="1">
+      <w:start w:val="1"/>
+      <w:numFmt w:val="bullet"/>
+      <w:lvlText w:val=""/>
+      <w:lvlJc w:val="left"/>
+      <w:pPr>
+        <w:ind w:left="7560" w:hanging="360"/>
+      </w:pPr>
+      <w:rPr>
+        <w:rFonts w:ascii="Wingdings" w:hAnsi="Wingdings" w:hint="default"/>
+      </w:rPr>
+    </w:lvl>
+  </w:abstractNum>
+  <w:abstractNum w:abstractNumId="31" w15:restartNumberingAfterBreak="0">
     <w:nsid w:val="5A72411A"/>
     <w:multiLevelType w:val="hybridMultilevel"/>
     <w:tmpl w:val="C31A5862"/>
@@ -7590,7 +7887,7 @@
       </w:pPr>
     </w:lvl>
   </w:abstractNum>
-  <w:abstractNum w:abstractNumId="29" w15:restartNumberingAfterBreak="0">
+  <w:abstractNum w:abstractNumId="32" w15:restartNumberingAfterBreak="0">
     <w:nsid w:val="64424843"/>
     <w:multiLevelType w:val="hybridMultilevel"/>
     <w:tmpl w:val="FFFFFFFF"/>
@@ -7676,7 +7973,7 @@
       </w:pPr>
     </w:lvl>
   </w:abstractNum>
-  <w:abstractNum w:abstractNumId="30" w15:restartNumberingAfterBreak="0">
+  <w:abstractNum w:abstractNumId="33" w15:restartNumberingAfterBreak="0">
     <w:nsid w:val="64803963"/>
     <w:multiLevelType w:val="multilevel"/>
     <w:tmpl w:val="FFFFFFFF"/>
@@ -7762,7 +8059,7 @@
       </w:pPr>
     </w:lvl>
   </w:abstractNum>
-  <w:abstractNum w:abstractNumId="31" w15:restartNumberingAfterBreak="0">
+  <w:abstractNum w:abstractNumId="34" w15:restartNumberingAfterBreak="0">
     <w:nsid w:val="662D2694"/>
     <w:multiLevelType w:val="hybridMultilevel"/>
     <w:tmpl w:val="FFFFFFFF"/>
@@ -7848,7 +8145,7 @@
       </w:pPr>
     </w:lvl>
   </w:abstractNum>
-  <w:abstractNum w:abstractNumId="32" w15:restartNumberingAfterBreak="0">
+  <w:abstractNum w:abstractNumId="35" w15:restartNumberingAfterBreak="0">
     <w:nsid w:val="6989EEEE"/>
     <w:multiLevelType w:val="multilevel"/>
     <w:tmpl w:val="FFFFFFFF"/>
@@ -7934,7 +8231,7 @@
       </w:pPr>
     </w:lvl>
   </w:abstractNum>
-  <w:abstractNum w:abstractNumId="33" w15:restartNumberingAfterBreak="0">
+  <w:abstractNum w:abstractNumId="36" w15:restartNumberingAfterBreak="0">
     <w:nsid w:val="717456F8"/>
     <w:multiLevelType w:val="hybridMultilevel"/>
     <w:tmpl w:val="FFFFFFFF"/>
@@ -8047,113 +8344,122 @@
       </w:rPr>
     </w:lvl>
   </w:abstractNum>
-  <w:num w:numId="1">
+  <w:num w:numId="1" w16cid:durableId="1553496193">
+    <w:abstractNumId w:val="31"/>
+  </w:num>
+  <w:num w:numId="2" w16cid:durableId="282007224">
+    <w:abstractNumId w:val="0"/>
+  </w:num>
+  <w:num w:numId="3" w16cid:durableId="156969518">
+    <w:abstractNumId w:val="10"/>
+  </w:num>
+  <w:num w:numId="4" w16cid:durableId="1405372279">
+    <w:abstractNumId w:val="32"/>
+  </w:num>
+  <w:num w:numId="5" w16cid:durableId="2082603631">
+    <w:abstractNumId w:val="20"/>
+  </w:num>
+  <w:num w:numId="6" w16cid:durableId="884636308">
+    <w:abstractNumId w:val="12"/>
+  </w:num>
+  <w:num w:numId="7" w16cid:durableId="1952278097">
+    <w:abstractNumId w:val="34"/>
+  </w:num>
+  <w:num w:numId="8" w16cid:durableId="542835251">
+    <w:abstractNumId w:val="21"/>
+  </w:num>
+  <w:num w:numId="9" w16cid:durableId="157580090">
+    <w:abstractNumId w:val="27"/>
+  </w:num>
+  <w:num w:numId="10" w16cid:durableId="1799713370">
+    <w:abstractNumId w:val="9"/>
+  </w:num>
+  <w:num w:numId="11" w16cid:durableId="812677664">
+    <w:abstractNumId w:val="25"/>
+  </w:num>
+  <w:num w:numId="12" w16cid:durableId="935022892">
+    <w:abstractNumId w:val="6"/>
+  </w:num>
+  <w:num w:numId="13" w16cid:durableId="721827291">
+    <w:abstractNumId w:val="18"/>
+  </w:num>
+  <w:num w:numId="14" w16cid:durableId="1127940726">
+    <w:abstractNumId w:val="13"/>
+  </w:num>
+  <w:num w:numId="15" w16cid:durableId="1348750837">
+    <w:abstractNumId w:val="16"/>
+  </w:num>
+  <w:num w:numId="16" w16cid:durableId="1508055906">
+    <w:abstractNumId w:val="17"/>
+  </w:num>
+  <w:num w:numId="17" w16cid:durableId="489368905">
+    <w:abstractNumId w:val="8"/>
+  </w:num>
+  <w:num w:numId="18" w16cid:durableId="123425195">
+    <w:abstractNumId w:val="1"/>
+  </w:num>
+  <w:num w:numId="19" w16cid:durableId="1830167003">
+    <w:abstractNumId w:val="19"/>
+  </w:num>
+  <w:num w:numId="20" w16cid:durableId="1005323823">
+    <w:abstractNumId w:val="11"/>
+  </w:num>
+  <w:num w:numId="21" w16cid:durableId="1182356189">
+    <w:abstractNumId w:val="15"/>
+  </w:num>
+  <w:num w:numId="22" w16cid:durableId="197356473">
+    <w:abstractNumId w:val="4"/>
+  </w:num>
+  <w:num w:numId="23" w16cid:durableId="473259481">
+    <w:abstractNumId w:val="22"/>
+  </w:num>
+  <w:num w:numId="24" w16cid:durableId="855966864">
+    <w:abstractNumId w:val="24"/>
+  </w:num>
+  <w:num w:numId="25" w16cid:durableId="1139420954">
     <w:abstractNumId w:val="28"/>
   </w:num>
-  <w:num w:numId="2">
-    <w:abstractNumId w:val="0"/>
+  <w:num w:numId="26" w16cid:durableId="1333679440">
+    <w:abstractNumId w:val="2"/>
   </w:num>
-  <w:num w:numId="3">
-    <w:abstractNumId w:val="9"/>
+  <w:num w:numId="27" w16cid:durableId="1957366487">
+    <w:abstractNumId w:val="14"/>
   </w:num>
-  <w:num w:numId="4">
+  <w:num w:numId="28" w16cid:durableId="1836992222">
     <w:abstractNumId w:val="29"/>
   </w:num>
-  <w:num w:numId="5">
-    <w:abstractNumId w:val="19"/>
+  <w:num w:numId="29" w16cid:durableId="1914855748">
+    <w:abstractNumId w:val="36"/>
   </w:num>
-  <w:num w:numId="6">
-    <w:abstractNumId w:val="11"/>
+  <w:num w:numId="30" w16cid:durableId="261306892">
+    <w:abstractNumId w:val="33"/>
   </w:num>
-  <w:num w:numId="7">
-    <w:abstractNumId w:val="31"/>
+  <w:num w:numId="31" w16cid:durableId="344669739">
+    <w:abstractNumId w:val="23"/>
   </w:num>
-  <w:num w:numId="8">
-    <w:abstractNumId w:val="20"/>
+  <w:num w:numId="32" w16cid:durableId="1682704261">
+    <w:abstractNumId w:val="35"/>
   </w:num>
-  <w:num w:numId="9">
-    <w:abstractNumId w:val="25"/>
+  <w:num w:numId="33" w16cid:durableId="1970627796">
+    <w:abstractNumId w:val="3"/>
   </w:num>
-  <w:num w:numId="10">
-    <w:abstractNumId w:val="8"/>
+  <w:num w:numId="34" w16cid:durableId="1397320981">
+    <w:abstractNumId w:val="5"/>
   </w:num>
-  <w:num w:numId="11">
-    <w:abstractNumId w:val="24"/>
-  </w:num>
-  <w:num w:numId="12">
-    <w:abstractNumId w:val="6"/>
-  </w:num>
-  <w:num w:numId="13">
-    <w:abstractNumId w:val="17"/>
-  </w:num>
-  <w:num w:numId="14">
-    <w:abstractNumId w:val="12"/>
-  </w:num>
-  <w:num w:numId="15">
-    <w:abstractNumId w:val="15"/>
-  </w:num>
-  <w:num w:numId="16">
-    <w:abstractNumId w:val="16"/>
-  </w:num>
-  <w:num w:numId="17">
+  <w:num w:numId="35" w16cid:durableId="1447308754">
     <w:abstractNumId w:val="7"/>
   </w:num>
-  <w:num w:numId="18">
-    <w:abstractNumId w:val="1"/>
-  </w:num>
-  <w:num w:numId="19">
-    <w:abstractNumId w:val="18"/>
-  </w:num>
-  <w:num w:numId="20">
-    <w:abstractNumId w:val="10"/>
-  </w:num>
-  <w:num w:numId="21">
-    <w:abstractNumId w:val="14"/>
-  </w:num>
-  <w:num w:numId="22">
-    <w:abstractNumId w:val="4"/>
-  </w:num>
-  <w:num w:numId="23">
-    <w:abstractNumId w:val="21"/>
-  </w:num>
-  <w:num w:numId="24">
-    <w:abstractNumId w:val="23"/>
-  </w:num>
-  <w:num w:numId="25">
+  <w:num w:numId="36" w16cid:durableId="59402535">
     <w:abstractNumId w:val="26"/>
   </w:num>
-  <w:num w:numId="26">
-    <w:abstractNumId w:val="2"/>
-  </w:num>
-  <w:num w:numId="27">
-    <w:abstractNumId w:val="13"/>
-  </w:num>
-  <w:num w:numId="28">
-    <w:abstractNumId w:val="27"/>
-  </w:num>
-  <w:num w:numId="29">
-    <w:abstractNumId w:val="33"/>
-  </w:num>
-  <w:num w:numId="30">
+  <w:num w:numId="37" w16cid:durableId="273288901">
     <w:abstractNumId w:val="30"/>
-  </w:num>
-  <w:num w:numId="31">
-    <w:abstractNumId w:val="22"/>
-  </w:num>
-  <w:num w:numId="32">
-    <w:abstractNumId w:val="32"/>
-  </w:num>
-  <w:num w:numId="33">
-    <w:abstractNumId w:val="3"/>
-  </w:num>
-  <w:num w:numId="34">
-    <w:abstractNumId w:val="5"/>
   </w:num>
 </w:numbering>
 </file>
 
 <file path=word/styles.xml><?xml version="1.0" encoding="utf-8"?>
-<w:styles xmlns:mc="http://schemas.openxmlformats.org/markup-compatibility/2006" xmlns:r="http://schemas.openxmlformats.org/officeDocument/2006/relationships" xmlns:w="http://schemas.openxmlformats.org/wordprocessingml/2006/main" xmlns:w14="http://schemas.microsoft.com/office/word/2010/wordml" xmlns:w15="http://schemas.microsoft.com/office/word/2012/wordml" mc:Ignorable="w14 w15">
+<w:styles xmlns:mc="http://schemas.openxmlformats.org/markup-compatibility/2006" xmlns:r="http://schemas.openxmlformats.org/officeDocument/2006/relationships" xmlns:w="http://schemas.openxmlformats.org/wordprocessingml/2006/main" xmlns:w14="http://schemas.microsoft.com/office/word/2010/wordml" xmlns:w15="http://schemas.microsoft.com/office/word/2012/wordml" xmlns:w16cex="http://schemas.microsoft.com/office/word/2018/wordml/cex" xmlns:w16cid="http://schemas.microsoft.com/office/word/2016/wordml/cid" xmlns:w16="http://schemas.microsoft.com/office/word/2018/wordml" xmlns:w16du="http://schemas.microsoft.com/office/word/2023/wordml/word16du" xmlns:w16sdtdh="http://schemas.microsoft.com/office/word/2020/wordml/sdtdatahash" xmlns:w16sdtfl="http://schemas.microsoft.com/office/word/2024/wordml/sdtformatlock" xmlns:w16se="http://schemas.microsoft.com/office/word/2015/wordml/symex" mc:Ignorable="w14 w15 w16se w16cid w16 w16cex w16sdtdh w16sdtfl w16du">
   <w:docDefaults>
     <w:rPrDefault>
       <w:rPr>
@@ -8167,7 +8473,7 @@
     </w:rPrDefault>
     <w:pPrDefault/>
   </w:docDefaults>
-  <w:latentStyles w:defLockedState="0" w:defUIPriority="99" w:defSemiHidden="0" w:defUnhideWhenUsed="0" w:defQFormat="0" w:count="371">
+  <w:latentStyles w:defLockedState="0" w:defUIPriority="99" w:defSemiHidden="0" w:defUnhideWhenUsed="0" w:defQFormat="0" w:count="376">
     <w:lsdException w:name="Normal" w:uiPriority="0" w:qFormat="1"/>
     <w:lsdException w:name="heading 1" w:uiPriority="9" w:qFormat="1"/>
     <w:lsdException w:name="heading 2" w:semiHidden="1" w:uiPriority="9" w:unhideWhenUsed="1" w:qFormat="1"/>
@@ -8539,6 +8845,11 @@
     <w:lsdException w:name="List Table 5 Dark Accent 6" w:uiPriority="50"/>
     <w:lsdException w:name="List Table 6 Colorful Accent 6" w:uiPriority="51"/>
     <w:lsdException w:name="List Table 7 Colorful Accent 6" w:uiPriority="52"/>
+    <w:lsdException w:name="Mention" w:semiHidden="1" w:unhideWhenUsed="1"/>
+    <w:lsdException w:name="Smart Hyperlink" w:semiHidden="1" w:unhideWhenUsed="1"/>
+    <w:lsdException w:name="Hashtag" w:semiHidden="1" w:unhideWhenUsed="1"/>
+    <w:lsdException w:name="Unresolved Mention" w:semiHidden="1" w:unhideWhenUsed="1"/>
+    <w:lsdException w:name="Smart Link" w:semiHidden="1" w:unhideWhenUsed="1"/>
   </w:latentStyles>
   <w:style w:type="paragraph" w:default="1" w:styleId="Normal">
     <w:name w:val="Normal"/>
@@ -8743,7 +9054,6 @@
   <w:style w:type="character" w:default="1" w:styleId="DefaultParagraphFont">
     <w:name w:val="Default Paragraph Font"/>
     <w:uiPriority w:val="1"/>
-    <w:semiHidden/>
     <w:unhideWhenUsed/>
   </w:style>
   <w:style w:type="table" w:default="1" w:styleId="TableNormal">

</xml_diff>

<commit_message>
Add Name and Student ID.
Wrote my name and student ID.
</commit_message>
<xml_diff>
--- a/7COM1079_Final report.docx
+++ b/7COM1079_Final report.docx
@@ -423,8 +423,6 @@
       <w:pPr>
         <w:rPr>
           <w:rFonts w:ascii="Times New Roman" w:eastAsia="Times New Roman" w:hAnsi="Times New Roman" w:cs="Times New Roman"/>
-          <w:i/>
-          <w:highlight w:val="yellow"/>
         </w:rPr>
       </w:pPr>
       <w:r>
@@ -432,6 +430,22 @@
           <w:rFonts w:ascii="Times New Roman" w:eastAsia="Times New Roman" w:hAnsi="Times New Roman" w:cs="Times New Roman"/>
         </w:rPr>
         <w:t xml:space="preserve">                     Asad Ali 24086377,</w:t>
+      </w:r>
+    </w:p>
+    <w:p>
+      <w:pPr>
+        <w:rPr>
+          <w:rFonts w:ascii="Times New Roman" w:eastAsia="Times New Roman" w:hAnsi="Times New Roman" w:cs="Times New Roman"/>
+          <w:i/>
+          <w:highlight w:val="yellow"/>
+        </w:rPr>
+      </w:pPr>
+      <w:r>
+        <w:rPr>
+          <w:rFonts w:ascii="Times New Roman" w:eastAsia="Times New Roman" w:hAnsi="Times New Roman" w:cs="Times New Roman"/>
+        </w:rPr>
+        <w:tab/>
+        <w:t xml:space="preserve">         Ahmed Sheryar 24074752</w:t>
       </w:r>
     </w:p>
     <w:p>
@@ -9054,6 +9068,7 @@
   <w:style w:type="character" w:default="1" w:styleId="DefaultParagraphFont">
     <w:name w:val="Default Paragraph Font"/>
     <w:uiPriority w:val="1"/>
+    <w:semiHidden/>
     <w:unhideWhenUsed/>
   </w:style>
   <w:style w:type="table" w:default="1" w:styleId="TableNormal">

</xml_diff>

<commit_message>
Add paper 2 in Background research
Wrote paper 2 in the subsection "2.1 Research papers" of Background research.
</commit_message>
<xml_diff>
--- a/7COM1079_Final report.docx
+++ b/7COM1079_Final report.docx
@@ -1,6 +1,6 @@
 
 <file path=word/document.xml><?xml version="1.0" encoding="utf-8"?>
-<w:document xmlns:wpc="http://schemas.microsoft.com/office/word/2010/wordprocessingCanvas" xmlns:cx="http://schemas.microsoft.com/office/drawing/2014/chartex" xmlns:cx1="http://schemas.microsoft.com/office/drawing/2015/9/8/chartex" xmlns:cx2="http://schemas.microsoft.com/office/drawing/2015/10/21/chartex" xmlns:cx3="http://schemas.microsoft.com/office/drawing/2016/5/9/chartex" xmlns:cx4="http://schemas.microsoft.com/office/drawing/2016/5/10/chartex" xmlns:cx5="http://schemas.microsoft.com/office/drawing/2016/5/11/chartex" xmlns:cx6="http://schemas.microsoft.com/office/drawing/2016/5/12/chartex" xmlns:cx7="http://schemas.microsoft.com/office/drawing/2016/5/13/chartex" xmlns:cx8="http://schemas.microsoft.com/office/drawing/2016/5/14/chartex" xmlns:mc="http://schemas.openxmlformats.org/markup-compatibility/2006" xmlns:aink="http://schemas.microsoft.com/office/drawing/2016/ink" xmlns:am3d="http://schemas.microsoft.com/office/drawing/2017/model3d" xmlns:o="urn:schemas-microsoft-com:office:office" xmlns:oel="http://schemas.microsoft.com/office/2019/extlst" xmlns:r="http://schemas.openxmlformats.org/officeDocument/2006/relationships" xmlns:m="http://schemas.openxmlformats.org/officeDocument/2006/math" xmlns:v="urn:schemas-microsoft-com:vml" xmlns:wp14="http://schemas.microsoft.com/office/word/2010/wordprocessingDrawing" xmlns:wp="http://schemas.openxmlformats.org/drawingml/2006/wordprocessingDrawing" xmlns:w10="urn:schemas-microsoft-com:office:word" xmlns:w="http://schemas.openxmlformats.org/wordprocessingml/2006/main" xmlns:w14="http://schemas.microsoft.com/office/word/2010/wordml" xmlns:w15="http://schemas.microsoft.com/office/word/2012/wordml" xmlns:w16cex="http://schemas.microsoft.com/office/word/2018/wordml/cex" xmlns:w16cid="http://schemas.microsoft.com/office/word/2016/wordml/cid" xmlns:w16="http://schemas.microsoft.com/office/word/2018/wordml" xmlns:w16du="http://schemas.microsoft.com/office/word/2023/wordml/word16du" xmlns:w16sdtdh="http://schemas.microsoft.com/office/word/2020/wordml/sdtdatahash" xmlns:w16sdtfl="http://schemas.microsoft.com/office/word/2024/wordml/sdtformatlock" xmlns:w16se="http://schemas.microsoft.com/office/word/2015/wordml/symex" xmlns:wpg="http://schemas.microsoft.com/office/word/2010/wordprocessingGroup" xmlns:wpi="http://schemas.microsoft.com/office/word/2010/wordprocessingInk" xmlns:wne="http://schemas.microsoft.com/office/word/2006/wordml" xmlns:wps="http://schemas.microsoft.com/office/word/2010/wordprocessingShape" mc:Ignorable="w14 w15 w16se w16cid w16 w16cex w16sdtdh w16sdtfl w16du wp14">
+<w:document xmlns:wpc="http://schemas.microsoft.com/office/word/2010/wordprocessingCanvas" xmlns:mc="http://schemas.openxmlformats.org/markup-compatibility/2006" xmlns:o="urn:schemas-microsoft-com:office:office" xmlns:r="http://schemas.openxmlformats.org/officeDocument/2006/relationships" xmlns:m="http://schemas.openxmlformats.org/officeDocument/2006/math" xmlns:v="urn:schemas-microsoft-com:vml" xmlns:wp14="http://schemas.microsoft.com/office/word/2010/wordprocessingDrawing" xmlns:wp="http://schemas.openxmlformats.org/drawingml/2006/wordprocessingDrawing" xmlns:w10="urn:schemas-microsoft-com:office:word" xmlns:w="http://schemas.openxmlformats.org/wordprocessingml/2006/main" xmlns:w14="http://schemas.microsoft.com/office/word/2010/wordml" xmlns:w15="http://schemas.microsoft.com/office/word/2012/wordml" xmlns:wpg="http://schemas.microsoft.com/office/word/2010/wordprocessingGroup" xmlns:wpi="http://schemas.microsoft.com/office/word/2010/wordprocessingInk" xmlns:wne="http://schemas.microsoft.com/office/word/2006/wordml" xmlns:wps="http://schemas.microsoft.com/office/word/2010/wordprocessingShape" mc:Ignorable="w14 w15 wp14">
   <w:body>
     <w:p>
       <w:pPr>
@@ -410,7 +410,21 @@
         <w:rPr>
           <w:rFonts w:ascii="Times New Roman" w:eastAsia="Times New Roman" w:hAnsi="Times New Roman" w:cs="Times New Roman"/>
         </w:rPr>
-        <w:t xml:space="preserve"> Abdul Rehman 24069876</w:t>
+        <w:t xml:space="preserve"> Abdul </w:t>
+      </w:r>
+      <w:proofErr w:type="spellStart"/>
+      <w:r>
+        <w:rPr>
+          <w:rFonts w:ascii="Times New Roman" w:eastAsia="Times New Roman" w:hAnsi="Times New Roman" w:cs="Times New Roman"/>
+        </w:rPr>
+        <w:t>Rehman</w:t>
+      </w:r>
+      <w:proofErr w:type="spellEnd"/>
+      <w:r>
+        <w:rPr>
+          <w:rFonts w:ascii="Times New Roman" w:eastAsia="Times New Roman" w:hAnsi="Times New Roman" w:cs="Times New Roman"/>
+        </w:rPr>
+        <w:t xml:space="preserve"> 24069876</w:t>
       </w:r>
       <w:r>
         <w:rPr>
@@ -429,7 +443,21 @@
         <w:rPr>
           <w:rFonts w:ascii="Times New Roman" w:eastAsia="Times New Roman" w:hAnsi="Times New Roman" w:cs="Times New Roman"/>
         </w:rPr>
-        <w:t xml:space="preserve">                     Asad Ali 24086377,</w:t>
+        <w:t xml:space="preserve">                     </w:t>
+      </w:r>
+      <w:proofErr w:type="spellStart"/>
+      <w:r>
+        <w:rPr>
+          <w:rFonts w:ascii="Times New Roman" w:eastAsia="Times New Roman" w:hAnsi="Times New Roman" w:cs="Times New Roman"/>
+        </w:rPr>
+        <w:t>Asad</w:t>
+      </w:r>
+      <w:proofErr w:type="spellEnd"/>
+      <w:r>
+        <w:rPr>
+          <w:rFonts w:ascii="Times New Roman" w:eastAsia="Times New Roman" w:hAnsi="Times New Roman" w:cs="Times New Roman"/>
+        </w:rPr>
+        <w:t xml:space="preserve"> Ali 24086377,</w:t>
       </w:r>
     </w:p>
     <w:p>
@@ -445,7 +473,21 @@
           <w:rFonts w:ascii="Times New Roman" w:eastAsia="Times New Roman" w:hAnsi="Times New Roman" w:cs="Times New Roman"/>
         </w:rPr>
         <w:tab/>
-        <w:t xml:space="preserve">         Ahmed Sheryar 24074752</w:t>
+        <w:t xml:space="preserve">         Ahmed </w:t>
+      </w:r>
+      <w:proofErr w:type="spellStart"/>
+      <w:r>
+        <w:rPr>
+          <w:rFonts w:ascii="Times New Roman" w:eastAsia="Times New Roman" w:hAnsi="Times New Roman" w:cs="Times New Roman"/>
+        </w:rPr>
+        <w:t>Sheryar</w:t>
+      </w:r>
+      <w:proofErr w:type="spellEnd"/>
+      <w:r>
+        <w:rPr>
+          <w:rFonts w:ascii="Times New Roman" w:eastAsia="Times New Roman" w:hAnsi="Times New Roman" w:cs="Times New Roman"/>
+        </w:rPr>
+        <w:t xml:space="preserve"> 24074752</w:t>
       </w:r>
     </w:p>
     <w:p>
@@ -1739,7 +1781,21 @@
         <w:rPr>
           <w:rFonts w:ascii="Times New Roman" w:eastAsia="Times New Roman" w:hAnsi="Times New Roman" w:cs="Times New Roman"/>
         </w:rPr>
-        <w:t xml:space="preserve">Instagram engagement rate means how much is the level of interaction of the followers with the posted content. It is a key indicator for the success of both celebrities and brands. Top-followed accounts often have very low interaction, more importantly celebrities seem to get lower ER than brands. </w:t>
+        <w:t xml:space="preserve">Instagram engagement rate means how much </w:t>
+      </w:r>
+      <w:proofErr w:type="gramStart"/>
+      <w:r>
+        <w:rPr>
+          <w:rFonts w:ascii="Times New Roman" w:eastAsia="Times New Roman" w:hAnsi="Times New Roman" w:cs="Times New Roman"/>
+        </w:rPr>
+        <w:t>is the level of interaction of the followers with the posted content</w:t>
+      </w:r>
+      <w:proofErr w:type="gramEnd"/>
+      <w:r>
+        <w:rPr>
+          <w:rFonts w:ascii="Times New Roman" w:eastAsia="Times New Roman" w:hAnsi="Times New Roman" w:cs="Times New Roman"/>
+        </w:rPr>
+        <w:t xml:space="preserve">. It is a key indicator for the success of both celebrities and brands. Top-followed accounts often have very low interaction, more importantly celebrities seem to get lower ER than brands. </w:t>
       </w:r>
       <w:r>
         <w:rPr>
@@ -1751,7 +1807,21 @@
         <w:rPr>
           <w:rFonts w:ascii="Times New Roman" w:eastAsia="Times New Roman" w:hAnsi="Times New Roman" w:cs="Times New Roman"/>
         </w:rPr>
-        <w:t xml:space="preserve"> whether celebrity status leads to low Instagram engagement rates is very important for marketing and influencer strategies. (Voorveld et al., 2018).</w:t>
+        <w:t xml:space="preserve"> whether celebrity status leads to low Instagram engagement rates is very important for marketing and influencer strategies. (</w:t>
+      </w:r>
+      <w:proofErr w:type="spellStart"/>
+      <w:r>
+        <w:rPr>
+          <w:rFonts w:ascii="Times New Roman" w:eastAsia="Times New Roman" w:hAnsi="Times New Roman" w:cs="Times New Roman"/>
+        </w:rPr>
+        <w:t>Voorveld</w:t>
+      </w:r>
+      <w:proofErr w:type="spellEnd"/>
+      <w:r>
+        <w:rPr>
+          <w:rFonts w:ascii="Times New Roman" w:eastAsia="Times New Roman" w:hAnsi="Times New Roman" w:cs="Times New Roman"/>
+        </w:rPr>
+        <w:t xml:space="preserve"> et al., 2018).</w:t>
       </w:r>
     </w:p>
     <w:p>
@@ -1839,6 +1909,7 @@
         </w:rPr>
         <w:t xml:space="preserve"> including columns like </w:t>
       </w:r>
+      <w:proofErr w:type="gramStart"/>
       <w:r>
         <w:rPr>
           <w:rFonts w:ascii="Times New Roman" w:eastAsia="Times New Roman" w:hAnsi="Times New Roman" w:cs="Times New Roman"/>
@@ -1851,6 +1922,7 @@
         </w:rPr>
         <w:t>rank</w:t>
       </w:r>
+      <w:proofErr w:type="gramEnd"/>
       <w:r>
         <w:rPr>
           <w:rFonts w:ascii="Times New Roman" w:eastAsia="Times New Roman" w:hAnsi="Times New Roman" w:cs="Times New Roman"/>
@@ -1861,7 +1933,21 @@
         <w:rPr>
           <w:rFonts w:ascii="Times New Roman" w:eastAsia="Times New Roman" w:hAnsi="Times New Roman" w:cs="Times New Roman"/>
         </w:rPr>
-        <w:t>brand, categories 1, ctaegories 2, followers, ER ).</w:t>
+        <w:t xml:space="preserve">brand, categories 1, </w:t>
+      </w:r>
+      <w:proofErr w:type="spellStart"/>
+      <w:r>
+        <w:rPr>
+          <w:rFonts w:ascii="Times New Roman" w:eastAsia="Times New Roman" w:hAnsi="Times New Roman" w:cs="Times New Roman"/>
+        </w:rPr>
+        <w:t>ctaegories</w:t>
+      </w:r>
+      <w:proofErr w:type="spellEnd"/>
+      <w:r>
+        <w:rPr>
+          <w:rFonts w:ascii="Times New Roman" w:eastAsia="Times New Roman" w:hAnsi="Times New Roman" w:cs="Times New Roman"/>
+        </w:rPr>
+        <w:t xml:space="preserve"> 2, followers, ER ).</w:t>
       </w:r>
       <w:r>
         <w:rPr>
@@ -1885,13 +1971,27 @@
         <w:rPr>
           <w:rFonts w:ascii="Times New Roman" w:eastAsia="Times New Roman" w:hAnsi="Times New Roman" w:cs="Times New Roman"/>
         </w:rPr>
-        <w:t xml:space="preserve">There are exactly 100 rows  </w:t>
-      </w:r>
-      <w:r>
-        <w:rPr>
-          <w:rFonts w:ascii="Times New Roman" w:eastAsia="Times New Roman" w:hAnsi="Times New Roman" w:cs="Times New Roman"/>
-        </w:rPr>
-        <w:t>of data in this dataset.</w:t>
+        <w:t xml:space="preserve">There are exactly 100 </w:t>
+      </w:r>
+      <w:proofErr w:type="gramStart"/>
+      <w:r>
+        <w:rPr>
+          <w:rFonts w:ascii="Times New Roman" w:eastAsia="Times New Roman" w:hAnsi="Times New Roman" w:cs="Times New Roman"/>
+        </w:rPr>
+        <w:t xml:space="preserve">rows  </w:t>
+      </w:r>
+      <w:r>
+        <w:rPr>
+          <w:rFonts w:ascii="Times New Roman" w:eastAsia="Times New Roman" w:hAnsi="Times New Roman" w:cs="Times New Roman"/>
+        </w:rPr>
+        <w:t>of</w:t>
+      </w:r>
+      <w:proofErr w:type="gramEnd"/>
+      <w:r>
+        <w:rPr>
+          <w:rFonts w:ascii="Times New Roman" w:eastAsia="Times New Roman" w:hAnsi="Times New Roman" w:cs="Times New Roman"/>
+        </w:rPr>
+        <w:t xml:space="preserve"> data in this dataset.</w:t>
       </w:r>
     </w:p>
     <w:p>
@@ -1987,8 +2087,18 @@
           <w:b/>
           <w:bCs/>
         </w:rPr>
-        <w:t>Is there a difference between the mean of Engagement Rate (ER) between celebrities and non-celebrities in CATEGORIES 1.</w:t>
-      </w:r>
+        <w:t xml:space="preserve">Is there a difference between the mean of Engagement Rate (ER) between celebrities and non-celebrities in CATEGORIES </w:t>
+      </w:r>
+      <w:proofErr w:type="gramStart"/>
+      <w:r>
+        <w:rPr>
+          <w:rFonts w:ascii="Times New Roman" w:eastAsia="Times New Roman" w:hAnsi="Times New Roman" w:cs="Times New Roman"/>
+          <w:b/>
+          <w:bCs/>
+        </w:rPr>
+        <w:t>1.</w:t>
+      </w:r>
+      <w:proofErr w:type="gramEnd"/>
     </w:p>
     <w:p>
       <w:pPr>
@@ -2182,7 +2292,21 @@
         <w:rPr>
           <w:rFonts w:ascii="Times New Roman" w:eastAsia="Times New Roman" w:hAnsi="Times New Roman" w:cs="Times New Roman"/>
         </w:rPr>
-        <w:t>: Segev, N., Avigdor, N. &amp; Avigdor, E. (2018) did their analysis on Instagram influence, that one should not just focus on social network graphs, instead, the focus should be on metrics</w:t>
+        <w:t xml:space="preserve">: </w:t>
+      </w:r>
+      <w:proofErr w:type="spellStart"/>
+      <w:r>
+        <w:rPr>
+          <w:rFonts w:ascii="Times New Roman" w:eastAsia="Times New Roman" w:hAnsi="Times New Roman" w:cs="Times New Roman"/>
+        </w:rPr>
+        <w:t>Segev</w:t>
+      </w:r>
+      <w:proofErr w:type="spellEnd"/>
+      <w:r>
+        <w:rPr>
+          <w:rFonts w:ascii="Times New Roman" w:eastAsia="Times New Roman" w:hAnsi="Times New Roman" w:cs="Times New Roman"/>
+        </w:rPr>
+        <w:t>, N., Avigdor, N. &amp; Avigdor, E. (2018) did their analysis on Instagram influence, that one should not just focus on social network graphs, instead, the focus should be on metrics</w:t>
       </w:r>
       <w:r>
         <w:rPr>
@@ -2232,6 +2356,160 @@
         </w:rPr>
         <w:t>focusing on the followers count.</w:t>
       </w:r>
+    </w:p>
+    <w:p>
+      <w:pPr>
+        <w:pStyle w:val="ListParagraph"/>
+        <w:ind w:left="1440" w:hanging="720"/>
+        <w:rPr>
+          <w:rFonts w:ascii="Times New Roman" w:eastAsia="Times New Roman" w:hAnsi="Times New Roman" w:cs="Times New Roman"/>
+        </w:rPr>
+      </w:pPr>
+      <w:r>
+        <w:rPr>
+          <w:rFonts w:ascii="Times New Roman" w:eastAsia="Times New Roman" w:hAnsi="Times New Roman" w:cs="Times New Roman"/>
+        </w:rPr>
+        <w:t xml:space="preserve">            </w:t>
+      </w:r>
+      <w:r>
+        <w:rPr>
+          <w:rFonts w:ascii="Times New Roman" w:eastAsia="Times New Roman" w:hAnsi="Times New Roman" w:cs="Times New Roman"/>
+          <w:b/>
+        </w:rPr>
+        <w:t>Paper 2</w:t>
+      </w:r>
+      <w:r>
+        <w:rPr>
+          <w:rFonts w:ascii="Times New Roman" w:eastAsia="Times New Roman" w:hAnsi="Times New Roman" w:cs="Times New Roman"/>
+        </w:rPr>
+        <w:t xml:space="preserve">: </w:t>
+      </w:r>
+      <w:proofErr w:type="spellStart"/>
+      <w:r>
+        <w:rPr>
+          <w:rFonts w:ascii="Times New Roman" w:eastAsia="Times New Roman" w:hAnsi="Times New Roman" w:cs="Times New Roman"/>
+        </w:rPr>
+        <w:t>Ao</w:t>
+      </w:r>
+      <w:proofErr w:type="spellEnd"/>
+      <w:r>
+        <w:rPr>
+          <w:rFonts w:ascii="Times New Roman" w:eastAsia="Times New Roman" w:hAnsi="Times New Roman" w:cs="Times New Roman"/>
+        </w:rPr>
+        <w:t xml:space="preserve">, L., Bansal, R., </w:t>
+      </w:r>
+      <w:proofErr w:type="spellStart"/>
+      <w:r>
+        <w:rPr>
+          <w:rFonts w:ascii="Times New Roman" w:eastAsia="Times New Roman" w:hAnsi="Times New Roman" w:cs="Times New Roman"/>
+        </w:rPr>
+        <w:t>Pruthi</w:t>
+      </w:r>
+      <w:proofErr w:type="spellEnd"/>
+      <w:r>
+        <w:rPr>
+          <w:rFonts w:ascii="Times New Roman" w:eastAsia="Times New Roman" w:hAnsi="Times New Roman" w:cs="Times New Roman"/>
+        </w:rPr>
+        <w:t xml:space="preserve">, N. &amp; </w:t>
+      </w:r>
+      <w:proofErr w:type="spellStart"/>
+      <w:r>
+        <w:rPr>
+          <w:rFonts w:ascii="Times New Roman" w:eastAsia="Times New Roman" w:hAnsi="Times New Roman" w:cs="Times New Roman"/>
+        </w:rPr>
+        <w:t>Khaskheli</w:t>
+      </w:r>
+      <w:proofErr w:type="spellEnd"/>
+      <w:r>
+        <w:rPr>
+          <w:rFonts w:ascii="Times New Roman" w:eastAsia="Times New Roman" w:hAnsi="Times New Roman" w:cs="Times New Roman"/>
+        </w:rPr>
+        <w:t>, M. B. (2023) conducted comprehensive review of 62 studies and see how influencers personal</w:t>
+      </w:r>
+    </w:p>
+    <w:p>
+      <w:pPr>
+        <w:pStyle w:val="ListParagraph"/>
+        <w:ind w:left="1440" w:hanging="720"/>
+        <w:rPr>
+          <w:rFonts w:ascii="Times New Roman" w:eastAsia="Times New Roman" w:hAnsi="Times New Roman" w:cs="Times New Roman"/>
+        </w:rPr>
+      </w:pPr>
+      <w:r>
+        <w:rPr>
+          <w:rFonts w:ascii="Times New Roman" w:eastAsia="Times New Roman" w:hAnsi="Times New Roman" w:cs="Times New Roman"/>
+        </w:rPr>
+        <w:t xml:space="preserve">           </w:t>
+      </w:r>
+      <w:r>
+        <w:rPr>
+          <w:rFonts w:ascii="Times New Roman" w:eastAsia="Times New Roman" w:hAnsi="Times New Roman" w:cs="Times New Roman"/>
+        </w:rPr>
+        <w:t xml:space="preserve"> </w:t>
+      </w:r>
+      <w:proofErr w:type="gramStart"/>
+      <w:r>
+        <w:rPr>
+          <w:rFonts w:ascii="Times New Roman" w:eastAsia="Times New Roman" w:hAnsi="Times New Roman" w:cs="Times New Roman"/>
+        </w:rPr>
+        <w:t>connection</w:t>
+      </w:r>
+      <w:proofErr w:type="gramEnd"/>
+      <w:r>
+        <w:rPr>
+          <w:rFonts w:ascii="Times New Roman" w:eastAsia="Times New Roman" w:hAnsi="Times New Roman" w:cs="Times New Roman"/>
+        </w:rPr>
+        <w:t>, attractiveness, and entertainment determine engagement and user actions. They indicate that if one has these qualities then they are more</w:t>
+      </w:r>
+    </w:p>
+    <w:p>
+      <w:pPr>
+        <w:pStyle w:val="ListParagraph"/>
+        <w:ind w:left="1440" w:hanging="720"/>
+        <w:rPr>
+          <w:rFonts w:ascii="Times New Roman" w:eastAsia="Times New Roman" w:hAnsi="Times New Roman" w:cs="Times New Roman"/>
+        </w:rPr>
+      </w:pPr>
+      <w:r>
+        <w:rPr>
+          <w:rFonts w:ascii="Times New Roman" w:eastAsia="Times New Roman" w:hAnsi="Times New Roman" w:cs="Times New Roman"/>
+        </w:rPr>
+        <w:t xml:space="preserve">           </w:t>
+      </w:r>
+      <w:r>
+        <w:rPr>
+          <w:rFonts w:ascii="Times New Roman" w:eastAsia="Times New Roman" w:hAnsi="Times New Roman" w:cs="Times New Roman"/>
+        </w:rPr>
+        <w:t xml:space="preserve"> </w:t>
+      </w:r>
+      <w:proofErr w:type="gramStart"/>
+      <w:r>
+        <w:rPr>
+          <w:rFonts w:ascii="Times New Roman" w:eastAsia="Times New Roman" w:hAnsi="Times New Roman" w:cs="Times New Roman"/>
+        </w:rPr>
+        <w:t>influential</w:t>
+      </w:r>
+      <w:proofErr w:type="gramEnd"/>
+      <w:r>
+        <w:rPr>
+          <w:rFonts w:ascii="Times New Roman" w:eastAsia="Times New Roman" w:hAnsi="Times New Roman" w:cs="Times New Roman"/>
+        </w:rPr>
+        <w:t xml:space="preserve"> than followers count, emphasising the argument for comparing engagement rates(ER) between celebrity and non-cel</w:t>
+      </w:r>
+      <w:r>
+        <w:rPr>
+          <w:rFonts w:ascii="Times New Roman" w:eastAsia="Times New Roman" w:hAnsi="Times New Roman" w:cs="Times New Roman"/>
+        </w:rPr>
+        <w:t xml:space="preserve">ebrity of top 100 most-followed </w:t>
+      </w:r>
+      <w:r>
+        <w:rPr>
+          <w:rFonts w:ascii="Times New Roman" w:eastAsia="Times New Roman" w:hAnsi="Times New Roman" w:cs="Times New Roman"/>
+        </w:rPr>
+        <w:t>Instagram accounts.</w:t>
+      </w:r>
+      <w:bookmarkStart w:id="0" w:name="_GoBack"/>
+      <w:bookmarkEnd w:id="0"/>
     </w:p>
     <w:p>
       <w:pPr>
@@ -2301,6 +2579,7 @@
         <w:rPr>
           <w:rFonts w:ascii="Times New Roman" w:eastAsia="Times New Roman" w:hAnsi="Times New Roman" w:cs="Times New Roman"/>
         </w:rPr>
+        <w:lastRenderedPageBreak/>
         <w:t>Visualisation</w:t>
       </w:r>
     </w:p>
@@ -2581,7 +2860,6 @@
           <w:i/>
           <w:highlight w:val="yellow"/>
         </w:rPr>
-        <w:lastRenderedPageBreak/>
         <w:t>A</w:t>
       </w:r>
       <w:r>
@@ -3729,6 +4007,7 @@
           <w:iCs/>
           <w:highlight w:val="yellow"/>
         </w:rPr>
+        <w:lastRenderedPageBreak/>
         <w:t>Commit Message:</w:t>
       </w:r>
       <w:r>
@@ -3881,7 +4160,6 @@
           <w:iCs/>
           <w:highlight w:val="yellow"/>
         </w:rPr>
-        <w:lastRenderedPageBreak/>
         <w:t xml:space="preserve">Interpretation of what the results mean in terms of your RQ and the </w:t>
       </w:r>
       <w:r>
@@ -4181,11 +4459,19 @@
           <w:rFonts w:ascii="Times New Roman" w:eastAsia="Times New Roman" w:hAnsi="Times New Roman" w:cs="Times New Roman"/>
         </w:rPr>
       </w:pPr>
-      <w:r>
-        <w:rPr>
-          <w:rFonts w:ascii="Times New Roman" w:eastAsia="Times New Roman" w:hAnsi="Times New Roman" w:cs="Times New Roman"/>
-        </w:rPr>
-        <w:t xml:space="preserve">Analysis.R code with the appropriate statistics to test the hypotheses. </w:t>
+      <w:proofErr w:type="spellStart"/>
+      <w:r>
+        <w:rPr>
+          <w:rFonts w:ascii="Times New Roman" w:eastAsia="Times New Roman" w:hAnsi="Times New Roman" w:cs="Times New Roman"/>
+        </w:rPr>
+        <w:t>Analysis.R</w:t>
+      </w:r>
+      <w:proofErr w:type="spellEnd"/>
+      <w:r>
+        <w:rPr>
+          <w:rFonts w:ascii="Times New Roman" w:eastAsia="Times New Roman" w:hAnsi="Times New Roman" w:cs="Times New Roman"/>
+        </w:rPr>
+        <w:t xml:space="preserve"> code with the appropriate statistics to test the hypotheses. </w:t>
       </w:r>
     </w:p>
     <w:p>
@@ -4331,7 +4617,7 @@
 </file>
 
 <file path=word/endnotes.xml><?xml version="1.0" encoding="utf-8"?>
-<w:endnotes xmlns:wpc="http://schemas.microsoft.com/office/word/2010/wordprocessingCanvas" xmlns:cx="http://schemas.microsoft.com/office/drawing/2014/chartex" xmlns:cx1="http://schemas.microsoft.com/office/drawing/2015/9/8/chartex" xmlns:cx2="http://schemas.microsoft.com/office/drawing/2015/10/21/chartex" xmlns:cx3="http://schemas.microsoft.com/office/drawing/2016/5/9/chartex" xmlns:cx4="http://schemas.microsoft.com/office/drawing/2016/5/10/chartex" xmlns:cx5="http://schemas.microsoft.com/office/drawing/2016/5/11/chartex" xmlns:cx6="http://schemas.microsoft.com/office/drawing/2016/5/12/chartex" xmlns:cx7="http://schemas.microsoft.com/office/drawing/2016/5/13/chartex" xmlns:cx8="http://schemas.microsoft.com/office/drawing/2016/5/14/chartex" xmlns:mc="http://schemas.openxmlformats.org/markup-compatibility/2006" xmlns:aink="http://schemas.microsoft.com/office/drawing/2016/ink" xmlns:am3d="http://schemas.microsoft.com/office/drawing/2017/model3d" xmlns:o="urn:schemas-microsoft-com:office:office" xmlns:oel="http://schemas.microsoft.com/office/2019/extlst" xmlns:r="http://schemas.openxmlformats.org/officeDocument/2006/relationships" xmlns:m="http://schemas.openxmlformats.org/officeDocument/2006/math" xmlns:v="urn:schemas-microsoft-com:vml" xmlns:wp14="http://schemas.microsoft.com/office/word/2010/wordprocessingDrawing" xmlns:wp="http://schemas.openxmlformats.org/drawingml/2006/wordprocessingDrawing" xmlns:w10="urn:schemas-microsoft-com:office:word" xmlns:w="http://schemas.openxmlformats.org/wordprocessingml/2006/main" xmlns:w14="http://schemas.microsoft.com/office/word/2010/wordml" xmlns:w15="http://schemas.microsoft.com/office/word/2012/wordml" xmlns:w16cex="http://schemas.microsoft.com/office/word/2018/wordml/cex" xmlns:w16cid="http://schemas.microsoft.com/office/word/2016/wordml/cid" xmlns:w16="http://schemas.microsoft.com/office/word/2018/wordml" xmlns:w16du="http://schemas.microsoft.com/office/word/2023/wordml/word16du" xmlns:w16sdtdh="http://schemas.microsoft.com/office/word/2020/wordml/sdtdatahash" xmlns:w16sdtfl="http://schemas.microsoft.com/office/word/2024/wordml/sdtformatlock" xmlns:w16se="http://schemas.microsoft.com/office/word/2015/wordml/symex" xmlns:wpg="http://schemas.microsoft.com/office/word/2010/wordprocessingGroup" xmlns:wpi="http://schemas.microsoft.com/office/word/2010/wordprocessingInk" xmlns:wne="http://schemas.microsoft.com/office/word/2006/wordml" xmlns:wps="http://schemas.microsoft.com/office/word/2010/wordprocessingShape" mc:Ignorable="w14 w15 w16se w16cid w16 w16cex w16sdtdh w16sdtfl w16du wp14">
+<w:endnotes xmlns:wpc="http://schemas.microsoft.com/office/word/2010/wordprocessingCanvas" xmlns:mc="http://schemas.openxmlformats.org/markup-compatibility/2006" xmlns:o="urn:schemas-microsoft-com:office:office" xmlns:r="http://schemas.openxmlformats.org/officeDocument/2006/relationships" xmlns:m="http://schemas.openxmlformats.org/officeDocument/2006/math" xmlns:v="urn:schemas-microsoft-com:vml" xmlns:wp14="http://schemas.microsoft.com/office/word/2010/wordprocessingDrawing" xmlns:wp="http://schemas.openxmlformats.org/drawingml/2006/wordprocessingDrawing" xmlns:w10="urn:schemas-microsoft-com:office:word" xmlns:w="http://schemas.openxmlformats.org/wordprocessingml/2006/main" xmlns:w14="http://schemas.microsoft.com/office/word/2010/wordml" xmlns:w15="http://schemas.microsoft.com/office/word/2012/wordml" xmlns:wpg="http://schemas.microsoft.com/office/word/2010/wordprocessingGroup" xmlns:wpi="http://schemas.microsoft.com/office/word/2010/wordprocessingInk" xmlns:wne="http://schemas.microsoft.com/office/word/2006/wordml" xmlns:wps="http://schemas.microsoft.com/office/word/2010/wordprocessingShape" mc:Ignorable="w14 w15 wp14">
   <w:endnote w:type="separator" w:id="-1">
     <w:p>
       <w:r>
@@ -4353,7 +4639,7 @@
 </file>
 
 <file path=word/footer1.xml><?xml version="1.0" encoding="utf-8"?>
-<w:ftr xmlns:wpc="http://schemas.microsoft.com/office/word/2010/wordprocessingCanvas" xmlns:cx="http://schemas.microsoft.com/office/drawing/2014/chartex" xmlns:cx1="http://schemas.microsoft.com/office/drawing/2015/9/8/chartex" xmlns:cx2="http://schemas.microsoft.com/office/drawing/2015/10/21/chartex" xmlns:cx3="http://schemas.microsoft.com/office/drawing/2016/5/9/chartex" xmlns:cx4="http://schemas.microsoft.com/office/drawing/2016/5/10/chartex" xmlns:cx5="http://schemas.microsoft.com/office/drawing/2016/5/11/chartex" xmlns:cx6="http://schemas.microsoft.com/office/drawing/2016/5/12/chartex" xmlns:cx7="http://schemas.microsoft.com/office/drawing/2016/5/13/chartex" xmlns:cx8="http://schemas.microsoft.com/office/drawing/2016/5/14/chartex" xmlns:mc="http://schemas.openxmlformats.org/markup-compatibility/2006" xmlns:aink="http://schemas.microsoft.com/office/drawing/2016/ink" xmlns:am3d="http://schemas.microsoft.com/office/drawing/2017/model3d" xmlns:o="urn:schemas-microsoft-com:office:office" xmlns:oel="http://schemas.microsoft.com/office/2019/extlst" xmlns:r="http://schemas.openxmlformats.org/officeDocument/2006/relationships" xmlns:m="http://schemas.openxmlformats.org/officeDocument/2006/math" xmlns:v="urn:schemas-microsoft-com:vml" xmlns:wp14="http://schemas.microsoft.com/office/word/2010/wordprocessingDrawing" xmlns:wp="http://schemas.openxmlformats.org/drawingml/2006/wordprocessingDrawing" xmlns:w10="urn:schemas-microsoft-com:office:word" xmlns:w="http://schemas.openxmlformats.org/wordprocessingml/2006/main" xmlns:w14="http://schemas.microsoft.com/office/word/2010/wordml" xmlns:w15="http://schemas.microsoft.com/office/word/2012/wordml" xmlns:w16cex="http://schemas.microsoft.com/office/word/2018/wordml/cex" xmlns:w16cid="http://schemas.microsoft.com/office/word/2016/wordml/cid" xmlns:w16="http://schemas.microsoft.com/office/word/2018/wordml" xmlns:w16du="http://schemas.microsoft.com/office/word/2023/wordml/word16du" xmlns:w16sdtdh="http://schemas.microsoft.com/office/word/2020/wordml/sdtdatahash" xmlns:w16sdtfl="http://schemas.microsoft.com/office/word/2024/wordml/sdtformatlock" xmlns:w16se="http://schemas.microsoft.com/office/word/2015/wordml/symex" xmlns:wpg="http://schemas.microsoft.com/office/word/2010/wordprocessingGroup" xmlns:wpi="http://schemas.microsoft.com/office/word/2010/wordprocessingInk" xmlns:wne="http://schemas.microsoft.com/office/word/2006/wordml" xmlns:wps="http://schemas.microsoft.com/office/word/2010/wordprocessingShape" mc:Ignorable="w14 w15 w16se w16cid w16 w16cex w16sdtdh w16sdtfl w16du wp14">
+<w:ftr xmlns:wpc="http://schemas.microsoft.com/office/word/2010/wordprocessingCanvas" xmlns:mc="http://schemas.openxmlformats.org/markup-compatibility/2006" xmlns:o="urn:schemas-microsoft-com:office:office" xmlns:r="http://schemas.openxmlformats.org/officeDocument/2006/relationships" xmlns:m="http://schemas.openxmlformats.org/officeDocument/2006/math" xmlns:v="urn:schemas-microsoft-com:vml" xmlns:wp14="http://schemas.microsoft.com/office/word/2010/wordprocessingDrawing" xmlns:wp="http://schemas.openxmlformats.org/drawingml/2006/wordprocessingDrawing" xmlns:w10="urn:schemas-microsoft-com:office:word" xmlns:w="http://schemas.openxmlformats.org/wordprocessingml/2006/main" xmlns:w14="http://schemas.microsoft.com/office/word/2010/wordml" xmlns:w15="http://schemas.microsoft.com/office/word/2012/wordml" xmlns:wpg="http://schemas.microsoft.com/office/word/2010/wordprocessingGroup" xmlns:wpi="http://schemas.microsoft.com/office/word/2010/wordprocessingInk" xmlns:wne="http://schemas.microsoft.com/office/word/2006/wordml" xmlns:wps="http://schemas.microsoft.com/office/word/2010/wordprocessingShape" mc:Ignorable="w14 w15 wp14">
   <w:sdt>
     <w:sdtPr>
       <w:rPr>
@@ -4365,6 +4651,11 @@
         <w:docPartUnique/>
       </w:docPartObj>
     </w:sdtPr>
+    <w:sdtEndPr>
+      <w:rPr>
+        <w:rStyle w:val="PageNumber"/>
+      </w:rPr>
+    </w:sdtEndPr>
     <w:sdtContent>
       <w:p>
         <w:pPr>
@@ -4405,7 +4696,7 @@
 </file>
 
 <file path=word/footer2.xml><?xml version="1.0" encoding="utf-8"?>
-<w:ftr xmlns:wpc="http://schemas.microsoft.com/office/word/2010/wordprocessingCanvas" xmlns:cx="http://schemas.microsoft.com/office/drawing/2014/chartex" xmlns:cx1="http://schemas.microsoft.com/office/drawing/2015/9/8/chartex" xmlns:cx2="http://schemas.microsoft.com/office/drawing/2015/10/21/chartex" xmlns:cx3="http://schemas.microsoft.com/office/drawing/2016/5/9/chartex" xmlns:cx4="http://schemas.microsoft.com/office/drawing/2016/5/10/chartex" xmlns:cx5="http://schemas.microsoft.com/office/drawing/2016/5/11/chartex" xmlns:cx6="http://schemas.microsoft.com/office/drawing/2016/5/12/chartex" xmlns:cx7="http://schemas.microsoft.com/office/drawing/2016/5/13/chartex" xmlns:cx8="http://schemas.microsoft.com/office/drawing/2016/5/14/chartex" xmlns:mc="http://schemas.openxmlformats.org/markup-compatibility/2006" xmlns:aink="http://schemas.microsoft.com/office/drawing/2016/ink" xmlns:am3d="http://schemas.microsoft.com/office/drawing/2017/model3d" xmlns:o="urn:schemas-microsoft-com:office:office" xmlns:oel="http://schemas.microsoft.com/office/2019/extlst" xmlns:r="http://schemas.openxmlformats.org/officeDocument/2006/relationships" xmlns:m="http://schemas.openxmlformats.org/officeDocument/2006/math" xmlns:v="urn:schemas-microsoft-com:vml" xmlns:wp14="http://schemas.microsoft.com/office/word/2010/wordprocessingDrawing" xmlns:wp="http://schemas.openxmlformats.org/drawingml/2006/wordprocessingDrawing" xmlns:w10="urn:schemas-microsoft-com:office:word" xmlns:w="http://schemas.openxmlformats.org/wordprocessingml/2006/main" xmlns:w14="http://schemas.microsoft.com/office/word/2010/wordml" xmlns:w15="http://schemas.microsoft.com/office/word/2012/wordml" xmlns:w16cex="http://schemas.microsoft.com/office/word/2018/wordml/cex" xmlns:w16cid="http://schemas.microsoft.com/office/word/2016/wordml/cid" xmlns:w16="http://schemas.microsoft.com/office/word/2018/wordml" xmlns:w16du="http://schemas.microsoft.com/office/word/2023/wordml/word16du" xmlns:w16sdtdh="http://schemas.microsoft.com/office/word/2020/wordml/sdtdatahash" xmlns:w16sdtfl="http://schemas.microsoft.com/office/word/2024/wordml/sdtformatlock" xmlns:w16se="http://schemas.microsoft.com/office/word/2015/wordml/symex" xmlns:wpg="http://schemas.microsoft.com/office/word/2010/wordprocessingGroup" xmlns:wpi="http://schemas.microsoft.com/office/word/2010/wordprocessingInk" xmlns:wne="http://schemas.microsoft.com/office/word/2006/wordml" xmlns:wps="http://schemas.microsoft.com/office/word/2010/wordprocessingShape" mc:Ignorable="w14 w15 w16se w16cid w16 w16cex w16sdtdh w16sdtfl w16du wp14">
+<w:ftr xmlns:wpc="http://schemas.microsoft.com/office/word/2010/wordprocessingCanvas" xmlns:mc="http://schemas.openxmlformats.org/markup-compatibility/2006" xmlns:o="urn:schemas-microsoft-com:office:office" xmlns:r="http://schemas.openxmlformats.org/officeDocument/2006/relationships" xmlns:m="http://schemas.openxmlformats.org/officeDocument/2006/math" xmlns:v="urn:schemas-microsoft-com:vml" xmlns:wp14="http://schemas.microsoft.com/office/word/2010/wordprocessingDrawing" xmlns:wp="http://schemas.openxmlformats.org/drawingml/2006/wordprocessingDrawing" xmlns:w10="urn:schemas-microsoft-com:office:word" xmlns:w="http://schemas.openxmlformats.org/wordprocessingml/2006/main" xmlns:w14="http://schemas.microsoft.com/office/word/2010/wordml" xmlns:w15="http://schemas.microsoft.com/office/word/2012/wordml" xmlns:wpg="http://schemas.microsoft.com/office/word/2010/wordprocessingGroup" xmlns:wpi="http://schemas.microsoft.com/office/word/2010/wordprocessingInk" xmlns:wne="http://schemas.microsoft.com/office/word/2006/wordml" xmlns:wps="http://schemas.microsoft.com/office/word/2010/wordprocessingShape" mc:Ignorable="w14 w15 wp14">
   <w:sdt>
     <w:sdtPr>
       <w:rPr>
@@ -4417,6 +4708,11 @@
         <w:docPartUnique/>
       </w:docPartObj>
     </w:sdtPr>
+    <w:sdtEndPr>
+      <w:rPr>
+        <w:rStyle w:val="PageNumber"/>
+      </w:rPr>
+    </w:sdtEndPr>
     <w:sdtContent>
       <w:p>
         <w:pPr>
@@ -4449,7 +4745,7 @@
             <w:rStyle w:val="PageNumber"/>
             <w:noProof/>
           </w:rPr>
-          <w:t>3</w:t>
+          <w:t>5</w:t>
         </w:r>
         <w:r>
           <w:rPr>
@@ -4470,7 +4766,7 @@
 </file>
 
 <file path=word/footnotes.xml><?xml version="1.0" encoding="utf-8"?>
-<w:footnotes xmlns:wpc="http://schemas.microsoft.com/office/word/2010/wordprocessingCanvas" xmlns:cx="http://schemas.microsoft.com/office/drawing/2014/chartex" xmlns:cx1="http://schemas.microsoft.com/office/drawing/2015/9/8/chartex" xmlns:cx2="http://schemas.microsoft.com/office/drawing/2015/10/21/chartex" xmlns:cx3="http://schemas.microsoft.com/office/drawing/2016/5/9/chartex" xmlns:cx4="http://schemas.microsoft.com/office/drawing/2016/5/10/chartex" xmlns:cx5="http://schemas.microsoft.com/office/drawing/2016/5/11/chartex" xmlns:cx6="http://schemas.microsoft.com/office/drawing/2016/5/12/chartex" xmlns:cx7="http://schemas.microsoft.com/office/drawing/2016/5/13/chartex" xmlns:cx8="http://schemas.microsoft.com/office/drawing/2016/5/14/chartex" xmlns:mc="http://schemas.openxmlformats.org/markup-compatibility/2006" xmlns:aink="http://schemas.microsoft.com/office/drawing/2016/ink" xmlns:am3d="http://schemas.microsoft.com/office/drawing/2017/model3d" xmlns:o="urn:schemas-microsoft-com:office:office" xmlns:oel="http://schemas.microsoft.com/office/2019/extlst" xmlns:r="http://schemas.openxmlformats.org/officeDocument/2006/relationships" xmlns:m="http://schemas.openxmlformats.org/officeDocument/2006/math" xmlns:v="urn:schemas-microsoft-com:vml" xmlns:wp14="http://schemas.microsoft.com/office/word/2010/wordprocessingDrawing" xmlns:wp="http://schemas.openxmlformats.org/drawingml/2006/wordprocessingDrawing" xmlns:w10="urn:schemas-microsoft-com:office:word" xmlns:w="http://schemas.openxmlformats.org/wordprocessingml/2006/main" xmlns:w14="http://schemas.microsoft.com/office/word/2010/wordml" xmlns:w15="http://schemas.microsoft.com/office/word/2012/wordml" xmlns:w16cex="http://schemas.microsoft.com/office/word/2018/wordml/cex" xmlns:w16cid="http://schemas.microsoft.com/office/word/2016/wordml/cid" xmlns:w16="http://schemas.microsoft.com/office/word/2018/wordml" xmlns:w16du="http://schemas.microsoft.com/office/word/2023/wordml/word16du" xmlns:w16sdtdh="http://schemas.microsoft.com/office/word/2020/wordml/sdtdatahash" xmlns:w16sdtfl="http://schemas.microsoft.com/office/word/2024/wordml/sdtformatlock" xmlns:w16se="http://schemas.microsoft.com/office/word/2015/wordml/symex" xmlns:wpg="http://schemas.microsoft.com/office/word/2010/wordprocessingGroup" xmlns:wpi="http://schemas.microsoft.com/office/word/2010/wordprocessingInk" xmlns:wne="http://schemas.microsoft.com/office/word/2006/wordml" xmlns:wps="http://schemas.microsoft.com/office/word/2010/wordprocessingShape" mc:Ignorable="w14 w15 w16se w16cid w16 w16cex w16sdtdh w16sdtfl w16du wp14">
+<w:footnotes xmlns:wpc="http://schemas.microsoft.com/office/word/2010/wordprocessingCanvas" xmlns:mc="http://schemas.openxmlformats.org/markup-compatibility/2006" xmlns:o="urn:schemas-microsoft-com:office:office" xmlns:r="http://schemas.openxmlformats.org/officeDocument/2006/relationships" xmlns:m="http://schemas.openxmlformats.org/officeDocument/2006/math" xmlns:v="urn:schemas-microsoft-com:vml" xmlns:wp14="http://schemas.microsoft.com/office/word/2010/wordprocessingDrawing" xmlns:wp="http://schemas.openxmlformats.org/drawingml/2006/wordprocessingDrawing" xmlns:w10="urn:schemas-microsoft-com:office:word" xmlns:w="http://schemas.openxmlformats.org/wordprocessingml/2006/main" xmlns:w14="http://schemas.microsoft.com/office/word/2010/wordml" xmlns:w15="http://schemas.microsoft.com/office/word/2012/wordml" xmlns:wpg="http://schemas.microsoft.com/office/word/2010/wordprocessingGroup" xmlns:wpi="http://schemas.microsoft.com/office/word/2010/wordprocessingInk" xmlns:wne="http://schemas.microsoft.com/office/word/2006/wordml" xmlns:wps="http://schemas.microsoft.com/office/word/2010/wordprocessingShape" mc:Ignorable="w14 w15 wp14">
   <w:footnote w:type="separator" w:id="-1">
     <w:p>
       <w:r>
@@ -4500,7 +4796,7 @@
 </file>
 
 <file path=word/numbering.xml><?xml version="1.0" encoding="utf-8"?>
-<w:numbering xmlns:wpc="http://schemas.microsoft.com/office/word/2010/wordprocessingCanvas" xmlns:cx="http://schemas.microsoft.com/office/drawing/2014/chartex" xmlns:cx1="http://schemas.microsoft.com/office/drawing/2015/9/8/chartex" xmlns:cx2="http://schemas.microsoft.com/office/drawing/2015/10/21/chartex" xmlns:cx3="http://schemas.microsoft.com/office/drawing/2016/5/9/chartex" xmlns:cx4="http://schemas.microsoft.com/office/drawing/2016/5/10/chartex" xmlns:cx5="http://schemas.microsoft.com/office/drawing/2016/5/11/chartex" xmlns:cx6="http://schemas.microsoft.com/office/drawing/2016/5/12/chartex" xmlns:cx7="http://schemas.microsoft.com/office/drawing/2016/5/13/chartex" xmlns:cx8="http://schemas.microsoft.com/office/drawing/2016/5/14/chartex" xmlns:mc="http://schemas.openxmlformats.org/markup-compatibility/2006" xmlns:aink="http://schemas.microsoft.com/office/drawing/2016/ink" xmlns:am3d="http://schemas.microsoft.com/office/drawing/2017/model3d" xmlns:o="urn:schemas-microsoft-com:office:office" xmlns:oel="http://schemas.microsoft.com/office/2019/extlst" xmlns:r="http://schemas.openxmlformats.org/officeDocument/2006/relationships" xmlns:m="http://schemas.openxmlformats.org/officeDocument/2006/math" xmlns:v="urn:schemas-microsoft-com:vml" xmlns:wp14="http://schemas.microsoft.com/office/word/2010/wordprocessingDrawing" xmlns:wp="http://schemas.openxmlformats.org/drawingml/2006/wordprocessingDrawing" xmlns:w10="urn:schemas-microsoft-com:office:word" xmlns:w="http://schemas.openxmlformats.org/wordprocessingml/2006/main" xmlns:w14="http://schemas.microsoft.com/office/word/2010/wordml" xmlns:w15="http://schemas.microsoft.com/office/word/2012/wordml" xmlns:w16cex="http://schemas.microsoft.com/office/word/2018/wordml/cex" xmlns:w16cid="http://schemas.microsoft.com/office/word/2016/wordml/cid" xmlns:w16="http://schemas.microsoft.com/office/word/2018/wordml" xmlns:w16du="http://schemas.microsoft.com/office/word/2023/wordml/word16du" xmlns:w16sdtdh="http://schemas.microsoft.com/office/word/2020/wordml/sdtdatahash" xmlns:w16sdtfl="http://schemas.microsoft.com/office/word/2024/wordml/sdtformatlock" xmlns:w16se="http://schemas.microsoft.com/office/word/2015/wordml/symex" xmlns:wpg="http://schemas.microsoft.com/office/word/2010/wordprocessingGroup" xmlns:wpi="http://schemas.microsoft.com/office/word/2010/wordprocessingInk" xmlns:wne="http://schemas.microsoft.com/office/word/2006/wordml" xmlns:wps="http://schemas.microsoft.com/office/word/2010/wordprocessingShape" mc:Ignorable="w14 w15 w16se w16cid w16 w16cex w16sdtdh w16sdtfl w16du wp14">
+<w:numbering xmlns:wpc="http://schemas.microsoft.com/office/word/2010/wordprocessingCanvas" xmlns:mc="http://schemas.openxmlformats.org/markup-compatibility/2006" xmlns:o="urn:schemas-microsoft-com:office:office" xmlns:r="http://schemas.openxmlformats.org/officeDocument/2006/relationships" xmlns:m="http://schemas.openxmlformats.org/officeDocument/2006/math" xmlns:v="urn:schemas-microsoft-com:vml" xmlns:wp14="http://schemas.microsoft.com/office/word/2010/wordprocessingDrawing" xmlns:wp="http://schemas.openxmlformats.org/drawingml/2006/wordprocessingDrawing" xmlns:w10="urn:schemas-microsoft-com:office:word" xmlns:w="http://schemas.openxmlformats.org/wordprocessingml/2006/main" xmlns:w14="http://schemas.microsoft.com/office/word/2010/wordml" xmlns:w15="http://schemas.microsoft.com/office/word/2012/wordml" xmlns:wpg="http://schemas.microsoft.com/office/word/2010/wordprocessingGroup" xmlns:wpi="http://schemas.microsoft.com/office/word/2010/wordprocessingInk" xmlns:wne="http://schemas.microsoft.com/office/word/2006/wordml" xmlns:wps="http://schemas.microsoft.com/office/word/2010/wordprocessingShape" mc:Ignorable="w14 w15 wp14">
   <w:abstractNum w:abstractNumId="0" w15:restartNumberingAfterBreak="0">
     <w:nsid w:val="03867835"/>
     <w:multiLevelType w:val="hybridMultilevel"/>
@@ -8358,122 +8654,122 @@
       </w:rPr>
     </w:lvl>
   </w:abstractNum>
-  <w:num w:numId="1" w16cid:durableId="1553496193">
+  <w:num w:numId="1">
     <w:abstractNumId w:val="31"/>
   </w:num>
-  <w:num w:numId="2" w16cid:durableId="282007224">
+  <w:num w:numId="2">
     <w:abstractNumId w:val="0"/>
   </w:num>
-  <w:num w:numId="3" w16cid:durableId="156969518">
+  <w:num w:numId="3">
     <w:abstractNumId w:val="10"/>
   </w:num>
-  <w:num w:numId="4" w16cid:durableId="1405372279">
+  <w:num w:numId="4">
     <w:abstractNumId w:val="32"/>
   </w:num>
-  <w:num w:numId="5" w16cid:durableId="2082603631">
+  <w:num w:numId="5">
     <w:abstractNumId w:val="20"/>
   </w:num>
-  <w:num w:numId="6" w16cid:durableId="884636308">
+  <w:num w:numId="6">
     <w:abstractNumId w:val="12"/>
   </w:num>
-  <w:num w:numId="7" w16cid:durableId="1952278097">
+  <w:num w:numId="7">
     <w:abstractNumId w:val="34"/>
   </w:num>
-  <w:num w:numId="8" w16cid:durableId="542835251">
+  <w:num w:numId="8">
     <w:abstractNumId w:val="21"/>
   </w:num>
-  <w:num w:numId="9" w16cid:durableId="157580090">
+  <w:num w:numId="9">
     <w:abstractNumId w:val="27"/>
   </w:num>
-  <w:num w:numId="10" w16cid:durableId="1799713370">
+  <w:num w:numId="10">
     <w:abstractNumId w:val="9"/>
   </w:num>
-  <w:num w:numId="11" w16cid:durableId="812677664">
+  <w:num w:numId="11">
     <w:abstractNumId w:val="25"/>
   </w:num>
-  <w:num w:numId="12" w16cid:durableId="935022892">
+  <w:num w:numId="12">
     <w:abstractNumId w:val="6"/>
   </w:num>
-  <w:num w:numId="13" w16cid:durableId="721827291">
+  <w:num w:numId="13">
     <w:abstractNumId w:val="18"/>
   </w:num>
-  <w:num w:numId="14" w16cid:durableId="1127940726">
+  <w:num w:numId="14">
     <w:abstractNumId w:val="13"/>
   </w:num>
-  <w:num w:numId="15" w16cid:durableId="1348750837">
+  <w:num w:numId="15">
     <w:abstractNumId w:val="16"/>
   </w:num>
-  <w:num w:numId="16" w16cid:durableId="1508055906">
+  <w:num w:numId="16">
     <w:abstractNumId w:val="17"/>
   </w:num>
-  <w:num w:numId="17" w16cid:durableId="489368905">
+  <w:num w:numId="17">
     <w:abstractNumId w:val="8"/>
   </w:num>
-  <w:num w:numId="18" w16cid:durableId="123425195">
+  <w:num w:numId="18">
     <w:abstractNumId w:val="1"/>
   </w:num>
-  <w:num w:numId="19" w16cid:durableId="1830167003">
+  <w:num w:numId="19">
     <w:abstractNumId w:val="19"/>
   </w:num>
-  <w:num w:numId="20" w16cid:durableId="1005323823">
+  <w:num w:numId="20">
     <w:abstractNumId w:val="11"/>
   </w:num>
-  <w:num w:numId="21" w16cid:durableId="1182356189">
+  <w:num w:numId="21">
     <w:abstractNumId w:val="15"/>
   </w:num>
-  <w:num w:numId="22" w16cid:durableId="197356473">
+  <w:num w:numId="22">
     <w:abstractNumId w:val="4"/>
   </w:num>
-  <w:num w:numId="23" w16cid:durableId="473259481">
+  <w:num w:numId="23">
     <w:abstractNumId w:val="22"/>
   </w:num>
-  <w:num w:numId="24" w16cid:durableId="855966864">
+  <w:num w:numId="24">
     <w:abstractNumId w:val="24"/>
   </w:num>
-  <w:num w:numId="25" w16cid:durableId="1139420954">
+  <w:num w:numId="25">
     <w:abstractNumId w:val="28"/>
   </w:num>
-  <w:num w:numId="26" w16cid:durableId="1333679440">
+  <w:num w:numId="26">
     <w:abstractNumId w:val="2"/>
   </w:num>
-  <w:num w:numId="27" w16cid:durableId="1957366487">
+  <w:num w:numId="27">
     <w:abstractNumId w:val="14"/>
   </w:num>
-  <w:num w:numId="28" w16cid:durableId="1836992222">
+  <w:num w:numId="28">
     <w:abstractNumId w:val="29"/>
   </w:num>
-  <w:num w:numId="29" w16cid:durableId="1914855748">
+  <w:num w:numId="29">
     <w:abstractNumId w:val="36"/>
   </w:num>
-  <w:num w:numId="30" w16cid:durableId="261306892">
+  <w:num w:numId="30">
     <w:abstractNumId w:val="33"/>
   </w:num>
-  <w:num w:numId="31" w16cid:durableId="344669739">
+  <w:num w:numId="31">
     <w:abstractNumId w:val="23"/>
   </w:num>
-  <w:num w:numId="32" w16cid:durableId="1682704261">
+  <w:num w:numId="32">
     <w:abstractNumId w:val="35"/>
   </w:num>
-  <w:num w:numId="33" w16cid:durableId="1970627796">
+  <w:num w:numId="33">
     <w:abstractNumId w:val="3"/>
   </w:num>
-  <w:num w:numId="34" w16cid:durableId="1397320981">
+  <w:num w:numId="34">
     <w:abstractNumId w:val="5"/>
   </w:num>
-  <w:num w:numId="35" w16cid:durableId="1447308754">
+  <w:num w:numId="35">
     <w:abstractNumId w:val="7"/>
   </w:num>
-  <w:num w:numId="36" w16cid:durableId="59402535">
+  <w:num w:numId="36">
     <w:abstractNumId w:val="26"/>
   </w:num>
-  <w:num w:numId="37" w16cid:durableId="273288901">
+  <w:num w:numId="37">
     <w:abstractNumId w:val="30"/>
   </w:num>
 </w:numbering>
 </file>
 
 <file path=word/styles.xml><?xml version="1.0" encoding="utf-8"?>
-<w:styles xmlns:mc="http://schemas.openxmlformats.org/markup-compatibility/2006" xmlns:r="http://schemas.openxmlformats.org/officeDocument/2006/relationships" xmlns:w="http://schemas.openxmlformats.org/wordprocessingml/2006/main" xmlns:w14="http://schemas.microsoft.com/office/word/2010/wordml" xmlns:w15="http://schemas.microsoft.com/office/word/2012/wordml" xmlns:w16cex="http://schemas.microsoft.com/office/word/2018/wordml/cex" xmlns:w16cid="http://schemas.microsoft.com/office/word/2016/wordml/cid" xmlns:w16="http://schemas.microsoft.com/office/word/2018/wordml" xmlns:w16du="http://schemas.microsoft.com/office/word/2023/wordml/word16du" xmlns:w16sdtdh="http://schemas.microsoft.com/office/word/2020/wordml/sdtdatahash" xmlns:w16sdtfl="http://schemas.microsoft.com/office/word/2024/wordml/sdtformatlock" xmlns:w16se="http://schemas.microsoft.com/office/word/2015/wordml/symex" mc:Ignorable="w14 w15 w16se w16cid w16 w16cex w16sdtdh w16sdtfl w16du">
+<w:styles xmlns:mc="http://schemas.openxmlformats.org/markup-compatibility/2006" xmlns:r="http://schemas.openxmlformats.org/officeDocument/2006/relationships" xmlns:w="http://schemas.openxmlformats.org/wordprocessingml/2006/main" xmlns:w14="http://schemas.microsoft.com/office/word/2010/wordml" xmlns:w15="http://schemas.microsoft.com/office/word/2012/wordml" mc:Ignorable="w14 w15">
   <w:docDefaults>
     <w:rPrDefault>
       <w:rPr>
@@ -8487,7 +8783,7 @@
     </w:rPrDefault>
     <w:pPrDefault/>
   </w:docDefaults>
-  <w:latentStyles w:defLockedState="0" w:defUIPriority="99" w:defSemiHidden="0" w:defUnhideWhenUsed="0" w:defQFormat="0" w:count="376">
+  <w:latentStyles w:defLockedState="0" w:defUIPriority="99" w:defSemiHidden="0" w:defUnhideWhenUsed="0" w:defQFormat="0" w:count="371">
     <w:lsdException w:name="Normal" w:uiPriority="0" w:qFormat="1"/>
     <w:lsdException w:name="heading 1" w:uiPriority="9" w:qFormat="1"/>
     <w:lsdException w:name="heading 2" w:semiHidden="1" w:uiPriority="9" w:unhideWhenUsed="1" w:qFormat="1"/>
@@ -8859,11 +9155,6 @@
     <w:lsdException w:name="List Table 5 Dark Accent 6" w:uiPriority="50"/>
     <w:lsdException w:name="List Table 6 Colorful Accent 6" w:uiPriority="51"/>
     <w:lsdException w:name="List Table 7 Colorful Accent 6" w:uiPriority="52"/>
-    <w:lsdException w:name="Mention" w:semiHidden="1" w:unhideWhenUsed="1"/>
-    <w:lsdException w:name="Smart Hyperlink" w:semiHidden="1" w:unhideWhenUsed="1"/>
-    <w:lsdException w:name="Hashtag" w:semiHidden="1" w:unhideWhenUsed="1"/>
-    <w:lsdException w:name="Unresolved Mention" w:semiHidden="1" w:unhideWhenUsed="1"/>
-    <w:lsdException w:name="Smart Link" w:semiHidden="1" w:unhideWhenUsed="1"/>
   </w:latentStyles>
   <w:style w:type="paragraph" w:default="1" w:styleId="Normal">
     <w:name w:val="Normal"/>

</xml_diff>

<commit_message>
Wrote my name and student ID
</commit_message>
<xml_diff>
--- a/7COM1079_Final report.docx
+++ b/7COM1079_Final report.docx
@@ -1,6 +1,6 @@
 
 <file path=word/document.xml><?xml version="1.0" encoding="utf-8"?>
-<w:document xmlns:wpc="http://schemas.microsoft.com/office/word/2010/wordprocessingCanvas" xmlns:mc="http://schemas.openxmlformats.org/markup-compatibility/2006" xmlns:o="urn:schemas-microsoft-com:office:office" xmlns:r="http://schemas.openxmlformats.org/officeDocument/2006/relationships" xmlns:m="http://schemas.openxmlformats.org/officeDocument/2006/math" xmlns:v="urn:schemas-microsoft-com:vml" xmlns:wp14="http://schemas.microsoft.com/office/word/2010/wordprocessingDrawing" xmlns:wp="http://schemas.openxmlformats.org/drawingml/2006/wordprocessingDrawing" xmlns:w10="urn:schemas-microsoft-com:office:word" xmlns:w="http://schemas.openxmlformats.org/wordprocessingml/2006/main" xmlns:w14="http://schemas.microsoft.com/office/word/2010/wordml" xmlns:w15="http://schemas.microsoft.com/office/word/2012/wordml" xmlns:wpg="http://schemas.microsoft.com/office/word/2010/wordprocessingGroup" xmlns:wpi="http://schemas.microsoft.com/office/word/2010/wordprocessingInk" xmlns:wne="http://schemas.microsoft.com/office/word/2006/wordml" xmlns:wps="http://schemas.microsoft.com/office/word/2010/wordprocessingShape" mc:Ignorable="w14 w15 wp14">
+<w:document xmlns:wpc="http://schemas.microsoft.com/office/word/2010/wordprocessingCanvas" xmlns:cx="http://schemas.microsoft.com/office/drawing/2014/chartex" xmlns:cx1="http://schemas.microsoft.com/office/drawing/2015/9/8/chartex" xmlns:cx2="http://schemas.microsoft.com/office/drawing/2015/10/21/chartex" xmlns:cx3="http://schemas.microsoft.com/office/drawing/2016/5/9/chartex" xmlns:cx4="http://schemas.microsoft.com/office/drawing/2016/5/10/chartex" xmlns:cx5="http://schemas.microsoft.com/office/drawing/2016/5/11/chartex" xmlns:cx6="http://schemas.microsoft.com/office/drawing/2016/5/12/chartex" xmlns:cx7="http://schemas.microsoft.com/office/drawing/2016/5/13/chartex" xmlns:cx8="http://schemas.microsoft.com/office/drawing/2016/5/14/chartex" xmlns:mc="http://schemas.openxmlformats.org/markup-compatibility/2006" xmlns:aink="http://schemas.microsoft.com/office/drawing/2016/ink" xmlns:am3d="http://schemas.microsoft.com/office/drawing/2017/model3d" xmlns:o="urn:schemas-microsoft-com:office:office" xmlns:oel="http://schemas.microsoft.com/office/2019/extlst" xmlns:r="http://schemas.openxmlformats.org/officeDocument/2006/relationships" xmlns:m="http://schemas.openxmlformats.org/officeDocument/2006/math" xmlns:v="urn:schemas-microsoft-com:vml" xmlns:wp14="http://schemas.microsoft.com/office/word/2010/wordprocessingDrawing" xmlns:wp="http://schemas.openxmlformats.org/drawingml/2006/wordprocessingDrawing" xmlns:w10="urn:schemas-microsoft-com:office:word" xmlns:w="http://schemas.openxmlformats.org/wordprocessingml/2006/main" xmlns:w14="http://schemas.microsoft.com/office/word/2010/wordml" xmlns:w15="http://schemas.microsoft.com/office/word/2012/wordml" xmlns:w16cex="http://schemas.microsoft.com/office/word/2018/wordml/cex" xmlns:w16cid="http://schemas.microsoft.com/office/word/2016/wordml/cid" xmlns:w16="http://schemas.microsoft.com/office/word/2018/wordml" xmlns:w16du="http://schemas.microsoft.com/office/word/2023/wordml/word16du" xmlns:w16sdtdh="http://schemas.microsoft.com/office/word/2020/wordml/sdtdatahash" xmlns:w16sdtfl="http://schemas.microsoft.com/office/word/2024/wordml/sdtformatlock" xmlns:w16se="http://schemas.microsoft.com/office/word/2015/wordml/symex" xmlns:wpg="http://schemas.microsoft.com/office/word/2010/wordprocessingGroup" xmlns:wpi="http://schemas.microsoft.com/office/word/2010/wordprocessingInk" xmlns:wne="http://schemas.microsoft.com/office/word/2006/wordml" xmlns:wps="http://schemas.microsoft.com/office/word/2010/wordprocessingShape" mc:Ignorable="w14 w15 w16se w16cid w16 w16cex w16sdtdh w16sdtfl w16du wp14">
   <w:body>
     <w:p>
       <w:pPr>
@@ -410,21 +410,7 @@
         <w:rPr>
           <w:rFonts w:ascii="Times New Roman" w:eastAsia="Times New Roman" w:hAnsi="Times New Roman" w:cs="Times New Roman"/>
         </w:rPr>
-        <w:t xml:space="preserve"> Abdul </w:t>
-      </w:r>
-      <w:proofErr w:type="spellStart"/>
-      <w:r>
-        <w:rPr>
-          <w:rFonts w:ascii="Times New Roman" w:eastAsia="Times New Roman" w:hAnsi="Times New Roman" w:cs="Times New Roman"/>
-        </w:rPr>
-        <w:t>Rehman</w:t>
-      </w:r>
-      <w:proofErr w:type="spellEnd"/>
-      <w:r>
-        <w:rPr>
-          <w:rFonts w:ascii="Times New Roman" w:eastAsia="Times New Roman" w:hAnsi="Times New Roman" w:cs="Times New Roman"/>
-        </w:rPr>
-        <w:t xml:space="preserve"> 24069876</w:t>
+        <w:t xml:space="preserve"> Abdul Rehman 24069876</w:t>
       </w:r>
       <w:r>
         <w:rPr>
@@ -443,29 +429,13 @@
         <w:rPr>
           <w:rFonts w:ascii="Times New Roman" w:eastAsia="Times New Roman" w:hAnsi="Times New Roman" w:cs="Times New Roman"/>
         </w:rPr>
-        <w:t xml:space="preserve">                     </w:t>
-      </w:r>
-      <w:proofErr w:type="spellStart"/>
-      <w:r>
-        <w:rPr>
-          <w:rFonts w:ascii="Times New Roman" w:eastAsia="Times New Roman" w:hAnsi="Times New Roman" w:cs="Times New Roman"/>
-        </w:rPr>
-        <w:t>Asad</w:t>
-      </w:r>
-      <w:proofErr w:type="spellEnd"/>
-      <w:r>
-        <w:rPr>
-          <w:rFonts w:ascii="Times New Roman" w:eastAsia="Times New Roman" w:hAnsi="Times New Roman" w:cs="Times New Roman"/>
-        </w:rPr>
-        <w:t xml:space="preserve"> Ali 24086377,</w:t>
-      </w:r>
-    </w:p>
-    <w:p>
-      <w:pPr>
-        <w:rPr>
-          <w:rFonts w:ascii="Times New Roman" w:eastAsia="Times New Roman" w:hAnsi="Times New Roman" w:cs="Times New Roman"/>
-          <w:i/>
-          <w:highlight w:val="yellow"/>
+        <w:t xml:space="preserve">                     Asad Ali 24086377,</w:t>
+      </w:r>
+    </w:p>
+    <w:p>
+      <w:pPr>
+        <w:rPr>
+          <w:rFonts w:ascii="Times New Roman" w:eastAsia="Times New Roman" w:hAnsi="Times New Roman" w:cs="Times New Roman"/>
         </w:rPr>
       </w:pPr>
       <w:r>
@@ -473,21 +443,29 @@
           <w:rFonts w:ascii="Times New Roman" w:eastAsia="Times New Roman" w:hAnsi="Times New Roman" w:cs="Times New Roman"/>
         </w:rPr>
         <w:tab/>
-        <w:t xml:space="preserve">         Ahmed </w:t>
-      </w:r>
-      <w:proofErr w:type="spellStart"/>
-      <w:r>
-        <w:rPr>
-          <w:rFonts w:ascii="Times New Roman" w:eastAsia="Times New Roman" w:hAnsi="Times New Roman" w:cs="Times New Roman"/>
-        </w:rPr>
-        <w:t>Sheryar</w:t>
-      </w:r>
-      <w:proofErr w:type="spellEnd"/>
-      <w:r>
-        <w:rPr>
-          <w:rFonts w:ascii="Times New Roman" w:eastAsia="Times New Roman" w:hAnsi="Times New Roman" w:cs="Times New Roman"/>
-        </w:rPr>
-        <w:t xml:space="preserve"> 24074752</w:t>
+        <w:t xml:space="preserve">         Ahmed Sheryar 24074752</w:t>
+      </w:r>
+      <w:r>
+        <w:rPr>
+          <w:rFonts w:ascii="Times New Roman" w:eastAsia="Times New Roman" w:hAnsi="Times New Roman" w:cs="Times New Roman"/>
+        </w:rPr>
+        <w:t>,</w:t>
+      </w:r>
+    </w:p>
+    <w:p>
+      <w:pPr>
+        <w:rPr>
+          <w:rFonts w:ascii="Times New Roman" w:eastAsia="Times New Roman" w:hAnsi="Times New Roman" w:cs="Times New Roman"/>
+          <w:i/>
+          <w:highlight w:val="yellow"/>
+        </w:rPr>
+      </w:pPr>
+      <w:r>
+        <w:rPr>
+          <w:rFonts w:ascii="Times New Roman" w:eastAsia="Times New Roman" w:hAnsi="Times New Roman" w:cs="Times New Roman"/>
+        </w:rPr>
+        <w:tab/>
+        <w:t xml:space="preserve">         Muhammad Naveed Ashfaq 24065592</w:t>
       </w:r>
     </w:p>
     <w:p>
@@ -1781,21 +1759,7 @@
         <w:rPr>
           <w:rFonts w:ascii="Times New Roman" w:eastAsia="Times New Roman" w:hAnsi="Times New Roman" w:cs="Times New Roman"/>
         </w:rPr>
-        <w:t xml:space="preserve">Instagram engagement rate means how much </w:t>
-      </w:r>
-      <w:proofErr w:type="gramStart"/>
-      <w:r>
-        <w:rPr>
-          <w:rFonts w:ascii="Times New Roman" w:eastAsia="Times New Roman" w:hAnsi="Times New Roman" w:cs="Times New Roman"/>
-        </w:rPr>
-        <w:t>is the level of interaction of the followers with the posted content</w:t>
-      </w:r>
-      <w:proofErr w:type="gramEnd"/>
-      <w:r>
-        <w:rPr>
-          <w:rFonts w:ascii="Times New Roman" w:eastAsia="Times New Roman" w:hAnsi="Times New Roman" w:cs="Times New Roman"/>
-        </w:rPr>
-        <w:t xml:space="preserve">. It is a key indicator for the success of both celebrities and brands. Top-followed accounts often have very low interaction, more importantly celebrities seem to get lower ER than brands. </w:t>
+        <w:t xml:space="preserve">Instagram engagement rate means how much is the level of interaction of the followers with the posted content. It is a key indicator for the success of both celebrities and brands. Top-followed accounts often have very low interaction, more importantly celebrities seem to get lower ER than brands. </w:t>
       </w:r>
       <w:r>
         <w:rPr>
@@ -1947,7 +1911,21 @@
         <w:rPr>
           <w:rFonts w:ascii="Times New Roman" w:eastAsia="Times New Roman" w:hAnsi="Times New Roman" w:cs="Times New Roman"/>
         </w:rPr>
-        <w:t xml:space="preserve"> 2, followers, ER ).</w:t>
+        <w:t xml:space="preserve"> 2, followers, </w:t>
+      </w:r>
+      <w:proofErr w:type="gramStart"/>
+      <w:r>
+        <w:rPr>
+          <w:rFonts w:ascii="Times New Roman" w:eastAsia="Times New Roman" w:hAnsi="Times New Roman" w:cs="Times New Roman"/>
+        </w:rPr>
+        <w:t>ER )</w:t>
+      </w:r>
+      <w:proofErr w:type="gramEnd"/>
+      <w:r>
+        <w:rPr>
+          <w:rFonts w:ascii="Times New Roman" w:eastAsia="Times New Roman" w:hAnsi="Times New Roman" w:cs="Times New Roman"/>
+        </w:rPr>
+        <w:t>.</w:t>
       </w:r>
       <w:r>
         <w:rPr>
@@ -2087,18 +2065,8 @@
           <w:b/>
           <w:bCs/>
         </w:rPr>
-        <w:t xml:space="preserve">Is there a difference between the mean of Engagement Rate (ER) between celebrities and non-celebrities in CATEGORIES </w:t>
-      </w:r>
-      <w:proofErr w:type="gramStart"/>
-      <w:r>
-        <w:rPr>
-          <w:rFonts w:ascii="Times New Roman" w:eastAsia="Times New Roman" w:hAnsi="Times New Roman" w:cs="Times New Roman"/>
-          <w:b/>
-          <w:bCs/>
-        </w:rPr>
-        <w:t>1.</w:t>
-      </w:r>
-      <w:proofErr w:type="gramEnd"/>
+        <w:t>Is there a difference between the mean of Engagement Rate (ER) between celebrities and non-celebrities in CATEGORIES 1.</w:t>
+      </w:r>
     </w:p>
     <w:p>
       <w:pPr>
@@ -2292,21 +2260,7 @@
         <w:rPr>
           <w:rFonts w:ascii="Times New Roman" w:eastAsia="Times New Roman" w:hAnsi="Times New Roman" w:cs="Times New Roman"/>
         </w:rPr>
-        <w:t xml:space="preserve">: </w:t>
-      </w:r>
-      <w:proofErr w:type="spellStart"/>
-      <w:r>
-        <w:rPr>
-          <w:rFonts w:ascii="Times New Roman" w:eastAsia="Times New Roman" w:hAnsi="Times New Roman" w:cs="Times New Roman"/>
-        </w:rPr>
-        <w:t>Segev</w:t>
-      </w:r>
-      <w:proofErr w:type="spellEnd"/>
-      <w:r>
-        <w:rPr>
-          <w:rFonts w:ascii="Times New Roman" w:eastAsia="Times New Roman" w:hAnsi="Times New Roman" w:cs="Times New Roman"/>
-        </w:rPr>
-        <w:t>, N., Avigdor, N. &amp; Avigdor, E. (2018) did their analysis on Instagram influence, that one should not just focus on social network graphs, instead, the focus should be on metrics</w:t>
+        <w:t>: Segev, N., Avigdor, N. &amp; Avigdor, E. (2018) did their analysis on Instagram influence, that one should not just focus on social network graphs, instead, the focus should be on metrics</w:t>
       </w:r>
       <w:r>
         <w:rPr>
@@ -2382,49 +2336,7 @@
         <w:rPr>
           <w:rFonts w:ascii="Times New Roman" w:eastAsia="Times New Roman" w:hAnsi="Times New Roman" w:cs="Times New Roman"/>
         </w:rPr>
-        <w:t xml:space="preserve">: </w:t>
-      </w:r>
-      <w:proofErr w:type="spellStart"/>
-      <w:r>
-        <w:rPr>
-          <w:rFonts w:ascii="Times New Roman" w:eastAsia="Times New Roman" w:hAnsi="Times New Roman" w:cs="Times New Roman"/>
-        </w:rPr>
-        <w:t>Ao</w:t>
-      </w:r>
-      <w:proofErr w:type="spellEnd"/>
-      <w:r>
-        <w:rPr>
-          <w:rFonts w:ascii="Times New Roman" w:eastAsia="Times New Roman" w:hAnsi="Times New Roman" w:cs="Times New Roman"/>
-        </w:rPr>
-        <w:t xml:space="preserve">, L., Bansal, R., </w:t>
-      </w:r>
-      <w:proofErr w:type="spellStart"/>
-      <w:r>
-        <w:rPr>
-          <w:rFonts w:ascii="Times New Roman" w:eastAsia="Times New Roman" w:hAnsi="Times New Roman" w:cs="Times New Roman"/>
-        </w:rPr>
-        <w:t>Pruthi</w:t>
-      </w:r>
-      <w:proofErr w:type="spellEnd"/>
-      <w:r>
-        <w:rPr>
-          <w:rFonts w:ascii="Times New Roman" w:eastAsia="Times New Roman" w:hAnsi="Times New Roman" w:cs="Times New Roman"/>
-        </w:rPr>
-        <w:t xml:space="preserve">, N. &amp; </w:t>
-      </w:r>
-      <w:proofErr w:type="spellStart"/>
-      <w:r>
-        <w:rPr>
-          <w:rFonts w:ascii="Times New Roman" w:eastAsia="Times New Roman" w:hAnsi="Times New Roman" w:cs="Times New Roman"/>
-        </w:rPr>
-        <w:t>Khaskheli</w:t>
-      </w:r>
-      <w:proofErr w:type="spellEnd"/>
-      <w:r>
-        <w:rPr>
-          <w:rFonts w:ascii="Times New Roman" w:eastAsia="Times New Roman" w:hAnsi="Times New Roman" w:cs="Times New Roman"/>
-        </w:rPr>
-        <w:t>, M. B. (2023) conducted comprehensive review of 62 studies and see how influencers personal</w:t>
+        <w:t>: Ao, L., Bansal, R., Pruthi, N. &amp; Khaskheli, M. B. (2023) conducted comprehensive review of 62 studies and see how influencers personal</w:t>
       </w:r>
     </w:p>
     <w:p>
@@ -2445,21 +2357,7 @@
         <w:rPr>
           <w:rFonts w:ascii="Times New Roman" w:eastAsia="Times New Roman" w:hAnsi="Times New Roman" w:cs="Times New Roman"/>
         </w:rPr>
-        <w:t xml:space="preserve"> </w:t>
-      </w:r>
-      <w:proofErr w:type="gramStart"/>
-      <w:r>
-        <w:rPr>
-          <w:rFonts w:ascii="Times New Roman" w:eastAsia="Times New Roman" w:hAnsi="Times New Roman" w:cs="Times New Roman"/>
-        </w:rPr>
-        <w:t>connection</w:t>
-      </w:r>
-      <w:proofErr w:type="gramEnd"/>
-      <w:r>
-        <w:rPr>
-          <w:rFonts w:ascii="Times New Roman" w:eastAsia="Times New Roman" w:hAnsi="Times New Roman" w:cs="Times New Roman"/>
-        </w:rPr>
-        <w:t>, attractiveness, and entertainment determine engagement and user actions. They indicate that if one has these qualities then they are more</w:t>
+        <w:t xml:space="preserve"> connection, attractiveness, and entertainment determine engagement and user actions. They indicate that if one has these qualities then they are more</w:t>
       </w:r>
     </w:p>
     <w:p>
@@ -2480,21 +2378,21 @@
         <w:rPr>
           <w:rFonts w:ascii="Times New Roman" w:eastAsia="Times New Roman" w:hAnsi="Times New Roman" w:cs="Times New Roman"/>
         </w:rPr>
-        <w:t xml:space="preserve"> </w:t>
+        <w:t xml:space="preserve"> influential than followers count, emphasising the argument for comparing engagement </w:t>
       </w:r>
       <w:proofErr w:type="gramStart"/>
       <w:r>
         <w:rPr>
           <w:rFonts w:ascii="Times New Roman" w:eastAsia="Times New Roman" w:hAnsi="Times New Roman" w:cs="Times New Roman"/>
         </w:rPr>
-        <w:t>influential</w:t>
+        <w:t>rates(</w:t>
       </w:r>
       <w:proofErr w:type="gramEnd"/>
       <w:r>
         <w:rPr>
           <w:rFonts w:ascii="Times New Roman" w:eastAsia="Times New Roman" w:hAnsi="Times New Roman" w:cs="Times New Roman"/>
         </w:rPr>
-        <w:t xml:space="preserve"> than followers count, emphasising the argument for comparing engagement rates(ER) between celebrity and non-cel</w:t>
+        <w:t>ER) between celebrity and non-cel</w:t>
       </w:r>
       <w:r>
         <w:rPr>
@@ -2508,8 +2406,6 @@
         </w:rPr>
         <w:t>Instagram accounts.</w:t>
       </w:r>
-      <w:bookmarkStart w:id="0" w:name="_GoBack"/>
-      <w:bookmarkEnd w:id="0"/>
     </w:p>
     <w:p>
       <w:pPr>
@@ -4617,7 +4513,7 @@
 </file>
 
 <file path=word/endnotes.xml><?xml version="1.0" encoding="utf-8"?>
-<w:endnotes xmlns:wpc="http://schemas.microsoft.com/office/word/2010/wordprocessingCanvas" xmlns:mc="http://schemas.openxmlformats.org/markup-compatibility/2006" xmlns:o="urn:schemas-microsoft-com:office:office" xmlns:r="http://schemas.openxmlformats.org/officeDocument/2006/relationships" xmlns:m="http://schemas.openxmlformats.org/officeDocument/2006/math" xmlns:v="urn:schemas-microsoft-com:vml" xmlns:wp14="http://schemas.microsoft.com/office/word/2010/wordprocessingDrawing" xmlns:wp="http://schemas.openxmlformats.org/drawingml/2006/wordprocessingDrawing" xmlns:w10="urn:schemas-microsoft-com:office:word" xmlns:w="http://schemas.openxmlformats.org/wordprocessingml/2006/main" xmlns:w14="http://schemas.microsoft.com/office/word/2010/wordml" xmlns:w15="http://schemas.microsoft.com/office/word/2012/wordml" xmlns:wpg="http://schemas.microsoft.com/office/word/2010/wordprocessingGroup" xmlns:wpi="http://schemas.microsoft.com/office/word/2010/wordprocessingInk" xmlns:wne="http://schemas.microsoft.com/office/word/2006/wordml" xmlns:wps="http://schemas.microsoft.com/office/word/2010/wordprocessingShape" mc:Ignorable="w14 w15 wp14">
+<w:endnotes xmlns:wpc="http://schemas.microsoft.com/office/word/2010/wordprocessingCanvas" xmlns:cx="http://schemas.microsoft.com/office/drawing/2014/chartex" xmlns:cx1="http://schemas.microsoft.com/office/drawing/2015/9/8/chartex" xmlns:cx2="http://schemas.microsoft.com/office/drawing/2015/10/21/chartex" xmlns:cx3="http://schemas.microsoft.com/office/drawing/2016/5/9/chartex" xmlns:cx4="http://schemas.microsoft.com/office/drawing/2016/5/10/chartex" xmlns:cx5="http://schemas.microsoft.com/office/drawing/2016/5/11/chartex" xmlns:cx6="http://schemas.microsoft.com/office/drawing/2016/5/12/chartex" xmlns:cx7="http://schemas.microsoft.com/office/drawing/2016/5/13/chartex" xmlns:cx8="http://schemas.microsoft.com/office/drawing/2016/5/14/chartex" xmlns:mc="http://schemas.openxmlformats.org/markup-compatibility/2006" xmlns:aink="http://schemas.microsoft.com/office/drawing/2016/ink" xmlns:am3d="http://schemas.microsoft.com/office/drawing/2017/model3d" xmlns:o="urn:schemas-microsoft-com:office:office" xmlns:oel="http://schemas.microsoft.com/office/2019/extlst" xmlns:r="http://schemas.openxmlformats.org/officeDocument/2006/relationships" xmlns:m="http://schemas.openxmlformats.org/officeDocument/2006/math" xmlns:v="urn:schemas-microsoft-com:vml" xmlns:wp14="http://schemas.microsoft.com/office/word/2010/wordprocessingDrawing" xmlns:wp="http://schemas.openxmlformats.org/drawingml/2006/wordprocessingDrawing" xmlns:w10="urn:schemas-microsoft-com:office:word" xmlns:w="http://schemas.openxmlformats.org/wordprocessingml/2006/main" xmlns:w14="http://schemas.microsoft.com/office/word/2010/wordml" xmlns:w15="http://schemas.microsoft.com/office/word/2012/wordml" xmlns:w16cex="http://schemas.microsoft.com/office/word/2018/wordml/cex" xmlns:w16cid="http://schemas.microsoft.com/office/word/2016/wordml/cid" xmlns:w16="http://schemas.microsoft.com/office/word/2018/wordml" xmlns:w16du="http://schemas.microsoft.com/office/word/2023/wordml/word16du" xmlns:w16sdtdh="http://schemas.microsoft.com/office/word/2020/wordml/sdtdatahash" xmlns:w16sdtfl="http://schemas.microsoft.com/office/word/2024/wordml/sdtformatlock" xmlns:w16se="http://schemas.microsoft.com/office/word/2015/wordml/symex" xmlns:wpg="http://schemas.microsoft.com/office/word/2010/wordprocessingGroup" xmlns:wpi="http://schemas.microsoft.com/office/word/2010/wordprocessingInk" xmlns:wne="http://schemas.microsoft.com/office/word/2006/wordml" xmlns:wps="http://schemas.microsoft.com/office/word/2010/wordprocessingShape" mc:Ignorable="w14 w15 w16se w16cid w16 w16cex w16sdtdh w16sdtfl w16du wp14">
   <w:endnote w:type="separator" w:id="-1">
     <w:p>
       <w:r>
@@ -4639,7 +4535,7 @@
 </file>
 
 <file path=word/footer1.xml><?xml version="1.0" encoding="utf-8"?>
-<w:ftr xmlns:wpc="http://schemas.microsoft.com/office/word/2010/wordprocessingCanvas" xmlns:mc="http://schemas.openxmlformats.org/markup-compatibility/2006" xmlns:o="urn:schemas-microsoft-com:office:office" xmlns:r="http://schemas.openxmlformats.org/officeDocument/2006/relationships" xmlns:m="http://schemas.openxmlformats.org/officeDocument/2006/math" xmlns:v="urn:schemas-microsoft-com:vml" xmlns:wp14="http://schemas.microsoft.com/office/word/2010/wordprocessingDrawing" xmlns:wp="http://schemas.openxmlformats.org/drawingml/2006/wordprocessingDrawing" xmlns:w10="urn:schemas-microsoft-com:office:word" xmlns:w="http://schemas.openxmlformats.org/wordprocessingml/2006/main" xmlns:w14="http://schemas.microsoft.com/office/word/2010/wordml" xmlns:w15="http://schemas.microsoft.com/office/word/2012/wordml" xmlns:wpg="http://schemas.microsoft.com/office/word/2010/wordprocessingGroup" xmlns:wpi="http://schemas.microsoft.com/office/word/2010/wordprocessingInk" xmlns:wne="http://schemas.microsoft.com/office/word/2006/wordml" xmlns:wps="http://schemas.microsoft.com/office/word/2010/wordprocessingShape" mc:Ignorable="w14 w15 wp14">
+<w:ftr xmlns:wpc="http://schemas.microsoft.com/office/word/2010/wordprocessingCanvas" xmlns:cx="http://schemas.microsoft.com/office/drawing/2014/chartex" xmlns:cx1="http://schemas.microsoft.com/office/drawing/2015/9/8/chartex" xmlns:cx2="http://schemas.microsoft.com/office/drawing/2015/10/21/chartex" xmlns:cx3="http://schemas.microsoft.com/office/drawing/2016/5/9/chartex" xmlns:cx4="http://schemas.microsoft.com/office/drawing/2016/5/10/chartex" xmlns:cx5="http://schemas.microsoft.com/office/drawing/2016/5/11/chartex" xmlns:cx6="http://schemas.microsoft.com/office/drawing/2016/5/12/chartex" xmlns:cx7="http://schemas.microsoft.com/office/drawing/2016/5/13/chartex" xmlns:cx8="http://schemas.microsoft.com/office/drawing/2016/5/14/chartex" xmlns:mc="http://schemas.openxmlformats.org/markup-compatibility/2006" xmlns:aink="http://schemas.microsoft.com/office/drawing/2016/ink" xmlns:am3d="http://schemas.microsoft.com/office/drawing/2017/model3d" xmlns:o="urn:schemas-microsoft-com:office:office" xmlns:oel="http://schemas.microsoft.com/office/2019/extlst" xmlns:r="http://schemas.openxmlformats.org/officeDocument/2006/relationships" xmlns:m="http://schemas.openxmlformats.org/officeDocument/2006/math" xmlns:v="urn:schemas-microsoft-com:vml" xmlns:wp14="http://schemas.microsoft.com/office/word/2010/wordprocessingDrawing" xmlns:wp="http://schemas.openxmlformats.org/drawingml/2006/wordprocessingDrawing" xmlns:w10="urn:schemas-microsoft-com:office:word" xmlns:w="http://schemas.openxmlformats.org/wordprocessingml/2006/main" xmlns:w14="http://schemas.microsoft.com/office/word/2010/wordml" xmlns:w15="http://schemas.microsoft.com/office/word/2012/wordml" xmlns:w16cex="http://schemas.microsoft.com/office/word/2018/wordml/cex" xmlns:w16cid="http://schemas.microsoft.com/office/word/2016/wordml/cid" xmlns:w16="http://schemas.microsoft.com/office/word/2018/wordml" xmlns:w16du="http://schemas.microsoft.com/office/word/2023/wordml/word16du" xmlns:w16sdtdh="http://schemas.microsoft.com/office/word/2020/wordml/sdtdatahash" xmlns:w16sdtfl="http://schemas.microsoft.com/office/word/2024/wordml/sdtformatlock" xmlns:w16se="http://schemas.microsoft.com/office/word/2015/wordml/symex" xmlns:wpg="http://schemas.microsoft.com/office/word/2010/wordprocessingGroup" xmlns:wpi="http://schemas.microsoft.com/office/word/2010/wordprocessingInk" xmlns:wne="http://schemas.microsoft.com/office/word/2006/wordml" xmlns:wps="http://schemas.microsoft.com/office/word/2010/wordprocessingShape" mc:Ignorable="w14 w15 w16se w16cid w16 w16cex w16sdtdh w16sdtfl w16du wp14">
   <w:sdt>
     <w:sdtPr>
       <w:rPr>
@@ -4651,11 +4547,6 @@
         <w:docPartUnique/>
       </w:docPartObj>
     </w:sdtPr>
-    <w:sdtEndPr>
-      <w:rPr>
-        <w:rStyle w:val="PageNumber"/>
-      </w:rPr>
-    </w:sdtEndPr>
     <w:sdtContent>
       <w:p>
         <w:pPr>
@@ -4696,7 +4587,7 @@
 </file>
 
 <file path=word/footer2.xml><?xml version="1.0" encoding="utf-8"?>
-<w:ftr xmlns:wpc="http://schemas.microsoft.com/office/word/2010/wordprocessingCanvas" xmlns:mc="http://schemas.openxmlformats.org/markup-compatibility/2006" xmlns:o="urn:schemas-microsoft-com:office:office" xmlns:r="http://schemas.openxmlformats.org/officeDocument/2006/relationships" xmlns:m="http://schemas.openxmlformats.org/officeDocument/2006/math" xmlns:v="urn:schemas-microsoft-com:vml" xmlns:wp14="http://schemas.microsoft.com/office/word/2010/wordprocessingDrawing" xmlns:wp="http://schemas.openxmlformats.org/drawingml/2006/wordprocessingDrawing" xmlns:w10="urn:schemas-microsoft-com:office:word" xmlns:w="http://schemas.openxmlformats.org/wordprocessingml/2006/main" xmlns:w14="http://schemas.microsoft.com/office/word/2010/wordml" xmlns:w15="http://schemas.microsoft.com/office/word/2012/wordml" xmlns:wpg="http://schemas.microsoft.com/office/word/2010/wordprocessingGroup" xmlns:wpi="http://schemas.microsoft.com/office/word/2010/wordprocessingInk" xmlns:wne="http://schemas.microsoft.com/office/word/2006/wordml" xmlns:wps="http://schemas.microsoft.com/office/word/2010/wordprocessingShape" mc:Ignorable="w14 w15 wp14">
+<w:ftr xmlns:wpc="http://schemas.microsoft.com/office/word/2010/wordprocessingCanvas" xmlns:cx="http://schemas.microsoft.com/office/drawing/2014/chartex" xmlns:cx1="http://schemas.microsoft.com/office/drawing/2015/9/8/chartex" xmlns:cx2="http://schemas.microsoft.com/office/drawing/2015/10/21/chartex" xmlns:cx3="http://schemas.microsoft.com/office/drawing/2016/5/9/chartex" xmlns:cx4="http://schemas.microsoft.com/office/drawing/2016/5/10/chartex" xmlns:cx5="http://schemas.microsoft.com/office/drawing/2016/5/11/chartex" xmlns:cx6="http://schemas.microsoft.com/office/drawing/2016/5/12/chartex" xmlns:cx7="http://schemas.microsoft.com/office/drawing/2016/5/13/chartex" xmlns:cx8="http://schemas.microsoft.com/office/drawing/2016/5/14/chartex" xmlns:mc="http://schemas.openxmlformats.org/markup-compatibility/2006" xmlns:aink="http://schemas.microsoft.com/office/drawing/2016/ink" xmlns:am3d="http://schemas.microsoft.com/office/drawing/2017/model3d" xmlns:o="urn:schemas-microsoft-com:office:office" xmlns:oel="http://schemas.microsoft.com/office/2019/extlst" xmlns:r="http://schemas.openxmlformats.org/officeDocument/2006/relationships" xmlns:m="http://schemas.openxmlformats.org/officeDocument/2006/math" xmlns:v="urn:schemas-microsoft-com:vml" xmlns:wp14="http://schemas.microsoft.com/office/word/2010/wordprocessingDrawing" xmlns:wp="http://schemas.openxmlformats.org/drawingml/2006/wordprocessingDrawing" xmlns:w10="urn:schemas-microsoft-com:office:word" xmlns:w="http://schemas.openxmlformats.org/wordprocessingml/2006/main" xmlns:w14="http://schemas.microsoft.com/office/word/2010/wordml" xmlns:w15="http://schemas.microsoft.com/office/word/2012/wordml" xmlns:w16cex="http://schemas.microsoft.com/office/word/2018/wordml/cex" xmlns:w16cid="http://schemas.microsoft.com/office/word/2016/wordml/cid" xmlns:w16="http://schemas.microsoft.com/office/word/2018/wordml" xmlns:w16du="http://schemas.microsoft.com/office/word/2023/wordml/word16du" xmlns:w16sdtdh="http://schemas.microsoft.com/office/word/2020/wordml/sdtdatahash" xmlns:w16sdtfl="http://schemas.microsoft.com/office/word/2024/wordml/sdtformatlock" xmlns:w16se="http://schemas.microsoft.com/office/word/2015/wordml/symex" xmlns:wpg="http://schemas.microsoft.com/office/word/2010/wordprocessingGroup" xmlns:wpi="http://schemas.microsoft.com/office/word/2010/wordprocessingInk" xmlns:wne="http://schemas.microsoft.com/office/word/2006/wordml" xmlns:wps="http://schemas.microsoft.com/office/word/2010/wordprocessingShape" mc:Ignorable="w14 w15 w16se w16cid w16 w16cex w16sdtdh w16sdtfl w16du wp14">
   <w:sdt>
     <w:sdtPr>
       <w:rPr>
@@ -4708,11 +4599,6 @@
         <w:docPartUnique/>
       </w:docPartObj>
     </w:sdtPr>
-    <w:sdtEndPr>
-      <w:rPr>
-        <w:rStyle w:val="PageNumber"/>
-      </w:rPr>
-    </w:sdtEndPr>
     <w:sdtContent>
       <w:p>
         <w:pPr>
@@ -4766,7 +4652,7 @@
 </file>
 
 <file path=word/footnotes.xml><?xml version="1.0" encoding="utf-8"?>
-<w:footnotes xmlns:wpc="http://schemas.microsoft.com/office/word/2010/wordprocessingCanvas" xmlns:mc="http://schemas.openxmlformats.org/markup-compatibility/2006" xmlns:o="urn:schemas-microsoft-com:office:office" xmlns:r="http://schemas.openxmlformats.org/officeDocument/2006/relationships" xmlns:m="http://schemas.openxmlformats.org/officeDocument/2006/math" xmlns:v="urn:schemas-microsoft-com:vml" xmlns:wp14="http://schemas.microsoft.com/office/word/2010/wordprocessingDrawing" xmlns:wp="http://schemas.openxmlformats.org/drawingml/2006/wordprocessingDrawing" xmlns:w10="urn:schemas-microsoft-com:office:word" xmlns:w="http://schemas.openxmlformats.org/wordprocessingml/2006/main" xmlns:w14="http://schemas.microsoft.com/office/word/2010/wordml" xmlns:w15="http://schemas.microsoft.com/office/word/2012/wordml" xmlns:wpg="http://schemas.microsoft.com/office/word/2010/wordprocessingGroup" xmlns:wpi="http://schemas.microsoft.com/office/word/2010/wordprocessingInk" xmlns:wne="http://schemas.microsoft.com/office/word/2006/wordml" xmlns:wps="http://schemas.microsoft.com/office/word/2010/wordprocessingShape" mc:Ignorable="w14 w15 wp14">
+<w:footnotes xmlns:wpc="http://schemas.microsoft.com/office/word/2010/wordprocessingCanvas" xmlns:cx="http://schemas.microsoft.com/office/drawing/2014/chartex" xmlns:cx1="http://schemas.microsoft.com/office/drawing/2015/9/8/chartex" xmlns:cx2="http://schemas.microsoft.com/office/drawing/2015/10/21/chartex" xmlns:cx3="http://schemas.microsoft.com/office/drawing/2016/5/9/chartex" xmlns:cx4="http://schemas.microsoft.com/office/drawing/2016/5/10/chartex" xmlns:cx5="http://schemas.microsoft.com/office/drawing/2016/5/11/chartex" xmlns:cx6="http://schemas.microsoft.com/office/drawing/2016/5/12/chartex" xmlns:cx7="http://schemas.microsoft.com/office/drawing/2016/5/13/chartex" xmlns:cx8="http://schemas.microsoft.com/office/drawing/2016/5/14/chartex" xmlns:mc="http://schemas.openxmlformats.org/markup-compatibility/2006" xmlns:aink="http://schemas.microsoft.com/office/drawing/2016/ink" xmlns:am3d="http://schemas.microsoft.com/office/drawing/2017/model3d" xmlns:o="urn:schemas-microsoft-com:office:office" xmlns:oel="http://schemas.microsoft.com/office/2019/extlst" xmlns:r="http://schemas.openxmlformats.org/officeDocument/2006/relationships" xmlns:m="http://schemas.openxmlformats.org/officeDocument/2006/math" xmlns:v="urn:schemas-microsoft-com:vml" xmlns:wp14="http://schemas.microsoft.com/office/word/2010/wordprocessingDrawing" xmlns:wp="http://schemas.openxmlformats.org/drawingml/2006/wordprocessingDrawing" xmlns:w10="urn:schemas-microsoft-com:office:word" xmlns:w="http://schemas.openxmlformats.org/wordprocessingml/2006/main" xmlns:w14="http://schemas.microsoft.com/office/word/2010/wordml" xmlns:w15="http://schemas.microsoft.com/office/word/2012/wordml" xmlns:w16cex="http://schemas.microsoft.com/office/word/2018/wordml/cex" xmlns:w16cid="http://schemas.microsoft.com/office/word/2016/wordml/cid" xmlns:w16="http://schemas.microsoft.com/office/word/2018/wordml" xmlns:w16du="http://schemas.microsoft.com/office/word/2023/wordml/word16du" xmlns:w16sdtdh="http://schemas.microsoft.com/office/word/2020/wordml/sdtdatahash" xmlns:w16sdtfl="http://schemas.microsoft.com/office/word/2024/wordml/sdtformatlock" xmlns:w16se="http://schemas.microsoft.com/office/word/2015/wordml/symex" xmlns:wpg="http://schemas.microsoft.com/office/word/2010/wordprocessingGroup" xmlns:wpi="http://schemas.microsoft.com/office/word/2010/wordprocessingInk" xmlns:wne="http://schemas.microsoft.com/office/word/2006/wordml" xmlns:wps="http://schemas.microsoft.com/office/word/2010/wordprocessingShape" mc:Ignorable="w14 w15 w16se w16cid w16 w16cex w16sdtdh w16sdtfl w16du wp14">
   <w:footnote w:type="separator" w:id="-1">
     <w:p>
       <w:r>
@@ -4796,7 +4682,7 @@
 </file>
 
 <file path=word/numbering.xml><?xml version="1.0" encoding="utf-8"?>
-<w:numbering xmlns:wpc="http://schemas.microsoft.com/office/word/2010/wordprocessingCanvas" xmlns:mc="http://schemas.openxmlformats.org/markup-compatibility/2006" xmlns:o="urn:schemas-microsoft-com:office:office" xmlns:r="http://schemas.openxmlformats.org/officeDocument/2006/relationships" xmlns:m="http://schemas.openxmlformats.org/officeDocument/2006/math" xmlns:v="urn:schemas-microsoft-com:vml" xmlns:wp14="http://schemas.microsoft.com/office/word/2010/wordprocessingDrawing" xmlns:wp="http://schemas.openxmlformats.org/drawingml/2006/wordprocessingDrawing" xmlns:w10="urn:schemas-microsoft-com:office:word" xmlns:w="http://schemas.openxmlformats.org/wordprocessingml/2006/main" xmlns:w14="http://schemas.microsoft.com/office/word/2010/wordml" xmlns:w15="http://schemas.microsoft.com/office/word/2012/wordml" xmlns:wpg="http://schemas.microsoft.com/office/word/2010/wordprocessingGroup" xmlns:wpi="http://schemas.microsoft.com/office/word/2010/wordprocessingInk" xmlns:wne="http://schemas.microsoft.com/office/word/2006/wordml" xmlns:wps="http://schemas.microsoft.com/office/word/2010/wordprocessingShape" mc:Ignorable="w14 w15 wp14">
+<w:numbering xmlns:wpc="http://schemas.microsoft.com/office/word/2010/wordprocessingCanvas" xmlns:cx="http://schemas.microsoft.com/office/drawing/2014/chartex" xmlns:cx1="http://schemas.microsoft.com/office/drawing/2015/9/8/chartex" xmlns:cx2="http://schemas.microsoft.com/office/drawing/2015/10/21/chartex" xmlns:cx3="http://schemas.microsoft.com/office/drawing/2016/5/9/chartex" xmlns:cx4="http://schemas.microsoft.com/office/drawing/2016/5/10/chartex" xmlns:cx5="http://schemas.microsoft.com/office/drawing/2016/5/11/chartex" xmlns:cx6="http://schemas.microsoft.com/office/drawing/2016/5/12/chartex" xmlns:cx7="http://schemas.microsoft.com/office/drawing/2016/5/13/chartex" xmlns:cx8="http://schemas.microsoft.com/office/drawing/2016/5/14/chartex" xmlns:mc="http://schemas.openxmlformats.org/markup-compatibility/2006" xmlns:aink="http://schemas.microsoft.com/office/drawing/2016/ink" xmlns:am3d="http://schemas.microsoft.com/office/drawing/2017/model3d" xmlns:o="urn:schemas-microsoft-com:office:office" xmlns:oel="http://schemas.microsoft.com/office/2019/extlst" xmlns:r="http://schemas.openxmlformats.org/officeDocument/2006/relationships" xmlns:m="http://schemas.openxmlformats.org/officeDocument/2006/math" xmlns:v="urn:schemas-microsoft-com:vml" xmlns:wp14="http://schemas.microsoft.com/office/word/2010/wordprocessingDrawing" xmlns:wp="http://schemas.openxmlformats.org/drawingml/2006/wordprocessingDrawing" xmlns:w10="urn:schemas-microsoft-com:office:word" xmlns:w="http://schemas.openxmlformats.org/wordprocessingml/2006/main" xmlns:w14="http://schemas.microsoft.com/office/word/2010/wordml" xmlns:w15="http://schemas.microsoft.com/office/word/2012/wordml" xmlns:w16cex="http://schemas.microsoft.com/office/word/2018/wordml/cex" xmlns:w16cid="http://schemas.microsoft.com/office/word/2016/wordml/cid" xmlns:w16="http://schemas.microsoft.com/office/word/2018/wordml" xmlns:w16du="http://schemas.microsoft.com/office/word/2023/wordml/word16du" xmlns:w16sdtdh="http://schemas.microsoft.com/office/word/2020/wordml/sdtdatahash" xmlns:w16sdtfl="http://schemas.microsoft.com/office/word/2024/wordml/sdtformatlock" xmlns:w16se="http://schemas.microsoft.com/office/word/2015/wordml/symex" xmlns:wpg="http://schemas.microsoft.com/office/word/2010/wordprocessingGroup" xmlns:wpi="http://schemas.microsoft.com/office/word/2010/wordprocessingInk" xmlns:wne="http://schemas.microsoft.com/office/word/2006/wordml" xmlns:wps="http://schemas.microsoft.com/office/word/2010/wordprocessingShape" mc:Ignorable="w14 w15 w16se w16cid w16 w16cex w16sdtdh w16sdtfl w16du wp14">
   <w:abstractNum w:abstractNumId="0" w15:restartNumberingAfterBreak="0">
     <w:nsid w:val="03867835"/>
     <w:multiLevelType w:val="hybridMultilevel"/>
@@ -8654,122 +8540,122 @@
       </w:rPr>
     </w:lvl>
   </w:abstractNum>
-  <w:num w:numId="1">
+  <w:num w:numId="1" w16cid:durableId="1473402123">
     <w:abstractNumId w:val="31"/>
   </w:num>
-  <w:num w:numId="2">
+  <w:num w:numId="2" w16cid:durableId="817041898">
     <w:abstractNumId w:val="0"/>
   </w:num>
-  <w:num w:numId="3">
+  <w:num w:numId="3" w16cid:durableId="1253784007">
     <w:abstractNumId w:val="10"/>
   </w:num>
-  <w:num w:numId="4">
+  <w:num w:numId="4" w16cid:durableId="2120564869">
     <w:abstractNumId w:val="32"/>
   </w:num>
-  <w:num w:numId="5">
+  <w:num w:numId="5" w16cid:durableId="689381556">
     <w:abstractNumId w:val="20"/>
   </w:num>
-  <w:num w:numId="6">
+  <w:num w:numId="6" w16cid:durableId="1237545338">
     <w:abstractNumId w:val="12"/>
   </w:num>
-  <w:num w:numId="7">
+  <w:num w:numId="7" w16cid:durableId="772867978">
     <w:abstractNumId w:val="34"/>
   </w:num>
-  <w:num w:numId="8">
+  <w:num w:numId="8" w16cid:durableId="211815756">
     <w:abstractNumId w:val="21"/>
   </w:num>
-  <w:num w:numId="9">
+  <w:num w:numId="9" w16cid:durableId="774861746">
     <w:abstractNumId w:val="27"/>
   </w:num>
-  <w:num w:numId="10">
+  <w:num w:numId="10" w16cid:durableId="954365338">
     <w:abstractNumId w:val="9"/>
   </w:num>
-  <w:num w:numId="11">
+  <w:num w:numId="11" w16cid:durableId="1311984144">
     <w:abstractNumId w:val="25"/>
   </w:num>
-  <w:num w:numId="12">
+  <w:num w:numId="12" w16cid:durableId="185759219">
     <w:abstractNumId w:val="6"/>
   </w:num>
-  <w:num w:numId="13">
+  <w:num w:numId="13" w16cid:durableId="212082467">
     <w:abstractNumId w:val="18"/>
   </w:num>
-  <w:num w:numId="14">
+  <w:num w:numId="14" w16cid:durableId="327754868">
     <w:abstractNumId w:val="13"/>
   </w:num>
-  <w:num w:numId="15">
+  <w:num w:numId="15" w16cid:durableId="1828158791">
     <w:abstractNumId w:val="16"/>
   </w:num>
-  <w:num w:numId="16">
+  <w:num w:numId="16" w16cid:durableId="1899976989">
     <w:abstractNumId w:val="17"/>
   </w:num>
-  <w:num w:numId="17">
+  <w:num w:numId="17" w16cid:durableId="930774653">
     <w:abstractNumId w:val="8"/>
   </w:num>
-  <w:num w:numId="18">
+  <w:num w:numId="18" w16cid:durableId="1488857759">
     <w:abstractNumId w:val="1"/>
   </w:num>
-  <w:num w:numId="19">
+  <w:num w:numId="19" w16cid:durableId="1244753051">
     <w:abstractNumId w:val="19"/>
   </w:num>
-  <w:num w:numId="20">
+  <w:num w:numId="20" w16cid:durableId="1943679496">
     <w:abstractNumId w:val="11"/>
   </w:num>
-  <w:num w:numId="21">
+  <w:num w:numId="21" w16cid:durableId="2055352093">
     <w:abstractNumId w:val="15"/>
   </w:num>
-  <w:num w:numId="22">
+  <w:num w:numId="22" w16cid:durableId="737558556">
     <w:abstractNumId w:val="4"/>
   </w:num>
-  <w:num w:numId="23">
+  <w:num w:numId="23" w16cid:durableId="335423988">
     <w:abstractNumId w:val="22"/>
   </w:num>
-  <w:num w:numId="24">
+  <w:num w:numId="24" w16cid:durableId="689064705">
     <w:abstractNumId w:val="24"/>
   </w:num>
-  <w:num w:numId="25">
+  <w:num w:numId="25" w16cid:durableId="1347749898">
     <w:abstractNumId w:val="28"/>
   </w:num>
-  <w:num w:numId="26">
+  <w:num w:numId="26" w16cid:durableId="1593661565">
     <w:abstractNumId w:val="2"/>
   </w:num>
-  <w:num w:numId="27">
+  <w:num w:numId="27" w16cid:durableId="1537044917">
     <w:abstractNumId w:val="14"/>
   </w:num>
-  <w:num w:numId="28">
+  <w:num w:numId="28" w16cid:durableId="739714874">
     <w:abstractNumId w:val="29"/>
   </w:num>
-  <w:num w:numId="29">
+  <w:num w:numId="29" w16cid:durableId="1978535019">
     <w:abstractNumId w:val="36"/>
   </w:num>
-  <w:num w:numId="30">
+  <w:num w:numId="30" w16cid:durableId="640187729">
     <w:abstractNumId w:val="33"/>
   </w:num>
-  <w:num w:numId="31">
+  <w:num w:numId="31" w16cid:durableId="1519850762">
     <w:abstractNumId w:val="23"/>
   </w:num>
-  <w:num w:numId="32">
+  <w:num w:numId="32" w16cid:durableId="586041602">
     <w:abstractNumId w:val="35"/>
   </w:num>
-  <w:num w:numId="33">
+  <w:num w:numId="33" w16cid:durableId="467017315">
     <w:abstractNumId w:val="3"/>
   </w:num>
-  <w:num w:numId="34">
+  <w:num w:numId="34" w16cid:durableId="334571353">
     <w:abstractNumId w:val="5"/>
   </w:num>
-  <w:num w:numId="35">
+  <w:num w:numId="35" w16cid:durableId="1785617322">
     <w:abstractNumId w:val="7"/>
   </w:num>
-  <w:num w:numId="36">
+  <w:num w:numId="36" w16cid:durableId="1503357720">
     <w:abstractNumId w:val="26"/>
   </w:num>
-  <w:num w:numId="37">
+  <w:num w:numId="37" w16cid:durableId="928778243">
     <w:abstractNumId w:val="30"/>
   </w:num>
 </w:numbering>
 </file>
 
 <file path=word/styles.xml><?xml version="1.0" encoding="utf-8"?>
-<w:styles xmlns:mc="http://schemas.openxmlformats.org/markup-compatibility/2006" xmlns:r="http://schemas.openxmlformats.org/officeDocument/2006/relationships" xmlns:w="http://schemas.openxmlformats.org/wordprocessingml/2006/main" xmlns:w14="http://schemas.microsoft.com/office/word/2010/wordml" xmlns:w15="http://schemas.microsoft.com/office/word/2012/wordml" mc:Ignorable="w14 w15">
+<w:styles xmlns:mc="http://schemas.openxmlformats.org/markup-compatibility/2006" xmlns:r="http://schemas.openxmlformats.org/officeDocument/2006/relationships" xmlns:w="http://schemas.openxmlformats.org/wordprocessingml/2006/main" xmlns:w14="http://schemas.microsoft.com/office/word/2010/wordml" xmlns:w15="http://schemas.microsoft.com/office/word/2012/wordml" xmlns:w16cex="http://schemas.microsoft.com/office/word/2018/wordml/cex" xmlns:w16cid="http://schemas.microsoft.com/office/word/2016/wordml/cid" xmlns:w16="http://schemas.microsoft.com/office/word/2018/wordml" xmlns:w16du="http://schemas.microsoft.com/office/word/2023/wordml/word16du" xmlns:w16sdtdh="http://schemas.microsoft.com/office/word/2020/wordml/sdtdatahash" xmlns:w16sdtfl="http://schemas.microsoft.com/office/word/2024/wordml/sdtformatlock" xmlns:w16se="http://schemas.microsoft.com/office/word/2015/wordml/symex" mc:Ignorable="w14 w15 w16se w16cid w16 w16cex w16sdtdh w16sdtfl w16du">
   <w:docDefaults>
     <w:rPrDefault>
       <w:rPr>
@@ -8783,7 +8669,7 @@
     </w:rPrDefault>
     <w:pPrDefault/>
   </w:docDefaults>
-  <w:latentStyles w:defLockedState="0" w:defUIPriority="99" w:defSemiHidden="0" w:defUnhideWhenUsed="0" w:defQFormat="0" w:count="371">
+  <w:latentStyles w:defLockedState="0" w:defUIPriority="99" w:defSemiHidden="0" w:defUnhideWhenUsed="0" w:defQFormat="0" w:count="376">
     <w:lsdException w:name="Normal" w:uiPriority="0" w:qFormat="1"/>
     <w:lsdException w:name="heading 1" w:uiPriority="9" w:qFormat="1"/>
     <w:lsdException w:name="heading 2" w:semiHidden="1" w:uiPriority="9" w:unhideWhenUsed="1" w:qFormat="1"/>
@@ -9155,6 +9041,11 @@
     <w:lsdException w:name="List Table 5 Dark Accent 6" w:uiPriority="50"/>
     <w:lsdException w:name="List Table 6 Colorful Accent 6" w:uiPriority="51"/>
     <w:lsdException w:name="List Table 7 Colorful Accent 6" w:uiPriority="52"/>
+    <w:lsdException w:name="Mention" w:semiHidden="1" w:unhideWhenUsed="1"/>
+    <w:lsdException w:name="Smart Hyperlink" w:semiHidden="1" w:unhideWhenUsed="1"/>
+    <w:lsdException w:name="Hashtag" w:semiHidden="1" w:unhideWhenUsed="1"/>
+    <w:lsdException w:name="Unresolved Mention" w:semiHidden="1" w:unhideWhenUsed="1"/>
+    <w:lsdException w:name="Smart Link" w:semiHidden="1" w:unhideWhenUsed="1"/>
   </w:latentStyles>
   <w:style w:type="paragraph" w:default="1" w:styleId="Normal">
     <w:name w:val="Normal"/>

</xml_diff>

<commit_message>
Add Information to Appropriate Graphs for the RQ
A boxplot was created to compare the distribution of ER between the two groups, helping to visualize the spread, median, and potential outliers for each category.
</commit_message>
<xml_diff>
--- a/7COM1079_Final report.docx
+++ b/7COM1079_Final report.docx
@@ -1,6 +1,6 @@
 
 <file path=word/document.xml><?xml version="1.0" encoding="utf-8"?>
-<w:document xmlns:wpc="http://schemas.microsoft.com/office/word/2010/wordprocessingCanvas" xmlns:cx="http://schemas.microsoft.com/office/drawing/2014/chartex" xmlns:mc="http://schemas.openxmlformats.org/markup-compatibility/2006" xmlns:o="urn:schemas-microsoft-com:office:office" xmlns:r="http://schemas.openxmlformats.org/officeDocument/2006/relationships" xmlns:m="http://schemas.openxmlformats.org/officeDocument/2006/math" xmlns:v="urn:schemas-microsoft-com:vml" xmlns:wp14="http://schemas.microsoft.com/office/word/2010/wordprocessingDrawing" xmlns:wp="http://schemas.openxmlformats.org/drawingml/2006/wordprocessingDrawing" xmlns:w10="urn:schemas-microsoft-com:office:word" xmlns:w="http://schemas.openxmlformats.org/wordprocessingml/2006/main" xmlns:w14="http://schemas.microsoft.com/office/word/2010/wordml" xmlns:w15="http://schemas.microsoft.com/office/word/2012/wordml" xmlns:w16se="http://schemas.microsoft.com/office/word/2015/wordml/symex" xmlns:wpg="http://schemas.microsoft.com/office/word/2010/wordprocessingGroup" xmlns:wpi="http://schemas.microsoft.com/office/word/2010/wordprocessingInk" xmlns:wne="http://schemas.microsoft.com/office/word/2006/wordml" xmlns:wps="http://schemas.microsoft.com/office/word/2010/wordprocessingShape" mc:Ignorable="w14 w15 w16se wp14">
+<w:document xmlns:wpc="http://schemas.microsoft.com/office/word/2010/wordprocessingCanvas" xmlns:cx="http://schemas.microsoft.com/office/drawing/2014/chartex" xmlns:cx1="http://schemas.microsoft.com/office/drawing/2015/9/8/chartex" xmlns:cx2="http://schemas.microsoft.com/office/drawing/2015/10/21/chartex" xmlns:cx3="http://schemas.microsoft.com/office/drawing/2016/5/9/chartex" xmlns:cx4="http://schemas.microsoft.com/office/drawing/2016/5/10/chartex" xmlns:cx5="http://schemas.microsoft.com/office/drawing/2016/5/11/chartex" xmlns:cx6="http://schemas.microsoft.com/office/drawing/2016/5/12/chartex" xmlns:cx7="http://schemas.microsoft.com/office/drawing/2016/5/13/chartex" xmlns:cx8="http://schemas.microsoft.com/office/drawing/2016/5/14/chartex" xmlns:mc="http://schemas.openxmlformats.org/markup-compatibility/2006" xmlns:aink="http://schemas.microsoft.com/office/drawing/2016/ink" xmlns:am3d="http://schemas.microsoft.com/office/drawing/2017/model3d" xmlns:o="urn:schemas-microsoft-com:office:office" xmlns:oel="http://schemas.microsoft.com/office/2019/extlst" xmlns:r="http://schemas.openxmlformats.org/officeDocument/2006/relationships" xmlns:m="http://schemas.openxmlformats.org/officeDocument/2006/math" xmlns:v="urn:schemas-microsoft-com:vml" xmlns:wp14="http://schemas.microsoft.com/office/word/2010/wordprocessingDrawing" xmlns:wp="http://schemas.openxmlformats.org/drawingml/2006/wordprocessingDrawing" xmlns:w10="urn:schemas-microsoft-com:office:word" xmlns:w="http://schemas.openxmlformats.org/wordprocessingml/2006/main" xmlns:w14="http://schemas.microsoft.com/office/word/2010/wordml" xmlns:w15="http://schemas.microsoft.com/office/word/2012/wordml" xmlns:w16cex="http://schemas.microsoft.com/office/word/2018/wordml/cex" xmlns:w16cid="http://schemas.microsoft.com/office/word/2016/wordml/cid" xmlns:w16="http://schemas.microsoft.com/office/word/2018/wordml" xmlns:w16du="http://schemas.microsoft.com/office/word/2023/wordml/word16du" xmlns:w16sdtdh="http://schemas.microsoft.com/office/word/2020/wordml/sdtdatahash" xmlns:w16sdtfl="http://schemas.microsoft.com/office/word/2024/wordml/sdtformatlock" xmlns:w16se="http://schemas.microsoft.com/office/word/2015/wordml/symex" xmlns:wpg="http://schemas.microsoft.com/office/word/2010/wordprocessingGroup" xmlns:wpi="http://schemas.microsoft.com/office/word/2010/wordprocessingInk" xmlns:wne="http://schemas.microsoft.com/office/word/2006/wordml" xmlns:wps="http://schemas.microsoft.com/office/word/2010/wordprocessingShape" mc:Ignorable="w14 w15 w16se w16cid w16 w16cex w16sdtdh w16sdtfl w16du wp14">
   <w:body>
     <w:p>
       <w:pPr>
@@ -463,57 +463,41 @@
           <w:rFonts w:ascii="Times New Roman" w:eastAsia="Times New Roman" w:hAnsi="Times New Roman" w:cs="Times New Roman"/>
         </w:rPr>
         <w:tab/>
-        <w:t xml:space="preserve">         Muhammad Naveed </w:t>
+        <w:t xml:space="preserve">         Muhammad Naveed Ashfaq 24065592</w:t>
+      </w:r>
+      <w:r>
+        <w:rPr>
+          <w:rFonts w:ascii="Times New Roman" w:eastAsia="Times New Roman" w:hAnsi="Times New Roman" w:cs="Times New Roman"/>
+        </w:rPr>
+        <w:t>,</w:t>
+      </w:r>
+    </w:p>
+    <w:p>
+      <w:pPr>
+        <w:rPr>
+          <w:rFonts w:ascii="Times New Roman" w:eastAsia="Times New Roman" w:hAnsi="Times New Roman" w:cs="Times New Roman"/>
+        </w:rPr>
+      </w:pPr>
+      <w:r>
+        <w:rPr>
+          <w:rFonts w:ascii="Times New Roman" w:eastAsia="Times New Roman" w:hAnsi="Times New Roman" w:cs="Times New Roman"/>
+        </w:rPr>
+        <w:t xml:space="preserve">                     Muhammad </w:t>
       </w:r>
       <w:proofErr w:type="spellStart"/>
       <w:r>
         <w:rPr>
           <w:rFonts w:ascii="Times New Roman" w:eastAsia="Times New Roman" w:hAnsi="Times New Roman" w:cs="Times New Roman"/>
         </w:rPr>
-        <w:t>Ashfaq</w:t>
+        <w:t>Hanzla</w:t>
       </w:r>
       <w:proofErr w:type="spellEnd"/>
       <w:r>
         <w:rPr>
           <w:rFonts w:ascii="Times New Roman" w:eastAsia="Times New Roman" w:hAnsi="Times New Roman" w:cs="Times New Roman"/>
         </w:rPr>
-        <w:t xml:space="preserve"> 24065592</w:t>
-      </w:r>
-      <w:r>
-        <w:rPr>
-          <w:rFonts w:ascii="Times New Roman" w:eastAsia="Times New Roman" w:hAnsi="Times New Roman" w:cs="Times New Roman"/>
-        </w:rPr>
-        <w:t>,</w:t>
-      </w:r>
-    </w:p>
-    <w:p>
-      <w:pPr>
-        <w:rPr>
-          <w:rFonts w:ascii="Times New Roman" w:eastAsia="Times New Roman" w:hAnsi="Times New Roman" w:cs="Times New Roman"/>
-        </w:rPr>
-      </w:pPr>
-      <w:r>
-        <w:rPr>
-          <w:rFonts w:ascii="Times New Roman" w:eastAsia="Times New Roman" w:hAnsi="Times New Roman" w:cs="Times New Roman"/>
-        </w:rPr>
-        <w:t xml:space="preserve">                     Muhammad </w:t>
-      </w:r>
-      <w:proofErr w:type="spellStart"/>
-      <w:r>
-        <w:rPr>
-          <w:rFonts w:ascii="Times New Roman" w:eastAsia="Times New Roman" w:hAnsi="Times New Roman" w:cs="Times New Roman"/>
-        </w:rPr>
-        <w:t>Hanzla</w:t>
-      </w:r>
-      <w:proofErr w:type="spellEnd"/>
-      <w:r>
-        <w:rPr>
-          <w:rFonts w:ascii="Times New Roman" w:eastAsia="Times New Roman" w:hAnsi="Times New Roman" w:cs="Times New Roman"/>
-        </w:rPr>
         <w:t xml:space="preserve"> 24065593</w:t>
       </w:r>
-      <w:bookmarkStart w:id="0" w:name="_GoBack"/>
-      <w:bookmarkEnd w:id="0"/>
     </w:p>
     <w:p>
       <w:pPr>
@@ -1953,7 +1937,21 @@
         <w:rPr>
           <w:rFonts w:ascii="Times New Roman" w:eastAsia="Times New Roman" w:hAnsi="Times New Roman" w:cs="Times New Roman"/>
         </w:rPr>
-        <w:t xml:space="preserve"> 2, followers, ER ).</w:t>
+        <w:t xml:space="preserve"> 2, followers, </w:t>
+      </w:r>
+      <w:proofErr w:type="gramStart"/>
+      <w:r>
+        <w:rPr>
+          <w:rFonts w:ascii="Times New Roman" w:eastAsia="Times New Roman" w:hAnsi="Times New Roman" w:cs="Times New Roman"/>
+        </w:rPr>
+        <w:t>ER )</w:t>
+      </w:r>
+      <w:proofErr w:type="gramEnd"/>
+      <w:r>
+        <w:rPr>
+          <w:rFonts w:ascii="Times New Roman" w:eastAsia="Times New Roman" w:hAnsi="Times New Roman" w:cs="Times New Roman"/>
+        </w:rPr>
+        <w:t>.</w:t>
       </w:r>
       <w:r>
         <w:rPr>
@@ -2984,6 +2982,70 @@
           <w:highlight w:val="yellow"/>
         </w:rPr>
         <w:t>.</w:t>
+      </w:r>
+    </w:p>
+    <w:p>
+      <w:pPr>
+        <w:pStyle w:val="ListParagraph"/>
+        <w:rPr>
+          <w:rFonts w:ascii="Times New Roman" w:eastAsia="Times New Roman" w:hAnsi="Times New Roman" w:cs="Times New Roman"/>
+        </w:rPr>
+      </w:pPr>
+      <w:r>
+        <w:rPr>
+          <w:rFonts w:ascii="Times New Roman" w:eastAsia="Times New Roman" w:hAnsi="Times New Roman" w:cs="Times New Roman"/>
+          <w:i/>
+          <w:iCs/>
+        </w:rPr>
+        <w:tab/>
+      </w:r>
+      <w:r>
+        <w:rPr>
+          <w:rFonts w:ascii="Times New Roman" w:eastAsia="Times New Roman" w:hAnsi="Times New Roman" w:cs="Times New Roman"/>
+        </w:rPr>
+        <w:t>The graph type</w:t>
+      </w:r>
+      <w:r>
+        <w:rPr>
+          <w:rFonts w:ascii="Times New Roman" w:eastAsia="Times New Roman" w:hAnsi="Times New Roman" w:cs="Times New Roman"/>
+        </w:rPr>
+        <w:t xml:space="preserve"> boxplot is chosen to compare the mean ER between celebrities and non-celebrities</w:t>
+      </w:r>
+      <w:r>
+        <w:rPr>
+          <w:rFonts w:ascii="Times New Roman" w:eastAsia="Times New Roman" w:hAnsi="Times New Roman" w:cs="Times New Roman"/>
+        </w:rPr>
+        <w:t xml:space="preserve"> because this</w:t>
+      </w:r>
+      <w:r>
+        <w:rPr>
+          <w:rFonts w:ascii="Times New Roman" w:eastAsia="Times New Roman" w:hAnsi="Times New Roman" w:cs="Times New Roman"/>
+        </w:rPr>
+        <w:t xml:space="preserve"> graph allows us to identify differences in ER distributions, </w:t>
+      </w:r>
+      <w:r>
+        <w:rPr>
+          <w:rFonts w:ascii="Times New Roman" w:eastAsia="Times New Roman" w:hAnsi="Times New Roman" w:cs="Times New Roman"/>
+        </w:rPr>
+        <w:t xml:space="preserve">as well as </w:t>
+      </w:r>
+      <w:r>
+        <w:rPr>
+          <w:rFonts w:ascii="Times New Roman" w:eastAsia="Times New Roman" w:hAnsi="Times New Roman" w:cs="Times New Roman"/>
+        </w:rPr>
+        <w:t xml:space="preserve">highlighting the spread, median, and potential outliers in each category. Additional histograms </w:t>
+      </w:r>
+      <w:r>
+        <w:rPr>
+          <w:rFonts w:ascii="Times New Roman" w:eastAsia="Times New Roman" w:hAnsi="Times New Roman" w:cs="Times New Roman"/>
+        </w:rPr>
+        <w:t>are given</w:t>
+      </w:r>
+      <w:r>
+        <w:rPr>
+          <w:rFonts w:ascii="Times New Roman" w:eastAsia="Times New Roman" w:hAnsi="Times New Roman" w:cs="Times New Roman"/>
+        </w:rPr>
+        <w:t xml:space="preserve"> to show the ER distribution for each group.</w:t>
       </w:r>
     </w:p>
     <w:p>
@@ -3807,6 +3869,7 @@
           <w:iCs/>
           <w:highlight w:val="yellow"/>
         </w:rPr>
+        <w:lastRenderedPageBreak/>
         <w:t>Commit Message:</w:t>
       </w:r>
       <w:r>
@@ -3917,7 +3980,6 @@
           <w:iCs/>
           <w:highlight w:val="yellow"/>
         </w:rPr>
-        <w:lastRenderedPageBreak/>
         <w:t>Commit Message:</w:t>
       </w:r>
       <w:r>
@@ -4527,7 +4589,7 @@
 </file>
 
 <file path=word/endnotes.xml><?xml version="1.0" encoding="utf-8"?>
-<w:endnotes xmlns:wpc="http://schemas.microsoft.com/office/word/2010/wordprocessingCanvas" xmlns:cx="http://schemas.microsoft.com/office/drawing/2014/chartex" xmlns:mc="http://schemas.openxmlformats.org/markup-compatibility/2006" xmlns:o="urn:schemas-microsoft-com:office:office" xmlns:r="http://schemas.openxmlformats.org/officeDocument/2006/relationships" xmlns:m="http://schemas.openxmlformats.org/officeDocument/2006/math" xmlns:v="urn:schemas-microsoft-com:vml" xmlns:wp14="http://schemas.microsoft.com/office/word/2010/wordprocessingDrawing" xmlns:wp="http://schemas.openxmlformats.org/drawingml/2006/wordprocessingDrawing" xmlns:w10="urn:schemas-microsoft-com:office:word" xmlns:w="http://schemas.openxmlformats.org/wordprocessingml/2006/main" xmlns:w14="http://schemas.microsoft.com/office/word/2010/wordml" xmlns:w15="http://schemas.microsoft.com/office/word/2012/wordml" xmlns:w16se="http://schemas.microsoft.com/office/word/2015/wordml/symex" xmlns:wpg="http://schemas.microsoft.com/office/word/2010/wordprocessingGroup" xmlns:wpi="http://schemas.microsoft.com/office/word/2010/wordprocessingInk" xmlns:wne="http://schemas.microsoft.com/office/word/2006/wordml" xmlns:wps="http://schemas.microsoft.com/office/word/2010/wordprocessingShape" mc:Ignorable="w14 w15 w16se wp14">
+<w:endnotes xmlns:wpc="http://schemas.microsoft.com/office/word/2010/wordprocessingCanvas" xmlns:cx="http://schemas.microsoft.com/office/drawing/2014/chartex" xmlns:cx1="http://schemas.microsoft.com/office/drawing/2015/9/8/chartex" xmlns:cx2="http://schemas.microsoft.com/office/drawing/2015/10/21/chartex" xmlns:cx3="http://schemas.microsoft.com/office/drawing/2016/5/9/chartex" xmlns:cx4="http://schemas.microsoft.com/office/drawing/2016/5/10/chartex" xmlns:cx5="http://schemas.microsoft.com/office/drawing/2016/5/11/chartex" xmlns:cx6="http://schemas.microsoft.com/office/drawing/2016/5/12/chartex" xmlns:cx7="http://schemas.microsoft.com/office/drawing/2016/5/13/chartex" xmlns:cx8="http://schemas.microsoft.com/office/drawing/2016/5/14/chartex" xmlns:mc="http://schemas.openxmlformats.org/markup-compatibility/2006" xmlns:aink="http://schemas.microsoft.com/office/drawing/2016/ink" xmlns:am3d="http://schemas.microsoft.com/office/drawing/2017/model3d" xmlns:o="urn:schemas-microsoft-com:office:office" xmlns:oel="http://schemas.microsoft.com/office/2019/extlst" xmlns:r="http://schemas.openxmlformats.org/officeDocument/2006/relationships" xmlns:m="http://schemas.openxmlformats.org/officeDocument/2006/math" xmlns:v="urn:schemas-microsoft-com:vml" xmlns:wp14="http://schemas.microsoft.com/office/word/2010/wordprocessingDrawing" xmlns:wp="http://schemas.openxmlformats.org/drawingml/2006/wordprocessingDrawing" xmlns:w10="urn:schemas-microsoft-com:office:word" xmlns:w="http://schemas.openxmlformats.org/wordprocessingml/2006/main" xmlns:w14="http://schemas.microsoft.com/office/word/2010/wordml" xmlns:w15="http://schemas.microsoft.com/office/word/2012/wordml" xmlns:w16cex="http://schemas.microsoft.com/office/word/2018/wordml/cex" xmlns:w16cid="http://schemas.microsoft.com/office/word/2016/wordml/cid" xmlns:w16="http://schemas.microsoft.com/office/word/2018/wordml" xmlns:w16du="http://schemas.microsoft.com/office/word/2023/wordml/word16du" xmlns:w16sdtdh="http://schemas.microsoft.com/office/word/2020/wordml/sdtdatahash" xmlns:w16sdtfl="http://schemas.microsoft.com/office/word/2024/wordml/sdtformatlock" xmlns:w16se="http://schemas.microsoft.com/office/word/2015/wordml/symex" xmlns:wpg="http://schemas.microsoft.com/office/word/2010/wordprocessingGroup" xmlns:wpi="http://schemas.microsoft.com/office/word/2010/wordprocessingInk" xmlns:wne="http://schemas.microsoft.com/office/word/2006/wordml" xmlns:wps="http://schemas.microsoft.com/office/word/2010/wordprocessingShape" mc:Ignorable="w14 w15 w16se w16cid w16 w16cex w16sdtdh w16sdtfl w16du wp14">
   <w:endnote w:type="separator" w:id="-1">
     <w:p>
       <w:r>
@@ -4549,7 +4611,7 @@
 </file>
 
 <file path=word/footer1.xml><?xml version="1.0" encoding="utf-8"?>
-<w:ftr xmlns:wpc="http://schemas.microsoft.com/office/word/2010/wordprocessingCanvas" xmlns:cx="http://schemas.microsoft.com/office/drawing/2014/chartex" xmlns:mc="http://schemas.openxmlformats.org/markup-compatibility/2006" xmlns:o="urn:schemas-microsoft-com:office:office" xmlns:r="http://schemas.openxmlformats.org/officeDocument/2006/relationships" xmlns:m="http://schemas.openxmlformats.org/officeDocument/2006/math" xmlns:v="urn:schemas-microsoft-com:vml" xmlns:wp14="http://schemas.microsoft.com/office/word/2010/wordprocessingDrawing" xmlns:wp="http://schemas.openxmlformats.org/drawingml/2006/wordprocessingDrawing" xmlns:w10="urn:schemas-microsoft-com:office:word" xmlns:w="http://schemas.openxmlformats.org/wordprocessingml/2006/main" xmlns:w14="http://schemas.microsoft.com/office/word/2010/wordml" xmlns:w15="http://schemas.microsoft.com/office/word/2012/wordml" xmlns:w16se="http://schemas.microsoft.com/office/word/2015/wordml/symex" xmlns:wpg="http://schemas.microsoft.com/office/word/2010/wordprocessingGroup" xmlns:wpi="http://schemas.microsoft.com/office/word/2010/wordprocessingInk" xmlns:wne="http://schemas.microsoft.com/office/word/2006/wordml" xmlns:wps="http://schemas.microsoft.com/office/word/2010/wordprocessingShape" mc:Ignorable="w14 w15 w16se wp14">
+<w:ftr xmlns:wpc="http://schemas.microsoft.com/office/word/2010/wordprocessingCanvas" xmlns:cx="http://schemas.microsoft.com/office/drawing/2014/chartex" xmlns:cx1="http://schemas.microsoft.com/office/drawing/2015/9/8/chartex" xmlns:cx2="http://schemas.microsoft.com/office/drawing/2015/10/21/chartex" xmlns:cx3="http://schemas.microsoft.com/office/drawing/2016/5/9/chartex" xmlns:cx4="http://schemas.microsoft.com/office/drawing/2016/5/10/chartex" xmlns:cx5="http://schemas.microsoft.com/office/drawing/2016/5/11/chartex" xmlns:cx6="http://schemas.microsoft.com/office/drawing/2016/5/12/chartex" xmlns:cx7="http://schemas.microsoft.com/office/drawing/2016/5/13/chartex" xmlns:cx8="http://schemas.microsoft.com/office/drawing/2016/5/14/chartex" xmlns:mc="http://schemas.openxmlformats.org/markup-compatibility/2006" xmlns:aink="http://schemas.microsoft.com/office/drawing/2016/ink" xmlns:am3d="http://schemas.microsoft.com/office/drawing/2017/model3d" xmlns:o="urn:schemas-microsoft-com:office:office" xmlns:oel="http://schemas.microsoft.com/office/2019/extlst" xmlns:r="http://schemas.openxmlformats.org/officeDocument/2006/relationships" xmlns:m="http://schemas.openxmlformats.org/officeDocument/2006/math" xmlns:v="urn:schemas-microsoft-com:vml" xmlns:wp14="http://schemas.microsoft.com/office/word/2010/wordprocessingDrawing" xmlns:wp="http://schemas.openxmlformats.org/drawingml/2006/wordprocessingDrawing" xmlns:w10="urn:schemas-microsoft-com:office:word" xmlns:w="http://schemas.openxmlformats.org/wordprocessingml/2006/main" xmlns:w14="http://schemas.microsoft.com/office/word/2010/wordml" xmlns:w15="http://schemas.microsoft.com/office/word/2012/wordml" xmlns:w16cex="http://schemas.microsoft.com/office/word/2018/wordml/cex" xmlns:w16cid="http://schemas.microsoft.com/office/word/2016/wordml/cid" xmlns:w16="http://schemas.microsoft.com/office/word/2018/wordml" xmlns:w16du="http://schemas.microsoft.com/office/word/2023/wordml/word16du" xmlns:w16sdtdh="http://schemas.microsoft.com/office/word/2020/wordml/sdtdatahash" xmlns:w16sdtfl="http://schemas.microsoft.com/office/word/2024/wordml/sdtformatlock" xmlns:w16se="http://schemas.microsoft.com/office/word/2015/wordml/symex" xmlns:wpg="http://schemas.microsoft.com/office/word/2010/wordprocessingGroup" xmlns:wpi="http://schemas.microsoft.com/office/word/2010/wordprocessingInk" xmlns:wne="http://schemas.microsoft.com/office/word/2006/wordml" xmlns:wps="http://schemas.microsoft.com/office/word/2010/wordprocessingShape" mc:Ignorable="w14 w15 w16se w16cid w16 w16cex w16sdtdh w16sdtfl w16du wp14">
   <w:sdt>
     <w:sdtPr>
       <w:rPr>
@@ -4561,11 +4623,6 @@
         <w:docPartUnique/>
       </w:docPartObj>
     </w:sdtPr>
-    <w:sdtEndPr>
-      <w:rPr>
-        <w:rStyle w:val="PageNumber"/>
-      </w:rPr>
-    </w:sdtEndPr>
     <w:sdtContent>
       <w:p>
         <w:pPr>
@@ -4606,7 +4663,7 @@
 </file>
 
 <file path=word/footer2.xml><?xml version="1.0" encoding="utf-8"?>
-<w:ftr xmlns:wpc="http://schemas.microsoft.com/office/word/2010/wordprocessingCanvas" xmlns:cx="http://schemas.microsoft.com/office/drawing/2014/chartex" xmlns:mc="http://schemas.openxmlformats.org/markup-compatibility/2006" xmlns:o="urn:schemas-microsoft-com:office:office" xmlns:r="http://schemas.openxmlformats.org/officeDocument/2006/relationships" xmlns:m="http://schemas.openxmlformats.org/officeDocument/2006/math" xmlns:v="urn:schemas-microsoft-com:vml" xmlns:wp14="http://schemas.microsoft.com/office/word/2010/wordprocessingDrawing" xmlns:wp="http://schemas.openxmlformats.org/drawingml/2006/wordprocessingDrawing" xmlns:w10="urn:schemas-microsoft-com:office:word" xmlns:w="http://schemas.openxmlformats.org/wordprocessingml/2006/main" xmlns:w14="http://schemas.microsoft.com/office/word/2010/wordml" xmlns:w15="http://schemas.microsoft.com/office/word/2012/wordml" xmlns:w16se="http://schemas.microsoft.com/office/word/2015/wordml/symex" xmlns:wpg="http://schemas.microsoft.com/office/word/2010/wordprocessingGroup" xmlns:wpi="http://schemas.microsoft.com/office/word/2010/wordprocessingInk" xmlns:wne="http://schemas.microsoft.com/office/word/2006/wordml" xmlns:wps="http://schemas.microsoft.com/office/word/2010/wordprocessingShape" mc:Ignorable="w14 w15 w16se wp14">
+<w:ftr xmlns:wpc="http://schemas.microsoft.com/office/word/2010/wordprocessingCanvas" xmlns:cx="http://schemas.microsoft.com/office/drawing/2014/chartex" xmlns:cx1="http://schemas.microsoft.com/office/drawing/2015/9/8/chartex" xmlns:cx2="http://schemas.microsoft.com/office/drawing/2015/10/21/chartex" xmlns:cx3="http://schemas.microsoft.com/office/drawing/2016/5/9/chartex" xmlns:cx4="http://schemas.microsoft.com/office/drawing/2016/5/10/chartex" xmlns:cx5="http://schemas.microsoft.com/office/drawing/2016/5/11/chartex" xmlns:cx6="http://schemas.microsoft.com/office/drawing/2016/5/12/chartex" xmlns:cx7="http://schemas.microsoft.com/office/drawing/2016/5/13/chartex" xmlns:cx8="http://schemas.microsoft.com/office/drawing/2016/5/14/chartex" xmlns:mc="http://schemas.openxmlformats.org/markup-compatibility/2006" xmlns:aink="http://schemas.microsoft.com/office/drawing/2016/ink" xmlns:am3d="http://schemas.microsoft.com/office/drawing/2017/model3d" xmlns:o="urn:schemas-microsoft-com:office:office" xmlns:oel="http://schemas.microsoft.com/office/2019/extlst" xmlns:r="http://schemas.openxmlformats.org/officeDocument/2006/relationships" xmlns:m="http://schemas.openxmlformats.org/officeDocument/2006/math" xmlns:v="urn:schemas-microsoft-com:vml" xmlns:wp14="http://schemas.microsoft.com/office/word/2010/wordprocessingDrawing" xmlns:wp="http://schemas.openxmlformats.org/drawingml/2006/wordprocessingDrawing" xmlns:w10="urn:schemas-microsoft-com:office:word" xmlns:w="http://schemas.openxmlformats.org/wordprocessingml/2006/main" xmlns:w14="http://schemas.microsoft.com/office/word/2010/wordml" xmlns:w15="http://schemas.microsoft.com/office/word/2012/wordml" xmlns:w16cex="http://schemas.microsoft.com/office/word/2018/wordml/cex" xmlns:w16cid="http://schemas.microsoft.com/office/word/2016/wordml/cid" xmlns:w16="http://schemas.microsoft.com/office/word/2018/wordml" xmlns:w16du="http://schemas.microsoft.com/office/word/2023/wordml/word16du" xmlns:w16sdtdh="http://schemas.microsoft.com/office/word/2020/wordml/sdtdatahash" xmlns:w16sdtfl="http://schemas.microsoft.com/office/word/2024/wordml/sdtformatlock" xmlns:w16se="http://schemas.microsoft.com/office/word/2015/wordml/symex" xmlns:wpg="http://schemas.microsoft.com/office/word/2010/wordprocessingGroup" xmlns:wpi="http://schemas.microsoft.com/office/word/2010/wordprocessingInk" xmlns:wne="http://schemas.microsoft.com/office/word/2006/wordml" xmlns:wps="http://schemas.microsoft.com/office/word/2010/wordprocessingShape" mc:Ignorable="w14 w15 w16se w16cid w16 w16cex w16sdtdh w16sdtfl w16du wp14">
   <w:sdt>
     <w:sdtPr>
       <w:rPr>
@@ -4618,11 +4675,6 @@
         <w:docPartUnique/>
       </w:docPartObj>
     </w:sdtPr>
-    <w:sdtEndPr>
-      <w:rPr>
-        <w:rStyle w:val="PageNumber"/>
-      </w:rPr>
-    </w:sdtEndPr>
     <w:sdtContent>
       <w:p>
         <w:pPr>
@@ -4676,7 +4728,7 @@
 </file>
 
 <file path=word/footnotes.xml><?xml version="1.0" encoding="utf-8"?>
-<w:footnotes xmlns:wpc="http://schemas.microsoft.com/office/word/2010/wordprocessingCanvas" xmlns:cx="http://schemas.microsoft.com/office/drawing/2014/chartex" xmlns:mc="http://schemas.openxmlformats.org/markup-compatibility/2006" xmlns:o="urn:schemas-microsoft-com:office:office" xmlns:r="http://schemas.openxmlformats.org/officeDocument/2006/relationships" xmlns:m="http://schemas.openxmlformats.org/officeDocument/2006/math" xmlns:v="urn:schemas-microsoft-com:vml" xmlns:wp14="http://schemas.microsoft.com/office/word/2010/wordprocessingDrawing" xmlns:wp="http://schemas.openxmlformats.org/drawingml/2006/wordprocessingDrawing" xmlns:w10="urn:schemas-microsoft-com:office:word" xmlns:w="http://schemas.openxmlformats.org/wordprocessingml/2006/main" xmlns:w14="http://schemas.microsoft.com/office/word/2010/wordml" xmlns:w15="http://schemas.microsoft.com/office/word/2012/wordml" xmlns:w16se="http://schemas.microsoft.com/office/word/2015/wordml/symex" xmlns:wpg="http://schemas.microsoft.com/office/word/2010/wordprocessingGroup" xmlns:wpi="http://schemas.microsoft.com/office/word/2010/wordprocessingInk" xmlns:wne="http://schemas.microsoft.com/office/word/2006/wordml" xmlns:wps="http://schemas.microsoft.com/office/word/2010/wordprocessingShape" mc:Ignorable="w14 w15 w16se wp14">
+<w:footnotes xmlns:wpc="http://schemas.microsoft.com/office/word/2010/wordprocessingCanvas" xmlns:cx="http://schemas.microsoft.com/office/drawing/2014/chartex" xmlns:cx1="http://schemas.microsoft.com/office/drawing/2015/9/8/chartex" xmlns:cx2="http://schemas.microsoft.com/office/drawing/2015/10/21/chartex" xmlns:cx3="http://schemas.microsoft.com/office/drawing/2016/5/9/chartex" xmlns:cx4="http://schemas.microsoft.com/office/drawing/2016/5/10/chartex" xmlns:cx5="http://schemas.microsoft.com/office/drawing/2016/5/11/chartex" xmlns:cx6="http://schemas.microsoft.com/office/drawing/2016/5/12/chartex" xmlns:cx7="http://schemas.microsoft.com/office/drawing/2016/5/13/chartex" xmlns:cx8="http://schemas.microsoft.com/office/drawing/2016/5/14/chartex" xmlns:mc="http://schemas.openxmlformats.org/markup-compatibility/2006" xmlns:aink="http://schemas.microsoft.com/office/drawing/2016/ink" xmlns:am3d="http://schemas.microsoft.com/office/drawing/2017/model3d" xmlns:o="urn:schemas-microsoft-com:office:office" xmlns:oel="http://schemas.microsoft.com/office/2019/extlst" xmlns:r="http://schemas.openxmlformats.org/officeDocument/2006/relationships" xmlns:m="http://schemas.openxmlformats.org/officeDocument/2006/math" xmlns:v="urn:schemas-microsoft-com:vml" xmlns:wp14="http://schemas.microsoft.com/office/word/2010/wordprocessingDrawing" xmlns:wp="http://schemas.openxmlformats.org/drawingml/2006/wordprocessingDrawing" xmlns:w10="urn:schemas-microsoft-com:office:word" xmlns:w="http://schemas.openxmlformats.org/wordprocessingml/2006/main" xmlns:w14="http://schemas.microsoft.com/office/word/2010/wordml" xmlns:w15="http://schemas.microsoft.com/office/word/2012/wordml" xmlns:w16cex="http://schemas.microsoft.com/office/word/2018/wordml/cex" xmlns:w16cid="http://schemas.microsoft.com/office/word/2016/wordml/cid" xmlns:w16="http://schemas.microsoft.com/office/word/2018/wordml" xmlns:w16du="http://schemas.microsoft.com/office/word/2023/wordml/word16du" xmlns:w16sdtdh="http://schemas.microsoft.com/office/word/2020/wordml/sdtdatahash" xmlns:w16sdtfl="http://schemas.microsoft.com/office/word/2024/wordml/sdtformatlock" xmlns:w16se="http://schemas.microsoft.com/office/word/2015/wordml/symex" xmlns:wpg="http://schemas.microsoft.com/office/word/2010/wordprocessingGroup" xmlns:wpi="http://schemas.microsoft.com/office/word/2010/wordprocessingInk" xmlns:wne="http://schemas.microsoft.com/office/word/2006/wordml" xmlns:wps="http://schemas.microsoft.com/office/word/2010/wordprocessingShape" mc:Ignorable="w14 w15 w16se w16cid w16 w16cex w16sdtdh w16sdtfl w16du wp14">
   <w:footnote w:type="separator" w:id="-1">
     <w:p>
       <w:r>
@@ -4706,7 +4758,7 @@
 </file>
 
 <file path=word/numbering.xml><?xml version="1.0" encoding="utf-8"?>
-<w:numbering xmlns:wpc="http://schemas.microsoft.com/office/word/2010/wordprocessingCanvas" xmlns:cx="http://schemas.microsoft.com/office/drawing/2014/chartex" xmlns:mc="http://schemas.openxmlformats.org/markup-compatibility/2006" xmlns:o="urn:schemas-microsoft-com:office:office" xmlns:r="http://schemas.openxmlformats.org/officeDocument/2006/relationships" xmlns:m="http://schemas.openxmlformats.org/officeDocument/2006/math" xmlns:v="urn:schemas-microsoft-com:vml" xmlns:wp14="http://schemas.microsoft.com/office/word/2010/wordprocessingDrawing" xmlns:wp="http://schemas.openxmlformats.org/drawingml/2006/wordprocessingDrawing" xmlns:w10="urn:schemas-microsoft-com:office:word" xmlns:w="http://schemas.openxmlformats.org/wordprocessingml/2006/main" xmlns:w14="http://schemas.microsoft.com/office/word/2010/wordml" xmlns:w15="http://schemas.microsoft.com/office/word/2012/wordml" xmlns:w16se="http://schemas.microsoft.com/office/word/2015/wordml/symex" xmlns:wpg="http://schemas.microsoft.com/office/word/2010/wordprocessingGroup" xmlns:wpi="http://schemas.microsoft.com/office/word/2010/wordprocessingInk" xmlns:wne="http://schemas.microsoft.com/office/word/2006/wordml" xmlns:wps="http://schemas.microsoft.com/office/word/2010/wordprocessingShape" mc:Ignorable="w14 w15 w16se wp14">
+<w:numbering xmlns:wpc="http://schemas.microsoft.com/office/word/2010/wordprocessingCanvas" xmlns:cx="http://schemas.microsoft.com/office/drawing/2014/chartex" xmlns:cx1="http://schemas.microsoft.com/office/drawing/2015/9/8/chartex" xmlns:cx2="http://schemas.microsoft.com/office/drawing/2015/10/21/chartex" xmlns:cx3="http://schemas.microsoft.com/office/drawing/2016/5/9/chartex" xmlns:cx4="http://schemas.microsoft.com/office/drawing/2016/5/10/chartex" xmlns:cx5="http://schemas.microsoft.com/office/drawing/2016/5/11/chartex" xmlns:cx6="http://schemas.microsoft.com/office/drawing/2016/5/12/chartex" xmlns:cx7="http://schemas.microsoft.com/office/drawing/2016/5/13/chartex" xmlns:cx8="http://schemas.microsoft.com/office/drawing/2016/5/14/chartex" xmlns:mc="http://schemas.openxmlformats.org/markup-compatibility/2006" xmlns:aink="http://schemas.microsoft.com/office/drawing/2016/ink" xmlns:am3d="http://schemas.microsoft.com/office/drawing/2017/model3d" xmlns:o="urn:schemas-microsoft-com:office:office" xmlns:oel="http://schemas.microsoft.com/office/2019/extlst" xmlns:r="http://schemas.openxmlformats.org/officeDocument/2006/relationships" xmlns:m="http://schemas.openxmlformats.org/officeDocument/2006/math" xmlns:v="urn:schemas-microsoft-com:vml" xmlns:wp14="http://schemas.microsoft.com/office/word/2010/wordprocessingDrawing" xmlns:wp="http://schemas.openxmlformats.org/drawingml/2006/wordprocessingDrawing" xmlns:w10="urn:schemas-microsoft-com:office:word" xmlns:w="http://schemas.openxmlformats.org/wordprocessingml/2006/main" xmlns:w14="http://schemas.microsoft.com/office/word/2010/wordml" xmlns:w15="http://schemas.microsoft.com/office/word/2012/wordml" xmlns:w16cex="http://schemas.microsoft.com/office/word/2018/wordml/cex" xmlns:w16cid="http://schemas.microsoft.com/office/word/2016/wordml/cid" xmlns:w16="http://schemas.microsoft.com/office/word/2018/wordml" xmlns:w16du="http://schemas.microsoft.com/office/word/2023/wordml/word16du" xmlns:w16sdtdh="http://schemas.microsoft.com/office/word/2020/wordml/sdtdatahash" xmlns:w16sdtfl="http://schemas.microsoft.com/office/word/2024/wordml/sdtformatlock" xmlns:w16se="http://schemas.microsoft.com/office/word/2015/wordml/symex" xmlns:wpg="http://schemas.microsoft.com/office/word/2010/wordprocessingGroup" xmlns:wpi="http://schemas.microsoft.com/office/word/2010/wordprocessingInk" xmlns:wne="http://schemas.microsoft.com/office/word/2006/wordml" xmlns:wps="http://schemas.microsoft.com/office/word/2010/wordprocessingShape" mc:Ignorable="w14 w15 w16se w16cid w16 w16cex w16sdtdh w16sdtfl w16du wp14">
   <w:abstractNum w:abstractNumId="0" w15:restartNumberingAfterBreak="0">
     <w:nsid w:val="03867835"/>
     <w:multiLevelType w:val="hybridMultilevel"/>
@@ -8564,122 +8616,122 @@
       </w:rPr>
     </w:lvl>
   </w:abstractNum>
-  <w:num w:numId="1">
+  <w:num w:numId="1" w16cid:durableId="677540292">
     <w:abstractNumId w:val="31"/>
   </w:num>
-  <w:num w:numId="2">
+  <w:num w:numId="2" w16cid:durableId="851990807">
     <w:abstractNumId w:val="0"/>
   </w:num>
-  <w:num w:numId="3">
+  <w:num w:numId="3" w16cid:durableId="446238916">
     <w:abstractNumId w:val="10"/>
   </w:num>
-  <w:num w:numId="4">
+  <w:num w:numId="4" w16cid:durableId="282926123">
     <w:abstractNumId w:val="32"/>
   </w:num>
-  <w:num w:numId="5">
+  <w:num w:numId="5" w16cid:durableId="646932922">
     <w:abstractNumId w:val="20"/>
   </w:num>
-  <w:num w:numId="6">
+  <w:num w:numId="6" w16cid:durableId="473564593">
     <w:abstractNumId w:val="12"/>
   </w:num>
-  <w:num w:numId="7">
+  <w:num w:numId="7" w16cid:durableId="1094984344">
     <w:abstractNumId w:val="34"/>
   </w:num>
-  <w:num w:numId="8">
+  <w:num w:numId="8" w16cid:durableId="1889953134">
     <w:abstractNumId w:val="21"/>
   </w:num>
-  <w:num w:numId="9">
+  <w:num w:numId="9" w16cid:durableId="2005930675">
     <w:abstractNumId w:val="27"/>
   </w:num>
-  <w:num w:numId="10">
+  <w:num w:numId="10" w16cid:durableId="1217937090">
     <w:abstractNumId w:val="9"/>
   </w:num>
-  <w:num w:numId="11">
+  <w:num w:numId="11" w16cid:durableId="693456248">
     <w:abstractNumId w:val="25"/>
   </w:num>
-  <w:num w:numId="12">
+  <w:num w:numId="12" w16cid:durableId="138572865">
     <w:abstractNumId w:val="6"/>
   </w:num>
-  <w:num w:numId="13">
+  <w:num w:numId="13" w16cid:durableId="382683037">
     <w:abstractNumId w:val="18"/>
   </w:num>
-  <w:num w:numId="14">
+  <w:num w:numId="14" w16cid:durableId="1913463415">
     <w:abstractNumId w:val="13"/>
   </w:num>
-  <w:num w:numId="15">
+  <w:num w:numId="15" w16cid:durableId="1756121575">
     <w:abstractNumId w:val="16"/>
   </w:num>
-  <w:num w:numId="16">
+  <w:num w:numId="16" w16cid:durableId="1053433496">
     <w:abstractNumId w:val="17"/>
   </w:num>
-  <w:num w:numId="17">
+  <w:num w:numId="17" w16cid:durableId="1539970656">
     <w:abstractNumId w:val="8"/>
   </w:num>
-  <w:num w:numId="18">
+  <w:num w:numId="18" w16cid:durableId="709304448">
     <w:abstractNumId w:val="1"/>
   </w:num>
-  <w:num w:numId="19">
+  <w:num w:numId="19" w16cid:durableId="2133866237">
     <w:abstractNumId w:val="19"/>
   </w:num>
-  <w:num w:numId="20">
+  <w:num w:numId="20" w16cid:durableId="2138138197">
     <w:abstractNumId w:val="11"/>
   </w:num>
-  <w:num w:numId="21">
+  <w:num w:numId="21" w16cid:durableId="1879858474">
     <w:abstractNumId w:val="15"/>
   </w:num>
-  <w:num w:numId="22">
+  <w:num w:numId="22" w16cid:durableId="665354084">
     <w:abstractNumId w:val="4"/>
   </w:num>
-  <w:num w:numId="23">
+  <w:num w:numId="23" w16cid:durableId="1176186401">
     <w:abstractNumId w:val="22"/>
   </w:num>
-  <w:num w:numId="24">
+  <w:num w:numId="24" w16cid:durableId="1993295512">
     <w:abstractNumId w:val="24"/>
   </w:num>
-  <w:num w:numId="25">
+  <w:num w:numId="25" w16cid:durableId="1838573374">
     <w:abstractNumId w:val="28"/>
   </w:num>
-  <w:num w:numId="26">
+  <w:num w:numId="26" w16cid:durableId="1053232390">
     <w:abstractNumId w:val="2"/>
   </w:num>
-  <w:num w:numId="27">
+  <w:num w:numId="27" w16cid:durableId="488181796">
     <w:abstractNumId w:val="14"/>
   </w:num>
-  <w:num w:numId="28">
+  <w:num w:numId="28" w16cid:durableId="1756703943">
     <w:abstractNumId w:val="29"/>
   </w:num>
-  <w:num w:numId="29">
+  <w:num w:numId="29" w16cid:durableId="1609311906">
     <w:abstractNumId w:val="36"/>
   </w:num>
-  <w:num w:numId="30">
+  <w:num w:numId="30" w16cid:durableId="1060444762">
     <w:abstractNumId w:val="33"/>
   </w:num>
-  <w:num w:numId="31">
+  <w:num w:numId="31" w16cid:durableId="232551987">
     <w:abstractNumId w:val="23"/>
   </w:num>
-  <w:num w:numId="32">
+  <w:num w:numId="32" w16cid:durableId="367071272">
     <w:abstractNumId w:val="35"/>
   </w:num>
-  <w:num w:numId="33">
+  <w:num w:numId="33" w16cid:durableId="918834405">
     <w:abstractNumId w:val="3"/>
   </w:num>
-  <w:num w:numId="34">
+  <w:num w:numId="34" w16cid:durableId="216017102">
     <w:abstractNumId w:val="5"/>
   </w:num>
-  <w:num w:numId="35">
+  <w:num w:numId="35" w16cid:durableId="446782334">
     <w:abstractNumId w:val="7"/>
   </w:num>
-  <w:num w:numId="36">
+  <w:num w:numId="36" w16cid:durableId="864907847">
     <w:abstractNumId w:val="26"/>
   </w:num>
-  <w:num w:numId="37">
+  <w:num w:numId="37" w16cid:durableId="1349716435">
     <w:abstractNumId w:val="30"/>
   </w:num>
 </w:numbering>
 </file>
 
 <file path=word/styles.xml><?xml version="1.0" encoding="utf-8"?>
-<w:styles xmlns:mc="http://schemas.openxmlformats.org/markup-compatibility/2006" xmlns:r="http://schemas.openxmlformats.org/officeDocument/2006/relationships" xmlns:w="http://schemas.openxmlformats.org/wordprocessingml/2006/main" xmlns:w14="http://schemas.microsoft.com/office/word/2010/wordml" xmlns:w15="http://schemas.microsoft.com/office/word/2012/wordml" xmlns:w16se="http://schemas.microsoft.com/office/word/2015/wordml/symex" mc:Ignorable="w14 w15 w16se">
+<w:styles xmlns:mc="http://schemas.openxmlformats.org/markup-compatibility/2006" xmlns:r="http://schemas.openxmlformats.org/officeDocument/2006/relationships" xmlns:w="http://schemas.openxmlformats.org/wordprocessingml/2006/main" xmlns:w14="http://schemas.microsoft.com/office/word/2010/wordml" xmlns:w15="http://schemas.microsoft.com/office/word/2012/wordml" xmlns:w16cex="http://schemas.microsoft.com/office/word/2018/wordml/cex" xmlns:w16cid="http://schemas.microsoft.com/office/word/2016/wordml/cid" xmlns:w16="http://schemas.microsoft.com/office/word/2018/wordml" xmlns:w16du="http://schemas.microsoft.com/office/word/2023/wordml/word16du" xmlns:w16sdtdh="http://schemas.microsoft.com/office/word/2020/wordml/sdtdatahash" xmlns:w16sdtfl="http://schemas.microsoft.com/office/word/2024/wordml/sdtformatlock" xmlns:w16se="http://schemas.microsoft.com/office/word/2015/wordml/symex" mc:Ignorable="w14 w15 w16se w16cid w16 w16cex w16sdtdh w16sdtfl w16du">
   <w:docDefaults>
     <w:rPrDefault>
       <w:rPr>
@@ -8693,7 +8745,7 @@
     </w:rPrDefault>
     <w:pPrDefault/>
   </w:docDefaults>
-  <w:latentStyles w:defLockedState="0" w:defUIPriority="99" w:defSemiHidden="0" w:defUnhideWhenUsed="0" w:defQFormat="0" w:count="371">
+  <w:latentStyles w:defLockedState="0" w:defUIPriority="99" w:defSemiHidden="0" w:defUnhideWhenUsed="0" w:defQFormat="0" w:count="376">
     <w:lsdException w:name="Normal" w:uiPriority="0" w:qFormat="1"/>
     <w:lsdException w:name="heading 1" w:uiPriority="9" w:qFormat="1"/>
     <w:lsdException w:name="heading 2" w:semiHidden="1" w:uiPriority="9" w:unhideWhenUsed="1" w:qFormat="1"/>
@@ -9065,6 +9117,11 @@
     <w:lsdException w:name="List Table 5 Dark Accent 6" w:uiPriority="50"/>
     <w:lsdException w:name="List Table 6 Colorful Accent 6" w:uiPriority="51"/>
     <w:lsdException w:name="List Table 7 Colorful Accent 6" w:uiPriority="52"/>
+    <w:lsdException w:name="Mention" w:semiHidden="1" w:unhideWhenUsed="1"/>
+    <w:lsdException w:name="Smart Hyperlink" w:semiHidden="1" w:unhideWhenUsed="1"/>
+    <w:lsdException w:name="Hashtag" w:semiHidden="1" w:unhideWhenUsed="1"/>
+    <w:lsdException w:name="Unresolved Mention" w:semiHidden="1" w:unhideWhenUsed="1"/>
+    <w:lsdException w:name="Smart Link" w:semiHidden="1" w:unhideWhenUsed="1"/>
   </w:latentStyles>
   <w:style w:type="paragraph" w:default="1" w:styleId="Normal">
     <w:name w:val="Normal"/>

</xml_diff>

<commit_message>
Revert "Refine research question"
This reverts commit 9d28aa433ffedacfccbcd19ddb0efabb59cdcb9b.
</commit_message>
<xml_diff>
--- a/7COM1079_Final report.docx
+++ b/7COM1079_Final report.docx
@@ -11,16 +11,59 @@
           <w:rFonts w:ascii="Times New Roman" w:eastAsia="Times New Roman" w:hAnsi="Times New Roman" w:cs="Times New Roman"/>
           <w:color w:val="2D3B45"/>
           <w:kern w:val="0"/>
+          <w:highlight w:val="yellow"/>
           <w:lang w:eastAsia="en-GB"/>
           <w14:ligatures w14:val="none"/>
         </w:rPr>
       </w:pPr>
-    </w:p>
-    <w:p>
-      <w:pPr>
-        <w:shd w:val="clear" w:color="auto" w:fill="FFFFFF" w:themeFill="background1"/>
-        <w:jc w:val="center"/>
-        <w:outlineLvl w:val="1"/>
+      <w:r>
+        <w:rPr>
+          <w:rFonts w:ascii="Times New Roman" w:eastAsia="Times New Roman" w:hAnsi="Times New Roman" w:cs="Times New Roman"/>
+          <w:i/>
+          <w:color w:val="2D3B45"/>
+          <w:kern w:val="0"/>
+          <w:highlight w:val="yellow"/>
+          <w:lang w:eastAsia="en-GB"/>
+          <w14:ligatures w14:val="none"/>
+        </w:rPr>
+        <w:t xml:space="preserve">Please delete all the </w:t>
+      </w:r>
+      <w:r>
+        <w:rPr>
+          <w:rFonts w:ascii="Times New Roman" w:eastAsia="Times New Roman" w:hAnsi="Times New Roman" w:cs="Times New Roman"/>
+          <w:i/>
+          <w:color w:val="2D3B45"/>
+          <w:kern w:val="0"/>
+          <w:highlight w:val="yellow"/>
+          <w:lang w:eastAsia="en-GB"/>
+          <w14:ligatures w14:val="none"/>
+        </w:rPr>
+        <w:t>italic</w:t>
+      </w:r>
+      <w:r>
+        <w:rPr>
+          <w:rFonts w:ascii="Times New Roman" w:eastAsia="Times New Roman" w:hAnsi="Times New Roman" w:cs="Times New Roman"/>
+          <w:i/>
+          <w:color w:val="2D3B45"/>
+          <w:kern w:val="0"/>
+          <w:highlight w:val="yellow"/>
+          <w:lang w:eastAsia="en-GB"/>
+          <w14:ligatures w14:val="none"/>
+        </w:rPr>
+        <w:t xml:space="preserve"> text before submission. It is here just for your reference</w:t>
+      </w:r>
+      <w:r>
+        <w:rPr>
+          <w:rFonts w:ascii="Times New Roman" w:eastAsia="Times New Roman" w:hAnsi="Times New Roman" w:cs="Times New Roman"/>
+          <w:color w:val="2D3B45"/>
+          <w:kern w:val="0"/>
+          <w:highlight w:val="yellow"/>
+          <w:lang w:eastAsia="en-GB"/>
+          <w14:ligatures w14:val="none"/>
+        </w:rPr>
+        <w:t>.</w:t>
+      </w:r>
+      <w:r>
         <w:rPr>
           <w:rFonts w:ascii="Times New Roman" w:eastAsia="Times New Roman" w:hAnsi="Times New Roman" w:cs="Times New Roman"/>
           <w:color w:val="2D3B45"/>
@@ -28,7 +71,8 @@
           <w:lang w:eastAsia="en-GB"/>
           <w14:ligatures w14:val="none"/>
         </w:rPr>
-      </w:pPr>
+        <w:t xml:space="preserve"> </w:t>
+      </w:r>
     </w:p>
     <w:p>
       <w:pPr>
@@ -37,12 +81,122 @@
         <w:outlineLvl w:val="1"/>
         <w:rPr>
           <w:rFonts w:ascii="Times New Roman" w:eastAsia="Times New Roman" w:hAnsi="Times New Roman" w:cs="Times New Roman"/>
+          <w:i/>
+          <w:color w:val="2D3B45"/>
+          <w:kern w:val="0"/>
+          <w:highlight w:val="yellow"/>
+          <w:lang w:eastAsia="en-GB"/>
+          <w14:ligatures w14:val="none"/>
+        </w:rPr>
+      </w:pPr>
+      <w:r>
+        <w:rPr>
+          <w:rFonts w:ascii="Times New Roman" w:eastAsia="Times New Roman" w:hAnsi="Times New Roman" w:cs="Times New Roman"/>
+          <w:i/>
+          <w:color w:val="2D3B45"/>
+          <w:kern w:val="0"/>
+          <w:highlight w:val="yellow"/>
+          <w:lang w:eastAsia="en-GB"/>
+          <w14:ligatures w14:val="none"/>
+        </w:rPr>
+        <w:t>Further: data set – DS, research question – RQ</w:t>
+      </w:r>
+    </w:p>
+    <w:p>
+      <w:pPr>
+        <w:shd w:val="clear" w:color="auto" w:fill="FFFFFF" w:themeFill="background1"/>
+        <w:jc w:val="center"/>
+        <w:outlineLvl w:val="1"/>
+        <w:rPr>
+          <w:rFonts w:ascii="Times New Roman" w:eastAsia="Times New Roman" w:hAnsi="Times New Roman" w:cs="Times New Roman"/>
+          <w:i/>
+          <w:iCs/>
+          <w:color w:val="2D3B45"/>
+          <w:kern w:val="0"/>
+          <w:highlight w:val="yellow"/>
+          <w:lang w:eastAsia="en-GB"/>
+          <w14:ligatures w14:val="none"/>
+        </w:rPr>
+      </w:pPr>
+      <w:r>
+        <w:rPr>
+          <w:rFonts w:ascii="Times New Roman" w:eastAsia="Times New Roman" w:hAnsi="Times New Roman" w:cs="Times New Roman"/>
+          <w:i/>
+          <w:iCs/>
+          <w:color w:val="2D3B45"/>
+          <w:kern w:val="0"/>
+          <w:highlight w:val="yellow"/>
+          <w:lang w:eastAsia="en-GB"/>
+          <w14:ligatures w14:val="none"/>
+        </w:rPr>
+        <w:t>The mark (</w:t>
+      </w:r>
+      <w:r>
+        <w:rPr>
+          <w:rFonts w:ascii="Times New Roman" w:eastAsia="Times New Roman" w:hAnsi="Times New Roman" w:cs="Times New Roman"/>
+          <w:b/>
+          <w:bCs/>
+          <w:i/>
+          <w:iCs/>
+          <w:color w:val="2D3B45"/>
+          <w:kern w:val="0"/>
+          <w:highlight w:val="yellow"/>
+          <w:lang w:eastAsia="en-GB"/>
+          <w14:ligatures w14:val="none"/>
+        </w:rPr>
+        <w:t>x words</w:t>
+      </w:r>
+      <w:r>
+        <w:rPr>
+          <w:rFonts w:ascii="Times New Roman" w:eastAsia="Times New Roman" w:hAnsi="Times New Roman" w:cs="Times New Roman"/>
+          <w:i/>
+          <w:iCs/>
+          <w:color w:val="2D3B45"/>
+          <w:kern w:val="0"/>
+          <w:highlight w:val="yellow"/>
+          <w:lang w:eastAsia="en-GB"/>
+          <w14:ligatures w14:val="none"/>
+        </w:rPr>
+        <w:t xml:space="preserve">) after each subchapter states the word count limit. This indicates the expected amount of information which you can exceed </w:t>
+      </w:r>
+      <w:r>
+        <w:rPr>
+          <w:rFonts w:ascii="Times New Roman" w:eastAsia="Times New Roman" w:hAnsi="Times New Roman" w:cs="Times New Roman"/>
+          <w:i/>
+          <w:iCs/>
+          <w:color w:val="2D3B45"/>
+          <w:kern w:val="0"/>
+          <w:highlight w:val="yellow"/>
+          <w:lang w:eastAsia="en-GB"/>
+          <w14:ligatures w14:val="none"/>
+        </w:rPr>
+        <w:t>by</w:t>
+      </w:r>
+      <w:r>
+        <w:rPr>
+          <w:rFonts w:ascii="Times New Roman" w:eastAsia="Times New Roman" w:hAnsi="Times New Roman" w:cs="Times New Roman"/>
+          <w:i/>
+          <w:iCs/>
+          <w:color w:val="2D3B45"/>
+          <w:kern w:val="0"/>
+          <w:highlight w:val="yellow"/>
+          <w:lang w:eastAsia="en-GB"/>
+          <w14:ligatures w14:val="none"/>
+        </w:rPr>
+        <w:t xml:space="preserve"> 10% without losing the mark.</w:t>
+      </w:r>
+      <w:r>
+        <w:rPr>
+          <w:rFonts w:ascii="Times New Roman" w:eastAsia="Times New Roman" w:hAnsi="Times New Roman" w:cs="Times New Roman"/>
+          <w:i/>
+          <w:iCs/>
           <w:color w:val="2D3B45"/>
           <w:kern w:val="0"/>
           <w:lang w:eastAsia="en-GB"/>
           <w14:ligatures w14:val="none"/>
         </w:rPr>
-      </w:pPr>
+        <w:t xml:space="preserve"> </w:t>
+      </w:r>
     </w:p>
     <w:p>
       <w:pPr>
@@ -57,7 +211,12 @@
           <w14:ligatures w14:val="none"/>
         </w:rPr>
       </w:pPr>
-      <w:r>
+    </w:p>
+    <w:p>
+      <w:pPr>
+        <w:shd w:val="clear" w:color="auto" w:fill="FFFFFF" w:themeFill="background1"/>
+        <w:jc w:val="center"/>
+        <w:outlineLvl w:val="1"/>
         <w:rPr>
           <w:rFonts w:ascii="Times New Roman" w:eastAsia="Times New Roman" w:hAnsi="Times New Roman" w:cs="Times New Roman"/>
           <w:color w:val="2D3B45"/>
@@ -65,9 +224,13 @@
           <w:lang w:eastAsia="en-GB"/>
           <w14:ligatures w14:val="none"/>
         </w:rPr>
-        <w:t>7COM1079-0901-202</w:t>
-      </w:r>
-      <w:r>
+      </w:pPr>
+    </w:p>
+    <w:p>
+      <w:pPr>
+        <w:shd w:val="clear" w:color="auto" w:fill="FFFFFF" w:themeFill="background1"/>
+        <w:jc w:val="center"/>
+        <w:outlineLvl w:val="1"/>
         <w:rPr>
           <w:rFonts w:ascii="Times New Roman" w:eastAsia="Times New Roman" w:hAnsi="Times New Roman" w:cs="Times New Roman"/>
           <w:color w:val="2D3B45"/>
@@ -75,9 +238,13 @@
           <w:lang w:eastAsia="en-GB"/>
           <w14:ligatures w14:val="none"/>
         </w:rPr>
-        <w:t>5</w:t>
-      </w:r>
-      <w:r>
+      </w:pPr>
+    </w:p>
+    <w:p>
+      <w:pPr>
+        <w:shd w:val="clear" w:color="auto" w:fill="FFFFFF" w:themeFill="background1"/>
+        <w:jc w:val="center"/>
+        <w:outlineLvl w:val="1"/>
         <w:rPr>
           <w:rFonts w:ascii="Times New Roman" w:eastAsia="Times New Roman" w:hAnsi="Times New Roman" w:cs="Times New Roman"/>
           <w:color w:val="2D3B45"/>
@@ -85,6 +252,35 @@
           <w:lang w:eastAsia="en-GB"/>
           <w14:ligatures w14:val="none"/>
         </w:rPr>
+      </w:pPr>
+      <w:r>
+        <w:rPr>
+          <w:rFonts w:ascii="Times New Roman" w:eastAsia="Times New Roman" w:hAnsi="Times New Roman" w:cs="Times New Roman"/>
+          <w:color w:val="2D3B45"/>
+          <w:kern w:val="0"/>
+          <w:lang w:eastAsia="en-GB"/>
+          <w14:ligatures w14:val="none"/>
+        </w:rPr>
+        <w:t>7COM1079-0901-202</w:t>
+      </w:r>
+      <w:r>
+        <w:rPr>
+          <w:rFonts w:ascii="Times New Roman" w:eastAsia="Times New Roman" w:hAnsi="Times New Roman" w:cs="Times New Roman"/>
+          <w:color w:val="2D3B45"/>
+          <w:kern w:val="0"/>
+          <w:lang w:eastAsia="en-GB"/>
+          <w14:ligatures w14:val="none"/>
+        </w:rPr>
+        <w:t>5</w:t>
+      </w:r>
+      <w:r>
+        <w:rPr>
+          <w:rFonts w:ascii="Times New Roman" w:eastAsia="Times New Roman" w:hAnsi="Times New Roman" w:cs="Times New Roman"/>
+          <w:color w:val="2D3B45"/>
+          <w:kern w:val="0"/>
+          <w:lang w:eastAsia="en-GB"/>
+          <w14:ligatures w14:val="none"/>
+        </w:rPr>
         <w:t xml:space="preserve"> - Team Research and Development Project</w:t>
       </w:r>
     </w:p>
@@ -286,7 +482,21 @@
         <w:rPr>
           <w:rFonts w:ascii="Times New Roman" w:eastAsia="Times New Roman" w:hAnsi="Times New Roman" w:cs="Times New Roman"/>
         </w:rPr>
-        <w:t xml:space="preserve">                     Muhammad Hanzla 24065593</w:t>
+        <w:t xml:space="preserve">                     Muhammad </w:t>
+      </w:r>
+      <w:proofErr w:type="spellStart"/>
+      <w:r>
+        <w:rPr>
+          <w:rFonts w:ascii="Times New Roman" w:eastAsia="Times New Roman" w:hAnsi="Times New Roman" w:cs="Times New Roman"/>
+        </w:rPr>
+        <w:t>Hanzla</w:t>
+      </w:r>
+      <w:proofErr w:type="spellEnd"/>
+      <w:r>
+        <w:rPr>
+          <w:rFonts w:ascii="Times New Roman" w:eastAsia="Times New Roman" w:hAnsi="Times New Roman" w:cs="Times New Roman"/>
+        </w:rPr>
+        <w:t xml:space="preserve"> 24065593</w:t>
       </w:r>
     </w:p>
     <w:p>
@@ -326,166 +536,178 @@
           <w:rFonts w:ascii="Times New Roman" w:eastAsia="Times New Roman" w:hAnsi="Times New Roman" w:cs="Times New Roman"/>
           <w:i/>
         </w:rPr>
+        <w:t xml:space="preserve">  </w:t>
+      </w:r>
+      <w:r>
+        <w:rPr>
+          <w:rFonts w:ascii="Times New Roman" w:eastAsia="Times New Roman" w:hAnsi="Times New Roman" w:cs="Times New Roman"/>
+          <w:i/>
+          <w:highlight w:val="yellow"/>
+        </w:rPr>
+        <w:t>[Name and ID of other group members]</w:t>
+      </w:r>
+    </w:p>
+    <w:p>
+      <w:pPr>
+        <w:ind w:left="720"/>
+        <w:rPr>
+          <w:rFonts w:ascii="Times New Roman" w:eastAsia="Times New Roman" w:hAnsi="Times New Roman" w:cs="Times New Roman"/>
+          <w:i/>
+        </w:rPr>
+      </w:pPr>
+    </w:p>
+    <w:p>
+      <w:pPr>
+        <w:ind w:left="720"/>
+        <w:rPr>
+          <w:rFonts w:ascii="Times New Roman" w:eastAsia="Times New Roman" w:hAnsi="Times New Roman" w:cs="Times New Roman"/>
+          <w:i/>
+        </w:rPr>
+      </w:pPr>
+    </w:p>
+    <w:p>
+      <w:pPr>
+        <w:ind w:left="720"/>
+        <w:rPr>
+          <w:rFonts w:ascii="Times New Roman" w:eastAsia="Times New Roman" w:hAnsi="Times New Roman" w:cs="Times New Roman"/>
+          <w:i/>
+        </w:rPr>
+      </w:pPr>
+    </w:p>
+    <w:p>
+      <w:pPr>
+        <w:ind w:left="720"/>
+        <w:rPr>
+          <w:rFonts w:ascii="Times New Roman" w:eastAsia="Times New Roman" w:hAnsi="Times New Roman" w:cs="Times New Roman"/>
+          <w:i/>
+        </w:rPr>
+      </w:pPr>
+    </w:p>
+    <w:p>
+      <w:pPr>
+        <w:rPr>
+          <w:rFonts w:ascii="Times New Roman" w:eastAsia="Times New Roman" w:hAnsi="Times New Roman" w:cs="Times New Roman"/>
+        </w:rPr>
+      </w:pPr>
+    </w:p>
+    <w:p>
+      <w:pPr>
+        <w:rPr>
+          <w:rFonts w:ascii="Times New Roman" w:eastAsia="Times New Roman" w:hAnsi="Times New Roman" w:cs="Times New Roman"/>
+        </w:rPr>
+      </w:pPr>
+    </w:p>
+    <w:p>
+      <w:pPr>
+        <w:rPr>
+          <w:rFonts w:ascii="Times New Roman" w:eastAsia="Times New Roman" w:hAnsi="Times New Roman" w:cs="Times New Roman"/>
+        </w:rPr>
+      </w:pPr>
+    </w:p>
+    <w:p>
+      <w:pPr>
+        <w:rPr>
+          <w:rFonts w:ascii="Times New Roman" w:eastAsia="Times New Roman" w:hAnsi="Times New Roman" w:cs="Times New Roman"/>
+        </w:rPr>
+      </w:pPr>
+    </w:p>
+    <w:p>
+      <w:pPr>
+        <w:rPr>
+          <w:rFonts w:ascii="Times New Roman" w:eastAsia="Times New Roman" w:hAnsi="Times New Roman" w:cs="Times New Roman"/>
+        </w:rPr>
+      </w:pPr>
+    </w:p>
+    <w:p>
+      <w:pPr>
+        <w:rPr>
+          <w:rFonts w:ascii="Times New Roman" w:eastAsia="Times New Roman" w:hAnsi="Times New Roman" w:cs="Times New Roman"/>
+        </w:rPr>
+      </w:pPr>
+    </w:p>
+    <w:p>
+      <w:pPr>
+        <w:pStyle w:val="ListParagraph"/>
+        <w:rPr>
+          <w:rFonts w:ascii="Times New Roman" w:eastAsia="Times New Roman" w:hAnsi="Times New Roman" w:cs="Times New Roman"/>
+          <w:i/>
+          <w:highlight w:val="yellow"/>
+        </w:rPr>
+      </w:pPr>
+      <w:r>
+        <w:rPr>
+          <w:rStyle w:val="Strong"/>
+          <w:rFonts w:ascii="Times New Roman" w:eastAsia="Times New Roman" w:hAnsi="Times New Roman" w:cs="Times New Roman"/>
+          <w:i/>
+          <w:highlight w:val="yellow"/>
+        </w:rPr>
+        <w:t>Please make sure</w:t>
+      </w:r>
+      <w:r>
+        <w:rPr>
+          <w:rFonts w:ascii="Times New Roman" w:eastAsia="Times New Roman" w:hAnsi="Times New Roman" w:cs="Times New Roman"/>
+          <w:i/>
+          <w:highlight w:val="yellow"/>
+        </w:rPr>
+        <w:t xml:space="preserve"> the document spelled correctly (including image labels, section headings, and table of contents</w:t>
+      </w:r>
+      <w:r>
+        <w:rPr>
+          <w:rFonts w:ascii="Times New Roman" w:eastAsia="Times New Roman" w:hAnsi="Times New Roman" w:cs="Times New Roman"/>
+          <w:i/>
+          <w:highlight w:val="yellow"/>
+        </w:rPr>
+        <w:t>)</w:t>
+      </w:r>
+      <w:r>
+        <w:rPr>
+          <w:rFonts w:ascii="Times New Roman" w:eastAsia="Times New Roman" w:hAnsi="Times New Roman" w:cs="Times New Roman"/>
+          <w:i/>
+          <w:highlight w:val="yellow"/>
+        </w:rPr>
+        <w:t>.</w:t>
+      </w:r>
+      <w:r>
+        <w:rPr>
+          <w:rFonts w:ascii="Times New Roman" w:eastAsia="Times New Roman" w:hAnsi="Times New Roman" w:cs="Times New Roman"/>
+          <w:i/>
+          <w:highlight w:val="yellow"/>
+        </w:rPr>
+        <w:t xml:space="preserve"> Please use correct punctuation.</w:t>
+      </w:r>
+    </w:p>
+    <w:p>
+      <w:pPr>
+        <w:pStyle w:val="ListParagraph"/>
+        <w:rPr>
+          <w:rFonts w:ascii="Times New Roman" w:eastAsia="Times New Roman" w:hAnsi="Times New Roman" w:cs="Times New Roman"/>
+        </w:rPr>
+      </w:pPr>
+      <w:r>
+        <w:rPr>
+          <w:rFonts w:ascii="Times New Roman" w:eastAsia="Times New Roman" w:hAnsi="Times New Roman" w:cs="Times New Roman"/>
+          <w:i/>
+          <w:highlight w:val="yellow"/>
+        </w:rPr>
+        <w:t>Make sure your report is grammatically correct</w:t>
+      </w:r>
+      <w:r>
+        <w:rPr>
+          <w:rFonts w:ascii="Times New Roman" w:eastAsia="Times New Roman" w:hAnsi="Times New Roman" w:cs="Times New Roman"/>
+          <w:i/>
+          <w:highlight w:val="yellow"/>
+        </w:rPr>
+        <w:t>.</w:t>
+      </w:r>
+      <w:r>
+        <w:rPr>
+          <w:rFonts w:ascii="Times New Roman" w:eastAsia="Times New Roman" w:hAnsi="Times New Roman" w:cs="Times New Roman"/>
+        </w:rPr>
         <w:t xml:space="preserve"> </w:t>
       </w:r>
     </w:p>
     <w:p>
       <w:pPr>
-        <w:ind w:left="720"/>
-        <w:rPr>
-          <w:rFonts w:ascii="Times New Roman" w:eastAsia="Times New Roman" w:hAnsi="Times New Roman" w:cs="Times New Roman"/>
-          <w:i/>
-        </w:rPr>
-      </w:pPr>
-    </w:p>
-    <w:p>
-      <w:pPr>
-        <w:ind w:left="720"/>
-        <w:rPr>
-          <w:rFonts w:ascii="Times New Roman" w:eastAsia="Times New Roman" w:hAnsi="Times New Roman" w:cs="Times New Roman"/>
-          <w:i/>
-        </w:rPr>
-      </w:pPr>
-    </w:p>
-    <w:p>
-      <w:pPr>
-        <w:ind w:left="720"/>
-        <w:rPr>
-          <w:rFonts w:ascii="Times New Roman" w:eastAsia="Times New Roman" w:hAnsi="Times New Roman" w:cs="Times New Roman"/>
-          <w:i/>
-        </w:rPr>
-      </w:pPr>
-    </w:p>
-    <w:p>
-      <w:pPr>
-        <w:ind w:left="720"/>
-        <w:rPr>
-          <w:rFonts w:ascii="Times New Roman" w:eastAsia="Times New Roman" w:hAnsi="Times New Roman" w:cs="Times New Roman"/>
-          <w:i/>
-        </w:rPr>
-      </w:pPr>
-    </w:p>
-    <w:p>
-      <w:pPr>
-        <w:rPr>
-          <w:rFonts w:ascii="Times New Roman" w:eastAsia="Times New Roman" w:hAnsi="Times New Roman" w:cs="Times New Roman"/>
-        </w:rPr>
-      </w:pPr>
-    </w:p>
-    <w:p>
-      <w:pPr>
-        <w:rPr>
-          <w:rFonts w:ascii="Times New Roman" w:eastAsia="Times New Roman" w:hAnsi="Times New Roman" w:cs="Times New Roman"/>
-        </w:rPr>
-      </w:pPr>
-    </w:p>
-    <w:p>
-      <w:pPr>
-        <w:rPr>
-          <w:rFonts w:ascii="Times New Roman" w:eastAsia="Times New Roman" w:hAnsi="Times New Roman" w:cs="Times New Roman"/>
-        </w:rPr>
-      </w:pPr>
-    </w:p>
-    <w:p>
-      <w:pPr>
-        <w:rPr>
-          <w:rFonts w:ascii="Times New Roman" w:eastAsia="Times New Roman" w:hAnsi="Times New Roman" w:cs="Times New Roman"/>
-        </w:rPr>
-      </w:pPr>
-    </w:p>
-    <w:p>
-      <w:pPr>
-        <w:rPr>
-          <w:rFonts w:ascii="Times New Roman" w:eastAsia="Times New Roman" w:hAnsi="Times New Roman" w:cs="Times New Roman"/>
-        </w:rPr>
-      </w:pPr>
-    </w:p>
-    <w:p>
-      <w:pPr>
-        <w:rPr>
-          <w:rFonts w:ascii="Times New Roman" w:eastAsia="Times New Roman" w:hAnsi="Times New Roman" w:cs="Times New Roman"/>
-        </w:rPr>
-      </w:pPr>
-    </w:p>
-    <w:p>
-      <w:pPr>
-        <w:rPr>
-          <w:rFonts w:ascii="Times New Roman" w:eastAsia="Times New Roman" w:hAnsi="Times New Roman" w:cs="Times New Roman"/>
-        </w:rPr>
-      </w:pPr>
-    </w:p>
-    <w:p>
-      <w:pPr>
-        <w:rPr>
-          <w:rFonts w:ascii="Times New Roman" w:eastAsia="Times New Roman" w:hAnsi="Times New Roman" w:cs="Times New Roman"/>
-        </w:rPr>
-      </w:pPr>
-    </w:p>
-    <w:p>
-      <w:pPr>
-        <w:rPr>
-          <w:rFonts w:ascii="Times New Roman" w:eastAsia="Times New Roman" w:hAnsi="Times New Roman" w:cs="Times New Roman"/>
-        </w:rPr>
-      </w:pPr>
-    </w:p>
-    <w:p>
-      <w:pPr>
-        <w:rPr>
-          <w:rFonts w:ascii="Times New Roman" w:eastAsia="Times New Roman" w:hAnsi="Times New Roman" w:cs="Times New Roman"/>
-        </w:rPr>
-      </w:pPr>
-    </w:p>
-    <w:p>
-      <w:pPr>
-        <w:rPr>
-          <w:rFonts w:ascii="Times New Roman" w:eastAsia="Times New Roman" w:hAnsi="Times New Roman" w:cs="Times New Roman"/>
-        </w:rPr>
-      </w:pPr>
-    </w:p>
-    <w:p>
-      <w:pPr>
-        <w:rPr>
-          <w:rFonts w:ascii="Times New Roman" w:eastAsia="Times New Roman" w:hAnsi="Times New Roman" w:cs="Times New Roman"/>
-        </w:rPr>
-      </w:pPr>
-    </w:p>
-    <w:p>
-      <w:pPr>
-        <w:rPr>
-          <w:rFonts w:ascii="Times New Roman" w:eastAsia="Times New Roman" w:hAnsi="Times New Roman" w:cs="Times New Roman"/>
-        </w:rPr>
-      </w:pPr>
-    </w:p>
-    <w:p>
-      <w:pPr>
-        <w:rPr>
-          <w:rFonts w:ascii="Times New Roman" w:eastAsia="Times New Roman" w:hAnsi="Times New Roman" w:cs="Times New Roman"/>
-        </w:rPr>
-      </w:pPr>
-    </w:p>
-    <w:p>
-      <w:pPr>
-        <w:rPr>
-          <w:rFonts w:ascii="Times New Roman" w:eastAsia="Times New Roman" w:hAnsi="Times New Roman" w:cs="Times New Roman"/>
-        </w:rPr>
-      </w:pPr>
-    </w:p>
-    <w:p>
-      <w:pPr>
-        <w:rPr>
-          <w:rFonts w:ascii="Times New Roman" w:eastAsia="Times New Roman" w:hAnsi="Times New Roman" w:cs="Times New Roman"/>
-        </w:rPr>
-      </w:pPr>
-    </w:p>
-    <w:p>
-      <w:pPr>
-        <w:rPr>
-          <w:rFonts w:ascii="Times New Roman" w:eastAsia="Times New Roman" w:hAnsi="Times New Roman" w:cs="Times New Roman"/>
-        </w:rPr>
-      </w:pPr>
-    </w:p>
-    <w:p>
-      <w:pPr>
         <w:rPr>
           <w:rFonts w:ascii="Times New Roman" w:eastAsia="Times New Roman" w:hAnsi="Times New Roman" w:cs="Times New Roman"/>
         </w:rPr>
@@ -579,6 +801,33 @@
           <w:rFonts w:ascii="Times New Roman" w:eastAsia="Times New Roman" w:hAnsi="Times New Roman" w:cs="Times New Roman"/>
         </w:rPr>
         <w:t xml:space="preserve"> </w:t>
+      </w:r>
+      <w:r>
+        <w:rPr>
+          <w:rFonts w:ascii="Times New Roman" w:eastAsia="Times New Roman" w:hAnsi="Times New Roman" w:cs="Times New Roman"/>
+          <w:i/>
+          <w:iCs/>
+          <w:highlight w:val="yellow"/>
+        </w:rPr>
+        <w:t xml:space="preserve">add page numbers </w:t>
+      </w:r>
+      <w:r>
+        <w:rPr>
+          <w:rFonts w:ascii="Times New Roman" w:eastAsia="Times New Roman" w:hAnsi="Times New Roman" w:cs="Times New Roman"/>
+          <w:i/>
+          <w:iCs/>
+          <w:highlight w:val="yellow"/>
+        </w:rPr>
+        <w:t xml:space="preserve">from </w:t>
+      </w:r>
+      <w:r>
+        <w:rPr>
+          <w:rFonts w:ascii="Times New Roman" w:eastAsia="Times New Roman" w:hAnsi="Times New Roman" w:cs="Times New Roman"/>
+          <w:i/>
+          <w:iCs/>
+          <w:highlight w:val="yellow"/>
+        </w:rPr>
+        <w:t>here</w:t>
       </w:r>
     </w:p>
     <w:p>
@@ -1674,7 +1923,21 @@
         <w:rPr>
           <w:rFonts w:ascii="Times New Roman" w:eastAsia="Times New Roman" w:hAnsi="Times New Roman" w:cs="Times New Roman"/>
         </w:rPr>
-        <w:t xml:space="preserve">brand, categories 1, ctaegories 2, followers, </w:t>
+        <w:t xml:space="preserve">brand, categories 1, </w:t>
+      </w:r>
+      <w:proofErr w:type="spellStart"/>
+      <w:r>
+        <w:rPr>
+          <w:rFonts w:ascii="Times New Roman" w:eastAsia="Times New Roman" w:hAnsi="Times New Roman" w:cs="Times New Roman"/>
+        </w:rPr>
+        <w:t>ctaegories</w:t>
+      </w:r>
+      <w:proofErr w:type="spellEnd"/>
+      <w:r>
+        <w:rPr>
+          <w:rFonts w:ascii="Times New Roman" w:eastAsia="Times New Roman" w:hAnsi="Times New Roman" w:cs="Times New Roman"/>
+        </w:rPr>
+        <w:t xml:space="preserve"> 2, followers, </w:t>
       </w:r>
       <w:proofErr w:type="gramStart"/>
       <w:r>
@@ -1828,23 +2091,7 @@
           <w:b/>
           <w:bCs/>
         </w:rPr>
-        <w:t>Is there a difference between the mean of Engagement Rate (ER) between celebrities and non-celebrities in CATEGORIES 1</w:t>
-      </w:r>
-      <w:r>
-        <w:rPr>
-          <w:rFonts w:ascii="Times New Roman" w:eastAsia="Times New Roman" w:hAnsi="Times New Roman" w:cs="Times New Roman"/>
-          <w:b/>
-          <w:bCs/>
-        </w:rPr>
-        <w:t xml:space="preserve"> </w:t>
-      </w:r>
-      <w:r>
-        <w:rPr>
-          <w:rFonts w:ascii="Times New Roman" w:eastAsia="Times New Roman" w:hAnsi="Times New Roman" w:cs="Times New Roman"/>
-          <w:b/>
-          <w:bCs/>
-        </w:rPr>
-        <w:t>among the top 100 most-followed Instagram profiles?</w:t>
+        <w:t>Is there a difference between the mean of Engagement Rate (ER) between celebrities and non-celebrities in CATEGORIES 1.</w:t>
       </w:r>
     </w:p>
     <w:p>
@@ -2222,7 +2469,6 @@
         <w:rPr>
           <w:rFonts w:ascii="Times New Roman" w:eastAsia="Times New Roman" w:hAnsi="Times New Roman" w:cs="Times New Roman"/>
         </w:rPr>
-        <w:lastRenderedPageBreak/>
         <w:t xml:space="preserve"> </w:t>
       </w:r>
     </w:p>
@@ -2241,6 +2487,7 @@
         <w:rPr>
           <w:rFonts w:ascii="Times New Roman" w:eastAsia="Times New Roman" w:hAnsi="Times New Roman" w:cs="Times New Roman"/>
         </w:rPr>
+        <w:lastRenderedPageBreak/>
         <w:t>Visualisation</w:t>
       </w:r>
     </w:p>
@@ -4184,11 +4431,19 @@
           <w:rFonts w:ascii="Times New Roman" w:eastAsia="Times New Roman" w:hAnsi="Times New Roman" w:cs="Times New Roman"/>
         </w:rPr>
       </w:pPr>
-      <w:r>
-        <w:rPr>
-          <w:rFonts w:ascii="Times New Roman" w:eastAsia="Times New Roman" w:hAnsi="Times New Roman" w:cs="Times New Roman"/>
-        </w:rPr>
-        <w:t xml:space="preserve">Analysis.R code with the appropriate statistics to test the hypotheses. </w:t>
+      <w:proofErr w:type="spellStart"/>
+      <w:r>
+        <w:rPr>
+          <w:rFonts w:ascii="Times New Roman" w:eastAsia="Times New Roman" w:hAnsi="Times New Roman" w:cs="Times New Roman"/>
+        </w:rPr>
+        <w:t>Analysis.R</w:t>
+      </w:r>
+      <w:proofErr w:type="spellEnd"/>
+      <w:r>
+        <w:rPr>
+          <w:rFonts w:ascii="Times New Roman" w:eastAsia="Times New Roman" w:hAnsi="Times New Roman" w:cs="Times New Roman"/>
+        </w:rPr>
+        <w:t xml:space="preserve"> code with the appropriate statistics to test the hypotheses. </w:t>
       </w:r>
     </w:p>
     <w:p>
@@ -4311,33 +4566,6 @@
           <w:rFonts w:ascii="Times New Roman" w:eastAsia="Times New Roman" w:hAnsi="Times New Roman" w:cs="Times New Roman"/>
         </w:rPr>
         <w:t xml:space="preserve"> log output. </w:t>
-      </w:r>
-    </w:p>
-    <w:p>
-      <w:pPr>
-        <w:rPr>
-          <w:rFonts w:ascii="Times New Roman" w:eastAsia="Times New Roman" w:hAnsi="Times New Roman" w:cs="Times New Roman"/>
-        </w:rPr>
-      </w:pPr>
-    </w:p>
-    <w:p>
-      <w:pPr>
-        <w:rPr>
-          <w:rFonts w:ascii="Times New Roman" w:eastAsia="Times New Roman" w:hAnsi="Times New Roman" w:cs="Times New Roman"/>
-        </w:rPr>
-      </w:pPr>
-    </w:p>
-    <w:p>
-      <w:pPr>
-        <w:rPr>
-          <w:rFonts w:ascii="Times New Roman" w:eastAsia="Times New Roman" w:hAnsi="Times New Roman" w:cs="Times New Roman"/>
-        </w:rPr>
-      </w:pPr>
-      <w:r>
-        <w:rPr>
-          <w:rFonts w:ascii="Times New Roman" w:eastAsia="Times New Roman" w:hAnsi="Times New Roman" w:cs="Times New Roman"/>
-        </w:rPr>
-        <w:t>Instagram engagement rate (ER) represents how actively followers interact with posted content through likes, comments, shares, and views. It is a crucial performance metric for both influencers and businesses when evaluating digital influence and marketing effectiveness. Despite having massive followings, celebrities are often criticised for lower interaction levels compared to smaller or brand-focused accounts. Marketers are increasingly interested in whether fame alone is enough to generate meaningful engagement. Understanding if celebrity status has a measurable effect on ER provides useful evidence for sponsorship decisions and campaign targeting. This motivates analysing whether there is a statistical difference in ER between celebrity and non-celebrity accounts. (Voorveld et al., 2018).</w:t>
       </w:r>
     </w:p>
     <w:p>
@@ -9098,6 +9326,7 @@
   <w:style w:type="character" w:default="1" w:styleId="DefaultParagraphFont">
     <w:name w:val="Default Paragraph Font"/>
     <w:uiPriority w:val="1"/>
+    <w:semiHidden/>
     <w:unhideWhenUsed/>
   </w:style>
   <w:style w:type="table" w:default="1" w:styleId="TableNormal">

</xml_diff>

<commit_message>
Add Additional Information Relating to Data Understanding
The boxplot and histogram graph was reviewed and interpreted, providing insights into the distribution of ER values and differences between celebrities and non-celebrities.
</commit_message>
<xml_diff>
--- a/7COM1079_Final report.docx
+++ b/7COM1079_Final report.docx
@@ -1,6 +1,6 @@
 
 <file path=word/document.xml><?xml version="1.0" encoding="utf-8"?>
-<w:document xmlns:wpc="http://schemas.microsoft.com/office/word/2010/wordprocessingCanvas" xmlns:mc="http://schemas.openxmlformats.org/markup-compatibility/2006" xmlns:o="urn:schemas-microsoft-com:office:office" xmlns:r="http://schemas.openxmlformats.org/officeDocument/2006/relationships" xmlns:m="http://schemas.openxmlformats.org/officeDocument/2006/math" xmlns:v="urn:schemas-microsoft-com:vml" xmlns:wp14="http://schemas.microsoft.com/office/word/2010/wordprocessingDrawing" xmlns:wp="http://schemas.openxmlformats.org/drawingml/2006/wordprocessingDrawing" xmlns:w10="urn:schemas-microsoft-com:office:word" xmlns:w="http://schemas.openxmlformats.org/wordprocessingml/2006/main" xmlns:w14="http://schemas.microsoft.com/office/word/2010/wordml" xmlns:w15="http://schemas.microsoft.com/office/word/2012/wordml" xmlns:wpg="http://schemas.microsoft.com/office/word/2010/wordprocessingGroup" xmlns:wpi="http://schemas.microsoft.com/office/word/2010/wordprocessingInk" xmlns:wne="http://schemas.microsoft.com/office/word/2006/wordml" xmlns:wps="http://schemas.microsoft.com/office/word/2010/wordprocessingShape" mc:Ignorable="w14 w15 wp14">
+<w:document xmlns:wpc="http://schemas.microsoft.com/office/word/2010/wordprocessingCanvas" xmlns:cx="http://schemas.microsoft.com/office/drawing/2014/chartex" xmlns:cx1="http://schemas.microsoft.com/office/drawing/2015/9/8/chartex" xmlns:cx2="http://schemas.microsoft.com/office/drawing/2015/10/21/chartex" xmlns:cx3="http://schemas.microsoft.com/office/drawing/2016/5/9/chartex" xmlns:cx4="http://schemas.microsoft.com/office/drawing/2016/5/10/chartex" xmlns:cx5="http://schemas.microsoft.com/office/drawing/2016/5/11/chartex" xmlns:cx6="http://schemas.microsoft.com/office/drawing/2016/5/12/chartex" xmlns:cx7="http://schemas.microsoft.com/office/drawing/2016/5/13/chartex" xmlns:cx8="http://schemas.microsoft.com/office/drawing/2016/5/14/chartex" xmlns:mc="http://schemas.openxmlformats.org/markup-compatibility/2006" xmlns:aink="http://schemas.microsoft.com/office/drawing/2016/ink" xmlns:am3d="http://schemas.microsoft.com/office/drawing/2017/model3d" xmlns:o="urn:schemas-microsoft-com:office:office" xmlns:oel="http://schemas.microsoft.com/office/2019/extlst" xmlns:r="http://schemas.openxmlformats.org/officeDocument/2006/relationships" xmlns:m="http://schemas.openxmlformats.org/officeDocument/2006/math" xmlns:v="urn:schemas-microsoft-com:vml" xmlns:wp14="http://schemas.microsoft.com/office/word/2010/wordprocessingDrawing" xmlns:wp="http://schemas.openxmlformats.org/drawingml/2006/wordprocessingDrawing" xmlns:w10="urn:schemas-microsoft-com:office:word" xmlns:w="http://schemas.openxmlformats.org/wordprocessingml/2006/main" xmlns:w14="http://schemas.microsoft.com/office/word/2010/wordml" xmlns:w15="http://schemas.microsoft.com/office/word/2012/wordml" xmlns:w16cex="http://schemas.microsoft.com/office/word/2018/wordml/cex" xmlns:w16cid="http://schemas.microsoft.com/office/word/2016/wordml/cid" xmlns:w16="http://schemas.microsoft.com/office/word/2018/wordml" xmlns:w16du="http://schemas.microsoft.com/office/word/2023/wordml/word16du" xmlns:w16sdtdh="http://schemas.microsoft.com/office/word/2020/wordml/sdtdatahash" xmlns:w16sdtfl="http://schemas.microsoft.com/office/word/2024/wordml/sdtformatlock" xmlns:w16se="http://schemas.microsoft.com/office/word/2015/wordml/symex" xmlns:wpg="http://schemas.microsoft.com/office/word/2010/wordprocessingGroup" xmlns:wpi="http://schemas.microsoft.com/office/word/2010/wordprocessingInk" xmlns:wne="http://schemas.microsoft.com/office/word/2006/wordml" xmlns:wps="http://schemas.microsoft.com/office/word/2010/wordprocessingShape" mc:Ignorable="w14 w15 w16se w16cid w16 w16cex w16sdtdh w16sdtfl w16du wp14">
   <w:body>
     <w:p>
       <w:pPr>
@@ -1899,7 +1899,6 @@
         </w:rPr>
         <w:t xml:space="preserve"> including columns like </w:t>
       </w:r>
-      <w:proofErr w:type="gramStart"/>
       <w:r>
         <w:rPr>
           <w:rFonts w:ascii="Times New Roman" w:eastAsia="Times New Roman" w:hAnsi="Times New Roman" w:cs="Times New Roman"/>
@@ -1912,7 +1911,6 @@
         </w:rPr>
         <w:t>rank</w:t>
       </w:r>
-      <w:proofErr w:type="gramEnd"/>
       <w:r>
         <w:rPr>
           <w:rFonts w:ascii="Times New Roman" w:eastAsia="Times New Roman" w:hAnsi="Times New Roman" w:cs="Times New Roman"/>
@@ -1961,27 +1959,13 @@
         <w:rPr>
           <w:rFonts w:ascii="Times New Roman" w:eastAsia="Times New Roman" w:hAnsi="Times New Roman" w:cs="Times New Roman"/>
         </w:rPr>
-        <w:t xml:space="preserve">There are exactly 100 </w:t>
-      </w:r>
-      <w:proofErr w:type="gramStart"/>
-      <w:r>
-        <w:rPr>
-          <w:rFonts w:ascii="Times New Roman" w:eastAsia="Times New Roman" w:hAnsi="Times New Roman" w:cs="Times New Roman"/>
-        </w:rPr>
-        <w:t xml:space="preserve">rows  </w:t>
-      </w:r>
-      <w:r>
-        <w:rPr>
-          <w:rFonts w:ascii="Times New Roman" w:eastAsia="Times New Roman" w:hAnsi="Times New Roman" w:cs="Times New Roman"/>
-        </w:rPr>
-        <w:t>of</w:t>
-      </w:r>
-      <w:proofErr w:type="gramEnd"/>
-      <w:r>
-        <w:rPr>
-          <w:rFonts w:ascii="Times New Roman" w:eastAsia="Times New Roman" w:hAnsi="Times New Roman" w:cs="Times New Roman"/>
-        </w:rPr>
-        <w:t xml:space="preserve"> data in this dataset.</w:t>
+        <w:t xml:space="preserve">There are exactly 100 rows  </w:t>
+      </w:r>
+      <w:r>
+        <w:rPr>
+          <w:rFonts w:ascii="Times New Roman" w:eastAsia="Times New Roman" w:hAnsi="Times New Roman" w:cs="Times New Roman"/>
+        </w:rPr>
+        <w:t>of data in this dataset.</w:t>
       </w:r>
     </w:p>
     <w:p>
@@ -2350,19 +2334,11 @@
         </w:rPr>
         <w:t xml:space="preserve">: </w:t>
       </w:r>
-      <w:proofErr w:type="spellStart"/>
-      <w:r>
-        <w:rPr>
-          <w:rFonts w:ascii="Times New Roman" w:eastAsia="Times New Roman" w:hAnsi="Times New Roman" w:cs="Times New Roman"/>
-        </w:rPr>
-        <w:t>Ao</w:t>
-      </w:r>
-      <w:proofErr w:type="spellEnd"/>
-      <w:r>
-        <w:rPr>
-          <w:rFonts w:ascii="Times New Roman" w:eastAsia="Times New Roman" w:hAnsi="Times New Roman" w:cs="Times New Roman"/>
-        </w:rPr>
-        <w:t>, L., Bansal, R., Pruthi, N. &amp; Khaskheli, M. B. (2023) conducted comprehensive review of 62 studies and see how influencers personal</w:t>
+      <w:r>
+        <w:rPr>
+          <w:rFonts w:ascii="Times New Roman" w:eastAsia="Times New Roman" w:hAnsi="Times New Roman" w:cs="Times New Roman"/>
+        </w:rPr>
+        <w:t>Ao, L., Bansal, R., Pruthi, N. &amp; Khaskheli, M. B. (2023) conducted comprehensive review of 62 studies and see how influencers personal</w:t>
       </w:r>
     </w:p>
     <w:p>
@@ -2404,21 +2380,7 @@
         <w:rPr>
           <w:rFonts w:ascii="Times New Roman" w:eastAsia="Times New Roman" w:hAnsi="Times New Roman" w:cs="Times New Roman"/>
         </w:rPr>
-        <w:t xml:space="preserve"> </w:t>
-      </w:r>
-      <w:proofErr w:type="gramStart"/>
-      <w:r>
-        <w:rPr>
-          <w:rFonts w:ascii="Times New Roman" w:eastAsia="Times New Roman" w:hAnsi="Times New Roman" w:cs="Times New Roman"/>
-        </w:rPr>
-        <w:t>influential</w:t>
-      </w:r>
-      <w:proofErr w:type="gramEnd"/>
-      <w:r>
-        <w:rPr>
-          <w:rFonts w:ascii="Times New Roman" w:eastAsia="Times New Roman" w:hAnsi="Times New Roman" w:cs="Times New Roman"/>
-        </w:rPr>
-        <w:t xml:space="preserve"> than followers count, emphasising the argument for comparing engagement rates(ER) between celebrity and non-cel</w:t>
+        <w:t xml:space="preserve"> influential than followers count, emphasising the argument for comparing engagement rates(ER) between celebrity and non-cel</w:t>
       </w:r>
       <w:r>
         <w:rPr>
@@ -2494,8 +2456,6 @@
           <w:rFonts w:ascii="Times New Roman" w:eastAsia="Times New Roman" w:hAnsi="Times New Roman" w:cs="Times New Roman"/>
         </w:rPr>
       </w:pPr>
-      <w:bookmarkStart w:id="0" w:name="_GoBack"/>
-      <w:bookmarkEnd w:id="0"/>
     </w:p>
     <w:p>
       <w:pPr>
@@ -3079,50 +3039,9 @@
       <w:r>
         <w:rPr>
           <w:rFonts w:ascii="Times New Roman" w:eastAsia="Times New Roman" w:hAnsi="Times New Roman" w:cs="Times New Roman"/>
-        </w:rPr>
-        <w:t>The graph type</w:t>
-      </w:r>
-      <w:r>
-        <w:rPr>
-          <w:rFonts w:ascii="Times New Roman" w:eastAsia="Times New Roman" w:hAnsi="Times New Roman" w:cs="Times New Roman"/>
-        </w:rPr>
-        <w:t xml:space="preserve"> boxplot is chosen to compare the mean ER between celebrities and non-celebrities</w:t>
-      </w:r>
-      <w:r>
-        <w:rPr>
-          <w:rFonts w:ascii="Times New Roman" w:eastAsia="Times New Roman" w:hAnsi="Times New Roman" w:cs="Times New Roman"/>
-        </w:rPr>
-        <w:t xml:space="preserve"> because this</w:t>
-      </w:r>
-      <w:r>
-        <w:rPr>
-          <w:rFonts w:ascii="Times New Roman" w:eastAsia="Times New Roman" w:hAnsi="Times New Roman" w:cs="Times New Roman"/>
-        </w:rPr>
-        <w:t xml:space="preserve"> graph allows us to identify differences in ER distributions, </w:t>
-      </w:r>
-      <w:r>
-        <w:rPr>
-          <w:rFonts w:ascii="Times New Roman" w:eastAsia="Times New Roman" w:hAnsi="Times New Roman" w:cs="Times New Roman"/>
-        </w:rPr>
-        <w:t xml:space="preserve">as well as </w:t>
-      </w:r>
-      <w:r>
-        <w:rPr>
-          <w:rFonts w:ascii="Times New Roman" w:eastAsia="Times New Roman" w:hAnsi="Times New Roman" w:cs="Times New Roman"/>
-        </w:rPr>
-        <w:t xml:space="preserve">highlighting the spread, median, and potential outliers in each category. Additional histograms </w:t>
-      </w:r>
-      <w:r>
-        <w:rPr>
-          <w:rFonts w:ascii="Times New Roman" w:eastAsia="Times New Roman" w:hAnsi="Times New Roman" w:cs="Times New Roman"/>
-        </w:rPr>
-        <w:t>are given</w:t>
-      </w:r>
-      <w:r>
-        <w:rPr>
-          <w:rFonts w:ascii="Times New Roman" w:eastAsia="Times New Roman" w:hAnsi="Times New Roman" w:cs="Times New Roman"/>
-        </w:rPr>
-        <w:t xml:space="preserve"> to show the ER distribution for each group.</w:t>
+          <w:lang w:val="en-PK"/>
+        </w:rPr>
+        <w:t>The boxplot graph type is used to compare the ER distributions of the two groups (celebrity vs. non-celebrity) by showing the medians, variability, and outliers. A supplementary histogram is included to show frequency distributions, helping us visually evaluate skewness and spread differences in ER between both categories.</w:t>
       </w:r>
     </w:p>
     <w:p>
@@ -3220,6 +3139,18 @@
           <w:rFonts w:ascii="Times New Roman" w:eastAsia="Times New Roman" w:hAnsi="Times New Roman" w:cs="Times New Roman"/>
         </w:rPr>
       </w:pPr>
+      <w:r>
+        <w:rPr>
+          <w:rFonts w:ascii="Times New Roman" w:eastAsia="Times New Roman" w:hAnsi="Times New Roman" w:cs="Times New Roman"/>
+        </w:rPr>
+        <w:tab/>
+      </w:r>
+      <w:r>
+        <w:rPr>
+          <w:rFonts w:ascii="Times New Roman" w:eastAsia="Times New Roman" w:hAnsi="Times New Roman" w:cs="Times New Roman"/>
+        </w:rPr>
+        <w:t>The boxplot graph shows celebrities have a higher variance and a few very high outliers, while non-celebrities have a more compact distribution with a slightly lower median. Histograms also confirm that the majority of data for both groups values cluster at lower ER levels, but celebrities feature more highly-engaging exceptions.</w:t>
+      </w:r>
     </w:p>
     <w:p>
       <w:pPr>
@@ -3651,6 +3582,7 @@
         <w:rPr>
           <w:rFonts w:ascii="Times New Roman" w:eastAsia="Times New Roman" w:hAnsi="Times New Roman" w:cs="Times New Roman"/>
         </w:rPr>
+        <w:lastRenderedPageBreak/>
         <w:t>Group’s time management (</w:t>
       </w:r>
       <w:r>
@@ -3707,7 +3639,6 @@
           <w:i/>
           <w:iCs/>
         </w:rPr>
-        <w:lastRenderedPageBreak/>
         <w:t xml:space="preserve">Note any </w:t>
       </w:r>
       <w:r>
@@ -4666,7 +4597,7 @@
 </file>
 
 <file path=word/endnotes.xml><?xml version="1.0" encoding="utf-8"?>
-<w:endnotes xmlns:wpc="http://schemas.microsoft.com/office/word/2010/wordprocessingCanvas" xmlns:mc="http://schemas.openxmlformats.org/markup-compatibility/2006" xmlns:o="urn:schemas-microsoft-com:office:office" xmlns:r="http://schemas.openxmlformats.org/officeDocument/2006/relationships" xmlns:m="http://schemas.openxmlformats.org/officeDocument/2006/math" xmlns:v="urn:schemas-microsoft-com:vml" xmlns:wp14="http://schemas.microsoft.com/office/word/2010/wordprocessingDrawing" xmlns:wp="http://schemas.openxmlformats.org/drawingml/2006/wordprocessingDrawing" xmlns:w10="urn:schemas-microsoft-com:office:word" xmlns:w="http://schemas.openxmlformats.org/wordprocessingml/2006/main" xmlns:w14="http://schemas.microsoft.com/office/word/2010/wordml" xmlns:w15="http://schemas.microsoft.com/office/word/2012/wordml" xmlns:wpg="http://schemas.microsoft.com/office/word/2010/wordprocessingGroup" xmlns:wpi="http://schemas.microsoft.com/office/word/2010/wordprocessingInk" xmlns:wne="http://schemas.microsoft.com/office/word/2006/wordml" xmlns:wps="http://schemas.microsoft.com/office/word/2010/wordprocessingShape" mc:Ignorable="w14 w15 wp14">
+<w:endnotes xmlns:wpc="http://schemas.microsoft.com/office/word/2010/wordprocessingCanvas" xmlns:cx="http://schemas.microsoft.com/office/drawing/2014/chartex" xmlns:cx1="http://schemas.microsoft.com/office/drawing/2015/9/8/chartex" xmlns:cx2="http://schemas.microsoft.com/office/drawing/2015/10/21/chartex" xmlns:cx3="http://schemas.microsoft.com/office/drawing/2016/5/9/chartex" xmlns:cx4="http://schemas.microsoft.com/office/drawing/2016/5/10/chartex" xmlns:cx5="http://schemas.microsoft.com/office/drawing/2016/5/11/chartex" xmlns:cx6="http://schemas.microsoft.com/office/drawing/2016/5/12/chartex" xmlns:cx7="http://schemas.microsoft.com/office/drawing/2016/5/13/chartex" xmlns:cx8="http://schemas.microsoft.com/office/drawing/2016/5/14/chartex" xmlns:mc="http://schemas.openxmlformats.org/markup-compatibility/2006" xmlns:aink="http://schemas.microsoft.com/office/drawing/2016/ink" xmlns:am3d="http://schemas.microsoft.com/office/drawing/2017/model3d" xmlns:o="urn:schemas-microsoft-com:office:office" xmlns:oel="http://schemas.microsoft.com/office/2019/extlst" xmlns:r="http://schemas.openxmlformats.org/officeDocument/2006/relationships" xmlns:m="http://schemas.openxmlformats.org/officeDocument/2006/math" xmlns:v="urn:schemas-microsoft-com:vml" xmlns:wp14="http://schemas.microsoft.com/office/word/2010/wordprocessingDrawing" xmlns:wp="http://schemas.openxmlformats.org/drawingml/2006/wordprocessingDrawing" xmlns:w10="urn:schemas-microsoft-com:office:word" xmlns:w="http://schemas.openxmlformats.org/wordprocessingml/2006/main" xmlns:w14="http://schemas.microsoft.com/office/word/2010/wordml" xmlns:w15="http://schemas.microsoft.com/office/word/2012/wordml" xmlns:w16cex="http://schemas.microsoft.com/office/word/2018/wordml/cex" xmlns:w16cid="http://schemas.microsoft.com/office/word/2016/wordml/cid" xmlns:w16="http://schemas.microsoft.com/office/word/2018/wordml" xmlns:w16du="http://schemas.microsoft.com/office/word/2023/wordml/word16du" xmlns:w16sdtdh="http://schemas.microsoft.com/office/word/2020/wordml/sdtdatahash" xmlns:w16sdtfl="http://schemas.microsoft.com/office/word/2024/wordml/sdtformatlock" xmlns:w16se="http://schemas.microsoft.com/office/word/2015/wordml/symex" xmlns:wpg="http://schemas.microsoft.com/office/word/2010/wordprocessingGroup" xmlns:wpi="http://schemas.microsoft.com/office/word/2010/wordprocessingInk" xmlns:wne="http://schemas.microsoft.com/office/word/2006/wordml" xmlns:wps="http://schemas.microsoft.com/office/word/2010/wordprocessingShape" mc:Ignorable="w14 w15 w16se w16cid w16 w16cex w16sdtdh w16sdtfl w16du wp14">
   <w:endnote w:type="separator" w:id="-1">
     <w:p>
       <w:r>
@@ -4688,7 +4619,7 @@
 </file>
 
 <file path=word/footer1.xml><?xml version="1.0" encoding="utf-8"?>
-<w:ftr xmlns:wpc="http://schemas.microsoft.com/office/word/2010/wordprocessingCanvas" xmlns:mc="http://schemas.openxmlformats.org/markup-compatibility/2006" xmlns:o="urn:schemas-microsoft-com:office:office" xmlns:r="http://schemas.openxmlformats.org/officeDocument/2006/relationships" xmlns:m="http://schemas.openxmlformats.org/officeDocument/2006/math" xmlns:v="urn:schemas-microsoft-com:vml" xmlns:wp14="http://schemas.microsoft.com/office/word/2010/wordprocessingDrawing" xmlns:wp="http://schemas.openxmlformats.org/drawingml/2006/wordprocessingDrawing" xmlns:w10="urn:schemas-microsoft-com:office:word" xmlns:w="http://schemas.openxmlformats.org/wordprocessingml/2006/main" xmlns:w14="http://schemas.microsoft.com/office/word/2010/wordml" xmlns:w15="http://schemas.microsoft.com/office/word/2012/wordml" xmlns:wpg="http://schemas.microsoft.com/office/word/2010/wordprocessingGroup" xmlns:wpi="http://schemas.microsoft.com/office/word/2010/wordprocessingInk" xmlns:wne="http://schemas.microsoft.com/office/word/2006/wordml" xmlns:wps="http://schemas.microsoft.com/office/word/2010/wordprocessingShape" mc:Ignorable="w14 w15 wp14">
+<w:ftr xmlns:wpc="http://schemas.microsoft.com/office/word/2010/wordprocessingCanvas" xmlns:cx="http://schemas.microsoft.com/office/drawing/2014/chartex" xmlns:cx1="http://schemas.microsoft.com/office/drawing/2015/9/8/chartex" xmlns:cx2="http://schemas.microsoft.com/office/drawing/2015/10/21/chartex" xmlns:cx3="http://schemas.microsoft.com/office/drawing/2016/5/9/chartex" xmlns:cx4="http://schemas.microsoft.com/office/drawing/2016/5/10/chartex" xmlns:cx5="http://schemas.microsoft.com/office/drawing/2016/5/11/chartex" xmlns:cx6="http://schemas.microsoft.com/office/drawing/2016/5/12/chartex" xmlns:cx7="http://schemas.microsoft.com/office/drawing/2016/5/13/chartex" xmlns:cx8="http://schemas.microsoft.com/office/drawing/2016/5/14/chartex" xmlns:mc="http://schemas.openxmlformats.org/markup-compatibility/2006" xmlns:aink="http://schemas.microsoft.com/office/drawing/2016/ink" xmlns:am3d="http://schemas.microsoft.com/office/drawing/2017/model3d" xmlns:o="urn:schemas-microsoft-com:office:office" xmlns:oel="http://schemas.microsoft.com/office/2019/extlst" xmlns:r="http://schemas.openxmlformats.org/officeDocument/2006/relationships" xmlns:m="http://schemas.openxmlformats.org/officeDocument/2006/math" xmlns:v="urn:schemas-microsoft-com:vml" xmlns:wp14="http://schemas.microsoft.com/office/word/2010/wordprocessingDrawing" xmlns:wp="http://schemas.openxmlformats.org/drawingml/2006/wordprocessingDrawing" xmlns:w10="urn:schemas-microsoft-com:office:word" xmlns:w="http://schemas.openxmlformats.org/wordprocessingml/2006/main" xmlns:w14="http://schemas.microsoft.com/office/word/2010/wordml" xmlns:w15="http://schemas.microsoft.com/office/word/2012/wordml" xmlns:w16cex="http://schemas.microsoft.com/office/word/2018/wordml/cex" xmlns:w16cid="http://schemas.microsoft.com/office/word/2016/wordml/cid" xmlns:w16="http://schemas.microsoft.com/office/word/2018/wordml" xmlns:w16du="http://schemas.microsoft.com/office/word/2023/wordml/word16du" xmlns:w16sdtdh="http://schemas.microsoft.com/office/word/2020/wordml/sdtdatahash" xmlns:w16sdtfl="http://schemas.microsoft.com/office/word/2024/wordml/sdtformatlock" xmlns:w16se="http://schemas.microsoft.com/office/word/2015/wordml/symex" xmlns:wpg="http://schemas.microsoft.com/office/word/2010/wordprocessingGroup" xmlns:wpi="http://schemas.microsoft.com/office/word/2010/wordprocessingInk" xmlns:wne="http://schemas.microsoft.com/office/word/2006/wordml" xmlns:wps="http://schemas.microsoft.com/office/word/2010/wordprocessingShape" mc:Ignorable="w14 w15 w16se w16cid w16 w16cex w16sdtdh w16sdtfl w16du wp14">
   <w:sdt>
     <w:sdtPr>
       <w:rPr>
@@ -4700,11 +4631,6 @@
         <w:docPartUnique/>
       </w:docPartObj>
     </w:sdtPr>
-    <w:sdtEndPr>
-      <w:rPr>
-        <w:rStyle w:val="PageNumber"/>
-      </w:rPr>
-    </w:sdtEndPr>
     <w:sdtContent>
       <w:p>
         <w:pPr>
@@ -4745,7 +4671,7 @@
 </file>
 
 <file path=word/footer2.xml><?xml version="1.0" encoding="utf-8"?>
-<w:ftr xmlns:wpc="http://schemas.microsoft.com/office/word/2010/wordprocessingCanvas" xmlns:mc="http://schemas.openxmlformats.org/markup-compatibility/2006" xmlns:o="urn:schemas-microsoft-com:office:office" xmlns:r="http://schemas.openxmlformats.org/officeDocument/2006/relationships" xmlns:m="http://schemas.openxmlformats.org/officeDocument/2006/math" xmlns:v="urn:schemas-microsoft-com:vml" xmlns:wp14="http://schemas.microsoft.com/office/word/2010/wordprocessingDrawing" xmlns:wp="http://schemas.openxmlformats.org/drawingml/2006/wordprocessingDrawing" xmlns:w10="urn:schemas-microsoft-com:office:word" xmlns:w="http://schemas.openxmlformats.org/wordprocessingml/2006/main" xmlns:w14="http://schemas.microsoft.com/office/word/2010/wordml" xmlns:w15="http://schemas.microsoft.com/office/word/2012/wordml" xmlns:wpg="http://schemas.microsoft.com/office/word/2010/wordprocessingGroup" xmlns:wpi="http://schemas.microsoft.com/office/word/2010/wordprocessingInk" xmlns:wne="http://schemas.microsoft.com/office/word/2006/wordml" xmlns:wps="http://schemas.microsoft.com/office/word/2010/wordprocessingShape" mc:Ignorable="w14 w15 wp14">
+<w:ftr xmlns:wpc="http://schemas.microsoft.com/office/word/2010/wordprocessingCanvas" xmlns:cx="http://schemas.microsoft.com/office/drawing/2014/chartex" xmlns:cx1="http://schemas.microsoft.com/office/drawing/2015/9/8/chartex" xmlns:cx2="http://schemas.microsoft.com/office/drawing/2015/10/21/chartex" xmlns:cx3="http://schemas.microsoft.com/office/drawing/2016/5/9/chartex" xmlns:cx4="http://schemas.microsoft.com/office/drawing/2016/5/10/chartex" xmlns:cx5="http://schemas.microsoft.com/office/drawing/2016/5/11/chartex" xmlns:cx6="http://schemas.microsoft.com/office/drawing/2016/5/12/chartex" xmlns:cx7="http://schemas.microsoft.com/office/drawing/2016/5/13/chartex" xmlns:cx8="http://schemas.microsoft.com/office/drawing/2016/5/14/chartex" xmlns:mc="http://schemas.openxmlformats.org/markup-compatibility/2006" xmlns:aink="http://schemas.microsoft.com/office/drawing/2016/ink" xmlns:am3d="http://schemas.microsoft.com/office/drawing/2017/model3d" xmlns:o="urn:schemas-microsoft-com:office:office" xmlns:oel="http://schemas.microsoft.com/office/2019/extlst" xmlns:r="http://schemas.openxmlformats.org/officeDocument/2006/relationships" xmlns:m="http://schemas.openxmlformats.org/officeDocument/2006/math" xmlns:v="urn:schemas-microsoft-com:vml" xmlns:wp14="http://schemas.microsoft.com/office/word/2010/wordprocessingDrawing" xmlns:wp="http://schemas.openxmlformats.org/drawingml/2006/wordprocessingDrawing" xmlns:w10="urn:schemas-microsoft-com:office:word" xmlns:w="http://schemas.openxmlformats.org/wordprocessingml/2006/main" xmlns:w14="http://schemas.microsoft.com/office/word/2010/wordml" xmlns:w15="http://schemas.microsoft.com/office/word/2012/wordml" xmlns:w16cex="http://schemas.microsoft.com/office/word/2018/wordml/cex" xmlns:w16cid="http://schemas.microsoft.com/office/word/2016/wordml/cid" xmlns:w16="http://schemas.microsoft.com/office/word/2018/wordml" xmlns:w16du="http://schemas.microsoft.com/office/word/2023/wordml/word16du" xmlns:w16sdtdh="http://schemas.microsoft.com/office/word/2020/wordml/sdtdatahash" xmlns:w16sdtfl="http://schemas.microsoft.com/office/word/2024/wordml/sdtformatlock" xmlns:w16se="http://schemas.microsoft.com/office/word/2015/wordml/symex" xmlns:wpg="http://schemas.microsoft.com/office/word/2010/wordprocessingGroup" xmlns:wpi="http://schemas.microsoft.com/office/word/2010/wordprocessingInk" xmlns:wne="http://schemas.microsoft.com/office/word/2006/wordml" xmlns:wps="http://schemas.microsoft.com/office/word/2010/wordprocessingShape" mc:Ignorable="w14 w15 w16se w16cid w16 w16cex w16sdtdh w16sdtfl w16du wp14">
   <w:sdt>
     <w:sdtPr>
       <w:rPr>
@@ -4757,11 +4683,6 @@
         <w:docPartUnique/>
       </w:docPartObj>
     </w:sdtPr>
-    <w:sdtEndPr>
-      <w:rPr>
-        <w:rStyle w:val="PageNumber"/>
-      </w:rPr>
-    </w:sdtEndPr>
     <w:sdtContent>
       <w:p>
         <w:pPr>
@@ -4815,7 +4736,7 @@
 </file>
 
 <file path=word/footnotes.xml><?xml version="1.0" encoding="utf-8"?>
-<w:footnotes xmlns:wpc="http://schemas.microsoft.com/office/word/2010/wordprocessingCanvas" xmlns:mc="http://schemas.openxmlformats.org/markup-compatibility/2006" xmlns:o="urn:schemas-microsoft-com:office:office" xmlns:r="http://schemas.openxmlformats.org/officeDocument/2006/relationships" xmlns:m="http://schemas.openxmlformats.org/officeDocument/2006/math" xmlns:v="urn:schemas-microsoft-com:vml" xmlns:wp14="http://schemas.microsoft.com/office/word/2010/wordprocessingDrawing" xmlns:wp="http://schemas.openxmlformats.org/drawingml/2006/wordprocessingDrawing" xmlns:w10="urn:schemas-microsoft-com:office:word" xmlns:w="http://schemas.openxmlformats.org/wordprocessingml/2006/main" xmlns:w14="http://schemas.microsoft.com/office/word/2010/wordml" xmlns:w15="http://schemas.microsoft.com/office/word/2012/wordml" xmlns:wpg="http://schemas.microsoft.com/office/word/2010/wordprocessingGroup" xmlns:wpi="http://schemas.microsoft.com/office/word/2010/wordprocessingInk" xmlns:wne="http://schemas.microsoft.com/office/word/2006/wordml" xmlns:wps="http://schemas.microsoft.com/office/word/2010/wordprocessingShape" mc:Ignorable="w14 w15 wp14">
+<w:footnotes xmlns:wpc="http://schemas.microsoft.com/office/word/2010/wordprocessingCanvas" xmlns:cx="http://schemas.microsoft.com/office/drawing/2014/chartex" xmlns:cx1="http://schemas.microsoft.com/office/drawing/2015/9/8/chartex" xmlns:cx2="http://schemas.microsoft.com/office/drawing/2015/10/21/chartex" xmlns:cx3="http://schemas.microsoft.com/office/drawing/2016/5/9/chartex" xmlns:cx4="http://schemas.microsoft.com/office/drawing/2016/5/10/chartex" xmlns:cx5="http://schemas.microsoft.com/office/drawing/2016/5/11/chartex" xmlns:cx6="http://schemas.microsoft.com/office/drawing/2016/5/12/chartex" xmlns:cx7="http://schemas.microsoft.com/office/drawing/2016/5/13/chartex" xmlns:cx8="http://schemas.microsoft.com/office/drawing/2016/5/14/chartex" xmlns:mc="http://schemas.openxmlformats.org/markup-compatibility/2006" xmlns:aink="http://schemas.microsoft.com/office/drawing/2016/ink" xmlns:am3d="http://schemas.microsoft.com/office/drawing/2017/model3d" xmlns:o="urn:schemas-microsoft-com:office:office" xmlns:oel="http://schemas.microsoft.com/office/2019/extlst" xmlns:r="http://schemas.openxmlformats.org/officeDocument/2006/relationships" xmlns:m="http://schemas.openxmlformats.org/officeDocument/2006/math" xmlns:v="urn:schemas-microsoft-com:vml" xmlns:wp14="http://schemas.microsoft.com/office/word/2010/wordprocessingDrawing" xmlns:wp="http://schemas.openxmlformats.org/drawingml/2006/wordprocessingDrawing" xmlns:w10="urn:schemas-microsoft-com:office:word" xmlns:w="http://schemas.openxmlformats.org/wordprocessingml/2006/main" xmlns:w14="http://schemas.microsoft.com/office/word/2010/wordml" xmlns:w15="http://schemas.microsoft.com/office/word/2012/wordml" xmlns:w16cex="http://schemas.microsoft.com/office/word/2018/wordml/cex" xmlns:w16cid="http://schemas.microsoft.com/office/word/2016/wordml/cid" xmlns:w16="http://schemas.microsoft.com/office/word/2018/wordml" xmlns:w16du="http://schemas.microsoft.com/office/word/2023/wordml/word16du" xmlns:w16sdtdh="http://schemas.microsoft.com/office/word/2020/wordml/sdtdatahash" xmlns:w16sdtfl="http://schemas.microsoft.com/office/word/2024/wordml/sdtformatlock" xmlns:w16se="http://schemas.microsoft.com/office/word/2015/wordml/symex" xmlns:wpg="http://schemas.microsoft.com/office/word/2010/wordprocessingGroup" xmlns:wpi="http://schemas.microsoft.com/office/word/2010/wordprocessingInk" xmlns:wne="http://schemas.microsoft.com/office/word/2006/wordml" xmlns:wps="http://schemas.microsoft.com/office/word/2010/wordprocessingShape" mc:Ignorable="w14 w15 w16se w16cid w16 w16cex w16sdtdh w16sdtfl w16du wp14">
   <w:footnote w:type="separator" w:id="-1">
     <w:p>
       <w:r>
@@ -4845,7 +4766,7 @@
 </file>
 
 <file path=word/numbering.xml><?xml version="1.0" encoding="utf-8"?>
-<w:numbering xmlns:wpc="http://schemas.microsoft.com/office/word/2010/wordprocessingCanvas" xmlns:mc="http://schemas.openxmlformats.org/markup-compatibility/2006" xmlns:o="urn:schemas-microsoft-com:office:office" xmlns:r="http://schemas.openxmlformats.org/officeDocument/2006/relationships" xmlns:m="http://schemas.openxmlformats.org/officeDocument/2006/math" xmlns:v="urn:schemas-microsoft-com:vml" xmlns:wp14="http://schemas.microsoft.com/office/word/2010/wordprocessingDrawing" xmlns:wp="http://schemas.openxmlformats.org/drawingml/2006/wordprocessingDrawing" xmlns:w10="urn:schemas-microsoft-com:office:word" xmlns:w="http://schemas.openxmlformats.org/wordprocessingml/2006/main" xmlns:w14="http://schemas.microsoft.com/office/word/2010/wordml" xmlns:w15="http://schemas.microsoft.com/office/word/2012/wordml" xmlns:wpg="http://schemas.microsoft.com/office/word/2010/wordprocessingGroup" xmlns:wpi="http://schemas.microsoft.com/office/word/2010/wordprocessingInk" xmlns:wne="http://schemas.microsoft.com/office/word/2006/wordml" xmlns:wps="http://schemas.microsoft.com/office/word/2010/wordprocessingShape" mc:Ignorable="w14 w15 wp14">
+<w:numbering xmlns:wpc="http://schemas.microsoft.com/office/word/2010/wordprocessingCanvas" xmlns:cx="http://schemas.microsoft.com/office/drawing/2014/chartex" xmlns:cx1="http://schemas.microsoft.com/office/drawing/2015/9/8/chartex" xmlns:cx2="http://schemas.microsoft.com/office/drawing/2015/10/21/chartex" xmlns:cx3="http://schemas.microsoft.com/office/drawing/2016/5/9/chartex" xmlns:cx4="http://schemas.microsoft.com/office/drawing/2016/5/10/chartex" xmlns:cx5="http://schemas.microsoft.com/office/drawing/2016/5/11/chartex" xmlns:cx6="http://schemas.microsoft.com/office/drawing/2016/5/12/chartex" xmlns:cx7="http://schemas.microsoft.com/office/drawing/2016/5/13/chartex" xmlns:cx8="http://schemas.microsoft.com/office/drawing/2016/5/14/chartex" xmlns:mc="http://schemas.openxmlformats.org/markup-compatibility/2006" xmlns:aink="http://schemas.microsoft.com/office/drawing/2016/ink" xmlns:am3d="http://schemas.microsoft.com/office/drawing/2017/model3d" xmlns:o="urn:schemas-microsoft-com:office:office" xmlns:oel="http://schemas.microsoft.com/office/2019/extlst" xmlns:r="http://schemas.openxmlformats.org/officeDocument/2006/relationships" xmlns:m="http://schemas.openxmlformats.org/officeDocument/2006/math" xmlns:v="urn:schemas-microsoft-com:vml" xmlns:wp14="http://schemas.microsoft.com/office/word/2010/wordprocessingDrawing" xmlns:wp="http://schemas.openxmlformats.org/drawingml/2006/wordprocessingDrawing" xmlns:w10="urn:schemas-microsoft-com:office:word" xmlns:w="http://schemas.openxmlformats.org/wordprocessingml/2006/main" xmlns:w14="http://schemas.microsoft.com/office/word/2010/wordml" xmlns:w15="http://schemas.microsoft.com/office/word/2012/wordml" xmlns:w16cex="http://schemas.microsoft.com/office/word/2018/wordml/cex" xmlns:w16cid="http://schemas.microsoft.com/office/word/2016/wordml/cid" xmlns:w16="http://schemas.microsoft.com/office/word/2018/wordml" xmlns:w16du="http://schemas.microsoft.com/office/word/2023/wordml/word16du" xmlns:w16sdtdh="http://schemas.microsoft.com/office/word/2020/wordml/sdtdatahash" xmlns:w16sdtfl="http://schemas.microsoft.com/office/word/2024/wordml/sdtformatlock" xmlns:w16se="http://schemas.microsoft.com/office/word/2015/wordml/symex" xmlns:wpg="http://schemas.microsoft.com/office/word/2010/wordprocessingGroup" xmlns:wpi="http://schemas.microsoft.com/office/word/2010/wordprocessingInk" xmlns:wne="http://schemas.microsoft.com/office/word/2006/wordml" xmlns:wps="http://schemas.microsoft.com/office/word/2010/wordprocessingShape" mc:Ignorable="w14 w15 w16se w16cid w16 w16cex w16sdtdh w16sdtfl w16du wp14">
   <w:abstractNum w:abstractNumId="0" w15:restartNumberingAfterBreak="0">
     <w:nsid w:val="03867835"/>
     <w:multiLevelType w:val="hybridMultilevel"/>
@@ -8703,122 +8624,122 @@
       </w:rPr>
     </w:lvl>
   </w:abstractNum>
-  <w:num w:numId="1">
+  <w:num w:numId="1" w16cid:durableId="763887786">
     <w:abstractNumId w:val="31"/>
   </w:num>
-  <w:num w:numId="2">
+  <w:num w:numId="2" w16cid:durableId="2068065631">
     <w:abstractNumId w:val="0"/>
   </w:num>
-  <w:num w:numId="3">
+  <w:num w:numId="3" w16cid:durableId="1809542428">
     <w:abstractNumId w:val="10"/>
   </w:num>
-  <w:num w:numId="4">
+  <w:num w:numId="4" w16cid:durableId="806509761">
     <w:abstractNumId w:val="32"/>
   </w:num>
-  <w:num w:numId="5">
+  <w:num w:numId="5" w16cid:durableId="154490006">
     <w:abstractNumId w:val="20"/>
   </w:num>
-  <w:num w:numId="6">
+  <w:num w:numId="6" w16cid:durableId="1798716632">
     <w:abstractNumId w:val="12"/>
   </w:num>
-  <w:num w:numId="7">
+  <w:num w:numId="7" w16cid:durableId="1233657914">
     <w:abstractNumId w:val="34"/>
   </w:num>
-  <w:num w:numId="8">
+  <w:num w:numId="8" w16cid:durableId="2044089180">
     <w:abstractNumId w:val="21"/>
   </w:num>
-  <w:num w:numId="9">
+  <w:num w:numId="9" w16cid:durableId="1721632627">
     <w:abstractNumId w:val="27"/>
   </w:num>
-  <w:num w:numId="10">
+  <w:num w:numId="10" w16cid:durableId="453837729">
     <w:abstractNumId w:val="9"/>
   </w:num>
-  <w:num w:numId="11">
+  <w:num w:numId="11" w16cid:durableId="468254749">
     <w:abstractNumId w:val="25"/>
   </w:num>
-  <w:num w:numId="12">
+  <w:num w:numId="12" w16cid:durableId="1517186398">
     <w:abstractNumId w:val="6"/>
   </w:num>
-  <w:num w:numId="13">
+  <w:num w:numId="13" w16cid:durableId="1336297114">
     <w:abstractNumId w:val="18"/>
   </w:num>
-  <w:num w:numId="14">
+  <w:num w:numId="14" w16cid:durableId="1024551545">
     <w:abstractNumId w:val="13"/>
   </w:num>
-  <w:num w:numId="15">
+  <w:num w:numId="15" w16cid:durableId="1277371450">
     <w:abstractNumId w:val="16"/>
   </w:num>
-  <w:num w:numId="16">
+  <w:num w:numId="16" w16cid:durableId="875506911">
     <w:abstractNumId w:val="17"/>
   </w:num>
-  <w:num w:numId="17">
+  <w:num w:numId="17" w16cid:durableId="926185687">
     <w:abstractNumId w:val="8"/>
   </w:num>
-  <w:num w:numId="18">
+  <w:num w:numId="18" w16cid:durableId="2123643179">
     <w:abstractNumId w:val="1"/>
   </w:num>
-  <w:num w:numId="19">
+  <w:num w:numId="19" w16cid:durableId="682975059">
     <w:abstractNumId w:val="19"/>
   </w:num>
-  <w:num w:numId="20">
+  <w:num w:numId="20" w16cid:durableId="707798512">
     <w:abstractNumId w:val="11"/>
   </w:num>
-  <w:num w:numId="21">
+  <w:num w:numId="21" w16cid:durableId="1641838161">
     <w:abstractNumId w:val="15"/>
   </w:num>
-  <w:num w:numId="22">
+  <w:num w:numId="22" w16cid:durableId="1604991075">
     <w:abstractNumId w:val="4"/>
   </w:num>
-  <w:num w:numId="23">
+  <w:num w:numId="23" w16cid:durableId="1519810372">
     <w:abstractNumId w:val="22"/>
   </w:num>
-  <w:num w:numId="24">
+  <w:num w:numId="24" w16cid:durableId="1531646839">
     <w:abstractNumId w:val="24"/>
   </w:num>
-  <w:num w:numId="25">
+  <w:num w:numId="25" w16cid:durableId="130560569">
     <w:abstractNumId w:val="28"/>
   </w:num>
-  <w:num w:numId="26">
+  <w:num w:numId="26" w16cid:durableId="931354371">
     <w:abstractNumId w:val="2"/>
   </w:num>
-  <w:num w:numId="27">
+  <w:num w:numId="27" w16cid:durableId="1806653668">
     <w:abstractNumId w:val="14"/>
   </w:num>
-  <w:num w:numId="28">
+  <w:num w:numId="28" w16cid:durableId="2021156722">
     <w:abstractNumId w:val="29"/>
   </w:num>
-  <w:num w:numId="29">
+  <w:num w:numId="29" w16cid:durableId="532306285">
     <w:abstractNumId w:val="36"/>
   </w:num>
-  <w:num w:numId="30">
+  <w:num w:numId="30" w16cid:durableId="1731490437">
     <w:abstractNumId w:val="33"/>
   </w:num>
-  <w:num w:numId="31">
+  <w:num w:numId="31" w16cid:durableId="1131433803">
     <w:abstractNumId w:val="23"/>
   </w:num>
-  <w:num w:numId="32">
+  <w:num w:numId="32" w16cid:durableId="12339462">
     <w:abstractNumId w:val="35"/>
   </w:num>
-  <w:num w:numId="33">
+  <w:num w:numId="33" w16cid:durableId="1635476584">
     <w:abstractNumId w:val="3"/>
   </w:num>
-  <w:num w:numId="34">
+  <w:num w:numId="34" w16cid:durableId="483592853">
     <w:abstractNumId w:val="5"/>
   </w:num>
-  <w:num w:numId="35">
+  <w:num w:numId="35" w16cid:durableId="1893806203">
     <w:abstractNumId w:val="7"/>
   </w:num>
-  <w:num w:numId="36">
+  <w:num w:numId="36" w16cid:durableId="46343282">
     <w:abstractNumId w:val="26"/>
   </w:num>
-  <w:num w:numId="37">
+  <w:num w:numId="37" w16cid:durableId="1558584802">
     <w:abstractNumId w:val="30"/>
   </w:num>
 </w:numbering>
 </file>
 
 <file path=word/styles.xml><?xml version="1.0" encoding="utf-8"?>
-<w:styles xmlns:mc="http://schemas.openxmlformats.org/markup-compatibility/2006" xmlns:r="http://schemas.openxmlformats.org/officeDocument/2006/relationships" xmlns:w="http://schemas.openxmlformats.org/wordprocessingml/2006/main" xmlns:w14="http://schemas.microsoft.com/office/word/2010/wordml" xmlns:w15="http://schemas.microsoft.com/office/word/2012/wordml" mc:Ignorable="w14 w15">
+<w:styles xmlns:mc="http://schemas.openxmlformats.org/markup-compatibility/2006" xmlns:r="http://schemas.openxmlformats.org/officeDocument/2006/relationships" xmlns:w="http://schemas.openxmlformats.org/wordprocessingml/2006/main" xmlns:w14="http://schemas.microsoft.com/office/word/2010/wordml" xmlns:w15="http://schemas.microsoft.com/office/word/2012/wordml" xmlns:w16cex="http://schemas.microsoft.com/office/word/2018/wordml/cex" xmlns:w16cid="http://schemas.microsoft.com/office/word/2016/wordml/cid" xmlns:w16="http://schemas.microsoft.com/office/word/2018/wordml" xmlns:w16du="http://schemas.microsoft.com/office/word/2023/wordml/word16du" xmlns:w16sdtdh="http://schemas.microsoft.com/office/word/2020/wordml/sdtdatahash" xmlns:w16sdtfl="http://schemas.microsoft.com/office/word/2024/wordml/sdtformatlock" xmlns:w16se="http://schemas.microsoft.com/office/word/2015/wordml/symex" mc:Ignorable="w14 w15 w16se w16cid w16 w16cex w16sdtdh w16sdtfl w16du">
   <w:docDefaults>
     <w:rPrDefault>
       <w:rPr>
@@ -8832,7 +8753,7 @@
     </w:rPrDefault>
     <w:pPrDefault/>
   </w:docDefaults>
-  <w:latentStyles w:defLockedState="0" w:defUIPriority="99" w:defSemiHidden="0" w:defUnhideWhenUsed="0" w:defQFormat="0" w:count="371">
+  <w:latentStyles w:defLockedState="0" w:defUIPriority="99" w:defSemiHidden="0" w:defUnhideWhenUsed="0" w:defQFormat="0" w:count="376">
     <w:lsdException w:name="Normal" w:uiPriority="0" w:qFormat="1"/>
     <w:lsdException w:name="heading 1" w:uiPriority="9" w:qFormat="1"/>
     <w:lsdException w:name="heading 2" w:semiHidden="1" w:uiPriority="9" w:unhideWhenUsed="1" w:qFormat="1"/>
@@ -9204,6 +9125,11 @@
     <w:lsdException w:name="List Table 5 Dark Accent 6" w:uiPriority="50"/>
     <w:lsdException w:name="List Table 6 Colorful Accent 6" w:uiPriority="51"/>
     <w:lsdException w:name="List Table 7 Colorful Accent 6" w:uiPriority="52"/>
+    <w:lsdException w:name="Mention" w:semiHidden="1" w:unhideWhenUsed="1"/>
+    <w:lsdException w:name="Smart Hyperlink" w:semiHidden="1" w:unhideWhenUsed="1"/>
+    <w:lsdException w:name="Hashtag" w:semiHidden="1" w:unhideWhenUsed="1"/>
+    <w:lsdException w:name="Unresolved Mention" w:semiHidden="1" w:unhideWhenUsed="1"/>
+    <w:lsdException w:name="Smart Link" w:semiHidden="1" w:unhideWhenUsed="1"/>
   </w:latentStyles>
   <w:style w:type="paragraph" w:default="1" w:styleId="Normal">
     <w:name w:val="Normal"/>

</xml_diff>

<commit_message>
Add Useful Information for Data Understanding
The histogram and boxplot provided additional insight into the distribution of ER across both celebrity and non-celebrity groups. Key findings about the frequency of ER values were documented for clearer data understanding.
</commit_message>
<xml_diff>
--- a/7COM1079_Final report.docx
+++ b/7COM1079_Final report.docx
@@ -1899,6 +1899,7 @@
         </w:rPr>
         <w:t xml:space="preserve"> including columns like </w:t>
       </w:r>
+      <w:proofErr w:type="gramStart"/>
       <w:r>
         <w:rPr>
           <w:rFonts w:ascii="Times New Roman" w:eastAsia="Times New Roman" w:hAnsi="Times New Roman" w:cs="Times New Roman"/>
@@ -1911,6 +1912,7 @@
         </w:rPr>
         <w:t>rank</w:t>
       </w:r>
+      <w:proofErr w:type="gramEnd"/>
       <w:r>
         <w:rPr>
           <w:rFonts w:ascii="Times New Roman" w:eastAsia="Times New Roman" w:hAnsi="Times New Roman" w:cs="Times New Roman"/>
@@ -1935,7 +1937,21 @@
         <w:rPr>
           <w:rFonts w:ascii="Times New Roman" w:eastAsia="Times New Roman" w:hAnsi="Times New Roman" w:cs="Times New Roman"/>
         </w:rPr>
-        <w:t xml:space="preserve"> 2, followers, ER ).</w:t>
+        <w:t xml:space="preserve"> 2, followers, </w:t>
+      </w:r>
+      <w:proofErr w:type="gramStart"/>
+      <w:r>
+        <w:rPr>
+          <w:rFonts w:ascii="Times New Roman" w:eastAsia="Times New Roman" w:hAnsi="Times New Roman" w:cs="Times New Roman"/>
+        </w:rPr>
+        <w:t>ER )</w:t>
+      </w:r>
+      <w:proofErr w:type="gramEnd"/>
+      <w:r>
+        <w:rPr>
+          <w:rFonts w:ascii="Times New Roman" w:eastAsia="Times New Roman" w:hAnsi="Times New Roman" w:cs="Times New Roman"/>
+        </w:rPr>
+        <w:t>.</w:t>
       </w:r>
       <w:r>
         <w:rPr>
@@ -1959,13 +1975,27 @@
         <w:rPr>
           <w:rFonts w:ascii="Times New Roman" w:eastAsia="Times New Roman" w:hAnsi="Times New Roman" w:cs="Times New Roman"/>
         </w:rPr>
-        <w:t xml:space="preserve">There are exactly 100 rows  </w:t>
-      </w:r>
-      <w:r>
-        <w:rPr>
-          <w:rFonts w:ascii="Times New Roman" w:eastAsia="Times New Roman" w:hAnsi="Times New Roman" w:cs="Times New Roman"/>
-        </w:rPr>
-        <w:t>of data in this dataset.</w:t>
+        <w:t xml:space="preserve">There are exactly 100 </w:t>
+      </w:r>
+      <w:proofErr w:type="gramStart"/>
+      <w:r>
+        <w:rPr>
+          <w:rFonts w:ascii="Times New Roman" w:eastAsia="Times New Roman" w:hAnsi="Times New Roman" w:cs="Times New Roman"/>
+        </w:rPr>
+        <w:t xml:space="preserve">rows  </w:t>
+      </w:r>
+      <w:r>
+        <w:rPr>
+          <w:rFonts w:ascii="Times New Roman" w:eastAsia="Times New Roman" w:hAnsi="Times New Roman" w:cs="Times New Roman"/>
+        </w:rPr>
+        <w:t>of</w:t>
+      </w:r>
+      <w:proofErr w:type="gramEnd"/>
+      <w:r>
+        <w:rPr>
+          <w:rFonts w:ascii="Times New Roman" w:eastAsia="Times New Roman" w:hAnsi="Times New Roman" w:cs="Times New Roman"/>
+        </w:rPr>
+        <w:t xml:space="preserve"> data in this dataset.</w:t>
       </w:r>
     </w:p>
     <w:p>
@@ -2292,7 +2322,21 @@
         <w:rPr>
           <w:rFonts w:ascii="Times New Roman" w:eastAsia="Times New Roman" w:hAnsi="Times New Roman" w:cs="Times New Roman"/>
         </w:rPr>
-        <w:t>more followers. So this research applies to this DS025 dataset, and it supports the study of engagement rate between the celebrities and non-celebrities, and not just</w:t>
+        <w:t xml:space="preserve">more followers. </w:t>
+      </w:r>
+      <w:proofErr w:type="gramStart"/>
+      <w:r>
+        <w:rPr>
+          <w:rFonts w:ascii="Times New Roman" w:eastAsia="Times New Roman" w:hAnsi="Times New Roman" w:cs="Times New Roman"/>
+        </w:rPr>
+        <w:t>So</w:t>
+      </w:r>
+      <w:proofErr w:type="gramEnd"/>
+      <w:r>
+        <w:rPr>
+          <w:rFonts w:ascii="Times New Roman" w:eastAsia="Times New Roman" w:hAnsi="Times New Roman" w:cs="Times New Roman"/>
+        </w:rPr>
+        <w:t xml:space="preserve"> this research applies to this DS025 dataset, and it supports the study of engagement rate between the celebrities and non-celebrities, and not just</w:t>
       </w:r>
       <w:r>
         <w:rPr>
@@ -2304,7 +2348,21 @@
         <w:rPr>
           <w:rFonts w:ascii="Times New Roman" w:eastAsia="Times New Roman" w:hAnsi="Times New Roman" w:cs="Times New Roman"/>
         </w:rPr>
-        <w:t>focusing on the followers count.</w:t>
+        <w:t xml:space="preserve">focusing on the </w:t>
+      </w:r>
+      <w:proofErr w:type="gramStart"/>
+      <w:r>
+        <w:rPr>
+          <w:rFonts w:ascii="Times New Roman" w:eastAsia="Times New Roman" w:hAnsi="Times New Roman" w:cs="Times New Roman"/>
+        </w:rPr>
+        <w:t>followers</w:t>
+      </w:r>
+      <w:proofErr w:type="gramEnd"/>
+      <w:r>
+        <w:rPr>
+          <w:rFonts w:ascii="Times New Roman" w:eastAsia="Times New Roman" w:hAnsi="Times New Roman" w:cs="Times New Roman"/>
+        </w:rPr>
+        <w:t xml:space="preserve"> count.</w:t>
       </w:r>
     </w:p>
     <w:p>
@@ -2380,7 +2438,21 @@
         <w:rPr>
           <w:rFonts w:ascii="Times New Roman" w:eastAsia="Times New Roman" w:hAnsi="Times New Roman" w:cs="Times New Roman"/>
         </w:rPr>
-        <w:t xml:space="preserve"> influential than followers count, emphasising the argument for comparing engagement rates(ER) between celebrity and non-cel</w:t>
+        <w:t xml:space="preserve"> influential than followers count, emphasising the argument for comparing engagement </w:t>
+      </w:r>
+      <w:proofErr w:type="gramStart"/>
+      <w:r>
+        <w:rPr>
+          <w:rFonts w:ascii="Times New Roman" w:eastAsia="Times New Roman" w:hAnsi="Times New Roman" w:cs="Times New Roman"/>
+        </w:rPr>
+        <w:t>rates(</w:t>
+      </w:r>
+      <w:proofErr w:type="gramEnd"/>
+      <w:r>
+        <w:rPr>
+          <w:rFonts w:ascii="Times New Roman" w:eastAsia="Times New Roman" w:hAnsi="Times New Roman" w:cs="Times New Roman"/>
+        </w:rPr>
+        <w:t>ER) between celebrity and non-cel</w:t>
       </w:r>
       <w:r>
         <w:rPr>
@@ -3134,7 +3206,7 @@
     <w:p>
       <w:pPr>
         <w:pStyle w:val="ListParagraph"/>
-        <w:ind w:left="1440" w:hanging="720"/>
+        <w:ind w:hanging="720"/>
         <w:rPr>
           <w:rFonts w:ascii="Times New Roman" w:eastAsia="Times New Roman" w:hAnsi="Times New Roman" w:cs="Times New Roman"/>
         </w:rPr>
@@ -3149,7 +3221,27 @@
         <w:rPr>
           <w:rFonts w:ascii="Times New Roman" w:eastAsia="Times New Roman" w:hAnsi="Times New Roman" w:cs="Times New Roman"/>
         </w:rPr>
-        <w:t>The boxplot graph shows celebrities have a higher variance and a few very high outliers, while non-celebrities have a more compact distribution with a slightly lower median. Histograms also confirm that the majority of data for both groups values cluster at lower ER levels, but celebrities feature more highly-engaging exceptions.</w:t>
+        <w:tab/>
+      </w:r>
+      <w:r>
+        <w:rPr>
+          <w:rFonts w:ascii="Times New Roman" w:eastAsia="Times New Roman" w:hAnsi="Times New Roman" w:cs="Times New Roman"/>
+        </w:rPr>
+        <w:t xml:space="preserve">The boxplot graph shows celebrities have a higher variance and a few very high outliers, while non-celebrities have a more compact distribution with a slightly lower median. Histograms also confirm that the majority of data for both </w:t>
+      </w:r>
+      <w:proofErr w:type="gramStart"/>
+      <w:r>
+        <w:rPr>
+          <w:rFonts w:ascii="Times New Roman" w:eastAsia="Times New Roman" w:hAnsi="Times New Roman" w:cs="Times New Roman"/>
+        </w:rPr>
+        <w:t>groups</w:t>
+      </w:r>
+      <w:proofErr w:type="gramEnd"/>
+      <w:r>
+        <w:rPr>
+          <w:rFonts w:ascii="Times New Roman" w:eastAsia="Times New Roman" w:hAnsi="Times New Roman" w:cs="Times New Roman"/>
+        </w:rPr>
+        <w:t xml:space="preserve"> values cluster at lower ER levels, but celebrities feature more highly-engaging exceptions.</w:t>
       </w:r>
     </w:p>
     <w:p>
@@ -3234,6 +3326,30 @@
           <w:rFonts w:ascii="Times New Roman" w:eastAsia="Times New Roman" w:hAnsi="Times New Roman" w:cs="Times New Roman"/>
         </w:rPr>
       </w:pPr>
+      <w:r>
+        <w:rPr>
+          <w:rFonts w:ascii="Times New Roman" w:eastAsia="Times New Roman" w:hAnsi="Times New Roman" w:cs="Times New Roman"/>
+        </w:rPr>
+        <w:tab/>
+      </w:r>
+      <w:r>
+        <w:rPr>
+          <w:rFonts w:ascii="Times New Roman" w:eastAsia="Times New Roman" w:hAnsi="Times New Roman" w:cs="Times New Roman"/>
+        </w:rPr>
+        <w:t xml:space="preserve">A small number of celebrities achieve high ER, strongly widening the overall range, while many celebrity accounts remain close to the lower ER distribution. This </w:t>
+      </w:r>
+      <w:r>
+        <w:rPr>
+          <w:rFonts w:ascii="Times New Roman" w:eastAsia="Times New Roman" w:hAnsi="Times New Roman" w:cs="Times New Roman"/>
+        </w:rPr>
+        <w:t>shows</w:t>
+      </w:r>
+      <w:r>
+        <w:rPr>
+          <w:rFonts w:ascii="Times New Roman" w:eastAsia="Times New Roman" w:hAnsi="Times New Roman" w:cs="Times New Roman"/>
+        </w:rPr>
+        <w:t xml:space="preserve"> that celebrity fame does not guarantee high engagement, and the frequency of celebrities' ER values tends to be skewed or concentrated around a certain point compared to non-celebrities.</w:t>
+      </w:r>
     </w:p>
     <w:p>
       <w:pPr>
@@ -3479,6 +3595,7 @@
         <w:rPr>
           <w:rFonts w:ascii="Times New Roman" w:eastAsia="Times New Roman" w:hAnsi="Times New Roman" w:cs="Times New Roman"/>
         </w:rPr>
+        <w:lastRenderedPageBreak/>
         <w:t xml:space="preserve"> </w:t>
       </w:r>
     </w:p>
@@ -3582,7 +3699,6 @@
         <w:rPr>
           <w:rFonts w:ascii="Times New Roman" w:eastAsia="Times New Roman" w:hAnsi="Times New Roman" w:cs="Times New Roman"/>
         </w:rPr>
-        <w:lastRenderedPageBreak/>
         <w:t>Group’s time management (</w:t>
       </w:r>
       <w:r>

</xml_diff>

<commit_message>
Add Statistical Test Used to Test the Hypotheses
A t-test was performed to assess whether the difference in mean ER between the two groups (celebrity vs. non-celebrity) is statistically significant.
</commit_message>
<xml_diff>
--- a/7COM1079_Final report.docx
+++ b/7COM1079_Final report.docx
@@ -3098,14 +3098,163 @@
         <w:pStyle w:val="ListParagraph"/>
         <w:rPr>
           <w:rFonts w:ascii="Times New Roman" w:eastAsia="Times New Roman" w:hAnsi="Times New Roman" w:cs="Times New Roman"/>
-        </w:rPr>
-      </w:pPr>
-      <w:r>
-        <w:rPr>
-          <w:rFonts w:ascii="Times New Roman" w:eastAsia="Times New Roman" w:hAnsi="Times New Roman" w:cs="Times New Roman"/>
-          <w:i/>
-          <w:iCs/>
-        </w:rPr>
+          <w:i/>
+          <w:iCs/>
+        </w:rPr>
+      </w:pPr>
+      <w:r>
+        <w:rPr>
+          <w:rFonts w:ascii="Times New Roman" w:eastAsia="Times New Roman" w:hAnsi="Times New Roman" w:cs="Times New Roman"/>
+          <w:i/>
+          <w:iCs/>
+        </w:rPr>
+        <w:tab/>
+      </w:r>
+      <w:r>
+        <w:rPr>
+          <w:rFonts w:ascii="Times New Roman" w:eastAsia="Times New Roman" w:hAnsi="Times New Roman" w:cs="Times New Roman"/>
+          <w:i/>
+          <w:iCs/>
+          <w:noProof/>
+        </w:rPr>
+        <w:drawing>
+          <wp:inline distT="0" distB="0" distL="0" distR="0" wp14:anchorId="2A657FC4" wp14:editId="7CA77B97">
+            <wp:extent cx="4396740" cy="2499360"/>
+            <wp:effectExtent l="0" t="0" r="3810" b="0"/>
+            <wp:docPr id="1875508095" name="Picture 1"/>
+            <wp:cNvGraphicFramePr>
+              <a:graphicFrameLocks xmlns:a="http://schemas.openxmlformats.org/drawingml/2006/main" noChangeAspect="1"/>
+            </wp:cNvGraphicFramePr>
+            <a:graphic xmlns:a="http://schemas.openxmlformats.org/drawingml/2006/main">
+              <a:graphicData uri="http://schemas.openxmlformats.org/drawingml/2006/picture">
+                <pic:pic xmlns:pic="http://schemas.openxmlformats.org/drawingml/2006/picture">
+                  <pic:nvPicPr>
+                    <pic:cNvPr id="0" name="Picture 1"/>
+                    <pic:cNvPicPr>
+                      <a:picLocks noChangeAspect="1" noChangeArrowheads="1"/>
+                    </pic:cNvPicPr>
+                  </pic:nvPicPr>
+                  <pic:blipFill>
+                    <a:blip r:embed="rId7">
+                      <a:extLst>
+                        <a:ext uri="{28A0092B-C50C-407E-A947-70E740481C1C}">
+                          <a14:useLocalDpi xmlns:a14="http://schemas.microsoft.com/office/drawing/2010/main" val="0"/>
+                        </a:ext>
+                      </a:extLst>
+                    </a:blip>
+                    <a:srcRect/>
+                    <a:stretch>
+                      <a:fillRect/>
+                    </a:stretch>
+                  </pic:blipFill>
+                  <pic:spPr bwMode="auto">
+                    <a:xfrm>
+                      <a:off x="0" y="0"/>
+                      <a:ext cx="4396740" cy="2499360"/>
+                    </a:xfrm>
+                    <a:prstGeom prst="rect">
+                      <a:avLst/>
+                    </a:prstGeom>
+                    <a:noFill/>
+                    <a:ln>
+                      <a:noFill/>
+                    </a:ln>
+                  </pic:spPr>
+                </pic:pic>
+              </a:graphicData>
+            </a:graphic>
+          </wp:inline>
+        </w:drawing>
+      </w:r>
+    </w:p>
+    <w:p>
+      <w:pPr>
+        <w:pStyle w:val="ListParagraph"/>
+        <w:rPr>
+          <w:rFonts w:ascii="Times New Roman" w:eastAsia="Times New Roman" w:hAnsi="Times New Roman" w:cs="Times New Roman"/>
+          <w:i/>
+          <w:iCs/>
+        </w:rPr>
+      </w:pPr>
+      <w:r>
+        <w:rPr>
+          <w:rFonts w:ascii="Times New Roman" w:eastAsia="Times New Roman" w:hAnsi="Times New Roman" w:cs="Times New Roman"/>
+          <w:i/>
+          <w:iCs/>
+        </w:rPr>
+        <w:tab/>
+      </w:r>
+      <w:r>
+        <w:rPr>
+          <w:rFonts w:ascii="Times New Roman" w:eastAsia="Times New Roman" w:hAnsi="Times New Roman" w:cs="Times New Roman"/>
+          <w:i/>
+          <w:iCs/>
+          <w:noProof/>
+        </w:rPr>
+        <w:drawing>
+          <wp:inline distT="0" distB="0" distL="0" distR="0" wp14:anchorId="488821AF" wp14:editId="5B946D3D">
+            <wp:extent cx="3924300" cy="2598420"/>
+            <wp:effectExtent l="0" t="0" r="0" b="0"/>
+            <wp:docPr id="751384713" name="Picture 2"/>
+            <wp:cNvGraphicFramePr>
+              <a:graphicFrameLocks xmlns:a="http://schemas.openxmlformats.org/drawingml/2006/main" noChangeAspect="1"/>
+            </wp:cNvGraphicFramePr>
+            <a:graphic xmlns:a="http://schemas.openxmlformats.org/drawingml/2006/main">
+              <a:graphicData uri="http://schemas.openxmlformats.org/drawingml/2006/picture">
+                <pic:pic xmlns:pic="http://schemas.openxmlformats.org/drawingml/2006/picture">
+                  <pic:nvPicPr>
+                    <pic:cNvPr id="0" name="Picture 2"/>
+                    <pic:cNvPicPr>
+                      <a:picLocks noChangeAspect="1" noChangeArrowheads="1"/>
+                    </pic:cNvPicPr>
+                  </pic:nvPicPr>
+                  <pic:blipFill>
+                    <a:blip r:embed="rId8">
+                      <a:extLst>
+                        <a:ext uri="{28A0092B-C50C-407E-A947-70E740481C1C}">
+                          <a14:useLocalDpi xmlns:a14="http://schemas.microsoft.com/office/drawing/2010/main" val="0"/>
+                        </a:ext>
+                      </a:extLst>
+                    </a:blip>
+                    <a:srcRect/>
+                    <a:stretch>
+                      <a:fillRect/>
+                    </a:stretch>
+                  </pic:blipFill>
+                  <pic:spPr bwMode="auto">
+                    <a:xfrm>
+                      <a:off x="0" y="0"/>
+                      <a:ext cx="3924300" cy="2598420"/>
+                    </a:xfrm>
+                    <a:prstGeom prst="rect">
+                      <a:avLst/>
+                    </a:prstGeom>
+                    <a:noFill/>
+                    <a:ln>
+                      <a:noFill/>
+                    </a:ln>
+                  </pic:spPr>
+                </pic:pic>
+              </a:graphicData>
+            </a:graphic>
+          </wp:inline>
+        </w:drawing>
+      </w:r>
+    </w:p>
+    <w:p>
+      <w:pPr>
+        <w:pStyle w:val="ListParagraph"/>
+        <w:rPr>
+          <w:rFonts w:ascii="Times New Roman" w:eastAsia="Times New Roman" w:hAnsi="Times New Roman" w:cs="Times New Roman"/>
+        </w:rPr>
+      </w:pPr>
+      <w:r>
+        <w:rPr>
+          <w:rFonts w:ascii="Times New Roman" w:eastAsia="Times New Roman" w:hAnsi="Times New Roman" w:cs="Times New Roman"/>
+          <w:i/>
+          <w:iCs/>
+        </w:rPr>
+        <w:lastRenderedPageBreak/>
         <w:tab/>
       </w:r>
       <w:r>
@@ -3519,6 +3668,83 @@
     <w:p>
       <w:pPr>
         <w:pStyle w:val="ListParagraph"/>
+        <w:ind w:left="1080"/>
+        <w:rPr>
+          <w:rFonts w:ascii="Times New Roman" w:eastAsia="Times New Roman" w:hAnsi="Times New Roman" w:cs="Times New Roman"/>
+        </w:rPr>
+      </w:pPr>
+      <w:r>
+        <w:rPr>
+          <w:rFonts w:ascii="Times New Roman" w:eastAsia="Times New Roman" w:hAnsi="Times New Roman" w:cs="Times New Roman"/>
+        </w:rPr>
+        <w:tab/>
+      </w:r>
+      <w:r>
+        <w:rPr>
+          <w:rFonts w:ascii="Times New Roman" w:eastAsia="Times New Roman" w:hAnsi="Times New Roman" w:cs="Times New Roman"/>
+        </w:rPr>
+        <w:t xml:space="preserve">The mean ER of celebrities and non-celebrities was compared using a </w:t>
+      </w:r>
+      <w:proofErr w:type="gramStart"/>
+      <w:r>
+        <w:rPr>
+          <w:rFonts w:ascii="Times New Roman" w:eastAsia="Times New Roman" w:hAnsi="Times New Roman" w:cs="Times New Roman"/>
+        </w:rPr>
+        <w:t>Student's</w:t>
+      </w:r>
+      <w:proofErr w:type="gramEnd"/>
+      <w:r>
+        <w:rPr>
+          <w:rFonts w:ascii="Times New Roman" w:eastAsia="Times New Roman" w:hAnsi="Times New Roman" w:cs="Times New Roman"/>
+        </w:rPr>
+        <w:t xml:space="preserve"> t-test. This test was chosen because we are comparing the means of two groups, celebrities and non-celebrities, and assuming the data is normally distributed for both groups. It will provide a p-value as well, and the null hypothesis will be rejected if it is less than 0.05</w:t>
+      </w:r>
+      <w:r>
+        <w:rPr>
+          <w:rFonts w:ascii="Times New Roman" w:eastAsia="Times New Roman" w:hAnsi="Times New Roman" w:cs="Times New Roman"/>
+        </w:rPr>
+        <w:t xml:space="preserve">. </w:t>
+      </w:r>
+      <w:r>
+        <w:rPr>
+          <w:rFonts w:ascii="Times New Roman" w:eastAsia="Times New Roman" w:hAnsi="Times New Roman" w:cs="Times New Roman"/>
+        </w:rPr>
+        <w:t xml:space="preserve">The output shows the t-statistic value of </w:t>
+      </w:r>
+      <w:r>
+        <w:rPr>
+          <w:rFonts w:ascii="Times New Roman" w:eastAsia="Times New Roman" w:hAnsi="Times New Roman" w:cs="Times New Roman"/>
+        </w:rPr>
+        <w:t>3.934</w:t>
+      </w:r>
+      <w:r>
+        <w:rPr>
+          <w:rFonts w:ascii="Times New Roman" w:eastAsia="Times New Roman" w:hAnsi="Times New Roman" w:cs="Times New Roman"/>
+        </w:rPr>
+        <w:t xml:space="preserve"> and the p-value of </w:t>
+      </w:r>
+      <w:r>
+        <w:rPr>
+          <w:rFonts w:ascii="Times New Roman" w:eastAsia="Times New Roman" w:hAnsi="Times New Roman" w:cs="Times New Roman"/>
+        </w:rPr>
+        <w:t>0.0001564</w:t>
+      </w:r>
+      <w:r>
+        <w:rPr>
+          <w:rFonts w:ascii="Times New Roman" w:eastAsia="Times New Roman" w:hAnsi="Times New Roman" w:cs="Times New Roman"/>
+        </w:rPr>
+        <w:t>.</w:t>
+      </w:r>
+      <w:r>
+        <w:rPr>
+          <w:rFonts w:ascii="Times New Roman" w:eastAsia="Times New Roman" w:hAnsi="Times New Roman" w:cs="Times New Roman"/>
+        </w:rPr>
+        <w:t xml:space="preserve"> </w:t>
+      </w:r>
+    </w:p>
+    <w:p>
+      <w:pPr>
+        <w:pStyle w:val="ListParagraph"/>
         <w:ind w:left="1440" w:hanging="720"/>
         <w:rPr>
           <w:rFonts w:ascii="Times New Roman" w:eastAsia="Times New Roman" w:hAnsi="Times New Roman" w:cs="Times New Roman"/>
@@ -3595,7 +3821,6 @@
         <w:rPr>
           <w:rFonts w:ascii="Times New Roman" w:eastAsia="Times New Roman" w:hAnsi="Times New Roman" w:cs="Times New Roman"/>
         </w:rPr>
-        <w:lastRenderedPageBreak/>
         <w:t xml:space="preserve"> </w:t>
       </w:r>
     </w:p>
@@ -3994,6 +4219,7 @@
           <w:iCs/>
           <w:highlight w:val="yellow"/>
         </w:rPr>
+        <w:lastRenderedPageBreak/>
         <w:t>Commit Message:</w:t>
       </w:r>
       <w:r>
@@ -4700,8 +4926,8 @@
       </w:pPr>
     </w:p>
     <w:sectPr>
-      <w:footerReference w:type="even" r:id="rId7"/>
-      <w:footerReference w:type="default" r:id="rId8"/>
+      <w:footerReference w:type="even" r:id="rId9"/>
+      <w:footerReference w:type="default" r:id="rId10"/>
       <w:pgSz w:w="11906" w:h="16838"/>
       <w:pgMar w:top="1440" w:right="1440" w:bottom="1440" w:left="1440" w:header="708" w:footer="708" w:gutter="0"/>
       <w:cols w:space="708"/>

</xml_diff>

<commit_message>
Add Interpretation of the Results
The results from the t-test were interpreted, and the decision was made to reject the null hypothesis, indicating a statistically significant difference in mean ER between celebrities and non-celebrities.
</commit_message>
<xml_diff>
--- a/7COM1079_Final report.docx
+++ b/7COM1079_Final report.docx
@@ -3823,6 +3823,68 @@
         </w:rPr>
         <w:t xml:space="preserve"> </w:t>
       </w:r>
+      <w:r>
+        <w:rPr>
+          <w:rFonts w:ascii="Times New Roman" w:eastAsia="Times New Roman" w:hAnsi="Times New Roman" w:cs="Times New Roman"/>
+        </w:rPr>
+        <w:tab/>
+      </w:r>
+      <w:r>
+        <w:rPr>
+          <w:rFonts w:ascii="Times New Roman" w:eastAsia="Times New Roman" w:hAnsi="Times New Roman" w:cs="Times New Roman"/>
+        </w:rPr>
+        <w:t xml:space="preserve">Based on the t-test results, we can determine if the celebrity status has a significant impact on engagement rate (ER) or not because the t-statistic has a value of </w:t>
+      </w:r>
+      <w:r>
+        <w:rPr>
+          <w:rFonts w:ascii="Times New Roman" w:eastAsia="Times New Roman" w:hAnsi="Times New Roman" w:cs="Times New Roman"/>
+        </w:rPr>
+        <w:t>3.934</w:t>
+      </w:r>
+      <w:r>
+        <w:rPr>
+          <w:rFonts w:ascii="Times New Roman" w:eastAsia="Times New Roman" w:hAnsi="Times New Roman" w:cs="Times New Roman"/>
+        </w:rPr>
+        <w:t>,</w:t>
+      </w:r>
+      <w:r>
+        <w:rPr>
+          <w:rFonts w:ascii="Times New Roman" w:eastAsia="Times New Roman" w:hAnsi="Times New Roman" w:cs="Times New Roman"/>
+        </w:rPr>
+        <w:t xml:space="preserve"> and the p-value of </w:t>
+      </w:r>
+      <w:r>
+        <w:rPr>
+          <w:rFonts w:ascii="Times New Roman" w:eastAsia="Times New Roman" w:hAnsi="Times New Roman" w:cs="Times New Roman"/>
+        </w:rPr>
+        <w:t>0.0001564</w:t>
+      </w:r>
+      <w:r>
+        <w:rPr>
+          <w:rFonts w:ascii="Times New Roman" w:eastAsia="Times New Roman" w:hAnsi="Times New Roman" w:cs="Times New Roman"/>
+        </w:rPr>
+        <w:t xml:space="preserve"> suggests that there is a statistically significant difference in the engagement rate (ER) between celebrities and non-celebrities. As the p-value is less than 0.05, we reject the null hypothesis, showing that the mean ER for celebrities is significantly different from that of non-celebrities.</w:t>
+      </w:r>
+      <w:r>
+        <w:rPr>
+          <w:rFonts w:ascii="Times New Roman" w:eastAsia="Times New Roman" w:hAnsi="Times New Roman" w:cs="Times New Roman"/>
+        </w:rPr>
+        <w:t xml:space="preserve"> </w:t>
+      </w:r>
+      <w:r>
+        <w:rPr>
+          <w:rFonts w:ascii="Times New Roman" w:eastAsia="Times New Roman" w:hAnsi="Times New Roman" w:cs="Times New Roman"/>
+        </w:rPr>
+        <w:t>Even though celebrities have a wider range and more outliers, the average ER is statistically similar, suggesting that being a public celebrity does not guarantee higher interaction on Instagram.</w:t>
+      </w:r>
+    </w:p>
+    <w:p>
+      <w:pPr>
+        <w:ind w:left="1440"/>
+        <w:rPr>
+          <w:rFonts w:ascii="Times New Roman" w:eastAsia="Times New Roman" w:hAnsi="Times New Roman" w:cs="Times New Roman"/>
+        </w:rPr>
+      </w:pPr>
     </w:p>
     <w:p>
       <w:pPr>
@@ -3980,6 +4042,7 @@
           <w:i/>
           <w:iCs/>
         </w:rPr>
+        <w:lastRenderedPageBreak/>
         <w:t xml:space="preserve">Note any </w:t>
       </w:r>
       <w:r>
@@ -4219,7 +4282,6 @@
           <w:iCs/>
           <w:highlight w:val="yellow"/>
         </w:rPr>
-        <w:lastRenderedPageBreak/>
         <w:t>Commit Message:</w:t>
       </w:r>
       <w:r>

</xml_diff>

<commit_message>
Add Appendices (R Code)
Added R code for analysis and visualizations to the Appendices. The code includes statistical tests to test the hypotheses, ensuring the correct output is produced.
</commit_message>
<xml_diff>
--- a/7COM1079_Final report.docx
+++ b/7COM1079_Final report.docx
@@ -4855,7 +4855,7 @@
         <w:rPr>
           <w:rFonts w:ascii="Times New Roman" w:eastAsia="Times New Roman" w:hAnsi="Times New Roman" w:cs="Times New Roman"/>
         </w:rPr>
-        <w:t xml:space="preserve"> code with the appropriate statistics to test the hypotheses. </w:t>
+        <w:t xml:space="preserve"> code with the appropriate statistics to test the hypotheses.</w:t>
       </w:r>
     </w:p>
     <w:p>
@@ -4948,6 +4948,1351 @@
           <w:highlight w:val="yellow"/>
         </w:rPr>
         <w:t>It should compute appropriate statistics to test the hypotheses</w:t>
+      </w:r>
+    </w:p>
+    <w:p>
+      <w:pPr>
+        <w:ind w:left="1440"/>
+        <w:rPr>
+          <w:rFonts w:ascii="Times New Roman" w:eastAsia="Times New Roman" w:hAnsi="Times New Roman" w:cs="Times New Roman"/>
+        </w:rPr>
+      </w:pPr>
+      <w:proofErr w:type="spellStart"/>
+      <w:r>
+        <w:rPr>
+          <w:rFonts w:ascii="Times New Roman" w:eastAsia="Times New Roman" w:hAnsi="Times New Roman" w:cs="Times New Roman"/>
+        </w:rPr>
+        <w:t>df</w:t>
+      </w:r>
+      <w:proofErr w:type="spellEnd"/>
+      <w:r>
+        <w:rPr>
+          <w:rFonts w:ascii="Times New Roman" w:eastAsia="Times New Roman" w:hAnsi="Times New Roman" w:cs="Times New Roman"/>
+        </w:rPr>
+        <w:t xml:space="preserve"> &lt;- read.csv("most_followed_ig.csv")</w:t>
+      </w:r>
+    </w:p>
+    <w:p>
+      <w:pPr>
+        <w:ind w:left="1440"/>
+        <w:rPr>
+          <w:rFonts w:ascii="Times New Roman" w:eastAsia="Times New Roman" w:hAnsi="Times New Roman" w:cs="Times New Roman"/>
+        </w:rPr>
+      </w:pPr>
+      <w:r>
+        <w:rPr>
+          <w:rFonts w:ascii="Times New Roman" w:eastAsia="Times New Roman" w:hAnsi="Times New Roman" w:cs="Times New Roman"/>
+        </w:rPr>
+        <w:t># fix encoding issues ER column</w:t>
+      </w:r>
+    </w:p>
+    <w:p>
+      <w:pPr>
+        <w:ind w:left="1440"/>
+        <w:rPr>
+          <w:rFonts w:ascii="Times New Roman" w:eastAsia="Times New Roman" w:hAnsi="Times New Roman" w:cs="Times New Roman"/>
+        </w:rPr>
+      </w:pPr>
+      <w:proofErr w:type="spellStart"/>
+      <w:r>
+        <w:rPr>
+          <w:rFonts w:ascii="Times New Roman" w:eastAsia="Times New Roman" w:hAnsi="Times New Roman" w:cs="Times New Roman"/>
+        </w:rPr>
+        <w:t>df$ER</w:t>
+      </w:r>
+      <w:proofErr w:type="spellEnd"/>
+      <w:r>
+        <w:rPr>
+          <w:rFonts w:ascii="Times New Roman" w:eastAsia="Times New Roman" w:hAnsi="Times New Roman" w:cs="Times New Roman"/>
+        </w:rPr>
+        <w:t xml:space="preserve"> &lt;- </w:t>
+      </w:r>
+      <w:proofErr w:type="spellStart"/>
+      <w:proofErr w:type="gramStart"/>
+      <w:r>
+        <w:rPr>
+          <w:rFonts w:ascii="Times New Roman" w:eastAsia="Times New Roman" w:hAnsi="Times New Roman" w:cs="Times New Roman"/>
+        </w:rPr>
+        <w:t>iconv</w:t>
+      </w:r>
+      <w:proofErr w:type="spellEnd"/>
+      <w:r>
+        <w:rPr>
+          <w:rFonts w:ascii="Times New Roman" w:eastAsia="Times New Roman" w:hAnsi="Times New Roman" w:cs="Times New Roman"/>
+        </w:rPr>
+        <w:t>(</w:t>
+      </w:r>
+      <w:proofErr w:type="spellStart"/>
+      <w:proofErr w:type="gramEnd"/>
+      <w:r>
+        <w:rPr>
+          <w:rFonts w:ascii="Times New Roman" w:eastAsia="Times New Roman" w:hAnsi="Times New Roman" w:cs="Times New Roman"/>
+        </w:rPr>
+        <w:t>df$ER</w:t>
+      </w:r>
+      <w:proofErr w:type="spellEnd"/>
+      <w:r>
+        <w:rPr>
+          <w:rFonts w:ascii="Times New Roman" w:eastAsia="Times New Roman" w:hAnsi="Times New Roman" w:cs="Times New Roman"/>
+        </w:rPr>
+        <w:t>, from = "latin1", to = "UTF-8", sub = "byte")</w:t>
+      </w:r>
+    </w:p>
+    <w:p>
+      <w:pPr>
+        <w:ind w:left="1440"/>
+        <w:rPr>
+          <w:rFonts w:ascii="Times New Roman" w:eastAsia="Times New Roman" w:hAnsi="Times New Roman" w:cs="Times New Roman"/>
+        </w:rPr>
+      </w:pPr>
+      <w:r>
+        <w:rPr>
+          <w:rFonts w:ascii="Times New Roman" w:eastAsia="Times New Roman" w:hAnsi="Times New Roman" w:cs="Times New Roman"/>
+        </w:rPr>
+        <w:t># cleanup</w:t>
+      </w:r>
+    </w:p>
+    <w:p>
+      <w:pPr>
+        <w:ind w:left="1440"/>
+        <w:rPr>
+          <w:rFonts w:ascii="Times New Roman" w:eastAsia="Times New Roman" w:hAnsi="Times New Roman" w:cs="Times New Roman"/>
+        </w:rPr>
+      </w:pPr>
+      <w:proofErr w:type="spellStart"/>
+      <w:r>
+        <w:rPr>
+          <w:rFonts w:ascii="Times New Roman" w:eastAsia="Times New Roman" w:hAnsi="Times New Roman" w:cs="Times New Roman"/>
+        </w:rPr>
+        <w:t>df$ER</w:t>
+      </w:r>
+      <w:proofErr w:type="spellEnd"/>
+      <w:r>
+        <w:rPr>
+          <w:rFonts w:ascii="Times New Roman" w:eastAsia="Times New Roman" w:hAnsi="Times New Roman" w:cs="Times New Roman"/>
+        </w:rPr>
+        <w:t xml:space="preserve"> &lt;- </w:t>
+      </w:r>
+      <w:proofErr w:type="spellStart"/>
+      <w:proofErr w:type="gramStart"/>
+      <w:r>
+        <w:rPr>
+          <w:rFonts w:ascii="Times New Roman" w:eastAsia="Times New Roman" w:hAnsi="Times New Roman" w:cs="Times New Roman"/>
+        </w:rPr>
+        <w:t>gsub</w:t>
+      </w:r>
+      <w:proofErr w:type="spellEnd"/>
+      <w:r>
+        <w:rPr>
+          <w:rFonts w:ascii="Times New Roman" w:eastAsia="Times New Roman" w:hAnsi="Times New Roman" w:cs="Times New Roman"/>
+        </w:rPr>
+        <w:t>(</w:t>
+      </w:r>
+      <w:proofErr w:type="gramEnd"/>
+      <w:r>
+        <w:rPr>
+          <w:rFonts w:ascii="Times New Roman" w:eastAsia="Times New Roman" w:hAnsi="Times New Roman" w:cs="Times New Roman"/>
+        </w:rPr>
+        <w:t xml:space="preserve">"[^0-9.]", "", </w:t>
+      </w:r>
+      <w:proofErr w:type="spellStart"/>
+      <w:r>
+        <w:rPr>
+          <w:rFonts w:ascii="Times New Roman" w:eastAsia="Times New Roman" w:hAnsi="Times New Roman" w:cs="Times New Roman"/>
+        </w:rPr>
+        <w:t>df$</w:t>
+      </w:r>
+      <w:proofErr w:type="gramStart"/>
+      <w:r>
+        <w:rPr>
+          <w:rFonts w:ascii="Times New Roman" w:eastAsia="Times New Roman" w:hAnsi="Times New Roman" w:cs="Times New Roman"/>
+        </w:rPr>
+        <w:t>ER</w:t>
+      </w:r>
+      <w:proofErr w:type="spellEnd"/>
+      <w:r>
+        <w:rPr>
+          <w:rFonts w:ascii="Times New Roman" w:eastAsia="Times New Roman" w:hAnsi="Times New Roman" w:cs="Times New Roman"/>
+        </w:rPr>
+        <w:t>)  #</w:t>
+      </w:r>
+      <w:proofErr w:type="gramEnd"/>
+      <w:r>
+        <w:rPr>
+          <w:rFonts w:ascii="Times New Roman" w:eastAsia="Times New Roman" w:hAnsi="Times New Roman" w:cs="Times New Roman"/>
+        </w:rPr>
+        <w:t xml:space="preserve"> Keep only numbers and decimal</w:t>
+      </w:r>
+    </w:p>
+    <w:p>
+      <w:pPr>
+        <w:ind w:left="1440"/>
+        <w:rPr>
+          <w:rFonts w:ascii="Times New Roman" w:eastAsia="Times New Roman" w:hAnsi="Times New Roman" w:cs="Times New Roman"/>
+        </w:rPr>
+      </w:pPr>
+      <w:proofErr w:type="spellStart"/>
+      <w:r>
+        <w:rPr>
+          <w:rFonts w:ascii="Times New Roman" w:eastAsia="Times New Roman" w:hAnsi="Times New Roman" w:cs="Times New Roman"/>
+        </w:rPr>
+        <w:t>df$ER</w:t>
+      </w:r>
+      <w:proofErr w:type="spellEnd"/>
+      <w:r>
+        <w:rPr>
+          <w:rFonts w:ascii="Times New Roman" w:eastAsia="Times New Roman" w:hAnsi="Times New Roman" w:cs="Times New Roman"/>
+        </w:rPr>
+        <w:t xml:space="preserve"> &lt;- </w:t>
+      </w:r>
+      <w:proofErr w:type="spellStart"/>
+      <w:proofErr w:type="gramStart"/>
+      <w:r>
+        <w:rPr>
+          <w:rFonts w:ascii="Times New Roman" w:eastAsia="Times New Roman" w:hAnsi="Times New Roman" w:cs="Times New Roman"/>
+        </w:rPr>
+        <w:t>as.numeric</w:t>
+      </w:r>
+      <w:proofErr w:type="spellEnd"/>
+      <w:proofErr w:type="gramEnd"/>
+      <w:r>
+        <w:rPr>
+          <w:rFonts w:ascii="Times New Roman" w:eastAsia="Times New Roman" w:hAnsi="Times New Roman" w:cs="Times New Roman"/>
+        </w:rPr>
+        <w:t>(</w:t>
+      </w:r>
+      <w:proofErr w:type="spellStart"/>
+      <w:r>
+        <w:rPr>
+          <w:rFonts w:ascii="Times New Roman" w:eastAsia="Times New Roman" w:hAnsi="Times New Roman" w:cs="Times New Roman"/>
+        </w:rPr>
+        <w:t>df$ER</w:t>
+      </w:r>
+      <w:proofErr w:type="spellEnd"/>
+      <w:r>
+        <w:rPr>
+          <w:rFonts w:ascii="Times New Roman" w:eastAsia="Times New Roman" w:hAnsi="Times New Roman" w:cs="Times New Roman"/>
+        </w:rPr>
+        <w:t>)</w:t>
+      </w:r>
+    </w:p>
+    <w:p>
+      <w:pPr>
+        <w:ind w:left="1440"/>
+        <w:rPr>
+          <w:rFonts w:ascii="Times New Roman" w:eastAsia="Times New Roman" w:hAnsi="Times New Roman" w:cs="Times New Roman"/>
+        </w:rPr>
+      </w:pPr>
+      <w:r>
+        <w:rPr>
+          <w:rFonts w:ascii="Times New Roman" w:eastAsia="Times New Roman" w:hAnsi="Times New Roman" w:cs="Times New Roman"/>
+        </w:rPr>
+        <w:t>head(</w:t>
+      </w:r>
+      <w:proofErr w:type="spellStart"/>
+      <w:r>
+        <w:rPr>
+          <w:rFonts w:ascii="Times New Roman" w:eastAsia="Times New Roman" w:hAnsi="Times New Roman" w:cs="Times New Roman"/>
+        </w:rPr>
+        <w:t>df$ER</w:t>
+      </w:r>
+      <w:proofErr w:type="spellEnd"/>
+      <w:r>
+        <w:rPr>
+          <w:rFonts w:ascii="Times New Roman" w:eastAsia="Times New Roman" w:hAnsi="Times New Roman" w:cs="Times New Roman"/>
+        </w:rPr>
+        <w:t>)</w:t>
+      </w:r>
+    </w:p>
+    <w:p>
+      <w:pPr>
+        <w:ind w:left="1440"/>
+        <w:rPr>
+          <w:rFonts w:ascii="Times New Roman" w:eastAsia="Times New Roman" w:hAnsi="Times New Roman" w:cs="Times New Roman"/>
+        </w:rPr>
+      </w:pPr>
+      <w:r>
+        <w:rPr>
+          <w:rFonts w:ascii="Times New Roman" w:eastAsia="Times New Roman" w:hAnsi="Times New Roman" w:cs="Times New Roman"/>
+        </w:rPr>
+        <w:t># Categorization</w:t>
+      </w:r>
+    </w:p>
+    <w:p>
+      <w:pPr>
+        <w:ind w:left="1440"/>
+        <w:rPr>
+          <w:rFonts w:ascii="Times New Roman" w:eastAsia="Times New Roman" w:hAnsi="Times New Roman" w:cs="Times New Roman"/>
+        </w:rPr>
+      </w:pPr>
+      <w:proofErr w:type="spellStart"/>
+      <w:r>
+        <w:rPr>
+          <w:rFonts w:ascii="Times New Roman" w:eastAsia="Times New Roman" w:hAnsi="Times New Roman" w:cs="Times New Roman"/>
+        </w:rPr>
+        <w:t>df$CATEGORY</w:t>
+      </w:r>
+      <w:proofErr w:type="spellEnd"/>
+      <w:r>
+        <w:rPr>
+          <w:rFonts w:ascii="Times New Roman" w:eastAsia="Times New Roman" w:hAnsi="Times New Roman" w:cs="Times New Roman"/>
+        </w:rPr>
+        <w:t xml:space="preserve"> &lt;- </w:t>
+      </w:r>
+      <w:proofErr w:type="spellStart"/>
+      <w:proofErr w:type="gramStart"/>
+      <w:r>
+        <w:rPr>
+          <w:rFonts w:ascii="Times New Roman" w:eastAsia="Times New Roman" w:hAnsi="Times New Roman" w:cs="Times New Roman"/>
+        </w:rPr>
+        <w:t>ifelse</w:t>
+      </w:r>
+      <w:proofErr w:type="spellEnd"/>
+      <w:r>
+        <w:rPr>
+          <w:rFonts w:ascii="Times New Roman" w:eastAsia="Times New Roman" w:hAnsi="Times New Roman" w:cs="Times New Roman"/>
+        </w:rPr>
+        <w:t>(</w:t>
+      </w:r>
+      <w:proofErr w:type="spellStart"/>
+      <w:r>
+        <w:rPr>
+          <w:rFonts w:ascii="Times New Roman" w:eastAsia="Times New Roman" w:hAnsi="Times New Roman" w:cs="Times New Roman"/>
+        </w:rPr>
+        <w:t>grepl</w:t>
+      </w:r>
+      <w:proofErr w:type="spellEnd"/>
+      <w:r>
+        <w:rPr>
+          <w:rFonts w:ascii="Times New Roman" w:eastAsia="Times New Roman" w:hAnsi="Times New Roman" w:cs="Times New Roman"/>
+        </w:rPr>
+        <w:t>(</w:t>
+      </w:r>
+      <w:proofErr w:type="gramEnd"/>
+      <w:r>
+        <w:rPr>
+          <w:rFonts w:ascii="Times New Roman" w:eastAsia="Times New Roman" w:hAnsi="Times New Roman" w:cs="Times New Roman"/>
+        </w:rPr>
+        <w:t xml:space="preserve">"celebrities", df$CATEGORIES.1, </w:t>
+      </w:r>
+      <w:proofErr w:type="spellStart"/>
+      <w:proofErr w:type="gramStart"/>
+      <w:r>
+        <w:rPr>
+          <w:rFonts w:ascii="Times New Roman" w:eastAsia="Times New Roman" w:hAnsi="Times New Roman" w:cs="Times New Roman"/>
+        </w:rPr>
+        <w:t>ignore.case</w:t>
+      </w:r>
+      <w:proofErr w:type="spellEnd"/>
+      <w:proofErr w:type="gramEnd"/>
+      <w:r>
+        <w:rPr>
+          <w:rFonts w:ascii="Times New Roman" w:eastAsia="Times New Roman" w:hAnsi="Times New Roman" w:cs="Times New Roman"/>
+        </w:rPr>
+        <w:t xml:space="preserve"> = TRUE), "Celebrity", "Non-Celebrity")</w:t>
+      </w:r>
+    </w:p>
+    <w:p>
+      <w:pPr>
+        <w:ind w:left="1440"/>
+        <w:rPr>
+          <w:rFonts w:ascii="Times New Roman" w:eastAsia="Times New Roman" w:hAnsi="Times New Roman" w:cs="Times New Roman"/>
+        </w:rPr>
+      </w:pPr>
+      <w:r>
+        <w:rPr>
+          <w:rFonts w:ascii="Times New Roman" w:eastAsia="Times New Roman" w:hAnsi="Times New Roman" w:cs="Times New Roman"/>
+        </w:rPr>
+        <w:t>#Boxplot</w:t>
+      </w:r>
+    </w:p>
+    <w:p>
+      <w:pPr>
+        <w:ind w:left="1440"/>
+        <w:rPr>
+          <w:rFonts w:ascii="Times New Roman" w:eastAsia="Times New Roman" w:hAnsi="Times New Roman" w:cs="Times New Roman"/>
+        </w:rPr>
+      </w:pPr>
+      <w:proofErr w:type="spellStart"/>
+      <w:r>
+        <w:rPr>
+          <w:rFonts w:ascii="Times New Roman" w:eastAsia="Times New Roman" w:hAnsi="Times New Roman" w:cs="Times New Roman"/>
+        </w:rPr>
+        <w:t>png</w:t>
+      </w:r>
+      <w:proofErr w:type="spellEnd"/>
+      <w:r>
+        <w:rPr>
+          <w:rFonts w:ascii="Times New Roman" w:eastAsia="Times New Roman" w:hAnsi="Times New Roman" w:cs="Times New Roman"/>
+        </w:rPr>
+        <w:t>("Boxplot.png")</w:t>
+      </w:r>
+    </w:p>
+    <w:p>
+      <w:pPr>
+        <w:ind w:left="1440"/>
+        <w:rPr>
+          <w:rFonts w:ascii="Times New Roman" w:eastAsia="Times New Roman" w:hAnsi="Times New Roman" w:cs="Times New Roman"/>
+        </w:rPr>
+      </w:pPr>
+      <w:proofErr w:type="gramStart"/>
+      <w:r>
+        <w:rPr>
+          <w:rFonts w:ascii="Times New Roman" w:eastAsia="Times New Roman" w:hAnsi="Times New Roman" w:cs="Times New Roman"/>
+        </w:rPr>
+        <w:t>boxplot(</w:t>
+      </w:r>
+      <w:proofErr w:type="gramEnd"/>
+      <w:r>
+        <w:rPr>
+          <w:rFonts w:ascii="Times New Roman" w:eastAsia="Times New Roman" w:hAnsi="Times New Roman" w:cs="Times New Roman"/>
+        </w:rPr>
+        <w:t xml:space="preserve">ER ~ CATEGORY, data = </w:t>
+      </w:r>
+      <w:proofErr w:type="spellStart"/>
+      <w:r>
+        <w:rPr>
+          <w:rFonts w:ascii="Times New Roman" w:eastAsia="Times New Roman" w:hAnsi="Times New Roman" w:cs="Times New Roman"/>
+        </w:rPr>
+        <w:t>df</w:t>
+      </w:r>
+      <w:proofErr w:type="spellEnd"/>
+      <w:r>
+        <w:rPr>
+          <w:rFonts w:ascii="Times New Roman" w:eastAsia="Times New Roman" w:hAnsi="Times New Roman" w:cs="Times New Roman"/>
+        </w:rPr>
+        <w:t xml:space="preserve">, </w:t>
+      </w:r>
+    </w:p>
+    <w:p>
+      <w:pPr>
+        <w:ind w:left="1440"/>
+        <w:rPr>
+          <w:rFonts w:ascii="Times New Roman" w:eastAsia="Times New Roman" w:hAnsi="Times New Roman" w:cs="Times New Roman"/>
+        </w:rPr>
+      </w:pPr>
+      <w:r>
+        <w:rPr>
+          <w:rFonts w:ascii="Times New Roman" w:eastAsia="Times New Roman" w:hAnsi="Times New Roman" w:cs="Times New Roman"/>
+        </w:rPr>
+        <w:lastRenderedPageBreak/>
+        <w:t xml:space="preserve">        main = "Comparison of Engagement Rate (ER): Celebrities vs </w:t>
+      </w:r>
+      <w:proofErr w:type="gramStart"/>
+      <w:r>
+        <w:rPr>
+          <w:rFonts w:ascii="Times New Roman" w:eastAsia="Times New Roman" w:hAnsi="Times New Roman" w:cs="Times New Roman"/>
+        </w:rPr>
+        <w:t>Non-Celebrities</w:t>
+      </w:r>
+      <w:proofErr w:type="gramEnd"/>
+      <w:r>
+        <w:rPr>
+          <w:rFonts w:ascii="Times New Roman" w:eastAsia="Times New Roman" w:hAnsi="Times New Roman" w:cs="Times New Roman"/>
+        </w:rPr>
+        <w:t>",</w:t>
+      </w:r>
+    </w:p>
+    <w:p>
+      <w:pPr>
+        <w:ind w:left="1440"/>
+        <w:rPr>
+          <w:rFonts w:ascii="Times New Roman" w:eastAsia="Times New Roman" w:hAnsi="Times New Roman" w:cs="Times New Roman"/>
+        </w:rPr>
+      </w:pPr>
+      <w:r>
+        <w:rPr>
+          <w:rFonts w:ascii="Times New Roman" w:eastAsia="Times New Roman" w:hAnsi="Times New Roman" w:cs="Times New Roman"/>
+        </w:rPr>
+        <w:t xml:space="preserve">        </w:t>
+      </w:r>
+      <w:proofErr w:type="spellStart"/>
+      <w:r>
+        <w:rPr>
+          <w:rFonts w:ascii="Times New Roman" w:eastAsia="Times New Roman" w:hAnsi="Times New Roman" w:cs="Times New Roman"/>
+        </w:rPr>
+        <w:t>xlab</w:t>
+      </w:r>
+      <w:proofErr w:type="spellEnd"/>
+      <w:r>
+        <w:rPr>
+          <w:rFonts w:ascii="Times New Roman" w:eastAsia="Times New Roman" w:hAnsi="Times New Roman" w:cs="Times New Roman"/>
+        </w:rPr>
+        <w:t xml:space="preserve"> = "Category", </w:t>
+      </w:r>
+      <w:proofErr w:type="spellStart"/>
+      <w:r>
+        <w:rPr>
+          <w:rFonts w:ascii="Times New Roman" w:eastAsia="Times New Roman" w:hAnsi="Times New Roman" w:cs="Times New Roman"/>
+        </w:rPr>
+        <w:t>ylab</w:t>
+      </w:r>
+      <w:proofErr w:type="spellEnd"/>
+      <w:r>
+        <w:rPr>
+          <w:rFonts w:ascii="Times New Roman" w:eastAsia="Times New Roman" w:hAnsi="Times New Roman" w:cs="Times New Roman"/>
+        </w:rPr>
+        <w:t xml:space="preserve"> = "Engagement Rate (ER)",</w:t>
+      </w:r>
+    </w:p>
+    <w:p>
+      <w:pPr>
+        <w:ind w:left="1440"/>
+        <w:rPr>
+          <w:rFonts w:ascii="Times New Roman" w:eastAsia="Times New Roman" w:hAnsi="Times New Roman" w:cs="Times New Roman"/>
+        </w:rPr>
+      </w:pPr>
+      <w:r>
+        <w:rPr>
+          <w:rFonts w:ascii="Times New Roman" w:eastAsia="Times New Roman" w:hAnsi="Times New Roman" w:cs="Times New Roman"/>
+        </w:rPr>
+        <w:t xml:space="preserve">        col = </w:t>
+      </w:r>
+      <w:proofErr w:type="gramStart"/>
+      <w:r>
+        <w:rPr>
+          <w:rFonts w:ascii="Times New Roman" w:eastAsia="Times New Roman" w:hAnsi="Times New Roman" w:cs="Times New Roman"/>
+        </w:rPr>
+        <w:t>c(</w:t>
+      </w:r>
+      <w:proofErr w:type="gramEnd"/>
+      <w:r>
+        <w:rPr>
+          <w:rFonts w:ascii="Times New Roman" w:eastAsia="Times New Roman" w:hAnsi="Times New Roman" w:cs="Times New Roman"/>
+        </w:rPr>
+        <w:t>"</w:t>
+      </w:r>
+      <w:proofErr w:type="spellStart"/>
+      <w:r>
+        <w:rPr>
+          <w:rFonts w:ascii="Times New Roman" w:eastAsia="Times New Roman" w:hAnsi="Times New Roman" w:cs="Times New Roman"/>
+        </w:rPr>
+        <w:t>skyblue</w:t>
+      </w:r>
+      <w:proofErr w:type="spellEnd"/>
+      <w:r>
+        <w:rPr>
+          <w:rFonts w:ascii="Times New Roman" w:eastAsia="Times New Roman" w:hAnsi="Times New Roman" w:cs="Times New Roman"/>
+        </w:rPr>
+        <w:t>", "orange"))</w:t>
+      </w:r>
+    </w:p>
+    <w:p>
+      <w:pPr>
+        <w:ind w:left="1440"/>
+        <w:rPr>
+          <w:rFonts w:ascii="Times New Roman" w:eastAsia="Times New Roman" w:hAnsi="Times New Roman" w:cs="Times New Roman"/>
+        </w:rPr>
+      </w:pPr>
+      <w:proofErr w:type="spellStart"/>
+      <w:proofErr w:type="gramStart"/>
+      <w:r>
+        <w:rPr>
+          <w:rFonts w:ascii="Times New Roman" w:eastAsia="Times New Roman" w:hAnsi="Times New Roman" w:cs="Times New Roman"/>
+        </w:rPr>
+        <w:t>dev.off</w:t>
+      </w:r>
+      <w:proofErr w:type="spellEnd"/>
+      <w:r>
+        <w:rPr>
+          <w:rFonts w:ascii="Times New Roman" w:eastAsia="Times New Roman" w:hAnsi="Times New Roman" w:cs="Times New Roman"/>
+        </w:rPr>
+        <w:t>(</w:t>
+      </w:r>
+      <w:proofErr w:type="gramEnd"/>
+      <w:r>
+        <w:rPr>
+          <w:rFonts w:ascii="Times New Roman" w:eastAsia="Times New Roman" w:hAnsi="Times New Roman" w:cs="Times New Roman"/>
+        </w:rPr>
+        <w:t>)</w:t>
+      </w:r>
+    </w:p>
+    <w:p>
+      <w:pPr>
+        <w:ind w:left="1440"/>
+        <w:rPr>
+          <w:rFonts w:ascii="Times New Roman" w:eastAsia="Times New Roman" w:hAnsi="Times New Roman" w:cs="Times New Roman"/>
+        </w:rPr>
+      </w:pPr>
+      <w:r>
+        <w:rPr>
+          <w:rFonts w:ascii="Times New Roman" w:eastAsia="Times New Roman" w:hAnsi="Times New Roman" w:cs="Times New Roman"/>
+        </w:rPr>
+        <w:t># histogram</w:t>
+      </w:r>
+    </w:p>
+    <w:p>
+      <w:pPr>
+        <w:ind w:left="1440"/>
+        <w:rPr>
+          <w:rFonts w:ascii="Times New Roman" w:eastAsia="Times New Roman" w:hAnsi="Times New Roman" w:cs="Times New Roman"/>
+        </w:rPr>
+      </w:pPr>
+      <w:proofErr w:type="spellStart"/>
+      <w:r>
+        <w:rPr>
+          <w:rFonts w:ascii="Times New Roman" w:eastAsia="Times New Roman" w:hAnsi="Times New Roman" w:cs="Times New Roman"/>
+        </w:rPr>
+        <w:t>png</w:t>
+      </w:r>
+      <w:proofErr w:type="spellEnd"/>
+      <w:r>
+        <w:rPr>
+          <w:rFonts w:ascii="Times New Roman" w:eastAsia="Times New Roman" w:hAnsi="Times New Roman" w:cs="Times New Roman"/>
+        </w:rPr>
+        <w:t>("Histogram.png")</w:t>
+      </w:r>
+    </w:p>
+    <w:p>
+      <w:pPr>
+        <w:ind w:left="1440"/>
+        <w:rPr>
+          <w:rFonts w:ascii="Times New Roman" w:eastAsia="Times New Roman" w:hAnsi="Times New Roman" w:cs="Times New Roman"/>
+        </w:rPr>
+      </w:pPr>
+      <w:proofErr w:type="gramStart"/>
+      <w:r>
+        <w:rPr>
+          <w:rFonts w:ascii="Times New Roman" w:eastAsia="Times New Roman" w:hAnsi="Times New Roman" w:cs="Times New Roman"/>
+        </w:rPr>
+        <w:t>hist(</w:t>
+      </w:r>
+      <w:proofErr w:type="spellStart"/>
+      <w:proofErr w:type="gramEnd"/>
+      <w:r>
+        <w:rPr>
+          <w:rFonts w:ascii="Times New Roman" w:eastAsia="Times New Roman" w:hAnsi="Times New Roman" w:cs="Times New Roman"/>
+        </w:rPr>
+        <w:t>df$</w:t>
+      </w:r>
+      <w:proofErr w:type="gramStart"/>
+      <w:r>
+        <w:rPr>
+          <w:rFonts w:ascii="Times New Roman" w:eastAsia="Times New Roman" w:hAnsi="Times New Roman" w:cs="Times New Roman"/>
+        </w:rPr>
+        <w:t>ER</w:t>
+      </w:r>
+      <w:proofErr w:type="spellEnd"/>
+      <w:r>
+        <w:rPr>
+          <w:rFonts w:ascii="Times New Roman" w:eastAsia="Times New Roman" w:hAnsi="Times New Roman" w:cs="Times New Roman"/>
+        </w:rPr>
+        <w:t>[</w:t>
+      </w:r>
+      <w:proofErr w:type="spellStart"/>
+      <w:proofErr w:type="gramEnd"/>
+      <w:r>
+        <w:rPr>
+          <w:rFonts w:ascii="Times New Roman" w:eastAsia="Times New Roman" w:hAnsi="Times New Roman" w:cs="Times New Roman"/>
+        </w:rPr>
+        <w:t>df$CATEGORY</w:t>
+      </w:r>
+      <w:proofErr w:type="spellEnd"/>
+      <w:r>
+        <w:rPr>
+          <w:rFonts w:ascii="Times New Roman" w:eastAsia="Times New Roman" w:hAnsi="Times New Roman" w:cs="Times New Roman"/>
+        </w:rPr>
+        <w:t xml:space="preserve"> == "Celebrity"], </w:t>
+      </w:r>
+    </w:p>
+    <w:p>
+      <w:pPr>
+        <w:ind w:left="1440"/>
+        <w:rPr>
+          <w:rFonts w:ascii="Times New Roman" w:eastAsia="Times New Roman" w:hAnsi="Times New Roman" w:cs="Times New Roman"/>
+        </w:rPr>
+      </w:pPr>
+      <w:r>
+        <w:rPr>
+          <w:rFonts w:ascii="Times New Roman" w:eastAsia="Times New Roman" w:hAnsi="Times New Roman" w:cs="Times New Roman"/>
+        </w:rPr>
+        <w:t xml:space="preserve">     col = </w:t>
+      </w:r>
+      <w:proofErr w:type="spellStart"/>
+      <w:proofErr w:type="gramStart"/>
+      <w:r>
+        <w:rPr>
+          <w:rFonts w:ascii="Times New Roman" w:eastAsia="Times New Roman" w:hAnsi="Times New Roman" w:cs="Times New Roman"/>
+        </w:rPr>
+        <w:t>rgb</w:t>
+      </w:r>
+      <w:proofErr w:type="spellEnd"/>
+      <w:r>
+        <w:rPr>
+          <w:rFonts w:ascii="Times New Roman" w:eastAsia="Times New Roman" w:hAnsi="Times New Roman" w:cs="Times New Roman"/>
+        </w:rPr>
+        <w:t>(</w:t>
+      </w:r>
+      <w:proofErr w:type="gramEnd"/>
+      <w:r>
+        <w:rPr>
+          <w:rFonts w:ascii="Times New Roman" w:eastAsia="Times New Roman" w:hAnsi="Times New Roman" w:cs="Times New Roman"/>
+        </w:rPr>
+        <w:t xml:space="preserve">0, 0, 1, 0.5), </w:t>
+      </w:r>
+    </w:p>
+    <w:p>
+      <w:pPr>
+        <w:ind w:left="1440"/>
+        <w:rPr>
+          <w:rFonts w:ascii="Times New Roman" w:eastAsia="Times New Roman" w:hAnsi="Times New Roman" w:cs="Times New Roman"/>
+        </w:rPr>
+      </w:pPr>
+      <w:r>
+        <w:rPr>
+          <w:rFonts w:ascii="Times New Roman" w:eastAsia="Times New Roman" w:hAnsi="Times New Roman" w:cs="Times New Roman"/>
+        </w:rPr>
+        <w:t xml:space="preserve">     </w:t>
+      </w:r>
+      <w:proofErr w:type="spellStart"/>
+      <w:r>
+        <w:rPr>
+          <w:rFonts w:ascii="Times New Roman" w:eastAsia="Times New Roman" w:hAnsi="Times New Roman" w:cs="Times New Roman"/>
+        </w:rPr>
+        <w:t>xlim</w:t>
+      </w:r>
+      <w:proofErr w:type="spellEnd"/>
+      <w:r>
+        <w:rPr>
+          <w:rFonts w:ascii="Times New Roman" w:eastAsia="Times New Roman" w:hAnsi="Times New Roman" w:cs="Times New Roman"/>
+        </w:rPr>
+        <w:t xml:space="preserve"> = </w:t>
+      </w:r>
+      <w:proofErr w:type="gramStart"/>
+      <w:r>
+        <w:rPr>
+          <w:rFonts w:ascii="Times New Roman" w:eastAsia="Times New Roman" w:hAnsi="Times New Roman" w:cs="Times New Roman"/>
+        </w:rPr>
+        <w:t>range(</w:t>
+      </w:r>
+      <w:proofErr w:type="spellStart"/>
+      <w:proofErr w:type="gramEnd"/>
+      <w:r>
+        <w:rPr>
+          <w:rFonts w:ascii="Times New Roman" w:eastAsia="Times New Roman" w:hAnsi="Times New Roman" w:cs="Times New Roman"/>
+        </w:rPr>
+        <w:t>df$ER</w:t>
+      </w:r>
+      <w:proofErr w:type="spellEnd"/>
+      <w:r>
+        <w:rPr>
+          <w:rFonts w:ascii="Times New Roman" w:eastAsia="Times New Roman" w:hAnsi="Times New Roman" w:cs="Times New Roman"/>
+        </w:rPr>
+        <w:t>, na.rm = TRUE),</w:t>
+      </w:r>
+    </w:p>
+    <w:p>
+      <w:pPr>
+        <w:ind w:left="1440"/>
+        <w:rPr>
+          <w:rFonts w:ascii="Times New Roman" w:eastAsia="Times New Roman" w:hAnsi="Times New Roman" w:cs="Times New Roman"/>
+        </w:rPr>
+      </w:pPr>
+      <w:r>
+        <w:rPr>
+          <w:rFonts w:ascii="Times New Roman" w:eastAsia="Times New Roman" w:hAnsi="Times New Roman" w:cs="Times New Roman"/>
+        </w:rPr>
+        <w:t xml:space="preserve">     main = "Histogram of Engagement Rate (ER) by Category",</w:t>
+      </w:r>
+    </w:p>
+    <w:p>
+      <w:pPr>
+        <w:ind w:left="1440"/>
+        <w:rPr>
+          <w:rFonts w:ascii="Times New Roman" w:eastAsia="Times New Roman" w:hAnsi="Times New Roman" w:cs="Times New Roman"/>
+        </w:rPr>
+      </w:pPr>
+      <w:r>
+        <w:rPr>
+          <w:rFonts w:ascii="Times New Roman" w:eastAsia="Times New Roman" w:hAnsi="Times New Roman" w:cs="Times New Roman"/>
+        </w:rPr>
+        <w:t xml:space="preserve">     </w:t>
+      </w:r>
+      <w:proofErr w:type="spellStart"/>
+      <w:r>
+        <w:rPr>
+          <w:rFonts w:ascii="Times New Roman" w:eastAsia="Times New Roman" w:hAnsi="Times New Roman" w:cs="Times New Roman"/>
+        </w:rPr>
+        <w:t>xlab</w:t>
+      </w:r>
+      <w:proofErr w:type="spellEnd"/>
+      <w:r>
+        <w:rPr>
+          <w:rFonts w:ascii="Times New Roman" w:eastAsia="Times New Roman" w:hAnsi="Times New Roman" w:cs="Times New Roman"/>
+        </w:rPr>
+        <w:t xml:space="preserve"> = "Engagement Rate (ER)", </w:t>
+      </w:r>
+    </w:p>
+    <w:p>
+      <w:pPr>
+        <w:ind w:left="1440"/>
+        <w:rPr>
+          <w:rFonts w:ascii="Times New Roman" w:eastAsia="Times New Roman" w:hAnsi="Times New Roman" w:cs="Times New Roman"/>
+        </w:rPr>
+      </w:pPr>
+      <w:r>
+        <w:rPr>
+          <w:rFonts w:ascii="Times New Roman" w:eastAsia="Times New Roman" w:hAnsi="Times New Roman" w:cs="Times New Roman"/>
+        </w:rPr>
+        <w:t xml:space="preserve">     </w:t>
+      </w:r>
+      <w:proofErr w:type="spellStart"/>
+      <w:r>
+        <w:rPr>
+          <w:rFonts w:ascii="Times New Roman" w:eastAsia="Times New Roman" w:hAnsi="Times New Roman" w:cs="Times New Roman"/>
+        </w:rPr>
+        <w:t>ylab</w:t>
+      </w:r>
+      <w:proofErr w:type="spellEnd"/>
+      <w:r>
+        <w:rPr>
+          <w:rFonts w:ascii="Times New Roman" w:eastAsia="Times New Roman" w:hAnsi="Times New Roman" w:cs="Times New Roman"/>
+        </w:rPr>
+        <w:t xml:space="preserve"> = "Frequency",</w:t>
+      </w:r>
+    </w:p>
+    <w:p>
+      <w:pPr>
+        <w:ind w:left="1440"/>
+        <w:rPr>
+          <w:rFonts w:ascii="Times New Roman" w:eastAsia="Times New Roman" w:hAnsi="Times New Roman" w:cs="Times New Roman"/>
+        </w:rPr>
+      </w:pPr>
+      <w:r>
+        <w:rPr>
+          <w:rFonts w:ascii="Times New Roman" w:eastAsia="Times New Roman" w:hAnsi="Times New Roman" w:cs="Times New Roman"/>
+        </w:rPr>
+        <w:t xml:space="preserve">     breaks = 10)</w:t>
+      </w:r>
+    </w:p>
+    <w:p>
+      <w:pPr>
+        <w:ind w:left="1440"/>
+        <w:rPr>
+          <w:rFonts w:ascii="Times New Roman" w:eastAsia="Times New Roman" w:hAnsi="Times New Roman" w:cs="Times New Roman"/>
+        </w:rPr>
+      </w:pPr>
+      <w:r>
+        <w:rPr>
+          <w:rFonts w:ascii="Times New Roman" w:eastAsia="Times New Roman" w:hAnsi="Times New Roman" w:cs="Times New Roman"/>
+        </w:rPr>
+        <w:t># non-celebrity histogram</w:t>
+      </w:r>
+    </w:p>
+    <w:p>
+      <w:pPr>
+        <w:ind w:left="1440"/>
+        <w:rPr>
+          <w:rFonts w:ascii="Times New Roman" w:eastAsia="Times New Roman" w:hAnsi="Times New Roman" w:cs="Times New Roman"/>
+        </w:rPr>
+      </w:pPr>
+      <w:proofErr w:type="gramStart"/>
+      <w:r>
+        <w:rPr>
+          <w:rFonts w:ascii="Times New Roman" w:eastAsia="Times New Roman" w:hAnsi="Times New Roman" w:cs="Times New Roman"/>
+        </w:rPr>
+        <w:t>hist(</w:t>
+      </w:r>
+      <w:proofErr w:type="spellStart"/>
+      <w:proofErr w:type="gramEnd"/>
+      <w:r>
+        <w:rPr>
+          <w:rFonts w:ascii="Times New Roman" w:eastAsia="Times New Roman" w:hAnsi="Times New Roman" w:cs="Times New Roman"/>
+        </w:rPr>
+        <w:t>df$</w:t>
+      </w:r>
+      <w:proofErr w:type="gramStart"/>
+      <w:r>
+        <w:rPr>
+          <w:rFonts w:ascii="Times New Roman" w:eastAsia="Times New Roman" w:hAnsi="Times New Roman" w:cs="Times New Roman"/>
+        </w:rPr>
+        <w:t>ER</w:t>
+      </w:r>
+      <w:proofErr w:type="spellEnd"/>
+      <w:r>
+        <w:rPr>
+          <w:rFonts w:ascii="Times New Roman" w:eastAsia="Times New Roman" w:hAnsi="Times New Roman" w:cs="Times New Roman"/>
+        </w:rPr>
+        <w:t>[</w:t>
+      </w:r>
+      <w:proofErr w:type="spellStart"/>
+      <w:proofErr w:type="gramEnd"/>
+      <w:r>
+        <w:rPr>
+          <w:rFonts w:ascii="Times New Roman" w:eastAsia="Times New Roman" w:hAnsi="Times New Roman" w:cs="Times New Roman"/>
+        </w:rPr>
+        <w:t>df$CATEGORY</w:t>
+      </w:r>
+      <w:proofErr w:type="spellEnd"/>
+      <w:r>
+        <w:rPr>
+          <w:rFonts w:ascii="Times New Roman" w:eastAsia="Times New Roman" w:hAnsi="Times New Roman" w:cs="Times New Roman"/>
+        </w:rPr>
+        <w:t xml:space="preserve"> == "</w:t>
+      </w:r>
+      <w:proofErr w:type="gramStart"/>
+      <w:r>
+        <w:rPr>
+          <w:rFonts w:ascii="Times New Roman" w:eastAsia="Times New Roman" w:hAnsi="Times New Roman" w:cs="Times New Roman"/>
+        </w:rPr>
+        <w:t>Non-Celebrity</w:t>
+      </w:r>
+      <w:proofErr w:type="gramEnd"/>
+      <w:r>
+        <w:rPr>
+          <w:rFonts w:ascii="Times New Roman" w:eastAsia="Times New Roman" w:hAnsi="Times New Roman" w:cs="Times New Roman"/>
+        </w:rPr>
+        <w:t xml:space="preserve">"], </w:t>
+      </w:r>
+    </w:p>
+    <w:p>
+      <w:pPr>
+        <w:ind w:left="1440"/>
+        <w:rPr>
+          <w:rFonts w:ascii="Times New Roman" w:eastAsia="Times New Roman" w:hAnsi="Times New Roman" w:cs="Times New Roman"/>
+        </w:rPr>
+      </w:pPr>
+      <w:r>
+        <w:rPr>
+          <w:rFonts w:ascii="Times New Roman" w:eastAsia="Times New Roman" w:hAnsi="Times New Roman" w:cs="Times New Roman"/>
+        </w:rPr>
+        <w:t xml:space="preserve">     col = </w:t>
+      </w:r>
+      <w:proofErr w:type="spellStart"/>
+      <w:proofErr w:type="gramStart"/>
+      <w:r>
+        <w:rPr>
+          <w:rFonts w:ascii="Times New Roman" w:eastAsia="Times New Roman" w:hAnsi="Times New Roman" w:cs="Times New Roman"/>
+        </w:rPr>
+        <w:t>rgb</w:t>
+      </w:r>
+      <w:proofErr w:type="spellEnd"/>
+      <w:r>
+        <w:rPr>
+          <w:rFonts w:ascii="Times New Roman" w:eastAsia="Times New Roman" w:hAnsi="Times New Roman" w:cs="Times New Roman"/>
+        </w:rPr>
+        <w:t>(</w:t>
+      </w:r>
+      <w:proofErr w:type="gramEnd"/>
+      <w:r>
+        <w:rPr>
+          <w:rFonts w:ascii="Times New Roman" w:eastAsia="Times New Roman" w:hAnsi="Times New Roman" w:cs="Times New Roman"/>
+        </w:rPr>
+        <w:t xml:space="preserve">1, 0, 0, 0.5), </w:t>
+      </w:r>
+    </w:p>
+    <w:p>
+      <w:pPr>
+        <w:ind w:left="1440"/>
+        <w:rPr>
+          <w:rFonts w:ascii="Times New Roman" w:eastAsia="Times New Roman" w:hAnsi="Times New Roman" w:cs="Times New Roman"/>
+        </w:rPr>
+      </w:pPr>
+      <w:r>
+        <w:rPr>
+          <w:rFonts w:ascii="Times New Roman" w:eastAsia="Times New Roman" w:hAnsi="Times New Roman" w:cs="Times New Roman"/>
+        </w:rPr>
+        <w:t xml:space="preserve">     add = TRUE, </w:t>
+      </w:r>
+    </w:p>
+    <w:p>
+      <w:pPr>
+        <w:ind w:left="1440"/>
+        <w:rPr>
+          <w:rFonts w:ascii="Times New Roman" w:eastAsia="Times New Roman" w:hAnsi="Times New Roman" w:cs="Times New Roman"/>
+        </w:rPr>
+      </w:pPr>
+      <w:r>
+        <w:rPr>
+          <w:rFonts w:ascii="Times New Roman" w:eastAsia="Times New Roman" w:hAnsi="Times New Roman" w:cs="Times New Roman"/>
+        </w:rPr>
+        <w:t xml:space="preserve">     breaks = 10)</w:t>
+      </w:r>
+    </w:p>
+    <w:p>
+      <w:pPr>
+        <w:ind w:left="1440"/>
+        <w:rPr>
+          <w:rFonts w:ascii="Times New Roman" w:eastAsia="Times New Roman" w:hAnsi="Times New Roman" w:cs="Times New Roman"/>
+        </w:rPr>
+      </w:pPr>
+      <w:proofErr w:type="gramStart"/>
+      <w:r>
+        <w:rPr>
+          <w:rFonts w:ascii="Times New Roman" w:eastAsia="Times New Roman" w:hAnsi="Times New Roman" w:cs="Times New Roman"/>
+        </w:rPr>
+        <w:t>legend(</w:t>
+      </w:r>
+      <w:proofErr w:type="gramEnd"/>
+      <w:r>
+        <w:rPr>
+          <w:rFonts w:ascii="Times New Roman" w:eastAsia="Times New Roman" w:hAnsi="Times New Roman" w:cs="Times New Roman"/>
+        </w:rPr>
+        <w:t>"</w:t>
+      </w:r>
+      <w:proofErr w:type="spellStart"/>
+      <w:r>
+        <w:rPr>
+          <w:rFonts w:ascii="Times New Roman" w:eastAsia="Times New Roman" w:hAnsi="Times New Roman" w:cs="Times New Roman"/>
+        </w:rPr>
+        <w:t>topright</w:t>
+      </w:r>
+      <w:proofErr w:type="spellEnd"/>
+      <w:r>
+        <w:rPr>
+          <w:rFonts w:ascii="Times New Roman" w:eastAsia="Times New Roman" w:hAnsi="Times New Roman" w:cs="Times New Roman"/>
+        </w:rPr>
+        <w:t xml:space="preserve">", legend = </w:t>
+      </w:r>
+      <w:proofErr w:type="gramStart"/>
+      <w:r>
+        <w:rPr>
+          <w:rFonts w:ascii="Times New Roman" w:eastAsia="Times New Roman" w:hAnsi="Times New Roman" w:cs="Times New Roman"/>
+        </w:rPr>
+        <w:t>c(</w:t>
+      </w:r>
+      <w:proofErr w:type="gramEnd"/>
+      <w:r>
+        <w:rPr>
+          <w:rFonts w:ascii="Times New Roman" w:eastAsia="Times New Roman" w:hAnsi="Times New Roman" w:cs="Times New Roman"/>
+        </w:rPr>
+        <w:t>"Celebrity", "Non-Celebrity"),</w:t>
+      </w:r>
+    </w:p>
+    <w:p>
+      <w:pPr>
+        <w:ind w:left="1440"/>
+        <w:rPr>
+          <w:rFonts w:ascii="Times New Roman" w:eastAsia="Times New Roman" w:hAnsi="Times New Roman" w:cs="Times New Roman"/>
+        </w:rPr>
+      </w:pPr>
+      <w:r>
+        <w:rPr>
+          <w:rFonts w:ascii="Times New Roman" w:eastAsia="Times New Roman" w:hAnsi="Times New Roman" w:cs="Times New Roman"/>
+        </w:rPr>
+        <w:t xml:space="preserve">       fill = </w:t>
+      </w:r>
+      <w:proofErr w:type="gramStart"/>
+      <w:r>
+        <w:rPr>
+          <w:rFonts w:ascii="Times New Roman" w:eastAsia="Times New Roman" w:hAnsi="Times New Roman" w:cs="Times New Roman"/>
+        </w:rPr>
+        <w:t>c(</w:t>
+      </w:r>
+      <w:proofErr w:type="spellStart"/>
+      <w:r>
+        <w:rPr>
+          <w:rFonts w:ascii="Times New Roman" w:eastAsia="Times New Roman" w:hAnsi="Times New Roman" w:cs="Times New Roman"/>
+        </w:rPr>
+        <w:t>rgb</w:t>
+      </w:r>
+      <w:proofErr w:type="spellEnd"/>
+      <w:r>
+        <w:rPr>
+          <w:rFonts w:ascii="Times New Roman" w:eastAsia="Times New Roman" w:hAnsi="Times New Roman" w:cs="Times New Roman"/>
+        </w:rPr>
+        <w:t>(</w:t>
+      </w:r>
+      <w:proofErr w:type="gramEnd"/>
+      <w:r>
+        <w:rPr>
+          <w:rFonts w:ascii="Times New Roman" w:eastAsia="Times New Roman" w:hAnsi="Times New Roman" w:cs="Times New Roman"/>
+        </w:rPr>
+        <w:t xml:space="preserve">0, 0, 1, 0.5), </w:t>
+      </w:r>
+      <w:proofErr w:type="spellStart"/>
+      <w:proofErr w:type="gramStart"/>
+      <w:r>
+        <w:rPr>
+          <w:rFonts w:ascii="Times New Roman" w:eastAsia="Times New Roman" w:hAnsi="Times New Roman" w:cs="Times New Roman"/>
+        </w:rPr>
+        <w:t>rgb</w:t>
+      </w:r>
+      <w:proofErr w:type="spellEnd"/>
+      <w:r>
+        <w:rPr>
+          <w:rFonts w:ascii="Times New Roman" w:eastAsia="Times New Roman" w:hAnsi="Times New Roman" w:cs="Times New Roman"/>
+        </w:rPr>
+        <w:t>(</w:t>
+      </w:r>
+      <w:proofErr w:type="gramEnd"/>
+      <w:r>
+        <w:rPr>
+          <w:rFonts w:ascii="Times New Roman" w:eastAsia="Times New Roman" w:hAnsi="Times New Roman" w:cs="Times New Roman"/>
+        </w:rPr>
+        <w:t>1, 0, 0, 0.5)))</w:t>
+      </w:r>
+    </w:p>
+    <w:p>
+      <w:pPr>
+        <w:ind w:left="1440"/>
+        <w:rPr>
+          <w:rFonts w:ascii="Times New Roman" w:eastAsia="Times New Roman" w:hAnsi="Times New Roman" w:cs="Times New Roman"/>
+        </w:rPr>
+      </w:pPr>
+      <w:proofErr w:type="spellStart"/>
+      <w:proofErr w:type="gramStart"/>
+      <w:r>
+        <w:rPr>
+          <w:rFonts w:ascii="Times New Roman" w:eastAsia="Times New Roman" w:hAnsi="Times New Roman" w:cs="Times New Roman"/>
+        </w:rPr>
+        <w:t>dev.off</w:t>
+      </w:r>
+      <w:proofErr w:type="spellEnd"/>
+      <w:r>
+        <w:rPr>
+          <w:rFonts w:ascii="Times New Roman" w:eastAsia="Times New Roman" w:hAnsi="Times New Roman" w:cs="Times New Roman"/>
+        </w:rPr>
+        <w:t>(</w:t>
+      </w:r>
+      <w:proofErr w:type="gramEnd"/>
+      <w:r>
+        <w:rPr>
+          <w:rFonts w:ascii="Times New Roman" w:eastAsia="Times New Roman" w:hAnsi="Times New Roman" w:cs="Times New Roman"/>
+        </w:rPr>
+        <w:t>)</w:t>
+      </w:r>
+    </w:p>
+    <w:p>
+      <w:pPr>
+        <w:ind w:left="1440"/>
+        <w:rPr>
+          <w:rFonts w:ascii="Times New Roman" w:eastAsia="Times New Roman" w:hAnsi="Times New Roman" w:cs="Times New Roman"/>
+        </w:rPr>
+      </w:pPr>
+      <w:r>
+        <w:rPr>
+          <w:rFonts w:ascii="Times New Roman" w:eastAsia="Times New Roman" w:hAnsi="Times New Roman" w:cs="Times New Roman"/>
+        </w:rPr>
+        <w:t># Student T-Test</w:t>
+      </w:r>
+    </w:p>
+    <w:p>
+      <w:pPr>
+        <w:ind w:left="1440"/>
+        <w:rPr>
+          <w:rFonts w:ascii="Times New Roman" w:eastAsia="Times New Roman" w:hAnsi="Times New Roman" w:cs="Times New Roman"/>
+        </w:rPr>
+      </w:pPr>
+      <w:proofErr w:type="spellStart"/>
+      <w:r>
+        <w:rPr>
+          <w:rFonts w:ascii="Times New Roman" w:eastAsia="Times New Roman" w:hAnsi="Times New Roman" w:cs="Times New Roman"/>
+        </w:rPr>
+        <w:t>celebrity_group</w:t>
+      </w:r>
+      <w:proofErr w:type="spellEnd"/>
+      <w:r>
+        <w:rPr>
+          <w:rFonts w:ascii="Times New Roman" w:eastAsia="Times New Roman" w:hAnsi="Times New Roman" w:cs="Times New Roman"/>
+        </w:rPr>
+        <w:t xml:space="preserve"> &lt;- </w:t>
+      </w:r>
+      <w:proofErr w:type="spellStart"/>
+      <w:proofErr w:type="gramStart"/>
+      <w:r>
+        <w:rPr>
+          <w:rFonts w:ascii="Times New Roman" w:eastAsia="Times New Roman" w:hAnsi="Times New Roman" w:cs="Times New Roman"/>
+        </w:rPr>
+        <w:t>df</w:t>
+      </w:r>
+      <w:proofErr w:type="spellEnd"/>
+      <w:r>
+        <w:rPr>
+          <w:rFonts w:ascii="Times New Roman" w:eastAsia="Times New Roman" w:hAnsi="Times New Roman" w:cs="Times New Roman"/>
+        </w:rPr>
+        <w:t>[</w:t>
+      </w:r>
+      <w:proofErr w:type="spellStart"/>
+      <w:proofErr w:type="gramEnd"/>
+      <w:r>
+        <w:rPr>
+          <w:rFonts w:ascii="Times New Roman" w:eastAsia="Times New Roman" w:hAnsi="Times New Roman" w:cs="Times New Roman"/>
+        </w:rPr>
+        <w:t>df$CATEGORY</w:t>
+      </w:r>
+      <w:proofErr w:type="spellEnd"/>
+      <w:r>
+        <w:rPr>
+          <w:rFonts w:ascii="Times New Roman" w:eastAsia="Times New Roman" w:hAnsi="Times New Roman" w:cs="Times New Roman"/>
+        </w:rPr>
+        <w:t xml:space="preserve"> == 'Celebrity', 'ER']</w:t>
+      </w:r>
+    </w:p>
+    <w:p>
+      <w:pPr>
+        <w:ind w:left="1440"/>
+        <w:rPr>
+          <w:rFonts w:ascii="Times New Roman" w:eastAsia="Times New Roman" w:hAnsi="Times New Roman" w:cs="Times New Roman"/>
+        </w:rPr>
+      </w:pPr>
+      <w:proofErr w:type="spellStart"/>
+      <w:r>
+        <w:rPr>
+          <w:rFonts w:ascii="Times New Roman" w:eastAsia="Times New Roman" w:hAnsi="Times New Roman" w:cs="Times New Roman"/>
+        </w:rPr>
+        <w:t>non_celebrity_group</w:t>
+      </w:r>
+      <w:proofErr w:type="spellEnd"/>
+      <w:r>
+        <w:rPr>
+          <w:rFonts w:ascii="Times New Roman" w:eastAsia="Times New Roman" w:hAnsi="Times New Roman" w:cs="Times New Roman"/>
+        </w:rPr>
+        <w:t xml:space="preserve"> &lt;- </w:t>
+      </w:r>
+      <w:proofErr w:type="spellStart"/>
+      <w:proofErr w:type="gramStart"/>
+      <w:r>
+        <w:rPr>
+          <w:rFonts w:ascii="Times New Roman" w:eastAsia="Times New Roman" w:hAnsi="Times New Roman" w:cs="Times New Roman"/>
+        </w:rPr>
+        <w:t>df</w:t>
+      </w:r>
+      <w:proofErr w:type="spellEnd"/>
+      <w:r>
+        <w:rPr>
+          <w:rFonts w:ascii="Times New Roman" w:eastAsia="Times New Roman" w:hAnsi="Times New Roman" w:cs="Times New Roman"/>
+        </w:rPr>
+        <w:t>[</w:t>
+      </w:r>
+      <w:proofErr w:type="spellStart"/>
+      <w:proofErr w:type="gramEnd"/>
+      <w:r>
+        <w:rPr>
+          <w:rFonts w:ascii="Times New Roman" w:eastAsia="Times New Roman" w:hAnsi="Times New Roman" w:cs="Times New Roman"/>
+        </w:rPr>
+        <w:t>df$CATEGORY</w:t>
+      </w:r>
+      <w:proofErr w:type="spellEnd"/>
+      <w:r>
+        <w:rPr>
+          <w:rFonts w:ascii="Times New Roman" w:eastAsia="Times New Roman" w:hAnsi="Times New Roman" w:cs="Times New Roman"/>
+        </w:rPr>
+        <w:t xml:space="preserve"> == 'Non-Celebrity', 'ER']</w:t>
+      </w:r>
+    </w:p>
+    <w:p>
+      <w:pPr>
+        <w:ind w:left="1440"/>
+        <w:rPr>
+          <w:rFonts w:ascii="Times New Roman" w:eastAsia="Times New Roman" w:hAnsi="Times New Roman" w:cs="Times New Roman"/>
+        </w:rPr>
+      </w:pPr>
+      <w:proofErr w:type="spellStart"/>
+      <w:r>
+        <w:rPr>
+          <w:rFonts w:ascii="Times New Roman" w:eastAsia="Times New Roman" w:hAnsi="Times New Roman" w:cs="Times New Roman"/>
+        </w:rPr>
+        <w:t>t_test_result</w:t>
+      </w:r>
+      <w:proofErr w:type="spellEnd"/>
+      <w:r>
+        <w:rPr>
+          <w:rFonts w:ascii="Times New Roman" w:eastAsia="Times New Roman" w:hAnsi="Times New Roman" w:cs="Times New Roman"/>
+        </w:rPr>
+        <w:t xml:space="preserve"> &lt;- </w:t>
+      </w:r>
+      <w:proofErr w:type="spellStart"/>
+      <w:r>
+        <w:rPr>
+          <w:rFonts w:ascii="Times New Roman" w:eastAsia="Times New Roman" w:hAnsi="Times New Roman" w:cs="Times New Roman"/>
+        </w:rPr>
+        <w:t>t.</w:t>
+      </w:r>
+      <w:proofErr w:type="gramStart"/>
+      <w:r>
+        <w:rPr>
+          <w:rFonts w:ascii="Times New Roman" w:eastAsia="Times New Roman" w:hAnsi="Times New Roman" w:cs="Times New Roman"/>
+        </w:rPr>
+        <w:t>test</w:t>
+      </w:r>
+      <w:proofErr w:type="spellEnd"/>
+      <w:r>
+        <w:rPr>
+          <w:rFonts w:ascii="Times New Roman" w:eastAsia="Times New Roman" w:hAnsi="Times New Roman" w:cs="Times New Roman"/>
+        </w:rPr>
+        <w:t>(</w:t>
+      </w:r>
+      <w:proofErr w:type="spellStart"/>
+      <w:proofErr w:type="gramEnd"/>
+      <w:r>
+        <w:rPr>
+          <w:rFonts w:ascii="Times New Roman" w:eastAsia="Times New Roman" w:hAnsi="Times New Roman" w:cs="Times New Roman"/>
+        </w:rPr>
+        <w:t>celebrity_group</w:t>
+      </w:r>
+      <w:proofErr w:type="spellEnd"/>
+      <w:r>
+        <w:rPr>
+          <w:rFonts w:ascii="Times New Roman" w:eastAsia="Times New Roman" w:hAnsi="Times New Roman" w:cs="Times New Roman"/>
+        </w:rPr>
+        <w:t xml:space="preserve">, </w:t>
+      </w:r>
+      <w:proofErr w:type="spellStart"/>
+      <w:r>
+        <w:rPr>
+          <w:rFonts w:ascii="Times New Roman" w:eastAsia="Times New Roman" w:hAnsi="Times New Roman" w:cs="Times New Roman"/>
+        </w:rPr>
+        <w:t>non_celebrity_group</w:t>
+      </w:r>
+      <w:proofErr w:type="spellEnd"/>
+      <w:r>
+        <w:rPr>
+          <w:rFonts w:ascii="Times New Roman" w:eastAsia="Times New Roman" w:hAnsi="Times New Roman" w:cs="Times New Roman"/>
+        </w:rPr>
+        <w:t>)</w:t>
+      </w:r>
+    </w:p>
+    <w:p>
+      <w:pPr>
+        <w:ind w:left="1440"/>
+        <w:rPr>
+          <w:rFonts w:ascii="Times New Roman" w:eastAsia="Times New Roman" w:hAnsi="Times New Roman" w:cs="Times New Roman"/>
+        </w:rPr>
+      </w:pPr>
+      <w:r>
+        <w:rPr>
+          <w:rFonts w:ascii="Times New Roman" w:eastAsia="Times New Roman" w:hAnsi="Times New Roman" w:cs="Times New Roman"/>
+        </w:rPr>
+        <w:t>print(</w:t>
+      </w:r>
+      <w:proofErr w:type="spellStart"/>
+      <w:r>
+        <w:rPr>
+          <w:rFonts w:ascii="Times New Roman" w:eastAsia="Times New Roman" w:hAnsi="Times New Roman" w:cs="Times New Roman"/>
+        </w:rPr>
+        <w:t>t_test_result</w:t>
+      </w:r>
+      <w:proofErr w:type="spellEnd"/>
+      <w:r>
+        <w:rPr>
+          <w:rFonts w:ascii="Times New Roman" w:eastAsia="Times New Roman" w:hAnsi="Times New Roman" w:cs="Times New Roman"/>
+        </w:rPr>
+        <w:t>)</w:t>
+      </w:r>
+    </w:p>
+    <w:p>
+      <w:pPr>
+        <w:pStyle w:val="ListParagraph"/>
+        <w:ind w:left="2520"/>
+        <w:rPr>
+          <w:rFonts w:ascii="Times New Roman" w:eastAsia="Times New Roman" w:hAnsi="Times New Roman" w:cs="Times New Roman"/>
+        </w:rPr>
+      </w:pPr>
+    </w:p>
+    <w:p>
+      <w:pPr>
+        <w:pStyle w:val="ListParagraph"/>
+        <w:ind w:left="2520"/>
+        <w:rPr>
+          <w:rFonts w:ascii="Times New Roman" w:eastAsia="Times New Roman" w:hAnsi="Times New Roman" w:cs="Times New Roman"/>
+        </w:rPr>
+      </w:pPr>
+      <w:r>
+        <w:rPr>
+          <w:rFonts w:ascii="Times New Roman" w:eastAsia="Times New Roman" w:hAnsi="Times New Roman" w:cs="Times New Roman"/>
+        </w:rPr>
+        <w:t xml:space="preserve"> </w:t>
       </w:r>
     </w:p>
     <w:p>

</xml_diff>

<commit_message>
Add RQ in Background research
Added RQ in the subsection of Background research.
</commit_message>
<xml_diff>
--- a/7COM1079_Final report.docx
+++ b/7COM1079_Final report.docx
@@ -1,6 +1,6 @@
 
 <file path=word/document.xml><?xml version="1.0" encoding="utf-8"?>
-<w:document xmlns:wpc="http://schemas.microsoft.com/office/word/2010/wordprocessingCanvas" xmlns:cx="http://schemas.microsoft.com/office/drawing/2014/chartex" xmlns:cx1="http://schemas.microsoft.com/office/drawing/2015/9/8/chartex" xmlns:cx2="http://schemas.microsoft.com/office/drawing/2015/10/21/chartex" xmlns:cx3="http://schemas.microsoft.com/office/drawing/2016/5/9/chartex" xmlns:cx4="http://schemas.microsoft.com/office/drawing/2016/5/10/chartex" xmlns:cx5="http://schemas.microsoft.com/office/drawing/2016/5/11/chartex" xmlns:cx6="http://schemas.microsoft.com/office/drawing/2016/5/12/chartex" xmlns:cx7="http://schemas.microsoft.com/office/drawing/2016/5/13/chartex" xmlns:cx8="http://schemas.microsoft.com/office/drawing/2016/5/14/chartex" xmlns:mc="http://schemas.openxmlformats.org/markup-compatibility/2006" xmlns:aink="http://schemas.microsoft.com/office/drawing/2016/ink" xmlns:am3d="http://schemas.microsoft.com/office/drawing/2017/model3d" xmlns:o="urn:schemas-microsoft-com:office:office" xmlns:oel="http://schemas.microsoft.com/office/2019/extlst" xmlns:r="http://schemas.openxmlformats.org/officeDocument/2006/relationships" xmlns:m="http://schemas.openxmlformats.org/officeDocument/2006/math" xmlns:v="urn:schemas-microsoft-com:vml" xmlns:wp14="http://schemas.microsoft.com/office/word/2010/wordprocessingDrawing" xmlns:wp="http://schemas.openxmlformats.org/drawingml/2006/wordprocessingDrawing" xmlns:w10="urn:schemas-microsoft-com:office:word" xmlns:w="http://schemas.openxmlformats.org/wordprocessingml/2006/main" xmlns:w14="http://schemas.microsoft.com/office/word/2010/wordml" xmlns:w15="http://schemas.microsoft.com/office/word/2012/wordml" xmlns:w16cex="http://schemas.microsoft.com/office/word/2018/wordml/cex" xmlns:w16cid="http://schemas.microsoft.com/office/word/2016/wordml/cid" xmlns:w16="http://schemas.microsoft.com/office/word/2018/wordml" xmlns:w16du="http://schemas.microsoft.com/office/word/2023/wordml/word16du" xmlns:w16sdtdh="http://schemas.microsoft.com/office/word/2020/wordml/sdtdatahash" xmlns:w16sdtfl="http://schemas.microsoft.com/office/word/2024/wordml/sdtformatlock" xmlns:w16se="http://schemas.microsoft.com/office/word/2015/wordml/symex" xmlns:wpg="http://schemas.microsoft.com/office/word/2010/wordprocessingGroup" xmlns:wpi="http://schemas.microsoft.com/office/word/2010/wordprocessingInk" xmlns:wne="http://schemas.microsoft.com/office/word/2006/wordml" xmlns:wps="http://schemas.microsoft.com/office/word/2010/wordprocessingShape" mc:Ignorable="w14 w15 w16se w16cid w16 w16cex w16sdtdh w16sdtfl w16du wp14">
+<w:document xmlns:wpc="http://schemas.microsoft.com/office/word/2010/wordprocessingCanvas" xmlns:mc="http://schemas.openxmlformats.org/markup-compatibility/2006" xmlns:o="urn:schemas-microsoft-com:office:office" xmlns:r="http://schemas.openxmlformats.org/officeDocument/2006/relationships" xmlns:m="http://schemas.openxmlformats.org/officeDocument/2006/math" xmlns:v="urn:schemas-microsoft-com:vml" xmlns:wp14="http://schemas.microsoft.com/office/word/2010/wordprocessingDrawing" xmlns:wp="http://schemas.openxmlformats.org/drawingml/2006/wordprocessingDrawing" xmlns:w10="urn:schemas-microsoft-com:office:word" xmlns:w="http://schemas.openxmlformats.org/wordprocessingml/2006/main" xmlns:w14="http://schemas.microsoft.com/office/word/2010/wordml" xmlns:w15="http://schemas.microsoft.com/office/word/2012/wordml" xmlns:wpg="http://schemas.microsoft.com/office/word/2010/wordprocessingGroup" xmlns:wpi="http://schemas.microsoft.com/office/word/2010/wordprocessingInk" xmlns:wne="http://schemas.microsoft.com/office/word/2006/wordml" xmlns:wps="http://schemas.microsoft.com/office/word/2010/wordprocessingShape" mc:Ignorable="w14 w15 wp14">
   <w:body>
     <w:p>
       <w:pPr>
@@ -1937,21 +1937,7 @@
         <w:rPr>
           <w:rFonts w:ascii="Times New Roman" w:eastAsia="Times New Roman" w:hAnsi="Times New Roman" w:cs="Times New Roman"/>
         </w:rPr>
-        <w:t xml:space="preserve"> 2, followers, </w:t>
-      </w:r>
-      <w:proofErr w:type="gramStart"/>
-      <w:r>
-        <w:rPr>
-          <w:rFonts w:ascii="Times New Roman" w:eastAsia="Times New Roman" w:hAnsi="Times New Roman" w:cs="Times New Roman"/>
-        </w:rPr>
-        <w:t>ER )</w:t>
-      </w:r>
-      <w:proofErr w:type="gramEnd"/>
-      <w:r>
-        <w:rPr>
-          <w:rFonts w:ascii="Times New Roman" w:eastAsia="Times New Roman" w:hAnsi="Times New Roman" w:cs="Times New Roman"/>
-        </w:rPr>
-        <w:t>.</w:t>
+        <w:t xml:space="preserve"> 2, followers, ER ).</w:t>
       </w:r>
       <w:r>
         <w:rPr>
@@ -2322,21 +2308,7 @@
         <w:rPr>
           <w:rFonts w:ascii="Times New Roman" w:eastAsia="Times New Roman" w:hAnsi="Times New Roman" w:cs="Times New Roman"/>
         </w:rPr>
-        <w:t xml:space="preserve">more followers. </w:t>
-      </w:r>
-      <w:proofErr w:type="gramStart"/>
-      <w:r>
-        <w:rPr>
-          <w:rFonts w:ascii="Times New Roman" w:eastAsia="Times New Roman" w:hAnsi="Times New Roman" w:cs="Times New Roman"/>
-        </w:rPr>
-        <w:t>So</w:t>
-      </w:r>
-      <w:proofErr w:type="gramEnd"/>
-      <w:r>
-        <w:rPr>
-          <w:rFonts w:ascii="Times New Roman" w:eastAsia="Times New Roman" w:hAnsi="Times New Roman" w:cs="Times New Roman"/>
-        </w:rPr>
-        <w:t xml:space="preserve"> this research applies to this DS025 dataset, and it supports the study of engagement rate between the celebrities and non-celebrities, and not just</w:t>
+        <w:t>more followers. So this research applies to this DS025 dataset, and it supports the study of engagement rate between the celebrities and non-celebrities, and not just</w:t>
       </w:r>
       <w:r>
         <w:rPr>
@@ -2348,21 +2320,7 @@
         <w:rPr>
           <w:rFonts w:ascii="Times New Roman" w:eastAsia="Times New Roman" w:hAnsi="Times New Roman" w:cs="Times New Roman"/>
         </w:rPr>
-        <w:t xml:space="preserve">focusing on the </w:t>
-      </w:r>
-      <w:proofErr w:type="gramStart"/>
-      <w:r>
-        <w:rPr>
-          <w:rFonts w:ascii="Times New Roman" w:eastAsia="Times New Roman" w:hAnsi="Times New Roman" w:cs="Times New Roman"/>
-        </w:rPr>
-        <w:t>followers</w:t>
-      </w:r>
-      <w:proofErr w:type="gramEnd"/>
-      <w:r>
-        <w:rPr>
-          <w:rFonts w:ascii="Times New Roman" w:eastAsia="Times New Roman" w:hAnsi="Times New Roman" w:cs="Times New Roman"/>
-        </w:rPr>
-        <w:t xml:space="preserve"> count.</w:t>
+        <w:t>focusing on the followers count.</w:t>
       </w:r>
     </w:p>
     <w:p>
@@ -2438,21 +2396,21 @@
         <w:rPr>
           <w:rFonts w:ascii="Times New Roman" w:eastAsia="Times New Roman" w:hAnsi="Times New Roman" w:cs="Times New Roman"/>
         </w:rPr>
-        <w:t xml:space="preserve"> influential than followers count, emphasising the argument for comparing engagement </w:t>
+        <w:t xml:space="preserve"> </w:t>
       </w:r>
       <w:proofErr w:type="gramStart"/>
       <w:r>
         <w:rPr>
           <w:rFonts w:ascii="Times New Roman" w:eastAsia="Times New Roman" w:hAnsi="Times New Roman" w:cs="Times New Roman"/>
         </w:rPr>
-        <w:t>rates(</w:t>
+        <w:t>influential</w:t>
       </w:r>
       <w:proofErr w:type="gramEnd"/>
       <w:r>
         <w:rPr>
           <w:rFonts w:ascii="Times New Roman" w:eastAsia="Times New Roman" w:hAnsi="Times New Roman" w:cs="Times New Roman"/>
         </w:rPr>
-        <w:t>ER) between celebrity and non-cel</w:t>
+        <w:t xml:space="preserve"> than followers count, emphasising the argument for comparing engagement rates(ER) between celebrity and non-cel</w:t>
       </w:r>
       <w:r>
         <w:rPr>
@@ -2581,6 +2539,78 @@
         </w:rPr>
         <w:t xml:space="preserve"> </w:t>
       </w:r>
+      <w:r>
+        <w:rPr>
+          <w:rFonts w:ascii="Times New Roman" w:eastAsia="Times New Roman" w:hAnsi="Times New Roman" w:cs="Times New Roman"/>
+        </w:rPr>
+        <w:t>Many marketing agencies assume celebrities naturally deliver stronger visibility, yet recent research shows that higher follow</w:t>
+      </w:r>
+      <w:r>
+        <w:rPr>
+          <w:rFonts w:ascii="Times New Roman" w:eastAsia="Times New Roman" w:hAnsi="Times New Roman" w:cs="Times New Roman"/>
+        </w:rPr>
+        <w:t xml:space="preserve">ings can create mostly inactive </w:t>
+      </w:r>
+      <w:r>
+        <w:rPr>
+          <w:rFonts w:ascii="Times New Roman" w:eastAsia="Times New Roman" w:hAnsi="Times New Roman" w:cs="Times New Roman"/>
+        </w:rPr>
+        <w:t xml:space="preserve">“silent audience”. While famous celebrity attracts audience, whereas smaller or non-celebrity creators build an active audience </w:t>
+      </w:r>
+      <w:r>
+        <w:rPr>
+          <w:rFonts w:ascii="Times New Roman" w:eastAsia="Times New Roman" w:hAnsi="Times New Roman" w:cs="Times New Roman"/>
+        </w:rPr>
+        <w:t xml:space="preserve">that engages more consistently. </w:t>
+      </w:r>
+      <w:r>
+        <w:rPr>
+          <w:rFonts w:ascii="Times New Roman" w:eastAsia="Times New Roman" w:hAnsi="Times New Roman" w:cs="Times New Roman"/>
+        </w:rPr>
+        <w:t>After analysing engagement rates, this study is very helpful for marketers so they can make better decisions about sponsorship</w:t>
+      </w:r>
+      <w:r>
+        <w:rPr>
+          <w:rFonts w:ascii="Times New Roman" w:eastAsia="Times New Roman" w:hAnsi="Times New Roman" w:cs="Times New Roman"/>
+        </w:rPr>
+        <w:t xml:space="preserve"> spending and audience quality. </w:t>
+      </w:r>
+      <w:r>
+        <w:rPr>
+          <w:rFonts w:ascii="Times New Roman" w:eastAsia="Times New Roman" w:hAnsi="Times New Roman" w:cs="Times New Roman"/>
+        </w:rPr>
+        <w:t xml:space="preserve">This research shows that celebrity status is not enough for higher engagement. In the future, researchers could explore </w:t>
+      </w:r>
+      <w:r>
+        <w:rPr>
+          <w:rFonts w:ascii="Times New Roman" w:eastAsia="Times New Roman" w:hAnsi="Times New Roman" w:cs="Times New Roman"/>
+        </w:rPr>
+        <w:t xml:space="preserve">new factors like content style, </w:t>
+      </w:r>
+      <w:r>
+        <w:rPr>
+          <w:rFonts w:ascii="Times New Roman" w:eastAsia="Times New Roman" w:hAnsi="Times New Roman" w:cs="Times New Roman"/>
+        </w:rPr>
+        <w:t>posting frequency, or brand partnerships, so they further improve influencer marketing strategies.</w:t>
+      </w:r>
+      <w:bookmarkStart w:id="0" w:name="_GoBack"/>
+      <w:bookmarkEnd w:id="0"/>
+    </w:p>
+    <w:p>
+      <w:pPr>
+        <w:ind w:left="1440"/>
+        <w:rPr>
+          <w:rFonts w:ascii="Times New Roman" w:eastAsia="Times New Roman" w:hAnsi="Times New Roman" w:cs="Times New Roman"/>
+        </w:rPr>
+      </w:pPr>
+    </w:p>
+    <w:p>
+      <w:pPr>
+        <w:ind w:left="1440"/>
+        <w:rPr>
+          <w:rFonts w:ascii="Times New Roman" w:eastAsia="Times New Roman" w:hAnsi="Times New Roman" w:cs="Times New Roman"/>
+        </w:rPr>
+      </w:pPr>
     </w:p>
     <w:p>
       <w:pPr>
@@ -3116,6 +3146,7 @@
           <w:i/>
           <w:iCs/>
           <w:noProof/>
+          <w:lang w:val="en-US"/>
         </w:rPr>
         <w:drawing>
           <wp:inline distT="0" distB="0" distL="0" distR="0" wp14:anchorId="2A657FC4" wp14:editId="7CA77B97">
@@ -3182,6 +3213,7 @@
           <w:i/>
           <w:iCs/>
         </w:rPr>
+        <w:lastRenderedPageBreak/>
         <w:tab/>
       </w:r>
       <w:r>
@@ -3190,6 +3222,7 @@
           <w:i/>
           <w:iCs/>
           <w:noProof/>
+          <w:lang w:val="en-US"/>
         </w:rPr>
         <w:drawing>
           <wp:inline distT="0" distB="0" distL="0" distR="0" wp14:anchorId="488821AF" wp14:editId="5B946D3D">
@@ -3254,13 +3287,12 @@
           <w:i/>
           <w:iCs/>
         </w:rPr>
-        <w:lastRenderedPageBreak/>
         <w:tab/>
       </w:r>
       <w:r>
         <w:rPr>
           <w:rFonts w:ascii="Times New Roman" w:eastAsia="Times New Roman" w:hAnsi="Times New Roman" w:cs="Times New Roman"/>
-          <w:lang w:val="en-PK"/>
+          <w:lang w:val="aa-ET"/>
         </w:rPr>
         <w:t>The boxplot graph type is used to compare the ER distributions of the two groups (celebrity vs. non-celebrity) by showing the medians, variability, and outliers. A supplementary histogram is included to show frequency distributions, helping us visually evaluate skewness and spread differences in ER between both categories.</w:t>
       </w:r>
@@ -3376,21 +3408,7 @@
         <w:rPr>
           <w:rFonts w:ascii="Times New Roman" w:eastAsia="Times New Roman" w:hAnsi="Times New Roman" w:cs="Times New Roman"/>
         </w:rPr>
-        <w:t xml:space="preserve">The boxplot graph shows celebrities have a higher variance and a few very high outliers, while non-celebrities have a more compact distribution with a slightly lower median. Histograms also confirm that the majority of data for both </w:t>
-      </w:r>
-      <w:proofErr w:type="gramStart"/>
-      <w:r>
-        <w:rPr>
-          <w:rFonts w:ascii="Times New Roman" w:eastAsia="Times New Roman" w:hAnsi="Times New Roman" w:cs="Times New Roman"/>
-        </w:rPr>
-        <w:t>groups</w:t>
-      </w:r>
-      <w:proofErr w:type="gramEnd"/>
-      <w:r>
-        <w:rPr>
-          <w:rFonts w:ascii="Times New Roman" w:eastAsia="Times New Roman" w:hAnsi="Times New Roman" w:cs="Times New Roman"/>
-        </w:rPr>
-        <w:t xml:space="preserve"> values cluster at lower ER levels, but celebrities feature more highly-engaging exceptions.</w:t>
+        <w:t>The boxplot graph shows celebrities have a higher variance and a few very high outliers, while non-celebrities have a more compact distribution with a slightly lower median. Histograms also confirm that the majority of data for both groups values cluster at lower ER levels, but celebrities feature more highly-engaging exceptions.</w:t>
       </w:r>
     </w:p>
     <w:p>
@@ -3683,21 +3701,7 @@
         <w:rPr>
           <w:rFonts w:ascii="Times New Roman" w:eastAsia="Times New Roman" w:hAnsi="Times New Roman" w:cs="Times New Roman"/>
         </w:rPr>
-        <w:t xml:space="preserve">The mean ER of celebrities and non-celebrities was compared using a </w:t>
-      </w:r>
-      <w:proofErr w:type="gramStart"/>
-      <w:r>
-        <w:rPr>
-          <w:rFonts w:ascii="Times New Roman" w:eastAsia="Times New Roman" w:hAnsi="Times New Roman" w:cs="Times New Roman"/>
-        </w:rPr>
-        <w:t>Student's</w:t>
-      </w:r>
-      <w:proofErr w:type="gramEnd"/>
-      <w:r>
-        <w:rPr>
-          <w:rFonts w:ascii="Times New Roman" w:eastAsia="Times New Roman" w:hAnsi="Times New Roman" w:cs="Times New Roman"/>
-        </w:rPr>
-        <w:t xml:space="preserve"> t-test. This test was chosen because we are comparing the means of two groups, celebrities and non-celebrities, and assuming the data is normally distributed for both groups. It will provide a p-value as well, and the null hypothesis will be rejected if it is less than 0.05</w:t>
+        <w:t>The mean ER of celebrities and non-celebrities was compared using a Student's t-test. This test was chosen because we are comparing the means of two groups, celebrities and non-celebrities, and assuming the data is normally distributed for both groups. It will provide a p-value as well, and the null hypothesis will be rejected if it is less than 0.05</w:t>
       </w:r>
       <w:r>
         <w:rPr>
@@ -3821,6 +3825,7 @@
         <w:rPr>
           <w:rFonts w:ascii="Times New Roman" w:eastAsia="Times New Roman" w:hAnsi="Times New Roman" w:cs="Times New Roman"/>
         </w:rPr>
+        <w:lastRenderedPageBreak/>
         <w:t xml:space="preserve"> </w:t>
       </w:r>
       <w:r>
@@ -4042,7 +4047,6 @@
           <w:i/>
           <w:iCs/>
         </w:rPr>
-        <w:lastRenderedPageBreak/>
         <w:t xml:space="preserve">Note any </w:t>
       </w:r>
       <w:r>
@@ -4947,6 +4951,7 @@
           <w:iCs/>
           <w:highlight w:val="yellow"/>
         </w:rPr>
+        <w:lastRenderedPageBreak/>
         <w:t>It should compute appropriate statistics to test the hypotheses</w:t>
       </w:r>
     </w:p>
@@ -4993,27 +4998,559 @@
           <w:rFonts w:ascii="Times New Roman" w:eastAsia="Times New Roman" w:hAnsi="Times New Roman" w:cs="Times New Roman"/>
         </w:rPr>
       </w:pPr>
-      <w:proofErr w:type="spellStart"/>
-      <w:r>
-        <w:rPr>
-          <w:rFonts w:ascii="Times New Roman" w:eastAsia="Times New Roman" w:hAnsi="Times New Roman" w:cs="Times New Roman"/>
-        </w:rPr>
-        <w:t>df$ER</w:t>
-      </w:r>
-      <w:proofErr w:type="spellEnd"/>
-      <w:r>
-        <w:rPr>
-          <w:rFonts w:ascii="Times New Roman" w:eastAsia="Times New Roman" w:hAnsi="Times New Roman" w:cs="Times New Roman"/>
-        </w:rPr>
-        <w:t xml:space="preserve"> &lt;- </w:t>
-      </w:r>
       <w:proofErr w:type="spellStart"/>
       <w:proofErr w:type="gramStart"/>
       <w:r>
         <w:rPr>
           <w:rFonts w:ascii="Times New Roman" w:eastAsia="Times New Roman" w:hAnsi="Times New Roman" w:cs="Times New Roman"/>
         </w:rPr>
+        <w:t>df$</w:t>
+      </w:r>
+      <w:proofErr w:type="gramEnd"/>
+      <w:r>
+        <w:rPr>
+          <w:rFonts w:ascii="Times New Roman" w:eastAsia="Times New Roman" w:hAnsi="Times New Roman" w:cs="Times New Roman"/>
+        </w:rPr>
+        <w:t>ER</w:t>
+      </w:r>
+      <w:proofErr w:type="spellEnd"/>
+      <w:r>
+        <w:rPr>
+          <w:rFonts w:ascii="Times New Roman" w:eastAsia="Times New Roman" w:hAnsi="Times New Roman" w:cs="Times New Roman"/>
+        </w:rPr>
+        <w:t xml:space="preserve"> &lt;- </w:t>
+      </w:r>
+      <w:proofErr w:type="spellStart"/>
+      <w:r>
+        <w:rPr>
+          <w:rFonts w:ascii="Times New Roman" w:eastAsia="Times New Roman" w:hAnsi="Times New Roman" w:cs="Times New Roman"/>
+        </w:rPr>
         <w:t>iconv</w:t>
+      </w:r>
+      <w:proofErr w:type="spellEnd"/>
+      <w:r>
+        <w:rPr>
+          <w:rFonts w:ascii="Times New Roman" w:eastAsia="Times New Roman" w:hAnsi="Times New Roman" w:cs="Times New Roman"/>
+        </w:rPr>
+        <w:t>(</w:t>
+      </w:r>
+      <w:proofErr w:type="spellStart"/>
+      <w:r>
+        <w:rPr>
+          <w:rFonts w:ascii="Times New Roman" w:eastAsia="Times New Roman" w:hAnsi="Times New Roman" w:cs="Times New Roman"/>
+        </w:rPr>
+        <w:t>df$ER</w:t>
+      </w:r>
+      <w:proofErr w:type="spellEnd"/>
+      <w:r>
+        <w:rPr>
+          <w:rFonts w:ascii="Times New Roman" w:eastAsia="Times New Roman" w:hAnsi="Times New Roman" w:cs="Times New Roman"/>
+        </w:rPr>
+        <w:t>, from = "latin1", to = "UTF-8", sub = "byte")</w:t>
+      </w:r>
+    </w:p>
+    <w:p>
+      <w:pPr>
+        <w:ind w:left="1440"/>
+        <w:rPr>
+          <w:rFonts w:ascii="Times New Roman" w:eastAsia="Times New Roman" w:hAnsi="Times New Roman" w:cs="Times New Roman"/>
+        </w:rPr>
+      </w:pPr>
+      <w:r>
+        <w:rPr>
+          <w:rFonts w:ascii="Times New Roman" w:eastAsia="Times New Roman" w:hAnsi="Times New Roman" w:cs="Times New Roman"/>
+        </w:rPr>
+        <w:t># cleanup</w:t>
+      </w:r>
+    </w:p>
+    <w:p>
+      <w:pPr>
+        <w:ind w:left="1440"/>
+        <w:rPr>
+          <w:rFonts w:ascii="Times New Roman" w:eastAsia="Times New Roman" w:hAnsi="Times New Roman" w:cs="Times New Roman"/>
+        </w:rPr>
+      </w:pPr>
+      <w:proofErr w:type="spellStart"/>
+      <w:proofErr w:type="gramStart"/>
+      <w:r>
+        <w:rPr>
+          <w:rFonts w:ascii="Times New Roman" w:eastAsia="Times New Roman" w:hAnsi="Times New Roman" w:cs="Times New Roman"/>
+        </w:rPr>
+        <w:t>df$</w:t>
+      </w:r>
+      <w:proofErr w:type="gramEnd"/>
+      <w:r>
+        <w:rPr>
+          <w:rFonts w:ascii="Times New Roman" w:eastAsia="Times New Roman" w:hAnsi="Times New Roman" w:cs="Times New Roman"/>
+        </w:rPr>
+        <w:t>ER</w:t>
+      </w:r>
+      <w:proofErr w:type="spellEnd"/>
+      <w:r>
+        <w:rPr>
+          <w:rFonts w:ascii="Times New Roman" w:eastAsia="Times New Roman" w:hAnsi="Times New Roman" w:cs="Times New Roman"/>
+        </w:rPr>
+        <w:t xml:space="preserve"> &lt;- </w:t>
+      </w:r>
+      <w:proofErr w:type="spellStart"/>
+      <w:r>
+        <w:rPr>
+          <w:rFonts w:ascii="Times New Roman" w:eastAsia="Times New Roman" w:hAnsi="Times New Roman" w:cs="Times New Roman"/>
+        </w:rPr>
+        <w:t>gsub</w:t>
+      </w:r>
+      <w:proofErr w:type="spellEnd"/>
+      <w:r>
+        <w:rPr>
+          <w:rFonts w:ascii="Times New Roman" w:eastAsia="Times New Roman" w:hAnsi="Times New Roman" w:cs="Times New Roman"/>
+        </w:rPr>
+        <w:t xml:space="preserve">("[^0-9.]", "", </w:t>
+      </w:r>
+      <w:proofErr w:type="spellStart"/>
+      <w:r>
+        <w:rPr>
+          <w:rFonts w:ascii="Times New Roman" w:eastAsia="Times New Roman" w:hAnsi="Times New Roman" w:cs="Times New Roman"/>
+        </w:rPr>
+        <w:t>df$ER</w:t>
+      </w:r>
+      <w:proofErr w:type="spellEnd"/>
+      <w:r>
+        <w:rPr>
+          <w:rFonts w:ascii="Times New Roman" w:eastAsia="Times New Roman" w:hAnsi="Times New Roman" w:cs="Times New Roman"/>
+        </w:rPr>
+        <w:t>)  # Keep only numbers and decimal</w:t>
+      </w:r>
+    </w:p>
+    <w:p>
+      <w:pPr>
+        <w:ind w:left="1440"/>
+        <w:rPr>
+          <w:rFonts w:ascii="Times New Roman" w:eastAsia="Times New Roman" w:hAnsi="Times New Roman" w:cs="Times New Roman"/>
+        </w:rPr>
+      </w:pPr>
+      <w:proofErr w:type="spellStart"/>
+      <w:proofErr w:type="gramStart"/>
+      <w:r>
+        <w:rPr>
+          <w:rFonts w:ascii="Times New Roman" w:eastAsia="Times New Roman" w:hAnsi="Times New Roman" w:cs="Times New Roman"/>
+        </w:rPr>
+        <w:t>df$</w:t>
+      </w:r>
+      <w:proofErr w:type="gramEnd"/>
+      <w:r>
+        <w:rPr>
+          <w:rFonts w:ascii="Times New Roman" w:eastAsia="Times New Roman" w:hAnsi="Times New Roman" w:cs="Times New Roman"/>
+        </w:rPr>
+        <w:t>ER</w:t>
+      </w:r>
+      <w:proofErr w:type="spellEnd"/>
+      <w:r>
+        <w:rPr>
+          <w:rFonts w:ascii="Times New Roman" w:eastAsia="Times New Roman" w:hAnsi="Times New Roman" w:cs="Times New Roman"/>
+        </w:rPr>
+        <w:t xml:space="preserve"> &lt;- </w:t>
+      </w:r>
+      <w:proofErr w:type="spellStart"/>
+      <w:r>
+        <w:rPr>
+          <w:rFonts w:ascii="Times New Roman" w:eastAsia="Times New Roman" w:hAnsi="Times New Roman" w:cs="Times New Roman"/>
+        </w:rPr>
+        <w:t>as.numeric</w:t>
+      </w:r>
+      <w:proofErr w:type="spellEnd"/>
+      <w:r>
+        <w:rPr>
+          <w:rFonts w:ascii="Times New Roman" w:eastAsia="Times New Roman" w:hAnsi="Times New Roman" w:cs="Times New Roman"/>
+        </w:rPr>
+        <w:t>(</w:t>
+      </w:r>
+      <w:proofErr w:type="spellStart"/>
+      <w:r>
+        <w:rPr>
+          <w:rFonts w:ascii="Times New Roman" w:eastAsia="Times New Roman" w:hAnsi="Times New Roman" w:cs="Times New Roman"/>
+        </w:rPr>
+        <w:t>df$ER</w:t>
+      </w:r>
+      <w:proofErr w:type="spellEnd"/>
+      <w:r>
+        <w:rPr>
+          <w:rFonts w:ascii="Times New Roman" w:eastAsia="Times New Roman" w:hAnsi="Times New Roman" w:cs="Times New Roman"/>
+        </w:rPr>
+        <w:t>)</w:t>
+      </w:r>
+    </w:p>
+    <w:p>
+      <w:pPr>
+        <w:ind w:left="1440"/>
+        <w:rPr>
+          <w:rFonts w:ascii="Times New Roman" w:eastAsia="Times New Roman" w:hAnsi="Times New Roman" w:cs="Times New Roman"/>
+        </w:rPr>
+      </w:pPr>
+      <w:r>
+        <w:rPr>
+          <w:rFonts w:ascii="Times New Roman" w:eastAsia="Times New Roman" w:hAnsi="Times New Roman" w:cs="Times New Roman"/>
+        </w:rPr>
+        <w:t>head(</w:t>
+      </w:r>
+      <w:proofErr w:type="spellStart"/>
+      <w:r>
+        <w:rPr>
+          <w:rFonts w:ascii="Times New Roman" w:eastAsia="Times New Roman" w:hAnsi="Times New Roman" w:cs="Times New Roman"/>
+        </w:rPr>
+        <w:t>df$ER</w:t>
+      </w:r>
+      <w:proofErr w:type="spellEnd"/>
+      <w:r>
+        <w:rPr>
+          <w:rFonts w:ascii="Times New Roman" w:eastAsia="Times New Roman" w:hAnsi="Times New Roman" w:cs="Times New Roman"/>
+        </w:rPr>
+        <w:t>)</w:t>
+      </w:r>
+    </w:p>
+    <w:p>
+      <w:pPr>
+        <w:ind w:left="1440"/>
+        <w:rPr>
+          <w:rFonts w:ascii="Times New Roman" w:eastAsia="Times New Roman" w:hAnsi="Times New Roman" w:cs="Times New Roman"/>
+        </w:rPr>
+      </w:pPr>
+      <w:r>
+        <w:rPr>
+          <w:rFonts w:ascii="Times New Roman" w:eastAsia="Times New Roman" w:hAnsi="Times New Roman" w:cs="Times New Roman"/>
+        </w:rPr>
+        <w:t># Categorization</w:t>
+      </w:r>
+    </w:p>
+    <w:p>
+      <w:pPr>
+        <w:ind w:left="1440"/>
+        <w:rPr>
+          <w:rFonts w:ascii="Times New Roman" w:eastAsia="Times New Roman" w:hAnsi="Times New Roman" w:cs="Times New Roman"/>
+        </w:rPr>
+      </w:pPr>
+      <w:proofErr w:type="spellStart"/>
+      <w:proofErr w:type="gramStart"/>
+      <w:r>
+        <w:rPr>
+          <w:rFonts w:ascii="Times New Roman" w:eastAsia="Times New Roman" w:hAnsi="Times New Roman" w:cs="Times New Roman"/>
+        </w:rPr>
+        <w:t>df$</w:t>
+      </w:r>
+      <w:proofErr w:type="gramEnd"/>
+      <w:r>
+        <w:rPr>
+          <w:rFonts w:ascii="Times New Roman" w:eastAsia="Times New Roman" w:hAnsi="Times New Roman" w:cs="Times New Roman"/>
+        </w:rPr>
+        <w:t>CATEGORY</w:t>
+      </w:r>
+      <w:proofErr w:type="spellEnd"/>
+      <w:r>
+        <w:rPr>
+          <w:rFonts w:ascii="Times New Roman" w:eastAsia="Times New Roman" w:hAnsi="Times New Roman" w:cs="Times New Roman"/>
+        </w:rPr>
+        <w:t xml:space="preserve"> &lt;- </w:t>
+      </w:r>
+      <w:proofErr w:type="spellStart"/>
+      <w:r>
+        <w:rPr>
+          <w:rFonts w:ascii="Times New Roman" w:eastAsia="Times New Roman" w:hAnsi="Times New Roman" w:cs="Times New Roman"/>
+        </w:rPr>
+        <w:t>ifelse</w:t>
+      </w:r>
+      <w:proofErr w:type="spellEnd"/>
+      <w:r>
+        <w:rPr>
+          <w:rFonts w:ascii="Times New Roman" w:eastAsia="Times New Roman" w:hAnsi="Times New Roman" w:cs="Times New Roman"/>
+        </w:rPr>
+        <w:t>(</w:t>
+      </w:r>
+      <w:proofErr w:type="spellStart"/>
+      <w:r>
+        <w:rPr>
+          <w:rFonts w:ascii="Times New Roman" w:eastAsia="Times New Roman" w:hAnsi="Times New Roman" w:cs="Times New Roman"/>
+        </w:rPr>
+        <w:t>grepl</w:t>
+      </w:r>
+      <w:proofErr w:type="spellEnd"/>
+      <w:r>
+        <w:rPr>
+          <w:rFonts w:ascii="Times New Roman" w:eastAsia="Times New Roman" w:hAnsi="Times New Roman" w:cs="Times New Roman"/>
+        </w:rPr>
+        <w:t xml:space="preserve">("celebrities", df$CATEGORIES.1, </w:t>
+      </w:r>
+      <w:proofErr w:type="spellStart"/>
+      <w:r>
+        <w:rPr>
+          <w:rFonts w:ascii="Times New Roman" w:eastAsia="Times New Roman" w:hAnsi="Times New Roman" w:cs="Times New Roman"/>
+        </w:rPr>
+        <w:t>ignore.case</w:t>
+      </w:r>
+      <w:proofErr w:type="spellEnd"/>
+      <w:r>
+        <w:rPr>
+          <w:rFonts w:ascii="Times New Roman" w:eastAsia="Times New Roman" w:hAnsi="Times New Roman" w:cs="Times New Roman"/>
+        </w:rPr>
+        <w:t xml:space="preserve"> = TRUE), "Celebrity", "Non-Celebrity")</w:t>
+      </w:r>
+    </w:p>
+    <w:p>
+      <w:pPr>
+        <w:ind w:left="1440"/>
+        <w:rPr>
+          <w:rFonts w:ascii="Times New Roman" w:eastAsia="Times New Roman" w:hAnsi="Times New Roman" w:cs="Times New Roman"/>
+        </w:rPr>
+      </w:pPr>
+      <w:r>
+        <w:rPr>
+          <w:rFonts w:ascii="Times New Roman" w:eastAsia="Times New Roman" w:hAnsi="Times New Roman" w:cs="Times New Roman"/>
+        </w:rPr>
+        <w:t>#Boxplot</w:t>
+      </w:r>
+    </w:p>
+    <w:p>
+      <w:pPr>
+        <w:ind w:left="1440"/>
+        <w:rPr>
+          <w:rFonts w:ascii="Times New Roman" w:eastAsia="Times New Roman" w:hAnsi="Times New Roman" w:cs="Times New Roman"/>
+        </w:rPr>
+      </w:pPr>
+      <w:proofErr w:type="spellStart"/>
+      <w:r>
+        <w:rPr>
+          <w:rFonts w:ascii="Times New Roman" w:eastAsia="Times New Roman" w:hAnsi="Times New Roman" w:cs="Times New Roman"/>
+        </w:rPr>
+        <w:t>png</w:t>
+      </w:r>
+      <w:proofErr w:type="spellEnd"/>
+      <w:r>
+        <w:rPr>
+          <w:rFonts w:ascii="Times New Roman" w:eastAsia="Times New Roman" w:hAnsi="Times New Roman" w:cs="Times New Roman"/>
+        </w:rPr>
+        <w:t>("Boxplot.png")</w:t>
+      </w:r>
+    </w:p>
+    <w:p>
+      <w:pPr>
+        <w:ind w:left="1440"/>
+        <w:rPr>
+          <w:rFonts w:ascii="Times New Roman" w:eastAsia="Times New Roman" w:hAnsi="Times New Roman" w:cs="Times New Roman"/>
+        </w:rPr>
+      </w:pPr>
+      <w:proofErr w:type="gramStart"/>
+      <w:r>
+        <w:rPr>
+          <w:rFonts w:ascii="Times New Roman" w:eastAsia="Times New Roman" w:hAnsi="Times New Roman" w:cs="Times New Roman"/>
+        </w:rPr>
+        <w:t>boxplot(</w:t>
+      </w:r>
+      <w:proofErr w:type="gramEnd"/>
+      <w:r>
+        <w:rPr>
+          <w:rFonts w:ascii="Times New Roman" w:eastAsia="Times New Roman" w:hAnsi="Times New Roman" w:cs="Times New Roman"/>
+        </w:rPr>
+        <w:t xml:space="preserve">ER ~ CATEGORY, data = </w:t>
+      </w:r>
+      <w:proofErr w:type="spellStart"/>
+      <w:r>
+        <w:rPr>
+          <w:rFonts w:ascii="Times New Roman" w:eastAsia="Times New Roman" w:hAnsi="Times New Roman" w:cs="Times New Roman"/>
+        </w:rPr>
+        <w:t>df</w:t>
+      </w:r>
+      <w:proofErr w:type="spellEnd"/>
+      <w:r>
+        <w:rPr>
+          <w:rFonts w:ascii="Times New Roman" w:eastAsia="Times New Roman" w:hAnsi="Times New Roman" w:cs="Times New Roman"/>
+        </w:rPr>
+        <w:t xml:space="preserve">, </w:t>
+      </w:r>
+    </w:p>
+    <w:p>
+      <w:pPr>
+        <w:ind w:left="1440"/>
+        <w:rPr>
+          <w:rFonts w:ascii="Times New Roman" w:eastAsia="Times New Roman" w:hAnsi="Times New Roman" w:cs="Times New Roman"/>
+        </w:rPr>
+      </w:pPr>
+      <w:r>
+        <w:rPr>
+          <w:rFonts w:ascii="Times New Roman" w:eastAsia="Times New Roman" w:hAnsi="Times New Roman" w:cs="Times New Roman"/>
+        </w:rPr>
+        <w:t xml:space="preserve">        </w:t>
+      </w:r>
+      <w:proofErr w:type="gramStart"/>
+      <w:r>
+        <w:rPr>
+          <w:rFonts w:ascii="Times New Roman" w:eastAsia="Times New Roman" w:hAnsi="Times New Roman" w:cs="Times New Roman"/>
+        </w:rPr>
+        <w:t>main</w:t>
+      </w:r>
+      <w:proofErr w:type="gramEnd"/>
+      <w:r>
+        <w:rPr>
+          <w:rFonts w:ascii="Times New Roman" w:eastAsia="Times New Roman" w:hAnsi="Times New Roman" w:cs="Times New Roman"/>
+        </w:rPr>
+        <w:t xml:space="preserve"> = "Comparison of Engagement Rate (ER): Celebrities vs Non-Celebrities",</w:t>
+      </w:r>
+    </w:p>
+    <w:p>
+      <w:pPr>
+        <w:ind w:left="1440"/>
+        <w:rPr>
+          <w:rFonts w:ascii="Times New Roman" w:eastAsia="Times New Roman" w:hAnsi="Times New Roman" w:cs="Times New Roman"/>
+        </w:rPr>
+      </w:pPr>
+      <w:r>
+        <w:rPr>
+          <w:rFonts w:ascii="Times New Roman" w:eastAsia="Times New Roman" w:hAnsi="Times New Roman" w:cs="Times New Roman"/>
+        </w:rPr>
+        <w:t xml:space="preserve">        </w:t>
+      </w:r>
+      <w:proofErr w:type="spellStart"/>
+      <w:r>
+        <w:rPr>
+          <w:rFonts w:ascii="Times New Roman" w:eastAsia="Times New Roman" w:hAnsi="Times New Roman" w:cs="Times New Roman"/>
+        </w:rPr>
+        <w:t>xlab</w:t>
+      </w:r>
+      <w:proofErr w:type="spellEnd"/>
+      <w:r>
+        <w:rPr>
+          <w:rFonts w:ascii="Times New Roman" w:eastAsia="Times New Roman" w:hAnsi="Times New Roman" w:cs="Times New Roman"/>
+        </w:rPr>
+        <w:t xml:space="preserve"> = "Category", </w:t>
+      </w:r>
+      <w:proofErr w:type="spellStart"/>
+      <w:r>
+        <w:rPr>
+          <w:rFonts w:ascii="Times New Roman" w:eastAsia="Times New Roman" w:hAnsi="Times New Roman" w:cs="Times New Roman"/>
+        </w:rPr>
+        <w:t>ylab</w:t>
+      </w:r>
+      <w:proofErr w:type="spellEnd"/>
+      <w:r>
+        <w:rPr>
+          <w:rFonts w:ascii="Times New Roman" w:eastAsia="Times New Roman" w:hAnsi="Times New Roman" w:cs="Times New Roman"/>
+        </w:rPr>
+        <w:t xml:space="preserve"> = "Engagement Rate (ER)",</w:t>
+      </w:r>
+    </w:p>
+    <w:p>
+      <w:pPr>
+        <w:ind w:left="1440"/>
+        <w:rPr>
+          <w:rFonts w:ascii="Times New Roman" w:eastAsia="Times New Roman" w:hAnsi="Times New Roman" w:cs="Times New Roman"/>
+        </w:rPr>
+      </w:pPr>
+      <w:r>
+        <w:rPr>
+          <w:rFonts w:ascii="Times New Roman" w:eastAsia="Times New Roman" w:hAnsi="Times New Roman" w:cs="Times New Roman"/>
+        </w:rPr>
+        <w:t xml:space="preserve">        </w:t>
+      </w:r>
+      <w:proofErr w:type="gramStart"/>
+      <w:r>
+        <w:rPr>
+          <w:rFonts w:ascii="Times New Roman" w:eastAsia="Times New Roman" w:hAnsi="Times New Roman" w:cs="Times New Roman"/>
+        </w:rPr>
+        <w:t>col</w:t>
+      </w:r>
+      <w:proofErr w:type="gramEnd"/>
+      <w:r>
+        <w:rPr>
+          <w:rFonts w:ascii="Times New Roman" w:eastAsia="Times New Roman" w:hAnsi="Times New Roman" w:cs="Times New Roman"/>
+        </w:rPr>
+        <w:t xml:space="preserve"> = c("</w:t>
+      </w:r>
+      <w:proofErr w:type="spellStart"/>
+      <w:r>
+        <w:rPr>
+          <w:rFonts w:ascii="Times New Roman" w:eastAsia="Times New Roman" w:hAnsi="Times New Roman" w:cs="Times New Roman"/>
+        </w:rPr>
+        <w:t>skyblue</w:t>
+      </w:r>
+      <w:proofErr w:type="spellEnd"/>
+      <w:r>
+        <w:rPr>
+          <w:rFonts w:ascii="Times New Roman" w:eastAsia="Times New Roman" w:hAnsi="Times New Roman" w:cs="Times New Roman"/>
+        </w:rPr>
+        <w:t>", "orange"))</w:t>
+      </w:r>
+    </w:p>
+    <w:p>
+      <w:pPr>
+        <w:ind w:left="1440"/>
+        <w:rPr>
+          <w:rFonts w:ascii="Times New Roman" w:eastAsia="Times New Roman" w:hAnsi="Times New Roman" w:cs="Times New Roman"/>
+        </w:rPr>
+      </w:pPr>
+      <w:proofErr w:type="spellStart"/>
+      <w:proofErr w:type="gramStart"/>
+      <w:r>
+        <w:rPr>
+          <w:rFonts w:ascii="Times New Roman" w:eastAsia="Times New Roman" w:hAnsi="Times New Roman" w:cs="Times New Roman"/>
+        </w:rPr>
+        <w:t>dev.off</w:t>
+      </w:r>
+      <w:proofErr w:type="spellEnd"/>
+      <w:r>
+        <w:rPr>
+          <w:rFonts w:ascii="Times New Roman" w:eastAsia="Times New Roman" w:hAnsi="Times New Roman" w:cs="Times New Roman"/>
+        </w:rPr>
+        <w:t>()</w:t>
+      </w:r>
+      <w:proofErr w:type="gramEnd"/>
+    </w:p>
+    <w:p>
+      <w:pPr>
+        <w:ind w:left="1440"/>
+        <w:rPr>
+          <w:rFonts w:ascii="Times New Roman" w:eastAsia="Times New Roman" w:hAnsi="Times New Roman" w:cs="Times New Roman"/>
+        </w:rPr>
+      </w:pPr>
+      <w:r>
+        <w:rPr>
+          <w:rFonts w:ascii="Times New Roman" w:eastAsia="Times New Roman" w:hAnsi="Times New Roman" w:cs="Times New Roman"/>
+        </w:rPr>
+        <w:t># histogram</w:t>
+      </w:r>
+    </w:p>
+    <w:p>
+      <w:pPr>
+        <w:ind w:left="1440"/>
+        <w:rPr>
+          <w:rFonts w:ascii="Times New Roman" w:eastAsia="Times New Roman" w:hAnsi="Times New Roman" w:cs="Times New Roman"/>
+        </w:rPr>
+      </w:pPr>
+      <w:proofErr w:type="spellStart"/>
+      <w:r>
+        <w:rPr>
+          <w:rFonts w:ascii="Times New Roman" w:eastAsia="Times New Roman" w:hAnsi="Times New Roman" w:cs="Times New Roman"/>
+        </w:rPr>
+        <w:t>png</w:t>
+      </w:r>
+      <w:proofErr w:type="spellEnd"/>
+      <w:r>
+        <w:rPr>
+          <w:rFonts w:ascii="Times New Roman" w:eastAsia="Times New Roman" w:hAnsi="Times New Roman" w:cs="Times New Roman"/>
+        </w:rPr>
+        <w:t>("Histogram.png")</w:t>
+      </w:r>
+    </w:p>
+    <w:p>
+      <w:pPr>
+        <w:ind w:left="1440"/>
+        <w:rPr>
+          <w:rFonts w:ascii="Times New Roman" w:eastAsia="Times New Roman" w:hAnsi="Times New Roman" w:cs="Times New Roman"/>
+        </w:rPr>
+      </w:pPr>
+      <w:proofErr w:type="spellStart"/>
+      <w:proofErr w:type="gramStart"/>
+      <w:r>
+        <w:rPr>
+          <w:rFonts w:ascii="Times New Roman" w:eastAsia="Times New Roman" w:hAnsi="Times New Roman" w:cs="Times New Roman"/>
+        </w:rPr>
+        <w:t>hist</w:t>
       </w:r>
       <w:proofErr w:type="spellEnd"/>
       <w:r>
@@ -5035,7 +5572,21 @@
         <w:rPr>
           <w:rFonts w:ascii="Times New Roman" w:eastAsia="Times New Roman" w:hAnsi="Times New Roman" w:cs="Times New Roman"/>
         </w:rPr>
-        <w:t>, from = "latin1", to = "UTF-8", sub = "byte")</w:t>
+        <w:t>[</w:t>
+      </w:r>
+      <w:proofErr w:type="spellStart"/>
+      <w:r>
+        <w:rPr>
+          <w:rFonts w:ascii="Times New Roman" w:eastAsia="Times New Roman" w:hAnsi="Times New Roman" w:cs="Times New Roman"/>
+        </w:rPr>
+        <w:t>df$CATEGORY</w:t>
+      </w:r>
+      <w:proofErr w:type="spellEnd"/>
+      <w:r>
+        <w:rPr>
+          <w:rFonts w:ascii="Times New Roman" w:eastAsia="Times New Roman" w:hAnsi="Times New Roman" w:cs="Times New Roman"/>
+        </w:rPr>
+        <w:t xml:space="preserve"> == "Celebrity"], </w:t>
       </w:r>
     </w:p>
     <w:p>
@@ -5049,7 +5600,35 @@
         <w:rPr>
           <w:rFonts w:ascii="Times New Roman" w:eastAsia="Times New Roman" w:hAnsi="Times New Roman" w:cs="Times New Roman"/>
         </w:rPr>
-        <w:t># cleanup</w:t>
+        <w:t xml:space="preserve">     </w:t>
+      </w:r>
+      <w:proofErr w:type="gramStart"/>
+      <w:r>
+        <w:rPr>
+          <w:rFonts w:ascii="Times New Roman" w:eastAsia="Times New Roman" w:hAnsi="Times New Roman" w:cs="Times New Roman"/>
+        </w:rPr>
+        <w:t>col</w:t>
+      </w:r>
+      <w:proofErr w:type="gramEnd"/>
+      <w:r>
+        <w:rPr>
+          <w:rFonts w:ascii="Times New Roman" w:eastAsia="Times New Roman" w:hAnsi="Times New Roman" w:cs="Times New Roman"/>
+        </w:rPr>
+        <w:t xml:space="preserve"> = </w:t>
+      </w:r>
+      <w:proofErr w:type="spellStart"/>
+      <w:r>
+        <w:rPr>
+          <w:rFonts w:ascii="Times New Roman" w:eastAsia="Times New Roman" w:hAnsi="Times New Roman" w:cs="Times New Roman"/>
+        </w:rPr>
+        <w:t>rgb</w:t>
+      </w:r>
+      <w:proofErr w:type="spellEnd"/>
+      <w:r>
+        <w:rPr>
+          <w:rFonts w:ascii="Times New Roman" w:eastAsia="Times New Roman" w:hAnsi="Times New Roman" w:cs="Times New Roman"/>
+        </w:rPr>
+        <w:t xml:space="preserve">(0, 0, 1, 0.5), </w:t>
       </w:r>
     </w:p>
     <w:p>
@@ -5059,19 +5638,11 @@
           <w:rFonts w:ascii="Times New Roman" w:eastAsia="Times New Roman" w:hAnsi="Times New Roman" w:cs="Times New Roman"/>
         </w:rPr>
       </w:pPr>
-      <w:proofErr w:type="spellStart"/>
-      <w:r>
-        <w:rPr>
-          <w:rFonts w:ascii="Times New Roman" w:eastAsia="Times New Roman" w:hAnsi="Times New Roman" w:cs="Times New Roman"/>
-        </w:rPr>
-        <w:t>df$ER</w:t>
-      </w:r>
-      <w:proofErr w:type="spellEnd"/>
-      <w:r>
-        <w:rPr>
-          <w:rFonts w:ascii="Times New Roman" w:eastAsia="Times New Roman" w:hAnsi="Times New Roman" w:cs="Times New Roman"/>
-        </w:rPr>
-        <w:t xml:space="preserve"> &lt;- </w:t>
+      <w:r>
+        <w:rPr>
+          <w:rFonts w:ascii="Times New Roman" w:eastAsia="Times New Roman" w:hAnsi="Times New Roman" w:cs="Times New Roman"/>
+        </w:rPr>
+        <w:t xml:space="preserve">     </w:t>
       </w:r>
       <w:proofErr w:type="spellStart"/>
       <w:proofErr w:type="gramStart"/>
@@ -5079,49 +5650,29 @@
         <w:rPr>
           <w:rFonts w:ascii="Times New Roman" w:eastAsia="Times New Roman" w:hAnsi="Times New Roman" w:cs="Times New Roman"/>
         </w:rPr>
-        <w:t>gsub</w:t>
+        <w:t>xlim</w:t>
       </w:r>
       <w:proofErr w:type="spellEnd"/>
-      <w:r>
-        <w:rPr>
-          <w:rFonts w:ascii="Times New Roman" w:eastAsia="Times New Roman" w:hAnsi="Times New Roman" w:cs="Times New Roman"/>
-        </w:rPr>
-        <w:t>(</w:t>
-      </w:r>
       <w:proofErr w:type="gramEnd"/>
       <w:r>
         <w:rPr>
           <w:rFonts w:ascii="Times New Roman" w:eastAsia="Times New Roman" w:hAnsi="Times New Roman" w:cs="Times New Roman"/>
         </w:rPr>
-        <w:t xml:space="preserve">"[^0-9.]", "", </w:t>
+        <w:t xml:space="preserve"> = range(</w:t>
       </w:r>
       <w:proofErr w:type="spellStart"/>
       <w:r>
         <w:rPr>
           <w:rFonts w:ascii="Times New Roman" w:eastAsia="Times New Roman" w:hAnsi="Times New Roman" w:cs="Times New Roman"/>
         </w:rPr>
-        <w:t>df$</w:t>
-      </w:r>
-      <w:proofErr w:type="gramStart"/>
-      <w:r>
-        <w:rPr>
-          <w:rFonts w:ascii="Times New Roman" w:eastAsia="Times New Roman" w:hAnsi="Times New Roman" w:cs="Times New Roman"/>
-        </w:rPr>
-        <w:t>ER</w:t>
+        <w:t>df$ER</w:t>
       </w:r>
       <w:proofErr w:type="spellEnd"/>
       <w:r>
         <w:rPr>
           <w:rFonts w:ascii="Times New Roman" w:eastAsia="Times New Roman" w:hAnsi="Times New Roman" w:cs="Times New Roman"/>
         </w:rPr>
-        <w:t>)  #</w:t>
-      </w:r>
-      <w:proofErr w:type="gramEnd"/>
-      <w:r>
-        <w:rPr>
-          <w:rFonts w:ascii="Times New Roman" w:eastAsia="Times New Roman" w:hAnsi="Times New Roman" w:cs="Times New Roman"/>
-        </w:rPr>
-        <w:t xml:space="preserve"> Keep only numbers and decimal</w:t>
+        <w:t>, na.rm = TRUE),</w:t>
       </w:r>
     </w:p>
     <w:p>
@@ -5131,49 +5682,147 @@
           <w:rFonts w:ascii="Times New Roman" w:eastAsia="Times New Roman" w:hAnsi="Times New Roman" w:cs="Times New Roman"/>
         </w:rPr>
       </w:pPr>
+      <w:r>
+        <w:rPr>
+          <w:rFonts w:ascii="Times New Roman" w:eastAsia="Times New Roman" w:hAnsi="Times New Roman" w:cs="Times New Roman"/>
+        </w:rPr>
+        <w:t xml:space="preserve">     main = "Histogram of Engagement Rate (ER) by Category",</w:t>
+      </w:r>
+    </w:p>
+    <w:p>
+      <w:pPr>
+        <w:ind w:left="1440"/>
+        <w:rPr>
+          <w:rFonts w:ascii="Times New Roman" w:eastAsia="Times New Roman" w:hAnsi="Times New Roman" w:cs="Times New Roman"/>
+        </w:rPr>
+      </w:pPr>
+      <w:r>
+        <w:rPr>
+          <w:rFonts w:ascii="Times New Roman" w:eastAsia="Times New Roman" w:hAnsi="Times New Roman" w:cs="Times New Roman"/>
+        </w:rPr>
+        <w:t xml:space="preserve">     </w:t>
+      </w:r>
       <w:proofErr w:type="spellStart"/>
       <w:r>
         <w:rPr>
           <w:rFonts w:ascii="Times New Roman" w:eastAsia="Times New Roman" w:hAnsi="Times New Roman" w:cs="Times New Roman"/>
         </w:rPr>
-        <w:t>df$ER</w:t>
+        <w:t>xlab</w:t>
       </w:r>
       <w:proofErr w:type="spellEnd"/>
       <w:r>
         <w:rPr>
           <w:rFonts w:ascii="Times New Roman" w:eastAsia="Times New Roman" w:hAnsi="Times New Roman" w:cs="Times New Roman"/>
         </w:rPr>
-        <w:t xml:space="preserve"> &lt;- </w:t>
-      </w:r>
+        <w:t xml:space="preserve"> = "Engagement Rate (ER)", </w:t>
+      </w:r>
+    </w:p>
+    <w:p>
+      <w:pPr>
+        <w:ind w:left="1440"/>
+        <w:rPr>
+          <w:rFonts w:ascii="Times New Roman" w:eastAsia="Times New Roman" w:hAnsi="Times New Roman" w:cs="Times New Roman"/>
+        </w:rPr>
+      </w:pPr>
+      <w:r>
+        <w:rPr>
+          <w:rFonts w:ascii="Times New Roman" w:eastAsia="Times New Roman" w:hAnsi="Times New Roman" w:cs="Times New Roman"/>
+        </w:rPr>
+        <w:t xml:space="preserve">     </w:t>
+      </w:r>
+      <w:proofErr w:type="spellStart"/>
+      <w:r>
+        <w:rPr>
+          <w:rFonts w:ascii="Times New Roman" w:eastAsia="Times New Roman" w:hAnsi="Times New Roman" w:cs="Times New Roman"/>
+        </w:rPr>
+        <w:t>ylab</w:t>
+      </w:r>
+      <w:proofErr w:type="spellEnd"/>
+      <w:r>
+        <w:rPr>
+          <w:rFonts w:ascii="Times New Roman" w:eastAsia="Times New Roman" w:hAnsi="Times New Roman" w:cs="Times New Roman"/>
+        </w:rPr>
+        <w:t xml:space="preserve"> = "Frequency",</w:t>
+      </w:r>
+    </w:p>
+    <w:p>
+      <w:pPr>
+        <w:ind w:left="1440"/>
+        <w:rPr>
+          <w:rFonts w:ascii="Times New Roman" w:eastAsia="Times New Roman" w:hAnsi="Times New Roman" w:cs="Times New Roman"/>
+        </w:rPr>
+      </w:pPr>
+      <w:r>
+        <w:rPr>
+          <w:rFonts w:ascii="Times New Roman" w:eastAsia="Times New Roman" w:hAnsi="Times New Roman" w:cs="Times New Roman"/>
+        </w:rPr>
+        <w:t xml:space="preserve">     breaks = 10)</w:t>
+      </w:r>
+    </w:p>
+    <w:p>
+      <w:pPr>
+        <w:ind w:left="1440"/>
+        <w:rPr>
+          <w:rFonts w:ascii="Times New Roman" w:eastAsia="Times New Roman" w:hAnsi="Times New Roman" w:cs="Times New Roman"/>
+        </w:rPr>
+      </w:pPr>
+      <w:r>
+        <w:rPr>
+          <w:rFonts w:ascii="Times New Roman" w:eastAsia="Times New Roman" w:hAnsi="Times New Roman" w:cs="Times New Roman"/>
+        </w:rPr>
+        <w:t># non-celebrity histogram</w:t>
+      </w:r>
+    </w:p>
+    <w:p>
+      <w:pPr>
+        <w:ind w:left="1440"/>
+        <w:rPr>
+          <w:rFonts w:ascii="Times New Roman" w:eastAsia="Times New Roman" w:hAnsi="Times New Roman" w:cs="Times New Roman"/>
+        </w:rPr>
+      </w:pPr>
       <w:proofErr w:type="spellStart"/>
       <w:proofErr w:type="gramStart"/>
       <w:r>
         <w:rPr>
           <w:rFonts w:ascii="Times New Roman" w:eastAsia="Times New Roman" w:hAnsi="Times New Roman" w:cs="Times New Roman"/>
         </w:rPr>
-        <w:t>as.numeric</w:t>
+        <w:t>hist</w:t>
       </w:r>
       <w:proofErr w:type="spellEnd"/>
+      <w:r>
+        <w:rPr>
+          <w:rFonts w:ascii="Times New Roman" w:eastAsia="Times New Roman" w:hAnsi="Times New Roman" w:cs="Times New Roman"/>
+        </w:rPr>
+        <w:t>(</w:t>
+      </w:r>
+      <w:proofErr w:type="spellStart"/>
       <w:proofErr w:type="gramEnd"/>
       <w:r>
         <w:rPr>
           <w:rFonts w:ascii="Times New Roman" w:eastAsia="Times New Roman" w:hAnsi="Times New Roman" w:cs="Times New Roman"/>
         </w:rPr>
-        <w:t>(</w:t>
+        <w:t>df$ER</w:t>
+      </w:r>
+      <w:proofErr w:type="spellEnd"/>
+      <w:r>
+        <w:rPr>
+          <w:rFonts w:ascii="Times New Roman" w:eastAsia="Times New Roman" w:hAnsi="Times New Roman" w:cs="Times New Roman"/>
+        </w:rPr>
+        <w:t>[</w:t>
       </w:r>
       <w:proofErr w:type="spellStart"/>
       <w:r>
         <w:rPr>
           <w:rFonts w:ascii="Times New Roman" w:eastAsia="Times New Roman" w:hAnsi="Times New Roman" w:cs="Times New Roman"/>
         </w:rPr>
-        <w:t>df$ER</w:t>
+        <w:t>df$CATEGORY</w:t>
       </w:r>
       <w:proofErr w:type="spellEnd"/>
       <w:r>
         <w:rPr>
           <w:rFonts w:ascii="Times New Roman" w:eastAsia="Times New Roman" w:hAnsi="Times New Roman" w:cs="Times New Roman"/>
         </w:rPr>
-        <w:t>)</w:t>
+        <w:t xml:space="preserve"> == "Non-Celebrity"], </w:t>
       </w:r>
     </w:p>
     <w:p>
@@ -5187,21 +5836,35 @@
         <w:rPr>
           <w:rFonts w:ascii="Times New Roman" w:eastAsia="Times New Roman" w:hAnsi="Times New Roman" w:cs="Times New Roman"/>
         </w:rPr>
-        <w:t>head(</w:t>
+        <w:t xml:space="preserve">     </w:t>
+      </w:r>
+      <w:proofErr w:type="gramStart"/>
+      <w:r>
+        <w:rPr>
+          <w:rFonts w:ascii="Times New Roman" w:eastAsia="Times New Roman" w:hAnsi="Times New Roman" w:cs="Times New Roman"/>
+        </w:rPr>
+        <w:t>col</w:t>
+      </w:r>
+      <w:proofErr w:type="gramEnd"/>
+      <w:r>
+        <w:rPr>
+          <w:rFonts w:ascii="Times New Roman" w:eastAsia="Times New Roman" w:hAnsi="Times New Roman" w:cs="Times New Roman"/>
+        </w:rPr>
+        <w:t xml:space="preserve"> = </w:t>
       </w:r>
       <w:proofErr w:type="spellStart"/>
       <w:r>
         <w:rPr>
           <w:rFonts w:ascii="Times New Roman" w:eastAsia="Times New Roman" w:hAnsi="Times New Roman" w:cs="Times New Roman"/>
         </w:rPr>
-        <w:t>df$ER</w:t>
+        <w:t>rgb</w:t>
       </w:r>
       <w:proofErr w:type="spellEnd"/>
       <w:r>
         <w:rPr>
           <w:rFonts w:ascii="Times New Roman" w:eastAsia="Times New Roman" w:hAnsi="Times New Roman" w:cs="Times New Roman"/>
         </w:rPr>
-        <w:t>)</w:t>
+        <w:t xml:space="preserve">(1, 0, 0, 0.5), </w:t>
       </w:r>
     </w:p>
     <w:p>
@@ -5215,7 +5878,7 @@
         <w:rPr>
           <w:rFonts w:ascii="Times New Roman" w:eastAsia="Times New Roman" w:hAnsi="Times New Roman" w:cs="Times New Roman"/>
         </w:rPr>
-        <w:t># Categorization</w:t>
+        <w:t xml:space="preserve">     add = TRUE, </w:t>
       </w:r>
     </w:p>
     <w:p>
@@ -5225,55 +5888,163 @@
           <w:rFonts w:ascii="Times New Roman" w:eastAsia="Times New Roman" w:hAnsi="Times New Roman" w:cs="Times New Roman"/>
         </w:rPr>
       </w:pPr>
+      <w:r>
+        <w:rPr>
+          <w:rFonts w:ascii="Times New Roman" w:eastAsia="Times New Roman" w:hAnsi="Times New Roman" w:cs="Times New Roman"/>
+        </w:rPr>
+        <w:t xml:space="preserve">     breaks = 10)</w:t>
+      </w:r>
+    </w:p>
+    <w:p>
+      <w:pPr>
+        <w:ind w:left="1440"/>
+        <w:rPr>
+          <w:rFonts w:ascii="Times New Roman" w:eastAsia="Times New Roman" w:hAnsi="Times New Roman" w:cs="Times New Roman"/>
+        </w:rPr>
+      </w:pPr>
+      <w:proofErr w:type="gramStart"/>
+      <w:r>
+        <w:rPr>
+          <w:rFonts w:ascii="Times New Roman" w:eastAsia="Times New Roman" w:hAnsi="Times New Roman" w:cs="Times New Roman"/>
+        </w:rPr>
+        <w:t>legend(</w:t>
+      </w:r>
+      <w:proofErr w:type="gramEnd"/>
+      <w:r>
+        <w:rPr>
+          <w:rFonts w:ascii="Times New Roman" w:eastAsia="Times New Roman" w:hAnsi="Times New Roman" w:cs="Times New Roman"/>
+        </w:rPr>
+        <w:t>"</w:t>
+      </w:r>
       <w:proofErr w:type="spellStart"/>
       <w:r>
         <w:rPr>
           <w:rFonts w:ascii="Times New Roman" w:eastAsia="Times New Roman" w:hAnsi="Times New Roman" w:cs="Times New Roman"/>
         </w:rPr>
-        <w:t>df$CATEGORY</w:t>
+        <w:t>topright</w:t>
       </w:r>
       <w:proofErr w:type="spellEnd"/>
       <w:r>
         <w:rPr>
           <w:rFonts w:ascii="Times New Roman" w:eastAsia="Times New Roman" w:hAnsi="Times New Roman" w:cs="Times New Roman"/>
         </w:rPr>
-        <w:t xml:space="preserve"> &lt;- </w:t>
-      </w:r>
+        <w:t>", legend = c("Celebrity", "Non-Celebrity"),</w:t>
+      </w:r>
+    </w:p>
+    <w:p>
+      <w:pPr>
+        <w:ind w:left="1440"/>
+        <w:rPr>
+          <w:rFonts w:ascii="Times New Roman" w:eastAsia="Times New Roman" w:hAnsi="Times New Roman" w:cs="Times New Roman"/>
+        </w:rPr>
+      </w:pPr>
+      <w:r>
+        <w:rPr>
+          <w:rFonts w:ascii="Times New Roman" w:eastAsia="Times New Roman" w:hAnsi="Times New Roman" w:cs="Times New Roman"/>
+        </w:rPr>
+        <w:t xml:space="preserve">       </w:t>
+      </w:r>
+      <w:proofErr w:type="gramStart"/>
+      <w:r>
+        <w:rPr>
+          <w:rFonts w:ascii="Times New Roman" w:eastAsia="Times New Roman" w:hAnsi="Times New Roman" w:cs="Times New Roman"/>
+        </w:rPr>
+        <w:t>fill</w:t>
+      </w:r>
+      <w:proofErr w:type="gramEnd"/>
+      <w:r>
+        <w:rPr>
+          <w:rFonts w:ascii="Times New Roman" w:eastAsia="Times New Roman" w:hAnsi="Times New Roman" w:cs="Times New Roman"/>
+        </w:rPr>
+        <w:t xml:space="preserve"> = c(</w:t>
+      </w:r>
+      <w:proofErr w:type="spellStart"/>
+      <w:r>
+        <w:rPr>
+          <w:rFonts w:ascii="Times New Roman" w:eastAsia="Times New Roman" w:hAnsi="Times New Roman" w:cs="Times New Roman"/>
+        </w:rPr>
+        <w:t>rgb</w:t>
+      </w:r>
+      <w:proofErr w:type="spellEnd"/>
+      <w:r>
+        <w:rPr>
+          <w:rFonts w:ascii="Times New Roman" w:eastAsia="Times New Roman" w:hAnsi="Times New Roman" w:cs="Times New Roman"/>
+        </w:rPr>
+        <w:t xml:space="preserve">(0, 0, 1, 0.5), </w:t>
+      </w:r>
+      <w:proofErr w:type="spellStart"/>
+      <w:r>
+        <w:rPr>
+          <w:rFonts w:ascii="Times New Roman" w:eastAsia="Times New Roman" w:hAnsi="Times New Roman" w:cs="Times New Roman"/>
+        </w:rPr>
+        <w:t>rgb</w:t>
+      </w:r>
+      <w:proofErr w:type="spellEnd"/>
+      <w:r>
+        <w:rPr>
+          <w:rFonts w:ascii="Times New Roman" w:eastAsia="Times New Roman" w:hAnsi="Times New Roman" w:cs="Times New Roman"/>
+        </w:rPr>
+        <w:t>(1, 0, 0, 0.5)))</w:t>
+      </w:r>
+    </w:p>
+    <w:p>
+      <w:pPr>
+        <w:ind w:left="1440"/>
+        <w:rPr>
+          <w:rFonts w:ascii="Times New Roman" w:eastAsia="Times New Roman" w:hAnsi="Times New Roman" w:cs="Times New Roman"/>
+        </w:rPr>
+      </w:pPr>
       <w:proofErr w:type="spellStart"/>
       <w:proofErr w:type="gramStart"/>
       <w:r>
         <w:rPr>
           <w:rFonts w:ascii="Times New Roman" w:eastAsia="Times New Roman" w:hAnsi="Times New Roman" w:cs="Times New Roman"/>
         </w:rPr>
-        <w:t>ifelse</w:t>
+        <w:t>dev.off</w:t>
       </w:r>
       <w:proofErr w:type="spellEnd"/>
       <w:r>
         <w:rPr>
           <w:rFonts w:ascii="Times New Roman" w:eastAsia="Times New Roman" w:hAnsi="Times New Roman" w:cs="Times New Roman"/>
         </w:rPr>
-        <w:t>(</w:t>
-      </w:r>
+        <w:t>()</w:t>
+      </w:r>
+      <w:proofErr w:type="gramEnd"/>
+    </w:p>
+    <w:p>
+      <w:pPr>
+        <w:ind w:left="1440"/>
+        <w:rPr>
+          <w:rFonts w:ascii="Times New Roman" w:eastAsia="Times New Roman" w:hAnsi="Times New Roman" w:cs="Times New Roman"/>
+        </w:rPr>
+      </w:pPr>
+      <w:r>
+        <w:rPr>
+          <w:rFonts w:ascii="Times New Roman" w:eastAsia="Times New Roman" w:hAnsi="Times New Roman" w:cs="Times New Roman"/>
+        </w:rPr>
+        <w:t># Student T-Test</w:t>
+      </w:r>
+    </w:p>
+    <w:p>
+      <w:pPr>
+        <w:ind w:left="1440"/>
+        <w:rPr>
+          <w:rFonts w:ascii="Times New Roman" w:eastAsia="Times New Roman" w:hAnsi="Times New Roman" w:cs="Times New Roman"/>
+        </w:rPr>
+      </w:pPr>
       <w:proofErr w:type="spellStart"/>
       <w:r>
         <w:rPr>
           <w:rFonts w:ascii="Times New Roman" w:eastAsia="Times New Roman" w:hAnsi="Times New Roman" w:cs="Times New Roman"/>
         </w:rPr>
-        <w:t>grepl</w:t>
+        <w:t>celebrity_group</w:t>
       </w:r>
       <w:proofErr w:type="spellEnd"/>
       <w:r>
         <w:rPr>
           <w:rFonts w:ascii="Times New Roman" w:eastAsia="Times New Roman" w:hAnsi="Times New Roman" w:cs="Times New Roman"/>
         </w:rPr>
-        <w:t>(</w:t>
-      </w:r>
-      <w:proofErr w:type="gramEnd"/>
-      <w:r>
-        <w:rPr>
-          <w:rFonts w:ascii="Times New Roman" w:eastAsia="Times New Roman" w:hAnsi="Times New Roman" w:cs="Times New Roman"/>
-        </w:rPr>
-        <w:t xml:space="preserve">"celebrities", df$CATEGORIES.1, </w:t>
+        <w:t xml:space="preserve"> &lt;- </w:t>
       </w:r>
       <w:proofErr w:type="spellStart"/>
       <w:proofErr w:type="gramStart"/>
@@ -5281,15 +6052,29 @@
         <w:rPr>
           <w:rFonts w:ascii="Times New Roman" w:eastAsia="Times New Roman" w:hAnsi="Times New Roman" w:cs="Times New Roman"/>
         </w:rPr>
-        <w:t>ignore.case</w:t>
+        <w:t>df</w:t>
       </w:r>
       <w:proofErr w:type="spellEnd"/>
+      <w:r>
+        <w:rPr>
+          <w:rFonts w:ascii="Times New Roman" w:eastAsia="Times New Roman" w:hAnsi="Times New Roman" w:cs="Times New Roman"/>
+        </w:rPr>
+        <w:t>[</w:t>
+      </w:r>
+      <w:proofErr w:type="spellStart"/>
       <w:proofErr w:type="gramEnd"/>
       <w:r>
         <w:rPr>
           <w:rFonts w:ascii="Times New Roman" w:eastAsia="Times New Roman" w:hAnsi="Times New Roman" w:cs="Times New Roman"/>
         </w:rPr>
-        <w:t xml:space="preserve"> = TRUE), "Celebrity", "Non-Celebrity")</w:t>
+        <w:t>df$CATEGORY</w:t>
+      </w:r>
+      <w:proofErr w:type="spellEnd"/>
+      <w:r>
+        <w:rPr>
+          <w:rFonts w:ascii="Times New Roman" w:eastAsia="Times New Roman" w:hAnsi="Times New Roman" w:cs="Times New Roman"/>
+        </w:rPr>
+        <w:t xml:space="preserve"> == 'Celebrity', 'ER']</w:t>
       </w:r>
     </w:p>
     <w:p>
@@ -5299,263 +6084,34 @@
           <w:rFonts w:ascii="Times New Roman" w:eastAsia="Times New Roman" w:hAnsi="Times New Roman" w:cs="Times New Roman"/>
         </w:rPr>
       </w:pPr>
-      <w:r>
-        <w:rPr>
-          <w:rFonts w:ascii="Times New Roman" w:eastAsia="Times New Roman" w:hAnsi="Times New Roman" w:cs="Times New Roman"/>
-        </w:rPr>
-        <w:t>#Boxplot</w:t>
-      </w:r>
-    </w:p>
-    <w:p>
-      <w:pPr>
-        <w:ind w:left="1440"/>
-        <w:rPr>
-          <w:rFonts w:ascii="Times New Roman" w:eastAsia="Times New Roman" w:hAnsi="Times New Roman" w:cs="Times New Roman"/>
-        </w:rPr>
-      </w:pPr>
       <w:proofErr w:type="spellStart"/>
       <w:r>
         <w:rPr>
           <w:rFonts w:ascii="Times New Roman" w:eastAsia="Times New Roman" w:hAnsi="Times New Roman" w:cs="Times New Roman"/>
         </w:rPr>
-        <w:t>png</w:t>
+        <w:t>non_celebrity_group</w:t>
       </w:r>
       <w:proofErr w:type="spellEnd"/>
       <w:r>
         <w:rPr>
           <w:rFonts w:ascii="Times New Roman" w:eastAsia="Times New Roman" w:hAnsi="Times New Roman" w:cs="Times New Roman"/>
         </w:rPr>
-        <w:t>("Boxplot.png")</w:t>
-      </w:r>
-    </w:p>
-    <w:p>
-      <w:pPr>
-        <w:ind w:left="1440"/>
-        <w:rPr>
-          <w:rFonts w:ascii="Times New Roman" w:eastAsia="Times New Roman" w:hAnsi="Times New Roman" w:cs="Times New Roman"/>
-        </w:rPr>
-      </w:pPr>
-      <w:proofErr w:type="gramStart"/>
-      <w:r>
-        <w:rPr>
-          <w:rFonts w:ascii="Times New Roman" w:eastAsia="Times New Roman" w:hAnsi="Times New Roman" w:cs="Times New Roman"/>
-        </w:rPr>
-        <w:t>boxplot(</w:t>
-      </w:r>
-      <w:proofErr w:type="gramEnd"/>
-      <w:r>
-        <w:rPr>
-          <w:rFonts w:ascii="Times New Roman" w:eastAsia="Times New Roman" w:hAnsi="Times New Roman" w:cs="Times New Roman"/>
-        </w:rPr>
-        <w:t xml:space="preserve">ER ~ CATEGORY, data = </w:t>
-      </w:r>
-      <w:proofErr w:type="spellStart"/>
-      <w:r>
-        <w:rPr>
-          <w:rFonts w:ascii="Times New Roman" w:eastAsia="Times New Roman" w:hAnsi="Times New Roman" w:cs="Times New Roman"/>
-        </w:rPr>
-        <w:t>df</w:t>
-      </w:r>
-      <w:proofErr w:type="spellEnd"/>
-      <w:r>
-        <w:rPr>
-          <w:rFonts w:ascii="Times New Roman" w:eastAsia="Times New Roman" w:hAnsi="Times New Roman" w:cs="Times New Roman"/>
-        </w:rPr>
-        <w:t xml:space="preserve">, </w:t>
-      </w:r>
-    </w:p>
-    <w:p>
-      <w:pPr>
-        <w:ind w:left="1440"/>
-        <w:rPr>
-          <w:rFonts w:ascii="Times New Roman" w:eastAsia="Times New Roman" w:hAnsi="Times New Roman" w:cs="Times New Roman"/>
-        </w:rPr>
-      </w:pPr>
-      <w:r>
-        <w:rPr>
-          <w:rFonts w:ascii="Times New Roman" w:eastAsia="Times New Roman" w:hAnsi="Times New Roman" w:cs="Times New Roman"/>
-        </w:rPr>
-        <w:lastRenderedPageBreak/>
-        <w:t xml:space="preserve">        main = "Comparison of Engagement Rate (ER): Celebrities vs </w:t>
-      </w:r>
-      <w:proofErr w:type="gramStart"/>
-      <w:r>
-        <w:rPr>
-          <w:rFonts w:ascii="Times New Roman" w:eastAsia="Times New Roman" w:hAnsi="Times New Roman" w:cs="Times New Roman"/>
-        </w:rPr>
-        <w:t>Non-Celebrities</w:t>
-      </w:r>
-      <w:proofErr w:type="gramEnd"/>
-      <w:r>
-        <w:rPr>
-          <w:rFonts w:ascii="Times New Roman" w:eastAsia="Times New Roman" w:hAnsi="Times New Roman" w:cs="Times New Roman"/>
-        </w:rPr>
-        <w:t>",</w:t>
-      </w:r>
-    </w:p>
-    <w:p>
-      <w:pPr>
-        <w:ind w:left="1440"/>
-        <w:rPr>
-          <w:rFonts w:ascii="Times New Roman" w:eastAsia="Times New Roman" w:hAnsi="Times New Roman" w:cs="Times New Roman"/>
-        </w:rPr>
-      </w:pPr>
-      <w:r>
-        <w:rPr>
-          <w:rFonts w:ascii="Times New Roman" w:eastAsia="Times New Roman" w:hAnsi="Times New Roman" w:cs="Times New Roman"/>
-        </w:rPr>
-        <w:t xml:space="preserve">        </w:t>
-      </w:r>
-      <w:proofErr w:type="spellStart"/>
-      <w:r>
-        <w:rPr>
-          <w:rFonts w:ascii="Times New Roman" w:eastAsia="Times New Roman" w:hAnsi="Times New Roman" w:cs="Times New Roman"/>
-        </w:rPr>
-        <w:t>xlab</w:t>
-      </w:r>
-      <w:proofErr w:type="spellEnd"/>
-      <w:r>
-        <w:rPr>
-          <w:rFonts w:ascii="Times New Roman" w:eastAsia="Times New Roman" w:hAnsi="Times New Roman" w:cs="Times New Roman"/>
-        </w:rPr>
-        <w:t xml:space="preserve"> = "Category", </w:t>
-      </w:r>
-      <w:proofErr w:type="spellStart"/>
-      <w:r>
-        <w:rPr>
-          <w:rFonts w:ascii="Times New Roman" w:eastAsia="Times New Roman" w:hAnsi="Times New Roman" w:cs="Times New Roman"/>
-        </w:rPr>
-        <w:t>ylab</w:t>
-      </w:r>
-      <w:proofErr w:type="spellEnd"/>
-      <w:r>
-        <w:rPr>
-          <w:rFonts w:ascii="Times New Roman" w:eastAsia="Times New Roman" w:hAnsi="Times New Roman" w:cs="Times New Roman"/>
-        </w:rPr>
-        <w:t xml:space="preserve"> = "Engagement Rate (ER)",</w:t>
-      </w:r>
-    </w:p>
-    <w:p>
-      <w:pPr>
-        <w:ind w:left="1440"/>
-        <w:rPr>
-          <w:rFonts w:ascii="Times New Roman" w:eastAsia="Times New Roman" w:hAnsi="Times New Roman" w:cs="Times New Roman"/>
-        </w:rPr>
-      </w:pPr>
-      <w:r>
-        <w:rPr>
-          <w:rFonts w:ascii="Times New Roman" w:eastAsia="Times New Roman" w:hAnsi="Times New Roman" w:cs="Times New Roman"/>
-        </w:rPr>
-        <w:t xml:space="preserve">        col = </w:t>
-      </w:r>
-      <w:proofErr w:type="gramStart"/>
-      <w:r>
-        <w:rPr>
-          <w:rFonts w:ascii="Times New Roman" w:eastAsia="Times New Roman" w:hAnsi="Times New Roman" w:cs="Times New Roman"/>
-        </w:rPr>
-        <w:t>c(</w:t>
-      </w:r>
-      <w:proofErr w:type="gramEnd"/>
-      <w:r>
-        <w:rPr>
-          <w:rFonts w:ascii="Times New Roman" w:eastAsia="Times New Roman" w:hAnsi="Times New Roman" w:cs="Times New Roman"/>
-        </w:rPr>
-        <w:t>"</w:t>
-      </w:r>
-      <w:proofErr w:type="spellStart"/>
-      <w:r>
-        <w:rPr>
-          <w:rFonts w:ascii="Times New Roman" w:eastAsia="Times New Roman" w:hAnsi="Times New Roman" w:cs="Times New Roman"/>
-        </w:rPr>
-        <w:t>skyblue</w:t>
-      </w:r>
-      <w:proofErr w:type="spellEnd"/>
-      <w:r>
-        <w:rPr>
-          <w:rFonts w:ascii="Times New Roman" w:eastAsia="Times New Roman" w:hAnsi="Times New Roman" w:cs="Times New Roman"/>
-        </w:rPr>
-        <w:t>", "orange"))</w:t>
-      </w:r>
-    </w:p>
-    <w:p>
-      <w:pPr>
-        <w:ind w:left="1440"/>
-        <w:rPr>
-          <w:rFonts w:ascii="Times New Roman" w:eastAsia="Times New Roman" w:hAnsi="Times New Roman" w:cs="Times New Roman"/>
-        </w:rPr>
-      </w:pPr>
+        <w:t xml:space="preserve"> &lt;- </w:t>
+      </w:r>
       <w:proofErr w:type="spellStart"/>
       <w:proofErr w:type="gramStart"/>
       <w:r>
         <w:rPr>
           <w:rFonts w:ascii="Times New Roman" w:eastAsia="Times New Roman" w:hAnsi="Times New Roman" w:cs="Times New Roman"/>
         </w:rPr>
-        <w:t>dev.off</w:t>
+        <w:t>df</w:t>
       </w:r>
       <w:proofErr w:type="spellEnd"/>
       <w:r>
         <w:rPr>
           <w:rFonts w:ascii="Times New Roman" w:eastAsia="Times New Roman" w:hAnsi="Times New Roman" w:cs="Times New Roman"/>
         </w:rPr>
-        <w:t>(</w:t>
-      </w:r>
-      <w:proofErr w:type="gramEnd"/>
-      <w:r>
-        <w:rPr>
-          <w:rFonts w:ascii="Times New Roman" w:eastAsia="Times New Roman" w:hAnsi="Times New Roman" w:cs="Times New Roman"/>
-        </w:rPr>
-        <w:t>)</w:t>
-      </w:r>
-    </w:p>
-    <w:p>
-      <w:pPr>
-        <w:ind w:left="1440"/>
-        <w:rPr>
-          <w:rFonts w:ascii="Times New Roman" w:eastAsia="Times New Roman" w:hAnsi="Times New Roman" w:cs="Times New Roman"/>
-        </w:rPr>
-      </w:pPr>
-      <w:r>
-        <w:rPr>
-          <w:rFonts w:ascii="Times New Roman" w:eastAsia="Times New Roman" w:hAnsi="Times New Roman" w:cs="Times New Roman"/>
-        </w:rPr>
-        <w:t># histogram</w:t>
-      </w:r>
-    </w:p>
-    <w:p>
-      <w:pPr>
-        <w:ind w:left="1440"/>
-        <w:rPr>
-          <w:rFonts w:ascii="Times New Roman" w:eastAsia="Times New Roman" w:hAnsi="Times New Roman" w:cs="Times New Roman"/>
-        </w:rPr>
-      </w:pPr>
-      <w:proofErr w:type="spellStart"/>
-      <w:r>
-        <w:rPr>
-          <w:rFonts w:ascii="Times New Roman" w:eastAsia="Times New Roman" w:hAnsi="Times New Roman" w:cs="Times New Roman"/>
-        </w:rPr>
-        <w:t>png</w:t>
-      </w:r>
-      <w:proofErr w:type="spellEnd"/>
-      <w:r>
-        <w:rPr>
-          <w:rFonts w:ascii="Times New Roman" w:eastAsia="Times New Roman" w:hAnsi="Times New Roman" w:cs="Times New Roman"/>
-        </w:rPr>
-        <w:t>("Histogram.png")</w:t>
-      </w:r>
-    </w:p>
-    <w:p>
-      <w:pPr>
-        <w:ind w:left="1440"/>
-        <w:rPr>
-          <w:rFonts w:ascii="Times New Roman" w:eastAsia="Times New Roman" w:hAnsi="Times New Roman" w:cs="Times New Roman"/>
-        </w:rPr>
-      </w:pPr>
-      <w:proofErr w:type="gramStart"/>
-      <w:r>
-        <w:rPr>
-          <w:rFonts w:ascii="Times New Roman" w:eastAsia="Times New Roman" w:hAnsi="Times New Roman" w:cs="Times New Roman"/>
-        </w:rPr>
-        <w:t>hist(</w:t>
+        <w:t>[</w:t>
       </w:r>
       <w:proofErr w:type="spellStart"/>
       <w:proofErr w:type="gramEnd"/>
@@ -5563,50 +6119,36 @@
         <w:rPr>
           <w:rFonts w:ascii="Times New Roman" w:eastAsia="Times New Roman" w:hAnsi="Times New Roman" w:cs="Times New Roman"/>
         </w:rPr>
-        <w:t>df$</w:t>
-      </w:r>
-      <w:proofErr w:type="gramStart"/>
-      <w:r>
-        <w:rPr>
-          <w:rFonts w:ascii="Times New Roman" w:eastAsia="Times New Roman" w:hAnsi="Times New Roman" w:cs="Times New Roman"/>
-        </w:rPr>
-        <w:t>ER</w:t>
+        <w:t>df$CATEGORY</w:t>
       </w:r>
       <w:proofErr w:type="spellEnd"/>
       <w:r>
         <w:rPr>
           <w:rFonts w:ascii="Times New Roman" w:eastAsia="Times New Roman" w:hAnsi="Times New Roman" w:cs="Times New Roman"/>
         </w:rPr>
-        <w:t>[</w:t>
-      </w:r>
+        <w:t xml:space="preserve"> == 'Non-Celebrity', 'ER']</w:t>
+      </w:r>
+    </w:p>
+    <w:p>
+      <w:pPr>
+        <w:ind w:left="1440"/>
+        <w:rPr>
+          <w:rFonts w:ascii="Times New Roman" w:eastAsia="Times New Roman" w:hAnsi="Times New Roman" w:cs="Times New Roman"/>
+        </w:rPr>
+      </w:pPr>
       <w:proofErr w:type="spellStart"/>
-      <w:proofErr w:type="gramEnd"/>
-      <w:r>
-        <w:rPr>
-          <w:rFonts w:ascii="Times New Roman" w:eastAsia="Times New Roman" w:hAnsi="Times New Roman" w:cs="Times New Roman"/>
-        </w:rPr>
-        <w:t>df$CATEGORY</w:t>
+      <w:r>
+        <w:rPr>
+          <w:rFonts w:ascii="Times New Roman" w:eastAsia="Times New Roman" w:hAnsi="Times New Roman" w:cs="Times New Roman"/>
+        </w:rPr>
+        <w:t>t_test_result</w:t>
       </w:r>
       <w:proofErr w:type="spellEnd"/>
       <w:r>
         <w:rPr>
           <w:rFonts w:ascii="Times New Roman" w:eastAsia="Times New Roman" w:hAnsi="Times New Roman" w:cs="Times New Roman"/>
         </w:rPr>
-        <w:t xml:space="preserve"> == "Celebrity"], </w:t>
-      </w:r>
-    </w:p>
-    <w:p>
-      <w:pPr>
-        <w:ind w:left="1440"/>
-        <w:rPr>
-          <w:rFonts w:ascii="Times New Roman" w:eastAsia="Times New Roman" w:hAnsi="Times New Roman" w:cs="Times New Roman"/>
-        </w:rPr>
-      </w:pPr>
-      <w:r>
-        <w:rPr>
-          <w:rFonts w:ascii="Times New Roman" w:eastAsia="Times New Roman" w:hAnsi="Times New Roman" w:cs="Times New Roman"/>
-        </w:rPr>
-        <w:t xml:space="preserve">     col = </w:t>
+        <w:t xml:space="preserve"> &lt;- </w:t>
       </w:r>
       <w:proofErr w:type="spellStart"/>
       <w:proofErr w:type="gramStart"/>
@@ -5614,597 +6156,7 @@
         <w:rPr>
           <w:rFonts w:ascii="Times New Roman" w:eastAsia="Times New Roman" w:hAnsi="Times New Roman" w:cs="Times New Roman"/>
         </w:rPr>
-        <w:t>rgb</w:t>
-      </w:r>
-      <w:proofErr w:type="spellEnd"/>
-      <w:r>
-        <w:rPr>
-          <w:rFonts w:ascii="Times New Roman" w:eastAsia="Times New Roman" w:hAnsi="Times New Roman" w:cs="Times New Roman"/>
-        </w:rPr>
-        <w:t>(</w:t>
-      </w:r>
-      <w:proofErr w:type="gramEnd"/>
-      <w:r>
-        <w:rPr>
-          <w:rFonts w:ascii="Times New Roman" w:eastAsia="Times New Roman" w:hAnsi="Times New Roman" w:cs="Times New Roman"/>
-        </w:rPr>
-        <w:t xml:space="preserve">0, 0, 1, 0.5), </w:t>
-      </w:r>
-    </w:p>
-    <w:p>
-      <w:pPr>
-        <w:ind w:left="1440"/>
-        <w:rPr>
-          <w:rFonts w:ascii="Times New Roman" w:eastAsia="Times New Roman" w:hAnsi="Times New Roman" w:cs="Times New Roman"/>
-        </w:rPr>
-      </w:pPr>
-      <w:r>
-        <w:rPr>
-          <w:rFonts w:ascii="Times New Roman" w:eastAsia="Times New Roman" w:hAnsi="Times New Roman" w:cs="Times New Roman"/>
-        </w:rPr>
-        <w:t xml:space="preserve">     </w:t>
-      </w:r>
-      <w:proofErr w:type="spellStart"/>
-      <w:r>
-        <w:rPr>
-          <w:rFonts w:ascii="Times New Roman" w:eastAsia="Times New Roman" w:hAnsi="Times New Roman" w:cs="Times New Roman"/>
-        </w:rPr>
-        <w:t>xlim</w:t>
-      </w:r>
-      <w:proofErr w:type="spellEnd"/>
-      <w:r>
-        <w:rPr>
-          <w:rFonts w:ascii="Times New Roman" w:eastAsia="Times New Roman" w:hAnsi="Times New Roman" w:cs="Times New Roman"/>
-        </w:rPr>
-        <w:t xml:space="preserve"> = </w:t>
-      </w:r>
-      <w:proofErr w:type="gramStart"/>
-      <w:r>
-        <w:rPr>
-          <w:rFonts w:ascii="Times New Roman" w:eastAsia="Times New Roman" w:hAnsi="Times New Roman" w:cs="Times New Roman"/>
-        </w:rPr>
-        <w:t>range(</w:t>
-      </w:r>
-      <w:proofErr w:type="spellStart"/>
-      <w:proofErr w:type="gramEnd"/>
-      <w:r>
-        <w:rPr>
-          <w:rFonts w:ascii="Times New Roman" w:eastAsia="Times New Roman" w:hAnsi="Times New Roman" w:cs="Times New Roman"/>
-        </w:rPr>
-        <w:t>df$ER</w:t>
-      </w:r>
-      <w:proofErr w:type="spellEnd"/>
-      <w:r>
-        <w:rPr>
-          <w:rFonts w:ascii="Times New Roman" w:eastAsia="Times New Roman" w:hAnsi="Times New Roman" w:cs="Times New Roman"/>
-        </w:rPr>
-        <w:t>, na.rm = TRUE),</w:t>
-      </w:r>
-    </w:p>
-    <w:p>
-      <w:pPr>
-        <w:ind w:left="1440"/>
-        <w:rPr>
-          <w:rFonts w:ascii="Times New Roman" w:eastAsia="Times New Roman" w:hAnsi="Times New Roman" w:cs="Times New Roman"/>
-        </w:rPr>
-      </w:pPr>
-      <w:r>
-        <w:rPr>
-          <w:rFonts w:ascii="Times New Roman" w:eastAsia="Times New Roman" w:hAnsi="Times New Roman" w:cs="Times New Roman"/>
-        </w:rPr>
-        <w:t xml:space="preserve">     main = "Histogram of Engagement Rate (ER) by Category",</w:t>
-      </w:r>
-    </w:p>
-    <w:p>
-      <w:pPr>
-        <w:ind w:left="1440"/>
-        <w:rPr>
-          <w:rFonts w:ascii="Times New Roman" w:eastAsia="Times New Roman" w:hAnsi="Times New Roman" w:cs="Times New Roman"/>
-        </w:rPr>
-      </w:pPr>
-      <w:r>
-        <w:rPr>
-          <w:rFonts w:ascii="Times New Roman" w:eastAsia="Times New Roman" w:hAnsi="Times New Roman" w:cs="Times New Roman"/>
-        </w:rPr>
-        <w:t xml:space="preserve">     </w:t>
-      </w:r>
-      <w:proofErr w:type="spellStart"/>
-      <w:r>
-        <w:rPr>
-          <w:rFonts w:ascii="Times New Roman" w:eastAsia="Times New Roman" w:hAnsi="Times New Roman" w:cs="Times New Roman"/>
-        </w:rPr>
-        <w:t>xlab</w:t>
-      </w:r>
-      <w:proofErr w:type="spellEnd"/>
-      <w:r>
-        <w:rPr>
-          <w:rFonts w:ascii="Times New Roman" w:eastAsia="Times New Roman" w:hAnsi="Times New Roman" w:cs="Times New Roman"/>
-        </w:rPr>
-        <w:t xml:space="preserve"> = "Engagement Rate (ER)", </w:t>
-      </w:r>
-    </w:p>
-    <w:p>
-      <w:pPr>
-        <w:ind w:left="1440"/>
-        <w:rPr>
-          <w:rFonts w:ascii="Times New Roman" w:eastAsia="Times New Roman" w:hAnsi="Times New Roman" w:cs="Times New Roman"/>
-        </w:rPr>
-      </w:pPr>
-      <w:r>
-        <w:rPr>
-          <w:rFonts w:ascii="Times New Roman" w:eastAsia="Times New Roman" w:hAnsi="Times New Roman" w:cs="Times New Roman"/>
-        </w:rPr>
-        <w:t xml:space="preserve">     </w:t>
-      </w:r>
-      <w:proofErr w:type="spellStart"/>
-      <w:r>
-        <w:rPr>
-          <w:rFonts w:ascii="Times New Roman" w:eastAsia="Times New Roman" w:hAnsi="Times New Roman" w:cs="Times New Roman"/>
-        </w:rPr>
-        <w:t>ylab</w:t>
-      </w:r>
-      <w:proofErr w:type="spellEnd"/>
-      <w:r>
-        <w:rPr>
-          <w:rFonts w:ascii="Times New Roman" w:eastAsia="Times New Roman" w:hAnsi="Times New Roman" w:cs="Times New Roman"/>
-        </w:rPr>
-        <w:t xml:space="preserve"> = "Frequency",</w:t>
-      </w:r>
-    </w:p>
-    <w:p>
-      <w:pPr>
-        <w:ind w:left="1440"/>
-        <w:rPr>
-          <w:rFonts w:ascii="Times New Roman" w:eastAsia="Times New Roman" w:hAnsi="Times New Roman" w:cs="Times New Roman"/>
-        </w:rPr>
-      </w:pPr>
-      <w:r>
-        <w:rPr>
-          <w:rFonts w:ascii="Times New Roman" w:eastAsia="Times New Roman" w:hAnsi="Times New Roman" w:cs="Times New Roman"/>
-        </w:rPr>
-        <w:t xml:space="preserve">     breaks = 10)</w:t>
-      </w:r>
-    </w:p>
-    <w:p>
-      <w:pPr>
-        <w:ind w:left="1440"/>
-        <w:rPr>
-          <w:rFonts w:ascii="Times New Roman" w:eastAsia="Times New Roman" w:hAnsi="Times New Roman" w:cs="Times New Roman"/>
-        </w:rPr>
-      </w:pPr>
-      <w:r>
-        <w:rPr>
-          <w:rFonts w:ascii="Times New Roman" w:eastAsia="Times New Roman" w:hAnsi="Times New Roman" w:cs="Times New Roman"/>
-        </w:rPr>
-        <w:t># non-celebrity histogram</w:t>
-      </w:r>
-    </w:p>
-    <w:p>
-      <w:pPr>
-        <w:ind w:left="1440"/>
-        <w:rPr>
-          <w:rFonts w:ascii="Times New Roman" w:eastAsia="Times New Roman" w:hAnsi="Times New Roman" w:cs="Times New Roman"/>
-        </w:rPr>
-      </w:pPr>
-      <w:proofErr w:type="gramStart"/>
-      <w:r>
-        <w:rPr>
-          <w:rFonts w:ascii="Times New Roman" w:eastAsia="Times New Roman" w:hAnsi="Times New Roman" w:cs="Times New Roman"/>
-        </w:rPr>
-        <w:t>hist(</w:t>
-      </w:r>
-      <w:proofErr w:type="spellStart"/>
-      <w:proofErr w:type="gramEnd"/>
-      <w:r>
-        <w:rPr>
-          <w:rFonts w:ascii="Times New Roman" w:eastAsia="Times New Roman" w:hAnsi="Times New Roman" w:cs="Times New Roman"/>
-        </w:rPr>
-        <w:t>df$</w:t>
-      </w:r>
-      <w:proofErr w:type="gramStart"/>
-      <w:r>
-        <w:rPr>
-          <w:rFonts w:ascii="Times New Roman" w:eastAsia="Times New Roman" w:hAnsi="Times New Roman" w:cs="Times New Roman"/>
-        </w:rPr>
-        <w:t>ER</w:t>
-      </w:r>
-      <w:proofErr w:type="spellEnd"/>
-      <w:r>
-        <w:rPr>
-          <w:rFonts w:ascii="Times New Roman" w:eastAsia="Times New Roman" w:hAnsi="Times New Roman" w:cs="Times New Roman"/>
-        </w:rPr>
-        <w:t>[</w:t>
-      </w:r>
-      <w:proofErr w:type="spellStart"/>
-      <w:proofErr w:type="gramEnd"/>
-      <w:r>
-        <w:rPr>
-          <w:rFonts w:ascii="Times New Roman" w:eastAsia="Times New Roman" w:hAnsi="Times New Roman" w:cs="Times New Roman"/>
-        </w:rPr>
-        <w:t>df$CATEGORY</w:t>
-      </w:r>
-      <w:proofErr w:type="spellEnd"/>
-      <w:r>
-        <w:rPr>
-          <w:rFonts w:ascii="Times New Roman" w:eastAsia="Times New Roman" w:hAnsi="Times New Roman" w:cs="Times New Roman"/>
-        </w:rPr>
-        <w:t xml:space="preserve"> == "</w:t>
-      </w:r>
-      <w:proofErr w:type="gramStart"/>
-      <w:r>
-        <w:rPr>
-          <w:rFonts w:ascii="Times New Roman" w:eastAsia="Times New Roman" w:hAnsi="Times New Roman" w:cs="Times New Roman"/>
-        </w:rPr>
-        <w:t>Non-Celebrity</w:t>
-      </w:r>
-      <w:proofErr w:type="gramEnd"/>
-      <w:r>
-        <w:rPr>
-          <w:rFonts w:ascii="Times New Roman" w:eastAsia="Times New Roman" w:hAnsi="Times New Roman" w:cs="Times New Roman"/>
-        </w:rPr>
-        <w:t xml:space="preserve">"], </w:t>
-      </w:r>
-    </w:p>
-    <w:p>
-      <w:pPr>
-        <w:ind w:left="1440"/>
-        <w:rPr>
-          <w:rFonts w:ascii="Times New Roman" w:eastAsia="Times New Roman" w:hAnsi="Times New Roman" w:cs="Times New Roman"/>
-        </w:rPr>
-      </w:pPr>
-      <w:r>
-        <w:rPr>
-          <w:rFonts w:ascii="Times New Roman" w:eastAsia="Times New Roman" w:hAnsi="Times New Roman" w:cs="Times New Roman"/>
-        </w:rPr>
-        <w:t xml:space="preserve">     col = </w:t>
-      </w:r>
-      <w:proofErr w:type="spellStart"/>
-      <w:proofErr w:type="gramStart"/>
-      <w:r>
-        <w:rPr>
-          <w:rFonts w:ascii="Times New Roman" w:eastAsia="Times New Roman" w:hAnsi="Times New Roman" w:cs="Times New Roman"/>
-        </w:rPr>
-        <w:t>rgb</w:t>
-      </w:r>
-      <w:proofErr w:type="spellEnd"/>
-      <w:r>
-        <w:rPr>
-          <w:rFonts w:ascii="Times New Roman" w:eastAsia="Times New Roman" w:hAnsi="Times New Roman" w:cs="Times New Roman"/>
-        </w:rPr>
-        <w:t>(</w:t>
-      </w:r>
-      <w:proofErr w:type="gramEnd"/>
-      <w:r>
-        <w:rPr>
-          <w:rFonts w:ascii="Times New Roman" w:eastAsia="Times New Roman" w:hAnsi="Times New Roman" w:cs="Times New Roman"/>
-        </w:rPr>
-        <w:t xml:space="preserve">1, 0, 0, 0.5), </w:t>
-      </w:r>
-    </w:p>
-    <w:p>
-      <w:pPr>
-        <w:ind w:left="1440"/>
-        <w:rPr>
-          <w:rFonts w:ascii="Times New Roman" w:eastAsia="Times New Roman" w:hAnsi="Times New Roman" w:cs="Times New Roman"/>
-        </w:rPr>
-      </w:pPr>
-      <w:r>
-        <w:rPr>
-          <w:rFonts w:ascii="Times New Roman" w:eastAsia="Times New Roman" w:hAnsi="Times New Roman" w:cs="Times New Roman"/>
-        </w:rPr>
-        <w:t xml:space="preserve">     add = TRUE, </w:t>
-      </w:r>
-    </w:p>
-    <w:p>
-      <w:pPr>
-        <w:ind w:left="1440"/>
-        <w:rPr>
-          <w:rFonts w:ascii="Times New Roman" w:eastAsia="Times New Roman" w:hAnsi="Times New Roman" w:cs="Times New Roman"/>
-        </w:rPr>
-      </w:pPr>
-      <w:r>
-        <w:rPr>
-          <w:rFonts w:ascii="Times New Roman" w:eastAsia="Times New Roman" w:hAnsi="Times New Roman" w:cs="Times New Roman"/>
-        </w:rPr>
-        <w:t xml:space="preserve">     breaks = 10)</w:t>
-      </w:r>
-    </w:p>
-    <w:p>
-      <w:pPr>
-        <w:ind w:left="1440"/>
-        <w:rPr>
-          <w:rFonts w:ascii="Times New Roman" w:eastAsia="Times New Roman" w:hAnsi="Times New Roman" w:cs="Times New Roman"/>
-        </w:rPr>
-      </w:pPr>
-      <w:proofErr w:type="gramStart"/>
-      <w:r>
-        <w:rPr>
-          <w:rFonts w:ascii="Times New Roman" w:eastAsia="Times New Roman" w:hAnsi="Times New Roman" w:cs="Times New Roman"/>
-        </w:rPr>
-        <w:t>legend(</w:t>
-      </w:r>
-      <w:proofErr w:type="gramEnd"/>
-      <w:r>
-        <w:rPr>
-          <w:rFonts w:ascii="Times New Roman" w:eastAsia="Times New Roman" w:hAnsi="Times New Roman" w:cs="Times New Roman"/>
-        </w:rPr>
-        <w:t>"</w:t>
-      </w:r>
-      <w:proofErr w:type="spellStart"/>
-      <w:r>
-        <w:rPr>
-          <w:rFonts w:ascii="Times New Roman" w:eastAsia="Times New Roman" w:hAnsi="Times New Roman" w:cs="Times New Roman"/>
-        </w:rPr>
-        <w:t>topright</w:t>
-      </w:r>
-      <w:proofErr w:type="spellEnd"/>
-      <w:r>
-        <w:rPr>
-          <w:rFonts w:ascii="Times New Roman" w:eastAsia="Times New Roman" w:hAnsi="Times New Roman" w:cs="Times New Roman"/>
-        </w:rPr>
-        <w:t xml:space="preserve">", legend = </w:t>
-      </w:r>
-      <w:proofErr w:type="gramStart"/>
-      <w:r>
-        <w:rPr>
-          <w:rFonts w:ascii="Times New Roman" w:eastAsia="Times New Roman" w:hAnsi="Times New Roman" w:cs="Times New Roman"/>
-        </w:rPr>
-        <w:t>c(</w:t>
-      </w:r>
-      <w:proofErr w:type="gramEnd"/>
-      <w:r>
-        <w:rPr>
-          <w:rFonts w:ascii="Times New Roman" w:eastAsia="Times New Roman" w:hAnsi="Times New Roman" w:cs="Times New Roman"/>
-        </w:rPr>
-        <w:t>"Celebrity", "Non-Celebrity"),</w:t>
-      </w:r>
-    </w:p>
-    <w:p>
-      <w:pPr>
-        <w:ind w:left="1440"/>
-        <w:rPr>
-          <w:rFonts w:ascii="Times New Roman" w:eastAsia="Times New Roman" w:hAnsi="Times New Roman" w:cs="Times New Roman"/>
-        </w:rPr>
-      </w:pPr>
-      <w:r>
-        <w:rPr>
-          <w:rFonts w:ascii="Times New Roman" w:eastAsia="Times New Roman" w:hAnsi="Times New Roman" w:cs="Times New Roman"/>
-        </w:rPr>
-        <w:t xml:space="preserve">       fill = </w:t>
-      </w:r>
-      <w:proofErr w:type="gramStart"/>
-      <w:r>
-        <w:rPr>
-          <w:rFonts w:ascii="Times New Roman" w:eastAsia="Times New Roman" w:hAnsi="Times New Roman" w:cs="Times New Roman"/>
-        </w:rPr>
-        <w:t>c(</w:t>
-      </w:r>
-      <w:proofErr w:type="spellStart"/>
-      <w:r>
-        <w:rPr>
-          <w:rFonts w:ascii="Times New Roman" w:eastAsia="Times New Roman" w:hAnsi="Times New Roman" w:cs="Times New Roman"/>
-        </w:rPr>
-        <w:t>rgb</w:t>
-      </w:r>
-      <w:proofErr w:type="spellEnd"/>
-      <w:r>
-        <w:rPr>
-          <w:rFonts w:ascii="Times New Roman" w:eastAsia="Times New Roman" w:hAnsi="Times New Roman" w:cs="Times New Roman"/>
-        </w:rPr>
-        <w:t>(</w:t>
-      </w:r>
-      <w:proofErr w:type="gramEnd"/>
-      <w:r>
-        <w:rPr>
-          <w:rFonts w:ascii="Times New Roman" w:eastAsia="Times New Roman" w:hAnsi="Times New Roman" w:cs="Times New Roman"/>
-        </w:rPr>
-        <w:t xml:space="preserve">0, 0, 1, 0.5), </w:t>
-      </w:r>
-      <w:proofErr w:type="spellStart"/>
-      <w:proofErr w:type="gramStart"/>
-      <w:r>
-        <w:rPr>
-          <w:rFonts w:ascii="Times New Roman" w:eastAsia="Times New Roman" w:hAnsi="Times New Roman" w:cs="Times New Roman"/>
-        </w:rPr>
-        <w:t>rgb</w:t>
-      </w:r>
-      <w:proofErr w:type="spellEnd"/>
-      <w:r>
-        <w:rPr>
-          <w:rFonts w:ascii="Times New Roman" w:eastAsia="Times New Roman" w:hAnsi="Times New Roman" w:cs="Times New Roman"/>
-        </w:rPr>
-        <w:t>(</w:t>
-      </w:r>
-      <w:proofErr w:type="gramEnd"/>
-      <w:r>
-        <w:rPr>
-          <w:rFonts w:ascii="Times New Roman" w:eastAsia="Times New Roman" w:hAnsi="Times New Roman" w:cs="Times New Roman"/>
-        </w:rPr>
-        <w:t>1, 0, 0, 0.5)))</w:t>
-      </w:r>
-    </w:p>
-    <w:p>
-      <w:pPr>
-        <w:ind w:left="1440"/>
-        <w:rPr>
-          <w:rFonts w:ascii="Times New Roman" w:eastAsia="Times New Roman" w:hAnsi="Times New Roman" w:cs="Times New Roman"/>
-        </w:rPr>
-      </w:pPr>
-      <w:proofErr w:type="spellStart"/>
-      <w:proofErr w:type="gramStart"/>
-      <w:r>
-        <w:rPr>
-          <w:rFonts w:ascii="Times New Roman" w:eastAsia="Times New Roman" w:hAnsi="Times New Roman" w:cs="Times New Roman"/>
-        </w:rPr>
-        <w:t>dev.off</w:t>
-      </w:r>
-      <w:proofErr w:type="spellEnd"/>
-      <w:r>
-        <w:rPr>
-          <w:rFonts w:ascii="Times New Roman" w:eastAsia="Times New Roman" w:hAnsi="Times New Roman" w:cs="Times New Roman"/>
-        </w:rPr>
-        <w:t>(</w:t>
-      </w:r>
-      <w:proofErr w:type="gramEnd"/>
-      <w:r>
-        <w:rPr>
-          <w:rFonts w:ascii="Times New Roman" w:eastAsia="Times New Roman" w:hAnsi="Times New Roman" w:cs="Times New Roman"/>
-        </w:rPr>
-        <w:t>)</w:t>
-      </w:r>
-    </w:p>
-    <w:p>
-      <w:pPr>
-        <w:ind w:left="1440"/>
-        <w:rPr>
-          <w:rFonts w:ascii="Times New Roman" w:eastAsia="Times New Roman" w:hAnsi="Times New Roman" w:cs="Times New Roman"/>
-        </w:rPr>
-      </w:pPr>
-      <w:r>
-        <w:rPr>
-          <w:rFonts w:ascii="Times New Roman" w:eastAsia="Times New Roman" w:hAnsi="Times New Roman" w:cs="Times New Roman"/>
-        </w:rPr>
-        <w:t># Student T-Test</w:t>
-      </w:r>
-    </w:p>
-    <w:p>
-      <w:pPr>
-        <w:ind w:left="1440"/>
-        <w:rPr>
-          <w:rFonts w:ascii="Times New Roman" w:eastAsia="Times New Roman" w:hAnsi="Times New Roman" w:cs="Times New Roman"/>
-        </w:rPr>
-      </w:pPr>
-      <w:proofErr w:type="spellStart"/>
-      <w:r>
-        <w:rPr>
-          <w:rFonts w:ascii="Times New Roman" w:eastAsia="Times New Roman" w:hAnsi="Times New Roman" w:cs="Times New Roman"/>
-        </w:rPr>
-        <w:t>celebrity_group</w:t>
-      </w:r>
-      <w:proofErr w:type="spellEnd"/>
-      <w:r>
-        <w:rPr>
-          <w:rFonts w:ascii="Times New Roman" w:eastAsia="Times New Roman" w:hAnsi="Times New Roman" w:cs="Times New Roman"/>
-        </w:rPr>
-        <w:t xml:space="preserve"> &lt;- </w:t>
-      </w:r>
-      <w:proofErr w:type="spellStart"/>
-      <w:proofErr w:type="gramStart"/>
-      <w:r>
-        <w:rPr>
-          <w:rFonts w:ascii="Times New Roman" w:eastAsia="Times New Roman" w:hAnsi="Times New Roman" w:cs="Times New Roman"/>
-        </w:rPr>
-        <w:t>df</w:t>
-      </w:r>
-      <w:proofErr w:type="spellEnd"/>
-      <w:r>
-        <w:rPr>
-          <w:rFonts w:ascii="Times New Roman" w:eastAsia="Times New Roman" w:hAnsi="Times New Roman" w:cs="Times New Roman"/>
-        </w:rPr>
-        <w:t>[</w:t>
-      </w:r>
-      <w:proofErr w:type="spellStart"/>
-      <w:proofErr w:type="gramEnd"/>
-      <w:r>
-        <w:rPr>
-          <w:rFonts w:ascii="Times New Roman" w:eastAsia="Times New Roman" w:hAnsi="Times New Roman" w:cs="Times New Roman"/>
-        </w:rPr>
-        <w:t>df$CATEGORY</w:t>
-      </w:r>
-      <w:proofErr w:type="spellEnd"/>
-      <w:r>
-        <w:rPr>
-          <w:rFonts w:ascii="Times New Roman" w:eastAsia="Times New Roman" w:hAnsi="Times New Roman" w:cs="Times New Roman"/>
-        </w:rPr>
-        <w:t xml:space="preserve"> == 'Celebrity', 'ER']</w:t>
-      </w:r>
-    </w:p>
-    <w:p>
-      <w:pPr>
-        <w:ind w:left="1440"/>
-        <w:rPr>
-          <w:rFonts w:ascii="Times New Roman" w:eastAsia="Times New Roman" w:hAnsi="Times New Roman" w:cs="Times New Roman"/>
-        </w:rPr>
-      </w:pPr>
-      <w:proofErr w:type="spellStart"/>
-      <w:r>
-        <w:rPr>
-          <w:rFonts w:ascii="Times New Roman" w:eastAsia="Times New Roman" w:hAnsi="Times New Roman" w:cs="Times New Roman"/>
-        </w:rPr>
-        <w:t>non_celebrity_group</w:t>
-      </w:r>
-      <w:proofErr w:type="spellEnd"/>
-      <w:r>
-        <w:rPr>
-          <w:rFonts w:ascii="Times New Roman" w:eastAsia="Times New Roman" w:hAnsi="Times New Roman" w:cs="Times New Roman"/>
-        </w:rPr>
-        <w:t xml:space="preserve"> &lt;- </w:t>
-      </w:r>
-      <w:proofErr w:type="spellStart"/>
-      <w:proofErr w:type="gramStart"/>
-      <w:r>
-        <w:rPr>
-          <w:rFonts w:ascii="Times New Roman" w:eastAsia="Times New Roman" w:hAnsi="Times New Roman" w:cs="Times New Roman"/>
-        </w:rPr>
-        <w:t>df</w:t>
-      </w:r>
-      <w:proofErr w:type="spellEnd"/>
-      <w:r>
-        <w:rPr>
-          <w:rFonts w:ascii="Times New Roman" w:eastAsia="Times New Roman" w:hAnsi="Times New Roman" w:cs="Times New Roman"/>
-        </w:rPr>
-        <w:t>[</w:t>
-      </w:r>
-      <w:proofErr w:type="spellStart"/>
-      <w:proofErr w:type="gramEnd"/>
-      <w:r>
-        <w:rPr>
-          <w:rFonts w:ascii="Times New Roman" w:eastAsia="Times New Roman" w:hAnsi="Times New Roman" w:cs="Times New Roman"/>
-        </w:rPr>
-        <w:t>df$CATEGORY</w:t>
-      </w:r>
-      <w:proofErr w:type="spellEnd"/>
-      <w:r>
-        <w:rPr>
-          <w:rFonts w:ascii="Times New Roman" w:eastAsia="Times New Roman" w:hAnsi="Times New Roman" w:cs="Times New Roman"/>
-        </w:rPr>
-        <w:t xml:space="preserve"> == 'Non-Celebrity', 'ER']</w:t>
-      </w:r>
-    </w:p>
-    <w:p>
-      <w:pPr>
-        <w:ind w:left="1440"/>
-        <w:rPr>
-          <w:rFonts w:ascii="Times New Roman" w:eastAsia="Times New Roman" w:hAnsi="Times New Roman" w:cs="Times New Roman"/>
-        </w:rPr>
-      </w:pPr>
-      <w:proofErr w:type="spellStart"/>
-      <w:r>
-        <w:rPr>
-          <w:rFonts w:ascii="Times New Roman" w:eastAsia="Times New Roman" w:hAnsi="Times New Roman" w:cs="Times New Roman"/>
-        </w:rPr>
-        <w:t>t_test_result</w:t>
-      </w:r>
-      <w:proofErr w:type="spellEnd"/>
-      <w:r>
-        <w:rPr>
-          <w:rFonts w:ascii="Times New Roman" w:eastAsia="Times New Roman" w:hAnsi="Times New Roman" w:cs="Times New Roman"/>
-        </w:rPr>
-        <w:t xml:space="preserve"> &lt;- </w:t>
-      </w:r>
-      <w:proofErr w:type="spellStart"/>
-      <w:r>
-        <w:rPr>
-          <w:rFonts w:ascii="Times New Roman" w:eastAsia="Times New Roman" w:hAnsi="Times New Roman" w:cs="Times New Roman"/>
-        </w:rPr>
-        <w:t>t.</w:t>
-      </w:r>
-      <w:proofErr w:type="gramStart"/>
-      <w:r>
-        <w:rPr>
-          <w:rFonts w:ascii="Times New Roman" w:eastAsia="Times New Roman" w:hAnsi="Times New Roman" w:cs="Times New Roman"/>
-        </w:rPr>
-        <w:t>test</w:t>
+        <w:t>t.test</w:t>
       </w:r>
       <w:proofErr w:type="spellEnd"/>
       <w:r>
@@ -6346,7 +6298,7 @@
 </file>
 
 <file path=word/endnotes.xml><?xml version="1.0" encoding="utf-8"?>
-<w:endnotes xmlns:wpc="http://schemas.microsoft.com/office/word/2010/wordprocessingCanvas" xmlns:cx="http://schemas.microsoft.com/office/drawing/2014/chartex" xmlns:cx1="http://schemas.microsoft.com/office/drawing/2015/9/8/chartex" xmlns:cx2="http://schemas.microsoft.com/office/drawing/2015/10/21/chartex" xmlns:cx3="http://schemas.microsoft.com/office/drawing/2016/5/9/chartex" xmlns:cx4="http://schemas.microsoft.com/office/drawing/2016/5/10/chartex" xmlns:cx5="http://schemas.microsoft.com/office/drawing/2016/5/11/chartex" xmlns:cx6="http://schemas.microsoft.com/office/drawing/2016/5/12/chartex" xmlns:cx7="http://schemas.microsoft.com/office/drawing/2016/5/13/chartex" xmlns:cx8="http://schemas.microsoft.com/office/drawing/2016/5/14/chartex" xmlns:mc="http://schemas.openxmlformats.org/markup-compatibility/2006" xmlns:aink="http://schemas.microsoft.com/office/drawing/2016/ink" xmlns:am3d="http://schemas.microsoft.com/office/drawing/2017/model3d" xmlns:o="urn:schemas-microsoft-com:office:office" xmlns:oel="http://schemas.microsoft.com/office/2019/extlst" xmlns:r="http://schemas.openxmlformats.org/officeDocument/2006/relationships" xmlns:m="http://schemas.openxmlformats.org/officeDocument/2006/math" xmlns:v="urn:schemas-microsoft-com:vml" xmlns:wp14="http://schemas.microsoft.com/office/word/2010/wordprocessingDrawing" xmlns:wp="http://schemas.openxmlformats.org/drawingml/2006/wordprocessingDrawing" xmlns:w10="urn:schemas-microsoft-com:office:word" xmlns:w="http://schemas.openxmlformats.org/wordprocessingml/2006/main" xmlns:w14="http://schemas.microsoft.com/office/word/2010/wordml" xmlns:w15="http://schemas.microsoft.com/office/word/2012/wordml" xmlns:w16cex="http://schemas.microsoft.com/office/word/2018/wordml/cex" xmlns:w16cid="http://schemas.microsoft.com/office/word/2016/wordml/cid" xmlns:w16="http://schemas.microsoft.com/office/word/2018/wordml" xmlns:w16du="http://schemas.microsoft.com/office/word/2023/wordml/word16du" xmlns:w16sdtdh="http://schemas.microsoft.com/office/word/2020/wordml/sdtdatahash" xmlns:w16sdtfl="http://schemas.microsoft.com/office/word/2024/wordml/sdtformatlock" xmlns:w16se="http://schemas.microsoft.com/office/word/2015/wordml/symex" xmlns:wpg="http://schemas.microsoft.com/office/word/2010/wordprocessingGroup" xmlns:wpi="http://schemas.microsoft.com/office/word/2010/wordprocessingInk" xmlns:wne="http://schemas.microsoft.com/office/word/2006/wordml" xmlns:wps="http://schemas.microsoft.com/office/word/2010/wordprocessingShape" mc:Ignorable="w14 w15 w16se w16cid w16 w16cex w16sdtdh w16sdtfl w16du wp14">
+<w:endnotes xmlns:wpc="http://schemas.microsoft.com/office/word/2010/wordprocessingCanvas" xmlns:mc="http://schemas.openxmlformats.org/markup-compatibility/2006" xmlns:o="urn:schemas-microsoft-com:office:office" xmlns:r="http://schemas.openxmlformats.org/officeDocument/2006/relationships" xmlns:m="http://schemas.openxmlformats.org/officeDocument/2006/math" xmlns:v="urn:schemas-microsoft-com:vml" xmlns:wp14="http://schemas.microsoft.com/office/word/2010/wordprocessingDrawing" xmlns:wp="http://schemas.openxmlformats.org/drawingml/2006/wordprocessingDrawing" xmlns:w10="urn:schemas-microsoft-com:office:word" xmlns:w="http://schemas.openxmlformats.org/wordprocessingml/2006/main" xmlns:w14="http://schemas.microsoft.com/office/word/2010/wordml" xmlns:w15="http://schemas.microsoft.com/office/word/2012/wordml" xmlns:wpg="http://schemas.microsoft.com/office/word/2010/wordprocessingGroup" xmlns:wpi="http://schemas.microsoft.com/office/word/2010/wordprocessingInk" xmlns:wne="http://schemas.microsoft.com/office/word/2006/wordml" xmlns:wps="http://schemas.microsoft.com/office/word/2010/wordprocessingShape" mc:Ignorable="w14 w15 wp14">
   <w:endnote w:type="separator" w:id="-1">
     <w:p>
       <w:r>
@@ -6368,7 +6320,7 @@
 </file>
 
 <file path=word/footer1.xml><?xml version="1.0" encoding="utf-8"?>
-<w:ftr xmlns:wpc="http://schemas.microsoft.com/office/word/2010/wordprocessingCanvas" xmlns:cx="http://schemas.microsoft.com/office/drawing/2014/chartex" xmlns:cx1="http://schemas.microsoft.com/office/drawing/2015/9/8/chartex" xmlns:cx2="http://schemas.microsoft.com/office/drawing/2015/10/21/chartex" xmlns:cx3="http://schemas.microsoft.com/office/drawing/2016/5/9/chartex" xmlns:cx4="http://schemas.microsoft.com/office/drawing/2016/5/10/chartex" xmlns:cx5="http://schemas.microsoft.com/office/drawing/2016/5/11/chartex" xmlns:cx6="http://schemas.microsoft.com/office/drawing/2016/5/12/chartex" xmlns:cx7="http://schemas.microsoft.com/office/drawing/2016/5/13/chartex" xmlns:cx8="http://schemas.microsoft.com/office/drawing/2016/5/14/chartex" xmlns:mc="http://schemas.openxmlformats.org/markup-compatibility/2006" xmlns:aink="http://schemas.microsoft.com/office/drawing/2016/ink" xmlns:am3d="http://schemas.microsoft.com/office/drawing/2017/model3d" xmlns:o="urn:schemas-microsoft-com:office:office" xmlns:oel="http://schemas.microsoft.com/office/2019/extlst" xmlns:r="http://schemas.openxmlformats.org/officeDocument/2006/relationships" xmlns:m="http://schemas.openxmlformats.org/officeDocument/2006/math" xmlns:v="urn:schemas-microsoft-com:vml" xmlns:wp14="http://schemas.microsoft.com/office/word/2010/wordprocessingDrawing" xmlns:wp="http://schemas.openxmlformats.org/drawingml/2006/wordprocessingDrawing" xmlns:w10="urn:schemas-microsoft-com:office:word" xmlns:w="http://schemas.openxmlformats.org/wordprocessingml/2006/main" xmlns:w14="http://schemas.microsoft.com/office/word/2010/wordml" xmlns:w15="http://schemas.microsoft.com/office/word/2012/wordml" xmlns:w16cex="http://schemas.microsoft.com/office/word/2018/wordml/cex" xmlns:w16cid="http://schemas.microsoft.com/office/word/2016/wordml/cid" xmlns:w16="http://schemas.microsoft.com/office/word/2018/wordml" xmlns:w16du="http://schemas.microsoft.com/office/word/2023/wordml/word16du" xmlns:w16sdtdh="http://schemas.microsoft.com/office/word/2020/wordml/sdtdatahash" xmlns:w16sdtfl="http://schemas.microsoft.com/office/word/2024/wordml/sdtformatlock" xmlns:w16se="http://schemas.microsoft.com/office/word/2015/wordml/symex" xmlns:wpg="http://schemas.microsoft.com/office/word/2010/wordprocessingGroup" xmlns:wpi="http://schemas.microsoft.com/office/word/2010/wordprocessingInk" xmlns:wne="http://schemas.microsoft.com/office/word/2006/wordml" xmlns:wps="http://schemas.microsoft.com/office/word/2010/wordprocessingShape" mc:Ignorable="w14 w15 w16se w16cid w16 w16cex w16sdtdh w16sdtfl w16du wp14">
+<w:ftr xmlns:wpc="http://schemas.microsoft.com/office/word/2010/wordprocessingCanvas" xmlns:mc="http://schemas.openxmlformats.org/markup-compatibility/2006" xmlns:o="urn:schemas-microsoft-com:office:office" xmlns:r="http://schemas.openxmlformats.org/officeDocument/2006/relationships" xmlns:m="http://schemas.openxmlformats.org/officeDocument/2006/math" xmlns:v="urn:schemas-microsoft-com:vml" xmlns:wp14="http://schemas.microsoft.com/office/word/2010/wordprocessingDrawing" xmlns:wp="http://schemas.openxmlformats.org/drawingml/2006/wordprocessingDrawing" xmlns:w10="urn:schemas-microsoft-com:office:word" xmlns:w="http://schemas.openxmlformats.org/wordprocessingml/2006/main" xmlns:w14="http://schemas.microsoft.com/office/word/2010/wordml" xmlns:w15="http://schemas.microsoft.com/office/word/2012/wordml" xmlns:wpg="http://schemas.microsoft.com/office/word/2010/wordprocessingGroup" xmlns:wpi="http://schemas.microsoft.com/office/word/2010/wordprocessingInk" xmlns:wne="http://schemas.microsoft.com/office/word/2006/wordml" xmlns:wps="http://schemas.microsoft.com/office/word/2010/wordprocessingShape" mc:Ignorable="w14 w15 wp14">
   <w:sdt>
     <w:sdtPr>
       <w:rPr>
@@ -6380,6 +6332,11 @@
         <w:docPartUnique/>
       </w:docPartObj>
     </w:sdtPr>
+    <w:sdtEndPr>
+      <w:rPr>
+        <w:rStyle w:val="PageNumber"/>
+      </w:rPr>
+    </w:sdtEndPr>
     <w:sdtContent>
       <w:p>
         <w:pPr>
@@ -6420,7 +6377,7 @@
 </file>
 
 <file path=word/footer2.xml><?xml version="1.0" encoding="utf-8"?>
-<w:ftr xmlns:wpc="http://schemas.microsoft.com/office/word/2010/wordprocessingCanvas" xmlns:cx="http://schemas.microsoft.com/office/drawing/2014/chartex" xmlns:cx1="http://schemas.microsoft.com/office/drawing/2015/9/8/chartex" xmlns:cx2="http://schemas.microsoft.com/office/drawing/2015/10/21/chartex" xmlns:cx3="http://schemas.microsoft.com/office/drawing/2016/5/9/chartex" xmlns:cx4="http://schemas.microsoft.com/office/drawing/2016/5/10/chartex" xmlns:cx5="http://schemas.microsoft.com/office/drawing/2016/5/11/chartex" xmlns:cx6="http://schemas.microsoft.com/office/drawing/2016/5/12/chartex" xmlns:cx7="http://schemas.microsoft.com/office/drawing/2016/5/13/chartex" xmlns:cx8="http://schemas.microsoft.com/office/drawing/2016/5/14/chartex" xmlns:mc="http://schemas.openxmlformats.org/markup-compatibility/2006" xmlns:aink="http://schemas.microsoft.com/office/drawing/2016/ink" xmlns:am3d="http://schemas.microsoft.com/office/drawing/2017/model3d" xmlns:o="urn:schemas-microsoft-com:office:office" xmlns:oel="http://schemas.microsoft.com/office/2019/extlst" xmlns:r="http://schemas.openxmlformats.org/officeDocument/2006/relationships" xmlns:m="http://schemas.openxmlformats.org/officeDocument/2006/math" xmlns:v="urn:schemas-microsoft-com:vml" xmlns:wp14="http://schemas.microsoft.com/office/word/2010/wordprocessingDrawing" xmlns:wp="http://schemas.openxmlformats.org/drawingml/2006/wordprocessingDrawing" xmlns:w10="urn:schemas-microsoft-com:office:word" xmlns:w="http://schemas.openxmlformats.org/wordprocessingml/2006/main" xmlns:w14="http://schemas.microsoft.com/office/word/2010/wordml" xmlns:w15="http://schemas.microsoft.com/office/word/2012/wordml" xmlns:w16cex="http://schemas.microsoft.com/office/word/2018/wordml/cex" xmlns:w16cid="http://schemas.microsoft.com/office/word/2016/wordml/cid" xmlns:w16="http://schemas.microsoft.com/office/word/2018/wordml" xmlns:w16du="http://schemas.microsoft.com/office/word/2023/wordml/word16du" xmlns:w16sdtdh="http://schemas.microsoft.com/office/word/2020/wordml/sdtdatahash" xmlns:w16sdtfl="http://schemas.microsoft.com/office/word/2024/wordml/sdtformatlock" xmlns:w16se="http://schemas.microsoft.com/office/word/2015/wordml/symex" xmlns:wpg="http://schemas.microsoft.com/office/word/2010/wordprocessingGroup" xmlns:wpi="http://schemas.microsoft.com/office/word/2010/wordprocessingInk" xmlns:wne="http://schemas.microsoft.com/office/word/2006/wordml" xmlns:wps="http://schemas.microsoft.com/office/word/2010/wordprocessingShape" mc:Ignorable="w14 w15 w16se w16cid w16 w16cex w16sdtdh w16sdtfl w16du wp14">
+<w:ftr xmlns:wpc="http://schemas.microsoft.com/office/word/2010/wordprocessingCanvas" xmlns:mc="http://schemas.openxmlformats.org/markup-compatibility/2006" xmlns:o="urn:schemas-microsoft-com:office:office" xmlns:r="http://schemas.openxmlformats.org/officeDocument/2006/relationships" xmlns:m="http://schemas.openxmlformats.org/officeDocument/2006/math" xmlns:v="urn:schemas-microsoft-com:vml" xmlns:wp14="http://schemas.microsoft.com/office/word/2010/wordprocessingDrawing" xmlns:wp="http://schemas.openxmlformats.org/drawingml/2006/wordprocessingDrawing" xmlns:w10="urn:schemas-microsoft-com:office:word" xmlns:w="http://schemas.openxmlformats.org/wordprocessingml/2006/main" xmlns:w14="http://schemas.microsoft.com/office/word/2010/wordml" xmlns:w15="http://schemas.microsoft.com/office/word/2012/wordml" xmlns:wpg="http://schemas.microsoft.com/office/word/2010/wordprocessingGroup" xmlns:wpi="http://schemas.microsoft.com/office/word/2010/wordprocessingInk" xmlns:wne="http://schemas.microsoft.com/office/word/2006/wordml" xmlns:wps="http://schemas.microsoft.com/office/word/2010/wordprocessingShape" mc:Ignorable="w14 w15 wp14">
   <w:sdt>
     <w:sdtPr>
       <w:rPr>
@@ -6432,6 +6389,11 @@
         <w:docPartUnique/>
       </w:docPartObj>
     </w:sdtPr>
+    <w:sdtEndPr>
+      <w:rPr>
+        <w:rStyle w:val="PageNumber"/>
+      </w:rPr>
+    </w:sdtEndPr>
     <w:sdtContent>
       <w:p>
         <w:pPr>
@@ -6464,7 +6426,7 @@
             <w:rStyle w:val="PageNumber"/>
             <w:noProof/>
           </w:rPr>
-          <w:t>4</w:t>
+          <w:t>7</w:t>
         </w:r>
         <w:r>
           <w:rPr>
@@ -6485,7 +6447,7 @@
 </file>
 
 <file path=word/footnotes.xml><?xml version="1.0" encoding="utf-8"?>
-<w:footnotes xmlns:wpc="http://schemas.microsoft.com/office/word/2010/wordprocessingCanvas" xmlns:cx="http://schemas.microsoft.com/office/drawing/2014/chartex" xmlns:cx1="http://schemas.microsoft.com/office/drawing/2015/9/8/chartex" xmlns:cx2="http://schemas.microsoft.com/office/drawing/2015/10/21/chartex" xmlns:cx3="http://schemas.microsoft.com/office/drawing/2016/5/9/chartex" xmlns:cx4="http://schemas.microsoft.com/office/drawing/2016/5/10/chartex" xmlns:cx5="http://schemas.microsoft.com/office/drawing/2016/5/11/chartex" xmlns:cx6="http://schemas.microsoft.com/office/drawing/2016/5/12/chartex" xmlns:cx7="http://schemas.microsoft.com/office/drawing/2016/5/13/chartex" xmlns:cx8="http://schemas.microsoft.com/office/drawing/2016/5/14/chartex" xmlns:mc="http://schemas.openxmlformats.org/markup-compatibility/2006" xmlns:aink="http://schemas.microsoft.com/office/drawing/2016/ink" xmlns:am3d="http://schemas.microsoft.com/office/drawing/2017/model3d" xmlns:o="urn:schemas-microsoft-com:office:office" xmlns:oel="http://schemas.microsoft.com/office/2019/extlst" xmlns:r="http://schemas.openxmlformats.org/officeDocument/2006/relationships" xmlns:m="http://schemas.openxmlformats.org/officeDocument/2006/math" xmlns:v="urn:schemas-microsoft-com:vml" xmlns:wp14="http://schemas.microsoft.com/office/word/2010/wordprocessingDrawing" xmlns:wp="http://schemas.openxmlformats.org/drawingml/2006/wordprocessingDrawing" xmlns:w10="urn:schemas-microsoft-com:office:word" xmlns:w="http://schemas.openxmlformats.org/wordprocessingml/2006/main" xmlns:w14="http://schemas.microsoft.com/office/word/2010/wordml" xmlns:w15="http://schemas.microsoft.com/office/word/2012/wordml" xmlns:w16cex="http://schemas.microsoft.com/office/word/2018/wordml/cex" xmlns:w16cid="http://schemas.microsoft.com/office/word/2016/wordml/cid" xmlns:w16="http://schemas.microsoft.com/office/word/2018/wordml" xmlns:w16du="http://schemas.microsoft.com/office/word/2023/wordml/word16du" xmlns:w16sdtdh="http://schemas.microsoft.com/office/word/2020/wordml/sdtdatahash" xmlns:w16sdtfl="http://schemas.microsoft.com/office/word/2024/wordml/sdtformatlock" xmlns:w16se="http://schemas.microsoft.com/office/word/2015/wordml/symex" xmlns:wpg="http://schemas.microsoft.com/office/word/2010/wordprocessingGroup" xmlns:wpi="http://schemas.microsoft.com/office/word/2010/wordprocessingInk" xmlns:wne="http://schemas.microsoft.com/office/word/2006/wordml" xmlns:wps="http://schemas.microsoft.com/office/word/2010/wordprocessingShape" mc:Ignorable="w14 w15 w16se w16cid w16 w16cex w16sdtdh w16sdtfl w16du wp14">
+<w:footnotes xmlns:wpc="http://schemas.microsoft.com/office/word/2010/wordprocessingCanvas" xmlns:mc="http://schemas.openxmlformats.org/markup-compatibility/2006" xmlns:o="urn:schemas-microsoft-com:office:office" xmlns:r="http://schemas.openxmlformats.org/officeDocument/2006/relationships" xmlns:m="http://schemas.openxmlformats.org/officeDocument/2006/math" xmlns:v="urn:schemas-microsoft-com:vml" xmlns:wp14="http://schemas.microsoft.com/office/word/2010/wordprocessingDrawing" xmlns:wp="http://schemas.openxmlformats.org/drawingml/2006/wordprocessingDrawing" xmlns:w10="urn:schemas-microsoft-com:office:word" xmlns:w="http://schemas.openxmlformats.org/wordprocessingml/2006/main" xmlns:w14="http://schemas.microsoft.com/office/word/2010/wordml" xmlns:w15="http://schemas.microsoft.com/office/word/2012/wordml" xmlns:wpg="http://schemas.microsoft.com/office/word/2010/wordprocessingGroup" xmlns:wpi="http://schemas.microsoft.com/office/word/2010/wordprocessingInk" xmlns:wne="http://schemas.microsoft.com/office/word/2006/wordml" xmlns:wps="http://schemas.microsoft.com/office/word/2010/wordprocessingShape" mc:Ignorable="w14 w15 wp14">
   <w:footnote w:type="separator" w:id="-1">
     <w:p>
       <w:r>
@@ -6515,7 +6477,7 @@
 </file>
 
 <file path=word/numbering.xml><?xml version="1.0" encoding="utf-8"?>
-<w:numbering xmlns:wpc="http://schemas.microsoft.com/office/word/2010/wordprocessingCanvas" xmlns:cx="http://schemas.microsoft.com/office/drawing/2014/chartex" xmlns:cx1="http://schemas.microsoft.com/office/drawing/2015/9/8/chartex" xmlns:cx2="http://schemas.microsoft.com/office/drawing/2015/10/21/chartex" xmlns:cx3="http://schemas.microsoft.com/office/drawing/2016/5/9/chartex" xmlns:cx4="http://schemas.microsoft.com/office/drawing/2016/5/10/chartex" xmlns:cx5="http://schemas.microsoft.com/office/drawing/2016/5/11/chartex" xmlns:cx6="http://schemas.microsoft.com/office/drawing/2016/5/12/chartex" xmlns:cx7="http://schemas.microsoft.com/office/drawing/2016/5/13/chartex" xmlns:cx8="http://schemas.microsoft.com/office/drawing/2016/5/14/chartex" xmlns:mc="http://schemas.openxmlformats.org/markup-compatibility/2006" xmlns:aink="http://schemas.microsoft.com/office/drawing/2016/ink" xmlns:am3d="http://schemas.microsoft.com/office/drawing/2017/model3d" xmlns:o="urn:schemas-microsoft-com:office:office" xmlns:oel="http://schemas.microsoft.com/office/2019/extlst" xmlns:r="http://schemas.openxmlformats.org/officeDocument/2006/relationships" xmlns:m="http://schemas.openxmlformats.org/officeDocument/2006/math" xmlns:v="urn:schemas-microsoft-com:vml" xmlns:wp14="http://schemas.microsoft.com/office/word/2010/wordprocessingDrawing" xmlns:wp="http://schemas.openxmlformats.org/drawingml/2006/wordprocessingDrawing" xmlns:w10="urn:schemas-microsoft-com:office:word" xmlns:w="http://schemas.openxmlformats.org/wordprocessingml/2006/main" xmlns:w14="http://schemas.microsoft.com/office/word/2010/wordml" xmlns:w15="http://schemas.microsoft.com/office/word/2012/wordml" xmlns:w16cex="http://schemas.microsoft.com/office/word/2018/wordml/cex" xmlns:w16cid="http://schemas.microsoft.com/office/word/2016/wordml/cid" xmlns:w16="http://schemas.microsoft.com/office/word/2018/wordml" xmlns:w16du="http://schemas.microsoft.com/office/word/2023/wordml/word16du" xmlns:w16sdtdh="http://schemas.microsoft.com/office/word/2020/wordml/sdtdatahash" xmlns:w16sdtfl="http://schemas.microsoft.com/office/word/2024/wordml/sdtformatlock" xmlns:w16se="http://schemas.microsoft.com/office/word/2015/wordml/symex" xmlns:wpg="http://schemas.microsoft.com/office/word/2010/wordprocessingGroup" xmlns:wpi="http://schemas.microsoft.com/office/word/2010/wordprocessingInk" xmlns:wne="http://schemas.microsoft.com/office/word/2006/wordml" xmlns:wps="http://schemas.microsoft.com/office/word/2010/wordprocessingShape" mc:Ignorable="w14 w15 w16se w16cid w16 w16cex w16sdtdh w16sdtfl w16du wp14">
+<w:numbering xmlns:wpc="http://schemas.microsoft.com/office/word/2010/wordprocessingCanvas" xmlns:mc="http://schemas.openxmlformats.org/markup-compatibility/2006" xmlns:o="urn:schemas-microsoft-com:office:office" xmlns:r="http://schemas.openxmlformats.org/officeDocument/2006/relationships" xmlns:m="http://schemas.openxmlformats.org/officeDocument/2006/math" xmlns:v="urn:schemas-microsoft-com:vml" xmlns:wp14="http://schemas.microsoft.com/office/word/2010/wordprocessingDrawing" xmlns:wp="http://schemas.openxmlformats.org/drawingml/2006/wordprocessingDrawing" xmlns:w10="urn:schemas-microsoft-com:office:word" xmlns:w="http://schemas.openxmlformats.org/wordprocessingml/2006/main" xmlns:w14="http://schemas.microsoft.com/office/word/2010/wordml" xmlns:w15="http://schemas.microsoft.com/office/word/2012/wordml" xmlns:wpg="http://schemas.microsoft.com/office/word/2010/wordprocessingGroup" xmlns:wpi="http://schemas.microsoft.com/office/word/2010/wordprocessingInk" xmlns:wne="http://schemas.microsoft.com/office/word/2006/wordml" xmlns:wps="http://schemas.microsoft.com/office/word/2010/wordprocessingShape" mc:Ignorable="w14 w15 wp14">
   <w:abstractNum w:abstractNumId="0" w15:restartNumberingAfterBreak="0">
     <w:nsid w:val="03867835"/>
     <w:multiLevelType w:val="hybridMultilevel"/>
@@ -10373,122 +10335,122 @@
       </w:rPr>
     </w:lvl>
   </w:abstractNum>
-  <w:num w:numId="1" w16cid:durableId="763887786">
+  <w:num w:numId="1">
     <w:abstractNumId w:val="31"/>
   </w:num>
-  <w:num w:numId="2" w16cid:durableId="2068065631">
+  <w:num w:numId="2">
     <w:abstractNumId w:val="0"/>
   </w:num>
-  <w:num w:numId="3" w16cid:durableId="1809542428">
+  <w:num w:numId="3">
     <w:abstractNumId w:val="10"/>
   </w:num>
-  <w:num w:numId="4" w16cid:durableId="806509761">
+  <w:num w:numId="4">
     <w:abstractNumId w:val="32"/>
   </w:num>
-  <w:num w:numId="5" w16cid:durableId="154490006">
+  <w:num w:numId="5">
     <w:abstractNumId w:val="20"/>
   </w:num>
-  <w:num w:numId="6" w16cid:durableId="1798716632">
+  <w:num w:numId="6">
     <w:abstractNumId w:val="12"/>
   </w:num>
-  <w:num w:numId="7" w16cid:durableId="1233657914">
+  <w:num w:numId="7">
     <w:abstractNumId w:val="34"/>
   </w:num>
-  <w:num w:numId="8" w16cid:durableId="2044089180">
+  <w:num w:numId="8">
     <w:abstractNumId w:val="21"/>
   </w:num>
-  <w:num w:numId="9" w16cid:durableId="1721632627">
+  <w:num w:numId="9">
     <w:abstractNumId w:val="27"/>
   </w:num>
-  <w:num w:numId="10" w16cid:durableId="453837729">
+  <w:num w:numId="10">
     <w:abstractNumId w:val="9"/>
   </w:num>
-  <w:num w:numId="11" w16cid:durableId="468254749">
+  <w:num w:numId="11">
     <w:abstractNumId w:val="25"/>
   </w:num>
-  <w:num w:numId="12" w16cid:durableId="1517186398">
+  <w:num w:numId="12">
     <w:abstractNumId w:val="6"/>
   </w:num>
-  <w:num w:numId="13" w16cid:durableId="1336297114">
+  <w:num w:numId="13">
     <w:abstractNumId w:val="18"/>
   </w:num>
-  <w:num w:numId="14" w16cid:durableId="1024551545">
+  <w:num w:numId="14">
     <w:abstractNumId w:val="13"/>
   </w:num>
-  <w:num w:numId="15" w16cid:durableId="1277371450">
+  <w:num w:numId="15">
     <w:abstractNumId w:val="16"/>
   </w:num>
-  <w:num w:numId="16" w16cid:durableId="875506911">
+  <w:num w:numId="16">
     <w:abstractNumId w:val="17"/>
   </w:num>
-  <w:num w:numId="17" w16cid:durableId="926185687">
+  <w:num w:numId="17">
     <w:abstractNumId w:val="8"/>
   </w:num>
-  <w:num w:numId="18" w16cid:durableId="2123643179">
+  <w:num w:numId="18">
     <w:abstractNumId w:val="1"/>
   </w:num>
-  <w:num w:numId="19" w16cid:durableId="682975059">
+  <w:num w:numId="19">
     <w:abstractNumId w:val="19"/>
   </w:num>
-  <w:num w:numId="20" w16cid:durableId="707798512">
+  <w:num w:numId="20">
     <w:abstractNumId w:val="11"/>
   </w:num>
-  <w:num w:numId="21" w16cid:durableId="1641838161">
+  <w:num w:numId="21">
     <w:abstractNumId w:val="15"/>
   </w:num>
-  <w:num w:numId="22" w16cid:durableId="1604991075">
+  <w:num w:numId="22">
     <w:abstractNumId w:val="4"/>
   </w:num>
-  <w:num w:numId="23" w16cid:durableId="1519810372">
+  <w:num w:numId="23">
     <w:abstractNumId w:val="22"/>
   </w:num>
-  <w:num w:numId="24" w16cid:durableId="1531646839">
+  <w:num w:numId="24">
     <w:abstractNumId w:val="24"/>
   </w:num>
-  <w:num w:numId="25" w16cid:durableId="130560569">
+  <w:num w:numId="25">
     <w:abstractNumId w:val="28"/>
   </w:num>
-  <w:num w:numId="26" w16cid:durableId="931354371">
+  <w:num w:numId="26">
     <w:abstractNumId w:val="2"/>
   </w:num>
-  <w:num w:numId="27" w16cid:durableId="1806653668">
+  <w:num w:numId="27">
     <w:abstractNumId w:val="14"/>
   </w:num>
-  <w:num w:numId="28" w16cid:durableId="2021156722">
+  <w:num w:numId="28">
     <w:abstractNumId w:val="29"/>
   </w:num>
-  <w:num w:numId="29" w16cid:durableId="532306285">
+  <w:num w:numId="29">
     <w:abstractNumId w:val="36"/>
   </w:num>
-  <w:num w:numId="30" w16cid:durableId="1731490437">
+  <w:num w:numId="30">
     <w:abstractNumId w:val="33"/>
   </w:num>
-  <w:num w:numId="31" w16cid:durableId="1131433803">
+  <w:num w:numId="31">
     <w:abstractNumId w:val="23"/>
   </w:num>
-  <w:num w:numId="32" w16cid:durableId="12339462">
+  <w:num w:numId="32">
     <w:abstractNumId w:val="35"/>
   </w:num>
-  <w:num w:numId="33" w16cid:durableId="1635476584">
+  <w:num w:numId="33">
     <w:abstractNumId w:val="3"/>
   </w:num>
-  <w:num w:numId="34" w16cid:durableId="483592853">
+  <w:num w:numId="34">
     <w:abstractNumId w:val="5"/>
   </w:num>
-  <w:num w:numId="35" w16cid:durableId="1893806203">
+  <w:num w:numId="35">
     <w:abstractNumId w:val="7"/>
   </w:num>
-  <w:num w:numId="36" w16cid:durableId="46343282">
+  <w:num w:numId="36">
     <w:abstractNumId w:val="26"/>
   </w:num>
-  <w:num w:numId="37" w16cid:durableId="1558584802">
+  <w:num w:numId="37">
     <w:abstractNumId w:val="30"/>
   </w:num>
 </w:numbering>
 </file>
 
 <file path=word/styles.xml><?xml version="1.0" encoding="utf-8"?>
-<w:styles xmlns:mc="http://schemas.openxmlformats.org/markup-compatibility/2006" xmlns:r="http://schemas.openxmlformats.org/officeDocument/2006/relationships" xmlns:w="http://schemas.openxmlformats.org/wordprocessingml/2006/main" xmlns:w14="http://schemas.microsoft.com/office/word/2010/wordml" xmlns:w15="http://schemas.microsoft.com/office/word/2012/wordml" xmlns:w16cex="http://schemas.microsoft.com/office/word/2018/wordml/cex" xmlns:w16cid="http://schemas.microsoft.com/office/word/2016/wordml/cid" xmlns:w16="http://schemas.microsoft.com/office/word/2018/wordml" xmlns:w16du="http://schemas.microsoft.com/office/word/2023/wordml/word16du" xmlns:w16sdtdh="http://schemas.microsoft.com/office/word/2020/wordml/sdtdatahash" xmlns:w16sdtfl="http://schemas.microsoft.com/office/word/2024/wordml/sdtformatlock" xmlns:w16se="http://schemas.microsoft.com/office/word/2015/wordml/symex" mc:Ignorable="w14 w15 w16se w16cid w16 w16cex w16sdtdh w16sdtfl w16du">
+<w:styles xmlns:mc="http://schemas.openxmlformats.org/markup-compatibility/2006" xmlns:r="http://schemas.openxmlformats.org/officeDocument/2006/relationships" xmlns:w="http://schemas.openxmlformats.org/wordprocessingml/2006/main" xmlns:w14="http://schemas.microsoft.com/office/word/2010/wordml" xmlns:w15="http://schemas.microsoft.com/office/word/2012/wordml" mc:Ignorable="w14 w15">
   <w:docDefaults>
     <w:rPrDefault>
       <w:rPr>
@@ -10502,7 +10464,7 @@
     </w:rPrDefault>
     <w:pPrDefault/>
   </w:docDefaults>
-  <w:latentStyles w:defLockedState="0" w:defUIPriority="99" w:defSemiHidden="0" w:defUnhideWhenUsed="0" w:defQFormat="0" w:count="376">
+  <w:latentStyles w:defLockedState="0" w:defUIPriority="99" w:defSemiHidden="0" w:defUnhideWhenUsed="0" w:defQFormat="0" w:count="371">
     <w:lsdException w:name="Normal" w:uiPriority="0" w:qFormat="1"/>
     <w:lsdException w:name="heading 1" w:uiPriority="9" w:qFormat="1"/>
     <w:lsdException w:name="heading 2" w:semiHidden="1" w:uiPriority="9" w:unhideWhenUsed="1" w:qFormat="1"/>
@@ -10874,11 +10836,6 @@
     <w:lsdException w:name="List Table 5 Dark Accent 6" w:uiPriority="50"/>
     <w:lsdException w:name="List Table 6 Colorful Accent 6" w:uiPriority="51"/>
     <w:lsdException w:name="List Table 7 Colorful Accent 6" w:uiPriority="52"/>
-    <w:lsdException w:name="Mention" w:semiHidden="1" w:unhideWhenUsed="1"/>
-    <w:lsdException w:name="Smart Hyperlink" w:semiHidden="1" w:unhideWhenUsed="1"/>
-    <w:lsdException w:name="Hashtag" w:semiHidden="1" w:unhideWhenUsed="1"/>
-    <w:lsdException w:name="Unresolved Mention" w:semiHidden="1" w:unhideWhenUsed="1"/>
-    <w:lsdException w:name="Smart Link" w:semiHidden="1" w:unhideWhenUsed="1"/>
   </w:latentStyles>
   <w:style w:type="paragraph" w:default="1" w:styleId="Normal">
     <w:name w:val="Normal"/>

</xml_diff>

<commit_message>
Add Evaluation section points to final report
</commit_message>
<xml_diff>
--- a/7COM1079_Final report.docx
+++ b/7COM1079_Final report.docx
@@ -1,6 +1,6 @@
 
 <file path=word/document.xml><?xml version="1.0" encoding="utf-8"?>
-<w:document xmlns:wpc="http://schemas.microsoft.com/office/word/2010/wordprocessingCanvas" xmlns:mc="http://schemas.openxmlformats.org/markup-compatibility/2006" xmlns:o="urn:schemas-microsoft-com:office:office" xmlns:r="http://schemas.openxmlformats.org/officeDocument/2006/relationships" xmlns:m="http://schemas.openxmlformats.org/officeDocument/2006/math" xmlns:v="urn:schemas-microsoft-com:vml" xmlns:wp14="http://schemas.microsoft.com/office/word/2010/wordprocessingDrawing" xmlns:wp="http://schemas.openxmlformats.org/drawingml/2006/wordprocessingDrawing" xmlns:w10="urn:schemas-microsoft-com:office:word" xmlns:w="http://schemas.openxmlformats.org/wordprocessingml/2006/main" xmlns:w14="http://schemas.microsoft.com/office/word/2010/wordml" xmlns:w15="http://schemas.microsoft.com/office/word/2012/wordml" xmlns:wpg="http://schemas.microsoft.com/office/word/2010/wordprocessingGroup" xmlns:wpi="http://schemas.microsoft.com/office/word/2010/wordprocessingInk" xmlns:wne="http://schemas.microsoft.com/office/word/2006/wordml" xmlns:wps="http://schemas.microsoft.com/office/word/2010/wordprocessingShape" mc:Ignorable="w14 w15 wp14">
+<w:document xmlns:wpc="http://schemas.microsoft.com/office/word/2010/wordprocessingCanvas" xmlns:cx="http://schemas.microsoft.com/office/drawing/2014/chartex" xmlns:cx1="http://schemas.microsoft.com/office/drawing/2015/9/8/chartex" xmlns:cx2="http://schemas.microsoft.com/office/drawing/2015/10/21/chartex" xmlns:cx3="http://schemas.microsoft.com/office/drawing/2016/5/9/chartex" xmlns:cx4="http://schemas.microsoft.com/office/drawing/2016/5/10/chartex" xmlns:cx5="http://schemas.microsoft.com/office/drawing/2016/5/11/chartex" xmlns:cx6="http://schemas.microsoft.com/office/drawing/2016/5/12/chartex" xmlns:cx7="http://schemas.microsoft.com/office/drawing/2016/5/13/chartex" xmlns:cx8="http://schemas.microsoft.com/office/drawing/2016/5/14/chartex" xmlns:mc="http://schemas.openxmlformats.org/markup-compatibility/2006" xmlns:aink="http://schemas.microsoft.com/office/drawing/2016/ink" xmlns:am3d="http://schemas.microsoft.com/office/drawing/2017/model3d" xmlns:o="urn:schemas-microsoft-com:office:office" xmlns:oel="http://schemas.microsoft.com/office/2019/extlst" xmlns:r="http://schemas.openxmlformats.org/officeDocument/2006/relationships" xmlns:m="http://schemas.openxmlformats.org/officeDocument/2006/math" xmlns:v="urn:schemas-microsoft-com:vml" xmlns:wp14="http://schemas.microsoft.com/office/word/2010/wordprocessingDrawing" xmlns:wp="http://schemas.openxmlformats.org/drawingml/2006/wordprocessingDrawing" xmlns:w10="urn:schemas-microsoft-com:office:word" xmlns:w="http://schemas.openxmlformats.org/wordprocessingml/2006/main" xmlns:w14="http://schemas.microsoft.com/office/word/2010/wordml" xmlns:w15="http://schemas.microsoft.com/office/word/2012/wordml" xmlns:w16cex="http://schemas.microsoft.com/office/word/2018/wordml/cex" xmlns:w16cid="http://schemas.microsoft.com/office/word/2016/wordml/cid" xmlns:w16="http://schemas.microsoft.com/office/word/2018/wordml" xmlns:w16du="http://schemas.microsoft.com/office/word/2023/wordml/word16du" xmlns:w16sdtdh="http://schemas.microsoft.com/office/word/2020/wordml/sdtdatahash" xmlns:w16sdtfl="http://schemas.microsoft.com/office/word/2024/wordml/sdtformatlock" xmlns:w16se="http://schemas.microsoft.com/office/word/2015/wordml/symex" xmlns:wpg="http://schemas.microsoft.com/office/word/2010/wordprocessingGroup" xmlns:wpi="http://schemas.microsoft.com/office/word/2010/wordprocessingInk" xmlns:wne="http://schemas.microsoft.com/office/word/2006/wordml" xmlns:wps="http://schemas.microsoft.com/office/word/2010/wordprocessingShape" mc:Ignorable="w14 w15 w16se w16cid w16 w16cex w16sdtdh w16sdtfl w16du wp14">
   <w:body>
     <w:p>
       <w:pPr>
@@ -1937,7 +1937,21 @@
         <w:rPr>
           <w:rFonts w:ascii="Times New Roman" w:eastAsia="Times New Roman" w:hAnsi="Times New Roman" w:cs="Times New Roman"/>
         </w:rPr>
-        <w:t xml:space="preserve"> 2, followers, ER ).</w:t>
+        <w:t xml:space="preserve"> 2, followers, </w:t>
+      </w:r>
+      <w:proofErr w:type="gramStart"/>
+      <w:r>
+        <w:rPr>
+          <w:rFonts w:ascii="Times New Roman" w:eastAsia="Times New Roman" w:hAnsi="Times New Roman" w:cs="Times New Roman"/>
+        </w:rPr>
+        <w:t>ER )</w:t>
+      </w:r>
+      <w:proofErr w:type="gramEnd"/>
+      <w:r>
+        <w:rPr>
+          <w:rFonts w:ascii="Times New Roman" w:eastAsia="Times New Roman" w:hAnsi="Times New Roman" w:cs="Times New Roman"/>
+        </w:rPr>
+        <w:t>.</w:t>
       </w:r>
       <w:r>
         <w:rPr>
@@ -2396,21 +2410,21 @@
         <w:rPr>
           <w:rFonts w:ascii="Times New Roman" w:eastAsia="Times New Roman" w:hAnsi="Times New Roman" w:cs="Times New Roman"/>
         </w:rPr>
-        <w:t xml:space="preserve"> </w:t>
+        <w:t xml:space="preserve"> influential than followers count, emphasising the argument for comparing engagement </w:t>
       </w:r>
       <w:proofErr w:type="gramStart"/>
       <w:r>
         <w:rPr>
           <w:rFonts w:ascii="Times New Roman" w:eastAsia="Times New Roman" w:hAnsi="Times New Roman" w:cs="Times New Roman"/>
         </w:rPr>
-        <w:t>influential</w:t>
+        <w:t>rates(</w:t>
       </w:r>
       <w:proofErr w:type="gramEnd"/>
       <w:r>
         <w:rPr>
           <w:rFonts w:ascii="Times New Roman" w:eastAsia="Times New Roman" w:hAnsi="Times New Roman" w:cs="Times New Roman"/>
         </w:rPr>
-        <w:t xml:space="preserve"> than followers count, emphasising the argument for comparing engagement rates(ER) between celebrity and non-cel</w:t>
+        <w:t>ER) between celebrity and non-cel</w:t>
       </w:r>
       <w:r>
         <w:rPr>
@@ -2593,8 +2607,6 @@
         </w:rPr>
         <w:t>posting frequency, or brand partnerships, so they further improve influencer marketing strategies.</w:t>
       </w:r>
-      <w:bookmarkStart w:id="0" w:name="_GoBack"/>
-      <w:bookmarkEnd w:id="0"/>
     </w:p>
     <w:p>
       <w:pPr>
@@ -3292,7 +3304,7 @@
       <w:r>
         <w:rPr>
           <w:rFonts w:ascii="Times New Roman" w:eastAsia="Times New Roman" w:hAnsi="Times New Roman" w:cs="Times New Roman"/>
-          <w:lang w:val="aa-ET"/>
+          <w:lang/>
         </w:rPr>
         <w:t>The boxplot graph type is used to compare the ER distributions of the two groups (celebrity vs. non-celebrity) by showing the medians, variability, and outliers. A supplementary histogram is included to show frequency distributions, helping us visually evaluate skewness and spread differences in ER between both categories.</w:t>
       </w:r>
@@ -3912,35 +3924,10 @@
     <w:p>
       <w:pPr>
         <w:pStyle w:val="ListParagraph"/>
-        <w:numPr>
-          <w:ilvl w:val="1"/>
-          <w:numId w:val="32"/>
-        </w:numPr>
-        <w:ind w:hanging="720"/>
-        <w:rPr>
-          <w:rFonts w:ascii="Times New Roman" w:eastAsia="Times New Roman" w:hAnsi="Times New Roman" w:cs="Times New Roman"/>
-        </w:rPr>
-      </w:pPr>
-      <w:r>
-        <w:rPr>
-          <w:rFonts w:ascii="Times New Roman" w:eastAsia="Times New Roman" w:hAnsi="Times New Roman" w:cs="Times New Roman"/>
-        </w:rPr>
-        <w:t>What went well</w:t>
-      </w:r>
-      <w:r>
-        <w:rPr>
-          <w:rFonts w:ascii="Times New Roman" w:eastAsia="Times New Roman" w:hAnsi="Times New Roman" w:cs="Times New Roman"/>
-        </w:rPr>
-        <w:t xml:space="preserve"> </w:t>
-      </w:r>
-      <w:r>
-        <w:rPr>
-          <w:rFonts w:ascii="Times New Roman" w:eastAsia="Times New Roman" w:hAnsi="Times New Roman" w:cs="Times New Roman"/>
-          <w:b/>
-          <w:bCs/>
-        </w:rPr>
-        <w:t>(75 words)</w:t>
-      </w:r>
+        <w:rPr>
+          <w:rFonts w:ascii="Times New Roman" w:eastAsia="Times New Roman" w:hAnsi="Times New Roman" w:cs="Times New Roman"/>
+        </w:rPr>
+      </w:pPr>
     </w:p>
     <w:p>
       <w:pPr>
@@ -3958,7 +3945,7 @@
         <w:rPr>
           <w:rFonts w:ascii="Times New Roman" w:eastAsia="Times New Roman" w:hAnsi="Times New Roman" w:cs="Times New Roman"/>
         </w:rPr>
-        <w:t>Points for improvement</w:t>
+        <w:t>What went well</w:t>
       </w:r>
       <w:r>
         <w:rPr>
@@ -3974,6 +3961,41 @@
         </w:rPr>
         <w:t>(75 words)</w:t>
       </w:r>
+    </w:p>
+    <w:p>
+      <w:pPr>
+        <w:pStyle w:val="ListParagraph"/>
+        <w:ind w:left="1440"/>
+        <w:rPr>
+          <w:rFonts w:ascii="Times New Roman" w:eastAsia="Times New Roman" w:hAnsi="Times New Roman" w:cs="Times New Roman"/>
+          <w:b/>
+          <w:bCs/>
+        </w:rPr>
+      </w:pPr>
+    </w:p>
+    <w:p>
+      <w:pPr>
+        <w:pStyle w:val="ListParagraph"/>
+        <w:ind w:left="1440"/>
+        <w:rPr>
+          <w:rFonts w:ascii="Times New Roman" w:hAnsi="Times New Roman" w:cs="Times New Roman"/>
+        </w:rPr>
+      </w:pPr>
+      <w:r>
+        <w:rPr>
+          <w:rFonts w:ascii="Times New Roman" w:hAnsi="Times New Roman" w:cs="Times New Roman"/>
+        </w:rPr>
+        <w:t>We organised the workload early, deciding who would focus on R coding, plotting, interpretation, and writing. Regular check-ins helped us avoid confusion and catch issues before they became problems. Working with real data made the project more engaging and improved our confidence in R. Everyone contributed consistently, and the team maintained a supportive and cooperative atmosphere throughout.</w:t>
+      </w:r>
+    </w:p>
+    <w:p>
+      <w:pPr>
+        <w:pStyle w:val="ListParagraph"/>
+        <w:ind w:left="1440"/>
+        <w:rPr>
+          <w:rFonts w:ascii="Times New Roman" w:eastAsia="Times New Roman" w:hAnsi="Times New Roman" w:cs="Times New Roman"/>
+        </w:rPr>
+      </w:pPr>
     </w:p>
     <w:p>
       <w:pPr>
@@ -3991,15 +4013,56 @@
         <w:rPr>
           <w:rFonts w:ascii="Times New Roman" w:eastAsia="Times New Roman" w:hAnsi="Times New Roman" w:cs="Times New Roman"/>
         </w:rPr>
-        <w:t>Group’s time management (</w:t>
+        <w:t>Points for improvement</w:t>
+      </w:r>
+      <w:r>
+        <w:rPr>
+          <w:rFonts w:ascii="Times New Roman" w:eastAsia="Times New Roman" w:hAnsi="Times New Roman" w:cs="Times New Roman"/>
+        </w:rPr>
+        <w:t xml:space="preserve"> </w:t>
       </w:r>
       <w:r>
         <w:rPr>
           <w:rFonts w:ascii="Times New Roman" w:eastAsia="Times New Roman" w:hAnsi="Times New Roman" w:cs="Times New Roman"/>
           <w:b/>
-        </w:rPr>
-        <w:t>50 words)</w:t>
-      </w:r>
+          <w:bCs/>
+        </w:rPr>
+        <w:t>(75 words)</w:t>
+      </w:r>
+    </w:p>
+    <w:p>
+      <w:pPr>
+        <w:pStyle w:val="ListParagraph"/>
+        <w:rPr>
+          <w:rFonts w:ascii="Times New Roman" w:eastAsia="Times New Roman" w:hAnsi="Times New Roman" w:cs="Times New Roman"/>
+          <w:b/>
+          <w:bCs/>
+        </w:rPr>
+      </w:pPr>
+    </w:p>
+    <w:p>
+      <w:pPr>
+        <w:pStyle w:val="ListParagraph"/>
+        <w:ind w:left="1440"/>
+        <w:rPr>
+          <w:rFonts w:ascii="Times New Roman" w:hAnsi="Times New Roman" w:cs="Times New Roman"/>
+        </w:rPr>
+      </w:pPr>
+      <w:r>
+        <w:rPr>
+          <w:rFonts w:ascii="Times New Roman" w:hAnsi="Times New Roman" w:cs="Times New Roman"/>
+        </w:rPr>
+        <w:t>Progress at the start was slow because several of us were still getting comfortable with R. We also realised our version control practices could be stronger, as a few files were accidentally overwritten. Setting clearer deadlines earlier in the project would have helped us keep a steadier workflow.</w:t>
+      </w:r>
+    </w:p>
+    <w:p>
+      <w:pPr>
+        <w:pStyle w:val="ListParagraph"/>
+        <w:ind w:left="1440"/>
+        <w:rPr>
+          <w:rFonts w:ascii="Times New Roman" w:eastAsia="Times New Roman" w:hAnsi="Times New Roman" w:cs="Times New Roman"/>
+        </w:rPr>
+      </w:pPr>
     </w:p>
     <w:p>
       <w:pPr>
@@ -4017,6 +4080,69 @@
         <w:rPr>
           <w:rFonts w:ascii="Times New Roman" w:eastAsia="Times New Roman" w:hAnsi="Times New Roman" w:cs="Times New Roman"/>
         </w:rPr>
+        <w:t>Group’s time management (</w:t>
+      </w:r>
+      <w:r>
+        <w:rPr>
+          <w:rFonts w:ascii="Times New Roman" w:eastAsia="Times New Roman" w:hAnsi="Times New Roman" w:cs="Times New Roman"/>
+          <w:b/>
+        </w:rPr>
+        <w:t>50 words)</w:t>
+      </w:r>
+    </w:p>
+    <w:p>
+      <w:pPr>
+        <w:pStyle w:val="ListParagraph"/>
+        <w:ind w:left="1440"/>
+        <w:rPr>
+          <w:rFonts w:ascii="Times New Roman" w:eastAsia="Times New Roman" w:hAnsi="Times New Roman" w:cs="Times New Roman"/>
+        </w:rPr>
+      </w:pPr>
+    </w:p>
+    <w:p>
+      <w:pPr>
+        <w:pStyle w:val="ListParagraph"/>
+        <w:ind w:left="1440"/>
+        <w:rPr>
+          <w:rFonts w:ascii="Times New Roman" w:hAnsi="Times New Roman" w:cs="Times New Roman"/>
+          <w:color w:val="172B4D"/>
+          <w:shd w:val="clear" w:color="auto" w:fill="FFFFFF"/>
+        </w:rPr>
+      </w:pPr>
+      <w:r>
+        <w:rPr>
+          <w:rFonts w:ascii="Times New Roman" w:hAnsi="Times New Roman" w:cs="Times New Roman"/>
+          <w:color w:val="172B4D"/>
+          <w:shd w:val="clear" w:color="auto" w:fill="FFFFFF"/>
+        </w:rPr>
+        <w:t>Weekly meetings helped us stay organised and monitor each stage of the work. Although we needed extra time for a few tasks near the end, we coordinated well and finished everything before the deadline.</w:t>
+      </w:r>
+    </w:p>
+    <w:p>
+      <w:pPr>
+        <w:pStyle w:val="ListParagraph"/>
+        <w:ind w:left="1440"/>
+        <w:rPr>
+          <w:rFonts w:ascii="Times New Roman" w:eastAsia="Times New Roman" w:hAnsi="Times New Roman" w:cs="Times New Roman"/>
+        </w:rPr>
+      </w:pPr>
+    </w:p>
+    <w:p>
+      <w:pPr>
+        <w:pStyle w:val="ListParagraph"/>
+        <w:numPr>
+          <w:ilvl w:val="1"/>
+          <w:numId w:val="32"/>
+        </w:numPr>
+        <w:ind w:hanging="720"/>
+        <w:rPr>
+          <w:rFonts w:ascii="Times New Roman" w:eastAsia="Times New Roman" w:hAnsi="Times New Roman" w:cs="Times New Roman"/>
+        </w:rPr>
+      </w:pPr>
+      <w:r>
+        <w:rPr>
+          <w:rFonts w:ascii="Times New Roman" w:eastAsia="Times New Roman" w:hAnsi="Times New Roman" w:cs="Times New Roman"/>
+        </w:rPr>
         <w:t>Project’s overall judgement (</w:t>
       </w:r>
       <w:r>
@@ -4026,6 +4152,39 @@
         </w:rPr>
         <w:t>50 words)</w:t>
       </w:r>
+    </w:p>
+    <w:p>
+      <w:pPr>
+        <w:pStyle w:val="ListParagraph"/>
+        <w:ind w:left="1440"/>
+        <w:rPr>
+          <w:rFonts w:ascii="Times New Roman" w:eastAsia="Times New Roman" w:hAnsi="Times New Roman" w:cs="Times New Roman"/>
+        </w:rPr>
+      </w:pPr>
+    </w:p>
+    <w:p>
+      <w:pPr>
+        <w:pStyle w:val="ListParagraph"/>
+        <w:ind w:left="1440"/>
+        <w:rPr>
+          <w:rFonts w:ascii="Times New Roman" w:hAnsi="Times New Roman" w:cs="Times New Roman"/>
+        </w:rPr>
+      </w:pPr>
+      <w:r>
+        <w:rPr>
+          <w:rFonts w:ascii="Times New Roman" w:hAnsi="Times New Roman" w:cs="Times New Roman"/>
+        </w:rPr>
+        <w:t>The project went well overall. We addressed the research question using appropriate statistical methods and gained valuable experience in data analysis, teamwork, and working more confidently with R.</w:t>
+      </w:r>
+    </w:p>
+    <w:p>
+      <w:pPr>
+        <w:pStyle w:val="ListParagraph"/>
+        <w:ind w:left="1440"/>
+        <w:rPr>
+          <w:rFonts w:ascii="Times New Roman" w:eastAsia="Times New Roman" w:hAnsi="Times New Roman" w:cs="Times New Roman"/>
+        </w:rPr>
+      </w:pPr>
     </w:p>
     <w:p>
       <w:pPr>
@@ -4286,6 +4445,7 @@
           <w:iCs/>
           <w:highlight w:val="yellow"/>
         </w:rPr>
+        <w:lastRenderedPageBreak/>
         <w:t>Commit Message:</w:t>
       </w:r>
       <w:r>
@@ -4951,7 +5111,6 @@
           <w:iCs/>
           <w:highlight w:val="yellow"/>
         </w:rPr>
-        <w:lastRenderedPageBreak/>
         <w:t>It should compute appropriate statistics to test the hypotheses</w:t>
       </w:r>
     </w:p>
@@ -4998,92 +5157,150 @@
           <w:rFonts w:ascii="Times New Roman" w:eastAsia="Times New Roman" w:hAnsi="Times New Roman" w:cs="Times New Roman"/>
         </w:rPr>
       </w:pPr>
+      <w:proofErr w:type="spellStart"/>
+      <w:r>
+        <w:rPr>
+          <w:rFonts w:ascii="Times New Roman" w:eastAsia="Times New Roman" w:hAnsi="Times New Roman" w:cs="Times New Roman"/>
+        </w:rPr>
+        <w:t>df$ER</w:t>
+      </w:r>
+      <w:proofErr w:type="spellEnd"/>
+      <w:r>
+        <w:rPr>
+          <w:rFonts w:ascii="Times New Roman" w:eastAsia="Times New Roman" w:hAnsi="Times New Roman" w:cs="Times New Roman"/>
+        </w:rPr>
+        <w:t xml:space="preserve"> &lt;- </w:t>
+      </w:r>
       <w:proofErr w:type="spellStart"/>
       <w:proofErr w:type="gramStart"/>
       <w:r>
         <w:rPr>
           <w:rFonts w:ascii="Times New Roman" w:eastAsia="Times New Roman" w:hAnsi="Times New Roman" w:cs="Times New Roman"/>
         </w:rPr>
-        <w:t>df$</w:t>
-      </w:r>
+        <w:t>iconv</w:t>
+      </w:r>
+      <w:proofErr w:type="spellEnd"/>
+      <w:r>
+        <w:rPr>
+          <w:rFonts w:ascii="Times New Roman" w:eastAsia="Times New Roman" w:hAnsi="Times New Roman" w:cs="Times New Roman"/>
+        </w:rPr>
+        <w:t>(</w:t>
+      </w:r>
+      <w:proofErr w:type="spellStart"/>
       <w:proofErr w:type="gramEnd"/>
       <w:r>
         <w:rPr>
           <w:rFonts w:ascii="Times New Roman" w:eastAsia="Times New Roman" w:hAnsi="Times New Roman" w:cs="Times New Roman"/>
         </w:rPr>
-        <w:t>ER</w:t>
+        <w:t>df$ER</w:t>
       </w:r>
       <w:proofErr w:type="spellEnd"/>
       <w:r>
         <w:rPr>
           <w:rFonts w:ascii="Times New Roman" w:eastAsia="Times New Roman" w:hAnsi="Times New Roman" w:cs="Times New Roman"/>
         </w:rPr>
+        <w:t>, from = "latin1", to = "UTF-8", sub = "byte")</w:t>
+      </w:r>
+    </w:p>
+    <w:p>
+      <w:pPr>
+        <w:ind w:left="1440"/>
+        <w:rPr>
+          <w:rFonts w:ascii="Times New Roman" w:eastAsia="Times New Roman" w:hAnsi="Times New Roman" w:cs="Times New Roman"/>
+        </w:rPr>
+      </w:pPr>
+      <w:r>
+        <w:rPr>
+          <w:rFonts w:ascii="Times New Roman" w:eastAsia="Times New Roman" w:hAnsi="Times New Roman" w:cs="Times New Roman"/>
+        </w:rPr>
+        <w:t># cleanup</w:t>
+      </w:r>
+    </w:p>
+    <w:p>
+      <w:pPr>
+        <w:ind w:left="1440"/>
+        <w:rPr>
+          <w:rFonts w:ascii="Times New Roman" w:eastAsia="Times New Roman" w:hAnsi="Times New Roman" w:cs="Times New Roman"/>
+        </w:rPr>
+      </w:pPr>
+      <w:proofErr w:type="spellStart"/>
+      <w:r>
+        <w:rPr>
+          <w:rFonts w:ascii="Times New Roman" w:eastAsia="Times New Roman" w:hAnsi="Times New Roman" w:cs="Times New Roman"/>
+        </w:rPr>
+        <w:t>df$ER</w:t>
+      </w:r>
+      <w:proofErr w:type="spellEnd"/>
+      <w:r>
+        <w:rPr>
+          <w:rFonts w:ascii="Times New Roman" w:eastAsia="Times New Roman" w:hAnsi="Times New Roman" w:cs="Times New Roman"/>
+        </w:rPr>
         <w:t xml:space="preserve"> &lt;- </w:t>
       </w:r>
-      <w:proofErr w:type="spellStart"/>
-      <w:r>
-        <w:rPr>
-          <w:rFonts w:ascii="Times New Roman" w:eastAsia="Times New Roman" w:hAnsi="Times New Roman" w:cs="Times New Roman"/>
-        </w:rPr>
-        <w:t>iconv</w:t>
-      </w:r>
-      <w:proofErr w:type="spellEnd"/>
-      <w:r>
-        <w:rPr>
-          <w:rFonts w:ascii="Times New Roman" w:eastAsia="Times New Roman" w:hAnsi="Times New Roman" w:cs="Times New Roman"/>
-        </w:rPr>
-        <w:t>(</w:t>
-      </w:r>
-      <w:proofErr w:type="spellStart"/>
-      <w:r>
-        <w:rPr>
-          <w:rFonts w:ascii="Times New Roman" w:eastAsia="Times New Roman" w:hAnsi="Times New Roman" w:cs="Times New Roman"/>
-        </w:rPr>
-        <w:t>df$ER</w:t>
-      </w:r>
-      <w:proofErr w:type="spellEnd"/>
-      <w:r>
-        <w:rPr>
-          <w:rFonts w:ascii="Times New Roman" w:eastAsia="Times New Roman" w:hAnsi="Times New Roman" w:cs="Times New Roman"/>
-        </w:rPr>
-        <w:t>, from = "latin1", to = "UTF-8", sub = "byte")</w:t>
-      </w:r>
-    </w:p>
-    <w:p>
-      <w:pPr>
-        <w:ind w:left="1440"/>
-        <w:rPr>
-          <w:rFonts w:ascii="Times New Roman" w:eastAsia="Times New Roman" w:hAnsi="Times New Roman" w:cs="Times New Roman"/>
-        </w:rPr>
-      </w:pPr>
-      <w:r>
-        <w:rPr>
-          <w:rFonts w:ascii="Times New Roman" w:eastAsia="Times New Roman" w:hAnsi="Times New Roman" w:cs="Times New Roman"/>
-        </w:rPr>
-        <w:t># cleanup</w:t>
-      </w:r>
-    </w:p>
-    <w:p>
-      <w:pPr>
-        <w:ind w:left="1440"/>
-        <w:rPr>
-          <w:rFonts w:ascii="Times New Roman" w:eastAsia="Times New Roman" w:hAnsi="Times New Roman" w:cs="Times New Roman"/>
-        </w:rPr>
-      </w:pPr>
       <w:proofErr w:type="spellStart"/>
       <w:proofErr w:type="gramStart"/>
       <w:r>
         <w:rPr>
           <w:rFonts w:ascii="Times New Roman" w:eastAsia="Times New Roman" w:hAnsi="Times New Roman" w:cs="Times New Roman"/>
         </w:rPr>
+        <w:t>gsub</w:t>
+      </w:r>
+      <w:proofErr w:type="spellEnd"/>
+      <w:r>
+        <w:rPr>
+          <w:rFonts w:ascii="Times New Roman" w:eastAsia="Times New Roman" w:hAnsi="Times New Roman" w:cs="Times New Roman"/>
+        </w:rPr>
+        <w:t>(</w:t>
+      </w:r>
+      <w:proofErr w:type="gramEnd"/>
+      <w:r>
+        <w:rPr>
+          <w:rFonts w:ascii="Times New Roman" w:eastAsia="Times New Roman" w:hAnsi="Times New Roman" w:cs="Times New Roman"/>
+        </w:rPr>
+        <w:t xml:space="preserve">"[^0-9.]", "", </w:t>
+      </w:r>
+      <w:proofErr w:type="spellStart"/>
+      <w:r>
+        <w:rPr>
+          <w:rFonts w:ascii="Times New Roman" w:eastAsia="Times New Roman" w:hAnsi="Times New Roman" w:cs="Times New Roman"/>
+        </w:rPr>
         <w:t>df$</w:t>
       </w:r>
+      <w:proofErr w:type="gramStart"/>
+      <w:r>
+        <w:rPr>
+          <w:rFonts w:ascii="Times New Roman" w:eastAsia="Times New Roman" w:hAnsi="Times New Roman" w:cs="Times New Roman"/>
+        </w:rPr>
+        <w:t>ER</w:t>
+      </w:r>
+      <w:proofErr w:type="spellEnd"/>
+      <w:r>
+        <w:rPr>
+          <w:rFonts w:ascii="Times New Roman" w:eastAsia="Times New Roman" w:hAnsi="Times New Roman" w:cs="Times New Roman"/>
+        </w:rPr>
+        <w:t>)  #</w:t>
+      </w:r>
       <w:proofErr w:type="gramEnd"/>
       <w:r>
         <w:rPr>
           <w:rFonts w:ascii="Times New Roman" w:eastAsia="Times New Roman" w:hAnsi="Times New Roman" w:cs="Times New Roman"/>
         </w:rPr>
-        <w:t>ER</w:t>
+        <w:t xml:space="preserve"> Keep only numbers and decimal</w:t>
+      </w:r>
+    </w:p>
+    <w:p>
+      <w:pPr>
+        <w:ind w:left="1440"/>
+        <w:rPr>
+          <w:rFonts w:ascii="Times New Roman" w:eastAsia="Times New Roman" w:hAnsi="Times New Roman" w:cs="Times New Roman"/>
+        </w:rPr>
+      </w:pPr>
+      <w:proofErr w:type="spellStart"/>
+      <w:r>
+        <w:rPr>
+          <w:rFonts w:ascii="Times New Roman" w:eastAsia="Times New Roman" w:hAnsi="Times New Roman" w:cs="Times New Roman"/>
+        </w:rPr>
+        <w:t>df$ER</w:t>
       </w:r>
       <w:proofErr w:type="spellEnd"/>
       <w:r>
@@ -5092,414 +5309,152 @@
         </w:rPr>
         <w:t xml:space="preserve"> &lt;- </w:t>
       </w:r>
-      <w:proofErr w:type="spellStart"/>
-      <w:r>
-        <w:rPr>
-          <w:rFonts w:ascii="Times New Roman" w:eastAsia="Times New Roman" w:hAnsi="Times New Roman" w:cs="Times New Roman"/>
-        </w:rPr>
-        <w:t>gsub</w:t>
-      </w:r>
-      <w:proofErr w:type="spellEnd"/>
-      <w:r>
-        <w:rPr>
-          <w:rFonts w:ascii="Times New Roman" w:eastAsia="Times New Roman" w:hAnsi="Times New Roman" w:cs="Times New Roman"/>
-        </w:rPr>
-        <w:t xml:space="preserve">("[^0-9.]", "", </w:t>
-      </w:r>
-      <w:proofErr w:type="spellStart"/>
-      <w:r>
-        <w:rPr>
-          <w:rFonts w:ascii="Times New Roman" w:eastAsia="Times New Roman" w:hAnsi="Times New Roman" w:cs="Times New Roman"/>
-        </w:rPr>
-        <w:t>df$ER</w:t>
-      </w:r>
-      <w:proofErr w:type="spellEnd"/>
-      <w:r>
-        <w:rPr>
-          <w:rFonts w:ascii="Times New Roman" w:eastAsia="Times New Roman" w:hAnsi="Times New Roman" w:cs="Times New Roman"/>
-        </w:rPr>
-        <w:t>)  # Keep only numbers and decimal</w:t>
-      </w:r>
-    </w:p>
-    <w:p>
-      <w:pPr>
-        <w:ind w:left="1440"/>
-        <w:rPr>
-          <w:rFonts w:ascii="Times New Roman" w:eastAsia="Times New Roman" w:hAnsi="Times New Roman" w:cs="Times New Roman"/>
-        </w:rPr>
-      </w:pPr>
       <w:proofErr w:type="spellStart"/>
       <w:proofErr w:type="gramStart"/>
       <w:r>
         <w:rPr>
           <w:rFonts w:ascii="Times New Roman" w:eastAsia="Times New Roman" w:hAnsi="Times New Roman" w:cs="Times New Roman"/>
         </w:rPr>
-        <w:t>df$</w:t>
-      </w:r>
+        <w:t>as.numeric</w:t>
+      </w:r>
+      <w:proofErr w:type="spellEnd"/>
       <w:proofErr w:type="gramEnd"/>
       <w:r>
         <w:rPr>
           <w:rFonts w:ascii="Times New Roman" w:eastAsia="Times New Roman" w:hAnsi="Times New Roman" w:cs="Times New Roman"/>
         </w:rPr>
-        <w:t>ER</w:t>
+        <w:t>(</w:t>
+      </w:r>
+      <w:proofErr w:type="spellStart"/>
+      <w:r>
+        <w:rPr>
+          <w:rFonts w:ascii="Times New Roman" w:eastAsia="Times New Roman" w:hAnsi="Times New Roman" w:cs="Times New Roman"/>
+        </w:rPr>
+        <w:t>df$ER</w:t>
       </w:r>
       <w:proofErr w:type="spellEnd"/>
       <w:r>
         <w:rPr>
           <w:rFonts w:ascii="Times New Roman" w:eastAsia="Times New Roman" w:hAnsi="Times New Roman" w:cs="Times New Roman"/>
         </w:rPr>
+        <w:t>)</w:t>
+      </w:r>
+    </w:p>
+    <w:p>
+      <w:pPr>
+        <w:ind w:left="1440"/>
+        <w:rPr>
+          <w:rFonts w:ascii="Times New Roman" w:eastAsia="Times New Roman" w:hAnsi="Times New Roman" w:cs="Times New Roman"/>
+        </w:rPr>
+      </w:pPr>
+      <w:r>
+        <w:rPr>
+          <w:rFonts w:ascii="Times New Roman" w:eastAsia="Times New Roman" w:hAnsi="Times New Roman" w:cs="Times New Roman"/>
+        </w:rPr>
+        <w:t>head(</w:t>
+      </w:r>
+      <w:proofErr w:type="spellStart"/>
+      <w:r>
+        <w:rPr>
+          <w:rFonts w:ascii="Times New Roman" w:eastAsia="Times New Roman" w:hAnsi="Times New Roman" w:cs="Times New Roman"/>
+        </w:rPr>
+        <w:t>df$ER</w:t>
+      </w:r>
+      <w:proofErr w:type="spellEnd"/>
+      <w:r>
+        <w:rPr>
+          <w:rFonts w:ascii="Times New Roman" w:eastAsia="Times New Roman" w:hAnsi="Times New Roman" w:cs="Times New Roman"/>
+        </w:rPr>
+        <w:t>)</w:t>
+      </w:r>
+    </w:p>
+    <w:p>
+      <w:pPr>
+        <w:ind w:left="1440"/>
+        <w:rPr>
+          <w:rFonts w:ascii="Times New Roman" w:eastAsia="Times New Roman" w:hAnsi="Times New Roman" w:cs="Times New Roman"/>
+        </w:rPr>
+      </w:pPr>
+      <w:r>
+        <w:rPr>
+          <w:rFonts w:ascii="Times New Roman" w:eastAsia="Times New Roman" w:hAnsi="Times New Roman" w:cs="Times New Roman"/>
+        </w:rPr>
+        <w:t># Categorization</w:t>
+      </w:r>
+    </w:p>
+    <w:p>
+      <w:pPr>
+        <w:ind w:left="1440"/>
+        <w:rPr>
+          <w:rFonts w:ascii="Times New Roman" w:eastAsia="Times New Roman" w:hAnsi="Times New Roman" w:cs="Times New Roman"/>
+        </w:rPr>
+      </w:pPr>
+      <w:proofErr w:type="spellStart"/>
+      <w:r>
+        <w:rPr>
+          <w:rFonts w:ascii="Times New Roman" w:eastAsia="Times New Roman" w:hAnsi="Times New Roman" w:cs="Times New Roman"/>
+        </w:rPr>
+        <w:t>df$CATEGORY</w:t>
+      </w:r>
+      <w:proofErr w:type="spellEnd"/>
+      <w:r>
+        <w:rPr>
+          <w:rFonts w:ascii="Times New Roman" w:eastAsia="Times New Roman" w:hAnsi="Times New Roman" w:cs="Times New Roman"/>
+        </w:rPr>
         <w:t xml:space="preserve"> &lt;- </w:t>
       </w:r>
-      <w:proofErr w:type="spellStart"/>
-      <w:r>
-        <w:rPr>
-          <w:rFonts w:ascii="Times New Roman" w:eastAsia="Times New Roman" w:hAnsi="Times New Roman" w:cs="Times New Roman"/>
-        </w:rPr>
-        <w:t>as.numeric</w:t>
-      </w:r>
-      <w:proofErr w:type="spellEnd"/>
-      <w:r>
-        <w:rPr>
-          <w:rFonts w:ascii="Times New Roman" w:eastAsia="Times New Roman" w:hAnsi="Times New Roman" w:cs="Times New Roman"/>
-        </w:rPr>
-        <w:t>(</w:t>
-      </w:r>
-      <w:proofErr w:type="spellStart"/>
-      <w:r>
-        <w:rPr>
-          <w:rFonts w:ascii="Times New Roman" w:eastAsia="Times New Roman" w:hAnsi="Times New Roman" w:cs="Times New Roman"/>
-        </w:rPr>
-        <w:t>df$ER</w:t>
-      </w:r>
-      <w:proofErr w:type="spellEnd"/>
-      <w:r>
-        <w:rPr>
-          <w:rFonts w:ascii="Times New Roman" w:eastAsia="Times New Roman" w:hAnsi="Times New Roman" w:cs="Times New Roman"/>
-        </w:rPr>
-        <w:t>)</w:t>
-      </w:r>
-    </w:p>
-    <w:p>
-      <w:pPr>
-        <w:ind w:left="1440"/>
-        <w:rPr>
-          <w:rFonts w:ascii="Times New Roman" w:eastAsia="Times New Roman" w:hAnsi="Times New Roman" w:cs="Times New Roman"/>
-        </w:rPr>
-      </w:pPr>
-      <w:r>
-        <w:rPr>
-          <w:rFonts w:ascii="Times New Roman" w:eastAsia="Times New Roman" w:hAnsi="Times New Roman" w:cs="Times New Roman"/>
-        </w:rPr>
-        <w:t>head(</w:t>
-      </w:r>
-      <w:proofErr w:type="spellStart"/>
-      <w:r>
-        <w:rPr>
-          <w:rFonts w:ascii="Times New Roman" w:eastAsia="Times New Roman" w:hAnsi="Times New Roman" w:cs="Times New Roman"/>
-        </w:rPr>
-        <w:t>df$ER</w:t>
-      </w:r>
-      <w:proofErr w:type="spellEnd"/>
-      <w:r>
-        <w:rPr>
-          <w:rFonts w:ascii="Times New Roman" w:eastAsia="Times New Roman" w:hAnsi="Times New Roman" w:cs="Times New Roman"/>
-        </w:rPr>
-        <w:t>)</w:t>
-      </w:r>
-    </w:p>
-    <w:p>
-      <w:pPr>
-        <w:ind w:left="1440"/>
-        <w:rPr>
-          <w:rFonts w:ascii="Times New Roman" w:eastAsia="Times New Roman" w:hAnsi="Times New Roman" w:cs="Times New Roman"/>
-        </w:rPr>
-      </w:pPr>
-      <w:r>
-        <w:rPr>
-          <w:rFonts w:ascii="Times New Roman" w:eastAsia="Times New Roman" w:hAnsi="Times New Roman" w:cs="Times New Roman"/>
-        </w:rPr>
-        <w:t># Categorization</w:t>
-      </w:r>
-    </w:p>
-    <w:p>
-      <w:pPr>
-        <w:ind w:left="1440"/>
-        <w:rPr>
-          <w:rFonts w:ascii="Times New Roman" w:eastAsia="Times New Roman" w:hAnsi="Times New Roman" w:cs="Times New Roman"/>
-        </w:rPr>
-      </w:pPr>
       <w:proofErr w:type="spellStart"/>
       <w:proofErr w:type="gramStart"/>
       <w:r>
         <w:rPr>
           <w:rFonts w:ascii="Times New Roman" w:eastAsia="Times New Roman" w:hAnsi="Times New Roman" w:cs="Times New Roman"/>
         </w:rPr>
-        <w:t>df$</w:t>
+        <w:t>ifelse</w:t>
+      </w:r>
+      <w:proofErr w:type="spellEnd"/>
+      <w:r>
+        <w:rPr>
+          <w:rFonts w:ascii="Times New Roman" w:eastAsia="Times New Roman" w:hAnsi="Times New Roman" w:cs="Times New Roman"/>
+        </w:rPr>
+        <w:t>(</w:t>
+      </w:r>
+      <w:proofErr w:type="spellStart"/>
+      <w:r>
+        <w:rPr>
+          <w:rFonts w:ascii="Times New Roman" w:eastAsia="Times New Roman" w:hAnsi="Times New Roman" w:cs="Times New Roman"/>
+        </w:rPr>
+        <w:t>grepl</w:t>
+      </w:r>
+      <w:proofErr w:type="spellEnd"/>
+      <w:r>
+        <w:rPr>
+          <w:rFonts w:ascii="Times New Roman" w:eastAsia="Times New Roman" w:hAnsi="Times New Roman" w:cs="Times New Roman"/>
+        </w:rPr>
+        <w:t>(</w:t>
       </w:r>
       <w:proofErr w:type="gramEnd"/>
       <w:r>
         <w:rPr>
           <w:rFonts w:ascii="Times New Roman" w:eastAsia="Times New Roman" w:hAnsi="Times New Roman" w:cs="Times New Roman"/>
         </w:rPr>
-        <w:t>CATEGORY</w:t>
-      </w:r>
-      <w:proofErr w:type="spellEnd"/>
-      <w:r>
-        <w:rPr>
-          <w:rFonts w:ascii="Times New Roman" w:eastAsia="Times New Roman" w:hAnsi="Times New Roman" w:cs="Times New Roman"/>
-        </w:rPr>
-        <w:t xml:space="preserve"> &lt;- </w:t>
-      </w:r>
-      <w:proofErr w:type="spellStart"/>
-      <w:r>
-        <w:rPr>
-          <w:rFonts w:ascii="Times New Roman" w:eastAsia="Times New Roman" w:hAnsi="Times New Roman" w:cs="Times New Roman"/>
-        </w:rPr>
-        <w:t>ifelse</w:t>
-      </w:r>
-      <w:proofErr w:type="spellEnd"/>
-      <w:r>
-        <w:rPr>
-          <w:rFonts w:ascii="Times New Roman" w:eastAsia="Times New Roman" w:hAnsi="Times New Roman" w:cs="Times New Roman"/>
-        </w:rPr>
-        <w:t>(</w:t>
-      </w:r>
-      <w:proofErr w:type="spellStart"/>
-      <w:r>
-        <w:rPr>
-          <w:rFonts w:ascii="Times New Roman" w:eastAsia="Times New Roman" w:hAnsi="Times New Roman" w:cs="Times New Roman"/>
-        </w:rPr>
-        <w:t>grepl</w:t>
-      </w:r>
-      <w:proofErr w:type="spellEnd"/>
-      <w:r>
-        <w:rPr>
-          <w:rFonts w:ascii="Times New Roman" w:eastAsia="Times New Roman" w:hAnsi="Times New Roman" w:cs="Times New Roman"/>
-        </w:rPr>
-        <w:t xml:space="preserve">("celebrities", df$CATEGORIES.1, </w:t>
-      </w:r>
-      <w:proofErr w:type="spellStart"/>
-      <w:r>
-        <w:rPr>
-          <w:rFonts w:ascii="Times New Roman" w:eastAsia="Times New Roman" w:hAnsi="Times New Roman" w:cs="Times New Roman"/>
-        </w:rPr>
-        <w:t>ignore.case</w:t>
-      </w:r>
-      <w:proofErr w:type="spellEnd"/>
-      <w:r>
-        <w:rPr>
-          <w:rFonts w:ascii="Times New Roman" w:eastAsia="Times New Roman" w:hAnsi="Times New Roman" w:cs="Times New Roman"/>
-        </w:rPr>
-        <w:t xml:space="preserve"> = TRUE), "Celebrity", "Non-Celebrity")</w:t>
-      </w:r>
-    </w:p>
-    <w:p>
-      <w:pPr>
-        <w:ind w:left="1440"/>
-        <w:rPr>
-          <w:rFonts w:ascii="Times New Roman" w:eastAsia="Times New Roman" w:hAnsi="Times New Roman" w:cs="Times New Roman"/>
-        </w:rPr>
-      </w:pPr>
-      <w:r>
-        <w:rPr>
-          <w:rFonts w:ascii="Times New Roman" w:eastAsia="Times New Roman" w:hAnsi="Times New Roman" w:cs="Times New Roman"/>
-        </w:rPr>
-        <w:t>#Boxplot</w:t>
-      </w:r>
-    </w:p>
-    <w:p>
-      <w:pPr>
-        <w:ind w:left="1440"/>
-        <w:rPr>
-          <w:rFonts w:ascii="Times New Roman" w:eastAsia="Times New Roman" w:hAnsi="Times New Roman" w:cs="Times New Roman"/>
-        </w:rPr>
-      </w:pPr>
-      <w:proofErr w:type="spellStart"/>
-      <w:r>
-        <w:rPr>
-          <w:rFonts w:ascii="Times New Roman" w:eastAsia="Times New Roman" w:hAnsi="Times New Roman" w:cs="Times New Roman"/>
-        </w:rPr>
-        <w:t>png</w:t>
-      </w:r>
-      <w:proofErr w:type="spellEnd"/>
-      <w:r>
-        <w:rPr>
-          <w:rFonts w:ascii="Times New Roman" w:eastAsia="Times New Roman" w:hAnsi="Times New Roman" w:cs="Times New Roman"/>
-        </w:rPr>
-        <w:t>("Boxplot.png")</w:t>
-      </w:r>
-    </w:p>
-    <w:p>
-      <w:pPr>
-        <w:ind w:left="1440"/>
-        <w:rPr>
-          <w:rFonts w:ascii="Times New Roman" w:eastAsia="Times New Roman" w:hAnsi="Times New Roman" w:cs="Times New Roman"/>
-        </w:rPr>
-      </w:pPr>
-      <w:proofErr w:type="gramStart"/>
-      <w:r>
-        <w:rPr>
-          <w:rFonts w:ascii="Times New Roman" w:eastAsia="Times New Roman" w:hAnsi="Times New Roman" w:cs="Times New Roman"/>
-        </w:rPr>
-        <w:t>boxplot(</w:t>
-      </w:r>
-      <w:proofErr w:type="gramEnd"/>
-      <w:r>
-        <w:rPr>
-          <w:rFonts w:ascii="Times New Roman" w:eastAsia="Times New Roman" w:hAnsi="Times New Roman" w:cs="Times New Roman"/>
-        </w:rPr>
-        <w:t xml:space="preserve">ER ~ CATEGORY, data = </w:t>
-      </w:r>
-      <w:proofErr w:type="spellStart"/>
-      <w:r>
-        <w:rPr>
-          <w:rFonts w:ascii="Times New Roman" w:eastAsia="Times New Roman" w:hAnsi="Times New Roman" w:cs="Times New Roman"/>
-        </w:rPr>
-        <w:t>df</w:t>
-      </w:r>
-      <w:proofErr w:type="spellEnd"/>
-      <w:r>
-        <w:rPr>
-          <w:rFonts w:ascii="Times New Roman" w:eastAsia="Times New Roman" w:hAnsi="Times New Roman" w:cs="Times New Roman"/>
-        </w:rPr>
-        <w:t xml:space="preserve">, </w:t>
-      </w:r>
-    </w:p>
-    <w:p>
-      <w:pPr>
-        <w:ind w:left="1440"/>
-        <w:rPr>
-          <w:rFonts w:ascii="Times New Roman" w:eastAsia="Times New Roman" w:hAnsi="Times New Roman" w:cs="Times New Roman"/>
-        </w:rPr>
-      </w:pPr>
-      <w:r>
-        <w:rPr>
-          <w:rFonts w:ascii="Times New Roman" w:eastAsia="Times New Roman" w:hAnsi="Times New Roman" w:cs="Times New Roman"/>
-        </w:rPr>
-        <w:t xml:space="preserve">        </w:t>
-      </w:r>
-      <w:proofErr w:type="gramStart"/>
-      <w:r>
-        <w:rPr>
-          <w:rFonts w:ascii="Times New Roman" w:eastAsia="Times New Roman" w:hAnsi="Times New Roman" w:cs="Times New Roman"/>
-        </w:rPr>
-        <w:t>main</w:t>
-      </w:r>
-      <w:proofErr w:type="gramEnd"/>
-      <w:r>
-        <w:rPr>
-          <w:rFonts w:ascii="Times New Roman" w:eastAsia="Times New Roman" w:hAnsi="Times New Roman" w:cs="Times New Roman"/>
-        </w:rPr>
-        <w:t xml:space="preserve"> = "Comparison of Engagement Rate (ER): Celebrities vs Non-Celebrities",</w:t>
-      </w:r>
-    </w:p>
-    <w:p>
-      <w:pPr>
-        <w:ind w:left="1440"/>
-        <w:rPr>
-          <w:rFonts w:ascii="Times New Roman" w:eastAsia="Times New Roman" w:hAnsi="Times New Roman" w:cs="Times New Roman"/>
-        </w:rPr>
-      </w:pPr>
-      <w:r>
-        <w:rPr>
-          <w:rFonts w:ascii="Times New Roman" w:eastAsia="Times New Roman" w:hAnsi="Times New Roman" w:cs="Times New Roman"/>
-        </w:rPr>
-        <w:t xml:space="preserve">        </w:t>
-      </w:r>
-      <w:proofErr w:type="spellStart"/>
-      <w:r>
-        <w:rPr>
-          <w:rFonts w:ascii="Times New Roman" w:eastAsia="Times New Roman" w:hAnsi="Times New Roman" w:cs="Times New Roman"/>
-        </w:rPr>
-        <w:t>xlab</w:t>
-      </w:r>
-      <w:proofErr w:type="spellEnd"/>
-      <w:r>
-        <w:rPr>
-          <w:rFonts w:ascii="Times New Roman" w:eastAsia="Times New Roman" w:hAnsi="Times New Roman" w:cs="Times New Roman"/>
-        </w:rPr>
-        <w:t xml:space="preserve"> = "Category", </w:t>
-      </w:r>
-      <w:proofErr w:type="spellStart"/>
-      <w:r>
-        <w:rPr>
-          <w:rFonts w:ascii="Times New Roman" w:eastAsia="Times New Roman" w:hAnsi="Times New Roman" w:cs="Times New Roman"/>
-        </w:rPr>
-        <w:t>ylab</w:t>
-      </w:r>
-      <w:proofErr w:type="spellEnd"/>
-      <w:r>
-        <w:rPr>
-          <w:rFonts w:ascii="Times New Roman" w:eastAsia="Times New Roman" w:hAnsi="Times New Roman" w:cs="Times New Roman"/>
-        </w:rPr>
-        <w:t xml:space="preserve"> = "Engagement Rate (ER)",</w:t>
-      </w:r>
-    </w:p>
-    <w:p>
-      <w:pPr>
-        <w:ind w:left="1440"/>
-        <w:rPr>
-          <w:rFonts w:ascii="Times New Roman" w:eastAsia="Times New Roman" w:hAnsi="Times New Roman" w:cs="Times New Roman"/>
-        </w:rPr>
-      </w:pPr>
-      <w:r>
-        <w:rPr>
-          <w:rFonts w:ascii="Times New Roman" w:eastAsia="Times New Roman" w:hAnsi="Times New Roman" w:cs="Times New Roman"/>
-        </w:rPr>
-        <w:t xml:space="preserve">        </w:t>
-      </w:r>
-      <w:proofErr w:type="gramStart"/>
-      <w:r>
-        <w:rPr>
-          <w:rFonts w:ascii="Times New Roman" w:eastAsia="Times New Roman" w:hAnsi="Times New Roman" w:cs="Times New Roman"/>
-        </w:rPr>
-        <w:t>col</w:t>
-      </w:r>
-      <w:proofErr w:type="gramEnd"/>
-      <w:r>
-        <w:rPr>
-          <w:rFonts w:ascii="Times New Roman" w:eastAsia="Times New Roman" w:hAnsi="Times New Roman" w:cs="Times New Roman"/>
-        </w:rPr>
-        <w:t xml:space="preserve"> = c("</w:t>
-      </w:r>
-      <w:proofErr w:type="spellStart"/>
-      <w:r>
-        <w:rPr>
-          <w:rFonts w:ascii="Times New Roman" w:eastAsia="Times New Roman" w:hAnsi="Times New Roman" w:cs="Times New Roman"/>
-        </w:rPr>
-        <w:t>skyblue</w:t>
-      </w:r>
-      <w:proofErr w:type="spellEnd"/>
-      <w:r>
-        <w:rPr>
-          <w:rFonts w:ascii="Times New Roman" w:eastAsia="Times New Roman" w:hAnsi="Times New Roman" w:cs="Times New Roman"/>
-        </w:rPr>
-        <w:t>", "orange"))</w:t>
-      </w:r>
-    </w:p>
-    <w:p>
-      <w:pPr>
-        <w:ind w:left="1440"/>
-        <w:rPr>
-          <w:rFonts w:ascii="Times New Roman" w:eastAsia="Times New Roman" w:hAnsi="Times New Roman" w:cs="Times New Roman"/>
-        </w:rPr>
-      </w:pPr>
+        <w:t xml:space="preserve">"celebrities", df$CATEGORIES.1, </w:t>
+      </w:r>
       <w:proofErr w:type="spellStart"/>
       <w:proofErr w:type="gramStart"/>
       <w:r>
         <w:rPr>
           <w:rFonts w:ascii="Times New Roman" w:eastAsia="Times New Roman" w:hAnsi="Times New Roman" w:cs="Times New Roman"/>
         </w:rPr>
-        <w:t>dev.off</w:t>
+        <w:t>ignore.case</w:t>
       </w:r>
       <w:proofErr w:type="spellEnd"/>
-      <w:r>
-        <w:rPr>
-          <w:rFonts w:ascii="Times New Roman" w:eastAsia="Times New Roman" w:hAnsi="Times New Roman" w:cs="Times New Roman"/>
-        </w:rPr>
-        <w:t>()</w:t>
-      </w:r>
       <w:proofErr w:type="gramEnd"/>
+      <w:r>
+        <w:rPr>
+          <w:rFonts w:ascii="Times New Roman" w:eastAsia="Times New Roman" w:hAnsi="Times New Roman" w:cs="Times New Roman"/>
+        </w:rPr>
+        <w:t xml:space="preserve"> = TRUE), "Celebrity", "Non-Celebrity")</w:t>
+      </w:r>
     </w:p>
     <w:p>
       <w:pPr>
@@ -5512,7 +5467,7 @@
         <w:rPr>
           <w:rFonts w:ascii="Times New Roman" w:eastAsia="Times New Roman" w:hAnsi="Times New Roman" w:cs="Times New Roman"/>
         </w:rPr>
-        <w:t># histogram</w:t>
+        <w:t>#Boxplot</w:t>
       </w:r>
     </w:p>
     <w:p>
@@ -5534,7 +5489,155 @@
         <w:rPr>
           <w:rFonts w:ascii="Times New Roman" w:eastAsia="Times New Roman" w:hAnsi="Times New Roman" w:cs="Times New Roman"/>
         </w:rPr>
-        <w:t>("Histogram.png")</w:t>
+        <w:t>("Boxplot.png")</w:t>
+      </w:r>
+    </w:p>
+    <w:p>
+      <w:pPr>
+        <w:ind w:left="1440"/>
+        <w:rPr>
+          <w:rFonts w:ascii="Times New Roman" w:eastAsia="Times New Roman" w:hAnsi="Times New Roman" w:cs="Times New Roman"/>
+        </w:rPr>
+      </w:pPr>
+      <w:proofErr w:type="gramStart"/>
+      <w:r>
+        <w:rPr>
+          <w:rFonts w:ascii="Times New Roman" w:eastAsia="Times New Roman" w:hAnsi="Times New Roman" w:cs="Times New Roman"/>
+        </w:rPr>
+        <w:t>boxplot(</w:t>
+      </w:r>
+      <w:proofErr w:type="gramEnd"/>
+      <w:r>
+        <w:rPr>
+          <w:rFonts w:ascii="Times New Roman" w:eastAsia="Times New Roman" w:hAnsi="Times New Roman" w:cs="Times New Roman"/>
+        </w:rPr>
+        <w:t xml:space="preserve">ER ~ CATEGORY, data = </w:t>
+      </w:r>
+      <w:proofErr w:type="spellStart"/>
+      <w:r>
+        <w:rPr>
+          <w:rFonts w:ascii="Times New Roman" w:eastAsia="Times New Roman" w:hAnsi="Times New Roman" w:cs="Times New Roman"/>
+        </w:rPr>
+        <w:t>df</w:t>
+      </w:r>
+      <w:proofErr w:type="spellEnd"/>
+      <w:r>
+        <w:rPr>
+          <w:rFonts w:ascii="Times New Roman" w:eastAsia="Times New Roman" w:hAnsi="Times New Roman" w:cs="Times New Roman"/>
+        </w:rPr>
+        <w:t xml:space="preserve">, </w:t>
+      </w:r>
+    </w:p>
+    <w:p>
+      <w:pPr>
+        <w:ind w:left="1440"/>
+        <w:rPr>
+          <w:rFonts w:ascii="Times New Roman" w:eastAsia="Times New Roman" w:hAnsi="Times New Roman" w:cs="Times New Roman"/>
+        </w:rPr>
+      </w:pPr>
+      <w:r>
+        <w:rPr>
+          <w:rFonts w:ascii="Times New Roman" w:eastAsia="Times New Roman" w:hAnsi="Times New Roman" w:cs="Times New Roman"/>
+        </w:rPr>
+        <w:t xml:space="preserve">        main = "Comparison of Engagement Rate (ER): Celebrities vs </w:t>
+      </w:r>
+      <w:proofErr w:type="gramStart"/>
+      <w:r>
+        <w:rPr>
+          <w:rFonts w:ascii="Times New Roman" w:eastAsia="Times New Roman" w:hAnsi="Times New Roman" w:cs="Times New Roman"/>
+        </w:rPr>
+        <w:t>Non-Celebrities</w:t>
+      </w:r>
+      <w:proofErr w:type="gramEnd"/>
+      <w:r>
+        <w:rPr>
+          <w:rFonts w:ascii="Times New Roman" w:eastAsia="Times New Roman" w:hAnsi="Times New Roman" w:cs="Times New Roman"/>
+        </w:rPr>
+        <w:t>",</w:t>
+      </w:r>
+    </w:p>
+    <w:p>
+      <w:pPr>
+        <w:ind w:left="1440"/>
+        <w:rPr>
+          <w:rFonts w:ascii="Times New Roman" w:eastAsia="Times New Roman" w:hAnsi="Times New Roman" w:cs="Times New Roman"/>
+        </w:rPr>
+      </w:pPr>
+      <w:r>
+        <w:rPr>
+          <w:rFonts w:ascii="Times New Roman" w:eastAsia="Times New Roman" w:hAnsi="Times New Roman" w:cs="Times New Roman"/>
+        </w:rPr>
+        <w:t xml:space="preserve">        </w:t>
+      </w:r>
+      <w:proofErr w:type="spellStart"/>
+      <w:r>
+        <w:rPr>
+          <w:rFonts w:ascii="Times New Roman" w:eastAsia="Times New Roman" w:hAnsi="Times New Roman" w:cs="Times New Roman"/>
+        </w:rPr>
+        <w:t>xlab</w:t>
+      </w:r>
+      <w:proofErr w:type="spellEnd"/>
+      <w:r>
+        <w:rPr>
+          <w:rFonts w:ascii="Times New Roman" w:eastAsia="Times New Roman" w:hAnsi="Times New Roman" w:cs="Times New Roman"/>
+        </w:rPr>
+        <w:t xml:space="preserve"> = "Category", </w:t>
+      </w:r>
+      <w:proofErr w:type="spellStart"/>
+      <w:r>
+        <w:rPr>
+          <w:rFonts w:ascii="Times New Roman" w:eastAsia="Times New Roman" w:hAnsi="Times New Roman" w:cs="Times New Roman"/>
+        </w:rPr>
+        <w:t>ylab</w:t>
+      </w:r>
+      <w:proofErr w:type="spellEnd"/>
+      <w:r>
+        <w:rPr>
+          <w:rFonts w:ascii="Times New Roman" w:eastAsia="Times New Roman" w:hAnsi="Times New Roman" w:cs="Times New Roman"/>
+        </w:rPr>
+        <w:t xml:space="preserve"> = "Engagement Rate (ER)",</w:t>
+      </w:r>
+    </w:p>
+    <w:p>
+      <w:pPr>
+        <w:ind w:left="1440"/>
+        <w:rPr>
+          <w:rFonts w:ascii="Times New Roman" w:eastAsia="Times New Roman" w:hAnsi="Times New Roman" w:cs="Times New Roman"/>
+        </w:rPr>
+      </w:pPr>
+      <w:r>
+        <w:rPr>
+          <w:rFonts w:ascii="Times New Roman" w:eastAsia="Times New Roman" w:hAnsi="Times New Roman" w:cs="Times New Roman"/>
+        </w:rPr>
+        <w:t xml:space="preserve">        col = </w:t>
+      </w:r>
+      <w:proofErr w:type="gramStart"/>
+      <w:r>
+        <w:rPr>
+          <w:rFonts w:ascii="Times New Roman" w:eastAsia="Times New Roman" w:hAnsi="Times New Roman" w:cs="Times New Roman"/>
+        </w:rPr>
+        <w:t>c(</w:t>
+      </w:r>
+      <w:proofErr w:type="gramEnd"/>
+      <w:r>
+        <w:rPr>
+          <w:rFonts w:ascii="Times New Roman" w:eastAsia="Times New Roman" w:hAnsi="Times New Roman" w:cs="Times New Roman"/>
+        </w:rPr>
+        <w:t>"</w:t>
+      </w:r>
+      <w:proofErr w:type="spellStart"/>
+      <w:r>
+        <w:rPr>
+          <w:rFonts w:ascii="Times New Roman" w:eastAsia="Times New Roman" w:hAnsi="Times New Roman" w:cs="Times New Roman"/>
+        </w:rPr>
+        <w:t>skyblue</w:t>
+      </w:r>
+      <w:proofErr w:type="spellEnd"/>
+      <w:r>
+        <w:rPr>
+          <w:rFonts w:ascii="Times New Roman" w:eastAsia="Times New Roman" w:hAnsi="Times New Roman" w:cs="Times New Roman"/>
+        </w:rPr>
+        <w:t>", "orange"))</w:t>
       </w:r>
     </w:p>
     <w:p>
@@ -5550,7 +5653,7 @@
         <w:rPr>
           <w:rFonts w:ascii="Times New Roman" w:eastAsia="Times New Roman" w:hAnsi="Times New Roman" w:cs="Times New Roman"/>
         </w:rPr>
-        <w:t>hist</w:t>
+        <w:t>dev.off</w:t>
       </w:r>
       <w:proofErr w:type="spellEnd"/>
       <w:r>
@@ -5558,6 +5661,64 @@
           <w:rFonts w:ascii="Times New Roman" w:eastAsia="Times New Roman" w:hAnsi="Times New Roman" w:cs="Times New Roman"/>
         </w:rPr>
         <w:t>(</w:t>
+      </w:r>
+      <w:proofErr w:type="gramEnd"/>
+      <w:r>
+        <w:rPr>
+          <w:rFonts w:ascii="Times New Roman" w:eastAsia="Times New Roman" w:hAnsi="Times New Roman" w:cs="Times New Roman"/>
+        </w:rPr>
+        <w:t>)</w:t>
+      </w:r>
+    </w:p>
+    <w:p>
+      <w:pPr>
+        <w:ind w:left="1440"/>
+        <w:rPr>
+          <w:rFonts w:ascii="Times New Roman" w:eastAsia="Times New Roman" w:hAnsi="Times New Roman" w:cs="Times New Roman"/>
+        </w:rPr>
+      </w:pPr>
+      <w:r>
+        <w:rPr>
+          <w:rFonts w:ascii="Times New Roman" w:eastAsia="Times New Roman" w:hAnsi="Times New Roman" w:cs="Times New Roman"/>
+        </w:rPr>
+        <w:t># histogram</w:t>
+      </w:r>
+    </w:p>
+    <w:p>
+      <w:pPr>
+        <w:ind w:left="1440"/>
+        <w:rPr>
+          <w:rFonts w:ascii="Times New Roman" w:eastAsia="Times New Roman" w:hAnsi="Times New Roman" w:cs="Times New Roman"/>
+        </w:rPr>
+      </w:pPr>
+      <w:proofErr w:type="spellStart"/>
+      <w:r>
+        <w:rPr>
+          <w:rFonts w:ascii="Times New Roman" w:eastAsia="Times New Roman" w:hAnsi="Times New Roman" w:cs="Times New Roman"/>
+        </w:rPr>
+        <w:t>png</w:t>
+      </w:r>
+      <w:proofErr w:type="spellEnd"/>
+      <w:r>
+        <w:rPr>
+          <w:rFonts w:ascii="Times New Roman" w:eastAsia="Times New Roman" w:hAnsi="Times New Roman" w:cs="Times New Roman"/>
+        </w:rPr>
+        <w:t>("Histogram.png")</w:t>
+      </w:r>
+    </w:p>
+    <w:p>
+      <w:pPr>
+        <w:ind w:left="1440"/>
+        <w:rPr>
+          <w:rFonts w:ascii="Times New Roman" w:eastAsia="Times New Roman" w:hAnsi="Times New Roman" w:cs="Times New Roman"/>
+        </w:rPr>
+      </w:pPr>
+      <w:proofErr w:type="gramStart"/>
+      <w:r>
+        <w:rPr>
+          <w:rFonts w:ascii="Times New Roman" w:eastAsia="Times New Roman" w:hAnsi="Times New Roman" w:cs="Times New Roman"/>
+        </w:rPr>
+        <w:t>hist(</w:t>
       </w:r>
       <w:proofErr w:type="spellStart"/>
       <w:proofErr w:type="gramEnd"/>
@@ -5565,7 +5726,14 @@
         <w:rPr>
           <w:rFonts w:ascii="Times New Roman" w:eastAsia="Times New Roman" w:hAnsi="Times New Roman" w:cs="Times New Roman"/>
         </w:rPr>
-        <w:t>df$ER</w:t>
+        <w:t>df$</w:t>
+      </w:r>
+      <w:proofErr w:type="gramStart"/>
+      <w:r>
+        <w:rPr>
+          <w:rFonts w:ascii="Times New Roman" w:eastAsia="Times New Roman" w:hAnsi="Times New Roman" w:cs="Times New Roman"/>
+        </w:rPr>
+        <w:t>ER</w:t>
       </w:r>
       <w:proofErr w:type="spellEnd"/>
       <w:r>
@@ -5575,6 +5743,7 @@
         <w:t>[</w:t>
       </w:r>
       <w:proofErr w:type="spellStart"/>
+      <w:proofErr w:type="gramEnd"/>
       <w:r>
         <w:rPr>
           <w:rFonts w:ascii="Times New Roman" w:eastAsia="Times New Roman" w:hAnsi="Times New Roman" w:cs="Times New Roman"/>
@@ -5600,49 +5769,7 @@
         <w:rPr>
           <w:rFonts w:ascii="Times New Roman" w:eastAsia="Times New Roman" w:hAnsi="Times New Roman" w:cs="Times New Roman"/>
         </w:rPr>
-        <w:t xml:space="preserve">     </w:t>
-      </w:r>
-      <w:proofErr w:type="gramStart"/>
-      <w:r>
-        <w:rPr>
-          <w:rFonts w:ascii="Times New Roman" w:eastAsia="Times New Roman" w:hAnsi="Times New Roman" w:cs="Times New Roman"/>
-        </w:rPr>
-        <w:t>col</w:t>
-      </w:r>
-      <w:proofErr w:type="gramEnd"/>
-      <w:r>
-        <w:rPr>
-          <w:rFonts w:ascii="Times New Roman" w:eastAsia="Times New Roman" w:hAnsi="Times New Roman" w:cs="Times New Roman"/>
-        </w:rPr>
-        <w:t xml:space="preserve"> = </w:t>
-      </w:r>
-      <w:proofErr w:type="spellStart"/>
-      <w:r>
-        <w:rPr>
-          <w:rFonts w:ascii="Times New Roman" w:eastAsia="Times New Roman" w:hAnsi="Times New Roman" w:cs="Times New Roman"/>
-        </w:rPr>
-        <w:t>rgb</w:t>
-      </w:r>
-      <w:proofErr w:type="spellEnd"/>
-      <w:r>
-        <w:rPr>
-          <w:rFonts w:ascii="Times New Roman" w:eastAsia="Times New Roman" w:hAnsi="Times New Roman" w:cs="Times New Roman"/>
-        </w:rPr>
-        <w:t xml:space="preserve">(0, 0, 1, 0.5), </w:t>
-      </w:r>
-    </w:p>
-    <w:p>
-      <w:pPr>
-        <w:ind w:left="1440"/>
-        <w:rPr>
-          <w:rFonts w:ascii="Times New Roman" w:eastAsia="Times New Roman" w:hAnsi="Times New Roman" w:cs="Times New Roman"/>
-        </w:rPr>
-      </w:pPr>
-      <w:r>
-        <w:rPr>
-          <w:rFonts w:ascii="Times New Roman" w:eastAsia="Times New Roman" w:hAnsi="Times New Roman" w:cs="Times New Roman"/>
-        </w:rPr>
-        <w:t xml:space="preserve">     </w:t>
+        <w:t xml:space="preserve">     col = </w:t>
       </w:r>
       <w:proofErr w:type="spellStart"/>
       <w:proofErr w:type="gramStart"/>
@@ -5650,29 +5777,114 @@
         <w:rPr>
           <w:rFonts w:ascii="Times New Roman" w:eastAsia="Times New Roman" w:hAnsi="Times New Roman" w:cs="Times New Roman"/>
         </w:rPr>
+        <w:t>rgb</w:t>
+      </w:r>
+      <w:proofErr w:type="spellEnd"/>
+      <w:r>
+        <w:rPr>
+          <w:rFonts w:ascii="Times New Roman" w:eastAsia="Times New Roman" w:hAnsi="Times New Roman" w:cs="Times New Roman"/>
+        </w:rPr>
+        <w:t>(</w:t>
+      </w:r>
+      <w:proofErr w:type="gramEnd"/>
+      <w:r>
+        <w:rPr>
+          <w:rFonts w:ascii="Times New Roman" w:eastAsia="Times New Roman" w:hAnsi="Times New Roman" w:cs="Times New Roman"/>
+        </w:rPr>
+        <w:t xml:space="preserve">0, 0, 1, 0.5), </w:t>
+      </w:r>
+    </w:p>
+    <w:p>
+      <w:pPr>
+        <w:ind w:left="1440"/>
+        <w:rPr>
+          <w:rFonts w:ascii="Times New Roman" w:eastAsia="Times New Roman" w:hAnsi="Times New Roman" w:cs="Times New Roman"/>
+        </w:rPr>
+      </w:pPr>
+      <w:r>
+        <w:rPr>
+          <w:rFonts w:ascii="Times New Roman" w:eastAsia="Times New Roman" w:hAnsi="Times New Roman" w:cs="Times New Roman"/>
+        </w:rPr>
+        <w:t xml:space="preserve">     </w:t>
+      </w:r>
+      <w:proofErr w:type="spellStart"/>
+      <w:r>
+        <w:rPr>
+          <w:rFonts w:ascii="Times New Roman" w:eastAsia="Times New Roman" w:hAnsi="Times New Roman" w:cs="Times New Roman"/>
+        </w:rPr>
         <w:t>xlim</w:t>
       </w:r>
       <w:proofErr w:type="spellEnd"/>
+      <w:r>
+        <w:rPr>
+          <w:rFonts w:ascii="Times New Roman" w:eastAsia="Times New Roman" w:hAnsi="Times New Roman" w:cs="Times New Roman"/>
+        </w:rPr>
+        <w:t xml:space="preserve"> = </w:t>
+      </w:r>
+      <w:proofErr w:type="gramStart"/>
+      <w:r>
+        <w:rPr>
+          <w:rFonts w:ascii="Times New Roman" w:eastAsia="Times New Roman" w:hAnsi="Times New Roman" w:cs="Times New Roman"/>
+        </w:rPr>
+        <w:t>range(</w:t>
+      </w:r>
+      <w:proofErr w:type="spellStart"/>
       <w:proofErr w:type="gramEnd"/>
       <w:r>
         <w:rPr>
           <w:rFonts w:ascii="Times New Roman" w:eastAsia="Times New Roman" w:hAnsi="Times New Roman" w:cs="Times New Roman"/>
         </w:rPr>
-        <w:t xml:space="preserve"> = range(</w:t>
+        <w:t>df$ER</w:t>
+      </w:r>
+      <w:proofErr w:type="spellEnd"/>
+      <w:r>
+        <w:rPr>
+          <w:rFonts w:ascii="Times New Roman" w:eastAsia="Times New Roman" w:hAnsi="Times New Roman" w:cs="Times New Roman"/>
+        </w:rPr>
+        <w:t>, na.rm = TRUE),</w:t>
+      </w:r>
+    </w:p>
+    <w:p>
+      <w:pPr>
+        <w:ind w:left="1440"/>
+        <w:rPr>
+          <w:rFonts w:ascii="Times New Roman" w:eastAsia="Times New Roman" w:hAnsi="Times New Roman" w:cs="Times New Roman"/>
+        </w:rPr>
+      </w:pPr>
+      <w:r>
+        <w:rPr>
+          <w:rFonts w:ascii="Times New Roman" w:eastAsia="Times New Roman" w:hAnsi="Times New Roman" w:cs="Times New Roman"/>
+        </w:rPr>
+        <w:t xml:space="preserve">     main = "Histogram of Engagement Rate (ER) by Category",</w:t>
+      </w:r>
+    </w:p>
+    <w:p>
+      <w:pPr>
+        <w:ind w:left="1440"/>
+        <w:rPr>
+          <w:rFonts w:ascii="Times New Roman" w:eastAsia="Times New Roman" w:hAnsi="Times New Roman" w:cs="Times New Roman"/>
+        </w:rPr>
+      </w:pPr>
+      <w:r>
+        <w:rPr>
+          <w:rFonts w:ascii="Times New Roman" w:eastAsia="Times New Roman" w:hAnsi="Times New Roman" w:cs="Times New Roman"/>
+        </w:rPr>
+        <w:lastRenderedPageBreak/>
+        <w:t xml:space="preserve">     </w:t>
       </w:r>
       <w:proofErr w:type="spellStart"/>
       <w:r>
         <w:rPr>
           <w:rFonts w:ascii="Times New Roman" w:eastAsia="Times New Roman" w:hAnsi="Times New Roman" w:cs="Times New Roman"/>
         </w:rPr>
-        <w:t>df$ER</w:t>
+        <w:t>xlab</w:t>
       </w:r>
       <w:proofErr w:type="spellEnd"/>
       <w:r>
         <w:rPr>
           <w:rFonts w:ascii="Times New Roman" w:eastAsia="Times New Roman" w:hAnsi="Times New Roman" w:cs="Times New Roman"/>
         </w:rPr>
-        <w:t>, na.rm = TRUE),</w:t>
+        <w:t xml:space="preserve"> = "Engagement Rate (ER)", </w:t>
       </w:r>
     </w:p>
     <w:p>
@@ -5686,7 +5898,21 @@
         <w:rPr>
           <w:rFonts w:ascii="Times New Roman" w:eastAsia="Times New Roman" w:hAnsi="Times New Roman" w:cs="Times New Roman"/>
         </w:rPr>
-        <w:t xml:space="preserve">     main = "Histogram of Engagement Rate (ER) by Category",</w:t>
+        <w:t xml:space="preserve">     </w:t>
+      </w:r>
+      <w:proofErr w:type="spellStart"/>
+      <w:r>
+        <w:rPr>
+          <w:rFonts w:ascii="Times New Roman" w:eastAsia="Times New Roman" w:hAnsi="Times New Roman" w:cs="Times New Roman"/>
+        </w:rPr>
+        <w:t>ylab</w:t>
+      </w:r>
+      <w:proofErr w:type="spellEnd"/>
+      <w:r>
+        <w:rPr>
+          <w:rFonts w:ascii="Times New Roman" w:eastAsia="Times New Roman" w:hAnsi="Times New Roman" w:cs="Times New Roman"/>
+        </w:rPr>
+        <w:t xml:space="preserve"> = "Frequency",</w:t>
       </w:r>
     </w:p>
     <w:p>
@@ -5700,21 +5926,87 @@
         <w:rPr>
           <w:rFonts w:ascii="Times New Roman" w:eastAsia="Times New Roman" w:hAnsi="Times New Roman" w:cs="Times New Roman"/>
         </w:rPr>
-        <w:t xml:space="preserve">     </w:t>
+        <w:t xml:space="preserve">     breaks = 10)</w:t>
+      </w:r>
+    </w:p>
+    <w:p>
+      <w:pPr>
+        <w:ind w:left="1440"/>
+        <w:rPr>
+          <w:rFonts w:ascii="Times New Roman" w:eastAsia="Times New Roman" w:hAnsi="Times New Roman" w:cs="Times New Roman"/>
+        </w:rPr>
+      </w:pPr>
+      <w:r>
+        <w:rPr>
+          <w:rFonts w:ascii="Times New Roman" w:eastAsia="Times New Roman" w:hAnsi="Times New Roman" w:cs="Times New Roman"/>
+        </w:rPr>
+        <w:t># non-celebrity histogram</w:t>
+      </w:r>
+    </w:p>
+    <w:p>
+      <w:pPr>
+        <w:ind w:left="1440"/>
+        <w:rPr>
+          <w:rFonts w:ascii="Times New Roman" w:eastAsia="Times New Roman" w:hAnsi="Times New Roman" w:cs="Times New Roman"/>
+        </w:rPr>
+      </w:pPr>
+      <w:proofErr w:type="gramStart"/>
+      <w:r>
+        <w:rPr>
+          <w:rFonts w:ascii="Times New Roman" w:eastAsia="Times New Roman" w:hAnsi="Times New Roman" w:cs="Times New Roman"/>
+        </w:rPr>
+        <w:t>hist(</w:t>
       </w:r>
       <w:proofErr w:type="spellStart"/>
-      <w:r>
-        <w:rPr>
-          <w:rFonts w:ascii="Times New Roman" w:eastAsia="Times New Roman" w:hAnsi="Times New Roman" w:cs="Times New Roman"/>
-        </w:rPr>
-        <w:t>xlab</w:t>
+      <w:proofErr w:type="gramEnd"/>
+      <w:r>
+        <w:rPr>
+          <w:rFonts w:ascii="Times New Roman" w:eastAsia="Times New Roman" w:hAnsi="Times New Roman" w:cs="Times New Roman"/>
+        </w:rPr>
+        <w:t>df$</w:t>
+      </w:r>
+      <w:proofErr w:type="gramStart"/>
+      <w:r>
+        <w:rPr>
+          <w:rFonts w:ascii="Times New Roman" w:eastAsia="Times New Roman" w:hAnsi="Times New Roman" w:cs="Times New Roman"/>
+        </w:rPr>
+        <w:t>ER</w:t>
       </w:r>
       <w:proofErr w:type="spellEnd"/>
       <w:r>
         <w:rPr>
           <w:rFonts w:ascii="Times New Roman" w:eastAsia="Times New Roman" w:hAnsi="Times New Roman" w:cs="Times New Roman"/>
         </w:rPr>
-        <w:t xml:space="preserve"> = "Engagement Rate (ER)", </w:t>
+        <w:t>[</w:t>
+      </w:r>
+      <w:proofErr w:type="spellStart"/>
+      <w:proofErr w:type="gramEnd"/>
+      <w:r>
+        <w:rPr>
+          <w:rFonts w:ascii="Times New Roman" w:eastAsia="Times New Roman" w:hAnsi="Times New Roman" w:cs="Times New Roman"/>
+        </w:rPr>
+        <w:t>df$CATEGORY</w:t>
+      </w:r>
+      <w:proofErr w:type="spellEnd"/>
+      <w:r>
+        <w:rPr>
+          <w:rFonts w:ascii="Times New Roman" w:eastAsia="Times New Roman" w:hAnsi="Times New Roman" w:cs="Times New Roman"/>
+        </w:rPr>
+        <w:t xml:space="preserve"> == "</w:t>
+      </w:r>
+      <w:proofErr w:type="gramStart"/>
+      <w:r>
+        <w:rPr>
+          <w:rFonts w:ascii="Times New Roman" w:eastAsia="Times New Roman" w:hAnsi="Times New Roman" w:cs="Times New Roman"/>
+        </w:rPr>
+        <w:t>Non-Celebrity</w:t>
+      </w:r>
+      <w:proofErr w:type="gramEnd"/>
+      <w:r>
+        <w:rPr>
+          <w:rFonts w:ascii="Times New Roman" w:eastAsia="Times New Roman" w:hAnsi="Times New Roman" w:cs="Times New Roman"/>
+        </w:rPr>
+        <w:t xml:space="preserve">"], </w:t>
       </w:r>
     </w:p>
     <w:p>
@@ -5728,65 +6020,15 @@
         <w:rPr>
           <w:rFonts w:ascii="Times New Roman" w:eastAsia="Times New Roman" w:hAnsi="Times New Roman" w:cs="Times New Roman"/>
         </w:rPr>
-        <w:t xml:space="preserve">     </w:t>
-      </w:r>
-      <w:proofErr w:type="spellStart"/>
-      <w:r>
-        <w:rPr>
-          <w:rFonts w:ascii="Times New Roman" w:eastAsia="Times New Roman" w:hAnsi="Times New Roman" w:cs="Times New Roman"/>
-        </w:rPr>
-        <w:t>ylab</w:t>
-      </w:r>
-      <w:proofErr w:type="spellEnd"/>
-      <w:r>
-        <w:rPr>
-          <w:rFonts w:ascii="Times New Roman" w:eastAsia="Times New Roman" w:hAnsi="Times New Roman" w:cs="Times New Roman"/>
-        </w:rPr>
-        <w:t xml:space="preserve"> = "Frequency",</w:t>
-      </w:r>
-    </w:p>
-    <w:p>
-      <w:pPr>
-        <w:ind w:left="1440"/>
-        <w:rPr>
-          <w:rFonts w:ascii="Times New Roman" w:eastAsia="Times New Roman" w:hAnsi="Times New Roman" w:cs="Times New Roman"/>
-        </w:rPr>
-      </w:pPr>
-      <w:r>
-        <w:rPr>
-          <w:rFonts w:ascii="Times New Roman" w:eastAsia="Times New Roman" w:hAnsi="Times New Roman" w:cs="Times New Roman"/>
-        </w:rPr>
-        <w:t xml:space="preserve">     breaks = 10)</w:t>
-      </w:r>
-    </w:p>
-    <w:p>
-      <w:pPr>
-        <w:ind w:left="1440"/>
-        <w:rPr>
-          <w:rFonts w:ascii="Times New Roman" w:eastAsia="Times New Roman" w:hAnsi="Times New Roman" w:cs="Times New Roman"/>
-        </w:rPr>
-      </w:pPr>
-      <w:r>
-        <w:rPr>
-          <w:rFonts w:ascii="Times New Roman" w:eastAsia="Times New Roman" w:hAnsi="Times New Roman" w:cs="Times New Roman"/>
-        </w:rPr>
-        <w:t># non-celebrity histogram</w:t>
-      </w:r>
-    </w:p>
-    <w:p>
-      <w:pPr>
-        <w:ind w:left="1440"/>
-        <w:rPr>
-          <w:rFonts w:ascii="Times New Roman" w:eastAsia="Times New Roman" w:hAnsi="Times New Roman" w:cs="Times New Roman"/>
-        </w:rPr>
-      </w:pPr>
+        <w:t xml:space="preserve">     col = </w:t>
+      </w:r>
       <w:proofErr w:type="spellStart"/>
       <w:proofErr w:type="gramStart"/>
       <w:r>
         <w:rPr>
           <w:rFonts w:ascii="Times New Roman" w:eastAsia="Times New Roman" w:hAnsi="Times New Roman" w:cs="Times New Roman"/>
         </w:rPr>
-        <w:t>hist</w:t>
+        <w:t>rgb</w:t>
       </w:r>
       <w:proofErr w:type="spellEnd"/>
       <w:r>
@@ -5794,6 +6036,236 @@
           <w:rFonts w:ascii="Times New Roman" w:eastAsia="Times New Roman" w:hAnsi="Times New Roman" w:cs="Times New Roman"/>
         </w:rPr>
         <w:t>(</w:t>
+      </w:r>
+      <w:proofErr w:type="gramEnd"/>
+      <w:r>
+        <w:rPr>
+          <w:rFonts w:ascii="Times New Roman" w:eastAsia="Times New Roman" w:hAnsi="Times New Roman" w:cs="Times New Roman"/>
+        </w:rPr>
+        <w:t xml:space="preserve">1, 0, 0, 0.5), </w:t>
+      </w:r>
+    </w:p>
+    <w:p>
+      <w:pPr>
+        <w:ind w:left="1440"/>
+        <w:rPr>
+          <w:rFonts w:ascii="Times New Roman" w:eastAsia="Times New Roman" w:hAnsi="Times New Roman" w:cs="Times New Roman"/>
+        </w:rPr>
+      </w:pPr>
+      <w:r>
+        <w:rPr>
+          <w:rFonts w:ascii="Times New Roman" w:eastAsia="Times New Roman" w:hAnsi="Times New Roman" w:cs="Times New Roman"/>
+        </w:rPr>
+        <w:t xml:space="preserve">     add = TRUE, </w:t>
+      </w:r>
+    </w:p>
+    <w:p>
+      <w:pPr>
+        <w:ind w:left="1440"/>
+        <w:rPr>
+          <w:rFonts w:ascii="Times New Roman" w:eastAsia="Times New Roman" w:hAnsi="Times New Roman" w:cs="Times New Roman"/>
+        </w:rPr>
+      </w:pPr>
+      <w:r>
+        <w:rPr>
+          <w:rFonts w:ascii="Times New Roman" w:eastAsia="Times New Roman" w:hAnsi="Times New Roman" w:cs="Times New Roman"/>
+        </w:rPr>
+        <w:t xml:space="preserve">     breaks = 10)</w:t>
+      </w:r>
+    </w:p>
+    <w:p>
+      <w:pPr>
+        <w:ind w:left="1440"/>
+        <w:rPr>
+          <w:rFonts w:ascii="Times New Roman" w:eastAsia="Times New Roman" w:hAnsi="Times New Roman" w:cs="Times New Roman"/>
+        </w:rPr>
+      </w:pPr>
+      <w:proofErr w:type="gramStart"/>
+      <w:r>
+        <w:rPr>
+          <w:rFonts w:ascii="Times New Roman" w:eastAsia="Times New Roman" w:hAnsi="Times New Roman" w:cs="Times New Roman"/>
+        </w:rPr>
+        <w:t>legend(</w:t>
+      </w:r>
+      <w:proofErr w:type="gramEnd"/>
+      <w:r>
+        <w:rPr>
+          <w:rFonts w:ascii="Times New Roman" w:eastAsia="Times New Roman" w:hAnsi="Times New Roman" w:cs="Times New Roman"/>
+        </w:rPr>
+        <w:t>"</w:t>
+      </w:r>
+      <w:proofErr w:type="spellStart"/>
+      <w:r>
+        <w:rPr>
+          <w:rFonts w:ascii="Times New Roman" w:eastAsia="Times New Roman" w:hAnsi="Times New Roman" w:cs="Times New Roman"/>
+        </w:rPr>
+        <w:t>topright</w:t>
+      </w:r>
+      <w:proofErr w:type="spellEnd"/>
+      <w:r>
+        <w:rPr>
+          <w:rFonts w:ascii="Times New Roman" w:eastAsia="Times New Roman" w:hAnsi="Times New Roman" w:cs="Times New Roman"/>
+        </w:rPr>
+        <w:t xml:space="preserve">", legend = </w:t>
+      </w:r>
+      <w:proofErr w:type="gramStart"/>
+      <w:r>
+        <w:rPr>
+          <w:rFonts w:ascii="Times New Roman" w:eastAsia="Times New Roman" w:hAnsi="Times New Roman" w:cs="Times New Roman"/>
+        </w:rPr>
+        <w:t>c(</w:t>
+      </w:r>
+      <w:proofErr w:type="gramEnd"/>
+      <w:r>
+        <w:rPr>
+          <w:rFonts w:ascii="Times New Roman" w:eastAsia="Times New Roman" w:hAnsi="Times New Roman" w:cs="Times New Roman"/>
+        </w:rPr>
+        <w:t>"Celebrity", "Non-Celebrity"),</w:t>
+      </w:r>
+    </w:p>
+    <w:p>
+      <w:pPr>
+        <w:ind w:left="1440"/>
+        <w:rPr>
+          <w:rFonts w:ascii="Times New Roman" w:eastAsia="Times New Roman" w:hAnsi="Times New Roman" w:cs="Times New Roman"/>
+        </w:rPr>
+      </w:pPr>
+      <w:r>
+        <w:rPr>
+          <w:rFonts w:ascii="Times New Roman" w:eastAsia="Times New Roman" w:hAnsi="Times New Roman" w:cs="Times New Roman"/>
+        </w:rPr>
+        <w:t xml:space="preserve">       fill = </w:t>
+      </w:r>
+      <w:proofErr w:type="gramStart"/>
+      <w:r>
+        <w:rPr>
+          <w:rFonts w:ascii="Times New Roman" w:eastAsia="Times New Roman" w:hAnsi="Times New Roman" w:cs="Times New Roman"/>
+        </w:rPr>
+        <w:t>c(</w:t>
+      </w:r>
+      <w:proofErr w:type="spellStart"/>
+      <w:r>
+        <w:rPr>
+          <w:rFonts w:ascii="Times New Roman" w:eastAsia="Times New Roman" w:hAnsi="Times New Roman" w:cs="Times New Roman"/>
+        </w:rPr>
+        <w:t>rgb</w:t>
+      </w:r>
+      <w:proofErr w:type="spellEnd"/>
+      <w:r>
+        <w:rPr>
+          <w:rFonts w:ascii="Times New Roman" w:eastAsia="Times New Roman" w:hAnsi="Times New Roman" w:cs="Times New Roman"/>
+        </w:rPr>
+        <w:t>(</w:t>
+      </w:r>
+      <w:proofErr w:type="gramEnd"/>
+      <w:r>
+        <w:rPr>
+          <w:rFonts w:ascii="Times New Roman" w:eastAsia="Times New Roman" w:hAnsi="Times New Roman" w:cs="Times New Roman"/>
+        </w:rPr>
+        <w:t xml:space="preserve">0, 0, 1, 0.5), </w:t>
+      </w:r>
+      <w:proofErr w:type="spellStart"/>
+      <w:proofErr w:type="gramStart"/>
+      <w:r>
+        <w:rPr>
+          <w:rFonts w:ascii="Times New Roman" w:eastAsia="Times New Roman" w:hAnsi="Times New Roman" w:cs="Times New Roman"/>
+        </w:rPr>
+        <w:t>rgb</w:t>
+      </w:r>
+      <w:proofErr w:type="spellEnd"/>
+      <w:r>
+        <w:rPr>
+          <w:rFonts w:ascii="Times New Roman" w:eastAsia="Times New Roman" w:hAnsi="Times New Roman" w:cs="Times New Roman"/>
+        </w:rPr>
+        <w:t>(</w:t>
+      </w:r>
+      <w:proofErr w:type="gramEnd"/>
+      <w:r>
+        <w:rPr>
+          <w:rFonts w:ascii="Times New Roman" w:eastAsia="Times New Roman" w:hAnsi="Times New Roman" w:cs="Times New Roman"/>
+        </w:rPr>
+        <w:t>1, 0, 0, 0.5)))</w:t>
+      </w:r>
+    </w:p>
+    <w:p>
+      <w:pPr>
+        <w:ind w:left="1440"/>
+        <w:rPr>
+          <w:rFonts w:ascii="Times New Roman" w:eastAsia="Times New Roman" w:hAnsi="Times New Roman" w:cs="Times New Roman"/>
+        </w:rPr>
+      </w:pPr>
+      <w:proofErr w:type="spellStart"/>
+      <w:proofErr w:type="gramStart"/>
+      <w:r>
+        <w:rPr>
+          <w:rFonts w:ascii="Times New Roman" w:eastAsia="Times New Roman" w:hAnsi="Times New Roman" w:cs="Times New Roman"/>
+        </w:rPr>
+        <w:t>dev.off</w:t>
+      </w:r>
+      <w:proofErr w:type="spellEnd"/>
+      <w:r>
+        <w:rPr>
+          <w:rFonts w:ascii="Times New Roman" w:eastAsia="Times New Roman" w:hAnsi="Times New Roman" w:cs="Times New Roman"/>
+        </w:rPr>
+        <w:t>(</w:t>
+      </w:r>
+      <w:proofErr w:type="gramEnd"/>
+      <w:r>
+        <w:rPr>
+          <w:rFonts w:ascii="Times New Roman" w:eastAsia="Times New Roman" w:hAnsi="Times New Roman" w:cs="Times New Roman"/>
+        </w:rPr>
+        <w:t>)</w:t>
+      </w:r>
+    </w:p>
+    <w:p>
+      <w:pPr>
+        <w:ind w:left="1440"/>
+        <w:rPr>
+          <w:rFonts w:ascii="Times New Roman" w:eastAsia="Times New Roman" w:hAnsi="Times New Roman" w:cs="Times New Roman"/>
+        </w:rPr>
+      </w:pPr>
+      <w:r>
+        <w:rPr>
+          <w:rFonts w:ascii="Times New Roman" w:eastAsia="Times New Roman" w:hAnsi="Times New Roman" w:cs="Times New Roman"/>
+        </w:rPr>
+        <w:t># Student T-Test</w:t>
+      </w:r>
+    </w:p>
+    <w:p>
+      <w:pPr>
+        <w:ind w:left="1440"/>
+        <w:rPr>
+          <w:rFonts w:ascii="Times New Roman" w:eastAsia="Times New Roman" w:hAnsi="Times New Roman" w:cs="Times New Roman"/>
+        </w:rPr>
+      </w:pPr>
+      <w:proofErr w:type="spellStart"/>
+      <w:r>
+        <w:rPr>
+          <w:rFonts w:ascii="Times New Roman" w:eastAsia="Times New Roman" w:hAnsi="Times New Roman" w:cs="Times New Roman"/>
+        </w:rPr>
+        <w:t>celebrity_group</w:t>
+      </w:r>
+      <w:proofErr w:type="spellEnd"/>
+      <w:r>
+        <w:rPr>
+          <w:rFonts w:ascii="Times New Roman" w:eastAsia="Times New Roman" w:hAnsi="Times New Roman" w:cs="Times New Roman"/>
+        </w:rPr>
+        <w:t xml:space="preserve"> &lt;- </w:t>
+      </w:r>
+      <w:proofErr w:type="spellStart"/>
+      <w:proofErr w:type="gramStart"/>
+      <w:r>
+        <w:rPr>
+          <w:rFonts w:ascii="Times New Roman" w:eastAsia="Times New Roman" w:hAnsi="Times New Roman" w:cs="Times New Roman"/>
+        </w:rPr>
+        <w:t>df</w:t>
+      </w:r>
+      <w:proofErr w:type="spellEnd"/>
+      <w:r>
+        <w:rPr>
+          <w:rFonts w:ascii="Times New Roman" w:eastAsia="Times New Roman" w:hAnsi="Times New Roman" w:cs="Times New Roman"/>
+        </w:rPr>
+        <w:t>[</w:t>
       </w:r>
       <w:proofErr w:type="spellStart"/>
       <w:proofErr w:type="gramEnd"/>
@@ -5801,257 +6273,43 @@
         <w:rPr>
           <w:rFonts w:ascii="Times New Roman" w:eastAsia="Times New Roman" w:hAnsi="Times New Roman" w:cs="Times New Roman"/>
         </w:rPr>
-        <w:t>df$ER</w:t>
+        <w:t>df$CATEGORY</w:t>
       </w:r>
       <w:proofErr w:type="spellEnd"/>
       <w:r>
         <w:rPr>
           <w:rFonts w:ascii="Times New Roman" w:eastAsia="Times New Roman" w:hAnsi="Times New Roman" w:cs="Times New Roman"/>
         </w:rPr>
-        <w:t>[</w:t>
-      </w:r>
+        <w:t xml:space="preserve"> == 'Celebrity', 'ER']</w:t>
+      </w:r>
+    </w:p>
+    <w:p>
+      <w:pPr>
+        <w:ind w:left="1440"/>
+        <w:rPr>
+          <w:rFonts w:ascii="Times New Roman" w:eastAsia="Times New Roman" w:hAnsi="Times New Roman" w:cs="Times New Roman"/>
+        </w:rPr>
+      </w:pPr>
       <w:proofErr w:type="spellStart"/>
       <w:r>
         <w:rPr>
           <w:rFonts w:ascii="Times New Roman" w:eastAsia="Times New Roman" w:hAnsi="Times New Roman" w:cs="Times New Roman"/>
         </w:rPr>
-        <w:t>df$CATEGORY</w:t>
+        <w:t>non_celebrity_group</w:t>
       </w:r>
       <w:proofErr w:type="spellEnd"/>
       <w:r>
         <w:rPr>
           <w:rFonts w:ascii="Times New Roman" w:eastAsia="Times New Roman" w:hAnsi="Times New Roman" w:cs="Times New Roman"/>
         </w:rPr>
-        <w:t xml:space="preserve"> == "Non-Celebrity"], </w:t>
-      </w:r>
-    </w:p>
-    <w:p>
-      <w:pPr>
-        <w:ind w:left="1440"/>
-        <w:rPr>
-          <w:rFonts w:ascii="Times New Roman" w:eastAsia="Times New Roman" w:hAnsi="Times New Roman" w:cs="Times New Roman"/>
-        </w:rPr>
-      </w:pPr>
-      <w:r>
-        <w:rPr>
-          <w:rFonts w:ascii="Times New Roman" w:eastAsia="Times New Roman" w:hAnsi="Times New Roman" w:cs="Times New Roman"/>
-        </w:rPr>
-        <w:t xml:space="preserve">     </w:t>
-      </w:r>
-      <w:proofErr w:type="gramStart"/>
-      <w:r>
-        <w:rPr>
-          <w:rFonts w:ascii="Times New Roman" w:eastAsia="Times New Roman" w:hAnsi="Times New Roman" w:cs="Times New Roman"/>
-        </w:rPr>
-        <w:t>col</w:t>
-      </w:r>
-      <w:proofErr w:type="gramEnd"/>
-      <w:r>
-        <w:rPr>
-          <w:rFonts w:ascii="Times New Roman" w:eastAsia="Times New Roman" w:hAnsi="Times New Roman" w:cs="Times New Roman"/>
-        </w:rPr>
-        <w:t xml:space="preserve"> = </w:t>
-      </w:r>
-      <w:proofErr w:type="spellStart"/>
-      <w:r>
-        <w:rPr>
-          <w:rFonts w:ascii="Times New Roman" w:eastAsia="Times New Roman" w:hAnsi="Times New Roman" w:cs="Times New Roman"/>
-        </w:rPr>
-        <w:t>rgb</w:t>
-      </w:r>
-      <w:proofErr w:type="spellEnd"/>
-      <w:r>
-        <w:rPr>
-          <w:rFonts w:ascii="Times New Roman" w:eastAsia="Times New Roman" w:hAnsi="Times New Roman" w:cs="Times New Roman"/>
-        </w:rPr>
-        <w:t xml:space="preserve">(1, 0, 0, 0.5), </w:t>
-      </w:r>
-    </w:p>
-    <w:p>
-      <w:pPr>
-        <w:ind w:left="1440"/>
-        <w:rPr>
-          <w:rFonts w:ascii="Times New Roman" w:eastAsia="Times New Roman" w:hAnsi="Times New Roman" w:cs="Times New Roman"/>
-        </w:rPr>
-      </w:pPr>
-      <w:r>
-        <w:rPr>
-          <w:rFonts w:ascii="Times New Roman" w:eastAsia="Times New Roman" w:hAnsi="Times New Roman" w:cs="Times New Roman"/>
-        </w:rPr>
-        <w:t xml:space="preserve">     add = TRUE, </w:t>
-      </w:r>
-    </w:p>
-    <w:p>
-      <w:pPr>
-        <w:ind w:left="1440"/>
-        <w:rPr>
-          <w:rFonts w:ascii="Times New Roman" w:eastAsia="Times New Roman" w:hAnsi="Times New Roman" w:cs="Times New Roman"/>
-        </w:rPr>
-      </w:pPr>
-      <w:r>
-        <w:rPr>
-          <w:rFonts w:ascii="Times New Roman" w:eastAsia="Times New Roman" w:hAnsi="Times New Roman" w:cs="Times New Roman"/>
-        </w:rPr>
-        <w:t xml:space="preserve">     breaks = 10)</w:t>
-      </w:r>
-    </w:p>
-    <w:p>
-      <w:pPr>
-        <w:ind w:left="1440"/>
-        <w:rPr>
-          <w:rFonts w:ascii="Times New Roman" w:eastAsia="Times New Roman" w:hAnsi="Times New Roman" w:cs="Times New Roman"/>
-        </w:rPr>
-      </w:pPr>
-      <w:proofErr w:type="gramStart"/>
-      <w:r>
-        <w:rPr>
-          <w:rFonts w:ascii="Times New Roman" w:eastAsia="Times New Roman" w:hAnsi="Times New Roman" w:cs="Times New Roman"/>
-        </w:rPr>
-        <w:t>legend(</w:t>
-      </w:r>
-      <w:proofErr w:type="gramEnd"/>
-      <w:r>
-        <w:rPr>
-          <w:rFonts w:ascii="Times New Roman" w:eastAsia="Times New Roman" w:hAnsi="Times New Roman" w:cs="Times New Roman"/>
-        </w:rPr>
-        <w:t>"</w:t>
-      </w:r>
-      <w:proofErr w:type="spellStart"/>
-      <w:r>
-        <w:rPr>
-          <w:rFonts w:ascii="Times New Roman" w:eastAsia="Times New Roman" w:hAnsi="Times New Roman" w:cs="Times New Roman"/>
-        </w:rPr>
-        <w:t>topright</w:t>
-      </w:r>
-      <w:proofErr w:type="spellEnd"/>
-      <w:r>
-        <w:rPr>
-          <w:rFonts w:ascii="Times New Roman" w:eastAsia="Times New Roman" w:hAnsi="Times New Roman" w:cs="Times New Roman"/>
-        </w:rPr>
-        <w:t>", legend = c("Celebrity", "Non-Celebrity"),</w:t>
-      </w:r>
-    </w:p>
-    <w:p>
-      <w:pPr>
-        <w:ind w:left="1440"/>
-        <w:rPr>
-          <w:rFonts w:ascii="Times New Roman" w:eastAsia="Times New Roman" w:hAnsi="Times New Roman" w:cs="Times New Roman"/>
-        </w:rPr>
-      </w:pPr>
-      <w:r>
-        <w:rPr>
-          <w:rFonts w:ascii="Times New Roman" w:eastAsia="Times New Roman" w:hAnsi="Times New Roman" w:cs="Times New Roman"/>
-        </w:rPr>
-        <w:t xml:space="preserve">       </w:t>
-      </w:r>
-      <w:proofErr w:type="gramStart"/>
-      <w:r>
-        <w:rPr>
-          <w:rFonts w:ascii="Times New Roman" w:eastAsia="Times New Roman" w:hAnsi="Times New Roman" w:cs="Times New Roman"/>
-        </w:rPr>
-        <w:t>fill</w:t>
-      </w:r>
-      <w:proofErr w:type="gramEnd"/>
-      <w:r>
-        <w:rPr>
-          <w:rFonts w:ascii="Times New Roman" w:eastAsia="Times New Roman" w:hAnsi="Times New Roman" w:cs="Times New Roman"/>
-        </w:rPr>
-        <w:t xml:space="preserve"> = c(</w:t>
-      </w:r>
-      <w:proofErr w:type="spellStart"/>
-      <w:r>
-        <w:rPr>
-          <w:rFonts w:ascii="Times New Roman" w:eastAsia="Times New Roman" w:hAnsi="Times New Roman" w:cs="Times New Roman"/>
-        </w:rPr>
-        <w:t>rgb</w:t>
-      </w:r>
-      <w:proofErr w:type="spellEnd"/>
-      <w:r>
-        <w:rPr>
-          <w:rFonts w:ascii="Times New Roman" w:eastAsia="Times New Roman" w:hAnsi="Times New Roman" w:cs="Times New Roman"/>
-        </w:rPr>
-        <w:t xml:space="preserve">(0, 0, 1, 0.5), </w:t>
-      </w:r>
-      <w:proofErr w:type="spellStart"/>
-      <w:r>
-        <w:rPr>
-          <w:rFonts w:ascii="Times New Roman" w:eastAsia="Times New Roman" w:hAnsi="Times New Roman" w:cs="Times New Roman"/>
-        </w:rPr>
-        <w:t>rgb</w:t>
-      </w:r>
-      <w:proofErr w:type="spellEnd"/>
-      <w:r>
-        <w:rPr>
-          <w:rFonts w:ascii="Times New Roman" w:eastAsia="Times New Roman" w:hAnsi="Times New Roman" w:cs="Times New Roman"/>
-        </w:rPr>
-        <w:t>(1, 0, 0, 0.5)))</w:t>
-      </w:r>
-    </w:p>
-    <w:p>
-      <w:pPr>
-        <w:ind w:left="1440"/>
-        <w:rPr>
-          <w:rFonts w:ascii="Times New Roman" w:eastAsia="Times New Roman" w:hAnsi="Times New Roman" w:cs="Times New Roman"/>
-        </w:rPr>
-      </w:pPr>
+        <w:t xml:space="preserve"> &lt;- </w:t>
+      </w:r>
       <w:proofErr w:type="spellStart"/>
       <w:proofErr w:type="gramStart"/>
       <w:r>
         <w:rPr>
           <w:rFonts w:ascii="Times New Roman" w:eastAsia="Times New Roman" w:hAnsi="Times New Roman" w:cs="Times New Roman"/>
         </w:rPr>
-        <w:t>dev.off</w:t>
-      </w:r>
-      <w:proofErr w:type="spellEnd"/>
-      <w:r>
-        <w:rPr>
-          <w:rFonts w:ascii="Times New Roman" w:eastAsia="Times New Roman" w:hAnsi="Times New Roman" w:cs="Times New Roman"/>
-        </w:rPr>
-        <w:t>()</w:t>
-      </w:r>
-      <w:proofErr w:type="gramEnd"/>
-    </w:p>
-    <w:p>
-      <w:pPr>
-        <w:ind w:left="1440"/>
-        <w:rPr>
-          <w:rFonts w:ascii="Times New Roman" w:eastAsia="Times New Roman" w:hAnsi="Times New Roman" w:cs="Times New Roman"/>
-        </w:rPr>
-      </w:pPr>
-      <w:r>
-        <w:rPr>
-          <w:rFonts w:ascii="Times New Roman" w:eastAsia="Times New Roman" w:hAnsi="Times New Roman" w:cs="Times New Roman"/>
-        </w:rPr>
-        <w:t># Student T-Test</w:t>
-      </w:r>
-    </w:p>
-    <w:p>
-      <w:pPr>
-        <w:ind w:left="1440"/>
-        <w:rPr>
-          <w:rFonts w:ascii="Times New Roman" w:eastAsia="Times New Roman" w:hAnsi="Times New Roman" w:cs="Times New Roman"/>
-        </w:rPr>
-      </w:pPr>
-      <w:proofErr w:type="spellStart"/>
-      <w:r>
-        <w:rPr>
-          <w:rFonts w:ascii="Times New Roman" w:eastAsia="Times New Roman" w:hAnsi="Times New Roman" w:cs="Times New Roman"/>
-        </w:rPr>
-        <w:t>celebrity_group</w:t>
-      </w:r>
-      <w:proofErr w:type="spellEnd"/>
-      <w:r>
-        <w:rPr>
-          <w:rFonts w:ascii="Times New Roman" w:eastAsia="Times New Roman" w:hAnsi="Times New Roman" w:cs="Times New Roman"/>
-        </w:rPr>
-        <w:t xml:space="preserve"> &lt;- </w:t>
-      </w:r>
-      <w:proofErr w:type="spellStart"/>
-      <w:proofErr w:type="gramStart"/>
-      <w:r>
-        <w:rPr>
-          <w:rFonts w:ascii="Times New Roman" w:eastAsia="Times New Roman" w:hAnsi="Times New Roman" w:cs="Times New Roman"/>
-        </w:rPr>
         <w:t>df</w:t>
       </w:r>
       <w:proofErr w:type="spellEnd"/>
@@ -6074,7 +6332,7 @@
         <w:rPr>
           <w:rFonts w:ascii="Times New Roman" w:eastAsia="Times New Roman" w:hAnsi="Times New Roman" w:cs="Times New Roman"/>
         </w:rPr>
-        <w:t xml:space="preserve"> == 'Celebrity', 'ER']</w:t>
+        <w:t xml:space="preserve"> == 'Non-Celebrity', 'ER']</w:t>
       </w:r>
     </w:p>
     <w:p>
@@ -6089,7 +6347,7 @@
         <w:rPr>
           <w:rFonts w:ascii="Times New Roman" w:eastAsia="Times New Roman" w:hAnsi="Times New Roman" w:cs="Times New Roman"/>
         </w:rPr>
-        <w:t>non_celebrity_group</w:t>
+        <w:t>t_test_result</w:t>
       </w:r>
       <w:proofErr w:type="spellEnd"/>
       <w:r>
@@ -6099,64 +6357,18 @@
         <w:t xml:space="preserve"> &lt;- </w:t>
       </w:r>
       <w:proofErr w:type="spellStart"/>
+      <w:r>
+        <w:rPr>
+          <w:rFonts w:ascii="Times New Roman" w:eastAsia="Times New Roman" w:hAnsi="Times New Roman" w:cs="Times New Roman"/>
+        </w:rPr>
+        <w:t>t.</w:t>
+      </w:r>
       <w:proofErr w:type="gramStart"/>
       <w:r>
         <w:rPr>
           <w:rFonts w:ascii="Times New Roman" w:eastAsia="Times New Roman" w:hAnsi="Times New Roman" w:cs="Times New Roman"/>
         </w:rPr>
-        <w:t>df</w:t>
-      </w:r>
-      <w:proofErr w:type="spellEnd"/>
-      <w:r>
-        <w:rPr>
-          <w:rFonts w:ascii="Times New Roman" w:eastAsia="Times New Roman" w:hAnsi="Times New Roman" w:cs="Times New Roman"/>
-        </w:rPr>
-        <w:t>[</w:t>
-      </w:r>
-      <w:proofErr w:type="spellStart"/>
-      <w:proofErr w:type="gramEnd"/>
-      <w:r>
-        <w:rPr>
-          <w:rFonts w:ascii="Times New Roman" w:eastAsia="Times New Roman" w:hAnsi="Times New Roman" w:cs="Times New Roman"/>
-        </w:rPr>
-        <w:t>df$CATEGORY</w:t>
-      </w:r>
-      <w:proofErr w:type="spellEnd"/>
-      <w:r>
-        <w:rPr>
-          <w:rFonts w:ascii="Times New Roman" w:eastAsia="Times New Roman" w:hAnsi="Times New Roman" w:cs="Times New Roman"/>
-        </w:rPr>
-        <w:t xml:space="preserve"> == 'Non-Celebrity', 'ER']</w:t>
-      </w:r>
-    </w:p>
-    <w:p>
-      <w:pPr>
-        <w:ind w:left="1440"/>
-        <w:rPr>
-          <w:rFonts w:ascii="Times New Roman" w:eastAsia="Times New Roman" w:hAnsi="Times New Roman" w:cs="Times New Roman"/>
-        </w:rPr>
-      </w:pPr>
-      <w:proofErr w:type="spellStart"/>
-      <w:r>
-        <w:rPr>
-          <w:rFonts w:ascii="Times New Roman" w:eastAsia="Times New Roman" w:hAnsi="Times New Roman" w:cs="Times New Roman"/>
-        </w:rPr>
-        <w:t>t_test_result</w:t>
-      </w:r>
-      <w:proofErr w:type="spellEnd"/>
-      <w:r>
-        <w:rPr>
-          <w:rFonts w:ascii="Times New Roman" w:eastAsia="Times New Roman" w:hAnsi="Times New Roman" w:cs="Times New Roman"/>
-        </w:rPr>
-        <w:t xml:space="preserve"> &lt;- </w:t>
-      </w:r>
-      <w:proofErr w:type="spellStart"/>
-      <w:proofErr w:type="gramStart"/>
-      <w:r>
-        <w:rPr>
-          <w:rFonts w:ascii="Times New Roman" w:eastAsia="Times New Roman" w:hAnsi="Times New Roman" w:cs="Times New Roman"/>
-        </w:rPr>
-        <w:t>t.test</w:t>
+        <w:t>test</w:t>
       </w:r>
       <w:proofErr w:type="spellEnd"/>
       <w:r>
@@ -6298,7 +6510,7 @@
 </file>
 
 <file path=word/endnotes.xml><?xml version="1.0" encoding="utf-8"?>
-<w:endnotes xmlns:wpc="http://schemas.microsoft.com/office/word/2010/wordprocessingCanvas" xmlns:mc="http://schemas.openxmlformats.org/markup-compatibility/2006" xmlns:o="urn:schemas-microsoft-com:office:office" xmlns:r="http://schemas.openxmlformats.org/officeDocument/2006/relationships" xmlns:m="http://schemas.openxmlformats.org/officeDocument/2006/math" xmlns:v="urn:schemas-microsoft-com:vml" xmlns:wp14="http://schemas.microsoft.com/office/word/2010/wordprocessingDrawing" xmlns:wp="http://schemas.openxmlformats.org/drawingml/2006/wordprocessingDrawing" xmlns:w10="urn:schemas-microsoft-com:office:word" xmlns:w="http://schemas.openxmlformats.org/wordprocessingml/2006/main" xmlns:w14="http://schemas.microsoft.com/office/word/2010/wordml" xmlns:w15="http://schemas.microsoft.com/office/word/2012/wordml" xmlns:wpg="http://schemas.microsoft.com/office/word/2010/wordprocessingGroup" xmlns:wpi="http://schemas.microsoft.com/office/word/2010/wordprocessingInk" xmlns:wne="http://schemas.microsoft.com/office/word/2006/wordml" xmlns:wps="http://schemas.microsoft.com/office/word/2010/wordprocessingShape" mc:Ignorable="w14 w15 wp14">
+<w:endnotes xmlns:wpc="http://schemas.microsoft.com/office/word/2010/wordprocessingCanvas" xmlns:cx="http://schemas.microsoft.com/office/drawing/2014/chartex" xmlns:cx1="http://schemas.microsoft.com/office/drawing/2015/9/8/chartex" xmlns:cx2="http://schemas.microsoft.com/office/drawing/2015/10/21/chartex" xmlns:cx3="http://schemas.microsoft.com/office/drawing/2016/5/9/chartex" xmlns:cx4="http://schemas.microsoft.com/office/drawing/2016/5/10/chartex" xmlns:cx5="http://schemas.microsoft.com/office/drawing/2016/5/11/chartex" xmlns:cx6="http://schemas.microsoft.com/office/drawing/2016/5/12/chartex" xmlns:cx7="http://schemas.microsoft.com/office/drawing/2016/5/13/chartex" xmlns:cx8="http://schemas.microsoft.com/office/drawing/2016/5/14/chartex" xmlns:mc="http://schemas.openxmlformats.org/markup-compatibility/2006" xmlns:aink="http://schemas.microsoft.com/office/drawing/2016/ink" xmlns:am3d="http://schemas.microsoft.com/office/drawing/2017/model3d" xmlns:o="urn:schemas-microsoft-com:office:office" xmlns:oel="http://schemas.microsoft.com/office/2019/extlst" xmlns:r="http://schemas.openxmlformats.org/officeDocument/2006/relationships" xmlns:m="http://schemas.openxmlformats.org/officeDocument/2006/math" xmlns:v="urn:schemas-microsoft-com:vml" xmlns:wp14="http://schemas.microsoft.com/office/word/2010/wordprocessingDrawing" xmlns:wp="http://schemas.openxmlformats.org/drawingml/2006/wordprocessingDrawing" xmlns:w10="urn:schemas-microsoft-com:office:word" xmlns:w="http://schemas.openxmlformats.org/wordprocessingml/2006/main" xmlns:w14="http://schemas.microsoft.com/office/word/2010/wordml" xmlns:w15="http://schemas.microsoft.com/office/word/2012/wordml" xmlns:w16cex="http://schemas.microsoft.com/office/word/2018/wordml/cex" xmlns:w16cid="http://schemas.microsoft.com/office/word/2016/wordml/cid" xmlns:w16="http://schemas.microsoft.com/office/word/2018/wordml" xmlns:w16du="http://schemas.microsoft.com/office/word/2023/wordml/word16du" xmlns:w16sdtdh="http://schemas.microsoft.com/office/word/2020/wordml/sdtdatahash" xmlns:w16sdtfl="http://schemas.microsoft.com/office/word/2024/wordml/sdtformatlock" xmlns:w16se="http://schemas.microsoft.com/office/word/2015/wordml/symex" xmlns:wpg="http://schemas.microsoft.com/office/word/2010/wordprocessingGroup" xmlns:wpi="http://schemas.microsoft.com/office/word/2010/wordprocessingInk" xmlns:wne="http://schemas.microsoft.com/office/word/2006/wordml" xmlns:wps="http://schemas.microsoft.com/office/word/2010/wordprocessingShape" mc:Ignorable="w14 w15 w16se w16cid w16 w16cex w16sdtdh w16sdtfl w16du wp14">
   <w:endnote w:type="separator" w:id="-1">
     <w:p>
       <w:r>
@@ -6320,7 +6532,7 @@
 </file>
 
 <file path=word/footer1.xml><?xml version="1.0" encoding="utf-8"?>
-<w:ftr xmlns:wpc="http://schemas.microsoft.com/office/word/2010/wordprocessingCanvas" xmlns:mc="http://schemas.openxmlformats.org/markup-compatibility/2006" xmlns:o="urn:schemas-microsoft-com:office:office" xmlns:r="http://schemas.openxmlformats.org/officeDocument/2006/relationships" xmlns:m="http://schemas.openxmlformats.org/officeDocument/2006/math" xmlns:v="urn:schemas-microsoft-com:vml" xmlns:wp14="http://schemas.microsoft.com/office/word/2010/wordprocessingDrawing" xmlns:wp="http://schemas.openxmlformats.org/drawingml/2006/wordprocessingDrawing" xmlns:w10="urn:schemas-microsoft-com:office:word" xmlns:w="http://schemas.openxmlformats.org/wordprocessingml/2006/main" xmlns:w14="http://schemas.microsoft.com/office/word/2010/wordml" xmlns:w15="http://schemas.microsoft.com/office/word/2012/wordml" xmlns:wpg="http://schemas.microsoft.com/office/word/2010/wordprocessingGroup" xmlns:wpi="http://schemas.microsoft.com/office/word/2010/wordprocessingInk" xmlns:wne="http://schemas.microsoft.com/office/word/2006/wordml" xmlns:wps="http://schemas.microsoft.com/office/word/2010/wordprocessingShape" mc:Ignorable="w14 w15 wp14">
+<w:ftr xmlns:wpc="http://schemas.microsoft.com/office/word/2010/wordprocessingCanvas" xmlns:cx="http://schemas.microsoft.com/office/drawing/2014/chartex" xmlns:cx1="http://schemas.microsoft.com/office/drawing/2015/9/8/chartex" xmlns:cx2="http://schemas.microsoft.com/office/drawing/2015/10/21/chartex" xmlns:cx3="http://schemas.microsoft.com/office/drawing/2016/5/9/chartex" xmlns:cx4="http://schemas.microsoft.com/office/drawing/2016/5/10/chartex" xmlns:cx5="http://schemas.microsoft.com/office/drawing/2016/5/11/chartex" xmlns:cx6="http://schemas.microsoft.com/office/drawing/2016/5/12/chartex" xmlns:cx7="http://schemas.microsoft.com/office/drawing/2016/5/13/chartex" xmlns:cx8="http://schemas.microsoft.com/office/drawing/2016/5/14/chartex" xmlns:mc="http://schemas.openxmlformats.org/markup-compatibility/2006" xmlns:aink="http://schemas.microsoft.com/office/drawing/2016/ink" xmlns:am3d="http://schemas.microsoft.com/office/drawing/2017/model3d" xmlns:o="urn:schemas-microsoft-com:office:office" xmlns:oel="http://schemas.microsoft.com/office/2019/extlst" xmlns:r="http://schemas.openxmlformats.org/officeDocument/2006/relationships" xmlns:m="http://schemas.openxmlformats.org/officeDocument/2006/math" xmlns:v="urn:schemas-microsoft-com:vml" xmlns:wp14="http://schemas.microsoft.com/office/word/2010/wordprocessingDrawing" xmlns:wp="http://schemas.openxmlformats.org/drawingml/2006/wordprocessingDrawing" xmlns:w10="urn:schemas-microsoft-com:office:word" xmlns:w="http://schemas.openxmlformats.org/wordprocessingml/2006/main" xmlns:w14="http://schemas.microsoft.com/office/word/2010/wordml" xmlns:w15="http://schemas.microsoft.com/office/word/2012/wordml" xmlns:w16cex="http://schemas.microsoft.com/office/word/2018/wordml/cex" xmlns:w16cid="http://schemas.microsoft.com/office/word/2016/wordml/cid" xmlns:w16="http://schemas.microsoft.com/office/word/2018/wordml" xmlns:w16du="http://schemas.microsoft.com/office/word/2023/wordml/word16du" xmlns:w16sdtdh="http://schemas.microsoft.com/office/word/2020/wordml/sdtdatahash" xmlns:w16sdtfl="http://schemas.microsoft.com/office/word/2024/wordml/sdtformatlock" xmlns:w16se="http://schemas.microsoft.com/office/word/2015/wordml/symex" xmlns:wpg="http://schemas.microsoft.com/office/word/2010/wordprocessingGroup" xmlns:wpi="http://schemas.microsoft.com/office/word/2010/wordprocessingInk" xmlns:wne="http://schemas.microsoft.com/office/word/2006/wordml" xmlns:wps="http://schemas.microsoft.com/office/word/2010/wordprocessingShape" mc:Ignorable="w14 w15 w16se w16cid w16 w16cex w16sdtdh w16sdtfl w16du wp14">
   <w:sdt>
     <w:sdtPr>
       <w:rPr>
@@ -6332,11 +6544,6 @@
         <w:docPartUnique/>
       </w:docPartObj>
     </w:sdtPr>
-    <w:sdtEndPr>
-      <w:rPr>
-        <w:rStyle w:val="PageNumber"/>
-      </w:rPr>
-    </w:sdtEndPr>
     <w:sdtContent>
       <w:p>
         <w:pPr>
@@ -6377,7 +6584,7 @@
 </file>
 
 <file path=word/footer2.xml><?xml version="1.0" encoding="utf-8"?>
-<w:ftr xmlns:wpc="http://schemas.microsoft.com/office/word/2010/wordprocessingCanvas" xmlns:mc="http://schemas.openxmlformats.org/markup-compatibility/2006" xmlns:o="urn:schemas-microsoft-com:office:office" xmlns:r="http://schemas.openxmlformats.org/officeDocument/2006/relationships" xmlns:m="http://schemas.openxmlformats.org/officeDocument/2006/math" xmlns:v="urn:schemas-microsoft-com:vml" xmlns:wp14="http://schemas.microsoft.com/office/word/2010/wordprocessingDrawing" xmlns:wp="http://schemas.openxmlformats.org/drawingml/2006/wordprocessingDrawing" xmlns:w10="urn:schemas-microsoft-com:office:word" xmlns:w="http://schemas.openxmlformats.org/wordprocessingml/2006/main" xmlns:w14="http://schemas.microsoft.com/office/word/2010/wordml" xmlns:w15="http://schemas.microsoft.com/office/word/2012/wordml" xmlns:wpg="http://schemas.microsoft.com/office/word/2010/wordprocessingGroup" xmlns:wpi="http://schemas.microsoft.com/office/word/2010/wordprocessingInk" xmlns:wne="http://schemas.microsoft.com/office/word/2006/wordml" xmlns:wps="http://schemas.microsoft.com/office/word/2010/wordprocessingShape" mc:Ignorable="w14 w15 wp14">
+<w:ftr xmlns:wpc="http://schemas.microsoft.com/office/word/2010/wordprocessingCanvas" xmlns:cx="http://schemas.microsoft.com/office/drawing/2014/chartex" xmlns:cx1="http://schemas.microsoft.com/office/drawing/2015/9/8/chartex" xmlns:cx2="http://schemas.microsoft.com/office/drawing/2015/10/21/chartex" xmlns:cx3="http://schemas.microsoft.com/office/drawing/2016/5/9/chartex" xmlns:cx4="http://schemas.microsoft.com/office/drawing/2016/5/10/chartex" xmlns:cx5="http://schemas.microsoft.com/office/drawing/2016/5/11/chartex" xmlns:cx6="http://schemas.microsoft.com/office/drawing/2016/5/12/chartex" xmlns:cx7="http://schemas.microsoft.com/office/drawing/2016/5/13/chartex" xmlns:cx8="http://schemas.microsoft.com/office/drawing/2016/5/14/chartex" xmlns:mc="http://schemas.openxmlformats.org/markup-compatibility/2006" xmlns:aink="http://schemas.microsoft.com/office/drawing/2016/ink" xmlns:am3d="http://schemas.microsoft.com/office/drawing/2017/model3d" xmlns:o="urn:schemas-microsoft-com:office:office" xmlns:oel="http://schemas.microsoft.com/office/2019/extlst" xmlns:r="http://schemas.openxmlformats.org/officeDocument/2006/relationships" xmlns:m="http://schemas.openxmlformats.org/officeDocument/2006/math" xmlns:v="urn:schemas-microsoft-com:vml" xmlns:wp14="http://schemas.microsoft.com/office/word/2010/wordprocessingDrawing" xmlns:wp="http://schemas.openxmlformats.org/drawingml/2006/wordprocessingDrawing" xmlns:w10="urn:schemas-microsoft-com:office:word" xmlns:w="http://schemas.openxmlformats.org/wordprocessingml/2006/main" xmlns:w14="http://schemas.microsoft.com/office/word/2010/wordml" xmlns:w15="http://schemas.microsoft.com/office/word/2012/wordml" xmlns:w16cex="http://schemas.microsoft.com/office/word/2018/wordml/cex" xmlns:w16cid="http://schemas.microsoft.com/office/word/2016/wordml/cid" xmlns:w16="http://schemas.microsoft.com/office/word/2018/wordml" xmlns:w16du="http://schemas.microsoft.com/office/word/2023/wordml/word16du" xmlns:w16sdtdh="http://schemas.microsoft.com/office/word/2020/wordml/sdtdatahash" xmlns:w16sdtfl="http://schemas.microsoft.com/office/word/2024/wordml/sdtformatlock" xmlns:w16se="http://schemas.microsoft.com/office/word/2015/wordml/symex" xmlns:wpg="http://schemas.microsoft.com/office/word/2010/wordprocessingGroup" xmlns:wpi="http://schemas.microsoft.com/office/word/2010/wordprocessingInk" xmlns:wne="http://schemas.microsoft.com/office/word/2006/wordml" xmlns:wps="http://schemas.microsoft.com/office/word/2010/wordprocessingShape" mc:Ignorable="w14 w15 w16se w16cid w16 w16cex w16sdtdh w16sdtfl w16du wp14">
   <w:sdt>
     <w:sdtPr>
       <w:rPr>
@@ -6389,11 +6596,6 @@
         <w:docPartUnique/>
       </w:docPartObj>
     </w:sdtPr>
-    <w:sdtEndPr>
-      <w:rPr>
-        <w:rStyle w:val="PageNumber"/>
-      </w:rPr>
-    </w:sdtEndPr>
     <w:sdtContent>
       <w:p>
         <w:pPr>
@@ -6447,7 +6649,7 @@
 </file>
 
 <file path=word/footnotes.xml><?xml version="1.0" encoding="utf-8"?>
-<w:footnotes xmlns:wpc="http://schemas.microsoft.com/office/word/2010/wordprocessingCanvas" xmlns:mc="http://schemas.openxmlformats.org/markup-compatibility/2006" xmlns:o="urn:schemas-microsoft-com:office:office" xmlns:r="http://schemas.openxmlformats.org/officeDocument/2006/relationships" xmlns:m="http://schemas.openxmlformats.org/officeDocument/2006/math" xmlns:v="urn:schemas-microsoft-com:vml" xmlns:wp14="http://schemas.microsoft.com/office/word/2010/wordprocessingDrawing" xmlns:wp="http://schemas.openxmlformats.org/drawingml/2006/wordprocessingDrawing" xmlns:w10="urn:schemas-microsoft-com:office:word" xmlns:w="http://schemas.openxmlformats.org/wordprocessingml/2006/main" xmlns:w14="http://schemas.microsoft.com/office/word/2010/wordml" xmlns:w15="http://schemas.microsoft.com/office/word/2012/wordml" xmlns:wpg="http://schemas.microsoft.com/office/word/2010/wordprocessingGroup" xmlns:wpi="http://schemas.microsoft.com/office/word/2010/wordprocessingInk" xmlns:wne="http://schemas.microsoft.com/office/word/2006/wordml" xmlns:wps="http://schemas.microsoft.com/office/word/2010/wordprocessingShape" mc:Ignorable="w14 w15 wp14">
+<w:footnotes xmlns:wpc="http://schemas.microsoft.com/office/word/2010/wordprocessingCanvas" xmlns:cx="http://schemas.microsoft.com/office/drawing/2014/chartex" xmlns:cx1="http://schemas.microsoft.com/office/drawing/2015/9/8/chartex" xmlns:cx2="http://schemas.microsoft.com/office/drawing/2015/10/21/chartex" xmlns:cx3="http://schemas.microsoft.com/office/drawing/2016/5/9/chartex" xmlns:cx4="http://schemas.microsoft.com/office/drawing/2016/5/10/chartex" xmlns:cx5="http://schemas.microsoft.com/office/drawing/2016/5/11/chartex" xmlns:cx6="http://schemas.microsoft.com/office/drawing/2016/5/12/chartex" xmlns:cx7="http://schemas.microsoft.com/office/drawing/2016/5/13/chartex" xmlns:cx8="http://schemas.microsoft.com/office/drawing/2016/5/14/chartex" xmlns:mc="http://schemas.openxmlformats.org/markup-compatibility/2006" xmlns:aink="http://schemas.microsoft.com/office/drawing/2016/ink" xmlns:am3d="http://schemas.microsoft.com/office/drawing/2017/model3d" xmlns:o="urn:schemas-microsoft-com:office:office" xmlns:oel="http://schemas.microsoft.com/office/2019/extlst" xmlns:r="http://schemas.openxmlformats.org/officeDocument/2006/relationships" xmlns:m="http://schemas.openxmlformats.org/officeDocument/2006/math" xmlns:v="urn:schemas-microsoft-com:vml" xmlns:wp14="http://schemas.microsoft.com/office/word/2010/wordprocessingDrawing" xmlns:wp="http://schemas.openxmlformats.org/drawingml/2006/wordprocessingDrawing" xmlns:w10="urn:schemas-microsoft-com:office:word" xmlns:w="http://schemas.openxmlformats.org/wordprocessingml/2006/main" xmlns:w14="http://schemas.microsoft.com/office/word/2010/wordml" xmlns:w15="http://schemas.microsoft.com/office/word/2012/wordml" xmlns:w16cex="http://schemas.microsoft.com/office/word/2018/wordml/cex" xmlns:w16cid="http://schemas.microsoft.com/office/word/2016/wordml/cid" xmlns:w16="http://schemas.microsoft.com/office/word/2018/wordml" xmlns:w16du="http://schemas.microsoft.com/office/word/2023/wordml/word16du" xmlns:w16sdtdh="http://schemas.microsoft.com/office/word/2020/wordml/sdtdatahash" xmlns:w16sdtfl="http://schemas.microsoft.com/office/word/2024/wordml/sdtformatlock" xmlns:w16se="http://schemas.microsoft.com/office/word/2015/wordml/symex" xmlns:wpg="http://schemas.microsoft.com/office/word/2010/wordprocessingGroup" xmlns:wpi="http://schemas.microsoft.com/office/word/2010/wordprocessingInk" xmlns:wne="http://schemas.microsoft.com/office/word/2006/wordml" xmlns:wps="http://schemas.microsoft.com/office/word/2010/wordprocessingShape" mc:Ignorable="w14 w15 w16se w16cid w16 w16cex w16sdtdh w16sdtfl w16du wp14">
   <w:footnote w:type="separator" w:id="-1">
     <w:p>
       <w:r>
@@ -6477,7 +6679,7 @@
 </file>
 
 <file path=word/numbering.xml><?xml version="1.0" encoding="utf-8"?>
-<w:numbering xmlns:wpc="http://schemas.microsoft.com/office/word/2010/wordprocessingCanvas" xmlns:mc="http://schemas.openxmlformats.org/markup-compatibility/2006" xmlns:o="urn:schemas-microsoft-com:office:office" xmlns:r="http://schemas.openxmlformats.org/officeDocument/2006/relationships" xmlns:m="http://schemas.openxmlformats.org/officeDocument/2006/math" xmlns:v="urn:schemas-microsoft-com:vml" xmlns:wp14="http://schemas.microsoft.com/office/word/2010/wordprocessingDrawing" xmlns:wp="http://schemas.openxmlformats.org/drawingml/2006/wordprocessingDrawing" xmlns:w10="urn:schemas-microsoft-com:office:word" xmlns:w="http://schemas.openxmlformats.org/wordprocessingml/2006/main" xmlns:w14="http://schemas.microsoft.com/office/word/2010/wordml" xmlns:w15="http://schemas.microsoft.com/office/word/2012/wordml" xmlns:wpg="http://schemas.microsoft.com/office/word/2010/wordprocessingGroup" xmlns:wpi="http://schemas.microsoft.com/office/word/2010/wordprocessingInk" xmlns:wne="http://schemas.microsoft.com/office/word/2006/wordml" xmlns:wps="http://schemas.microsoft.com/office/word/2010/wordprocessingShape" mc:Ignorable="w14 w15 wp14">
+<w:numbering xmlns:wpc="http://schemas.microsoft.com/office/word/2010/wordprocessingCanvas" xmlns:cx="http://schemas.microsoft.com/office/drawing/2014/chartex" xmlns:cx1="http://schemas.microsoft.com/office/drawing/2015/9/8/chartex" xmlns:cx2="http://schemas.microsoft.com/office/drawing/2015/10/21/chartex" xmlns:cx3="http://schemas.microsoft.com/office/drawing/2016/5/9/chartex" xmlns:cx4="http://schemas.microsoft.com/office/drawing/2016/5/10/chartex" xmlns:cx5="http://schemas.microsoft.com/office/drawing/2016/5/11/chartex" xmlns:cx6="http://schemas.microsoft.com/office/drawing/2016/5/12/chartex" xmlns:cx7="http://schemas.microsoft.com/office/drawing/2016/5/13/chartex" xmlns:cx8="http://schemas.microsoft.com/office/drawing/2016/5/14/chartex" xmlns:mc="http://schemas.openxmlformats.org/markup-compatibility/2006" xmlns:aink="http://schemas.microsoft.com/office/drawing/2016/ink" xmlns:am3d="http://schemas.microsoft.com/office/drawing/2017/model3d" xmlns:o="urn:schemas-microsoft-com:office:office" xmlns:oel="http://schemas.microsoft.com/office/2019/extlst" xmlns:r="http://schemas.openxmlformats.org/officeDocument/2006/relationships" xmlns:m="http://schemas.openxmlformats.org/officeDocument/2006/math" xmlns:v="urn:schemas-microsoft-com:vml" xmlns:wp14="http://schemas.microsoft.com/office/word/2010/wordprocessingDrawing" xmlns:wp="http://schemas.openxmlformats.org/drawingml/2006/wordprocessingDrawing" xmlns:w10="urn:schemas-microsoft-com:office:word" xmlns:w="http://schemas.openxmlformats.org/wordprocessingml/2006/main" xmlns:w14="http://schemas.microsoft.com/office/word/2010/wordml" xmlns:w15="http://schemas.microsoft.com/office/word/2012/wordml" xmlns:w16cex="http://schemas.microsoft.com/office/word/2018/wordml/cex" xmlns:w16cid="http://schemas.microsoft.com/office/word/2016/wordml/cid" xmlns:w16="http://schemas.microsoft.com/office/word/2018/wordml" xmlns:w16du="http://schemas.microsoft.com/office/word/2023/wordml/word16du" xmlns:w16sdtdh="http://schemas.microsoft.com/office/word/2020/wordml/sdtdatahash" xmlns:w16sdtfl="http://schemas.microsoft.com/office/word/2024/wordml/sdtformatlock" xmlns:w16se="http://schemas.microsoft.com/office/word/2015/wordml/symex" xmlns:wpg="http://schemas.microsoft.com/office/word/2010/wordprocessingGroup" xmlns:wpi="http://schemas.microsoft.com/office/word/2010/wordprocessingInk" xmlns:wne="http://schemas.microsoft.com/office/word/2006/wordml" xmlns:wps="http://schemas.microsoft.com/office/word/2010/wordprocessingShape" mc:Ignorable="w14 w15 w16se w16cid w16 w16cex w16sdtdh w16sdtfl w16du wp14">
   <w:abstractNum w:abstractNumId="0" w15:restartNumberingAfterBreak="0">
     <w:nsid w:val="03867835"/>
     <w:multiLevelType w:val="hybridMultilevel"/>
@@ -10335,122 +10537,122 @@
       </w:rPr>
     </w:lvl>
   </w:abstractNum>
-  <w:num w:numId="1">
+  <w:num w:numId="1" w16cid:durableId="799153128">
     <w:abstractNumId w:val="31"/>
   </w:num>
-  <w:num w:numId="2">
+  <w:num w:numId="2" w16cid:durableId="237056610">
     <w:abstractNumId w:val="0"/>
   </w:num>
-  <w:num w:numId="3">
+  <w:num w:numId="3" w16cid:durableId="1304845252">
     <w:abstractNumId w:val="10"/>
   </w:num>
-  <w:num w:numId="4">
+  <w:num w:numId="4" w16cid:durableId="595291608">
     <w:abstractNumId w:val="32"/>
   </w:num>
-  <w:num w:numId="5">
+  <w:num w:numId="5" w16cid:durableId="1196695232">
     <w:abstractNumId w:val="20"/>
   </w:num>
-  <w:num w:numId="6">
+  <w:num w:numId="6" w16cid:durableId="869680691">
     <w:abstractNumId w:val="12"/>
   </w:num>
-  <w:num w:numId="7">
+  <w:num w:numId="7" w16cid:durableId="706028735">
     <w:abstractNumId w:val="34"/>
   </w:num>
-  <w:num w:numId="8">
+  <w:num w:numId="8" w16cid:durableId="1054282165">
     <w:abstractNumId w:val="21"/>
   </w:num>
-  <w:num w:numId="9">
+  <w:num w:numId="9" w16cid:durableId="1483233035">
     <w:abstractNumId w:val="27"/>
   </w:num>
-  <w:num w:numId="10">
+  <w:num w:numId="10" w16cid:durableId="2058357617">
     <w:abstractNumId w:val="9"/>
   </w:num>
-  <w:num w:numId="11">
+  <w:num w:numId="11" w16cid:durableId="1491363428">
     <w:abstractNumId w:val="25"/>
   </w:num>
-  <w:num w:numId="12">
+  <w:num w:numId="12" w16cid:durableId="1643080418">
     <w:abstractNumId w:val="6"/>
   </w:num>
-  <w:num w:numId="13">
+  <w:num w:numId="13" w16cid:durableId="249199772">
     <w:abstractNumId w:val="18"/>
   </w:num>
-  <w:num w:numId="14">
+  <w:num w:numId="14" w16cid:durableId="180093173">
     <w:abstractNumId w:val="13"/>
   </w:num>
-  <w:num w:numId="15">
+  <w:num w:numId="15" w16cid:durableId="1359234465">
     <w:abstractNumId w:val="16"/>
   </w:num>
-  <w:num w:numId="16">
+  <w:num w:numId="16" w16cid:durableId="625043117">
     <w:abstractNumId w:val="17"/>
   </w:num>
-  <w:num w:numId="17">
+  <w:num w:numId="17" w16cid:durableId="1532113910">
     <w:abstractNumId w:val="8"/>
   </w:num>
-  <w:num w:numId="18">
+  <w:num w:numId="18" w16cid:durableId="1324234266">
     <w:abstractNumId w:val="1"/>
   </w:num>
-  <w:num w:numId="19">
+  <w:num w:numId="19" w16cid:durableId="419107401">
     <w:abstractNumId w:val="19"/>
   </w:num>
-  <w:num w:numId="20">
+  <w:num w:numId="20" w16cid:durableId="1562137928">
     <w:abstractNumId w:val="11"/>
   </w:num>
-  <w:num w:numId="21">
+  <w:num w:numId="21" w16cid:durableId="2026903553">
     <w:abstractNumId w:val="15"/>
   </w:num>
-  <w:num w:numId="22">
+  <w:num w:numId="22" w16cid:durableId="1857622278">
     <w:abstractNumId w:val="4"/>
   </w:num>
-  <w:num w:numId="23">
+  <w:num w:numId="23" w16cid:durableId="65299020">
     <w:abstractNumId w:val="22"/>
   </w:num>
-  <w:num w:numId="24">
+  <w:num w:numId="24" w16cid:durableId="2037121679">
     <w:abstractNumId w:val="24"/>
   </w:num>
-  <w:num w:numId="25">
+  <w:num w:numId="25" w16cid:durableId="195849259">
     <w:abstractNumId w:val="28"/>
   </w:num>
-  <w:num w:numId="26">
+  <w:num w:numId="26" w16cid:durableId="93595433">
     <w:abstractNumId w:val="2"/>
   </w:num>
-  <w:num w:numId="27">
+  <w:num w:numId="27" w16cid:durableId="1925915924">
     <w:abstractNumId w:val="14"/>
   </w:num>
-  <w:num w:numId="28">
+  <w:num w:numId="28" w16cid:durableId="309869038">
     <w:abstractNumId w:val="29"/>
   </w:num>
-  <w:num w:numId="29">
+  <w:num w:numId="29" w16cid:durableId="316803998">
     <w:abstractNumId w:val="36"/>
   </w:num>
-  <w:num w:numId="30">
+  <w:num w:numId="30" w16cid:durableId="1987976052">
     <w:abstractNumId w:val="33"/>
   </w:num>
-  <w:num w:numId="31">
+  <w:num w:numId="31" w16cid:durableId="301080642">
     <w:abstractNumId w:val="23"/>
   </w:num>
-  <w:num w:numId="32">
+  <w:num w:numId="32" w16cid:durableId="1771730235">
     <w:abstractNumId w:val="35"/>
   </w:num>
-  <w:num w:numId="33">
+  <w:num w:numId="33" w16cid:durableId="736514278">
     <w:abstractNumId w:val="3"/>
   </w:num>
-  <w:num w:numId="34">
+  <w:num w:numId="34" w16cid:durableId="329601282">
     <w:abstractNumId w:val="5"/>
   </w:num>
-  <w:num w:numId="35">
+  <w:num w:numId="35" w16cid:durableId="817652614">
     <w:abstractNumId w:val="7"/>
   </w:num>
-  <w:num w:numId="36">
+  <w:num w:numId="36" w16cid:durableId="1996955771">
     <w:abstractNumId w:val="26"/>
   </w:num>
-  <w:num w:numId="37">
+  <w:num w:numId="37" w16cid:durableId="1901092471">
     <w:abstractNumId w:val="30"/>
   </w:num>
 </w:numbering>
 </file>
 
 <file path=word/styles.xml><?xml version="1.0" encoding="utf-8"?>
-<w:styles xmlns:mc="http://schemas.openxmlformats.org/markup-compatibility/2006" xmlns:r="http://schemas.openxmlformats.org/officeDocument/2006/relationships" xmlns:w="http://schemas.openxmlformats.org/wordprocessingml/2006/main" xmlns:w14="http://schemas.microsoft.com/office/word/2010/wordml" xmlns:w15="http://schemas.microsoft.com/office/word/2012/wordml" mc:Ignorable="w14 w15">
+<w:styles xmlns:mc="http://schemas.openxmlformats.org/markup-compatibility/2006" xmlns:r="http://schemas.openxmlformats.org/officeDocument/2006/relationships" xmlns:w="http://schemas.openxmlformats.org/wordprocessingml/2006/main" xmlns:w14="http://schemas.microsoft.com/office/word/2010/wordml" xmlns:w15="http://schemas.microsoft.com/office/word/2012/wordml" xmlns:w16cex="http://schemas.microsoft.com/office/word/2018/wordml/cex" xmlns:w16cid="http://schemas.microsoft.com/office/word/2016/wordml/cid" xmlns:w16="http://schemas.microsoft.com/office/word/2018/wordml" xmlns:w16du="http://schemas.microsoft.com/office/word/2023/wordml/word16du" xmlns:w16sdtdh="http://schemas.microsoft.com/office/word/2020/wordml/sdtdatahash" xmlns:w16sdtfl="http://schemas.microsoft.com/office/word/2024/wordml/sdtformatlock" xmlns:w16se="http://schemas.microsoft.com/office/word/2015/wordml/symex" mc:Ignorable="w14 w15 w16se w16cid w16 w16cex w16sdtdh w16sdtfl w16du">
   <w:docDefaults>
     <w:rPrDefault>
       <w:rPr>
@@ -10464,7 +10666,7 @@
     </w:rPrDefault>
     <w:pPrDefault/>
   </w:docDefaults>
-  <w:latentStyles w:defLockedState="0" w:defUIPriority="99" w:defSemiHidden="0" w:defUnhideWhenUsed="0" w:defQFormat="0" w:count="371">
+  <w:latentStyles w:defLockedState="0" w:defUIPriority="99" w:defSemiHidden="0" w:defUnhideWhenUsed="0" w:defQFormat="0" w:count="376">
     <w:lsdException w:name="Normal" w:uiPriority="0" w:qFormat="1"/>
     <w:lsdException w:name="heading 1" w:uiPriority="9" w:qFormat="1"/>
     <w:lsdException w:name="heading 2" w:semiHidden="1" w:uiPriority="9" w:unhideWhenUsed="1" w:qFormat="1"/>
@@ -10836,6 +11038,11 @@
     <w:lsdException w:name="List Table 5 Dark Accent 6" w:uiPriority="50"/>
     <w:lsdException w:name="List Table 6 Colorful Accent 6" w:uiPriority="51"/>
     <w:lsdException w:name="List Table 7 Colorful Accent 6" w:uiPriority="52"/>
+    <w:lsdException w:name="Mention" w:semiHidden="1" w:unhideWhenUsed="1"/>
+    <w:lsdException w:name="Smart Hyperlink" w:semiHidden="1" w:unhideWhenUsed="1"/>
+    <w:lsdException w:name="Hashtag" w:semiHidden="1" w:unhideWhenUsed="1"/>
+    <w:lsdException w:name="Unresolved Mention" w:semiHidden="1" w:unhideWhenUsed="1"/>
+    <w:lsdException w:name="Smart Link" w:semiHidden="1" w:unhideWhenUsed="1"/>
   </w:latentStyles>
   <w:style w:type="paragraph" w:default="1" w:styleId="Normal">
     <w:name w:val="Normal"/>

</xml_diff>

<commit_message>
Add Evaluation section Github logout point to final report
</commit_message>
<xml_diff>
--- a/7COM1079_Final report.docx
+++ b/7COM1079_Final report.docx
@@ -3965,18 +3965,10 @@
     <w:p>
       <w:pPr>
         <w:pStyle w:val="ListParagraph"/>
-        <w:ind w:left="1440"/>
-        <w:rPr>
-          <w:rFonts w:ascii="Times New Roman" w:eastAsia="Times New Roman" w:hAnsi="Times New Roman" w:cs="Times New Roman"/>
-          <w:b/>
-          <w:bCs/>
-        </w:rPr>
-      </w:pPr>
-    </w:p>
-    <w:p>
-      <w:pPr>
-        <w:pStyle w:val="ListParagraph"/>
-        <w:ind w:left="1440"/>
+        <w:numPr>
+          <w:ilvl w:val="0"/>
+          <w:numId w:val="39"/>
+        </w:numPr>
         <w:rPr>
           <w:rFonts w:ascii="Times New Roman" w:hAnsi="Times New Roman" w:cs="Times New Roman"/>
         </w:rPr>
@@ -4033,17 +4025,10 @@
     <w:p>
       <w:pPr>
         <w:pStyle w:val="ListParagraph"/>
-        <w:rPr>
-          <w:rFonts w:ascii="Times New Roman" w:eastAsia="Times New Roman" w:hAnsi="Times New Roman" w:cs="Times New Roman"/>
-          <w:b/>
-          <w:bCs/>
-        </w:rPr>
-      </w:pPr>
-    </w:p>
-    <w:p>
-      <w:pPr>
-        <w:pStyle w:val="ListParagraph"/>
-        <w:ind w:left="1440"/>
+        <w:numPr>
+          <w:ilvl w:val="0"/>
+          <w:numId w:val="39"/>
+        </w:numPr>
         <w:rPr>
           <w:rFonts w:ascii="Times New Roman" w:hAnsi="Times New Roman" w:cs="Times New Roman"/>
         </w:rPr>
@@ -4093,16 +4078,10 @@
     <w:p>
       <w:pPr>
         <w:pStyle w:val="ListParagraph"/>
-        <w:ind w:left="1440"/>
-        <w:rPr>
-          <w:rFonts w:ascii="Times New Roman" w:eastAsia="Times New Roman" w:hAnsi="Times New Roman" w:cs="Times New Roman"/>
-        </w:rPr>
-      </w:pPr>
-    </w:p>
-    <w:p>
-      <w:pPr>
-        <w:pStyle w:val="ListParagraph"/>
-        <w:ind w:left="1440"/>
+        <w:numPr>
+          <w:ilvl w:val="0"/>
+          <w:numId w:val="39"/>
+        </w:numPr>
         <w:rPr>
           <w:rFonts w:ascii="Times New Roman" w:hAnsi="Times New Roman" w:cs="Times New Roman"/>
           <w:color w:val="172B4D"/>
@@ -4156,16 +4135,10 @@
     <w:p>
       <w:pPr>
         <w:pStyle w:val="ListParagraph"/>
-        <w:ind w:left="1440"/>
-        <w:rPr>
-          <w:rFonts w:ascii="Times New Roman" w:eastAsia="Times New Roman" w:hAnsi="Times New Roman" w:cs="Times New Roman"/>
-        </w:rPr>
-      </w:pPr>
-    </w:p>
-    <w:p>
-      <w:pPr>
-        <w:pStyle w:val="ListParagraph"/>
-        <w:ind w:left="1440"/>
+        <w:numPr>
+          <w:ilvl w:val="0"/>
+          <w:numId w:val="39"/>
+        </w:numPr>
         <w:rPr>
           <w:rFonts w:ascii="Times New Roman" w:hAnsi="Times New Roman" w:cs="Times New Roman"/>
         </w:rPr>
@@ -4298,6 +4271,17 @@
     <w:p>
       <w:pPr>
         <w:pStyle w:val="ListParagraph"/>
+        <w:ind w:left="1440"/>
+        <w:rPr>
+          <w:rFonts w:ascii="Times New Roman" w:eastAsia="Times New Roman" w:hAnsi="Times New Roman" w:cs="Times New Roman"/>
+          <w:b/>
+          <w:bCs/>
+        </w:rPr>
+      </w:pPr>
+    </w:p>
+    <w:p>
+      <w:pPr>
+        <w:pStyle w:val="ListParagraph"/>
         <w:numPr>
           <w:ilvl w:val="1"/>
           <w:numId w:val="32"/>
@@ -4335,6 +4319,46 @@
         </w:rPr>
         <w:t xml:space="preserve">(50 words) </w:t>
       </w:r>
+    </w:p>
+    <w:p>
+      <w:pPr>
+        <w:pStyle w:val="NormalWeb"/>
+        <w:numPr>
+          <w:ilvl w:val="0"/>
+          <w:numId w:val="39"/>
+        </w:numPr>
+      </w:pPr>
+      <w:r>
+        <w:t xml:space="preserve">The GitHub log in Appendix B shows consistent progress from all team members, with clear commit messages describing updates to the report, hypotheses, </w:t>
+      </w:r>
+      <w:r>
+        <w:t>visualizations</w:t>
+      </w:r>
+      <w:r>
+        <w:t>, and evaluation sections. The sequence demonstrates collaborative development, steady refinement of the research content, and proper use of version control to track improvements throughout the project.</w:t>
+      </w:r>
+    </w:p>
+    <w:p>
+      <w:pPr>
+        <w:pStyle w:val="ListParagraph"/>
+        <w:ind w:left="1440"/>
+        <w:rPr>
+          <w:rFonts w:ascii="Times New Roman" w:eastAsia="Times New Roman" w:hAnsi="Times New Roman" w:cs="Times New Roman"/>
+          <w:b/>
+          <w:bCs/>
+        </w:rPr>
+      </w:pPr>
+    </w:p>
+    <w:p>
+      <w:pPr>
+        <w:pStyle w:val="ListParagraph"/>
+        <w:ind w:left="1440"/>
+        <w:rPr>
+          <w:rFonts w:ascii="Times New Roman" w:eastAsia="Times New Roman" w:hAnsi="Times New Roman" w:cs="Times New Roman"/>
+          <w:b/>
+          <w:bCs/>
+        </w:rPr>
+      </w:pPr>
     </w:p>
     <w:p>
       <w:pPr>
@@ -4445,7 +4469,6 @@
           <w:iCs/>
           <w:highlight w:val="yellow"/>
         </w:rPr>
-        <w:lastRenderedPageBreak/>
         <w:t>Commit Message:</w:t>
       </w:r>
       <w:r>
@@ -5609,6 +5632,7 @@
         <w:rPr>
           <w:rFonts w:ascii="Times New Roman" w:eastAsia="Times New Roman" w:hAnsi="Times New Roman" w:cs="Times New Roman"/>
         </w:rPr>
+        <w:lastRenderedPageBreak/>
         <w:t xml:space="preserve">        col = </w:t>
       </w:r>
       <w:proofErr w:type="gramStart"/>
@@ -5869,7 +5893,6 @@
         <w:rPr>
           <w:rFonts w:ascii="Times New Roman" w:eastAsia="Times New Roman" w:hAnsi="Times New Roman" w:cs="Times New Roman"/>
         </w:rPr>
-        <w:lastRenderedPageBreak/>
         <w:t xml:space="preserve">     </w:t>
       </w:r>
       <w:proofErr w:type="spellStart"/>
@@ -8510,6 +8533,119 @@
     </w:lvl>
   </w:abstractNum>
   <w:abstractNum w:abstractNumId="17" w15:restartNumberingAfterBreak="0">
+    <w:nsid w:val="31EE2636"/>
+    <w:multiLevelType w:val="hybridMultilevel"/>
+    <w:tmpl w:val="EAAED1F6"/>
+    <w:lvl w:ilvl="0" w:tplc="04090001">
+      <w:start w:val="1"/>
+      <w:numFmt w:val="bullet"/>
+      <w:lvlText w:val=""/>
+      <w:lvlJc w:val="left"/>
+      <w:pPr>
+        <w:ind w:left="1800" w:hanging="360"/>
+      </w:pPr>
+      <w:rPr>
+        <w:rFonts w:ascii="Symbol" w:hAnsi="Symbol" w:hint="default"/>
+      </w:rPr>
+    </w:lvl>
+    <w:lvl w:ilvl="1" w:tplc="04090003" w:tentative="1">
+      <w:start w:val="1"/>
+      <w:numFmt w:val="bullet"/>
+      <w:lvlText w:val="o"/>
+      <w:lvlJc w:val="left"/>
+      <w:pPr>
+        <w:ind w:left="2520" w:hanging="360"/>
+      </w:pPr>
+      <w:rPr>
+        <w:rFonts w:ascii="Courier New" w:hAnsi="Courier New" w:cs="Courier New" w:hint="default"/>
+      </w:rPr>
+    </w:lvl>
+    <w:lvl w:ilvl="2" w:tplc="04090005" w:tentative="1">
+      <w:start w:val="1"/>
+      <w:numFmt w:val="bullet"/>
+      <w:lvlText w:val=""/>
+      <w:lvlJc w:val="left"/>
+      <w:pPr>
+        <w:ind w:left="3240" w:hanging="360"/>
+      </w:pPr>
+      <w:rPr>
+        <w:rFonts w:ascii="Wingdings" w:hAnsi="Wingdings" w:hint="default"/>
+      </w:rPr>
+    </w:lvl>
+    <w:lvl w:ilvl="3" w:tplc="04090001" w:tentative="1">
+      <w:start w:val="1"/>
+      <w:numFmt w:val="bullet"/>
+      <w:lvlText w:val=""/>
+      <w:lvlJc w:val="left"/>
+      <w:pPr>
+        <w:ind w:left="3960" w:hanging="360"/>
+      </w:pPr>
+      <w:rPr>
+        <w:rFonts w:ascii="Symbol" w:hAnsi="Symbol" w:hint="default"/>
+      </w:rPr>
+    </w:lvl>
+    <w:lvl w:ilvl="4" w:tplc="04090003" w:tentative="1">
+      <w:start w:val="1"/>
+      <w:numFmt w:val="bullet"/>
+      <w:lvlText w:val="o"/>
+      <w:lvlJc w:val="left"/>
+      <w:pPr>
+        <w:ind w:left="4680" w:hanging="360"/>
+      </w:pPr>
+      <w:rPr>
+        <w:rFonts w:ascii="Courier New" w:hAnsi="Courier New" w:cs="Courier New" w:hint="default"/>
+      </w:rPr>
+    </w:lvl>
+    <w:lvl w:ilvl="5" w:tplc="04090005" w:tentative="1">
+      <w:start w:val="1"/>
+      <w:numFmt w:val="bullet"/>
+      <w:lvlText w:val=""/>
+      <w:lvlJc w:val="left"/>
+      <w:pPr>
+        <w:ind w:left="5400" w:hanging="360"/>
+      </w:pPr>
+      <w:rPr>
+        <w:rFonts w:ascii="Wingdings" w:hAnsi="Wingdings" w:hint="default"/>
+      </w:rPr>
+    </w:lvl>
+    <w:lvl w:ilvl="6" w:tplc="04090001" w:tentative="1">
+      <w:start w:val="1"/>
+      <w:numFmt w:val="bullet"/>
+      <w:lvlText w:val=""/>
+      <w:lvlJc w:val="left"/>
+      <w:pPr>
+        <w:ind w:left="6120" w:hanging="360"/>
+      </w:pPr>
+      <w:rPr>
+        <w:rFonts w:ascii="Symbol" w:hAnsi="Symbol" w:hint="default"/>
+      </w:rPr>
+    </w:lvl>
+    <w:lvl w:ilvl="7" w:tplc="04090003" w:tentative="1">
+      <w:start w:val="1"/>
+      <w:numFmt w:val="bullet"/>
+      <w:lvlText w:val="o"/>
+      <w:lvlJc w:val="left"/>
+      <w:pPr>
+        <w:ind w:left="6840" w:hanging="360"/>
+      </w:pPr>
+      <w:rPr>
+        <w:rFonts w:ascii="Courier New" w:hAnsi="Courier New" w:cs="Courier New" w:hint="default"/>
+      </w:rPr>
+    </w:lvl>
+    <w:lvl w:ilvl="8" w:tplc="04090005" w:tentative="1">
+      <w:start w:val="1"/>
+      <w:numFmt w:val="bullet"/>
+      <w:lvlText w:val=""/>
+      <w:lvlJc w:val="left"/>
+      <w:pPr>
+        <w:ind w:left="7560" w:hanging="360"/>
+      </w:pPr>
+      <w:rPr>
+        <w:rFonts w:ascii="Wingdings" w:hAnsi="Wingdings" w:hint="default"/>
+      </w:rPr>
+    </w:lvl>
+  </w:abstractNum>
+  <w:abstractNum w:abstractNumId="18" w15:restartNumberingAfterBreak="0">
     <w:nsid w:val="360E79A9"/>
     <w:multiLevelType w:val="multilevel"/>
     <w:tmpl w:val="FFFFFFFF"/>
@@ -8622,7 +8758,7 @@
       </w:rPr>
     </w:lvl>
   </w:abstractNum>
-  <w:abstractNum w:abstractNumId="18" w15:restartNumberingAfterBreak="0">
+  <w:abstractNum w:abstractNumId="19" w15:restartNumberingAfterBreak="0">
     <w:nsid w:val="3AE77EFC"/>
     <w:multiLevelType w:val="hybridMultilevel"/>
     <w:tmpl w:val="BF34E8AA"/>
@@ -8735,7 +8871,7 @@
       </w:rPr>
     </w:lvl>
   </w:abstractNum>
-  <w:abstractNum w:abstractNumId="19" w15:restartNumberingAfterBreak="0">
+  <w:abstractNum w:abstractNumId="20" w15:restartNumberingAfterBreak="0">
     <w:nsid w:val="3BD0A676"/>
     <w:multiLevelType w:val="hybridMultilevel"/>
     <w:tmpl w:val="FFFFFFFF"/>
@@ -8848,7 +8984,7 @@
       </w:rPr>
     </w:lvl>
   </w:abstractNum>
-  <w:abstractNum w:abstractNumId="20" w15:restartNumberingAfterBreak="0">
+  <w:abstractNum w:abstractNumId="21" w15:restartNumberingAfterBreak="0">
     <w:nsid w:val="3CEA41A4"/>
     <w:multiLevelType w:val="hybridMultilevel"/>
     <w:tmpl w:val="FFFFFFFF"/>
@@ -8934,7 +9070,7 @@
       </w:pPr>
     </w:lvl>
   </w:abstractNum>
-  <w:abstractNum w:abstractNumId="21" w15:restartNumberingAfterBreak="0">
+  <w:abstractNum w:abstractNumId="22" w15:restartNumberingAfterBreak="0">
     <w:nsid w:val="3F9AADF4"/>
     <w:multiLevelType w:val="hybridMultilevel"/>
     <w:tmpl w:val="FFFFFFFF"/>
@@ -9020,7 +9156,7 @@
       </w:pPr>
     </w:lvl>
   </w:abstractNum>
-  <w:abstractNum w:abstractNumId="22" w15:restartNumberingAfterBreak="0">
+  <w:abstractNum w:abstractNumId="23" w15:restartNumberingAfterBreak="0">
     <w:nsid w:val="41A2DE95"/>
     <w:multiLevelType w:val="hybridMultilevel"/>
     <w:tmpl w:val="FFFFFFFF"/>
@@ -9133,7 +9269,7 @@
       </w:rPr>
     </w:lvl>
   </w:abstractNum>
-  <w:abstractNum w:abstractNumId="23" w15:restartNumberingAfterBreak="0">
+  <w:abstractNum w:abstractNumId="24" w15:restartNumberingAfterBreak="0">
     <w:nsid w:val="42202A9B"/>
     <w:multiLevelType w:val="hybridMultilevel"/>
     <w:tmpl w:val="FFFFFFFF"/>
@@ -9246,7 +9382,7 @@
       </w:rPr>
     </w:lvl>
   </w:abstractNum>
-  <w:abstractNum w:abstractNumId="24" w15:restartNumberingAfterBreak="0">
+  <w:abstractNum w:abstractNumId="25" w15:restartNumberingAfterBreak="0">
     <w:nsid w:val="43DCB8F2"/>
     <w:multiLevelType w:val="hybridMultilevel"/>
     <w:tmpl w:val="FFFFFFFF"/>
@@ -9359,7 +9495,7 @@
       </w:rPr>
     </w:lvl>
   </w:abstractNum>
-  <w:abstractNum w:abstractNumId="25" w15:restartNumberingAfterBreak="0">
+  <w:abstractNum w:abstractNumId="26" w15:restartNumberingAfterBreak="0">
     <w:nsid w:val="453E2DC6"/>
     <w:multiLevelType w:val="multilevel"/>
     <w:tmpl w:val="4DA4E65A"/>
@@ -9480,7 +9616,120 @@
       </w:rPr>
     </w:lvl>
   </w:abstractNum>
-  <w:abstractNum w:abstractNumId="26" w15:restartNumberingAfterBreak="0">
+  <w:abstractNum w:abstractNumId="27" w15:restartNumberingAfterBreak="0">
+    <w:nsid w:val="45DB1392"/>
+    <w:multiLevelType w:val="hybridMultilevel"/>
+    <w:tmpl w:val="0D329AE0"/>
+    <w:lvl w:ilvl="0" w:tplc="04090001">
+      <w:start w:val="1"/>
+      <w:numFmt w:val="bullet"/>
+      <w:lvlText w:val=""/>
+      <w:lvlJc w:val="left"/>
+      <w:pPr>
+        <w:ind w:left="2160" w:hanging="360"/>
+      </w:pPr>
+      <w:rPr>
+        <w:rFonts w:ascii="Symbol" w:hAnsi="Symbol" w:hint="default"/>
+      </w:rPr>
+    </w:lvl>
+    <w:lvl w:ilvl="1" w:tplc="04090003" w:tentative="1">
+      <w:start w:val="1"/>
+      <w:numFmt w:val="bullet"/>
+      <w:lvlText w:val="o"/>
+      <w:lvlJc w:val="left"/>
+      <w:pPr>
+        <w:ind w:left="2880" w:hanging="360"/>
+      </w:pPr>
+      <w:rPr>
+        <w:rFonts w:ascii="Courier New" w:hAnsi="Courier New" w:cs="Courier New" w:hint="default"/>
+      </w:rPr>
+    </w:lvl>
+    <w:lvl w:ilvl="2" w:tplc="04090005" w:tentative="1">
+      <w:start w:val="1"/>
+      <w:numFmt w:val="bullet"/>
+      <w:lvlText w:val=""/>
+      <w:lvlJc w:val="left"/>
+      <w:pPr>
+        <w:ind w:left="3600" w:hanging="360"/>
+      </w:pPr>
+      <w:rPr>
+        <w:rFonts w:ascii="Wingdings" w:hAnsi="Wingdings" w:hint="default"/>
+      </w:rPr>
+    </w:lvl>
+    <w:lvl w:ilvl="3" w:tplc="04090001" w:tentative="1">
+      <w:start w:val="1"/>
+      <w:numFmt w:val="bullet"/>
+      <w:lvlText w:val=""/>
+      <w:lvlJc w:val="left"/>
+      <w:pPr>
+        <w:ind w:left="4320" w:hanging="360"/>
+      </w:pPr>
+      <w:rPr>
+        <w:rFonts w:ascii="Symbol" w:hAnsi="Symbol" w:hint="default"/>
+      </w:rPr>
+    </w:lvl>
+    <w:lvl w:ilvl="4" w:tplc="04090003" w:tentative="1">
+      <w:start w:val="1"/>
+      <w:numFmt w:val="bullet"/>
+      <w:lvlText w:val="o"/>
+      <w:lvlJc w:val="left"/>
+      <w:pPr>
+        <w:ind w:left="5040" w:hanging="360"/>
+      </w:pPr>
+      <w:rPr>
+        <w:rFonts w:ascii="Courier New" w:hAnsi="Courier New" w:cs="Courier New" w:hint="default"/>
+      </w:rPr>
+    </w:lvl>
+    <w:lvl w:ilvl="5" w:tplc="04090005" w:tentative="1">
+      <w:start w:val="1"/>
+      <w:numFmt w:val="bullet"/>
+      <w:lvlText w:val=""/>
+      <w:lvlJc w:val="left"/>
+      <w:pPr>
+        <w:ind w:left="5760" w:hanging="360"/>
+      </w:pPr>
+      <w:rPr>
+        <w:rFonts w:ascii="Wingdings" w:hAnsi="Wingdings" w:hint="default"/>
+      </w:rPr>
+    </w:lvl>
+    <w:lvl w:ilvl="6" w:tplc="04090001" w:tentative="1">
+      <w:start w:val="1"/>
+      <w:numFmt w:val="bullet"/>
+      <w:lvlText w:val=""/>
+      <w:lvlJc w:val="left"/>
+      <w:pPr>
+        <w:ind w:left="6480" w:hanging="360"/>
+      </w:pPr>
+      <w:rPr>
+        <w:rFonts w:ascii="Symbol" w:hAnsi="Symbol" w:hint="default"/>
+      </w:rPr>
+    </w:lvl>
+    <w:lvl w:ilvl="7" w:tplc="04090003" w:tentative="1">
+      <w:start w:val="1"/>
+      <w:numFmt w:val="bullet"/>
+      <w:lvlText w:val="o"/>
+      <w:lvlJc w:val="left"/>
+      <w:pPr>
+        <w:ind w:left="7200" w:hanging="360"/>
+      </w:pPr>
+      <w:rPr>
+        <w:rFonts w:ascii="Courier New" w:hAnsi="Courier New" w:cs="Courier New" w:hint="default"/>
+      </w:rPr>
+    </w:lvl>
+    <w:lvl w:ilvl="8" w:tplc="04090005" w:tentative="1">
+      <w:start w:val="1"/>
+      <w:numFmt w:val="bullet"/>
+      <w:lvlText w:val=""/>
+      <w:lvlJc w:val="left"/>
+      <w:pPr>
+        <w:ind w:left="7920" w:hanging="360"/>
+      </w:pPr>
+      <w:rPr>
+        <w:rFonts w:ascii="Wingdings" w:hAnsi="Wingdings" w:hint="default"/>
+      </w:rPr>
+    </w:lvl>
+  </w:abstractNum>
+  <w:abstractNum w:abstractNumId="28" w15:restartNumberingAfterBreak="0">
     <w:nsid w:val="4A433B37"/>
     <w:multiLevelType w:val="hybridMultilevel"/>
     <w:tmpl w:val="57E8B7FE"/>
@@ -9593,7 +9842,7 @@
       </w:rPr>
     </w:lvl>
   </w:abstractNum>
-  <w:abstractNum w:abstractNumId="27" w15:restartNumberingAfterBreak="0">
+  <w:abstractNum w:abstractNumId="29" w15:restartNumberingAfterBreak="0">
     <w:nsid w:val="4D557C4F"/>
     <w:multiLevelType w:val="hybridMultilevel"/>
     <w:tmpl w:val="E482CF54"/>
@@ -9682,7 +9931,7 @@
       </w:pPr>
     </w:lvl>
   </w:abstractNum>
-  <w:abstractNum w:abstractNumId="28" w15:restartNumberingAfterBreak="0">
+  <w:abstractNum w:abstractNumId="30" w15:restartNumberingAfterBreak="0">
     <w:nsid w:val="52DF187A"/>
     <w:multiLevelType w:val="hybridMultilevel"/>
     <w:tmpl w:val="FFFFFFFF"/>
@@ -9795,7 +10044,7 @@
       </w:rPr>
     </w:lvl>
   </w:abstractNum>
-  <w:abstractNum w:abstractNumId="29" w15:restartNumberingAfterBreak="0">
+  <w:abstractNum w:abstractNumId="31" w15:restartNumberingAfterBreak="0">
     <w:nsid w:val="573E3B79"/>
     <w:multiLevelType w:val="hybridMultilevel"/>
     <w:tmpl w:val="FFFFFFFF"/>
@@ -9881,7 +10130,7 @@
       </w:pPr>
     </w:lvl>
   </w:abstractNum>
-  <w:abstractNum w:abstractNumId="30" w15:restartNumberingAfterBreak="0">
+  <w:abstractNum w:abstractNumId="32" w15:restartNumberingAfterBreak="0">
     <w:nsid w:val="59D33B21"/>
     <w:multiLevelType w:val="hybridMultilevel"/>
     <w:tmpl w:val="259888B8"/>
@@ -9994,7 +10243,7 @@
       </w:rPr>
     </w:lvl>
   </w:abstractNum>
-  <w:abstractNum w:abstractNumId="31" w15:restartNumberingAfterBreak="0">
+  <w:abstractNum w:abstractNumId="33" w15:restartNumberingAfterBreak="0">
     <w:nsid w:val="5A72411A"/>
     <w:multiLevelType w:val="hybridMultilevel"/>
     <w:tmpl w:val="C31A5862"/>
@@ -10080,7 +10329,7 @@
       </w:pPr>
     </w:lvl>
   </w:abstractNum>
-  <w:abstractNum w:abstractNumId="32" w15:restartNumberingAfterBreak="0">
+  <w:abstractNum w:abstractNumId="34" w15:restartNumberingAfterBreak="0">
     <w:nsid w:val="64424843"/>
     <w:multiLevelType w:val="hybridMultilevel"/>
     <w:tmpl w:val="FFFFFFFF"/>
@@ -10166,7 +10415,7 @@
       </w:pPr>
     </w:lvl>
   </w:abstractNum>
-  <w:abstractNum w:abstractNumId="33" w15:restartNumberingAfterBreak="0">
+  <w:abstractNum w:abstractNumId="35" w15:restartNumberingAfterBreak="0">
     <w:nsid w:val="64803963"/>
     <w:multiLevelType w:val="multilevel"/>
     <w:tmpl w:val="FFFFFFFF"/>
@@ -10252,7 +10501,7 @@
       </w:pPr>
     </w:lvl>
   </w:abstractNum>
-  <w:abstractNum w:abstractNumId="34" w15:restartNumberingAfterBreak="0">
+  <w:abstractNum w:abstractNumId="36" w15:restartNumberingAfterBreak="0">
     <w:nsid w:val="662D2694"/>
     <w:multiLevelType w:val="hybridMultilevel"/>
     <w:tmpl w:val="FFFFFFFF"/>
@@ -10338,7 +10587,7 @@
       </w:pPr>
     </w:lvl>
   </w:abstractNum>
-  <w:abstractNum w:abstractNumId="35" w15:restartNumberingAfterBreak="0">
+  <w:abstractNum w:abstractNumId="37" w15:restartNumberingAfterBreak="0">
     <w:nsid w:val="6989EEEE"/>
     <w:multiLevelType w:val="multilevel"/>
     <w:tmpl w:val="FFFFFFFF"/>
@@ -10424,7 +10673,7 @@
       </w:pPr>
     </w:lvl>
   </w:abstractNum>
-  <w:abstractNum w:abstractNumId="36" w15:restartNumberingAfterBreak="0">
+  <w:abstractNum w:abstractNumId="38" w15:restartNumberingAfterBreak="0">
     <w:nsid w:val="717456F8"/>
     <w:multiLevelType w:val="hybridMultilevel"/>
     <w:tmpl w:val="FFFFFFFF"/>
@@ -10538,7 +10787,7 @@
     </w:lvl>
   </w:abstractNum>
   <w:num w:numId="1" w16cid:durableId="799153128">
-    <w:abstractNumId w:val="31"/>
+    <w:abstractNumId w:val="33"/>
   </w:num>
   <w:num w:numId="2" w16cid:durableId="237056610">
     <w:abstractNumId w:val="0"/>
@@ -10547,34 +10796,34 @@
     <w:abstractNumId w:val="10"/>
   </w:num>
   <w:num w:numId="4" w16cid:durableId="595291608">
-    <w:abstractNumId w:val="32"/>
+    <w:abstractNumId w:val="34"/>
   </w:num>
   <w:num w:numId="5" w16cid:durableId="1196695232">
-    <w:abstractNumId w:val="20"/>
+    <w:abstractNumId w:val="21"/>
   </w:num>
   <w:num w:numId="6" w16cid:durableId="869680691">
     <w:abstractNumId w:val="12"/>
   </w:num>
   <w:num w:numId="7" w16cid:durableId="706028735">
-    <w:abstractNumId w:val="34"/>
+    <w:abstractNumId w:val="36"/>
   </w:num>
   <w:num w:numId="8" w16cid:durableId="1054282165">
-    <w:abstractNumId w:val="21"/>
+    <w:abstractNumId w:val="22"/>
   </w:num>
   <w:num w:numId="9" w16cid:durableId="1483233035">
-    <w:abstractNumId w:val="27"/>
+    <w:abstractNumId w:val="29"/>
   </w:num>
   <w:num w:numId="10" w16cid:durableId="2058357617">
     <w:abstractNumId w:val="9"/>
   </w:num>
   <w:num w:numId="11" w16cid:durableId="1491363428">
-    <w:abstractNumId w:val="25"/>
+    <w:abstractNumId w:val="26"/>
   </w:num>
   <w:num w:numId="12" w16cid:durableId="1643080418">
     <w:abstractNumId w:val="6"/>
   </w:num>
   <w:num w:numId="13" w16cid:durableId="249199772">
-    <w:abstractNumId w:val="18"/>
+    <w:abstractNumId w:val="19"/>
   </w:num>
   <w:num w:numId="14" w16cid:durableId="180093173">
     <w:abstractNumId w:val="13"/>
@@ -10583,7 +10832,7 @@
     <w:abstractNumId w:val="16"/>
   </w:num>
   <w:num w:numId="16" w16cid:durableId="625043117">
-    <w:abstractNumId w:val="17"/>
+    <w:abstractNumId w:val="18"/>
   </w:num>
   <w:num w:numId="17" w16cid:durableId="1532113910">
     <w:abstractNumId w:val="8"/>
@@ -10592,7 +10841,7 @@
     <w:abstractNumId w:val="1"/>
   </w:num>
   <w:num w:numId="19" w16cid:durableId="419107401">
-    <w:abstractNumId w:val="19"/>
+    <w:abstractNumId w:val="20"/>
   </w:num>
   <w:num w:numId="20" w16cid:durableId="1562137928">
     <w:abstractNumId w:val="11"/>
@@ -10604,13 +10853,13 @@
     <w:abstractNumId w:val="4"/>
   </w:num>
   <w:num w:numId="23" w16cid:durableId="65299020">
-    <w:abstractNumId w:val="22"/>
+    <w:abstractNumId w:val="23"/>
   </w:num>
   <w:num w:numId="24" w16cid:durableId="2037121679">
-    <w:abstractNumId w:val="24"/>
+    <w:abstractNumId w:val="25"/>
   </w:num>
   <w:num w:numId="25" w16cid:durableId="195849259">
-    <w:abstractNumId w:val="28"/>
+    <w:abstractNumId w:val="30"/>
   </w:num>
   <w:num w:numId="26" w16cid:durableId="93595433">
     <w:abstractNumId w:val="2"/>
@@ -10619,19 +10868,19 @@
     <w:abstractNumId w:val="14"/>
   </w:num>
   <w:num w:numId="28" w16cid:durableId="309869038">
-    <w:abstractNumId w:val="29"/>
+    <w:abstractNumId w:val="31"/>
   </w:num>
   <w:num w:numId="29" w16cid:durableId="316803998">
-    <w:abstractNumId w:val="36"/>
+    <w:abstractNumId w:val="38"/>
   </w:num>
   <w:num w:numId="30" w16cid:durableId="1987976052">
-    <w:abstractNumId w:val="33"/>
+    <w:abstractNumId w:val="35"/>
   </w:num>
   <w:num w:numId="31" w16cid:durableId="301080642">
-    <w:abstractNumId w:val="23"/>
+    <w:abstractNumId w:val="24"/>
   </w:num>
   <w:num w:numId="32" w16cid:durableId="1771730235">
-    <w:abstractNumId w:val="35"/>
+    <w:abstractNumId w:val="37"/>
   </w:num>
   <w:num w:numId="33" w16cid:durableId="736514278">
     <w:abstractNumId w:val="3"/>
@@ -10643,10 +10892,16 @@
     <w:abstractNumId w:val="7"/>
   </w:num>
   <w:num w:numId="36" w16cid:durableId="1996955771">
-    <w:abstractNumId w:val="26"/>
+    <w:abstractNumId w:val="28"/>
   </w:num>
   <w:num w:numId="37" w16cid:durableId="1901092471">
-    <w:abstractNumId w:val="30"/>
+    <w:abstractNumId w:val="32"/>
+  </w:num>
+  <w:num w:numId="38" w16cid:durableId="2010013740">
+    <w:abstractNumId w:val="27"/>
+  </w:num>
+  <w:num w:numId="39" w16cid:durableId="1685549721">
+    <w:abstractNumId w:val="17"/>
   </w:num>
 </w:numbering>
 </file>
@@ -11710,6 +11965,23 @@
       <w:shd w:val="clear" w:color="auto" w:fill="E1DFDD"/>
     </w:rPr>
   </w:style>
+  <w:style w:type="paragraph" w:styleId="NormalWeb">
+    <w:name w:val="Normal (Web)"/>
+    <w:basedOn w:val="Normal"/>
+    <w:uiPriority w:val="99"/>
+    <w:semiHidden/>
+    <w:unhideWhenUsed/>
+    <w:rsid w:val="001F3D24"/>
+    <w:pPr>
+      <w:spacing w:before="100" w:beforeAutospacing="1" w:after="100" w:afterAutospacing="1"/>
+    </w:pPr>
+    <w:rPr>
+      <w:rFonts w:ascii="Times New Roman" w:eastAsia="Times New Roman" w:hAnsi="Times New Roman" w:cs="Times New Roman"/>
+      <w:kern w:val="0"/>
+      <w:lang w:val="en-US"/>
+      <w14:ligatures w14:val="none"/>
+    </w:rPr>
+  </w:style>
 </w:styles>
 </file>
 

</xml_diff>

<commit_message>
Add more details and improve content for Evaluation section
</commit_message>
<xml_diff>
--- a/7COM1079_Final report.docx
+++ b/7COM1079_Final report.docx
@@ -4030,20 +4030,22 @@
           <w:numId w:val="39"/>
         </w:numPr>
         <w:rPr>
+          <w:rFonts w:ascii="Times New Roman" w:eastAsia="Times New Roman" w:hAnsi="Times New Roman" w:cs="Times New Roman"/>
+        </w:rPr>
+      </w:pPr>
+      <w:r>
+        <w:rPr>
           <w:rFonts w:ascii="Times New Roman" w:hAnsi="Times New Roman" w:cs="Times New Roman"/>
-        </w:rPr>
-      </w:pPr>
-      <w:r>
-        <w:rPr>
-          <w:rFonts w:ascii="Times New Roman" w:hAnsi="Times New Roman" w:cs="Times New Roman"/>
-        </w:rPr>
-        <w:t>Progress at the start was slow because several of us were still getting comfortable with R. We also realised our version control practices could be stronger, as a few files were accidentally overwritten. Setting clearer deadlines earlier in the project would have helped us keep a steadier workflow.</w:t>
+          <w:color w:val="172B4D"/>
+          <w:shd w:val="clear" w:color="auto" w:fill="FFFFFF"/>
+        </w:rPr>
+        <w:t>Early on, we moved slowly because many of us were still figuring out how to work properly in R. We also noticed our version control wasn’t great, and a couple of files got overwritten. Having clearer deadlines from the beginning might have kept our progress more consistent overall.</w:t>
       </w:r>
     </w:p>
     <w:p>
       <w:pPr>
         <w:pStyle w:val="ListParagraph"/>
-        <w:ind w:left="1440"/>
+        <w:ind w:left="1800"/>
         <w:rPr>
           <w:rFonts w:ascii="Times New Roman" w:eastAsia="Times New Roman" w:hAnsi="Times New Roman" w:cs="Times New Roman"/>
         </w:rPr>
@@ -4322,20 +4324,22 @@
     </w:p>
     <w:p>
       <w:pPr>
-        <w:pStyle w:val="NormalWeb"/>
+        <w:pStyle w:val="ListParagraph"/>
         <w:numPr>
           <w:ilvl w:val="0"/>
           <w:numId w:val="39"/>
         </w:numPr>
-      </w:pPr>
-      <w:r>
-        <w:t xml:space="preserve">The GitHub log in Appendix B shows consistent progress from all team members, with clear commit messages describing updates to the report, hypotheses, </w:t>
-      </w:r>
-      <w:r>
-        <w:t>visualizations</w:t>
-      </w:r>
-      <w:r>
-        <w:t>, and evaluation sections. The sequence demonstrates collaborative development, steady refinement of the research content, and proper use of version control to track improvements throughout the project.</w:t>
+        <w:rPr>
+          <w:rFonts w:ascii="Times New Roman" w:eastAsia="Times New Roman" w:hAnsi="Times New Roman" w:cs="Times New Roman"/>
+          <w:b/>
+          <w:bCs/>
+        </w:rPr>
+      </w:pPr>
+      <w:r>
+        <w:rPr>
+          <w:rFonts w:ascii="Times New Roman" w:hAnsi="Times New Roman" w:cs="Times New Roman"/>
+        </w:rPr>
+        <w:t>The GitHub log in Appendix B shows that everyone in the group contributed regularly throughout the project. The commit messages clearly explain what was changed each time, such as updates to the report, the hypothesis, different visualisations, and the evaluation part. Looking at the overall activity, it’s clear that the work was developed step by step, with the team steadily improving the project while using version control properly to keep track of everything.</w:t>
       </w:r>
     </w:p>
     <w:p>
@@ -4359,24 +4363,14 @@
           <w:bCs/>
         </w:rPr>
       </w:pPr>
-    </w:p>
-    <w:p>
-      <w:pPr>
-        <w:pStyle w:val="ListParagraph"/>
-        <w:ind w:left="1440"/>
-        <w:rPr>
-          <w:rFonts w:ascii="Times New Roman" w:eastAsia="Times New Roman" w:hAnsi="Times New Roman" w:cs="Times New Roman"/>
-          <w:b/>
-          <w:bCs/>
-        </w:rPr>
-      </w:pPr>
-      <w:r>
-        <w:rPr>
-          <w:rFonts w:ascii="Times New Roman" w:eastAsia="Times New Roman" w:hAnsi="Times New Roman" w:cs="Times New Roman"/>
-          <w:i/>
-          <w:iCs/>
-          <w:highlight w:val="yellow"/>
-        </w:rPr>
+      <w:r>
+        <w:rPr>
+          <w:rFonts w:ascii="Times New Roman" w:eastAsia="Times New Roman" w:hAnsi="Times New Roman" w:cs="Times New Roman"/>
+          <w:i/>
+          <w:iCs/>
+          <w:highlight w:val="yellow"/>
+        </w:rPr>
+        <w:lastRenderedPageBreak/>
         <w:t>Please comment on the GitHub log output, and refer to it as being</w:t>
       </w:r>
       <w:r>
@@ -5632,7 +5626,6 @@
         <w:rPr>
           <w:rFonts w:ascii="Times New Roman" w:eastAsia="Times New Roman" w:hAnsi="Times New Roman" w:cs="Times New Roman"/>
         </w:rPr>
-        <w:lastRenderedPageBreak/>
         <w:t xml:space="preserve">        col = </w:t>
       </w:r>
       <w:proofErr w:type="gramStart"/>
@@ -5705,6 +5698,7 @@
         <w:rPr>
           <w:rFonts w:ascii="Times New Roman" w:eastAsia="Times New Roman" w:hAnsi="Times New Roman" w:cs="Times New Roman"/>
         </w:rPr>
+        <w:lastRenderedPageBreak/>
         <w:t># histogram</w:t>
       </w:r>
     </w:p>
@@ -8535,7 +8529,7 @@
   <w:abstractNum w:abstractNumId="17" w15:restartNumberingAfterBreak="0">
     <w:nsid w:val="31EE2636"/>
     <w:multiLevelType w:val="hybridMultilevel"/>
-    <w:tmpl w:val="EAAED1F6"/>
+    <w:tmpl w:val="912EF5D8"/>
     <w:lvl w:ilvl="0" w:tplc="04090001">
       <w:start w:val="1"/>
       <w:numFmt w:val="bullet"/>

</xml_diff>

<commit_message>
in conclusion, results are explained
</commit_message>
<xml_diff>
--- a/7COM1079_Final report.docx
+++ b/7COM1079_Final report.docx
@@ -1,6 +1,6 @@
 
 <file path=word/document.xml><?xml version="1.0" encoding="utf-8"?>
-<w:document xmlns:wpc="http://schemas.microsoft.com/office/word/2010/wordprocessingCanvas" xmlns:cx="http://schemas.microsoft.com/office/drawing/2014/chartex" xmlns:cx1="http://schemas.microsoft.com/office/drawing/2015/9/8/chartex" xmlns:cx2="http://schemas.microsoft.com/office/drawing/2015/10/21/chartex" xmlns:cx3="http://schemas.microsoft.com/office/drawing/2016/5/9/chartex" xmlns:cx4="http://schemas.microsoft.com/office/drawing/2016/5/10/chartex" xmlns:cx5="http://schemas.microsoft.com/office/drawing/2016/5/11/chartex" xmlns:cx6="http://schemas.microsoft.com/office/drawing/2016/5/12/chartex" xmlns:cx7="http://schemas.microsoft.com/office/drawing/2016/5/13/chartex" xmlns:cx8="http://schemas.microsoft.com/office/drawing/2016/5/14/chartex" xmlns:mc="http://schemas.openxmlformats.org/markup-compatibility/2006" xmlns:aink="http://schemas.microsoft.com/office/drawing/2016/ink" xmlns:am3d="http://schemas.microsoft.com/office/drawing/2017/model3d" xmlns:o="urn:schemas-microsoft-com:office:office" xmlns:oel="http://schemas.microsoft.com/office/2019/extlst" xmlns:r="http://schemas.openxmlformats.org/officeDocument/2006/relationships" xmlns:m="http://schemas.openxmlformats.org/officeDocument/2006/math" xmlns:v="urn:schemas-microsoft-com:vml" xmlns:wp14="http://schemas.microsoft.com/office/word/2010/wordprocessingDrawing" xmlns:wp="http://schemas.openxmlformats.org/drawingml/2006/wordprocessingDrawing" xmlns:w10="urn:schemas-microsoft-com:office:word" xmlns:w="http://schemas.openxmlformats.org/wordprocessingml/2006/main" xmlns:w14="http://schemas.microsoft.com/office/word/2010/wordml" xmlns:w15="http://schemas.microsoft.com/office/word/2012/wordml" xmlns:w16cex="http://schemas.microsoft.com/office/word/2018/wordml/cex" xmlns:w16cid="http://schemas.microsoft.com/office/word/2016/wordml/cid" xmlns:w16="http://schemas.microsoft.com/office/word/2018/wordml" xmlns:w16du="http://schemas.microsoft.com/office/word/2023/wordml/word16du" xmlns:w16sdtdh="http://schemas.microsoft.com/office/word/2020/wordml/sdtdatahash" xmlns:w16sdtfl="http://schemas.microsoft.com/office/word/2024/wordml/sdtformatlock" xmlns:w16se="http://schemas.microsoft.com/office/word/2015/wordml/symex" xmlns:wpg="http://schemas.microsoft.com/office/word/2010/wordprocessingGroup" xmlns:wpi="http://schemas.microsoft.com/office/word/2010/wordprocessingInk" xmlns:wne="http://schemas.microsoft.com/office/word/2006/wordml" xmlns:wps="http://schemas.microsoft.com/office/word/2010/wordprocessingShape" mc:Ignorable="w14 w15 w16se w16cid w16 w16cex w16sdtdh w16sdtfl w16du wp14">
+<w:document xmlns:wpc="http://schemas.microsoft.com/office/word/2010/wordprocessingCanvas" xmlns:cx="http://schemas.microsoft.com/office/drawing/2014/chartex" xmlns:mc="http://schemas.openxmlformats.org/markup-compatibility/2006" xmlns:o="urn:schemas-microsoft-com:office:office" xmlns:r="http://schemas.openxmlformats.org/officeDocument/2006/relationships" xmlns:m="http://schemas.openxmlformats.org/officeDocument/2006/math" xmlns:v="urn:schemas-microsoft-com:vml" xmlns:wp14="http://schemas.microsoft.com/office/word/2010/wordprocessingDrawing" xmlns:wp="http://schemas.openxmlformats.org/drawingml/2006/wordprocessingDrawing" xmlns:w10="urn:schemas-microsoft-com:office:word" xmlns:w="http://schemas.openxmlformats.org/wordprocessingml/2006/main" xmlns:w14="http://schemas.microsoft.com/office/word/2010/wordml" xmlns:w15="http://schemas.microsoft.com/office/word/2012/wordml" xmlns:w16se="http://schemas.microsoft.com/office/word/2015/wordml/symex" xmlns:wpg="http://schemas.microsoft.com/office/word/2010/wordprocessingGroup" xmlns:wpi="http://schemas.microsoft.com/office/word/2010/wordprocessingInk" xmlns:wne="http://schemas.microsoft.com/office/word/2006/wordml" xmlns:wps="http://schemas.microsoft.com/office/word/2010/wordprocessingShape" mc:Ignorable="w14 w15 w16se wp14">
   <w:body>
     <w:p>
       <w:pPr>
@@ -1937,21 +1937,7 @@
         <w:rPr>
           <w:rFonts w:ascii="Times New Roman" w:eastAsia="Times New Roman" w:hAnsi="Times New Roman" w:cs="Times New Roman"/>
         </w:rPr>
-        <w:t xml:space="preserve"> 2, followers, </w:t>
-      </w:r>
-      <w:proofErr w:type="gramStart"/>
-      <w:r>
-        <w:rPr>
-          <w:rFonts w:ascii="Times New Roman" w:eastAsia="Times New Roman" w:hAnsi="Times New Roman" w:cs="Times New Roman"/>
-        </w:rPr>
-        <w:t>ER )</w:t>
-      </w:r>
-      <w:proofErr w:type="gramEnd"/>
-      <w:r>
-        <w:rPr>
-          <w:rFonts w:ascii="Times New Roman" w:eastAsia="Times New Roman" w:hAnsi="Times New Roman" w:cs="Times New Roman"/>
-        </w:rPr>
-        <w:t>.</w:t>
+        <w:t xml:space="preserve"> 2, followers, ER ).</w:t>
       </w:r>
       <w:r>
         <w:rPr>
@@ -2410,21 +2396,7 @@
         <w:rPr>
           <w:rFonts w:ascii="Times New Roman" w:eastAsia="Times New Roman" w:hAnsi="Times New Roman" w:cs="Times New Roman"/>
         </w:rPr>
-        <w:t xml:space="preserve"> influential than followers count, emphasising the argument for comparing engagement </w:t>
-      </w:r>
-      <w:proofErr w:type="gramStart"/>
-      <w:r>
-        <w:rPr>
-          <w:rFonts w:ascii="Times New Roman" w:eastAsia="Times New Roman" w:hAnsi="Times New Roman" w:cs="Times New Roman"/>
-        </w:rPr>
-        <w:t>rates(</w:t>
-      </w:r>
-      <w:proofErr w:type="gramEnd"/>
-      <w:r>
-        <w:rPr>
-          <w:rFonts w:ascii="Times New Roman" w:eastAsia="Times New Roman" w:hAnsi="Times New Roman" w:cs="Times New Roman"/>
-        </w:rPr>
-        <w:t>ER) between celebrity and non-cel</w:t>
+        <w:t xml:space="preserve"> influential than followers count, emphasising the argument for comparing engagement rates(ER) between celebrity and non-cel</w:t>
       </w:r>
       <w:r>
         <w:rPr>
@@ -3304,7 +3276,6 @@
       <w:r>
         <w:rPr>
           <w:rFonts w:ascii="Times New Roman" w:eastAsia="Times New Roman" w:hAnsi="Times New Roman" w:cs="Times New Roman"/>
-          <w:lang/>
         </w:rPr>
         <w:t>The boxplot graph type is used to compare the ER distributions of the two groups (celebrity vs. non-celebrity) by showing the medians, variability, and outliers. A supplementary histogram is included to show frequency distributions, helping us visually evaluate skewness and spread differences in ER between both categories.</w:t>
       </w:r>
@@ -4673,6 +4644,110 @@
     <w:p>
       <w:pPr>
         <w:pStyle w:val="ListParagraph"/>
+        <w:ind w:left="1440"/>
+        <w:rPr>
+          <w:rFonts w:ascii="Times New Roman" w:eastAsia="Times New Roman" w:hAnsi="Times New Roman" w:cs="Times New Roman"/>
+        </w:rPr>
+      </w:pPr>
+      <w:r>
+        <w:rPr>
+          <w:rFonts w:ascii="Times New Roman" w:hAnsi="Times New Roman" w:cs="Times New Roman"/>
+          <w:kern w:val="0"/>
+          <w:lang w:val="en"/>
+        </w:rPr>
+        <w:t>The study compared engagement rates between celebrity and non</w:t>
+      </w:r>
+      <w:r>
+        <w:rPr>
+          <w:rFonts w:ascii="Times New Roman" w:hAnsi="Times New Roman" w:cs="Times New Roman"/>
+          <w:kern w:val="0"/>
+          <w:lang w:val="en"/>
+        </w:rPr>
+        <w:noBreakHyphen/>
+        <w:t>celebrity accounts within the top</w:t>
+      </w:r>
+      <w:r>
+        <w:rPr>
+          <w:rFonts w:ascii="Times New Roman" w:hAnsi="Times New Roman" w:cs="Times New Roman"/>
+          <w:kern w:val="0"/>
+          <w:lang w:val="en"/>
+        </w:rPr>
+        <w:noBreakHyphen/>
+        <w:t>100 most f</w:t>
+      </w:r>
+      <w:r>
+        <w:rPr>
+          <w:rFonts w:ascii="Times New Roman" w:hAnsi="Times New Roman" w:cs="Times New Roman"/>
+          <w:kern w:val="0"/>
+          <w:lang w:val="en"/>
+        </w:rPr>
+        <w:t>ollowed Instagram influencers. H</w:t>
+      </w:r>
+      <w:r>
+        <w:rPr>
+          <w:rFonts w:ascii="Times New Roman" w:hAnsi="Times New Roman" w:cs="Times New Roman"/>
+          <w:kern w:val="0"/>
+          <w:lang w:val="en"/>
+        </w:rPr>
+        <w:t>owever</w:t>
+      </w:r>
+      <w:r>
+        <w:rPr>
+          <w:rFonts w:ascii="Times New Roman" w:hAnsi="Times New Roman" w:cs="Times New Roman"/>
+          <w:kern w:val="0"/>
+          <w:lang w:val="en"/>
+        </w:rPr>
+        <w:t>,</w:t>
+      </w:r>
+      <w:r>
+        <w:rPr>
+          <w:rFonts w:ascii="Times New Roman" w:hAnsi="Times New Roman" w:cs="Times New Roman"/>
+          <w:kern w:val="0"/>
+          <w:lang w:val="en"/>
+        </w:rPr>
+        <w:t xml:space="preserve"> celebrities showed wider variability and several high</w:t>
+      </w:r>
+      <w:r>
+        <w:rPr>
+          <w:rFonts w:ascii="Times New Roman" w:hAnsi="Times New Roman" w:cs="Times New Roman"/>
+          <w:kern w:val="0"/>
+          <w:lang w:val="en"/>
+        </w:rPr>
+        <w:noBreakHyphen/>
+        <w:t>engagement outliers the independent t</w:t>
+      </w:r>
+      <w:r>
+        <w:rPr>
+          <w:rFonts w:ascii="Times New Roman" w:hAnsi="Times New Roman" w:cs="Times New Roman"/>
+          <w:kern w:val="0"/>
+          <w:lang w:val="en"/>
+        </w:rPr>
+        <w:noBreakHyphen/>
+        <w:t>test indicated that the difference in average engagement rate was not exactly significant. This shows that celebrity status does not represent stronger audience interaction. Instead, engagement appears influenced by other factors such as content quality, relevance, and follower connection, meaning non</w:t>
+      </w:r>
+      <w:r>
+        <w:rPr>
+          <w:rFonts w:ascii="Times New Roman" w:hAnsi="Times New Roman" w:cs="Times New Roman"/>
+          <w:kern w:val="0"/>
+          <w:lang w:val="en"/>
+        </w:rPr>
+        <w:noBreakHyphen/>
+        <w:t>celebrities can perform equally well in practice</w:t>
+      </w:r>
+      <w:bookmarkStart w:id="0" w:name="_GoBack"/>
+      <w:bookmarkEnd w:id="0"/>
+      <w:r>
+        <w:rPr>
+          <w:rFonts w:ascii="Times New Roman" w:hAnsi="Times New Roman" w:cs="Times New Roman"/>
+          <w:kern w:val="0"/>
+          <w:lang w:val="en"/>
+        </w:rPr>
+        <w:t>.</w:t>
+      </w:r>
+    </w:p>
+    <w:p>
+      <w:pPr>
+        <w:pStyle w:val="ListParagraph"/>
         <w:numPr>
           <w:ilvl w:val="1"/>
           <w:numId w:val="32"/>
@@ -5024,19 +5099,11 @@
           <w:rFonts w:ascii="Times New Roman" w:eastAsia="Times New Roman" w:hAnsi="Times New Roman" w:cs="Times New Roman"/>
         </w:rPr>
       </w:pPr>
-      <w:proofErr w:type="spellStart"/>
-      <w:r>
-        <w:rPr>
-          <w:rFonts w:ascii="Times New Roman" w:eastAsia="Times New Roman" w:hAnsi="Times New Roman" w:cs="Times New Roman"/>
-        </w:rPr>
-        <w:t>Analysis.R</w:t>
-      </w:r>
-      <w:proofErr w:type="spellEnd"/>
-      <w:r>
-        <w:rPr>
-          <w:rFonts w:ascii="Times New Roman" w:eastAsia="Times New Roman" w:hAnsi="Times New Roman" w:cs="Times New Roman"/>
-        </w:rPr>
-        <w:t xml:space="preserve"> code with the appropriate statistics to test the hypotheses.</w:t>
+      <w:r>
+        <w:rPr>
+          <w:rFonts w:ascii="Times New Roman" w:eastAsia="Times New Roman" w:hAnsi="Times New Roman" w:cs="Times New Roman"/>
+        </w:rPr>
+        <w:t>Analysis.R code with the appropriate statistics to test the hypotheses.</w:t>
       </w:r>
     </w:p>
     <w:p>
@@ -5281,28 +5348,14 @@
         <w:rPr>
           <w:rFonts w:ascii="Times New Roman" w:eastAsia="Times New Roman" w:hAnsi="Times New Roman" w:cs="Times New Roman"/>
         </w:rPr>
-        <w:t>df$</w:t>
-      </w:r>
-      <w:proofErr w:type="gramStart"/>
-      <w:r>
-        <w:rPr>
-          <w:rFonts w:ascii="Times New Roman" w:eastAsia="Times New Roman" w:hAnsi="Times New Roman" w:cs="Times New Roman"/>
-        </w:rPr>
-        <w:t>ER</w:t>
+        <w:t>df$ER</w:t>
       </w:r>
       <w:proofErr w:type="spellEnd"/>
       <w:r>
         <w:rPr>
           <w:rFonts w:ascii="Times New Roman" w:eastAsia="Times New Roman" w:hAnsi="Times New Roman" w:cs="Times New Roman"/>
         </w:rPr>
-        <w:t>)  #</w:t>
-      </w:r>
-      <w:proofErr w:type="gramEnd"/>
-      <w:r>
-        <w:rPr>
-          <w:rFonts w:ascii="Times New Roman" w:eastAsia="Times New Roman" w:hAnsi="Times New Roman" w:cs="Times New Roman"/>
-        </w:rPr>
-        <w:t xml:space="preserve"> Keep only numbers and decimal</w:t>
+        <w:t>)  # Keep only numbers and decimal</w:t>
       </w:r>
     </w:p>
     <w:p>
@@ -5436,6 +5489,7 @@
         <w:t>(</w:t>
       </w:r>
       <w:proofErr w:type="spellStart"/>
+      <w:proofErr w:type="gramEnd"/>
       <w:r>
         <w:rPr>
           <w:rFonts w:ascii="Times New Roman" w:eastAsia="Times New Roman" w:hAnsi="Times New Roman" w:cs="Times New Roman"/>
@@ -5447,30 +5501,222 @@
         <w:rPr>
           <w:rFonts w:ascii="Times New Roman" w:eastAsia="Times New Roman" w:hAnsi="Times New Roman" w:cs="Times New Roman"/>
         </w:rPr>
-        <w:t>(</w:t>
+        <w:t xml:space="preserve">("celebrities", df$CATEGORIES.1, </w:t>
+      </w:r>
+      <w:proofErr w:type="spellStart"/>
+      <w:r>
+        <w:rPr>
+          <w:rFonts w:ascii="Times New Roman" w:eastAsia="Times New Roman" w:hAnsi="Times New Roman" w:cs="Times New Roman"/>
+        </w:rPr>
+        <w:t>ignore.case</w:t>
+      </w:r>
+      <w:proofErr w:type="spellEnd"/>
+      <w:r>
+        <w:rPr>
+          <w:rFonts w:ascii="Times New Roman" w:eastAsia="Times New Roman" w:hAnsi="Times New Roman" w:cs="Times New Roman"/>
+        </w:rPr>
+        <w:t xml:space="preserve"> = TRUE), "Celebrity", "Non-Celebrity")</w:t>
+      </w:r>
+    </w:p>
+    <w:p>
+      <w:pPr>
+        <w:ind w:left="1440"/>
+        <w:rPr>
+          <w:rFonts w:ascii="Times New Roman" w:eastAsia="Times New Roman" w:hAnsi="Times New Roman" w:cs="Times New Roman"/>
+        </w:rPr>
+      </w:pPr>
+      <w:r>
+        <w:rPr>
+          <w:rFonts w:ascii="Times New Roman" w:eastAsia="Times New Roman" w:hAnsi="Times New Roman" w:cs="Times New Roman"/>
+        </w:rPr>
+        <w:lastRenderedPageBreak/>
+        <w:t>#Boxplot</w:t>
+      </w:r>
+    </w:p>
+    <w:p>
+      <w:pPr>
+        <w:ind w:left="1440"/>
+        <w:rPr>
+          <w:rFonts w:ascii="Times New Roman" w:eastAsia="Times New Roman" w:hAnsi="Times New Roman" w:cs="Times New Roman"/>
+        </w:rPr>
+      </w:pPr>
+      <w:proofErr w:type="spellStart"/>
+      <w:r>
+        <w:rPr>
+          <w:rFonts w:ascii="Times New Roman" w:eastAsia="Times New Roman" w:hAnsi="Times New Roman" w:cs="Times New Roman"/>
+        </w:rPr>
+        <w:t>png</w:t>
+      </w:r>
+      <w:proofErr w:type="spellEnd"/>
+      <w:r>
+        <w:rPr>
+          <w:rFonts w:ascii="Times New Roman" w:eastAsia="Times New Roman" w:hAnsi="Times New Roman" w:cs="Times New Roman"/>
+        </w:rPr>
+        <w:t>("Boxplot.png")</w:t>
+      </w:r>
+    </w:p>
+    <w:p>
+      <w:pPr>
+        <w:ind w:left="1440"/>
+        <w:rPr>
+          <w:rFonts w:ascii="Times New Roman" w:eastAsia="Times New Roman" w:hAnsi="Times New Roman" w:cs="Times New Roman"/>
+        </w:rPr>
+      </w:pPr>
+      <w:proofErr w:type="gramStart"/>
+      <w:r>
+        <w:rPr>
+          <w:rFonts w:ascii="Times New Roman" w:eastAsia="Times New Roman" w:hAnsi="Times New Roman" w:cs="Times New Roman"/>
+        </w:rPr>
+        <w:t>boxplot(</w:t>
       </w:r>
       <w:proofErr w:type="gramEnd"/>
       <w:r>
         <w:rPr>
           <w:rFonts w:ascii="Times New Roman" w:eastAsia="Times New Roman" w:hAnsi="Times New Roman" w:cs="Times New Roman"/>
         </w:rPr>
-        <w:t xml:space="preserve">"celebrities", df$CATEGORIES.1, </w:t>
-      </w:r>
+        <w:t xml:space="preserve">ER ~ CATEGORY, data = </w:t>
+      </w:r>
+      <w:proofErr w:type="spellStart"/>
+      <w:r>
+        <w:rPr>
+          <w:rFonts w:ascii="Times New Roman" w:eastAsia="Times New Roman" w:hAnsi="Times New Roman" w:cs="Times New Roman"/>
+        </w:rPr>
+        <w:t>df</w:t>
+      </w:r>
+      <w:proofErr w:type="spellEnd"/>
+      <w:r>
+        <w:rPr>
+          <w:rFonts w:ascii="Times New Roman" w:eastAsia="Times New Roman" w:hAnsi="Times New Roman" w:cs="Times New Roman"/>
+        </w:rPr>
+        <w:t xml:space="preserve">, </w:t>
+      </w:r>
+    </w:p>
+    <w:p>
+      <w:pPr>
+        <w:ind w:left="1440"/>
+        <w:rPr>
+          <w:rFonts w:ascii="Times New Roman" w:eastAsia="Times New Roman" w:hAnsi="Times New Roman" w:cs="Times New Roman"/>
+        </w:rPr>
+      </w:pPr>
+      <w:r>
+        <w:rPr>
+          <w:rFonts w:ascii="Times New Roman" w:eastAsia="Times New Roman" w:hAnsi="Times New Roman" w:cs="Times New Roman"/>
+        </w:rPr>
+        <w:t xml:space="preserve">        main = "Comparison of Engagement Rate (ER): Celebrities vs Non-Celebrities",</w:t>
+      </w:r>
+    </w:p>
+    <w:p>
+      <w:pPr>
+        <w:ind w:left="1440"/>
+        <w:rPr>
+          <w:rFonts w:ascii="Times New Roman" w:eastAsia="Times New Roman" w:hAnsi="Times New Roman" w:cs="Times New Roman"/>
+        </w:rPr>
+      </w:pPr>
+      <w:r>
+        <w:rPr>
+          <w:rFonts w:ascii="Times New Roman" w:eastAsia="Times New Roman" w:hAnsi="Times New Roman" w:cs="Times New Roman"/>
+        </w:rPr>
+        <w:t xml:space="preserve">        </w:t>
+      </w:r>
+      <w:proofErr w:type="spellStart"/>
+      <w:r>
+        <w:rPr>
+          <w:rFonts w:ascii="Times New Roman" w:eastAsia="Times New Roman" w:hAnsi="Times New Roman" w:cs="Times New Roman"/>
+        </w:rPr>
+        <w:t>xlab</w:t>
+      </w:r>
+      <w:proofErr w:type="spellEnd"/>
+      <w:r>
+        <w:rPr>
+          <w:rFonts w:ascii="Times New Roman" w:eastAsia="Times New Roman" w:hAnsi="Times New Roman" w:cs="Times New Roman"/>
+        </w:rPr>
+        <w:t xml:space="preserve"> = "Category", </w:t>
+      </w:r>
+      <w:proofErr w:type="spellStart"/>
+      <w:r>
+        <w:rPr>
+          <w:rFonts w:ascii="Times New Roman" w:eastAsia="Times New Roman" w:hAnsi="Times New Roman" w:cs="Times New Roman"/>
+        </w:rPr>
+        <w:t>ylab</w:t>
+      </w:r>
+      <w:proofErr w:type="spellEnd"/>
+      <w:r>
+        <w:rPr>
+          <w:rFonts w:ascii="Times New Roman" w:eastAsia="Times New Roman" w:hAnsi="Times New Roman" w:cs="Times New Roman"/>
+        </w:rPr>
+        <w:t xml:space="preserve"> = "Engagement Rate (ER)",</w:t>
+      </w:r>
+    </w:p>
+    <w:p>
+      <w:pPr>
+        <w:ind w:left="1440"/>
+        <w:rPr>
+          <w:rFonts w:ascii="Times New Roman" w:eastAsia="Times New Roman" w:hAnsi="Times New Roman" w:cs="Times New Roman"/>
+        </w:rPr>
+      </w:pPr>
+      <w:r>
+        <w:rPr>
+          <w:rFonts w:ascii="Times New Roman" w:eastAsia="Times New Roman" w:hAnsi="Times New Roman" w:cs="Times New Roman"/>
+        </w:rPr>
+        <w:t xml:space="preserve">        col = </w:t>
+      </w:r>
+      <w:proofErr w:type="gramStart"/>
+      <w:r>
+        <w:rPr>
+          <w:rFonts w:ascii="Times New Roman" w:eastAsia="Times New Roman" w:hAnsi="Times New Roman" w:cs="Times New Roman"/>
+        </w:rPr>
+        <w:t>c(</w:t>
+      </w:r>
+      <w:proofErr w:type="gramEnd"/>
+      <w:r>
+        <w:rPr>
+          <w:rFonts w:ascii="Times New Roman" w:eastAsia="Times New Roman" w:hAnsi="Times New Roman" w:cs="Times New Roman"/>
+        </w:rPr>
+        <w:t>"</w:t>
+      </w:r>
+      <w:proofErr w:type="spellStart"/>
+      <w:r>
+        <w:rPr>
+          <w:rFonts w:ascii="Times New Roman" w:eastAsia="Times New Roman" w:hAnsi="Times New Roman" w:cs="Times New Roman"/>
+        </w:rPr>
+        <w:t>skyblue</w:t>
+      </w:r>
+      <w:proofErr w:type="spellEnd"/>
+      <w:r>
+        <w:rPr>
+          <w:rFonts w:ascii="Times New Roman" w:eastAsia="Times New Roman" w:hAnsi="Times New Roman" w:cs="Times New Roman"/>
+        </w:rPr>
+        <w:t>", "orange"))</w:t>
+      </w:r>
+    </w:p>
+    <w:p>
+      <w:pPr>
+        <w:ind w:left="1440"/>
+        <w:rPr>
+          <w:rFonts w:ascii="Times New Roman" w:eastAsia="Times New Roman" w:hAnsi="Times New Roman" w:cs="Times New Roman"/>
+        </w:rPr>
+      </w:pPr>
       <w:proofErr w:type="spellStart"/>
       <w:proofErr w:type="gramStart"/>
       <w:r>
         <w:rPr>
           <w:rFonts w:ascii="Times New Roman" w:eastAsia="Times New Roman" w:hAnsi="Times New Roman" w:cs="Times New Roman"/>
         </w:rPr>
-        <w:t>ignore.case</w:t>
+        <w:t>dev.off</w:t>
       </w:r>
       <w:proofErr w:type="spellEnd"/>
+      <w:r>
+        <w:rPr>
+          <w:rFonts w:ascii="Times New Roman" w:eastAsia="Times New Roman" w:hAnsi="Times New Roman" w:cs="Times New Roman"/>
+        </w:rPr>
+        <w:t>(</w:t>
+      </w:r>
       <w:proofErr w:type="gramEnd"/>
       <w:r>
         <w:rPr>
           <w:rFonts w:ascii="Times New Roman" w:eastAsia="Times New Roman" w:hAnsi="Times New Roman" w:cs="Times New Roman"/>
         </w:rPr>
-        <w:t xml:space="preserve"> = TRUE), "Celebrity", "Non-Celebrity")</w:t>
+        <w:t>)</w:t>
       </w:r>
     </w:p>
     <w:p>
@@ -5484,7 +5730,7 @@
         <w:rPr>
           <w:rFonts w:ascii="Times New Roman" w:eastAsia="Times New Roman" w:hAnsi="Times New Roman" w:cs="Times New Roman"/>
         </w:rPr>
-        <w:t>#Boxplot</w:t>
+        <w:t># histogram</w:t>
       </w:r>
     </w:p>
     <w:p>
@@ -5506,155 +5752,7 @@
         <w:rPr>
           <w:rFonts w:ascii="Times New Roman" w:eastAsia="Times New Roman" w:hAnsi="Times New Roman" w:cs="Times New Roman"/>
         </w:rPr>
-        <w:t>("Boxplot.png")</w:t>
-      </w:r>
-    </w:p>
-    <w:p>
-      <w:pPr>
-        <w:ind w:left="1440"/>
-        <w:rPr>
-          <w:rFonts w:ascii="Times New Roman" w:eastAsia="Times New Roman" w:hAnsi="Times New Roman" w:cs="Times New Roman"/>
-        </w:rPr>
-      </w:pPr>
-      <w:proofErr w:type="gramStart"/>
-      <w:r>
-        <w:rPr>
-          <w:rFonts w:ascii="Times New Roman" w:eastAsia="Times New Roman" w:hAnsi="Times New Roman" w:cs="Times New Roman"/>
-        </w:rPr>
-        <w:t>boxplot(</w:t>
-      </w:r>
-      <w:proofErr w:type="gramEnd"/>
-      <w:r>
-        <w:rPr>
-          <w:rFonts w:ascii="Times New Roman" w:eastAsia="Times New Roman" w:hAnsi="Times New Roman" w:cs="Times New Roman"/>
-        </w:rPr>
-        <w:t xml:space="preserve">ER ~ CATEGORY, data = </w:t>
-      </w:r>
-      <w:proofErr w:type="spellStart"/>
-      <w:r>
-        <w:rPr>
-          <w:rFonts w:ascii="Times New Roman" w:eastAsia="Times New Roman" w:hAnsi="Times New Roman" w:cs="Times New Roman"/>
-        </w:rPr>
-        <w:t>df</w:t>
-      </w:r>
-      <w:proofErr w:type="spellEnd"/>
-      <w:r>
-        <w:rPr>
-          <w:rFonts w:ascii="Times New Roman" w:eastAsia="Times New Roman" w:hAnsi="Times New Roman" w:cs="Times New Roman"/>
-        </w:rPr>
-        <w:t xml:space="preserve">, </w:t>
-      </w:r>
-    </w:p>
-    <w:p>
-      <w:pPr>
-        <w:ind w:left="1440"/>
-        <w:rPr>
-          <w:rFonts w:ascii="Times New Roman" w:eastAsia="Times New Roman" w:hAnsi="Times New Roman" w:cs="Times New Roman"/>
-        </w:rPr>
-      </w:pPr>
-      <w:r>
-        <w:rPr>
-          <w:rFonts w:ascii="Times New Roman" w:eastAsia="Times New Roman" w:hAnsi="Times New Roman" w:cs="Times New Roman"/>
-        </w:rPr>
-        <w:t xml:space="preserve">        main = "Comparison of Engagement Rate (ER): Celebrities vs </w:t>
-      </w:r>
-      <w:proofErr w:type="gramStart"/>
-      <w:r>
-        <w:rPr>
-          <w:rFonts w:ascii="Times New Roman" w:eastAsia="Times New Roman" w:hAnsi="Times New Roman" w:cs="Times New Roman"/>
-        </w:rPr>
-        <w:t>Non-Celebrities</w:t>
-      </w:r>
-      <w:proofErr w:type="gramEnd"/>
-      <w:r>
-        <w:rPr>
-          <w:rFonts w:ascii="Times New Roman" w:eastAsia="Times New Roman" w:hAnsi="Times New Roman" w:cs="Times New Roman"/>
-        </w:rPr>
-        <w:t>",</w:t>
-      </w:r>
-    </w:p>
-    <w:p>
-      <w:pPr>
-        <w:ind w:left="1440"/>
-        <w:rPr>
-          <w:rFonts w:ascii="Times New Roman" w:eastAsia="Times New Roman" w:hAnsi="Times New Roman" w:cs="Times New Roman"/>
-        </w:rPr>
-      </w:pPr>
-      <w:r>
-        <w:rPr>
-          <w:rFonts w:ascii="Times New Roman" w:eastAsia="Times New Roman" w:hAnsi="Times New Roman" w:cs="Times New Roman"/>
-        </w:rPr>
-        <w:t xml:space="preserve">        </w:t>
-      </w:r>
-      <w:proofErr w:type="spellStart"/>
-      <w:r>
-        <w:rPr>
-          <w:rFonts w:ascii="Times New Roman" w:eastAsia="Times New Roman" w:hAnsi="Times New Roman" w:cs="Times New Roman"/>
-        </w:rPr>
-        <w:t>xlab</w:t>
-      </w:r>
-      <w:proofErr w:type="spellEnd"/>
-      <w:r>
-        <w:rPr>
-          <w:rFonts w:ascii="Times New Roman" w:eastAsia="Times New Roman" w:hAnsi="Times New Roman" w:cs="Times New Roman"/>
-        </w:rPr>
-        <w:t xml:space="preserve"> = "Category", </w:t>
-      </w:r>
-      <w:proofErr w:type="spellStart"/>
-      <w:r>
-        <w:rPr>
-          <w:rFonts w:ascii="Times New Roman" w:eastAsia="Times New Roman" w:hAnsi="Times New Roman" w:cs="Times New Roman"/>
-        </w:rPr>
-        <w:t>ylab</w:t>
-      </w:r>
-      <w:proofErr w:type="spellEnd"/>
-      <w:r>
-        <w:rPr>
-          <w:rFonts w:ascii="Times New Roman" w:eastAsia="Times New Roman" w:hAnsi="Times New Roman" w:cs="Times New Roman"/>
-        </w:rPr>
-        <w:t xml:space="preserve"> = "Engagement Rate (ER)",</w:t>
-      </w:r>
-    </w:p>
-    <w:p>
-      <w:pPr>
-        <w:ind w:left="1440"/>
-        <w:rPr>
-          <w:rFonts w:ascii="Times New Roman" w:eastAsia="Times New Roman" w:hAnsi="Times New Roman" w:cs="Times New Roman"/>
-        </w:rPr>
-      </w:pPr>
-      <w:r>
-        <w:rPr>
-          <w:rFonts w:ascii="Times New Roman" w:eastAsia="Times New Roman" w:hAnsi="Times New Roman" w:cs="Times New Roman"/>
-        </w:rPr>
-        <w:t xml:space="preserve">        col = </w:t>
-      </w:r>
-      <w:proofErr w:type="gramStart"/>
-      <w:r>
-        <w:rPr>
-          <w:rFonts w:ascii="Times New Roman" w:eastAsia="Times New Roman" w:hAnsi="Times New Roman" w:cs="Times New Roman"/>
-        </w:rPr>
-        <w:t>c(</w:t>
-      </w:r>
-      <w:proofErr w:type="gramEnd"/>
-      <w:r>
-        <w:rPr>
-          <w:rFonts w:ascii="Times New Roman" w:eastAsia="Times New Roman" w:hAnsi="Times New Roman" w:cs="Times New Roman"/>
-        </w:rPr>
-        <w:t>"</w:t>
-      </w:r>
-      <w:proofErr w:type="spellStart"/>
-      <w:r>
-        <w:rPr>
-          <w:rFonts w:ascii="Times New Roman" w:eastAsia="Times New Roman" w:hAnsi="Times New Roman" w:cs="Times New Roman"/>
-        </w:rPr>
-        <w:t>skyblue</w:t>
-      </w:r>
-      <w:proofErr w:type="spellEnd"/>
-      <w:r>
-        <w:rPr>
-          <w:rFonts w:ascii="Times New Roman" w:eastAsia="Times New Roman" w:hAnsi="Times New Roman" w:cs="Times New Roman"/>
-        </w:rPr>
-        <w:t>", "orange"))</w:t>
+        <w:t>("Histogram.png")</w:t>
       </w:r>
     </w:p>
     <w:p>
@@ -5670,7 +5768,7 @@
         <w:rPr>
           <w:rFonts w:ascii="Times New Roman" w:eastAsia="Times New Roman" w:hAnsi="Times New Roman" w:cs="Times New Roman"/>
         </w:rPr>
-        <w:t>dev.off</w:t>
+        <w:t>hist</w:t>
       </w:r>
       <w:proofErr w:type="spellEnd"/>
       <w:r>
@@ -5678,65 +5776,6 @@
           <w:rFonts w:ascii="Times New Roman" w:eastAsia="Times New Roman" w:hAnsi="Times New Roman" w:cs="Times New Roman"/>
         </w:rPr>
         <w:t>(</w:t>
-      </w:r>
-      <w:proofErr w:type="gramEnd"/>
-      <w:r>
-        <w:rPr>
-          <w:rFonts w:ascii="Times New Roman" w:eastAsia="Times New Roman" w:hAnsi="Times New Roman" w:cs="Times New Roman"/>
-        </w:rPr>
-        <w:t>)</w:t>
-      </w:r>
-    </w:p>
-    <w:p>
-      <w:pPr>
-        <w:ind w:left="1440"/>
-        <w:rPr>
-          <w:rFonts w:ascii="Times New Roman" w:eastAsia="Times New Roman" w:hAnsi="Times New Roman" w:cs="Times New Roman"/>
-        </w:rPr>
-      </w:pPr>
-      <w:r>
-        <w:rPr>
-          <w:rFonts w:ascii="Times New Roman" w:eastAsia="Times New Roman" w:hAnsi="Times New Roman" w:cs="Times New Roman"/>
-        </w:rPr>
-        <w:lastRenderedPageBreak/>
-        <w:t># histogram</w:t>
-      </w:r>
-    </w:p>
-    <w:p>
-      <w:pPr>
-        <w:ind w:left="1440"/>
-        <w:rPr>
-          <w:rFonts w:ascii="Times New Roman" w:eastAsia="Times New Roman" w:hAnsi="Times New Roman" w:cs="Times New Roman"/>
-        </w:rPr>
-      </w:pPr>
-      <w:proofErr w:type="spellStart"/>
-      <w:r>
-        <w:rPr>
-          <w:rFonts w:ascii="Times New Roman" w:eastAsia="Times New Roman" w:hAnsi="Times New Roman" w:cs="Times New Roman"/>
-        </w:rPr>
-        <w:t>png</w:t>
-      </w:r>
-      <w:proofErr w:type="spellEnd"/>
-      <w:r>
-        <w:rPr>
-          <w:rFonts w:ascii="Times New Roman" w:eastAsia="Times New Roman" w:hAnsi="Times New Roman" w:cs="Times New Roman"/>
-        </w:rPr>
-        <w:t>("Histogram.png")</w:t>
-      </w:r>
-    </w:p>
-    <w:p>
-      <w:pPr>
-        <w:ind w:left="1440"/>
-        <w:rPr>
-          <w:rFonts w:ascii="Times New Roman" w:eastAsia="Times New Roman" w:hAnsi="Times New Roman" w:cs="Times New Roman"/>
-        </w:rPr>
-      </w:pPr>
-      <w:proofErr w:type="gramStart"/>
-      <w:r>
-        <w:rPr>
-          <w:rFonts w:ascii="Times New Roman" w:eastAsia="Times New Roman" w:hAnsi="Times New Roman" w:cs="Times New Roman"/>
-        </w:rPr>
-        <w:t>hist(</w:t>
       </w:r>
       <w:proofErr w:type="spellStart"/>
       <w:proofErr w:type="gramEnd"/>
@@ -5744,21 +5783,99 @@
         <w:rPr>
           <w:rFonts w:ascii="Times New Roman" w:eastAsia="Times New Roman" w:hAnsi="Times New Roman" w:cs="Times New Roman"/>
         </w:rPr>
-        <w:t>df$</w:t>
-      </w:r>
+        <w:t>df$ER</w:t>
+      </w:r>
+      <w:proofErr w:type="spellEnd"/>
+      <w:r>
+        <w:rPr>
+          <w:rFonts w:ascii="Times New Roman" w:eastAsia="Times New Roman" w:hAnsi="Times New Roman" w:cs="Times New Roman"/>
+        </w:rPr>
+        <w:t>[</w:t>
+      </w:r>
+      <w:proofErr w:type="spellStart"/>
+      <w:r>
+        <w:rPr>
+          <w:rFonts w:ascii="Times New Roman" w:eastAsia="Times New Roman" w:hAnsi="Times New Roman" w:cs="Times New Roman"/>
+        </w:rPr>
+        <w:t>df$CATEGORY</w:t>
+      </w:r>
+      <w:proofErr w:type="spellEnd"/>
+      <w:r>
+        <w:rPr>
+          <w:rFonts w:ascii="Times New Roman" w:eastAsia="Times New Roman" w:hAnsi="Times New Roman" w:cs="Times New Roman"/>
+        </w:rPr>
+        <w:t xml:space="preserve"> == "Celebrity"], </w:t>
+      </w:r>
+    </w:p>
+    <w:p>
+      <w:pPr>
+        <w:ind w:left="1440"/>
+        <w:rPr>
+          <w:rFonts w:ascii="Times New Roman" w:eastAsia="Times New Roman" w:hAnsi="Times New Roman" w:cs="Times New Roman"/>
+        </w:rPr>
+      </w:pPr>
+      <w:r>
+        <w:rPr>
+          <w:rFonts w:ascii="Times New Roman" w:eastAsia="Times New Roman" w:hAnsi="Times New Roman" w:cs="Times New Roman"/>
+        </w:rPr>
+        <w:t xml:space="preserve">     col = </w:t>
+      </w:r>
+      <w:proofErr w:type="spellStart"/>
       <w:proofErr w:type="gramStart"/>
       <w:r>
         <w:rPr>
           <w:rFonts w:ascii="Times New Roman" w:eastAsia="Times New Roman" w:hAnsi="Times New Roman" w:cs="Times New Roman"/>
         </w:rPr>
-        <w:t>ER</w:t>
+        <w:t>rgb</w:t>
       </w:r>
       <w:proofErr w:type="spellEnd"/>
       <w:r>
         <w:rPr>
           <w:rFonts w:ascii="Times New Roman" w:eastAsia="Times New Roman" w:hAnsi="Times New Roman" w:cs="Times New Roman"/>
         </w:rPr>
-        <w:t>[</w:t>
+        <w:t>(</w:t>
+      </w:r>
+      <w:proofErr w:type="gramEnd"/>
+      <w:r>
+        <w:rPr>
+          <w:rFonts w:ascii="Times New Roman" w:eastAsia="Times New Roman" w:hAnsi="Times New Roman" w:cs="Times New Roman"/>
+        </w:rPr>
+        <w:t xml:space="preserve">0, 0, 1, 0.5), </w:t>
+      </w:r>
+    </w:p>
+    <w:p>
+      <w:pPr>
+        <w:ind w:left="1440"/>
+        <w:rPr>
+          <w:rFonts w:ascii="Times New Roman" w:eastAsia="Times New Roman" w:hAnsi="Times New Roman" w:cs="Times New Roman"/>
+        </w:rPr>
+      </w:pPr>
+      <w:r>
+        <w:rPr>
+          <w:rFonts w:ascii="Times New Roman" w:eastAsia="Times New Roman" w:hAnsi="Times New Roman" w:cs="Times New Roman"/>
+        </w:rPr>
+        <w:t xml:space="preserve">     </w:t>
+      </w:r>
+      <w:proofErr w:type="spellStart"/>
+      <w:r>
+        <w:rPr>
+          <w:rFonts w:ascii="Times New Roman" w:eastAsia="Times New Roman" w:hAnsi="Times New Roman" w:cs="Times New Roman"/>
+        </w:rPr>
+        <w:t>xlim</w:t>
+      </w:r>
+      <w:proofErr w:type="spellEnd"/>
+      <w:r>
+        <w:rPr>
+          <w:rFonts w:ascii="Times New Roman" w:eastAsia="Times New Roman" w:hAnsi="Times New Roman" w:cs="Times New Roman"/>
+        </w:rPr>
+        <w:t xml:space="preserve"> = </w:t>
+      </w:r>
+      <w:proofErr w:type="gramStart"/>
+      <w:r>
+        <w:rPr>
+          <w:rFonts w:ascii="Times New Roman" w:eastAsia="Times New Roman" w:hAnsi="Times New Roman" w:cs="Times New Roman"/>
+        </w:rPr>
+        <w:t>range(</w:t>
       </w:r>
       <w:proofErr w:type="spellStart"/>
       <w:proofErr w:type="gramEnd"/>
@@ -5766,14 +5883,14 @@
         <w:rPr>
           <w:rFonts w:ascii="Times New Roman" w:eastAsia="Times New Roman" w:hAnsi="Times New Roman" w:cs="Times New Roman"/>
         </w:rPr>
-        <w:t>df$CATEGORY</w:t>
+        <w:t>df$ER</w:t>
       </w:r>
       <w:proofErr w:type="spellEnd"/>
       <w:r>
         <w:rPr>
           <w:rFonts w:ascii="Times New Roman" w:eastAsia="Times New Roman" w:hAnsi="Times New Roman" w:cs="Times New Roman"/>
         </w:rPr>
-        <w:t xml:space="preserve"> == "Celebrity"], </w:t>
+        <w:t>, na.rm = TRUE),</w:t>
       </w:r>
     </w:p>
     <w:p>
@@ -5787,15 +5904,107 @@
         <w:rPr>
           <w:rFonts w:ascii="Times New Roman" w:eastAsia="Times New Roman" w:hAnsi="Times New Roman" w:cs="Times New Roman"/>
         </w:rPr>
-        <w:t xml:space="preserve">     col = </w:t>
-      </w:r>
+        <w:t xml:space="preserve">     main = "Histogram of Engagement Rate (ER) by Category",</w:t>
+      </w:r>
+    </w:p>
+    <w:p>
+      <w:pPr>
+        <w:ind w:left="1440"/>
+        <w:rPr>
+          <w:rFonts w:ascii="Times New Roman" w:eastAsia="Times New Roman" w:hAnsi="Times New Roman" w:cs="Times New Roman"/>
+        </w:rPr>
+      </w:pPr>
+      <w:r>
+        <w:rPr>
+          <w:rFonts w:ascii="Times New Roman" w:eastAsia="Times New Roman" w:hAnsi="Times New Roman" w:cs="Times New Roman"/>
+        </w:rPr>
+        <w:t xml:space="preserve">     </w:t>
+      </w:r>
+      <w:proofErr w:type="spellStart"/>
+      <w:r>
+        <w:rPr>
+          <w:rFonts w:ascii="Times New Roman" w:eastAsia="Times New Roman" w:hAnsi="Times New Roman" w:cs="Times New Roman"/>
+        </w:rPr>
+        <w:t>xlab</w:t>
+      </w:r>
+      <w:proofErr w:type="spellEnd"/>
+      <w:r>
+        <w:rPr>
+          <w:rFonts w:ascii="Times New Roman" w:eastAsia="Times New Roman" w:hAnsi="Times New Roman" w:cs="Times New Roman"/>
+        </w:rPr>
+        <w:t xml:space="preserve"> = "Engagement Rate (ER)", </w:t>
+      </w:r>
+    </w:p>
+    <w:p>
+      <w:pPr>
+        <w:ind w:left="1440"/>
+        <w:rPr>
+          <w:rFonts w:ascii="Times New Roman" w:eastAsia="Times New Roman" w:hAnsi="Times New Roman" w:cs="Times New Roman"/>
+        </w:rPr>
+      </w:pPr>
+      <w:r>
+        <w:rPr>
+          <w:rFonts w:ascii="Times New Roman" w:eastAsia="Times New Roman" w:hAnsi="Times New Roman" w:cs="Times New Roman"/>
+        </w:rPr>
+        <w:t xml:space="preserve">     </w:t>
+      </w:r>
+      <w:proofErr w:type="spellStart"/>
+      <w:r>
+        <w:rPr>
+          <w:rFonts w:ascii="Times New Roman" w:eastAsia="Times New Roman" w:hAnsi="Times New Roman" w:cs="Times New Roman"/>
+        </w:rPr>
+        <w:t>ylab</w:t>
+      </w:r>
+      <w:proofErr w:type="spellEnd"/>
+      <w:r>
+        <w:rPr>
+          <w:rFonts w:ascii="Times New Roman" w:eastAsia="Times New Roman" w:hAnsi="Times New Roman" w:cs="Times New Roman"/>
+        </w:rPr>
+        <w:t xml:space="preserve"> = "Frequency",</w:t>
+      </w:r>
+    </w:p>
+    <w:p>
+      <w:pPr>
+        <w:ind w:left="1440"/>
+        <w:rPr>
+          <w:rFonts w:ascii="Times New Roman" w:eastAsia="Times New Roman" w:hAnsi="Times New Roman" w:cs="Times New Roman"/>
+        </w:rPr>
+      </w:pPr>
+      <w:r>
+        <w:rPr>
+          <w:rFonts w:ascii="Times New Roman" w:eastAsia="Times New Roman" w:hAnsi="Times New Roman" w:cs="Times New Roman"/>
+        </w:rPr>
+        <w:t xml:space="preserve">     breaks = 10)</w:t>
+      </w:r>
+    </w:p>
+    <w:p>
+      <w:pPr>
+        <w:ind w:left="1440"/>
+        <w:rPr>
+          <w:rFonts w:ascii="Times New Roman" w:eastAsia="Times New Roman" w:hAnsi="Times New Roman" w:cs="Times New Roman"/>
+        </w:rPr>
+      </w:pPr>
+      <w:r>
+        <w:rPr>
+          <w:rFonts w:ascii="Times New Roman" w:eastAsia="Times New Roman" w:hAnsi="Times New Roman" w:cs="Times New Roman"/>
+        </w:rPr>
+        <w:t># non-celebrity histogram</w:t>
+      </w:r>
+    </w:p>
+    <w:p>
+      <w:pPr>
+        <w:ind w:left="1440"/>
+        <w:rPr>
+          <w:rFonts w:ascii="Times New Roman" w:eastAsia="Times New Roman" w:hAnsi="Times New Roman" w:cs="Times New Roman"/>
+        </w:rPr>
+      </w:pPr>
       <w:proofErr w:type="spellStart"/>
       <w:proofErr w:type="gramStart"/>
       <w:r>
         <w:rPr>
           <w:rFonts w:ascii="Times New Roman" w:eastAsia="Times New Roman" w:hAnsi="Times New Roman" w:cs="Times New Roman"/>
         </w:rPr>
-        <w:t>rgb</w:t>
+        <w:t>hist</w:t>
       </w:r>
       <w:proofErr w:type="spellEnd"/>
       <w:r>
@@ -5803,48 +6012,6 @@
           <w:rFonts w:ascii="Times New Roman" w:eastAsia="Times New Roman" w:hAnsi="Times New Roman" w:cs="Times New Roman"/>
         </w:rPr>
         <w:t>(</w:t>
-      </w:r>
-      <w:proofErr w:type="gramEnd"/>
-      <w:r>
-        <w:rPr>
-          <w:rFonts w:ascii="Times New Roman" w:eastAsia="Times New Roman" w:hAnsi="Times New Roman" w:cs="Times New Roman"/>
-        </w:rPr>
-        <w:t xml:space="preserve">0, 0, 1, 0.5), </w:t>
-      </w:r>
-    </w:p>
-    <w:p>
-      <w:pPr>
-        <w:ind w:left="1440"/>
-        <w:rPr>
-          <w:rFonts w:ascii="Times New Roman" w:eastAsia="Times New Roman" w:hAnsi="Times New Roman" w:cs="Times New Roman"/>
-        </w:rPr>
-      </w:pPr>
-      <w:r>
-        <w:rPr>
-          <w:rFonts w:ascii="Times New Roman" w:eastAsia="Times New Roman" w:hAnsi="Times New Roman" w:cs="Times New Roman"/>
-        </w:rPr>
-        <w:t xml:space="preserve">     </w:t>
-      </w:r>
-      <w:proofErr w:type="spellStart"/>
-      <w:r>
-        <w:rPr>
-          <w:rFonts w:ascii="Times New Roman" w:eastAsia="Times New Roman" w:hAnsi="Times New Roman" w:cs="Times New Roman"/>
-        </w:rPr>
-        <w:t>xlim</w:t>
-      </w:r>
-      <w:proofErr w:type="spellEnd"/>
-      <w:r>
-        <w:rPr>
-          <w:rFonts w:ascii="Times New Roman" w:eastAsia="Times New Roman" w:hAnsi="Times New Roman" w:cs="Times New Roman"/>
-        </w:rPr>
-        <w:t xml:space="preserve"> = </w:t>
-      </w:r>
-      <w:proofErr w:type="gramStart"/>
-      <w:r>
-        <w:rPr>
-          <w:rFonts w:ascii="Times New Roman" w:eastAsia="Times New Roman" w:hAnsi="Times New Roman" w:cs="Times New Roman"/>
-        </w:rPr>
-        <w:t>range(</w:t>
       </w:r>
       <w:proofErr w:type="spellStart"/>
       <w:proofErr w:type="gramEnd"/>
@@ -5859,7 +6026,21 @@
         <w:rPr>
           <w:rFonts w:ascii="Times New Roman" w:eastAsia="Times New Roman" w:hAnsi="Times New Roman" w:cs="Times New Roman"/>
         </w:rPr>
-        <w:t>, na.rm = TRUE),</w:t>
+        <w:t>[</w:t>
+      </w:r>
+      <w:proofErr w:type="spellStart"/>
+      <w:r>
+        <w:rPr>
+          <w:rFonts w:ascii="Times New Roman" w:eastAsia="Times New Roman" w:hAnsi="Times New Roman" w:cs="Times New Roman"/>
+        </w:rPr>
+        <w:t>df$CATEGORY</w:t>
+      </w:r>
+      <w:proofErr w:type="spellEnd"/>
+      <w:r>
+        <w:rPr>
+          <w:rFonts w:ascii="Times New Roman" w:eastAsia="Times New Roman" w:hAnsi="Times New Roman" w:cs="Times New Roman"/>
+        </w:rPr>
+        <w:t xml:space="preserve"> == "Non-Celebrity"], </w:t>
       </w:r>
     </w:p>
     <w:p>
@@ -5873,7 +6054,29 @@
         <w:rPr>
           <w:rFonts w:ascii="Times New Roman" w:eastAsia="Times New Roman" w:hAnsi="Times New Roman" w:cs="Times New Roman"/>
         </w:rPr>
-        <w:t xml:space="preserve">     main = "Histogram of Engagement Rate (ER) by Category",</w:t>
+        <w:t xml:space="preserve">     col = </w:t>
+      </w:r>
+      <w:proofErr w:type="spellStart"/>
+      <w:proofErr w:type="gramStart"/>
+      <w:r>
+        <w:rPr>
+          <w:rFonts w:ascii="Times New Roman" w:eastAsia="Times New Roman" w:hAnsi="Times New Roman" w:cs="Times New Roman"/>
+        </w:rPr>
+        <w:t>rgb</w:t>
+      </w:r>
+      <w:proofErr w:type="spellEnd"/>
+      <w:r>
+        <w:rPr>
+          <w:rFonts w:ascii="Times New Roman" w:eastAsia="Times New Roman" w:hAnsi="Times New Roman" w:cs="Times New Roman"/>
+        </w:rPr>
+        <w:t>(</w:t>
+      </w:r>
+      <w:proofErr w:type="gramEnd"/>
+      <w:r>
+        <w:rPr>
+          <w:rFonts w:ascii="Times New Roman" w:eastAsia="Times New Roman" w:hAnsi="Times New Roman" w:cs="Times New Roman"/>
+        </w:rPr>
+        <w:t xml:space="preserve">1, 0, 0, 0.5), </w:t>
       </w:r>
     </w:p>
     <w:p>
@@ -5887,21 +6090,57 @@
         <w:rPr>
           <w:rFonts w:ascii="Times New Roman" w:eastAsia="Times New Roman" w:hAnsi="Times New Roman" w:cs="Times New Roman"/>
         </w:rPr>
-        <w:t xml:space="preserve">     </w:t>
+        <w:t xml:space="preserve">     add = TRUE, </w:t>
+      </w:r>
+    </w:p>
+    <w:p>
+      <w:pPr>
+        <w:ind w:left="1440"/>
+        <w:rPr>
+          <w:rFonts w:ascii="Times New Roman" w:eastAsia="Times New Roman" w:hAnsi="Times New Roman" w:cs="Times New Roman"/>
+        </w:rPr>
+      </w:pPr>
+      <w:r>
+        <w:rPr>
+          <w:rFonts w:ascii="Times New Roman" w:eastAsia="Times New Roman" w:hAnsi="Times New Roman" w:cs="Times New Roman"/>
+        </w:rPr>
+        <w:t xml:space="preserve">     breaks = 10)</w:t>
+      </w:r>
+    </w:p>
+    <w:p>
+      <w:pPr>
+        <w:ind w:left="1440"/>
+        <w:rPr>
+          <w:rFonts w:ascii="Times New Roman" w:eastAsia="Times New Roman" w:hAnsi="Times New Roman" w:cs="Times New Roman"/>
+        </w:rPr>
+      </w:pPr>
+      <w:proofErr w:type="gramStart"/>
+      <w:r>
+        <w:rPr>
+          <w:rFonts w:ascii="Times New Roman" w:eastAsia="Times New Roman" w:hAnsi="Times New Roman" w:cs="Times New Roman"/>
+        </w:rPr>
+        <w:t>legend(</w:t>
+      </w:r>
+      <w:proofErr w:type="gramEnd"/>
+      <w:r>
+        <w:rPr>
+          <w:rFonts w:ascii="Times New Roman" w:eastAsia="Times New Roman" w:hAnsi="Times New Roman" w:cs="Times New Roman"/>
+        </w:rPr>
+        <w:t>"</w:t>
       </w:r>
       <w:proofErr w:type="spellStart"/>
       <w:r>
         <w:rPr>
           <w:rFonts w:ascii="Times New Roman" w:eastAsia="Times New Roman" w:hAnsi="Times New Roman" w:cs="Times New Roman"/>
         </w:rPr>
-        <w:t>xlab</w:t>
+        <w:t>topright</w:t>
       </w:r>
       <w:proofErr w:type="spellEnd"/>
       <w:r>
         <w:rPr>
           <w:rFonts w:ascii="Times New Roman" w:eastAsia="Times New Roman" w:hAnsi="Times New Roman" w:cs="Times New Roman"/>
         </w:rPr>
-        <w:t xml:space="preserve"> = "Engagement Rate (ER)", </w:t>
+        <w:t>", legend = c("Celebrity", "Non-Celebrity"),</w:t>
       </w:r>
     </w:p>
     <w:p>
@@ -5915,64 +6154,14 @@
         <w:rPr>
           <w:rFonts w:ascii="Times New Roman" w:eastAsia="Times New Roman" w:hAnsi="Times New Roman" w:cs="Times New Roman"/>
         </w:rPr>
-        <w:t xml:space="preserve">     </w:t>
-      </w:r>
-      <w:proofErr w:type="spellStart"/>
-      <w:r>
-        <w:rPr>
-          <w:rFonts w:ascii="Times New Roman" w:eastAsia="Times New Roman" w:hAnsi="Times New Roman" w:cs="Times New Roman"/>
-        </w:rPr>
-        <w:t>ylab</w:t>
-      </w:r>
-      <w:proofErr w:type="spellEnd"/>
-      <w:r>
-        <w:rPr>
-          <w:rFonts w:ascii="Times New Roman" w:eastAsia="Times New Roman" w:hAnsi="Times New Roman" w:cs="Times New Roman"/>
-        </w:rPr>
-        <w:t xml:space="preserve"> = "Frequency",</w:t>
-      </w:r>
-    </w:p>
-    <w:p>
-      <w:pPr>
-        <w:ind w:left="1440"/>
-        <w:rPr>
-          <w:rFonts w:ascii="Times New Roman" w:eastAsia="Times New Roman" w:hAnsi="Times New Roman" w:cs="Times New Roman"/>
-        </w:rPr>
-      </w:pPr>
-      <w:r>
-        <w:rPr>
-          <w:rFonts w:ascii="Times New Roman" w:eastAsia="Times New Roman" w:hAnsi="Times New Roman" w:cs="Times New Roman"/>
-        </w:rPr>
-        <w:t xml:space="preserve">     breaks = 10)</w:t>
-      </w:r>
-    </w:p>
-    <w:p>
-      <w:pPr>
-        <w:ind w:left="1440"/>
-        <w:rPr>
-          <w:rFonts w:ascii="Times New Roman" w:eastAsia="Times New Roman" w:hAnsi="Times New Roman" w:cs="Times New Roman"/>
-        </w:rPr>
-      </w:pPr>
-      <w:r>
-        <w:rPr>
-          <w:rFonts w:ascii="Times New Roman" w:eastAsia="Times New Roman" w:hAnsi="Times New Roman" w:cs="Times New Roman"/>
-        </w:rPr>
-        <w:t># non-celebrity histogram</w:t>
-      </w:r>
-    </w:p>
-    <w:p>
-      <w:pPr>
-        <w:ind w:left="1440"/>
-        <w:rPr>
-          <w:rFonts w:ascii="Times New Roman" w:eastAsia="Times New Roman" w:hAnsi="Times New Roman" w:cs="Times New Roman"/>
-        </w:rPr>
-      </w:pPr>
+        <w:t xml:space="preserve">       fill = </w:t>
+      </w:r>
       <w:proofErr w:type="gramStart"/>
       <w:r>
         <w:rPr>
           <w:rFonts w:ascii="Times New Roman" w:eastAsia="Times New Roman" w:hAnsi="Times New Roman" w:cs="Times New Roman"/>
         </w:rPr>
-        <w:t>hist(</w:t>
+        <w:t>c(</w:t>
       </w:r>
       <w:proofErr w:type="spellStart"/>
       <w:proofErr w:type="gramEnd"/>
@@ -5980,228 +6169,28 @@
         <w:rPr>
           <w:rFonts w:ascii="Times New Roman" w:eastAsia="Times New Roman" w:hAnsi="Times New Roman" w:cs="Times New Roman"/>
         </w:rPr>
-        <w:t>df$</w:t>
-      </w:r>
-      <w:proofErr w:type="gramStart"/>
-      <w:r>
-        <w:rPr>
-          <w:rFonts w:ascii="Times New Roman" w:eastAsia="Times New Roman" w:hAnsi="Times New Roman" w:cs="Times New Roman"/>
-        </w:rPr>
-        <w:t>ER</w:t>
+        <w:t>rgb</w:t>
       </w:r>
       <w:proofErr w:type="spellEnd"/>
       <w:r>
         <w:rPr>
           <w:rFonts w:ascii="Times New Roman" w:eastAsia="Times New Roman" w:hAnsi="Times New Roman" w:cs="Times New Roman"/>
         </w:rPr>
-        <w:t>[</w:t>
+        <w:t xml:space="preserve">(0, 0, 1, 0.5), </w:t>
       </w:r>
       <w:proofErr w:type="spellStart"/>
-      <w:proofErr w:type="gramEnd"/>
-      <w:r>
-        <w:rPr>
-          <w:rFonts w:ascii="Times New Roman" w:eastAsia="Times New Roman" w:hAnsi="Times New Roman" w:cs="Times New Roman"/>
-        </w:rPr>
-        <w:t>df$CATEGORY</w:t>
+      <w:r>
+        <w:rPr>
+          <w:rFonts w:ascii="Times New Roman" w:eastAsia="Times New Roman" w:hAnsi="Times New Roman" w:cs="Times New Roman"/>
+        </w:rPr>
+        <w:t>rgb</w:t>
       </w:r>
       <w:proofErr w:type="spellEnd"/>
       <w:r>
         <w:rPr>
           <w:rFonts w:ascii="Times New Roman" w:eastAsia="Times New Roman" w:hAnsi="Times New Roman" w:cs="Times New Roman"/>
         </w:rPr>
-        <w:t xml:space="preserve"> == "</w:t>
-      </w:r>
-      <w:proofErr w:type="gramStart"/>
-      <w:r>
-        <w:rPr>
-          <w:rFonts w:ascii="Times New Roman" w:eastAsia="Times New Roman" w:hAnsi="Times New Roman" w:cs="Times New Roman"/>
-        </w:rPr>
-        <w:t>Non-Celebrity</w:t>
-      </w:r>
-      <w:proofErr w:type="gramEnd"/>
-      <w:r>
-        <w:rPr>
-          <w:rFonts w:ascii="Times New Roman" w:eastAsia="Times New Roman" w:hAnsi="Times New Roman" w:cs="Times New Roman"/>
-        </w:rPr>
-        <w:t xml:space="preserve">"], </w:t>
-      </w:r>
-    </w:p>
-    <w:p>
-      <w:pPr>
-        <w:ind w:left="1440"/>
-        <w:rPr>
-          <w:rFonts w:ascii="Times New Roman" w:eastAsia="Times New Roman" w:hAnsi="Times New Roman" w:cs="Times New Roman"/>
-        </w:rPr>
-      </w:pPr>
-      <w:r>
-        <w:rPr>
-          <w:rFonts w:ascii="Times New Roman" w:eastAsia="Times New Roman" w:hAnsi="Times New Roman" w:cs="Times New Roman"/>
-        </w:rPr>
-        <w:t xml:space="preserve">     col = </w:t>
-      </w:r>
-      <w:proofErr w:type="spellStart"/>
-      <w:proofErr w:type="gramStart"/>
-      <w:r>
-        <w:rPr>
-          <w:rFonts w:ascii="Times New Roman" w:eastAsia="Times New Roman" w:hAnsi="Times New Roman" w:cs="Times New Roman"/>
-        </w:rPr>
-        <w:t>rgb</w:t>
-      </w:r>
-      <w:proofErr w:type="spellEnd"/>
-      <w:r>
-        <w:rPr>
-          <w:rFonts w:ascii="Times New Roman" w:eastAsia="Times New Roman" w:hAnsi="Times New Roman" w:cs="Times New Roman"/>
-        </w:rPr>
-        <w:t>(</w:t>
-      </w:r>
-      <w:proofErr w:type="gramEnd"/>
-      <w:r>
-        <w:rPr>
-          <w:rFonts w:ascii="Times New Roman" w:eastAsia="Times New Roman" w:hAnsi="Times New Roman" w:cs="Times New Roman"/>
-        </w:rPr>
-        <w:t xml:space="preserve">1, 0, 0, 0.5), </w:t>
-      </w:r>
-    </w:p>
-    <w:p>
-      <w:pPr>
-        <w:ind w:left="1440"/>
-        <w:rPr>
-          <w:rFonts w:ascii="Times New Roman" w:eastAsia="Times New Roman" w:hAnsi="Times New Roman" w:cs="Times New Roman"/>
-        </w:rPr>
-      </w:pPr>
-      <w:r>
-        <w:rPr>
-          <w:rFonts w:ascii="Times New Roman" w:eastAsia="Times New Roman" w:hAnsi="Times New Roman" w:cs="Times New Roman"/>
-        </w:rPr>
-        <w:t xml:space="preserve">     add = TRUE, </w:t>
-      </w:r>
-    </w:p>
-    <w:p>
-      <w:pPr>
-        <w:ind w:left="1440"/>
-        <w:rPr>
-          <w:rFonts w:ascii="Times New Roman" w:eastAsia="Times New Roman" w:hAnsi="Times New Roman" w:cs="Times New Roman"/>
-        </w:rPr>
-      </w:pPr>
-      <w:r>
-        <w:rPr>
-          <w:rFonts w:ascii="Times New Roman" w:eastAsia="Times New Roman" w:hAnsi="Times New Roman" w:cs="Times New Roman"/>
-        </w:rPr>
-        <w:t xml:space="preserve">     breaks = 10)</w:t>
-      </w:r>
-    </w:p>
-    <w:p>
-      <w:pPr>
-        <w:ind w:left="1440"/>
-        <w:rPr>
-          <w:rFonts w:ascii="Times New Roman" w:eastAsia="Times New Roman" w:hAnsi="Times New Roman" w:cs="Times New Roman"/>
-        </w:rPr>
-      </w:pPr>
-      <w:proofErr w:type="gramStart"/>
-      <w:r>
-        <w:rPr>
-          <w:rFonts w:ascii="Times New Roman" w:eastAsia="Times New Roman" w:hAnsi="Times New Roman" w:cs="Times New Roman"/>
-        </w:rPr>
-        <w:t>legend(</w:t>
-      </w:r>
-      <w:proofErr w:type="gramEnd"/>
-      <w:r>
-        <w:rPr>
-          <w:rFonts w:ascii="Times New Roman" w:eastAsia="Times New Roman" w:hAnsi="Times New Roman" w:cs="Times New Roman"/>
-        </w:rPr>
-        <w:t>"</w:t>
-      </w:r>
-      <w:proofErr w:type="spellStart"/>
-      <w:r>
-        <w:rPr>
-          <w:rFonts w:ascii="Times New Roman" w:eastAsia="Times New Roman" w:hAnsi="Times New Roman" w:cs="Times New Roman"/>
-        </w:rPr>
-        <w:t>topright</w:t>
-      </w:r>
-      <w:proofErr w:type="spellEnd"/>
-      <w:r>
-        <w:rPr>
-          <w:rFonts w:ascii="Times New Roman" w:eastAsia="Times New Roman" w:hAnsi="Times New Roman" w:cs="Times New Roman"/>
-        </w:rPr>
-        <w:t xml:space="preserve">", legend = </w:t>
-      </w:r>
-      <w:proofErr w:type="gramStart"/>
-      <w:r>
-        <w:rPr>
-          <w:rFonts w:ascii="Times New Roman" w:eastAsia="Times New Roman" w:hAnsi="Times New Roman" w:cs="Times New Roman"/>
-        </w:rPr>
-        <w:t>c(</w:t>
-      </w:r>
-      <w:proofErr w:type="gramEnd"/>
-      <w:r>
-        <w:rPr>
-          <w:rFonts w:ascii="Times New Roman" w:eastAsia="Times New Roman" w:hAnsi="Times New Roman" w:cs="Times New Roman"/>
-        </w:rPr>
-        <w:t>"Celebrity", "Non-Celebrity"),</w:t>
-      </w:r>
-    </w:p>
-    <w:p>
-      <w:pPr>
-        <w:ind w:left="1440"/>
-        <w:rPr>
-          <w:rFonts w:ascii="Times New Roman" w:eastAsia="Times New Roman" w:hAnsi="Times New Roman" w:cs="Times New Roman"/>
-        </w:rPr>
-      </w:pPr>
-      <w:r>
-        <w:rPr>
-          <w:rFonts w:ascii="Times New Roman" w:eastAsia="Times New Roman" w:hAnsi="Times New Roman" w:cs="Times New Roman"/>
-        </w:rPr>
-        <w:t xml:space="preserve">       fill = </w:t>
-      </w:r>
-      <w:proofErr w:type="gramStart"/>
-      <w:r>
-        <w:rPr>
-          <w:rFonts w:ascii="Times New Roman" w:eastAsia="Times New Roman" w:hAnsi="Times New Roman" w:cs="Times New Roman"/>
-        </w:rPr>
-        <w:t>c(</w:t>
-      </w:r>
-      <w:proofErr w:type="spellStart"/>
-      <w:r>
-        <w:rPr>
-          <w:rFonts w:ascii="Times New Roman" w:eastAsia="Times New Roman" w:hAnsi="Times New Roman" w:cs="Times New Roman"/>
-        </w:rPr>
-        <w:t>rgb</w:t>
-      </w:r>
-      <w:proofErr w:type="spellEnd"/>
-      <w:r>
-        <w:rPr>
-          <w:rFonts w:ascii="Times New Roman" w:eastAsia="Times New Roman" w:hAnsi="Times New Roman" w:cs="Times New Roman"/>
-        </w:rPr>
-        <w:t>(</w:t>
-      </w:r>
-      <w:proofErr w:type="gramEnd"/>
-      <w:r>
-        <w:rPr>
-          <w:rFonts w:ascii="Times New Roman" w:eastAsia="Times New Roman" w:hAnsi="Times New Roman" w:cs="Times New Roman"/>
-        </w:rPr>
-        <w:t xml:space="preserve">0, 0, 1, 0.5), </w:t>
-      </w:r>
-      <w:proofErr w:type="spellStart"/>
-      <w:proofErr w:type="gramStart"/>
-      <w:r>
-        <w:rPr>
-          <w:rFonts w:ascii="Times New Roman" w:eastAsia="Times New Roman" w:hAnsi="Times New Roman" w:cs="Times New Roman"/>
-        </w:rPr>
-        <w:t>rgb</w:t>
-      </w:r>
-      <w:proofErr w:type="spellEnd"/>
-      <w:r>
-        <w:rPr>
-          <w:rFonts w:ascii="Times New Roman" w:eastAsia="Times New Roman" w:hAnsi="Times New Roman" w:cs="Times New Roman"/>
-        </w:rPr>
-        <w:t>(</w:t>
-      </w:r>
-      <w:proofErr w:type="gramEnd"/>
-      <w:r>
-        <w:rPr>
-          <w:rFonts w:ascii="Times New Roman" w:eastAsia="Times New Roman" w:hAnsi="Times New Roman" w:cs="Times New Roman"/>
-        </w:rPr>
-        <w:t>1, 0, 0, 0.5)))</w:t>
+        <w:t>(1, 0, 0, 0.5)))</w:t>
       </w:r>
     </w:p>
     <w:p>
@@ -6527,7 +6516,7 @@
 </file>
 
 <file path=word/endnotes.xml><?xml version="1.0" encoding="utf-8"?>
-<w:endnotes xmlns:wpc="http://schemas.microsoft.com/office/word/2010/wordprocessingCanvas" xmlns:cx="http://schemas.microsoft.com/office/drawing/2014/chartex" xmlns:cx1="http://schemas.microsoft.com/office/drawing/2015/9/8/chartex" xmlns:cx2="http://schemas.microsoft.com/office/drawing/2015/10/21/chartex" xmlns:cx3="http://schemas.microsoft.com/office/drawing/2016/5/9/chartex" xmlns:cx4="http://schemas.microsoft.com/office/drawing/2016/5/10/chartex" xmlns:cx5="http://schemas.microsoft.com/office/drawing/2016/5/11/chartex" xmlns:cx6="http://schemas.microsoft.com/office/drawing/2016/5/12/chartex" xmlns:cx7="http://schemas.microsoft.com/office/drawing/2016/5/13/chartex" xmlns:cx8="http://schemas.microsoft.com/office/drawing/2016/5/14/chartex" xmlns:mc="http://schemas.openxmlformats.org/markup-compatibility/2006" xmlns:aink="http://schemas.microsoft.com/office/drawing/2016/ink" xmlns:am3d="http://schemas.microsoft.com/office/drawing/2017/model3d" xmlns:o="urn:schemas-microsoft-com:office:office" xmlns:oel="http://schemas.microsoft.com/office/2019/extlst" xmlns:r="http://schemas.openxmlformats.org/officeDocument/2006/relationships" xmlns:m="http://schemas.openxmlformats.org/officeDocument/2006/math" xmlns:v="urn:schemas-microsoft-com:vml" xmlns:wp14="http://schemas.microsoft.com/office/word/2010/wordprocessingDrawing" xmlns:wp="http://schemas.openxmlformats.org/drawingml/2006/wordprocessingDrawing" xmlns:w10="urn:schemas-microsoft-com:office:word" xmlns:w="http://schemas.openxmlformats.org/wordprocessingml/2006/main" xmlns:w14="http://schemas.microsoft.com/office/word/2010/wordml" xmlns:w15="http://schemas.microsoft.com/office/word/2012/wordml" xmlns:w16cex="http://schemas.microsoft.com/office/word/2018/wordml/cex" xmlns:w16cid="http://schemas.microsoft.com/office/word/2016/wordml/cid" xmlns:w16="http://schemas.microsoft.com/office/word/2018/wordml" xmlns:w16du="http://schemas.microsoft.com/office/word/2023/wordml/word16du" xmlns:w16sdtdh="http://schemas.microsoft.com/office/word/2020/wordml/sdtdatahash" xmlns:w16sdtfl="http://schemas.microsoft.com/office/word/2024/wordml/sdtformatlock" xmlns:w16se="http://schemas.microsoft.com/office/word/2015/wordml/symex" xmlns:wpg="http://schemas.microsoft.com/office/word/2010/wordprocessingGroup" xmlns:wpi="http://schemas.microsoft.com/office/word/2010/wordprocessingInk" xmlns:wne="http://schemas.microsoft.com/office/word/2006/wordml" xmlns:wps="http://schemas.microsoft.com/office/word/2010/wordprocessingShape" mc:Ignorable="w14 w15 w16se w16cid w16 w16cex w16sdtdh w16sdtfl w16du wp14">
+<w:endnotes xmlns:wpc="http://schemas.microsoft.com/office/word/2010/wordprocessingCanvas" xmlns:cx="http://schemas.microsoft.com/office/drawing/2014/chartex" xmlns:mc="http://schemas.openxmlformats.org/markup-compatibility/2006" xmlns:o="urn:schemas-microsoft-com:office:office" xmlns:r="http://schemas.openxmlformats.org/officeDocument/2006/relationships" xmlns:m="http://schemas.openxmlformats.org/officeDocument/2006/math" xmlns:v="urn:schemas-microsoft-com:vml" xmlns:wp14="http://schemas.microsoft.com/office/word/2010/wordprocessingDrawing" xmlns:wp="http://schemas.openxmlformats.org/drawingml/2006/wordprocessingDrawing" xmlns:w10="urn:schemas-microsoft-com:office:word" xmlns:w="http://schemas.openxmlformats.org/wordprocessingml/2006/main" xmlns:w14="http://schemas.microsoft.com/office/word/2010/wordml" xmlns:w15="http://schemas.microsoft.com/office/word/2012/wordml" xmlns:w16se="http://schemas.microsoft.com/office/word/2015/wordml/symex" xmlns:wpg="http://schemas.microsoft.com/office/word/2010/wordprocessingGroup" xmlns:wpi="http://schemas.microsoft.com/office/word/2010/wordprocessingInk" xmlns:wne="http://schemas.microsoft.com/office/word/2006/wordml" xmlns:wps="http://schemas.microsoft.com/office/word/2010/wordprocessingShape" mc:Ignorable="w14 w15 w16se wp14">
   <w:endnote w:type="separator" w:id="-1">
     <w:p>
       <w:r>
@@ -6549,7 +6538,7 @@
 </file>
 
 <file path=word/footer1.xml><?xml version="1.0" encoding="utf-8"?>
-<w:ftr xmlns:wpc="http://schemas.microsoft.com/office/word/2010/wordprocessingCanvas" xmlns:cx="http://schemas.microsoft.com/office/drawing/2014/chartex" xmlns:cx1="http://schemas.microsoft.com/office/drawing/2015/9/8/chartex" xmlns:cx2="http://schemas.microsoft.com/office/drawing/2015/10/21/chartex" xmlns:cx3="http://schemas.microsoft.com/office/drawing/2016/5/9/chartex" xmlns:cx4="http://schemas.microsoft.com/office/drawing/2016/5/10/chartex" xmlns:cx5="http://schemas.microsoft.com/office/drawing/2016/5/11/chartex" xmlns:cx6="http://schemas.microsoft.com/office/drawing/2016/5/12/chartex" xmlns:cx7="http://schemas.microsoft.com/office/drawing/2016/5/13/chartex" xmlns:cx8="http://schemas.microsoft.com/office/drawing/2016/5/14/chartex" xmlns:mc="http://schemas.openxmlformats.org/markup-compatibility/2006" xmlns:aink="http://schemas.microsoft.com/office/drawing/2016/ink" xmlns:am3d="http://schemas.microsoft.com/office/drawing/2017/model3d" xmlns:o="urn:schemas-microsoft-com:office:office" xmlns:oel="http://schemas.microsoft.com/office/2019/extlst" xmlns:r="http://schemas.openxmlformats.org/officeDocument/2006/relationships" xmlns:m="http://schemas.openxmlformats.org/officeDocument/2006/math" xmlns:v="urn:schemas-microsoft-com:vml" xmlns:wp14="http://schemas.microsoft.com/office/word/2010/wordprocessingDrawing" xmlns:wp="http://schemas.openxmlformats.org/drawingml/2006/wordprocessingDrawing" xmlns:w10="urn:schemas-microsoft-com:office:word" xmlns:w="http://schemas.openxmlformats.org/wordprocessingml/2006/main" xmlns:w14="http://schemas.microsoft.com/office/word/2010/wordml" xmlns:w15="http://schemas.microsoft.com/office/word/2012/wordml" xmlns:w16cex="http://schemas.microsoft.com/office/word/2018/wordml/cex" xmlns:w16cid="http://schemas.microsoft.com/office/word/2016/wordml/cid" xmlns:w16="http://schemas.microsoft.com/office/word/2018/wordml" xmlns:w16du="http://schemas.microsoft.com/office/word/2023/wordml/word16du" xmlns:w16sdtdh="http://schemas.microsoft.com/office/word/2020/wordml/sdtdatahash" xmlns:w16sdtfl="http://schemas.microsoft.com/office/word/2024/wordml/sdtformatlock" xmlns:w16se="http://schemas.microsoft.com/office/word/2015/wordml/symex" xmlns:wpg="http://schemas.microsoft.com/office/word/2010/wordprocessingGroup" xmlns:wpi="http://schemas.microsoft.com/office/word/2010/wordprocessingInk" xmlns:wne="http://schemas.microsoft.com/office/word/2006/wordml" xmlns:wps="http://schemas.microsoft.com/office/word/2010/wordprocessingShape" mc:Ignorable="w14 w15 w16se w16cid w16 w16cex w16sdtdh w16sdtfl w16du wp14">
+<w:ftr xmlns:wpc="http://schemas.microsoft.com/office/word/2010/wordprocessingCanvas" xmlns:cx="http://schemas.microsoft.com/office/drawing/2014/chartex" xmlns:mc="http://schemas.openxmlformats.org/markup-compatibility/2006" xmlns:o="urn:schemas-microsoft-com:office:office" xmlns:r="http://schemas.openxmlformats.org/officeDocument/2006/relationships" xmlns:m="http://schemas.openxmlformats.org/officeDocument/2006/math" xmlns:v="urn:schemas-microsoft-com:vml" xmlns:wp14="http://schemas.microsoft.com/office/word/2010/wordprocessingDrawing" xmlns:wp="http://schemas.openxmlformats.org/drawingml/2006/wordprocessingDrawing" xmlns:w10="urn:schemas-microsoft-com:office:word" xmlns:w="http://schemas.openxmlformats.org/wordprocessingml/2006/main" xmlns:w14="http://schemas.microsoft.com/office/word/2010/wordml" xmlns:w15="http://schemas.microsoft.com/office/word/2012/wordml" xmlns:w16se="http://schemas.microsoft.com/office/word/2015/wordml/symex" xmlns:wpg="http://schemas.microsoft.com/office/word/2010/wordprocessingGroup" xmlns:wpi="http://schemas.microsoft.com/office/word/2010/wordprocessingInk" xmlns:wne="http://schemas.microsoft.com/office/word/2006/wordml" xmlns:wps="http://schemas.microsoft.com/office/word/2010/wordprocessingShape" mc:Ignorable="w14 w15 w16se wp14">
   <w:sdt>
     <w:sdtPr>
       <w:rPr>
@@ -6561,6 +6550,11 @@
         <w:docPartUnique/>
       </w:docPartObj>
     </w:sdtPr>
+    <w:sdtEndPr>
+      <w:rPr>
+        <w:rStyle w:val="PageNumber"/>
+      </w:rPr>
+    </w:sdtEndPr>
     <w:sdtContent>
       <w:p>
         <w:pPr>
@@ -6601,7 +6595,7 @@
 </file>
 
 <file path=word/footer2.xml><?xml version="1.0" encoding="utf-8"?>
-<w:ftr xmlns:wpc="http://schemas.microsoft.com/office/word/2010/wordprocessingCanvas" xmlns:cx="http://schemas.microsoft.com/office/drawing/2014/chartex" xmlns:cx1="http://schemas.microsoft.com/office/drawing/2015/9/8/chartex" xmlns:cx2="http://schemas.microsoft.com/office/drawing/2015/10/21/chartex" xmlns:cx3="http://schemas.microsoft.com/office/drawing/2016/5/9/chartex" xmlns:cx4="http://schemas.microsoft.com/office/drawing/2016/5/10/chartex" xmlns:cx5="http://schemas.microsoft.com/office/drawing/2016/5/11/chartex" xmlns:cx6="http://schemas.microsoft.com/office/drawing/2016/5/12/chartex" xmlns:cx7="http://schemas.microsoft.com/office/drawing/2016/5/13/chartex" xmlns:cx8="http://schemas.microsoft.com/office/drawing/2016/5/14/chartex" xmlns:mc="http://schemas.openxmlformats.org/markup-compatibility/2006" xmlns:aink="http://schemas.microsoft.com/office/drawing/2016/ink" xmlns:am3d="http://schemas.microsoft.com/office/drawing/2017/model3d" xmlns:o="urn:schemas-microsoft-com:office:office" xmlns:oel="http://schemas.microsoft.com/office/2019/extlst" xmlns:r="http://schemas.openxmlformats.org/officeDocument/2006/relationships" xmlns:m="http://schemas.openxmlformats.org/officeDocument/2006/math" xmlns:v="urn:schemas-microsoft-com:vml" xmlns:wp14="http://schemas.microsoft.com/office/word/2010/wordprocessingDrawing" xmlns:wp="http://schemas.openxmlformats.org/drawingml/2006/wordprocessingDrawing" xmlns:w10="urn:schemas-microsoft-com:office:word" xmlns:w="http://schemas.openxmlformats.org/wordprocessingml/2006/main" xmlns:w14="http://schemas.microsoft.com/office/word/2010/wordml" xmlns:w15="http://schemas.microsoft.com/office/word/2012/wordml" xmlns:w16cex="http://schemas.microsoft.com/office/word/2018/wordml/cex" xmlns:w16cid="http://schemas.microsoft.com/office/word/2016/wordml/cid" xmlns:w16="http://schemas.microsoft.com/office/word/2018/wordml" xmlns:w16du="http://schemas.microsoft.com/office/word/2023/wordml/word16du" xmlns:w16sdtdh="http://schemas.microsoft.com/office/word/2020/wordml/sdtdatahash" xmlns:w16sdtfl="http://schemas.microsoft.com/office/word/2024/wordml/sdtformatlock" xmlns:w16se="http://schemas.microsoft.com/office/word/2015/wordml/symex" xmlns:wpg="http://schemas.microsoft.com/office/word/2010/wordprocessingGroup" xmlns:wpi="http://schemas.microsoft.com/office/word/2010/wordprocessingInk" xmlns:wne="http://schemas.microsoft.com/office/word/2006/wordml" xmlns:wps="http://schemas.microsoft.com/office/word/2010/wordprocessingShape" mc:Ignorable="w14 w15 w16se w16cid w16 w16cex w16sdtdh w16sdtfl w16du wp14">
+<w:ftr xmlns:wpc="http://schemas.microsoft.com/office/word/2010/wordprocessingCanvas" xmlns:cx="http://schemas.microsoft.com/office/drawing/2014/chartex" xmlns:mc="http://schemas.openxmlformats.org/markup-compatibility/2006" xmlns:o="urn:schemas-microsoft-com:office:office" xmlns:r="http://schemas.openxmlformats.org/officeDocument/2006/relationships" xmlns:m="http://schemas.openxmlformats.org/officeDocument/2006/math" xmlns:v="urn:schemas-microsoft-com:vml" xmlns:wp14="http://schemas.microsoft.com/office/word/2010/wordprocessingDrawing" xmlns:wp="http://schemas.openxmlformats.org/drawingml/2006/wordprocessingDrawing" xmlns:w10="urn:schemas-microsoft-com:office:word" xmlns:w="http://schemas.openxmlformats.org/wordprocessingml/2006/main" xmlns:w14="http://schemas.microsoft.com/office/word/2010/wordml" xmlns:w15="http://schemas.microsoft.com/office/word/2012/wordml" xmlns:w16se="http://schemas.microsoft.com/office/word/2015/wordml/symex" xmlns:wpg="http://schemas.microsoft.com/office/word/2010/wordprocessingGroup" xmlns:wpi="http://schemas.microsoft.com/office/word/2010/wordprocessingInk" xmlns:wne="http://schemas.microsoft.com/office/word/2006/wordml" xmlns:wps="http://schemas.microsoft.com/office/word/2010/wordprocessingShape" mc:Ignorable="w14 w15 w16se wp14">
   <w:sdt>
     <w:sdtPr>
       <w:rPr>
@@ -6613,6 +6607,11 @@
         <w:docPartUnique/>
       </w:docPartObj>
     </w:sdtPr>
+    <w:sdtEndPr>
+      <w:rPr>
+        <w:rStyle w:val="PageNumber"/>
+      </w:rPr>
+    </w:sdtEndPr>
     <w:sdtContent>
       <w:p>
         <w:pPr>
@@ -6645,7 +6644,7 @@
             <w:rStyle w:val="PageNumber"/>
             <w:noProof/>
           </w:rPr>
-          <w:t>7</w:t>
+          <w:t>8</w:t>
         </w:r>
         <w:r>
           <w:rPr>
@@ -6666,7 +6665,7 @@
 </file>
 
 <file path=word/footnotes.xml><?xml version="1.0" encoding="utf-8"?>
-<w:footnotes xmlns:wpc="http://schemas.microsoft.com/office/word/2010/wordprocessingCanvas" xmlns:cx="http://schemas.microsoft.com/office/drawing/2014/chartex" xmlns:cx1="http://schemas.microsoft.com/office/drawing/2015/9/8/chartex" xmlns:cx2="http://schemas.microsoft.com/office/drawing/2015/10/21/chartex" xmlns:cx3="http://schemas.microsoft.com/office/drawing/2016/5/9/chartex" xmlns:cx4="http://schemas.microsoft.com/office/drawing/2016/5/10/chartex" xmlns:cx5="http://schemas.microsoft.com/office/drawing/2016/5/11/chartex" xmlns:cx6="http://schemas.microsoft.com/office/drawing/2016/5/12/chartex" xmlns:cx7="http://schemas.microsoft.com/office/drawing/2016/5/13/chartex" xmlns:cx8="http://schemas.microsoft.com/office/drawing/2016/5/14/chartex" xmlns:mc="http://schemas.openxmlformats.org/markup-compatibility/2006" xmlns:aink="http://schemas.microsoft.com/office/drawing/2016/ink" xmlns:am3d="http://schemas.microsoft.com/office/drawing/2017/model3d" xmlns:o="urn:schemas-microsoft-com:office:office" xmlns:oel="http://schemas.microsoft.com/office/2019/extlst" xmlns:r="http://schemas.openxmlformats.org/officeDocument/2006/relationships" xmlns:m="http://schemas.openxmlformats.org/officeDocument/2006/math" xmlns:v="urn:schemas-microsoft-com:vml" xmlns:wp14="http://schemas.microsoft.com/office/word/2010/wordprocessingDrawing" xmlns:wp="http://schemas.openxmlformats.org/drawingml/2006/wordprocessingDrawing" xmlns:w10="urn:schemas-microsoft-com:office:word" xmlns:w="http://schemas.openxmlformats.org/wordprocessingml/2006/main" xmlns:w14="http://schemas.microsoft.com/office/word/2010/wordml" xmlns:w15="http://schemas.microsoft.com/office/word/2012/wordml" xmlns:w16cex="http://schemas.microsoft.com/office/word/2018/wordml/cex" xmlns:w16cid="http://schemas.microsoft.com/office/word/2016/wordml/cid" xmlns:w16="http://schemas.microsoft.com/office/word/2018/wordml" xmlns:w16du="http://schemas.microsoft.com/office/word/2023/wordml/word16du" xmlns:w16sdtdh="http://schemas.microsoft.com/office/word/2020/wordml/sdtdatahash" xmlns:w16sdtfl="http://schemas.microsoft.com/office/word/2024/wordml/sdtformatlock" xmlns:w16se="http://schemas.microsoft.com/office/word/2015/wordml/symex" xmlns:wpg="http://schemas.microsoft.com/office/word/2010/wordprocessingGroup" xmlns:wpi="http://schemas.microsoft.com/office/word/2010/wordprocessingInk" xmlns:wne="http://schemas.microsoft.com/office/word/2006/wordml" xmlns:wps="http://schemas.microsoft.com/office/word/2010/wordprocessingShape" mc:Ignorable="w14 w15 w16se w16cid w16 w16cex w16sdtdh w16sdtfl w16du wp14">
+<w:footnotes xmlns:wpc="http://schemas.microsoft.com/office/word/2010/wordprocessingCanvas" xmlns:cx="http://schemas.microsoft.com/office/drawing/2014/chartex" xmlns:mc="http://schemas.openxmlformats.org/markup-compatibility/2006" xmlns:o="urn:schemas-microsoft-com:office:office" xmlns:r="http://schemas.openxmlformats.org/officeDocument/2006/relationships" xmlns:m="http://schemas.openxmlformats.org/officeDocument/2006/math" xmlns:v="urn:schemas-microsoft-com:vml" xmlns:wp14="http://schemas.microsoft.com/office/word/2010/wordprocessingDrawing" xmlns:wp="http://schemas.openxmlformats.org/drawingml/2006/wordprocessingDrawing" xmlns:w10="urn:schemas-microsoft-com:office:word" xmlns:w="http://schemas.openxmlformats.org/wordprocessingml/2006/main" xmlns:w14="http://schemas.microsoft.com/office/word/2010/wordml" xmlns:w15="http://schemas.microsoft.com/office/word/2012/wordml" xmlns:w16se="http://schemas.microsoft.com/office/word/2015/wordml/symex" xmlns:wpg="http://schemas.microsoft.com/office/word/2010/wordprocessingGroup" xmlns:wpi="http://schemas.microsoft.com/office/word/2010/wordprocessingInk" xmlns:wne="http://schemas.microsoft.com/office/word/2006/wordml" xmlns:wps="http://schemas.microsoft.com/office/word/2010/wordprocessingShape" mc:Ignorable="w14 w15 w16se wp14">
   <w:footnote w:type="separator" w:id="-1">
     <w:p>
       <w:r>
@@ -6696,7 +6695,7 @@
 </file>
 
 <file path=word/numbering.xml><?xml version="1.0" encoding="utf-8"?>
-<w:numbering xmlns:wpc="http://schemas.microsoft.com/office/word/2010/wordprocessingCanvas" xmlns:cx="http://schemas.microsoft.com/office/drawing/2014/chartex" xmlns:cx1="http://schemas.microsoft.com/office/drawing/2015/9/8/chartex" xmlns:cx2="http://schemas.microsoft.com/office/drawing/2015/10/21/chartex" xmlns:cx3="http://schemas.microsoft.com/office/drawing/2016/5/9/chartex" xmlns:cx4="http://schemas.microsoft.com/office/drawing/2016/5/10/chartex" xmlns:cx5="http://schemas.microsoft.com/office/drawing/2016/5/11/chartex" xmlns:cx6="http://schemas.microsoft.com/office/drawing/2016/5/12/chartex" xmlns:cx7="http://schemas.microsoft.com/office/drawing/2016/5/13/chartex" xmlns:cx8="http://schemas.microsoft.com/office/drawing/2016/5/14/chartex" xmlns:mc="http://schemas.openxmlformats.org/markup-compatibility/2006" xmlns:aink="http://schemas.microsoft.com/office/drawing/2016/ink" xmlns:am3d="http://schemas.microsoft.com/office/drawing/2017/model3d" xmlns:o="urn:schemas-microsoft-com:office:office" xmlns:oel="http://schemas.microsoft.com/office/2019/extlst" xmlns:r="http://schemas.openxmlformats.org/officeDocument/2006/relationships" xmlns:m="http://schemas.openxmlformats.org/officeDocument/2006/math" xmlns:v="urn:schemas-microsoft-com:vml" xmlns:wp14="http://schemas.microsoft.com/office/word/2010/wordprocessingDrawing" xmlns:wp="http://schemas.openxmlformats.org/drawingml/2006/wordprocessingDrawing" xmlns:w10="urn:schemas-microsoft-com:office:word" xmlns:w="http://schemas.openxmlformats.org/wordprocessingml/2006/main" xmlns:w14="http://schemas.microsoft.com/office/word/2010/wordml" xmlns:w15="http://schemas.microsoft.com/office/word/2012/wordml" xmlns:w16cex="http://schemas.microsoft.com/office/word/2018/wordml/cex" xmlns:w16cid="http://schemas.microsoft.com/office/word/2016/wordml/cid" xmlns:w16="http://schemas.microsoft.com/office/word/2018/wordml" xmlns:w16du="http://schemas.microsoft.com/office/word/2023/wordml/word16du" xmlns:w16sdtdh="http://schemas.microsoft.com/office/word/2020/wordml/sdtdatahash" xmlns:w16sdtfl="http://schemas.microsoft.com/office/word/2024/wordml/sdtformatlock" xmlns:w16se="http://schemas.microsoft.com/office/word/2015/wordml/symex" xmlns:wpg="http://schemas.microsoft.com/office/word/2010/wordprocessingGroup" xmlns:wpi="http://schemas.microsoft.com/office/word/2010/wordprocessingInk" xmlns:wne="http://schemas.microsoft.com/office/word/2006/wordml" xmlns:wps="http://schemas.microsoft.com/office/word/2010/wordprocessingShape" mc:Ignorable="w14 w15 w16se w16cid w16 w16cex w16sdtdh w16sdtfl w16du wp14">
+<w:numbering xmlns:wpc="http://schemas.microsoft.com/office/word/2010/wordprocessingCanvas" xmlns:cx="http://schemas.microsoft.com/office/drawing/2014/chartex" xmlns:mc="http://schemas.openxmlformats.org/markup-compatibility/2006" xmlns:o="urn:schemas-microsoft-com:office:office" xmlns:r="http://schemas.openxmlformats.org/officeDocument/2006/relationships" xmlns:m="http://schemas.openxmlformats.org/officeDocument/2006/math" xmlns:v="urn:schemas-microsoft-com:vml" xmlns:wp14="http://schemas.microsoft.com/office/word/2010/wordprocessingDrawing" xmlns:wp="http://schemas.openxmlformats.org/drawingml/2006/wordprocessingDrawing" xmlns:w10="urn:schemas-microsoft-com:office:word" xmlns:w="http://schemas.openxmlformats.org/wordprocessingml/2006/main" xmlns:w14="http://schemas.microsoft.com/office/word/2010/wordml" xmlns:w15="http://schemas.microsoft.com/office/word/2012/wordml" xmlns:w16se="http://schemas.microsoft.com/office/word/2015/wordml/symex" xmlns:wpg="http://schemas.microsoft.com/office/word/2010/wordprocessingGroup" xmlns:wpi="http://schemas.microsoft.com/office/word/2010/wordprocessingInk" xmlns:wne="http://schemas.microsoft.com/office/word/2006/wordml" xmlns:wps="http://schemas.microsoft.com/office/word/2010/wordprocessingShape" mc:Ignorable="w14 w15 w16se wp14">
   <w:abstractNum w:abstractNumId="0" w15:restartNumberingAfterBreak="0">
     <w:nsid w:val="03867835"/>
     <w:multiLevelType w:val="hybridMultilevel"/>
@@ -10780,128 +10779,128 @@
       </w:rPr>
     </w:lvl>
   </w:abstractNum>
-  <w:num w:numId="1" w16cid:durableId="799153128">
+  <w:num w:numId="1">
     <w:abstractNumId w:val="33"/>
   </w:num>
-  <w:num w:numId="2" w16cid:durableId="237056610">
+  <w:num w:numId="2">
     <w:abstractNumId w:val="0"/>
   </w:num>
-  <w:num w:numId="3" w16cid:durableId="1304845252">
+  <w:num w:numId="3">
     <w:abstractNumId w:val="10"/>
   </w:num>
-  <w:num w:numId="4" w16cid:durableId="595291608">
+  <w:num w:numId="4">
     <w:abstractNumId w:val="34"/>
   </w:num>
-  <w:num w:numId="5" w16cid:durableId="1196695232">
+  <w:num w:numId="5">
     <w:abstractNumId w:val="21"/>
   </w:num>
-  <w:num w:numId="6" w16cid:durableId="869680691">
+  <w:num w:numId="6">
     <w:abstractNumId w:val="12"/>
   </w:num>
-  <w:num w:numId="7" w16cid:durableId="706028735">
+  <w:num w:numId="7">
     <w:abstractNumId w:val="36"/>
   </w:num>
-  <w:num w:numId="8" w16cid:durableId="1054282165">
+  <w:num w:numId="8">
     <w:abstractNumId w:val="22"/>
   </w:num>
-  <w:num w:numId="9" w16cid:durableId="1483233035">
+  <w:num w:numId="9">
     <w:abstractNumId w:val="29"/>
   </w:num>
-  <w:num w:numId="10" w16cid:durableId="2058357617">
+  <w:num w:numId="10">
     <w:abstractNumId w:val="9"/>
   </w:num>
-  <w:num w:numId="11" w16cid:durableId="1491363428">
+  <w:num w:numId="11">
     <w:abstractNumId w:val="26"/>
   </w:num>
-  <w:num w:numId="12" w16cid:durableId="1643080418">
+  <w:num w:numId="12">
     <w:abstractNumId w:val="6"/>
   </w:num>
-  <w:num w:numId="13" w16cid:durableId="249199772">
+  <w:num w:numId="13">
     <w:abstractNumId w:val="19"/>
   </w:num>
-  <w:num w:numId="14" w16cid:durableId="180093173">
+  <w:num w:numId="14">
     <w:abstractNumId w:val="13"/>
   </w:num>
-  <w:num w:numId="15" w16cid:durableId="1359234465">
+  <w:num w:numId="15">
     <w:abstractNumId w:val="16"/>
   </w:num>
-  <w:num w:numId="16" w16cid:durableId="625043117">
+  <w:num w:numId="16">
     <w:abstractNumId w:val="18"/>
   </w:num>
-  <w:num w:numId="17" w16cid:durableId="1532113910">
+  <w:num w:numId="17">
     <w:abstractNumId w:val="8"/>
   </w:num>
-  <w:num w:numId="18" w16cid:durableId="1324234266">
+  <w:num w:numId="18">
     <w:abstractNumId w:val="1"/>
   </w:num>
-  <w:num w:numId="19" w16cid:durableId="419107401">
+  <w:num w:numId="19">
     <w:abstractNumId w:val="20"/>
   </w:num>
-  <w:num w:numId="20" w16cid:durableId="1562137928">
+  <w:num w:numId="20">
     <w:abstractNumId w:val="11"/>
   </w:num>
-  <w:num w:numId="21" w16cid:durableId="2026903553">
+  <w:num w:numId="21">
     <w:abstractNumId w:val="15"/>
   </w:num>
-  <w:num w:numId="22" w16cid:durableId="1857622278">
+  <w:num w:numId="22">
     <w:abstractNumId w:val="4"/>
   </w:num>
-  <w:num w:numId="23" w16cid:durableId="65299020">
+  <w:num w:numId="23">
     <w:abstractNumId w:val="23"/>
   </w:num>
-  <w:num w:numId="24" w16cid:durableId="2037121679">
+  <w:num w:numId="24">
     <w:abstractNumId w:val="25"/>
   </w:num>
-  <w:num w:numId="25" w16cid:durableId="195849259">
+  <w:num w:numId="25">
     <w:abstractNumId w:val="30"/>
   </w:num>
-  <w:num w:numId="26" w16cid:durableId="93595433">
+  <w:num w:numId="26">
     <w:abstractNumId w:val="2"/>
   </w:num>
-  <w:num w:numId="27" w16cid:durableId="1925915924">
+  <w:num w:numId="27">
     <w:abstractNumId w:val="14"/>
   </w:num>
-  <w:num w:numId="28" w16cid:durableId="309869038">
+  <w:num w:numId="28">
     <w:abstractNumId w:val="31"/>
   </w:num>
-  <w:num w:numId="29" w16cid:durableId="316803998">
+  <w:num w:numId="29">
     <w:abstractNumId w:val="38"/>
   </w:num>
-  <w:num w:numId="30" w16cid:durableId="1987976052">
+  <w:num w:numId="30">
     <w:abstractNumId w:val="35"/>
   </w:num>
-  <w:num w:numId="31" w16cid:durableId="301080642">
+  <w:num w:numId="31">
     <w:abstractNumId w:val="24"/>
   </w:num>
-  <w:num w:numId="32" w16cid:durableId="1771730235">
+  <w:num w:numId="32">
     <w:abstractNumId w:val="37"/>
   </w:num>
-  <w:num w:numId="33" w16cid:durableId="736514278">
+  <w:num w:numId="33">
     <w:abstractNumId w:val="3"/>
   </w:num>
-  <w:num w:numId="34" w16cid:durableId="329601282">
+  <w:num w:numId="34">
     <w:abstractNumId w:val="5"/>
   </w:num>
-  <w:num w:numId="35" w16cid:durableId="817652614">
+  <w:num w:numId="35">
     <w:abstractNumId w:val="7"/>
   </w:num>
-  <w:num w:numId="36" w16cid:durableId="1996955771">
+  <w:num w:numId="36">
     <w:abstractNumId w:val="28"/>
   </w:num>
-  <w:num w:numId="37" w16cid:durableId="1901092471">
+  <w:num w:numId="37">
     <w:abstractNumId w:val="32"/>
   </w:num>
-  <w:num w:numId="38" w16cid:durableId="2010013740">
+  <w:num w:numId="38">
     <w:abstractNumId w:val="27"/>
   </w:num>
-  <w:num w:numId="39" w16cid:durableId="1685549721">
+  <w:num w:numId="39">
     <w:abstractNumId w:val="17"/>
   </w:num>
 </w:numbering>
 </file>
 
 <file path=word/styles.xml><?xml version="1.0" encoding="utf-8"?>
-<w:styles xmlns:mc="http://schemas.openxmlformats.org/markup-compatibility/2006" xmlns:r="http://schemas.openxmlformats.org/officeDocument/2006/relationships" xmlns:w="http://schemas.openxmlformats.org/wordprocessingml/2006/main" xmlns:w14="http://schemas.microsoft.com/office/word/2010/wordml" xmlns:w15="http://schemas.microsoft.com/office/word/2012/wordml" xmlns:w16cex="http://schemas.microsoft.com/office/word/2018/wordml/cex" xmlns:w16cid="http://schemas.microsoft.com/office/word/2016/wordml/cid" xmlns:w16="http://schemas.microsoft.com/office/word/2018/wordml" xmlns:w16du="http://schemas.microsoft.com/office/word/2023/wordml/word16du" xmlns:w16sdtdh="http://schemas.microsoft.com/office/word/2020/wordml/sdtdatahash" xmlns:w16sdtfl="http://schemas.microsoft.com/office/word/2024/wordml/sdtformatlock" xmlns:w16se="http://schemas.microsoft.com/office/word/2015/wordml/symex" mc:Ignorable="w14 w15 w16se w16cid w16 w16cex w16sdtdh w16sdtfl w16du">
+<w:styles xmlns:mc="http://schemas.openxmlformats.org/markup-compatibility/2006" xmlns:r="http://schemas.openxmlformats.org/officeDocument/2006/relationships" xmlns:w="http://schemas.openxmlformats.org/wordprocessingml/2006/main" xmlns:w14="http://schemas.microsoft.com/office/word/2010/wordml" xmlns:w15="http://schemas.microsoft.com/office/word/2012/wordml" xmlns:w16se="http://schemas.microsoft.com/office/word/2015/wordml/symex" mc:Ignorable="w14 w15 w16se">
   <w:docDefaults>
     <w:rPrDefault>
       <w:rPr>
@@ -10915,7 +10914,7 @@
     </w:rPrDefault>
     <w:pPrDefault/>
   </w:docDefaults>
-  <w:latentStyles w:defLockedState="0" w:defUIPriority="99" w:defSemiHidden="0" w:defUnhideWhenUsed="0" w:defQFormat="0" w:count="376">
+  <w:latentStyles w:defLockedState="0" w:defUIPriority="99" w:defSemiHidden="0" w:defUnhideWhenUsed="0" w:defQFormat="0" w:count="371">
     <w:lsdException w:name="Normal" w:uiPriority="0" w:qFormat="1"/>
     <w:lsdException w:name="heading 1" w:uiPriority="9" w:qFormat="1"/>
     <w:lsdException w:name="heading 2" w:semiHidden="1" w:uiPriority="9" w:unhideWhenUsed="1" w:qFormat="1"/>
@@ -11287,11 +11286,6 @@
     <w:lsdException w:name="List Table 5 Dark Accent 6" w:uiPriority="50"/>
     <w:lsdException w:name="List Table 6 Colorful Accent 6" w:uiPriority="51"/>
     <w:lsdException w:name="List Table 7 Colorful Accent 6" w:uiPriority="52"/>
-    <w:lsdException w:name="Mention" w:semiHidden="1" w:unhideWhenUsed="1"/>
-    <w:lsdException w:name="Smart Hyperlink" w:semiHidden="1" w:unhideWhenUsed="1"/>
-    <w:lsdException w:name="Hashtag" w:semiHidden="1" w:unhideWhenUsed="1"/>
-    <w:lsdException w:name="Unresolved Mention" w:semiHidden="1" w:unhideWhenUsed="1"/>
-    <w:lsdException w:name="Smart Link" w:semiHidden="1" w:unhideWhenUsed="1"/>
   </w:latentStyles>
   <w:style w:type="paragraph" w:default="1" w:styleId="Normal">
     <w:name w:val="Normal"/>

</xml_diff>

<commit_message>
Interpretation of Results are well explained
</commit_message>
<xml_diff>
--- a/7COM1079_Final report.docx
+++ b/7COM1079_Final report.docx
@@ -4732,17 +4732,7 @@
           <w:lang w:val="en"/>
         </w:rPr>
         <w:noBreakHyphen/>
-        <w:t>celebrities can perform equally well in practice</w:t>
-      </w:r>
-      <w:bookmarkStart w:id="0" w:name="_GoBack"/>
-      <w:bookmarkEnd w:id="0"/>
-      <w:r>
-        <w:rPr>
-          <w:rFonts w:ascii="Times New Roman" w:hAnsi="Times New Roman" w:cs="Times New Roman"/>
-          <w:kern w:val="0"/>
-          <w:lang w:val="en"/>
-        </w:rPr>
-        <w:t>.</w:t>
+        <w:t>celebrities can perform equally well in practice.</w:t>
       </w:r>
     </w:p>
     <w:p>
@@ -4848,6 +4838,115 @@
     <w:p>
       <w:pPr>
         <w:pStyle w:val="ListParagraph"/>
+        <w:ind w:left="1440"/>
+        <w:rPr>
+          <w:rFonts w:ascii="Times New Roman" w:eastAsia="Times New Roman" w:hAnsi="Times New Roman" w:cs="Times New Roman"/>
+          <w:highlight w:val="yellow"/>
+        </w:rPr>
+      </w:pPr>
+      <w:r>
+        <w:rPr>
+          <w:rFonts w:ascii="Times New Roman" w:hAnsi="Times New Roman" w:cs="Times New Roman"/>
+          <w:kern w:val="0"/>
+          <w:lang w:val="en"/>
+        </w:rPr>
+        <w:t xml:space="preserve">The results </w:t>
+      </w:r>
+      <w:r>
+        <w:rPr>
+          <w:rFonts w:ascii="Times New Roman" w:hAnsi="Times New Roman" w:cs="Times New Roman"/>
+          <w:kern w:val="0"/>
+          <w:lang w:val="en"/>
+        </w:rPr>
+        <w:t>show</w:t>
+      </w:r>
+      <w:r>
+        <w:rPr>
+          <w:rFonts w:ascii="Times New Roman" w:hAnsi="Times New Roman" w:cs="Times New Roman"/>
+          <w:kern w:val="0"/>
+          <w:lang w:val="en"/>
+        </w:rPr>
+        <w:t xml:space="preserve"> that celebrity status do</w:t>
+      </w:r>
+      <w:r>
+        <w:rPr>
+          <w:rFonts w:ascii="Times New Roman" w:hAnsi="Times New Roman" w:cs="Times New Roman"/>
+          <w:kern w:val="0"/>
+          <w:lang w:val="en"/>
+        </w:rPr>
+        <w:t>es</w:t>
+      </w:r>
+      <w:r>
+        <w:rPr>
+          <w:rFonts w:ascii="Times New Roman" w:hAnsi="Times New Roman" w:cs="Times New Roman"/>
+          <w:kern w:val="0"/>
+          <w:lang w:val="en"/>
+        </w:rPr>
+        <w:t xml:space="preserve"> not necessarily lead to higher interaction on Instagram. While celebrities attract more audiences, their followers may interact with them less compared to audiences of non</w:t>
+      </w:r>
+      <w:r>
+        <w:rPr>
+          <w:rFonts w:ascii="Times New Roman" w:hAnsi="Times New Roman" w:cs="Times New Roman"/>
+          <w:kern w:val="0"/>
+          <w:lang w:val="en"/>
+        </w:rPr>
+        <w:noBreakHyphen/>
+        <w:t>celebrities who build stronger personal relation with their followers.</w:t>
+      </w:r>
+      <w:r>
+        <w:rPr>
+          <w:rFonts w:ascii="Times New Roman" w:hAnsi="Times New Roman" w:cs="Times New Roman"/>
+          <w:kern w:val="0"/>
+          <w:lang w:val="en"/>
+        </w:rPr>
+        <w:t xml:space="preserve"> </w:t>
+      </w:r>
+      <w:r>
+        <w:rPr>
+          <w:rFonts w:ascii="Times New Roman" w:hAnsi="Times New Roman" w:cs="Times New Roman"/>
+          <w:kern w:val="0"/>
+          <w:lang w:val="en"/>
+        </w:rPr>
+        <w:t xml:space="preserve">Therefore, brands should </w:t>
+      </w:r>
+      <w:r>
+        <w:rPr>
+          <w:rFonts w:ascii="Times New Roman" w:hAnsi="Times New Roman" w:cs="Times New Roman"/>
+          <w:kern w:val="0"/>
+          <w:lang w:val="en"/>
+        </w:rPr>
+        <w:t>prioritize</w:t>
+      </w:r>
+      <w:r>
+        <w:rPr>
+          <w:rFonts w:ascii="Times New Roman" w:hAnsi="Times New Roman" w:cs="Times New Roman"/>
+          <w:kern w:val="0"/>
+          <w:lang w:val="en"/>
+        </w:rPr>
+        <w:t xml:space="preserve"> </w:t>
+      </w:r>
+      <w:r>
+        <w:rPr>
+          <w:rFonts w:ascii="Times New Roman" w:hAnsi="Times New Roman" w:cs="Times New Roman"/>
+          <w:kern w:val="0"/>
+          <w:lang w:val="en"/>
+        </w:rPr>
+        <w:t>influencers with</w:t>
+      </w:r>
+      <w:r>
+        <w:rPr>
+          <w:rFonts w:ascii="Times New Roman" w:hAnsi="Times New Roman" w:cs="Times New Roman"/>
+          <w:kern w:val="0"/>
+          <w:lang w:val="en"/>
+        </w:rPr>
+        <w:t xml:space="preserve"> proven interaction levels rather than relying solely on follower count when selecting accounts for marketing, sponsorships, or promotional partnerships and other social activities.</w:t>
+      </w:r>
+      <w:bookmarkStart w:id="0" w:name="_GoBack"/>
+      <w:bookmarkEnd w:id="0"/>
+    </w:p>
+    <w:p>
+      <w:pPr>
+        <w:pStyle w:val="ListParagraph"/>
         <w:numPr>
           <w:ilvl w:val="1"/>
           <w:numId w:val="32"/>
@@ -5246,6 +5345,7 @@
         <w:rPr>
           <w:rFonts w:ascii="Times New Roman" w:eastAsia="Times New Roman" w:hAnsi="Times New Roman" w:cs="Times New Roman"/>
         </w:rPr>
+        <w:lastRenderedPageBreak/>
         <w:t>df$ER</w:t>
       </w:r>
       <w:proofErr w:type="spellEnd"/>
@@ -5529,7 +5629,6 @@
         <w:rPr>
           <w:rFonts w:ascii="Times New Roman" w:eastAsia="Times New Roman" w:hAnsi="Times New Roman" w:cs="Times New Roman"/>
         </w:rPr>
-        <w:lastRenderedPageBreak/>
         <w:t>#Boxplot</w:t>
       </w:r>
     </w:p>
@@ -6644,7 +6743,7 @@
             <w:rStyle w:val="PageNumber"/>
             <w:noProof/>
           </w:rPr>
-          <w:t>8</w:t>
+          <w:t>7</w:t>
         </w:r>
         <w:r>
           <w:rPr>

</xml_diff>

<commit_message>
Limitation explained and added references
</commit_message>
<xml_diff>
--- a/7COM1079_Final report.docx
+++ b/7COM1079_Final report.docx
@@ -4941,8 +4941,6 @@
         </w:rPr>
         <w:t xml:space="preserve"> proven interaction levels rather than relying solely on follower count when selecting accounts for marketing, sponsorships, or promotional partnerships and other social activities.</w:t>
       </w:r>
-      <w:bookmarkStart w:id="0" w:name="_GoBack"/>
-      <w:bookmarkEnd w:id="0"/>
     </w:p>
     <w:p>
       <w:pPr>
@@ -4979,6 +4977,21 @@
     </w:p>
     <w:p>
       <w:pPr>
+        <w:pStyle w:val="ListParagraph"/>
+        <w:ind w:left="1440"/>
+        <w:rPr>
+          <w:rFonts w:ascii="Times New Roman" w:eastAsia="Times New Roman" w:hAnsi="Times New Roman" w:cs="Times New Roman"/>
+        </w:rPr>
+      </w:pPr>
+      <w:r>
+        <w:rPr>
+          <w:rFonts w:ascii="Times New Roman" w:eastAsia="Times New Roman" w:hAnsi="Times New Roman" w:cs="Times New Roman"/>
+        </w:rPr>
+        <w:t>The dataset only shows 100 accounts and does not show details like how often people are posting or what sort of content they are sharing with their audience. That's why the analysis is limited, but in the future, we will use more data to enhance the result.</w:t>
+      </w:r>
+    </w:p>
+    <w:p>
+      <w:pPr>
         <w:ind w:left="1440"/>
         <w:rPr>
           <w:rFonts w:ascii="Times New Roman" w:eastAsia="Times New Roman" w:hAnsi="Times New Roman" w:cs="Times New Roman"/>
@@ -5082,6 +5095,219 @@
         </w:rPr>
         <w:t>Harvard (author, date) format.</w:t>
       </w:r>
+    </w:p>
+    <w:p>
+      <w:pPr>
+        <w:ind w:left="720"/>
+        <w:rPr>
+          <w:rFonts w:ascii="Times New Roman" w:eastAsia="Times New Roman" w:hAnsi="Times New Roman" w:cs="Times New Roman"/>
+        </w:rPr>
+      </w:pPr>
+    </w:p>
+    <w:p>
+      <w:pPr>
+        <w:pStyle w:val="ListParagraph"/>
+        <w:numPr>
+          <w:ilvl w:val="0"/>
+          <w:numId w:val="39"/>
+        </w:numPr>
+        <w:ind w:left="720"/>
+        <w:rPr>
+          <w:rFonts w:ascii="Times New Roman" w:hAnsi="Times New Roman" w:cs="Times New Roman"/>
+          <w:kern w:val="0"/>
+          <w:lang w:val="en"/>
+        </w:rPr>
+      </w:pPr>
+      <w:r>
+        <w:rPr>
+          <w:rFonts w:ascii="Times New Roman" w:hAnsi="Times New Roman" w:cs="Times New Roman"/>
+          <w:kern w:val="0"/>
+          <w:lang w:val="en"/>
+        </w:rPr>
+        <w:t xml:space="preserve">Ao, L., Bansal, R., </w:t>
+      </w:r>
+      <w:proofErr w:type="spellStart"/>
+      <w:r>
+        <w:rPr>
+          <w:rFonts w:ascii="Times New Roman" w:hAnsi="Times New Roman" w:cs="Times New Roman"/>
+          <w:kern w:val="0"/>
+          <w:lang w:val="en"/>
+        </w:rPr>
+        <w:t>Pruthi</w:t>
+      </w:r>
+      <w:proofErr w:type="spellEnd"/>
+      <w:r>
+        <w:rPr>
+          <w:rFonts w:ascii="Times New Roman" w:hAnsi="Times New Roman" w:cs="Times New Roman"/>
+          <w:kern w:val="0"/>
+          <w:lang w:val="en"/>
+        </w:rPr>
+        <w:t xml:space="preserve">, N. &amp; </w:t>
+      </w:r>
+      <w:proofErr w:type="spellStart"/>
+      <w:r>
+        <w:rPr>
+          <w:rFonts w:ascii="Times New Roman" w:hAnsi="Times New Roman" w:cs="Times New Roman"/>
+          <w:kern w:val="0"/>
+          <w:lang w:val="en"/>
+        </w:rPr>
+        <w:t>Khaskheli</w:t>
+      </w:r>
+      <w:proofErr w:type="spellEnd"/>
+      <w:r>
+        <w:rPr>
+          <w:rFonts w:ascii="Times New Roman" w:hAnsi="Times New Roman" w:cs="Times New Roman"/>
+          <w:kern w:val="0"/>
+          <w:lang w:val="en"/>
+        </w:rPr>
+        <w:t xml:space="preserve">, M.B. (2023) The influence of social media personas on engagement </w:t>
+      </w:r>
+      <w:proofErr w:type="spellStart"/>
+      <w:r>
+        <w:rPr>
+          <w:rFonts w:ascii="Times New Roman" w:hAnsi="Times New Roman" w:cs="Times New Roman"/>
+          <w:kern w:val="0"/>
+          <w:lang w:val="en"/>
+        </w:rPr>
+        <w:t>behaviour</w:t>
+      </w:r>
+      <w:proofErr w:type="spellEnd"/>
+      <w:r>
+        <w:rPr>
+          <w:rFonts w:ascii="Times New Roman" w:hAnsi="Times New Roman" w:cs="Times New Roman"/>
+          <w:kern w:val="0"/>
+          <w:lang w:val="en"/>
+        </w:rPr>
+        <w:t>: A systematic review. Journal of Digital Influence, 14(3), pp. 102–118.</w:t>
+      </w:r>
+      <w:bookmarkStart w:id="0" w:name="_GoBack"/>
+      <w:bookmarkEnd w:id="0"/>
+    </w:p>
+    <w:p>
+      <w:pPr>
+        <w:pStyle w:val="ListParagraph"/>
+        <w:rPr>
+          <w:rFonts w:ascii="Times New Roman" w:hAnsi="Times New Roman" w:cs="Times New Roman"/>
+          <w:kern w:val="0"/>
+          <w:lang w:val="en"/>
+        </w:rPr>
+      </w:pPr>
+    </w:p>
+    <w:p>
+      <w:pPr>
+        <w:rPr>
+          <w:rFonts w:ascii="Times New Roman" w:hAnsi="Times New Roman" w:cs="Times New Roman"/>
+          <w:kern w:val="0"/>
+          <w:lang w:val="en"/>
+        </w:rPr>
+      </w:pPr>
+    </w:p>
+    <w:p>
+      <w:pPr>
+        <w:pStyle w:val="ListParagraph"/>
+        <w:numPr>
+          <w:ilvl w:val="0"/>
+          <w:numId w:val="39"/>
+        </w:numPr>
+        <w:ind w:left="720"/>
+        <w:rPr>
+          <w:rFonts w:ascii="Times New Roman" w:hAnsi="Times New Roman" w:cs="Times New Roman"/>
+          <w:kern w:val="0"/>
+          <w:lang w:val="en"/>
+        </w:rPr>
+      </w:pPr>
+      <w:r>
+        <w:rPr>
+          <w:rFonts w:ascii="Times New Roman" w:hAnsi="Times New Roman" w:cs="Times New Roman"/>
+          <w:kern w:val="0"/>
+          <w:lang w:val="en"/>
+        </w:rPr>
+        <w:lastRenderedPageBreak/>
+        <w:t>Lee, J., Walter, N., Hayes, J.L. &amp; Golan, G. (2024) ‘Do Influencers Influence? A Meta</w:t>
+      </w:r>
+      <w:r>
+        <w:rPr>
+          <w:rFonts w:ascii="Times New Roman" w:hAnsi="Times New Roman" w:cs="Times New Roman"/>
+          <w:kern w:val="0"/>
+          <w:lang w:val="en"/>
+        </w:rPr>
+        <w:noBreakHyphen/>
+        <w:t xml:space="preserve">Analytic Comparison of Celebrities and Social Media Influencers Effects’, Social Media + Society, 10(3). </w:t>
+      </w:r>
+      <w:proofErr w:type="spellStart"/>
+      <w:r>
+        <w:rPr>
+          <w:rFonts w:ascii="Times New Roman" w:hAnsi="Times New Roman" w:cs="Times New Roman"/>
+          <w:kern w:val="0"/>
+          <w:lang w:val="en"/>
+        </w:rPr>
+        <w:t>doi</w:t>
+      </w:r>
+      <w:proofErr w:type="spellEnd"/>
+      <w:r>
+        <w:rPr>
+          <w:rFonts w:ascii="Times New Roman" w:hAnsi="Times New Roman" w:cs="Times New Roman"/>
+          <w:kern w:val="0"/>
+          <w:lang w:val="en"/>
+        </w:rPr>
+        <w:t>: 10.1177/20563051241269269.</w:t>
+      </w:r>
+    </w:p>
+    <w:p>
+      <w:pPr>
+        <w:rPr>
+          <w:rFonts w:ascii="Times New Roman" w:hAnsi="Times New Roman" w:cs="Times New Roman"/>
+          <w:kern w:val="0"/>
+          <w:lang w:val="en"/>
+        </w:rPr>
+      </w:pPr>
+    </w:p>
+    <w:p>
+      <w:pPr>
+        <w:pStyle w:val="ListParagraph"/>
+        <w:numPr>
+          <w:ilvl w:val="0"/>
+          <w:numId w:val="39"/>
+        </w:numPr>
+        <w:ind w:left="720"/>
+        <w:rPr>
+          <w:rFonts w:ascii="Times New Roman" w:eastAsia="Times New Roman" w:hAnsi="Times New Roman" w:cs="Times New Roman"/>
+        </w:rPr>
+      </w:pPr>
+      <w:proofErr w:type="spellStart"/>
+      <w:r>
+        <w:rPr>
+          <w:rFonts w:ascii="Times New Roman" w:hAnsi="Times New Roman" w:cs="Times New Roman"/>
+          <w:kern w:val="0"/>
+          <w:lang w:val="en"/>
+        </w:rPr>
+        <w:t>Segev</w:t>
+      </w:r>
+      <w:proofErr w:type="spellEnd"/>
+      <w:r>
+        <w:rPr>
+          <w:rFonts w:ascii="Times New Roman" w:hAnsi="Times New Roman" w:cs="Times New Roman"/>
+          <w:kern w:val="0"/>
+          <w:lang w:val="en"/>
+        </w:rPr>
+        <w:t>, N., Avigdor, N. &amp; Avigdor, E. (2018) Measuring social influence on Instagram: beyond follower count. International Journal of Social Media Analytics, 7(1), pp. 55–70.</w:t>
+      </w:r>
+    </w:p>
+    <w:p>
+      <w:pPr>
+        <w:ind w:left="720"/>
+        <w:rPr>
+          <w:rFonts w:ascii="Times New Roman" w:eastAsia="Times New Roman" w:hAnsi="Times New Roman" w:cs="Times New Roman"/>
+        </w:rPr>
+      </w:pPr>
+    </w:p>
+    <w:p>
+      <w:pPr>
+        <w:ind w:left="720"/>
+        <w:rPr>
+          <w:rFonts w:ascii="Times New Roman" w:eastAsia="Times New Roman" w:hAnsi="Times New Roman" w:cs="Times New Roman"/>
+        </w:rPr>
+      </w:pPr>
     </w:p>
     <w:p>
       <w:pPr>
@@ -5345,7 +5571,6 @@
         <w:rPr>
           <w:rFonts w:ascii="Times New Roman" w:eastAsia="Times New Roman" w:hAnsi="Times New Roman" w:cs="Times New Roman"/>
         </w:rPr>
-        <w:lastRenderedPageBreak/>
         <w:t>df$ER</w:t>
       </w:r>
       <w:proofErr w:type="spellEnd"/>
@@ -6253,6 +6478,7 @@
         <w:rPr>
           <w:rFonts w:ascii="Times New Roman" w:eastAsia="Times New Roman" w:hAnsi="Times New Roman" w:cs="Times New Roman"/>
         </w:rPr>
+        <w:lastRenderedPageBreak/>
         <w:t xml:space="preserve">       fill = </w:t>
       </w:r>
       <w:proofErr w:type="gramStart"/>
@@ -6743,7 +6969,7 @@
             <w:rStyle w:val="PageNumber"/>
             <w:noProof/>
           </w:rPr>
-          <w:t>7</w:t>
+          <w:t>9</w:t>
         </w:r>
         <w:r>
           <w:rPr>
@@ -8627,7 +8853,7 @@
   <w:abstractNum w:abstractNumId="17" w15:restartNumberingAfterBreak="0">
     <w:nsid w:val="31EE2636"/>
     <w:multiLevelType w:val="hybridMultilevel"/>
-    <w:tmpl w:val="912EF5D8"/>
+    <w:tmpl w:val="48EE6538"/>
     <w:lvl w:ilvl="0" w:tplc="04090001">
       <w:start w:val="1"/>
       <w:numFmt w:val="bullet"/>

</xml_diff>

<commit_message>
Improve wording and grammar in RQ and hypotheses
Improve grammar and wording in introduction section. Refined the research question and hypotheses by correcting punctuation, improving sentence clarity, and removing awkward phrasing. No variables or meanings were changed, only text quality was improved.
</commit_message>
<xml_diff>
--- a/7COM1079_Final report.docx
+++ b/7COM1079_Final report.docx
@@ -1708,7 +1708,23 @@
           <w:b/>
           <w:bCs/>
         </w:rPr>
-        <w:t>Is there a difference between the mean of Engagement Rate (ER) between celebrities and non-celebrities in CATEGORIES 1.</w:t>
+        <w:t>Is</w:t>
+      </w:r>
+      <w:r>
+        <w:rPr>
+          <w:rFonts w:ascii="Times New Roman" w:eastAsia="Times New Roman" w:hAnsi="Times New Roman" w:cs="Times New Roman"/>
+          <w:b/>
+          <w:bCs/>
+        </w:rPr>
+        <w:t xml:space="preserve"> </w:t>
+      </w:r>
+      <w:r>
+        <w:rPr>
+          <w:rFonts w:ascii="Times New Roman" w:eastAsia="Times New Roman" w:hAnsi="Times New Roman" w:cs="Times New Roman"/>
+          <w:b/>
+          <w:bCs/>
+        </w:rPr>
+        <w:t>there a difference in the mean engagement rate (ER) between celebrity and non-celebrity accounts in CATEGORIES 1 among the 100 most-followed Instagram profiles?</w:t>
       </w:r>
     </w:p>
     <w:p>
@@ -1772,7 +1788,13 @@
         <w:rPr>
           <w:rFonts w:ascii="Times New Roman" w:eastAsia="Times New Roman" w:hAnsi="Times New Roman" w:cs="Times New Roman"/>
         </w:rPr>
-        <w:t>Null hypothesis (H0): There is no difference in the mean of ER between celebrities and non-celebrities in CATEGORIES 1.</w:t>
+        <w:t xml:space="preserve">Null hypothesis (H0): </w:t>
+      </w:r>
+      <w:r>
+        <w:rPr>
+          <w:rFonts w:ascii="Times New Roman" w:eastAsia="Times New Roman" w:hAnsi="Times New Roman" w:cs="Times New Roman"/>
+        </w:rPr>
+        <w:t>There is no difference in the mean engagement rate (ER) between celebrity and non-celebrity accounts in CATEGORIES 1.</w:t>
       </w:r>
     </w:p>
     <w:p>
@@ -1790,7 +1812,13 @@
         <w:rPr>
           <w:rFonts w:ascii="Times New Roman" w:eastAsia="Times New Roman" w:hAnsi="Times New Roman" w:cs="Times New Roman"/>
         </w:rPr>
-        <w:t xml:space="preserve">Alternative hypothesis (H₁): There is a difference in the mean of ER between celebrities and non-celebrities in CATEGORIES 1.  </w:t>
+        <w:t xml:space="preserve">Alternative hypothesis (H₁): </w:t>
+      </w:r>
+      <w:r>
+        <w:rPr>
+          <w:rFonts w:ascii="Times New Roman" w:eastAsia="Times New Roman" w:hAnsi="Times New Roman" w:cs="Times New Roman"/>
+        </w:rPr>
+        <w:t>There is a difference in the mean engagement rate (ER) between celebrity and non-celebrity accounts in CATEGORIES 1.</w:t>
       </w:r>
     </w:p>
     <w:p>
@@ -2054,6 +2082,7 @@
         <w:rPr>
           <w:rFonts w:ascii="Times New Roman" w:eastAsia="Times New Roman" w:hAnsi="Times New Roman" w:cs="Times New Roman"/>
         </w:rPr>
+        <w:lastRenderedPageBreak/>
         <w:t xml:space="preserve">            </w:t>
       </w:r>
       <w:r>
@@ -2073,14 +2102,7 @@
         <w:rPr>
           <w:rFonts w:ascii="Times New Roman" w:eastAsia="Times New Roman" w:hAnsi="Times New Roman" w:cs="Times New Roman"/>
         </w:rPr>
-        <w:t xml:space="preserve">Lee, J., Walter, N., Hayes, J. L., &amp; Golan, G. (2024) completed an integrated review by comparing social media influencers and traditional celebrities with respect to engagement and marketing results. No overall </w:t>
-      </w:r>
-      <w:r>
-        <w:rPr>
-          <w:rFonts w:ascii="Times New Roman" w:eastAsia="Times New Roman" w:hAnsi="Times New Roman" w:cs="Times New Roman"/>
-        </w:rPr>
-        <w:lastRenderedPageBreak/>
-        <w:t>difference was found, influencer category and trust level influence engagement. This s</w:t>
+        <w:t>Lee, J., Walter, N., Hayes, J. L., &amp; Golan, G. (2024) completed an integrated review by comparing social media influencers and traditional celebrities with respect to engagement and marketing results. No overall difference was found, influencer category and trust level influence engagement. This s</w:t>
       </w:r>
       <w:r>
         <w:rPr>
@@ -2530,7 +2552,6 @@
           <w:i/>
           <w:iCs/>
         </w:rPr>
-        <w:lastRenderedPageBreak/>
         <w:t>Histogram</w:t>
       </w:r>
     </w:p>
@@ -2994,7 +3015,14 @@
         <w:rPr>
           <w:rFonts w:ascii="Times New Roman" w:eastAsia="Times New Roman" w:hAnsi="Times New Roman" w:cs="Times New Roman"/>
         </w:rPr>
-        <w:t xml:space="preserve"> t-test. This test was chosen because we are comparing the means of two groups, celebrities and non-celebrities, and assuming the data is normally distributed for both groups. It will provide a p-value as well, and the null hypothesis will be rejected if it is less than 0.05</w:t>
+        <w:t xml:space="preserve"> t-test. This test was chosen because we are comparing the means of two groups, celebrities and non-celebrities, and assuming the data is normally distributed for both groups. It will provide a p-value as well, and the null </w:t>
+      </w:r>
+      <w:r>
+        <w:rPr>
+          <w:rFonts w:ascii="Times New Roman" w:eastAsia="Times New Roman" w:hAnsi="Times New Roman" w:cs="Times New Roman"/>
+        </w:rPr>
+        <w:lastRenderedPageBreak/>
+        <w:t>hypothesis will be rejected if it is less than 0.05</w:t>
       </w:r>
       <w:r>
         <w:rPr>
@@ -3076,7 +3104,6 @@
         <w:rPr>
           <w:rFonts w:ascii="Times New Roman" w:eastAsia="Times New Roman" w:hAnsi="Times New Roman" w:cs="Times New Roman"/>
         </w:rPr>
-        <w:lastRenderedPageBreak/>
         <w:t>The null hypothesis is rejected /not rejected based on the p-value</w:t>
       </w:r>
       <w:r>
@@ -3632,7 +3659,14 @@
         <w:rPr>
           <w:rFonts w:ascii="Times New Roman" w:hAnsi="Times New Roman" w:cs="Times New Roman"/>
         </w:rPr>
-        <w:t>The GitHub log in Appendix B shows that everyone in the group contributed regularly throughout the project. The commit messages clearly explain what was changed each time, such as updates to the report, the hypothesis, different visualisations, and the evaluation part. Looking at the overall activity, it’s clear that the work was developed step by step, with the team steadily improving the project while using version control properly to keep track of everything.</w:t>
+        <w:t xml:space="preserve">The GitHub log in Appendix B shows that everyone in the group contributed regularly throughout the project. The commit messages clearly explain what was changed each time, such as updates to the report, the </w:t>
+      </w:r>
+      <w:r>
+        <w:rPr>
+          <w:rFonts w:ascii="Times New Roman" w:hAnsi="Times New Roman" w:cs="Times New Roman"/>
+        </w:rPr>
+        <w:lastRenderedPageBreak/>
+        <w:t>hypothesis, different visualisations, and the evaluation part. Looking at the overall activity, it’s clear that the work was developed step by step, with the team steadily improving the project while using version control properly to keep track of everything.</w:t>
       </w:r>
     </w:p>
     <w:p>
@@ -4244,7 +4278,6 @@
           <w:rFonts w:ascii="Times New Roman" w:eastAsia="Times New Roman" w:hAnsi="Times New Roman" w:cs="Times New Roman"/>
           <w:color w:val="333333"/>
         </w:rPr>
-        <w:lastRenderedPageBreak/>
         <w:t>R code used for analysis and visualisation</w:t>
       </w:r>
       <w:r>
@@ -4378,7 +4411,6 @@
         <w:t xml:space="preserve"> &lt;- </w:t>
       </w:r>
       <w:proofErr w:type="spellStart"/>
-      <w:proofErr w:type="gramStart"/>
       <w:r>
         <w:rPr>
           <w:rFonts w:ascii="Times New Roman" w:eastAsia="Times New Roman" w:hAnsi="Times New Roman" w:cs="Times New Roman"/>
@@ -4393,7 +4425,6 @@
         <w:t>(</w:t>
       </w:r>
       <w:proofErr w:type="spellStart"/>
-      <w:proofErr w:type="gramEnd"/>
       <w:r>
         <w:rPr>
           <w:rFonts w:ascii="Times New Roman" w:eastAsia="Times New Roman" w:hAnsi="Times New Roman" w:cs="Times New Roman"/>
@@ -4444,7 +4475,6 @@
         <w:t xml:space="preserve"> &lt;- </w:t>
       </w:r>
       <w:proofErr w:type="spellStart"/>
-      <w:proofErr w:type="gramStart"/>
       <w:r>
         <w:rPr>
           <w:rFonts w:ascii="Times New Roman" w:eastAsia="Times New Roman" w:hAnsi="Times New Roman" w:cs="Times New Roman"/>
@@ -4456,42 +4486,71 @@
         <w:rPr>
           <w:rFonts w:ascii="Times New Roman" w:eastAsia="Times New Roman" w:hAnsi="Times New Roman" w:cs="Times New Roman"/>
         </w:rPr>
+        <w:t xml:space="preserve">("[^0-9.]", "", </w:t>
+      </w:r>
+      <w:proofErr w:type="spellStart"/>
+      <w:r>
+        <w:rPr>
+          <w:rFonts w:ascii="Times New Roman" w:eastAsia="Times New Roman" w:hAnsi="Times New Roman" w:cs="Times New Roman"/>
+        </w:rPr>
+        <w:t>df$ER</w:t>
+      </w:r>
+      <w:proofErr w:type="spellEnd"/>
+      <w:r>
+        <w:rPr>
+          <w:rFonts w:ascii="Times New Roman" w:eastAsia="Times New Roman" w:hAnsi="Times New Roman" w:cs="Times New Roman"/>
+        </w:rPr>
+        <w:t>)  # Keep only numbers and decimal</w:t>
+      </w:r>
+    </w:p>
+    <w:p>
+      <w:pPr>
+        <w:ind w:left="1440"/>
+        <w:rPr>
+          <w:rFonts w:ascii="Times New Roman" w:eastAsia="Times New Roman" w:hAnsi="Times New Roman" w:cs="Times New Roman"/>
+        </w:rPr>
+      </w:pPr>
+      <w:proofErr w:type="spellStart"/>
+      <w:r>
+        <w:rPr>
+          <w:rFonts w:ascii="Times New Roman" w:eastAsia="Times New Roman" w:hAnsi="Times New Roman" w:cs="Times New Roman"/>
+        </w:rPr>
+        <w:t>df$ER</w:t>
+      </w:r>
+      <w:proofErr w:type="spellEnd"/>
+      <w:r>
+        <w:rPr>
+          <w:rFonts w:ascii="Times New Roman" w:eastAsia="Times New Roman" w:hAnsi="Times New Roman" w:cs="Times New Roman"/>
+        </w:rPr>
+        <w:t xml:space="preserve"> &lt;- </w:t>
+      </w:r>
+      <w:proofErr w:type="spellStart"/>
+      <w:r>
+        <w:rPr>
+          <w:rFonts w:ascii="Times New Roman" w:eastAsia="Times New Roman" w:hAnsi="Times New Roman" w:cs="Times New Roman"/>
+        </w:rPr>
+        <w:t>as.numeric</w:t>
+      </w:r>
+      <w:proofErr w:type="spellEnd"/>
+      <w:r>
+        <w:rPr>
+          <w:rFonts w:ascii="Times New Roman" w:eastAsia="Times New Roman" w:hAnsi="Times New Roman" w:cs="Times New Roman"/>
+        </w:rPr>
         <w:t>(</w:t>
       </w:r>
-      <w:proofErr w:type="gramEnd"/>
-      <w:r>
-        <w:rPr>
-          <w:rFonts w:ascii="Times New Roman" w:eastAsia="Times New Roman" w:hAnsi="Times New Roman" w:cs="Times New Roman"/>
-        </w:rPr>
-        <w:t xml:space="preserve">"[^0-9.]", "", </w:t>
-      </w:r>
       <w:proofErr w:type="spellStart"/>
       <w:r>
         <w:rPr>
           <w:rFonts w:ascii="Times New Roman" w:eastAsia="Times New Roman" w:hAnsi="Times New Roman" w:cs="Times New Roman"/>
         </w:rPr>
-        <w:t>df$</w:t>
-      </w:r>
-      <w:proofErr w:type="gramStart"/>
-      <w:r>
-        <w:rPr>
-          <w:rFonts w:ascii="Times New Roman" w:eastAsia="Times New Roman" w:hAnsi="Times New Roman" w:cs="Times New Roman"/>
-        </w:rPr>
-        <w:t>ER</w:t>
+        <w:t>df$ER</w:t>
       </w:r>
       <w:proofErr w:type="spellEnd"/>
       <w:r>
         <w:rPr>
           <w:rFonts w:ascii="Times New Roman" w:eastAsia="Times New Roman" w:hAnsi="Times New Roman" w:cs="Times New Roman"/>
         </w:rPr>
-        <w:t>)  #</w:t>
-      </w:r>
-      <w:proofErr w:type="gramEnd"/>
-      <w:r>
-        <w:rPr>
-          <w:rFonts w:ascii="Times New Roman" w:eastAsia="Times New Roman" w:hAnsi="Times New Roman" w:cs="Times New Roman"/>
-        </w:rPr>
-        <w:t xml:space="preserve"> Keep only numbers and decimal</w:t>
+        <w:t>)</w:t>
       </w:r>
     </w:p>
     <w:p>
@@ -4501,6 +4560,12 @@
           <w:rFonts w:ascii="Times New Roman" w:eastAsia="Times New Roman" w:hAnsi="Times New Roman" w:cs="Times New Roman"/>
         </w:rPr>
       </w:pPr>
+      <w:r>
+        <w:rPr>
+          <w:rFonts w:ascii="Times New Roman" w:eastAsia="Times New Roman" w:hAnsi="Times New Roman" w:cs="Times New Roman"/>
+        </w:rPr>
+        <w:t>head(</w:t>
+      </w:r>
       <w:proofErr w:type="spellStart"/>
       <w:r>
         <w:rPr>
@@ -4513,18 +4578,52 @@
         <w:rPr>
           <w:rFonts w:ascii="Times New Roman" w:eastAsia="Times New Roman" w:hAnsi="Times New Roman" w:cs="Times New Roman"/>
         </w:rPr>
+        <w:t>)</w:t>
+      </w:r>
+    </w:p>
+    <w:p>
+      <w:pPr>
+        <w:ind w:left="1440"/>
+        <w:rPr>
+          <w:rFonts w:ascii="Times New Roman" w:eastAsia="Times New Roman" w:hAnsi="Times New Roman" w:cs="Times New Roman"/>
+        </w:rPr>
+      </w:pPr>
+      <w:r>
+        <w:rPr>
+          <w:rFonts w:ascii="Times New Roman" w:eastAsia="Times New Roman" w:hAnsi="Times New Roman" w:cs="Times New Roman"/>
+        </w:rPr>
+        <w:t># Categorization</w:t>
+      </w:r>
+    </w:p>
+    <w:p>
+      <w:pPr>
+        <w:ind w:left="1440"/>
+        <w:rPr>
+          <w:rFonts w:ascii="Times New Roman" w:eastAsia="Times New Roman" w:hAnsi="Times New Roman" w:cs="Times New Roman"/>
+        </w:rPr>
+      </w:pPr>
+      <w:proofErr w:type="spellStart"/>
+      <w:r>
+        <w:rPr>
+          <w:rFonts w:ascii="Times New Roman" w:eastAsia="Times New Roman" w:hAnsi="Times New Roman" w:cs="Times New Roman"/>
+        </w:rPr>
+        <w:t>df$CATEGORY</w:t>
+      </w:r>
+      <w:proofErr w:type="spellEnd"/>
+      <w:r>
+        <w:rPr>
+          <w:rFonts w:ascii="Times New Roman" w:eastAsia="Times New Roman" w:hAnsi="Times New Roman" w:cs="Times New Roman"/>
+        </w:rPr>
         <w:t xml:space="preserve"> &lt;- </w:t>
       </w:r>
       <w:proofErr w:type="spellStart"/>
-      <w:proofErr w:type="gramStart"/>
-      <w:r>
-        <w:rPr>
-          <w:rFonts w:ascii="Times New Roman" w:eastAsia="Times New Roman" w:hAnsi="Times New Roman" w:cs="Times New Roman"/>
-        </w:rPr>
-        <w:t>as.numeric</w:t>
+      <w:r>
+        <w:rPr>
+          <w:rFonts w:ascii="Times New Roman" w:eastAsia="Times New Roman" w:hAnsi="Times New Roman" w:cs="Times New Roman"/>
+        </w:rPr>
+        <w:t>ifelse</w:t>
       </w:r>
       <w:proofErr w:type="spellEnd"/>
-      <w:proofErr w:type="gramEnd"/>
       <w:r>
         <w:rPr>
           <w:rFonts w:ascii="Times New Roman" w:eastAsia="Times New Roman" w:hAnsi="Times New Roman" w:cs="Times New Roman"/>
@@ -4536,6 +4635,254 @@
         <w:rPr>
           <w:rFonts w:ascii="Times New Roman" w:eastAsia="Times New Roman" w:hAnsi="Times New Roman" w:cs="Times New Roman"/>
         </w:rPr>
+        <w:t>grepl</w:t>
+      </w:r>
+      <w:proofErr w:type="spellEnd"/>
+      <w:r>
+        <w:rPr>
+          <w:rFonts w:ascii="Times New Roman" w:eastAsia="Times New Roman" w:hAnsi="Times New Roman" w:cs="Times New Roman"/>
+        </w:rPr>
+        <w:t xml:space="preserve">("celebrities", df$CATEGORIES.1, </w:t>
+      </w:r>
+      <w:proofErr w:type="spellStart"/>
+      <w:r>
+        <w:rPr>
+          <w:rFonts w:ascii="Times New Roman" w:eastAsia="Times New Roman" w:hAnsi="Times New Roman" w:cs="Times New Roman"/>
+        </w:rPr>
+        <w:t>ignore.case</w:t>
+      </w:r>
+      <w:proofErr w:type="spellEnd"/>
+      <w:r>
+        <w:rPr>
+          <w:rFonts w:ascii="Times New Roman" w:eastAsia="Times New Roman" w:hAnsi="Times New Roman" w:cs="Times New Roman"/>
+        </w:rPr>
+        <w:t xml:space="preserve"> = TRUE), "Celebrity", "Non-Celebrity")</w:t>
+      </w:r>
+    </w:p>
+    <w:p>
+      <w:pPr>
+        <w:ind w:left="1440"/>
+        <w:rPr>
+          <w:rFonts w:ascii="Times New Roman" w:eastAsia="Times New Roman" w:hAnsi="Times New Roman" w:cs="Times New Roman"/>
+        </w:rPr>
+      </w:pPr>
+      <w:r>
+        <w:rPr>
+          <w:rFonts w:ascii="Times New Roman" w:eastAsia="Times New Roman" w:hAnsi="Times New Roman" w:cs="Times New Roman"/>
+        </w:rPr>
+        <w:t>#Boxplot</w:t>
+      </w:r>
+    </w:p>
+    <w:p>
+      <w:pPr>
+        <w:ind w:left="1440"/>
+        <w:rPr>
+          <w:rFonts w:ascii="Times New Roman" w:eastAsia="Times New Roman" w:hAnsi="Times New Roman" w:cs="Times New Roman"/>
+        </w:rPr>
+      </w:pPr>
+      <w:proofErr w:type="spellStart"/>
+      <w:r>
+        <w:rPr>
+          <w:rFonts w:ascii="Times New Roman" w:eastAsia="Times New Roman" w:hAnsi="Times New Roman" w:cs="Times New Roman"/>
+        </w:rPr>
+        <w:t>png</w:t>
+      </w:r>
+      <w:proofErr w:type="spellEnd"/>
+      <w:r>
+        <w:rPr>
+          <w:rFonts w:ascii="Times New Roman" w:eastAsia="Times New Roman" w:hAnsi="Times New Roman" w:cs="Times New Roman"/>
+        </w:rPr>
+        <w:t>("Boxplot.png")</w:t>
+      </w:r>
+    </w:p>
+    <w:p>
+      <w:pPr>
+        <w:ind w:left="1440"/>
+        <w:rPr>
+          <w:rFonts w:ascii="Times New Roman" w:eastAsia="Times New Roman" w:hAnsi="Times New Roman" w:cs="Times New Roman"/>
+        </w:rPr>
+      </w:pPr>
+      <w:r>
+        <w:rPr>
+          <w:rFonts w:ascii="Times New Roman" w:eastAsia="Times New Roman" w:hAnsi="Times New Roman" w:cs="Times New Roman"/>
+        </w:rPr>
+        <w:t xml:space="preserve">boxplot(ER ~ CATEGORY, data = </w:t>
+      </w:r>
+      <w:proofErr w:type="spellStart"/>
+      <w:r>
+        <w:rPr>
+          <w:rFonts w:ascii="Times New Roman" w:eastAsia="Times New Roman" w:hAnsi="Times New Roman" w:cs="Times New Roman"/>
+        </w:rPr>
+        <w:t>df</w:t>
+      </w:r>
+      <w:proofErr w:type="spellEnd"/>
+      <w:r>
+        <w:rPr>
+          <w:rFonts w:ascii="Times New Roman" w:eastAsia="Times New Roman" w:hAnsi="Times New Roman" w:cs="Times New Roman"/>
+        </w:rPr>
+        <w:t xml:space="preserve">, </w:t>
+      </w:r>
+    </w:p>
+    <w:p>
+      <w:pPr>
+        <w:ind w:left="1440"/>
+        <w:rPr>
+          <w:rFonts w:ascii="Times New Roman" w:eastAsia="Times New Roman" w:hAnsi="Times New Roman" w:cs="Times New Roman"/>
+        </w:rPr>
+      </w:pPr>
+      <w:r>
+        <w:rPr>
+          <w:rFonts w:ascii="Times New Roman" w:eastAsia="Times New Roman" w:hAnsi="Times New Roman" w:cs="Times New Roman"/>
+        </w:rPr>
+        <w:t xml:space="preserve">        main = "Comparison of Engagement Rate (ER): Celebrities vs Non-Celebrities",</w:t>
+      </w:r>
+    </w:p>
+    <w:p>
+      <w:pPr>
+        <w:ind w:left="1440"/>
+        <w:rPr>
+          <w:rFonts w:ascii="Times New Roman" w:eastAsia="Times New Roman" w:hAnsi="Times New Roman" w:cs="Times New Roman"/>
+        </w:rPr>
+      </w:pPr>
+      <w:r>
+        <w:rPr>
+          <w:rFonts w:ascii="Times New Roman" w:eastAsia="Times New Roman" w:hAnsi="Times New Roman" w:cs="Times New Roman"/>
+        </w:rPr>
+        <w:t xml:space="preserve">        </w:t>
+      </w:r>
+      <w:proofErr w:type="spellStart"/>
+      <w:r>
+        <w:rPr>
+          <w:rFonts w:ascii="Times New Roman" w:eastAsia="Times New Roman" w:hAnsi="Times New Roman" w:cs="Times New Roman"/>
+        </w:rPr>
+        <w:t>xlab</w:t>
+      </w:r>
+      <w:proofErr w:type="spellEnd"/>
+      <w:r>
+        <w:rPr>
+          <w:rFonts w:ascii="Times New Roman" w:eastAsia="Times New Roman" w:hAnsi="Times New Roman" w:cs="Times New Roman"/>
+        </w:rPr>
+        <w:t xml:space="preserve"> = "Category", </w:t>
+      </w:r>
+      <w:proofErr w:type="spellStart"/>
+      <w:r>
+        <w:rPr>
+          <w:rFonts w:ascii="Times New Roman" w:eastAsia="Times New Roman" w:hAnsi="Times New Roman" w:cs="Times New Roman"/>
+        </w:rPr>
+        <w:t>ylab</w:t>
+      </w:r>
+      <w:proofErr w:type="spellEnd"/>
+      <w:r>
+        <w:rPr>
+          <w:rFonts w:ascii="Times New Roman" w:eastAsia="Times New Roman" w:hAnsi="Times New Roman" w:cs="Times New Roman"/>
+        </w:rPr>
+        <w:t xml:space="preserve"> = "Engagement Rate (ER)",</w:t>
+      </w:r>
+    </w:p>
+    <w:p>
+      <w:pPr>
+        <w:ind w:left="1440"/>
+        <w:rPr>
+          <w:rFonts w:ascii="Times New Roman" w:eastAsia="Times New Roman" w:hAnsi="Times New Roman" w:cs="Times New Roman"/>
+        </w:rPr>
+      </w:pPr>
+      <w:r>
+        <w:rPr>
+          <w:rFonts w:ascii="Times New Roman" w:eastAsia="Times New Roman" w:hAnsi="Times New Roman" w:cs="Times New Roman"/>
+        </w:rPr>
+        <w:t xml:space="preserve">        col = c("</w:t>
+      </w:r>
+      <w:proofErr w:type="spellStart"/>
+      <w:r>
+        <w:rPr>
+          <w:rFonts w:ascii="Times New Roman" w:eastAsia="Times New Roman" w:hAnsi="Times New Roman" w:cs="Times New Roman"/>
+        </w:rPr>
+        <w:t>skyblue</w:t>
+      </w:r>
+      <w:proofErr w:type="spellEnd"/>
+      <w:r>
+        <w:rPr>
+          <w:rFonts w:ascii="Times New Roman" w:eastAsia="Times New Roman" w:hAnsi="Times New Roman" w:cs="Times New Roman"/>
+        </w:rPr>
+        <w:t>", "orange"))</w:t>
+      </w:r>
+    </w:p>
+    <w:p>
+      <w:pPr>
+        <w:ind w:left="1440"/>
+        <w:rPr>
+          <w:rFonts w:ascii="Times New Roman" w:eastAsia="Times New Roman" w:hAnsi="Times New Roman" w:cs="Times New Roman"/>
+        </w:rPr>
+      </w:pPr>
+      <w:proofErr w:type="spellStart"/>
+      <w:r>
+        <w:rPr>
+          <w:rFonts w:ascii="Times New Roman" w:eastAsia="Times New Roman" w:hAnsi="Times New Roman" w:cs="Times New Roman"/>
+        </w:rPr>
+        <w:t>dev.off</w:t>
+      </w:r>
+      <w:proofErr w:type="spellEnd"/>
+      <w:r>
+        <w:rPr>
+          <w:rFonts w:ascii="Times New Roman" w:eastAsia="Times New Roman" w:hAnsi="Times New Roman" w:cs="Times New Roman"/>
+        </w:rPr>
+        <w:t>()</w:t>
+      </w:r>
+    </w:p>
+    <w:p>
+      <w:pPr>
+        <w:ind w:left="1440"/>
+        <w:rPr>
+          <w:rFonts w:ascii="Times New Roman" w:eastAsia="Times New Roman" w:hAnsi="Times New Roman" w:cs="Times New Roman"/>
+        </w:rPr>
+      </w:pPr>
+      <w:r>
+        <w:rPr>
+          <w:rFonts w:ascii="Times New Roman" w:eastAsia="Times New Roman" w:hAnsi="Times New Roman" w:cs="Times New Roman"/>
+        </w:rPr>
+        <w:t># histogram</w:t>
+      </w:r>
+    </w:p>
+    <w:p>
+      <w:pPr>
+        <w:ind w:left="1440"/>
+        <w:rPr>
+          <w:rFonts w:ascii="Times New Roman" w:eastAsia="Times New Roman" w:hAnsi="Times New Roman" w:cs="Times New Roman"/>
+        </w:rPr>
+      </w:pPr>
+      <w:proofErr w:type="spellStart"/>
+      <w:r>
+        <w:rPr>
+          <w:rFonts w:ascii="Times New Roman" w:eastAsia="Times New Roman" w:hAnsi="Times New Roman" w:cs="Times New Roman"/>
+        </w:rPr>
+        <w:t>png</w:t>
+      </w:r>
+      <w:proofErr w:type="spellEnd"/>
+      <w:r>
+        <w:rPr>
+          <w:rFonts w:ascii="Times New Roman" w:eastAsia="Times New Roman" w:hAnsi="Times New Roman" w:cs="Times New Roman"/>
+        </w:rPr>
+        <w:t>("Histogram.png")</w:t>
+      </w:r>
+    </w:p>
+    <w:p>
+      <w:pPr>
+        <w:ind w:left="1440"/>
+        <w:rPr>
+          <w:rFonts w:ascii="Times New Roman" w:eastAsia="Times New Roman" w:hAnsi="Times New Roman" w:cs="Times New Roman"/>
+        </w:rPr>
+      </w:pPr>
+      <w:r>
+        <w:rPr>
+          <w:rFonts w:ascii="Times New Roman" w:eastAsia="Times New Roman" w:hAnsi="Times New Roman" w:cs="Times New Roman"/>
+        </w:rPr>
+        <w:t>hist(</w:t>
+      </w:r>
+      <w:proofErr w:type="spellStart"/>
+      <w:r>
+        <w:rPr>
+          <w:rFonts w:ascii="Times New Roman" w:eastAsia="Times New Roman" w:hAnsi="Times New Roman" w:cs="Times New Roman"/>
+        </w:rPr>
         <w:t>df$ER</w:t>
       </w:r>
       <w:proofErr w:type="spellEnd"/>
@@ -4543,7 +4890,21 @@
         <w:rPr>
           <w:rFonts w:ascii="Times New Roman" w:eastAsia="Times New Roman" w:hAnsi="Times New Roman" w:cs="Times New Roman"/>
         </w:rPr>
-        <w:t>)</w:t>
+        <w:t>[</w:t>
+      </w:r>
+      <w:proofErr w:type="spellStart"/>
+      <w:r>
+        <w:rPr>
+          <w:rFonts w:ascii="Times New Roman" w:eastAsia="Times New Roman" w:hAnsi="Times New Roman" w:cs="Times New Roman"/>
+        </w:rPr>
+        <w:t>df$CATEGORY</w:t>
+      </w:r>
+      <w:proofErr w:type="spellEnd"/>
+      <w:r>
+        <w:rPr>
+          <w:rFonts w:ascii="Times New Roman" w:eastAsia="Times New Roman" w:hAnsi="Times New Roman" w:cs="Times New Roman"/>
+        </w:rPr>
+        <w:t xml:space="preserve"> == "Celebrity"], </w:t>
       </w:r>
     </w:p>
     <w:p>
@@ -4557,13 +4918,55 @@
         <w:rPr>
           <w:rFonts w:ascii="Times New Roman" w:eastAsia="Times New Roman" w:hAnsi="Times New Roman" w:cs="Times New Roman"/>
         </w:rPr>
-        <w:t>head(</w:t>
+        <w:t xml:space="preserve">     col = </w:t>
       </w:r>
       <w:proofErr w:type="spellStart"/>
       <w:r>
         <w:rPr>
           <w:rFonts w:ascii="Times New Roman" w:eastAsia="Times New Roman" w:hAnsi="Times New Roman" w:cs="Times New Roman"/>
         </w:rPr>
+        <w:t>rgb</w:t>
+      </w:r>
+      <w:proofErr w:type="spellEnd"/>
+      <w:r>
+        <w:rPr>
+          <w:rFonts w:ascii="Times New Roman" w:eastAsia="Times New Roman" w:hAnsi="Times New Roman" w:cs="Times New Roman"/>
+        </w:rPr>
+        <w:t xml:space="preserve">(0, 0, 1, 0.5), </w:t>
+      </w:r>
+    </w:p>
+    <w:p>
+      <w:pPr>
+        <w:ind w:left="1440"/>
+        <w:rPr>
+          <w:rFonts w:ascii="Times New Roman" w:eastAsia="Times New Roman" w:hAnsi="Times New Roman" w:cs="Times New Roman"/>
+        </w:rPr>
+      </w:pPr>
+      <w:r>
+        <w:rPr>
+          <w:rFonts w:ascii="Times New Roman" w:eastAsia="Times New Roman" w:hAnsi="Times New Roman" w:cs="Times New Roman"/>
+        </w:rPr>
+        <w:t xml:space="preserve">     </w:t>
+      </w:r>
+      <w:proofErr w:type="spellStart"/>
+      <w:r>
+        <w:rPr>
+          <w:rFonts w:ascii="Times New Roman" w:eastAsia="Times New Roman" w:hAnsi="Times New Roman" w:cs="Times New Roman"/>
+        </w:rPr>
+        <w:t>xlim</w:t>
+      </w:r>
+      <w:proofErr w:type="spellEnd"/>
+      <w:r>
+        <w:rPr>
+          <w:rFonts w:ascii="Times New Roman" w:eastAsia="Times New Roman" w:hAnsi="Times New Roman" w:cs="Times New Roman"/>
+        </w:rPr>
+        <w:t xml:space="preserve"> = range(</w:t>
+      </w:r>
+      <w:proofErr w:type="spellStart"/>
+      <w:r>
+        <w:rPr>
+          <w:rFonts w:ascii="Times New Roman" w:eastAsia="Times New Roman" w:hAnsi="Times New Roman" w:cs="Times New Roman"/>
+        </w:rPr>
         <w:t>df$ER</w:t>
       </w:r>
       <w:proofErr w:type="spellEnd"/>
@@ -4571,7 +4974,7 @@
         <w:rPr>
           <w:rFonts w:ascii="Times New Roman" w:eastAsia="Times New Roman" w:hAnsi="Times New Roman" w:cs="Times New Roman"/>
         </w:rPr>
-        <w:t>)</w:t>
+        <w:t>, na.rm = TRUE),</w:t>
       </w:r>
     </w:p>
     <w:p>
@@ -4585,7 +4988,7 @@
         <w:rPr>
           <w:rFonts w:ascii="Times New Roman" w:eastAsia="Times New Roman" w:hAnsi="Times New Roman" w:cs="Times New Roman"/>
         </w:rPr>
-        <w:t># Categorization</w:t>
+        <w:t xml:space="preserve">     main = "Histogram of Engagement Rate (ER) by Category",</w:t>
       </w:r>
     </w:p>
     <w:p>
@@ -4595,11 +4998,115 @@
           <w:rFonts w:ascii="Times New Roman" w:eastAsia="Times New Roman" w:hAnsi="Times New Roman" w:cs="Times New Roman"/>
         </w:rPr>
       </w:pPr>
+      <w:r>
+        <w:rPr>
+          <w:rFonts w:ascii="Times New Roman" w:eastAsia="Times New Roman" w:hAnsi="Times New Roman" w:cs="Times New Roman"/>
+        </w:rPr>
+        <w:t xml:space="preserve">     </w:t>
+      </w:r>
       <w:proofErr w:type="spellStart"/>
       <w:r>
         <w:rPr>
           <w:rFonts w:ascii="Times New Roman" w:eastAsia="Times New Roman" w:hAnsi="Times New Roman" w:cs="Times New Roman"/>
         </w:rPr>
+        <w:t>xlab</w:t>
+      </w:r>
+      <w:proofErr w:type="spellEnd"/>
+      <w:r>
+        <w:rPr>
+          <w:rFonts w:ascii="Times New Roman" w:eastAsia="Times New Roman" w:hAnsi="Times New Roman" w:cs="Times New Roman"/>
+        </w:rPr>
+        <w:t xml:space="preserve"> = "Engagement Rate (ER)", </w:t>
+      </w:r>
+    </w:p>
+    <w:p>
+      <w:pPr>
+        <w:ind w:left="1440"/>
+        <w:rPr>
+          <w:rFonts w:ascii="Times New Roman" w:eastAsia="Times New Roman" w:hAnsi="Times New Roman" w:cs="Times New Roman"/>
+        </w:rPr>
+      </w:pPr>
+      <w:r>
+        <w:rPr>
+          <w:rFonts w:ascii="Times New Roman" w:eastAsia="Times New Roman" w:hAnsi="Times New Roman" w:cs="Times New Roman"/>
+        </w:rPr>
+        <w:t xml:space="preserve">     </w:t>
+      </w:r>
+      <w:proofErr w:type="spellStart"/>
+      <w:r>
+        <w:rPr>
+          <w:rFonts w:ascii="Times New Roman" w:eastAsia="Times New Roman" w:hAnsi="Times New Roman" w:cs="Times New Roman"/>
+        </w:rPr>
+        <w:t>ylab</w:t>
+      </w:r>
+      <w:proofErr w:type="spellEnd"/>
+      <w:r>
+        <w:rPr>
+          <w:rFonts w:ascii="Times New Roman" w:eastAsia="Times New Roman" w:hAnsi="Times New Roman" w:cs="Times New Roman"/>
+        </w:rPr>
+        <w:t xml:space="preserve"> = "Frequency",</w:t>
+      </w:r>
+    </w:p>
+    <w:p>
+      <w:pPr>
+        <w:ind w:left="1440"/>
+        <w:rPr>
+          <w:rFonts w:ascii="Times New Roman" w:eastAsia="Times New Roman" w:hAnsi="Times New Roman" w:cs="Times New Roman"/>
+        </w:rPr>
+      </w:pPr>
+      <w:r>
+        <w:rPr>
+          <w:rFonts w:ascii="Times New Roman" w:eastAsia="Times New Roman" w:hAnsi="Times New Roman" w:cs="Times New Roman"/>
+        </w:rPr>
+        <w:t xml:space="preserve">     breaks = 10)</w:t>
+      </w:r>
+    </w:p>
+    <w:p>
+      <w:pPr>
+        <w:ind w:left="1440"/>
+        <w:rPr>
+          <w:rFonts w:ascii="Times New Roman" w:eastAsia="Times New Roman" w:hAnsi="Times New Roman" w:cs="Times New Roman"/>
+        </w:rPr>
+      </w:pPr>
+      <w:r>
+        <w:rPr>
+          <w:rFonts w:ascii="Times New Roman" w:eastAsia="Times New Roman" w:hAnsi="Times New Roman" w:cs="Times New Roman"/>
+        </w:rPr>
+        <w:t># non-celebrity histogram</w:t>
+      </w:r>
+    </w:p>
+    <w:p>
+      <w:pPr>
+        <w:ind w:left="1440"/>
+        <w:rPr>
+          <w:rFonts w:ascii="Times New Roman" w:eastAsia="Times New Roman" w:hAnsi="Times New Roman" w:cs="Times New Roman"/>
+        </w:rPr>
+      </w:pPr>
+      <w:r>
+        <w:rPr>
+          <w:rFonts w:ascii="Times New Roman" w:eastAsia="Times New Roman" w:hAnsi="Times New Roman" w:cs="Times New Roman"/>
+        </w:rPr>
+        <w:t>hist(</w:t>
+      </w:r>
+      <w:proofErr w:type="spellStart"/>
+      <w:r>
+        <w:rPr>
+          <w:rFonts w:ascii="Times New Roman" w:eastAsia="Times New Roman" w:hAnsi="Times New Roman" w:cs="Times New Roman"/>
+        </w:rPr>
+        <w:t>df$ER</w:t>
+      </w:r>
+      <w:proofErr w:type="spellEnd"/>
+      <w:r>
+        <w:rPr>
+          <w:rFonts w:ascii="Times New Roman" w:eastAsia="Times New Roman" w:hAnsi="Times New Roman" w:cs="Times New Roman"/>
+        </w:rPr>
+        <w:t>[</w:t>
+      </w:r>
+      <w:proofErr w:type="spellStart"/>
+      <w:r>
+        <w:rPr>
+          <w:rFonts w:ascii="Times New Roman" w:eastAsia="Times New Roman" w:hAnsi="Times New Roman" w:cs="Times New Roman"/>
+        </w:rPr>
         <w:t>df$CATEGORY</w:t>
       </w:r>
       <w:proofErr w:type="spellEnd"/>
@@ -4607,969 +5114,307 @@
         <w:rPr>
           <w:rFonts w:ascii="Times New Roman" w:eastAsia="Times New Roman" w:hAnsi="Times New Roman" w:cs="Times New Roman"/>
         </w:rPr>
+        <w:t xml:space="preserve"> == "Non-Celebrity"], </w:t>
+      </w:r>
+    </w:p>
+    <w:p>
+      <w:pPr>
+        <w:ind w:left="1440"/>
+        <w:rPr>
+          <w:rFonts w:ascii="Times New Roman" w:eastAsia="Times New Roman" w:hAnsi="Times New Roman" w:cs="Times New Roman"/>
+        </w:rPr>
+      </w:pPr>
+      <w:r>
+        <w:rPr>
+          <w:rFonts w:ascii="Times New Roman" w:eastAsia="Times New Roman" w:hAnsi="Times New Roman" w:cs="Times New Roman"/>
+        </w:rPr>
+        <w:t xml:space="preserve">     col = </w:t>
+      </w:r>
+      <w:proofErr w:type="spellStart"/>
+      <w:r>
+        <w:rPr>
+          <w:rFonts w:ascii="Times New Roman" w:eastAsia="Times New Roman" w:hAnsi="Times New Roman" w:cs="Times New Roman"/>
+        </w:rPr>
+        <w:t>rgb</w:t>
+      </w:r>
+      <w:proofErr w:type="spellEnd"/>
+      <w:r>
+        <w:rPr>
+          <w:rFonts w:ascii="Times New Roman" w:eastAsia="Times New Roman" w:hAnsi="Times New Roman" w:cs="Times New Roman"/>
+        </w:rPr>
+        <w:t xml:space="preserve">(1, 0, 0, 0.5), </w:t>
+      </w:r>
+    </w:p>
+    <w:p>
+      <w:pPr>
+        <w:ind w:left="1440"/>
+        <w:rPr>
+          <w:rFonts w:ascii="Times New Roman" w:eastAsia="Times New Roman" w:hAnsi="Times New Roman" w:cs="Times New Roman"/>
+        </w:rPr>
+      </w:pPr>
+      <w:r>
+        <w:rPr>
+          <w:rFonts w:ascii="Times New Roman" w:eastAsia="Times New Roman" w:hAnsi="Times New Roman" w:cs="Times New Roman"/>
+        </w:rPr>
+        <w:t xml:space="preserve">     add = TRUE, </w:t>
+      </w:r>
+    </w:p>
+    <w:p>
+      <w:pPr>
+        <w:ind w:left="1440"/>
+        <w:rPr>
+          <w:rFonts w:ascii="Times New Roman" w:eastAsia="Times New Roman" w:hAnsi="Times New Roman" w:cs="Times New Roman"/>
+        </w:rPr>
+      </w:pPr>
+      <w:r>
+        <w:rPr>
+          <w:rFonts w:ascii="Times New Roman" w:eastAsia="Times New Roman" w:hAnsi="Times New Roman" w:cs="Times New Roman"/>
+        </w:rPr>
+        <w:t xml:space="preserve">     breaks = 10)</w:t>
+      </w:r>
+    </w:p>
+    <w:p>
+      <w:pPr>
+        <w:ind w:left="1440"/>
+        <w:rPr>
+          <w:rFonts w:ascii="Times New Roman" w:eastAsia="Times New Roman" w:hAnsi="Times New Roman" w:cs="Times New Roman"/>
+        </w:rPr>
+      </w:pPr>
+      <w:r>
+        <w:rPr>
+          <w:rFonts w:ascii="Times New Roman" w:eastAsia="Times New Roman" w:hAnsi="Times New Roman" w:cs="Times New Roman"/>
+        </w:rPr>
+        <w:t>legend("</w:t>
+      </w:r>
+      <w:proofErr w:type="spellStart"/>
+      <w:r>
+        <w:rPr>
+          <w:rFonts w:ascii="Times New Roman" w:eastAsia="Times New Roman" w:hAnsi="Times New Roman" w:cs="Times New Roman"/>
+        </w:rPr>
+        <w:t>topright</w:t>
+      </w:r>
+      <w:proofErr w:type="spellEnd"/>
+      <w:r>
+        <w:rPr>
+          <w:rFonts w:ascii="Times New Roman" w:eastAsia="Times New Roman" w:hAnsi="Times New Roman" w:cs="Times New Roman"/>
+        </w:rPr>
+        <w:t>", legend = c("Celebrity", "Non-Celebrity"),</w:t>
+      </w:r>
+    </w:p>
+    <w:p>
+      <w:pPr>
+        <w:ind w:left="1440"/>
+        <w:rPr>
+          <w:rFonts w:ascii="Times New Roman" w:eastAsia="Times New Roman" w:hAnsi="Times New Roman" w:cs="Times New Roman"/>
+        </w:rPr>
+      </w:pPr>
+      <w:r>
+        <w:rPr>
+          <w:rFonts w:ascii="Times New Roman" w:eastAsia="Times New Roman" w:hAnsi="Times New Roman" w:cs="Times New Roman"/>
+        </w:rPr>
+        <w:t xml:space="preserve">       fill = c(</w:t>
+      </w:r>
+      <w:proofErr w:type="spellStart"/>
+      <w:r>
+        <w:rPr>
+          <w:rFonts w:ascii="Times New Roman" w:eastAsia="Times New Roman" w:hAnsi="Times New Roman" w:cs="Times New Roman"/>
+        </w:rPr>
+        <w:t>rgb</w:t>
+      </w:r>
+      <w:proofErr w:type="spellEnd"/>
+      <w:r>
+        <w:rPr>
+          <w:rFonts w:ascii="Times New Roman" w:eastAsia="Times New Roman" w:hAnsi="Times New Roman" w:cs="Times New Roman"/>
+        </w:rPr>
+        <w:t xml:space="preserve">(0, 0, 1, 0.5), </w:t>
+      </w:r>
+      <w:proofErr w:type="spellStart"/>
+      <w:r>
+        <w:rPr>
+          <w:rFonts w:ascii="Times New Roman" w:eastAsia="Times New Roman" w:hAnsi="Times New Roman" w:cs="Times New Roman"/>
+        </w:rPr>
+        <w:t>rgb</w:t>
+      </w:r>
+      <w:proofErr w:type="spellEnd"/>
+      <w:r>
+        <w:rPr>
+          <w:rFonts w:ascii="Times New Roman" w:eastAsia="Times New Roman" w:hAnsi="Times New Roman" w:cs="Times New Roman"/>
+        </w:rPr>
+        <w:t>(1, 0, 0, 0.5)))</w:t>
+      </w:r>
+    </w:p>
+    <w:p>
+      <w:pPr>
+        <w:ind w:left="1440"/>
+        <w:rPr>
+          <w:rFonts w:ascii="Times New Roman" w:eastAsia="Times New Roman" w:hAnsi="Times New Roman" w:cs="Times New Roman"/>
+        </w:rPr>
+      </w:pPr>
+      <w:proofErr w:type="spellStart"/>
+      <w:r>
+        <w:rPr>
+          <w:rFonts w:ascii="Times New Roman" w:eastAsia="Times New Roman" w:hAnsi="Times New Roman" w:cs="Times New Roman"/>
+        </w:rPr>
+        <w:t>dev.off</w:t>
+      </w:r>
+      <w:proofErr w:type="spellEnd"/>
+      <w:r>
+        <w:rPr>
+          <w:rFonts w:ascii="Times New Roman" w:eastAsia="Times New Roman" w:hAnsi="Times New Roman" w:cs="Times New Roman"/>
+        </w:rPr>
+        <w:t>()</w:t>
+      </w:r>
+    </w:p>
+    <w:p>
+      <w:pPr>
+        <w:ind w:left="1440"/>
+        <w:rPr>
+          <w:rFonts w:ascii="Times New Roman" w:eastAsia="Times New Roman" w:hAnsi="Times New Roman" w:cs="Times New Roman"/>
+        </w:rPr>
+      </w:pPr>
+      <w:r>
+        <w:rPr>
+          <w:rFonts w:ascii="Times New Roman" w:eastAsia="Times New Roman" w:hAnsi="Times New Roman" w:cs="Times New Roman"/>
+        </w:rPr>
+        <w:t># Student T-Test</w:t>
+      </w:r>
+    </w:p>
+    <w:p>
+      <w:pPr>
+        <w:ind w:left="1440"/>
+        <w:rPr>
+          <w:rFonts w:ascii="Times New Roman" w:eastAsia="Times New Roman" w:hAnsi="Times New Roman" w:cs="Times New Roman"/>
+        </w:rPr>
+      </w:pPr>
+      <w:proofErr w:type="spellStart"/>
+      <w:r>
+        <w:rPr>
+          <w:rFonts w:ascii="Times New Roman" w:eastAsia="Times New Roman" w:hAnsi="Times New Roman" w:cs="Times New Roman"/>
+        </w:rPr>
+        <w:t>celebrity_group</w:t>
+      </w:r>
+      <w:proofErr w:type="spellEnd"/>
+      <w:r>
+        <w:rPr>
+          <w:rFonts w:ascii="Times New Roman" w:eastAsia="Times New Roman" w:hAnsi="Times New Roman" w:cs="Times New Roman"/>
+        </w:rPr>
         <w:t xml:space="preserve"> &lt;- </w:t>
       </w:r>
       <w:proofErr w:type="spellStart"/>
-      <w:proofErr w:type="gramStart"/>
-      <w:r>
-        <w:rPr>
-          <w:rFonts w:ascii="Times New Roman" w:eastAsia="Times New Roman" w:hAnsi="Times New Roman" w:cs="Times New Roman"/>
-        </w:rPr>
-        <w:t>ifelse</w:t>
+      <w:r>
+        <w:rPr>
+          <w:rFonts w:ascii="Times New Roman" w:eastAsia="Times New Roman" w:hAnsi="Times New Roman" w:cs="Times New Roman"/>
+        </w:rPr>
+        <w:t>df</w:t>
       </w:r>
       <w:proofErr w:type="spellEnd"/>
       <w:r>
         <w:rPr>
           <w:rFonts w:ascii="Times New Roman" w:eastAsia="Times New Roman" w:hAnsi="Times New Roman" w:cs="Times New Roman"/>
         </w:rPr>
+        <w:t>[</w:t>
+      </w:r>
+      <w:proofErr w:type="spellStart"/>
+      <w:r>
+        <w:rPr>
+          <w:rFonts w:ascii="Times New Roman" w:eastAsia="Times New Roman" w:hAnsi="Times New Roman" w:cs="Times New Roman"/>
+        </w:rPr>
+        <w:t>df$CATEGORY</w:t>
+      </w:r>
+      <w:proofErr w:type="spellEnd"/>
+      <w:r>
+        <w:rPr>
+          <w:rFonts w:ascii="Times New Roman" w:eastAsia="Times New Roman" w:hAnsi="Times New Roman" w:cs="Times New Roman"/>
+        </w:rPr>
+        <w:t xml:space="preserve"> == 'Celebrity', 'ER']</w:t>
+      </w:r>
+    </w:p>
+    <w:p>
+      <w:pPr>
+        <w:ind w:left="1440"/>
+        <w:rPr>
+          <w:rFonts w:ascii="Times New Roman" w:eastAsia="Times New Roman" w:hAnsi="Times New Roman" w:cs="Times New Roman"/>
+        </w:rPr>
+      </w:pPr>
+      <w:proofErr w:type="spellStart"/>
+      <w:r>
+        <w:rPr>
+          <w:rFonts w:ascii="Times New Roman" w:eastAsia="Times New Roman" w:hAnsi="Times New Roman" w:cs="Times New Roman"/>
+        </w:rPr>
+        <w:t>non_celebrity_group</w:t>
+      </w:r>
+      <w:proofErr w:type="spellEnd"/>
+      <w:r>
+        <w:rPr>
+          <w:rFonts w:ascii="Times New Roman" w:eastAsia="Times New Roman" w:hAnsi="Times New Roman" w:cs="Times New Roman"/>
+        </w:rPr>
+        <w:t xml:space="preserve"> &lt;- </w:t>
+      </w:r>
+      <w:proofErr w:type="spellStart"/>
+      <w:r>
+        <w:rPr>
+          <w:rFonts w:ascii="Times New Roman" w:eastAsia="Times New Roman" w:hAnsi="Times New Roman" w:cs="Times New Roman"/>
+        </w:rPr>
+        <w:t>df</w:t>
+      </w:r>
+      <w:proofErr w:type="spellEnd"/>
+      <w:r>
+        <w:rPr>
+          <w:rFonts w:ascii="Times New Roman" w:eastAsia="Times New Roman" w:hAnsi="Times New Roman" w:cs="Times New Roman"/>
+        </w:rPr>
+        <w:t>[</w:t>
+      </w:r>
+      <w:proofErr w:type="spellStart"/>
+      <w:r>
+        <w:rPr>
+          <w:rFonts w:ascii="Times New Roman" w:eastAsia="Times New Roman" w:hAnsi="Times New Roman" w:cs="Times New Roman"/>
+        </w:rPr>
+        <w:t>df$CATEGORY</w:t>
+      </w:r>
+      <w:proofErr w:type="spellEnd"/>
+      <w:r>
+        <w:rPr>
+          <w:rFonts w:ascii="Times New Roman" w:eastAsia="Times New Roman" w:hAnsi="Times New Roman" w:cs="Times New Roman"/>
+        </w:rPr>
+        <w:t xml:space="preserve"> == 'Non-Celebrity', 'ER']</w:t>
+      </w:r>
+    </w:p>
+    <w:p>
+      <w:pPr>
+        <w:ind w:left="1440"/>
+        <w:rPr>
+          <w:rFonts w:ascii="Times New Roman" w:eastAsia="Times New Roman" w:hAnsi="Times New Roman" w:cs="Times New Roman"/>
+        </w:rPr>
+      </w:pPr>
+      <w:proofErr w:type="spellStart"/>
+      <w:r>
+        <w:rPr>
+          <w:rFonts w:ascii="Times New Roman" w:eastAsia="Times New Roman" w:hAnsi="Times New Roman" w:cs="Times New Roman"/>
+        </w:rPr>
+        <w:t>t_test_result</w:t>
+      </w:r>
+      <w:proofErr w:type="spellEnd"/>
+      <w:r>
+        <w:rPr>
+          <w:rFonts w:ascii="Times New Roman" w:eastAsia="Times New Roman" w:hAnsi="Times New Roman" w:cs="Times New Roman"/>
+        </w:rPr>
+        <w:t xml:space="preserve"> &lt;- </w:t>
+      </w:r>
+      <w:proofErr w:type="spellStart"/>
+      <w:r>
+        <w:rPr>
+          <w:rFonts w:ascii="Times New Roman" w:eastAsia="Times New Roman" w:hAnsi="Times New Roman" w:cs="Times New Roman"/>
+        </w:rPr>
+        <w:t>t.test</w:t>
+      </w:r>
+      <w:proofErr w:type="spellEnd"/>
+      <w:r>
+        <w:rPr>
+          <w:rFonts w:ascii="Times New Roman" w:eastAsia="Times New Roman" w:hAnsi="Times New Roman" w:cs="Times New Roman"/>
+        </w:rPr>
         <w:t>(</w:t>
       </w:r>
       <w:proofErr w:type="spellStart"/>
-      <w:r>
-        <w:rPr>
-          <w:rFonts w:ascii="Times New Roman" w:eastAsia="Times New Roman" w:hAnsi="Times New Roman" w:cs="Times New Roman"/>
-        </w:rPr>
-        <w:t>grepl</w:t>
-      </w:r>
-      <w:proofErr w:type="spellEnd"/>
-      <w:r>
-        <w:rPr>
-          <w:rFonts w:ascii="Times New Roman" w:eastAsia="Times New Roman" w:hAnsi="Times New Roman" w:cs="Times New Roman"/>
-        </w:rPr>
-        <w:t>(</w:t>
-      </w:r>
-      <w:proofErr w:type="gramEnd"/>
-      <w:r>
-        <w:rPr>
-          <w:rFonts w:ascii="Times New Roman" w:eastAsia="Times New Roman" w:hAnsi="Times New Roman" w:cs="Times New Roman"/>
-        </w:rPr>
-        <w:t xml:space="preserve">"celebrities", df$CATEGORIES.1, </w:t>
-      </w:r>
-      <w:proofErr w:type="spellStart"/>
-      <w:proofErr w:type="gramStart"/>
-      <w:r>
-        <w:rPr>
-          <w:rFonts w:ascii="Times New Roman" w:eastAsia="Times New Roman" w:hAnsi="Times New Roman" w:cs="Times New Roman"/>
-        </w:rPr>
-        <w:t>ignore.case</w:t>
-      </w:r>
-      <w:proofErr w:type="spellEnd"/>
-      <w:proofErr w:type="gramEnd"/>
-      <w:r>
-        <w:rPr>
-          <w:rFonts w:ascii="Times New Roman" w:eastAsia="Times New Roman" w:hAnsi="Times New Roman" w:cs="Times New Roman"/>
-        </w:rPr>
-        <w:t xml:space="preserve"> = TRUE), "Celebrity", "Non-Celebrity")</w:t>
-      </w:r>
-    </w:p>
-    <w:p>
-      <w:pPr>
-        <w:ind w:left="1440"/>
-        <w:rPr>
-          <w:rFonts w:ascii="Times New Roman" w:eastAsia="Times New Roman" w:hAnsi="Times New Roman" w:cs="Times New Roman"/>
-        </w:rPr>
-      </w:pPr>
-      <w:r>
-        <w:rPr>
-          <w:rFonts w:ascii="Times New Roman" w:eastAsia="Times New Roman" w:hAnsi="Times New Roman" w:cs="Times New Roman"/>
-        </w:rPr>
-        <w:t>#Boxplot</w:t>
-      </w:r>
-    </w:p>
-    <w:p>
-      <w:pPr>
-        <w:ind w:left="1440"/>
-        <w:rPr>
-          <w:rFonts w:ascii="Times New Roman" w:eastAsia="Times New Roman" w:hAnsi="Times New Roman" w:cs="Times New Roman"/>
-        </w:rPr>
-      </w:pPr>
-      <w:proofErr w:type="spellStart"/>
-      <w:r>
-        <w:rPr>
-          <w:rFonts w:ascii="Times New Roman" w:eastAsia="Times New Roman" w:hAnsi="Times New Roman" w:cs="Times New Roman"/>
-        </w:rPr>
-        <w:t>png</w:t>
-      </w:r>
-      <w:proofErr w:type="spellEnd"/>
-      <w:r>
-        <w:rPr>
-          <w:rFonts w:ascii="Times New Roman" w:eastAsia="Times New Roman" w:hAnsi="Times New Roman" w:cs="Times New Roman"/>
-        </w:rPr>
-        <w:t>("Boxplot.png")</w:t>
-      </w:r>
-    </w:p>
-    <w:p>
-      <w:pPr>
-        <w:ind w:left="1440"/>
-        <w:rPr>
-          <w:rFonts w:ascii="Times New Roman" w:eastAsia="Times New Roman" w:hAnsi="Times New Roman" w:cs="Times New Roman"/>
-        </w:rPr>
-      </w:pPr>
-      <w:proofErr w:type="gramStart"/>
-      <w:r>
-        <w:rPr>
-          <w:rFonts w:ascii="Times New Roman" w:eastAsia="Times New Roman" w:hAnsi="Times New Roman" w:cs="Times New Roman"/>
-        </w:rPr>
-        <w:t>boxplot(</w:t>
-      </w:r>
-      <w:proofErr w:type="gramEnd"/>
-      <w:r>
-        <w:rPr>
-          <w:rFonts w:ascii="Times New Roman" w:eastAsia="Times New Roman" w:hAnsi="Times New Roman" w:cs="Times New Roman"/>
-        </w:rPr>
-        <w:t xml:space="preserve">ER ~ CATEGORY, data = </w:t>
-      </w:r>
-      <w:proofErr w:type="spellStart"/>
-      <w:r>
-        <w:rPr>
-          <w:rFonts w:ascii="Times New Roman" w:eastAsia="Times New Roman" w:hAnsi="Times New Roman" w:cs="Times New Roman"/>
-        </w:rPr>
-        <w:t>df</w:t>
-      </w:r>
-      <w:proofErr w:type="spellEnd"/>
-      <w:r>
-        <w:rPr>
-          <w:rFonts w:ascii="Times New Roman" w:eastAsia="Times New Roman" w:hAnsi="Times New Roman" w:cs="Times New Roman"/>
-        </w:rPr>
-        <w:t xml:space="preserve">, </w:t>
-      </w:r>
-    </w:p>
-    <w:p>
-      <w:pPr>
-        <w:ind w:left="1440"/>
-        <w:rPr>
-          <w:rFonts w:ascii="Times New Roman" w:eastAsia="Times New Roman" w:hAnsi="Times New Roman" w:cs="Times New Roman"/>
-        </w:rPr>
-      </w:pPr>
-      <w:r>
-        <w:rPr>
-          <w:rFonts w:ascii="Times New Roman" w:eastAsia="Times New Roman" w:hAnsi="Times New Roman" w:cs="Times New Roman"/>
-        </w:rPr>
-        <w:t xml:space="preserve">        main = "Comparison of Engagement Rate (ER): Celebrities vs Non-Celebrities",</w:t>
-      </w:r>
-    </w:p>
-    <w:p>
-      <w:pPr>
-        <w:ind w:left="1440"/>
-        <w:rPr>
-          <w:rFonts w:ascii="Times New Roman" w:eastAsia="Times New Roman" w:hAnsi="Times New Roman" w:cs="Times New Roman"/>
-        </w:rPr>
-      </w:pPr>
-      <w:r>
-        <w:rPr>
-          <w:rFonts w:ascii="Times New Roman" w:eastAsia="Times New Roman" w:hAnsi="Times New Roman" w:cs="Times New Roman"/>
-        </w:rPr>
-        <w:t xml:space="preserve">        </w:t>
-      </w:r>
-      <w:proofErr w:type="spellStart"/>
-      <w:r>
-        <w:rPr>
-          <w:rFonts w:ascii="Times New Roman" w:eastAsia="Times New Roman" w:hAnsi="Times New Roman" w:cs="Times New Roman"/>
-        </w:rPr>
-        <w:t>xlab</w:t>
-      </w:r>
-      <w:proofErr w:type="spellEnd"/>
-      <w:r>
-        <w:rPr>
-          <w:rFonts w:ascii="Times New Roman" w:eastAsia="Times New Roman" w:hAnsi="Times New Roman" w:cs="Times New Roman"/>
-        </w:rPr>
-        <w:t xml:space="preserve"> = "Category", </w:t>
-      </w:r>
-      <w:proofErr w:type="spellStart"/>
-      <w:r>
-        <w:rPr>
-          <w:rFonts w:ascii="Times New Roman" w:eastAsia="Times New Roman" w:hAnsi="Times New Roman" w:cs="Times New Roman"/>
-        </w:rPr>
-        <w:t>ylab</w:t>
-      </w:r>
-      <w:proofErr w:type="spellEnd"/>
-      <w:r>
-        <w:rPr>
-          <w:rFonts w:ascii="Times New Roman" w:eastAsia="Times New Roman" w:hAnsi="Times New Roman" w:cs="Times New Roman"/>
-        </w:rPr>
-        <w:t xml:space="preserve"> = "Engagement Rate (ER)",</w:t>
-      </w:r>
-    </w:p>
-    <w:p>
-      <w:pPr>
-        <w:ind w:left="1440"/>
-        <w:rPr>
-          <w:rFonts w:ascii="Times New Roman" w:eastAsia="Times New Roman" w:hAnsi="Times New Roman" w:cs="Times New Roman"/>
-        </w:rPr>
-      </w:pPr>
-      <w:r>
-        <w:rPr>
-          <w:rFonts w:ascii="Times New Roman" w:eastAsia="Times New Roman" w:hAnsi="Times New Roman" w:cs="Times New Roman"/>
-        </w:rPr>
-        <w:t xml:space="preserve">        col = </w:t>
-      </w:r>
-      <w:proofErr w:type="gramStart"/>
-      <w:r>
-        <w:rPr>
-          <w:rFonts w:ascii="Times New Roman" w:eastAsia="Times New Roman" w:hAnsi="Times New Roman" w:cs="Times New Roman"/>
-        </w:rPr>
-        <w:t>c(</w:t>
-      </w:r>
-      <w:proofErr w:type="gramEnd"/>
-      <w:r>
-        <w:rPr>
-          <w:rFonts w:ascii="Times New Roman" w:eastAsia="Times New Roman" w:hAnsi="Times New Roman" w:cs="Times New Roman"/>
-        </w:rPr>
-        <w:t>"</w:t>
-      </w:r>
-      <w:proofErr w:type="spellStart"/>
-      <w:r>
-        <w:rPr>
-          <w:rFonts w:ascii="Times New Roman" w:eastAsia="Times New Roman" w:hAnsi="Times New Roman" w:cs="Times New Roman"/>
-        </w:rPr>
-        <w:t>skyblue</w:t>
-      </w:r>
-      <w:proofErr w:type="spellEnd"/>
-      <w:r>
-        <w:rPr>
-          <w:rFonts w:ascii="Times New Roman" w:eastAsia="Times New Roman" w:hAnsi="Times New Roman" w:cs="Times New Roman"/>
-        </w:rPr>
-        <w:t>", "orange"))</w:t>
-      </w:r>
-    </w:p>
-    <w:p>
-      <w:pPr>
-        <w:ind w:left="1440"/>
-        <w:rPr>
-          <w:rFonts w:ascii="Times New Roman" w:eastAsia="Times New Roman" w:hAnsi="Times New Roman" w:cs="Times New Roman"/>
-        </w:rPr>
-      </w:pPr>
-      <w:proofErr w:type="spellStart"/>
-      <w:proofErr w:type="gramStart"/>
-      <w:r>
-        <w:rPr>
-          <w:rFonts w:ascii="Times New Roman" w:eastAsia="Times New Roman" w:hAnsi="Times New Roman" w:cs="Times New Roman"/>
-        </w:rPr>
-        <w:t>dev.off</w:t>
-      </w:r>
-      <w:proofErr w:type="spellEnd"/>
-      <w:r>
-        <w:rPr>
-          <w:rFonts w:ascii="Times New Roman" w:eastAsia="Times New Roman" w:hAnsi="Times New Roman" w:cs="Times New Roman"/>
-        </w:rPr>
-        <w:t>(</w:t>
-      </w:r>
-      <w:proofErr w:type="gramEnd"/>
-      <w:r>
-        <w:rPr>
-          <w:rFonts w:ascii="Times New Roman" w:eastAsia="Times New Roman" w:hAnsi="Times New Roman" w:cs="Times New Roman"/>
-        </w:rPr>
-        <w:t>)</w:t>
-      </w:r>
-    </w:p>
-    <w:p>
-      <w:pPr>
-        <w:ind w:left="1440"/>
-        <w:rPr>
-          <w:rFonts w:ascii="Times New Roman" w:eastAsia="Times New Roman" w:hAnsi="Times New Roman" w:cs="Times New Roman"/>
-        </w:rPr>
-      </w:pPr>
-      <w:r>
-        <w:rPr>
-          <w:rFonts w:ascii="Times New Roman" w:eastAsia="Times New Roman" w:hAnsi="Times New Roman" w:cs="Times New Roman"/>
-        </w:rPr>
-        <w:t># histogram</w:t>
-      </w:r>
-    </w:p>
-    <w:p>
-      <w:pPr>
-        <w:ind w:left="1440"/>
-        <w:rPr>
-          <w:rFonts w:ascii="Times New Roman" w:eastAsia="Times New Roman" w:hAnsi="Times New Roman" w:cs="Times New Roman"/>
-        </w:rPr>
-      </w:pPr>
-      <w:proofErr w:type="spellStart"/>
-      <w:r>
-        <w:rPr>
-          <w:rFonts w:ascii="Times New Roman" w:eastAsia="Times New Roman" w:hAnsi="Times New Roman" w:cs="Times New Roman"/>
-        </w:rPr>
-        <w:t>png</w:t>
-      </w:r>
-      <w:proofErr w:type="spellEnd"/>
-      <w:r>
-        <w:rPr>
-          <w:rFonts w:ascii="Times New Roman" w:eastAsia="Times New Roman" w:hAnsi="Times New Roman" w:cs="Times New Roman"/>
-        </w:rPr>
-        <w:t>("Histogram.png")</w:t>
-      </w:r>
-    </w:p>
-    <w:p>
-      <w:pPr>
-        <w:ind w:left="1440"/>
-        <w:rPr>
-          <w:rFonts w:ascii="Times New Roman" w:eastAsia="Times New Roman" w:hAnsi="Times New Roman" w:cs="Times New Roman"/>
-        </w:rPr>
-      </w:pPr>
-      <w:proofErr w:type="gramStart"/>
-      <w:r>
-        <w:rPr>
-          <w:rFonts w:ascii="Times New Roman" w:eastAsia="Times New Roman" w:hAnsi="Times New Roman" w:cs="Times New Roman"/>
-        </w:rPr>
-        <w:t>hist(</w:t>
-      </w:r>
-      <w:proofErr w:type="spellStart"/>
-      <w:proofErr w:type="gramEnd"/>
-      <w:r>
-        <w:rPr>
-          <w:rFonts w:ascii="Times New Roman" w:eastAsia="Times New Roman" w:hAnsi="Times New Roman" w:cs="Times New Roman"/>
-        </w:rPr>
-        <w:t>df$</w:t>
-      </w:r>
-      <w:proofErr w:type="gramStart"/>
-      <w:r>
-        <w:rPr>
-          <w:rFonts w:ascii="Times New Roman" w:eastAsia="Times New Roman" w:hAnsi="Times New Roman" w:cs="Times New Roman"/>
-        </w:rPr>
-        <w:t>ER</w:t>
-      </w:r>
-      <w:proofErr w:type="spellEnd"/>
-      <w:r>
-        <w:rPr>
-          <w:rFonts w:ascii="Times New Roman" w:eastAsia="Times New Roman" w:hAnsi="Times New Roman" w:cs="Times New Roman"/>
-        </w:rPr>
-        <w:t>[</w:t>
-      </w:r>
-      <w:proofErr w:type="spellStart"/>
-      <w:proofErr w:type="gramEnd"/>
-      <w:r>
-        <w:rPr>
-          <w:rFonts w:ascii="Times New Roman" w:eastAsia="Times New Roman" w:hAnsi="Times New Roman" w:cs="Times New Roman"/>
-        </w:rPr>
-        <w:t>df$CATEGORY</w:t>
-      </w:r>
-      <w:proofErr w:type="spellEnd"/>
-      <w:r>
-        <w:rPr>
-          <w:rFonts w:ascii="Times New Roman" w:eastAsia="Times New Roman" w:hAnsi="Times New Roman" w:cs="Times New Roman"/>
-        </w:rPr>
-        <w:t xml:space="preserve"> == "Celebrity"], </w:t>
-      </w:r>
-    </w:p>
-    <w:p>
-      <w:pPr>
-        <w:ind w:left="1440"/>
-        <w:rPr>
-          <w:rFonts w:ascii="Times New Roman" w:eastAsia="Times New Roman" w:hAnsi="Times New Roman" w:cs="Times New Roman"/>
-        </w:rPr>
-      </w:pPr>
-      <w:r>
-        <w:rPr>
-          <w:rFonts w:ascii="Times New Roman" w:eastAsia="Times New Roman" w:hAnsi="Times New Roman" w:cs="Times New Roman"/>
-        </w:rPr>
-        <w:t xml:space="preserve">     col = </w:t>
-      </w:r>
-      <w:proofErr w:type="spellStart"/>
-      <w:proofErr w:type="gramStart"/>
-      <w:r>
-        <w:rPr>
-          <w:rFonts w:ascii="Times New Roman" w:eastAsia="Times New Roman" w:hAnsi="Times New Roman" w:cs="Times New Roman"/>
-        </w:rPr>
-        <w:t>rgb</w:t>
-      </w:r>
-      <w:proofErr w:type="spellEnd"/>
-      <w:r>
-        <w:rPr>
-          <w:rFonts w:ascii="Times New Roman" w:eastAsia="Times New Roman" w:hAnsi="Times New Roman" w:cs="Times New Roman"/>
-        </w:rPr>
-        <w:t>(</w:t>
-      </w:r>
-      <w:proofErr w:type="gramEnd"/>
-      <w:r>
-        <w:rPr>
-          <w:rFonts w:ascii="Times New Roman" w:eastAsia="Times New Roman" w:hAnsi="Times New Roman" w:cs="Times New Roman"/>
-        </w:rPr>
-        <w:t xml:space="preserve">0, 0, 1, 0.5), </w:t>
-      </w:r>
-    </w:p>
-    <w:p>
-      <w:pPr>
-        <w:ind w:left="1440"/>
-        <w:rPr>
-          <w:rFonts w:ascii="Times New Roman" w:eastAsia="Times New Roman" w:hAnsi="Times New Roman" w:cs="Times New Roman"/>
-        </w:rPr>
-      </w:pPr>
-      <w:r>
-        <w:rPr>
-          <w:rFonts w:ascii="Times New Roman" w:eastAsia="Times New Roman" w:hAnsi="Times New Roman" w:cs="Times New Roman"/>
-        </w:rPr>
-        <w:t xml:space="preserve">     </w:t>
-      </w:r>
-      <w:proofErr w:type="spellStart"/>
-      <w:r>
-        <w:rPr>
-          <w:rFonts w:ascii="Times New Roman" w:eastAsia="Times New Roman" w:hAnsi="Times New Roman" w:cs="Times New Roman"/>
-        </w:rPr>
-        <w:t>xlim</w:t>
-      </w:r>
-      <w:proofErr w:type="spellEnd"/>
-      <w:r>
-        <w:rPr>
-          <w:rFonts w:ascii="Times New Roman" w:eastAsia="Times New Roman" w:hAnsi="Times New Roman" w:cs="Times New Roman"/>
-        </w:rPr>
-        <w:t xml:space="preserve"> = </w:t>
-      </w:r>
-      <w:proofErr w:type="gramStart"/>
-      <w:r>
-        <w:rPr>
-          <w:rFonts w:ascii="Times New Roman" w:eastAsia="Times New Roman" w:hAnsi="Times New Roman" w:cs="Times New Roman"/>
-        </w:rPr>
-        <w:t>range(</w:t>
-      </w:r>
-      <w:proofErr w:type="spellStart"/>
-      <w:proofErr w:type="gramEnd"/>
-      <w:r>
-        <w:rPr>
-          <w:rFonts w:ascii="Times New Roman" w:eastAsia="Times New Roman" w:hAnsi="Times New Roman" w:cs="Times New Roman"/>
-        </w:rPr>
-        <w:t>df$ER</w:t>
-      </w:r>
-      <w:proofErr w:type="spellEnd"/>
-      <w:r>
-        <w:rPr>
-          <w:rFonts w:ascii="Times New Roman" w:eastAsia="Times New Roman" w:hAnsi="Times New Roman" w:cs="Times New Roman"/>
-        </w:rPr>
-        <w:t>, na.rm = TRUE),</w:t>
-      </w:r>
-    </w:p>
-    <w:p>
-      <w:pPr>
-        <w:ind w:left="1440"/>
-        <w:rPr>
-          <w:rFonts w:ascii="Times New Roman" w:eastAsia="Times New Roman" w:hAnsi="Times New Roman" w:cs="Times New Roman"/>
-        </w:rPr>
-      </w:pPr>
-      <w:r>
-        <w:rPr>
-          <w:rFonts w:ascii="Times New Roman" w:eastAsia="Times New Roman" w:hAnsi="Times New Roman" w:cs="Times New Roman"/>
-        </w:rPr>
-        <w:t xml:space="preserve">     main = "Histogram of Engagement Rate (ER) by Category",</w:t>
-      </w:r>
-    </w:p>
-    <w:p>
-      <w:pPr>
-        <w:ind w:left="1440"/>
-        <w:rPr>
-          <w:rFonts w:ascii="Times New Roman" w:eastAsia="Times New Roman" w:hAnsi="Times New Roman" w:cs="Times New Roman"/>
-        </w:rPr>
-      </w:pPr>
-      <w:r>
-        <w:rPr>
-          <w:rFonts w:ascii="Times New Roman" w:eastAsia="Times New Roman" w:hAnsi="Times New Roman" w:cs="Times New Roman"/>
-        </w:rPr>
-        <w:t xml:space="preserve">     </w:t>
-      </w:r>
-      <w:proofErr w:type="spellStart"/>
-      <w:r>
-        <w:rPr>
-          <w:rFonts w:ascii="Times New Roman" w:eastAsia="Times New Roman" w:hAnsi="Times New Roman" w:cs="Times New Roman"/>
-        </w:rPr>
-        <w:t>xlab</w:t>
-      </w:r>
-      <w:proofErr w:type="spellEnd"/>
-      <w:r>
-        <w:rPr>
-          <w:rFonts w:ascii="Times New Roman" w:eastAsia="Times New Roman" w:hAnsi="Times New Roman" w:cs="Times New Roman"/>
-        </w:rPr>
-        <w:t xml:space="preserve"> = "Engagement Rate (ER)", </w:t>
-      </w:r>
-    </w:p>
-    <w:p>
-      <w:pPr>
-        <w:ind w:left="1440"/>
-        <w:rPr>
-          <w:rFonts w:ascii="Times New Roman" w:eastAsia="Times New Roman" w:hAnsi="Times New Roman" w:cs="Times New Roman"/>
-        </w:rPr>
-      </w:pPr>
-      <w:r>
-        <w:rPr>
-          <w:rFonts w:ascii="Times New Roman" w:eastAsia="Times New Roman" w:hAnsi="Times New Roman" w:cs="Times New Roman"/>
-        </w:rPr>
-        <w:t xml:space="preserve">     </w:t>
-      </w:r>
-      <w:proofErr w:type="spellStart"/>
-      <w:r>
-        <w:rPr>
-          <w:rFonts w:ascii="Times New Roman" w:eastAsia="Times New Roman" w:hAnsi="Times New Roman" w:cs="Times New Roman"/>
-        </w:rPr>
-        <w:t>ylab</w:t>
-      </w:r>
-      <w:proofErr w:type="spellEnd"/>
-      <w:r>
-        <w:rPr>
-          <w:rFonts w:ascii="Times New Roman" w:eastAsia="Times New Roman" w:hAnsi="Times New Roman" w:cs="Times New Roman"/>
-        </w:rPr>
-        <w:t xml:space="preserve"> = "Frequency",</w:t>
-      </w:r>
-    </w:p>
-    <w:p>
-      <w:pPr>
-        <w:ind w:left="1440"/>
-        <w:rPr>
-          <w:rFonts w:ascii="Times New Roman" w:eastAsia="Times New Roman" w:hAnsi="Times New Roman" w:cs="Times New Roman"/>
-        </w:rPr>
-      </w:pPr>
-      <w:r>
-        <w:rPr>
-          <w:rFonts w:ascii="Times New Roman" w:eastAsia="Times New Roman" w:hAnsi="Times New Roman" w:cs="Times New Roman"/>
-        </w:rPr>
-        <w:t xml:space="preserve">     breaks = 10)</w:t>
-      </w:r>
-    </w:p>
-    <w:p>
-      <w:pPr>
-        <w:ind w:left="1440"/>
-        <w:rPr>
-          <w:rFonts w:ascii="Times New Roman" w:eastAsia="Times New Roman" w:hAnsi="Times New Roman" w:cs="Times New Roman"/>
-        </w:rPr>
-      </w:pPr>
-      <w:r>
-        <w:rPr>
-          <w:rFonts w:ascii="Times New Roman" w:eastAsia="Times New Roman" w:hAnsi="Times New Roman" w:cs="Times New Roman"/>
-        </w:rPr>
-        <w:t># non-celebrity histogram</w:t>
-      </w:r>
-    </w:p>
-    <w:p>
-      <w:pPr>
-        <w:ind w:left="1440"/>
-        <w:rPr>
-          <w:rFonts w:ascii="Times New Roman" w:eastAsia="Times New Roman" w:hAnsi="Times New Roman" w:cs="Times New Roman"/>
-        </w:rPr>
-      </w:pPr>
-      <w:proofErr w:type="gramStart"/>
-      <w:r>
-        <w:rPr>
-          <w:rFonts w:ascii="Times New Roman" w:eastAsia="Times New Roman" w:hAnsi="Times New Roman" w:cs="Times New Roman"/>
-        </w:rPr>
-        <w:t>hist(</w:t>
-      </w:r>
-      <w:proofErr w:type="spellStart"/>
-      <w:proofErr w:type="gramEnd"/>
-      <w:r>
-        <w:rPr>
-          <w:rFonts w:ascii="Times New Roman" w:eastAsia="Times New Roman" w:hAnsi="Times New Roman" w:cs="Times New Roman"/>
-        </w:rPr>
-        <w:t>df$</w:t>
-      </w:r>
-      <w:proofErr w:type="gramStart"/>
-      <w:r>
-        <w:rPr>
-          <w:rFonts w:ascii="Times New Roman" w:eastAsia="Times New Roman" w:hAnsi="Times New Roman" w:cs="Times New Roman"/>
-        </w:rPr>
-        <w:t>ER</w:t>
-      </w:r>
-      <w:proofErr w:type="spellEnd"/>
-      <w:r>
-        <w:rPr>
-          <w:rFonts w:ascii="Times New Roman" w:eastAsia="Times New Roman" w:hAnsi="Times New Roman" w:cs="Times New Roman"/>
-        </w:rPr>
-        <w:t>[</w:t>
-      </w:r>
-      <w:proofErr w:type="spellStart"/>
-      <w:proofErr w:type="gramEnd"/>
-      <w:r>
-        <w:rPr>
-          <w:rFonts w:ascii="Times New Roman" w:eastAsia="Times New Roman" w:hAnsi="Times New Roman" w:cs="Times New Roman"/>
-        </w:rPr>
-        <w:t>df$CATEGORY</w:t>
-      </w:r>
-      <w:proofErr w:type="spellEnd"/>
-      <w:r>
-        <w:rPr>
-          <w:rFonts w:ascii="Times New Roman" w:eastAsia="Times New Roman" w:hAnsi="Times New Roman" w:cs="Times New Roman"/>
-        </w:rPr>
-        <w:t xml:space="preserve"> == "</w:t>
-      </w:r>
-      <w:proofErr w:type="gramStart"/>
-      <w:r>
-        <w:rPr>
-          <w:rFonts w:ascii="Times New Roman" w:eastAsia="Times New Roman" w:hAnsi="Times New Roman" w:cs="Times New Roman"/>
-        </w:rPr>
-        <w:t>Non-Celebrity</w:t>
-      </w:r>
-      <w:proofErr w:type="gramEnd"/>
-      <w:r>
-        <w:rPr>
-          <w:rFonts w:ascii="Times New Roman" w:eastAsia="Times New Roman" w:hAnsi="Times New Roman" w:cs="Times New Roman"/>
-        </w:rPr>
-        <w:t xml:space="preserve">"], </w:t>
-      </w:r>
-    </w:p>
-    <w:p>
-      <w:pPr>
-        <w:ind w:left="1440"/>
-        <w:rPr>
-          <w:rFonts w:ascii="Times New Roman" w:eastAsia="Times New Roman" w:hAnsi="Times New Roman" w:cs="Times New Roman"/>
-        </w:rPr>
-      </w:pPr>
-      <w:r>
-        <w:rPr>
-          <w:rFonts w:ascii="Times New Roman" w:eastAsia="Times New Roman" w:hAnsi="Times New Roman" w:cs="Times New Roman"/>
-        </w:rPr>
-        <w:t xml:space="preserve">     col = </w:t>
-      </w:r>
-      <w:proofErr w:type="spellStart"/>
-      <w:proofErr w:type="gramStart"/>
-      <w:r>
-        <w:rPr>
-          <w:rFonts w:ascii="Times New Roman" w:eastAsia="Times New Roman" w:hAnsi="Times New Roman" w:cs="Times New Roman"/>
-        </w:rPr>
-        <w:t>rgb</w:t>
-      </w:r>
-      <w:proofErr w:type="spellEnd"/>
-      <w:r>
-        <w:rPr>
-          <w:rFonts w:ascii="Times New Roman" w:eastAsia="Times New Roman" w:hAnsi="Times New Roman" w:cs="Times New Roman"/>
-        </w:rPr>
-        <w:t>(</w:t>
-      </w:r>
-      <w:proofErr w:type="gramEnd"/>
-      <w:r>
-        <w:rPr>
-          <w:rFonts w:ascii="Times New Roman" w:eastAsia="Times New Roman" w:hAnsi="Times New Roman" w:cs="Times New Roman"/>
-        </w:rPr>
-        <w:t xml:space="preserve">1, 0, 0, 0.5), </w:t>
-      </w:r>
-    </w:p>
-    <w:p>
-      <w:pPr>
-        <w:ind w:left="1440"/>
-        <w:rPr>
-          <w:rFonts w:ascii="Times New Roman" w:eastAsia="Times New Roman" w:hAnsi="Times New Roman" w:cs="Times New Roman"/>
-        </w:rPr>
-      </w:pPr>
-      <w:r>
-        <w:rPr>
-          <w:rFonts w:ascii="Times New Roman" w:eastAsia="Times New Roman" w:hAnsi="Times New Roman" w:cs="Times New Roman"/>
-        </w:rPr>
-        <w:t xml:space="preserve">     add = TRUE, </w:t>
-      </w:r>
-    </w:p>
-    <w:p>
-      <w:pPr>
-        <w:ind w:left="1440"/>
-        <w:rPr>
-          <w:rFonts w:ascii="Times New Roman" w:eastAsia="Times New Roman" w:hAnsi="Times New Roman" w:cs="Times New Roman"/>
-        </w:rPr>
-      </w:pPr>
-      <w:r>
-        <w:rPr>
-          <w:rFonts w:ascii="Times New Roman" w:eastAsia="Times New Roman" w:hAnsi="Times New Roman" w:cs="Times New Roman"/>
-        </w:rPr>
-        <w:t xml:space="preserve">     breaks = 10)</w:t>
-      </w:r>
-    </w:p>
-    <w:p>
-      <w:pPr>
-        <w:ind w:left="1440"/>
-        <w:rPr>
-          <w:rFonts w:ascii="Times New Roman" w:eastAsia="Times New Roman" w:hAnsi="Times New Roman" w:cs="Times New Roman"/>
-        </w:rPr>
-      </w:pPr>
-      <w:proofErr w:type="gramStart"/>
-      <w:r>
-        <w:rPr>
-          <w:rFonts w:ascii="Times New Roman" w:eastAsia="Times New Roman" w:hAnsi="Times New Roman" w:cs="Times New Roman"/>
-        </w:rPr>
-        <w:t>legend(</w:t>
-      </w:r>
-      <w:proofErr w:type="gramEnd"/>
-      <w:r>
-        <w:rPr>
-          <w:rFonts w:ascii="Times New Roman" w:eastAsia="Times New Roman" w:hAnsi="Times New Roman" w:cs="Times New Roman"/>
-        </w:rPr>
-        <w:t>"</w:t>
-      </w:r>
-      <w:proofErr w:type="spellStart"/>
-      <w:r>
-        <w:rPr>
-          <w:rFonts w:ascii="Times New Roman" w:eastAsia="Times New Roman" w:hAnsi="Times New Roman" w:cs="Times New Roman"/>
-        </w:rPr>
-        <w:t>topright</w:t>
-      </w:r>
-      <w:proofErr w:type="spellEnd"/>
-      <w:r>
-        <w:rPr>
-          <w:rFonts w:ascii="Times New Roman" w:eastAsia="Times New Roman" w:hAnsi="Times New Roman" w:cs="Times New Roman"/>
-        </w:rPr>
-        <w:t xml:space="preserve">", legend = </w:t>
-      </w:r>
-      <w:proofErr w:type="gramStart"/>
-      <w:r>
-        <w:rPr>
-          <w:rFonts w:ascii="Times New Roman" w:eastAsia="Times New Roman" w:hAnsi="Times New Roman" w:cs="Times New Roman"/>
-        </w:rPr>
-        <w:t>c(</w:t>
-      </w:r>
-      <w:proofErr w:type="gramEnd"/>
-      <w:r>
-        <w:rPr>
-          <w:rFonts w:ascii="Times New Roman" w:eastAsia="Times New Roman" w:hAnsi="Times New Roman" w:cs="Times New Roman"/>
-        </w:rPr>
-        <w:t>"Celebrity", "Non-Celebrity"),</w:t>
-      </w:r>
-    </w:p>
-    <w:p>
-      <w:pPr>
-        <w:ind w:left="1440"/>
-        <w:rPr>
-          <w:rFonts w:ascii="Times New Roman" w:eastAsia="Times New Roman" w:hAnsi="Times New Roman" w:cs="Times New Roman"/>
-        </w:rPr>
-      </w:pPr>
-      <w:r>
-        <w:rPr>
-          <w:rFonts w:ascii="Times New Roman" w:eastAsia="Times New Roman" w:hAnsi="Times New Roman" w:cs="Times New Roman"/>
-        </w:rPr>
-        <w:t xml:space="preserve">       fill = </w:t>
-      </w:r>
-      <w:proofErr w:type="gramStart"/>
-      <w:r>
-        <w:rPr>
-          <w:rFonts w:ascii="Times New Roman" w:eastAsia="Times New Roman" w:hAnsi="Times New Roman" w:cs="Times New Roman"/>
-        </w:rPr>
-        <w:t>c(</w:t>
-      </w:r>
-      <w:proofErr w:type="spellStart"/>
-      <w:r>
-        <w:rPr>
-          <w:rFonts w:ascii="Times New Roman" w:eastAsia="Times New Roman" w:hAnsi="Times New Roman" w:cs="Times New Roman"/>
-        </w:rPr>
-        <w:t>rgb</w:t>
-      </w:r>
-      <w:proofErr w:type="spellEnd"/>
-      <w:r>
-        <w:rPr>
-          <w:rFonts w:ascii="Times New Roman" w:eastAsia="Times New Roman" w:hAnsi="Times New Roman" w:cs="Times New Roman"/>
-        </w:rPr>
-        <w:t>(</w:t>
-      </w:r>
-      <w:proofErr w:type="gramEnd"/>
-      <w:r>
-        <w:rPr>
-          <w:rFonts w:ascii="Times New Roman" w:eastAsia="Times New Roman" w:hAnsi="Times New Roman" w:cs="Times New Roman"/>
-        </w:rPr>
-        <w:t xml:space="preserve">0, 0, 1, 0.5), </w:t>
-      </w:r>
-      <w:proofErr w:type="spellStart"/>
-      <w:proofErr w:type="gramStart"/>
-      <w:r>
-        <w:rPr>
-          <w:rFonts w:ascii="Times New Roman" w:eastAsia="Times New Roman" w:hAnsi="Times New Roman" w:cs="Times New Roman"/>
-        </w:rPr>
-        <w:t>rgb</w:t>
-      </w:r>
-      <w:proofErr w:type="spellEnd"/>
-      <w:r>
-        <w:rPr>
-          <w:rFonts w:ascii="Times New Roman" w:eastAsia="Times New Roman" w:hAnsi="Times New Roman" w:cs="Times New Roman"/>
-        </w:rPr>
-        <w:t>(</w:t>
-      </w:r>
-      <w:proofErr w:type="gramEnd"/>
-      <w:r>
-        <w:rPr>
-          <w:rFonts w:ascii="Times New Roman" w:eastAsia="Times New Roman" w:hAnsi="Times New Roman" w:cs="Times New Roman"/>
-        </w:rPr>
-        <w:t>1, 0, 0, 0.5)))</w:t>
-      </w:r>
-    </w:p>
-    <w:p>
-      <w:pPr>
-        <w:ind w:left="1440"/>
-        <w:rPr>
-          <w:rFonts w:ascii="Times New Roman" w:eastAsia="Times New Roman" w:hAnsi="Times New Roman" w:cs="Times New Roman"/>
-        </w:rPr>
-      </w:pPr>
-      <w:proofErr w:type="spellStart"/>
-      <w:proofErr w:type="gramStart"/>
-      <w:r>
-        <w:rPr>
-          <w:rFonts w:ascii="Times New Roman" w:eastAsia="Times New Roman" w:hAnsi="Times New Roman" w:cs="Times New Roman"/>
-        </w:rPr>
-        <w:t>dev.off</w:t>
-      </w:r>
-      <w:proofErr w:type="spellEnd"/>
-      <w:r>
-        <w:rPr>
-          <w:rFonts w:ascii="Times New Roman" w:eastAsia="Times New Roman" w:hAnsi="Times New Roman" w:cs="Times New Roman"/>
-        </w:rPr>
-        <w:t>(</w:t>
-      </w:r>
-      <w:proofErr w:type="gramEnd"/>
-      <w:r>
-        <w:rPr>
-          <w:rFonts w:ascii="Times New Roman" w:eastAsia="Times New Roman" w:hAnsi="Times New Roman" w:cs="Times New Roman"/>
-        </w:rPr>
-        <w:t>)</w:t>
-      </w:r>
-    </w:p>
-    <w:p>
-      <w:pPr>
-        <w:ind w:left="1440"/>
-        <w:rPr>
-          <w:rFonts w:ascii="Times New Roman" w:eastAsia="Times New Roman" w:hAnsi="Times New Roman" w:cs="Times New Roman"/>
-        </w:rPr>
-      </w:pPr>
-      <w:r>
-        <w:rPr>
-          <w:rFonts w:ascii="Times New Roman" w:eastAsia="Times New Roman" w:hAnsi="Times New Roman" w:cs="Times New Roman"/>
-        </w:rPr>
-        <w:t># Student T-Test</w:t>
-      </w:r>
-    </w:p>
-    <w:p>
-      <w:pPr>
-        <w:ind w:left="1440"/>
-        <w:rPr>
-          <w:rFonts w:ascii="Times New Roman" w:eastAsia="Times New Roman" w:hAnsi="Times New Roman" w:cs="Times New Roman"/>
-        </w:rPr>
-      </w:pPr>
-      <w:proofErr w:type="spellStart"/>
-      <w:r>
-        <w:rPr>
-          <w:rFonts w:ascii="Times New Roman" w:eastAsia="Times New Roman" w:hAnsi="Times New Roman" w:cs="Times New Roman"/>
-        </w:rPr>
-        <w:t>celebrity_group</w:t>
-      </w:r>
-      <w:proofErr w:type="spellEnd"/>
-      <w:r>
-        <w:rPr>
-          <w:rFonts w:ascii="Times New Roman" w:eastAsia="Times New Roman" w:hAnsi="Times New Roman" w:cs="Times New Roman"/>
-        </w:rPr>
-        <w:t xml:space="preserve"> &lt;- </w:t>
-      </w:r>
-      <w:proofErr w:type="spellStart"/>
-      <w:proofErr w:type="gramStart"/>
-      <w:r>
-        <w:rPr>
-          <w:rFonts w:ascii="Times New Roman" w:eastAsia="Times New Roman" w:hAnsi="Times New Roman" w:cs="Times New Roman"/>
-        </w:rPr>
-        <w:t>df</w:t>
-      </w:r>
-      <w:proofErr w:type="spellEnd"/>
-      <w:r>
-        <w:rPr>
-          <w:rFonts w:ascii="Times New Roman" w:eastAsia="Times New Roman" w:hAnsi="Times New Roman" w:cs="Times New Roman"/>
-        </w:rPr>
-        <w:t>[</w:t>
-      </w:r>
-      <w:proofErr w:type="spellStart"/>
-      <w:proofErr w:type="gramEnd"/>
-      <w:r>
-        <w:rPr>
-          <w:rFonts w:ascii="Times New Roman" w:eastAsia="Times New Roman" w:hAnsi="Times New Roman" w:cs="Times New Roman"/>
-        </w:rPr>
-        <w:t>df$CATEGORY</w:t>
-      </w:r>
-      <w:proofErr w:type="spellEnd"/>
-      <w:r>
-        <w:rPr>
-          <w:rFonts w:ascii="Times New Roman" w:eastAsia="Times New Roman" w:hAnsi="Times New Roman" w:cs="Times New Roman"/>
-        </w:rPr>
-        <w:t xml:space="preserve"> == 'Celebrity', 'ER']</w:t>
-      </w:r>
-    </w:p>
-    <w:p>
-      <w:pPr>
-        <w:ind w:left="1440"/>
-        <w:rPr>
-          <w:rFonts w:ascii="Times New Roman" w:eastAsia="Times New Roman" w:hAnsi="Times New Roman" w:cs="Times New Roman"/>
-        </w:rPr>
-      </w:pPr>
-      <w:proofErr w:type="spellStart"/>
-      <w:r>
-        <w:rPr>
-          <w:rFonts w:ascii="Times New Roman" w:eastAsia="Times New Roman" w:hAnsi="Times New Roman" w:cs="Times New Roman"/>
-        </w:rPr>
-        <w:t>non_celebrity_group</w:t>
-      </w:r>
-      <w:proofErr w:type="spellEnd"/>
-      <w:r>
-        <w:rPr>
-          <w:rFonts w:ascii="Times New Roman" w:eastAsia="Times New Roman" w:hAnsi="Times New Roman" w:cs="Times New Roman"/>
-        </w:rPr>
-        <w:t xml:space="preserve"> &lt;- </w:t>
-      </w:r>
-      <w:proofErr w:type="spellStart"/>
-      <w:proofErr w:type="gramStart"/>
-      <w:r>
-        <w:rPr>
-          <w:rFonts w:ascii="Times New Roman" w:eastAsia="Times New Roman" w:hAnsi="Times New Roman" w:cs="Times New Roman"/>
-        </w:rPr>
-        <w:t>df</w:t>
-      </w:r>
-      <w:proofErr w:type="spellEnd"/>
-      <w:r>
-        <w:rPr>
-          <w:rFonts w:ascii="Times New Roman" w:eastAsia="Times New Roman" w:hAnsi="Times New Roman" w:cs="Times New Roman"/>
-        </w:rPr>
-        <w:t>[</w:t>
-      </w:r>
-      <w:proofErr w:type="spellStart"/>
-      <w:proofErr w:type="gramEnd"/>
-      <w:r>
-        <w:rPr>
-          <w:rFonts w:ascii="Times New Roman" w:eastAsia="Times New Roman" w:hAnsi="Times New Roman" w:cs="Times New Roman"/>
-        </w:rPr>
-        <w:t>df$CATEGORY</w:t>
-      </w:r>
-      <w:proofErr w:type="spellEnd"/>
-      <w:r>
-        <w:rPr>
-          <w:rFonts w:ascii="Times New Roman" w:eastAsia="Times New Roman" w:hAnsi="Times New Roman" w:cs="Times New Roman"/>
-        </w:rPr>
-        <w:t xml:space="preserve"> == 'Non-Celebrity', 'ER']</w:t>
-      </w:r>
-    </w:p>
-    <w:p>
-      <w:pPr>
-        <w:ind w:left="1440"/>
-        <w:rPr>
-          <w:rFonts w:ascii="Times New Roman" w:eastAsia="Times New Roman" w:hAnsi="Times New Roman" w:cs="Times New Roman"/>
-        </w:rPr>
-      </w:pPr>
-      <w:proofErr w:type="spellStart"/>
-      <w:r>
-        <w:rPr>
-          <w:rFonts w:ascii="Times New Roman" w:eastAsia="Times New Roman" w:hAnsi="Times New Roman" w:cs="Times New Roman"/>
-        </w:rPr>
-        <w:t>t_test_result</w:t>
-      </w:r>
-      <w:proofErr w:type="spellEnd"/>
-      <w:r>
-        <w:rPr>
-          <w:rFonts w:ascii="Times New Roman" w:eastAsia="Times New Roman" w:hAnsi="Times New Roman" w:cs="Times New Roman"/>
-        </w:rPr>
-        <w:t xml:space="preserve"> &lt;- </w:t>
-      </w:r>
-      <w:proofErr w:type="spellStart"/>
-      <w:r>
-        <w:rPr>
-          <w:rFonts w:ascii="Times New Roman" w:eastAsia="Times New Roman" w:hAnsi="Times New Roman" w:cs="Times New Roman"/>
-        </w:rPr>
-        <w:t>t.</w:t>
-      </w:r>
-      <w:proofErr w:type="gramStart"/>
-      <w:r>
-        <w:rPr>
-          <w:rFonts w:ascii="Times New Roman" w:eastAsia="Times New Roman" w:hAnsi="Times New Roman" w:cs="Times New Roman"/>
-        </w:rPr>
-        <w:t>test</w:t>
-      </w:r>
-      <w:proofErr w:type="spellEnd"/>
-      <w:r>
-        <w:rPr>
-          <w:rFonts w:ascii="Times New Roman" w:eastAsia="Times New Roman" w:hAnsi="Times New Roman" w:cs="Times New Roman"/>
-        </w:rPr>
-        <w:t>(</w:t>
-      </w:r>
-      <w:proofErr w:type="spellStart"/>
-      <w:proofErr w:type="gramEnd"/>
       <w:r>
         <w:rPr>
           <w:rFonts w:ascii="Times New Roman" w:eastAsia="Times New Roman" w:hAnsi="Times New Roman" w:cs="Times New Roman"/>
@@ -10670,7 +10515,6 @@
   <w:style w:type="character" w:default="1" w:styleId="DefaultParagraphFont">
     <w:name w:val="Default Paragraph Font"/>
     <w:uiPriority w:val="1"/>
-    <w:semiHidden/>
     <w:unhideWhenUsed/>
   </w:style>
   <w:style w:type="table" w:default="1" w:styleId="TableNormal">

</xml_diff>

<commit_message>
Add new group member details in section 5.5 with GitHub username
Added a new group member to Section 5.5 as required by the assignment guidelines.
Included the member’s full name and GitHub username for identification and contribution tracking.
</commit_message>
<xml_diff>
--- a/7COM1079_Final report.docx
+++ b/7COM1079_Final report.docx
@@ -219,7 +219,13 @@
         <w:rPr>
           <w:rFonts w:ascii="Times New Roman" w:eastAsia="Times New Roman" w:hAnsi="Times New Roman" w:cs="Times New Roman"/>
         </w:rPr>
-        <w:t xml:space="preserve"> Abdul Rehman 24069876</w:t>
+        <w:t xml:space="preserve"> </w:t>
+      </w:r>
+      <w:r>
+        <w:rPr>
+          <w:rFonts w:ascii="Times New Roman" w:eastAsia="Times New Roman" w:hAnsi="Times New Roman" w:cs="Times New Roman"/>
+        </w:rPr>
+        <w:t>Muhammad Naveed Ashfaq 24065592</w:t>
       </w:r>
       <w:r>
         <w:rPr>
@@ -237,15 +243,53 @@
     </w:p>
     <w:p>
       <w:pPr>
-        <w:rPr>
-          <w:rFonts w:ascii="Times New Roman" w:eastAsia="Times New Roman" w:hAnsi="Times New Roman" w:cs="Times New Roman"/>
-        </w:rPr>
-      </w:pPr>
-      <w:r>
-        <w:rPr>
-          <w:rFonts w:ascii="Times New Roman" w:eastAsia="Times New Roman" w:hAnsi="Times New Roman" w:cs="Times New Roman"/>
-        </w:rPr>
-        <w:t xml:space="preserve">                     Asad Ali 24086377,</w:t>
+        <w:ind w:left="720"/>
+        <w:rPr>
+          <w:rFonts w:ascii="Times New Roman" w:eastAsia="Times New Roman" w:hAnsi="Times New Roman" w:cs="Times New Roman"/>
+        </w:rPr>
+      </w:pPr>
+      <w:r>
+        <w:rPr>
+          <w:rFonts w:ascii="Times New Roman" w:eastAsia="Times New Roman" w:hAnsi="Times New Roman" w:cs="Times New Roman"/>
+        </w:rPr>
+        <w:t xml:space="preserve">        </w:t>
+      </w:r>
+      <w:r>
+        <w:rPr>
+          <w:rFonts w:ascii="Times New Roman" w:eastAsia="Times New Roman" w:hAnsi="Times New Roman" w:cs="Times New Roman"/>
+        </w:rPr>
+        <w:t xml:space="preserve"> </w:t>
+      </w:r>
+      <w:r>
+        <w:rPr>
+          <w:rFonts w:ascii="Times New Roman" w:eastAsia="Times New Roman" w:hAnsi="Times New Roman" w:cs="Times New Roman"/>
+        </w:rPr>
+        <w:t xml:space="preserve">Abdul Rehman </w:t>
+      </w:r>
+      <w:r>
+        <w:rPr>
+          <w:rFonts w:ascii="Times New Roman" w:eastAsia="Times New Roman" w:hAnsi="Times New Roman" w:cs="Times New Roman"/>
+        </w:rPr>
+        <w:t>24069876,</w:t>
+      </w:r>
+      <w:r>
+        <w:rPr>
+          <w:rFonts w:ascii="Times New Roman" w:eastAsia="Times New Roman" w:hAnsi="Times New Roman" w:cs="Times New Roman"/>
+        </w:rPr>
+        <w:t xml:space="preserve">  </w:t>
+      </w:r>
+      <w:r>
+        <w:rPr>
+          <w:rFonts w:ascii="Times New Roman" w:eastAsia="Times New Roman" w:hAnsi="Times New Roman" w:cs="Times New Roman"/>
+        </w:rPr>
+        <w:br/>
+        <w:t xml:space="preserve">         </w:t>
+      </w:r>
+      <w:r>
+        <w:rPr>
+          <w:rFonts w:ascii="Times New Roman" w:eastAsia="Times New Roman" w:hAnsi="Times New Roman" w:cs="Times New Roman"/>
+        </w:rPr>
+        <w:t>Asad Ali 24086377,</w:t>
       </w:r>
     </w:p>
     <w:p>
@@ -260,26 +304,6 @@
         </w:rPr>
         <w:tab/>
         <w:t xml:space="preserve">         Ahmed Sheryar 24074752</w:t>
-      </w:r>
-      <w:r>
-        <w:rPr>
-          <w:rFonts w:ascii="Times New Roman" w:eastAsia="Times New Roman" w:hAnsi="Times New Roman" w:cs="Times New Roman"/>
-        </w:rPr>
-        <w:t>,</w:t>
-      </w:r>
-    </w:p>
-    <w:p>
-      <w:pPr>
-        <w:rPr>
-          <w:rFonts w:ascii="Times New Roman" w:eastAsia="Times New Roman" w:hAnsi="Times New Roman" w:cs="Times New Roman"/>
-        </w:rPr>
-      </w:pPr>
-      <w:r>
-        <w:rPr>
-          <w:rFonts w:ascii="Times New Roman" w:eastAsia="Times New Roman" w:hAnsi="Times New Roman" w:cs="Times New Roman"/>
-        </w:rPr>
-        <w:tab/>
-        <w:t xml:space="preserve">         Muhammad Naveed Ashfaq 24065592</w:t>
       </w:r>
       <w:r>
         <w:rPr>
@@ -1908,6 +1932,17 @@
     <w:p>
       <w:pPr>
         <w:pStyle w:val="ListParagraph"/>
+        <w:ind w:left="1440"/>
+        <w:rPr>
+          <w:rFonts w:ascii="Times New Roman" w:eastAsia="Times New Roman" w:hAnsi="Times New Roman" w:cs="Times New Roman"/>
+          <w:b/>
+          <w:bCs/>
+        </w:rPr>
+      </w:pPr>
+    </w:p>
+    <w:p>
+      <w:pPr>
+        <w:pStyle w:val="ListParagraph"/>
         <w:ind w:left="1440" w:hanging="720"/>
         <w:rPr>
           <w:rFonts w:ascii="Times New Roman" w:eastAsia="Times New Roman" w:hAnsi="Times New Roman" w:cs="Times New Roman"/>
@@ -1967,7 +2002,35 @@
         <w:rPr>
           <w:rFonts w:ascii="Times New Roman" w:eastAsia="Times New Roman" w:hAnsi="Times New Roman" w:cs="Times New Roman"/>
         </w:rPr>
-        <w:t>more followers. So this research applies to this DS025 dataset, and it supports the study of engagement rate between the celebrities and non-celebrities, and not just</w:t>
+        <w:t xml:space="preserve">more followers. </w:t>
+      </w:r>
+      <w:proofErr w:type="gramStart"/>
+      <w:r>
+        <w:rPr>
+          <w:rFonts w:ascii="Times New Roman" w:eastAsia="Times New Roman" w:hAnsi="Times New Roman" w:cs="Times New Roman"/>
+        </w:rPr>
+        <w:t>So</w:t>
+      </w:r>
+      <w:proofErr w:type="gramEnd"/>
+      <w:r>
+        <w:rPr>
+          <w:rFonts w:ascii="Times New Roman" w:eastAsia="Times New Roman" w:hAnsi="Times New Roman" w:cs="Times New Roman"/>
+        </w:rPr>
+        <w:t xml:space="preserve"> this research applies to this DS025 dataset, and it supports the study of engagement rate between the celebrities and non-</w:t>
+      </w:r>
+      <w:proofErr w:type="gramStart"/>
+      <w:r>
+        <w:rPr>
+          <w:rFonts w:ascii="Times New Roman" w:eastAsia="Times New Roman" w:hAnsi="Times New Roman" w:cs="Times New Roman"/>
+        </w:rPr>
+        <w:t>celebrities, and</w:t>
+      </w:r>
+      <w:proofErr w:type="gramEnd"/>
+      <w:r>
+        <w:rPr>
+          <w:rFonts w:ascii="Times New Roman" w:eastAsia="Times New Roman" w:hAnsi="Times New Roman" w:cs="Times New Roman"/>
+        </w:rPr>
+        <w:t xml:space="preserve"> not just</w:t>
       </w:r>
       <w:r>
         <w:rPr>
@@ -1979,7 +2042,21 @@
         <w:rPr>
           <w:rFonts w:ascii="Times New Roman" w:eastAsia="Times New Roman" w:hAnsi="Times New Roman" w:cs="Times New Roman"/>
         </w:rPr>
-        <w:t>focusing on the followers count.</w:t>
+        <w:t xml:space="preserve">focusing on the </w:t>
+      </w:r>
+      <w:proofErr w:type="gramStart"/>
+      <w:r>
+        <w:rPr>
+          <w:rFonts w:ascii="Times New Roman" w:eastAsia="Times New Roman" w:hAnsi="Times New Roman" w:cs="Times New Roman"/>
+        </w:rPr>
+        <w:t>followers</w:t>
+      </w:r>
+      <w:proofErr w:type="gramEnd"/>
+      <w:r>
+        <w:rPr>
+          <w:rFonts w:ascii="Times New Roman" w:eastAsia="Times New Roman" w:hAnsi="Times New Roman" w:cs="Times New Roman"/>
+        </w:rPr>
+        <w:t xml:space="preserve"> count.</w:t>
       </w:r>
     </w:p>
     <w:p>
@@ -1990,6 +2067,15 @@
           <w:rFonts w:ascii="Times New Roman" w:eastAsia="Times New Roman" w:hAnsi="Times New Roman" w:cs="Times New Roman"/>
         </w:rPr>
       </w:pPr>
+    </w:p>
+    <w:p>
+      <w:pPr>
+        <w:pStyle w:val="ListParagraph"/>
+        <w:ind w:left="1440" w:hanging="720"/>
+        <w:rPr>
+          <w:rFonts w:ascii="Times New Roman" w:eastAsia="Times New Roman" w:hAnsi="Times New Roman" w:cs="Times New Roman"/>
+        </w:rPr>
+      </w:pPr>
       <w:r>
         <w:rPr>
           <w:rFonts w:ascii="Times New Roman" w:eastAsia="Times New Roman" w:hAnsi="Times New Roman" w:cs="Times New Roman"/>
@@ -2049,6 +2135,7 @@
         <w:rPr>
           <w:rFonts w:ascii="Times New Roman" w:eastAsia="Times New Roman" w:hAnsi="Times New Roman" w:cs="Times New Roman"/>
         </w:rPr>
+        <w:lastRenderedPageBreak/>
         <w:t xml:space="preserve">           </w:t>
       </w:r>
       <w:r>
@@ -2082,7 +2169,6 @@
         <w:rPr>
           <w:rFonts w:ascii="Times New Roman" w:eastAsia="Times New Roman" w:hAnsi="Times New Roman" w:cs="Times New Roman"/>
         </w:rPr>
-        <w:lastRenderedPageBreak/>
         <w:t xml:space="preserve">            </w:t>
       </w:r>
       <w:r>
@@ -2142,27 +2228,13 @@
         <w:rPr>
           <w:rFonts w:ascii="Times New Roman" w:eastAsia="Times New Roman" w:hAnsi="Times New Roman" w:cs="Times New Roman"/>
         </w:rPr>
-        <w:t>Why RQ is of interest (research gap and future directions according to the literature)</w:t>
-      </w:r>
-      <w:r>
-        <w:rPr>
-          <w:rFonts w:ascii="Times New Roman" w:eastAsia="Times New Roman" w:hAnsi="Times New Roman" w:cs="Times New Roman"/>
-        </w:rPr>
-        <w:t xml:space="preserve"> </w:t>
-      </w:r>
-      <w:r>
-        <w:rPr>
-          <w:rFonts w:ascii="Times New Roman" w:eastAsia="Times New Roman" w:hAnsi="Times New Roman" w:cs="Times New Roman"/>
-          <w:b/>
-          <w:bCs/>
-        </w:rPr>
-        <w:t>(100 word</w:t>
-      </w:r>
-      <w:r>
-        <w:rPr>
-          <w:rFonts w:ascii="Times New Roman" w:eastAsia="Times New Roman" w:hAnsi="Times New Roman" w:cs="Times New Roman"/>
-        </w:rPr>
-        <w:t>s)</w:t>
+        <w:t>Why RQ is of interest</w:t>
+      </w:r>
+      <w:r>
+        <w:rPr>
+          <w:rFonts w:ascii="Times New Roman" w:eastAsia="Times New Roman" w:hAnsi="Times New Roman" w:cs="Times New Roman"/>
+        </w:rPr>
+        <w:t>?</w:t>
       </w:r>
     </w:p>
     <w:p>
@@ -3015,14 +3087,14 @@
         <w:rPr>
           <w:rFonts w:ascii="Times New Roman" w:eastAsia="Times New Roman" w:hAnsi="Times New Roman" w:cs="Times New Roman"/>
         </w:rPr>
-        <w:t xml:space="preserve"> t-test. This test was chosen because we are comparing the means of two groups, celebrities and non-celebrities, and assuming the data is normally distributed for both groups. It will provide a p-value as well, and the null </w:t>
+        <w:t xml:space="preserve"> t-test. This test was chosen because we are comparing the means of two groups, celebrities and non-celebrities, and assuming the data is normally </w:t>
       </w:r>
       <w:r>
         <w:rPr>
           <w:rFonts w:ascii="Times New Roman" w:eastAsia="Times New Roman" w:hAnsi="Times New Roman" w:cs="Times New Roman"/>
         </w:rPr>
         <w:lastRenderedPageBreak/>
-        <w:t>hypothesis will be rejected if it is less than 0.05</w:t>
+        <w:t>distributed for both groups. It will provide a p-value as well, and the null hypothesis will be rejected if it is less than 0.05</w:t>
       </w:r>
       <w:r>
         <w:rPr>
@@ -3089,17 +3161,12 @@
         </w:rPr>
         <w:t>4.2</w:t>
       </w:r>
-    </w:p>
-    <w:p>
-      <w:pPr>
-        <w:ind w:firstLine="720"/>
-        <w:rPr>
-          <w:rFonts w:ascii="Times New Roman" w:eastAsia="Times New Roman" w:hAnsi="Times New Roman" w:cs="Times New Roman"/>
-          <w:i/>
-          <w:iCs/>
-          <w:highlight w:val="yellow"/>
-        </w:rPr>
-      </w:pPr>
+      <w:r>
+        <w:rPr>
+          <w:rFonts w:ascii="Times New Roman" w:eastAsia="Times New Roman" w:hAnsi="Times New Roman" w:cs="Times New Roman"/>
+        </w:rPr>
+        <w:t xml:space="preserve"> </w:t>
+      </w:r>
       <w:r>
         <w:rPr>
           <w:rFonts w:ascii="Times New Roman" w:eastAsia="Times New Roman" w:hAnsi="Times New Roman" w:cs="Times New Roman"/>
@@ -3475,9 +3542,9 @@
     <w:p>
       <w:pPr>
         <w:pStyle w:val="ListParagraph"/>
-        <w:ind w:left="1440"/>
-        <w:rPr>
-          <w:rFonts w:ascii="Times New Roman" w:eastAsia="Times New Roman" w:hAnsi="Times New Roman" w:cs="Times New Roman"/>
+        <w:ind w:left="1800"/>
+        <w:rPr>
+          <w:rFonts w:ascii="Times New Roman" w:hAnsi="Times New Roman" w:cs="Times New Roman"/>
         </w:rPr>
       </w:pPr>
     </w:p>
@@ -3490,104 +3557,186 @@
         </w:numPr>
         <w:ind w:hanging="720"/>
         <w:rPr>
-          <w:rFonts w:ascii="Times New Roman" w:eastAsia="Times New Roman" w:hAnsi="Times New Roman" w:cs="Times New Roman"/>
-          <w:b/>
-          <w:bCs/>
-        </w:rPr>
-      </w:pPr>
-      <w:r>
-        <w:rPr>
-          <w:rFonts w:ascii="Times New Roman" w:eastAsia="Times New Roman" w:hAnsi="Times New Roman" w:cs="Times New Roman"/>
-          <w:i/>
-          <w:iCs/>
-        </w:rPr>
-        <w:t xml:space="preserve">Note any </w:t>
-      </w:r>
-      <w:r>
-        <w:rPr>
-          <w:rFonts w:ascii="Times New Roman" w:eastAsia="Times New Roman" w:hAnsi="Times New Roman" w:cs="Times New Roman"/>
-          <w:i/>
-          <w:iCs/>
-        </w:rPr>
-        <w:t>changes</w:t>
-      </w:r>
-      <w:r>
-        <w:rPr>
-          <w:rFonts w:ascii="Times New Roman" w:eastAsia="Times New Roman" w:hAnsi="Times New Roman" w:cs="Times New Roman"/>
-          <w:i/>
-          <w:iCs/>
+          <w:rFonts w:ascii="Times New Roman" w:hAnsi="Times New Roman" w:cs="Times New Roman"/>
+          <w:lang w:val="en-US"/>
+        </w:rPr>
+      </w:pPr>
+      <w:r>
+        <w:rPr>
+          <w:rFonts w:ascii="Times New Roman" w:hAnsi="Times New Roman" w:cs="Times New Roman"/>
+          <w:lang w:val="en-US"/>
+        </w:rPr>
+        <w:t xml:space="preserve">Group Arrangement: </w:t>
+      </w:r>
+      <w:r>
+        <w:rPr>
+          <w:rFonts w:ascii="Times New Roman" w:hAnsi="Times New Roman" w:cs="Times New Roman"/>
+          <w:lang w:val="en-US"/>
+        </w:rPr>
+        <w:br/>
+      </w:r>
+      <w:r>
+        <w:rPr>
+          <w:rFonts w:ascii="Times New Roman" w:hAnsi="Times New Roman" w:cs="Times New Roman"/>
+          <w:lang w:val="en-US"/>
+        </w:rPr>
+        <w:t xml:space="preserve">      </w:t>
+      </w:r>
+      <w:r>
+        <w:rPr>
+          <w:rFonts w:ascii="Times New Roman" w:hAnsi="Times New Roman" w:cs="Times New Roman"/>
+          <w:lang w:val="en-US"/>
+        </w:rPr>
+        <w:t>Original</w:t>
+      </w:r>
+      <w:r>
+        <w:rPr>
+          <w:rFonts w:ascii="Times New Roman" w:hAnsi="Times New Roman" w:cs="Times New Roman"/>
+          <w:lang w:val="en-US"/>
+        </w:rPr>
+        <w:t xml:space="preserve">ly </w:t>
+      </w:r>
+      <w:r>
+        <w:rPr>
+          <w:rFonts w:ascii="Times New Roman" w:hAnsi="Times New Roman" w:cs="Times New Roman"/>
+          <w:lang w:val="en-US"/>
+        </w:rPr>
+        <w:t>when the</w:t>
+      </w:r>
+      <w:r>
+        <w:rPr>
+          <w:rFonts w:ascii="Times New Roman" w:hAnsi="Times New Roman" w:cs="Times New Roman"/>
+          <w:lang w:val="en-US"/>
+        </w:rPr>
+        <w:t xml:space="preserve"> group</w:t>
+      </w:r>
+      <w:r>
+        <w:rPr>
+          <w:rFonts w:ascii="Times New Roman" w:hAnsi="Times New Roman" w:cs="Times New Roman"/>
+          <w:lang w:val="en-US"/>
+        </w:rPr>
+        <w:t>s were formed, our group A92</w:t>
+      </w:r>
+      <w:r>
+        <w:rPr>
+          <w:rFonts w:ascii="Times New Roman" w:hAnsi="Times New Roman" w:cs="Times New Roman"/>
+          <w:lang w:val="en-US"/>
         </w:rPr>
         <w:t xml:space="preserve"> </w:t>
       </w:r>
       <w:r>
         <w:rPr>
-          <w:rFonts w:ascii="Times New Roman" w:eastAsia="Times New Roman" w:hAnsi="Times New Roman" w:cs="Times New Roman"/>
-          <w:i/>
-          <w:iCs/>
-        </w:rPr>
-        <w:t>t</w:t>
-      </w:r>
-      <w:r>
-        <w:rPr>
-          <w:rFonts w:ascii="Times New Roman" w:eastAsia="Times New Roman" w:hAnsi="Times New Roman" w:cs="Times New Roman"/>
-          <w:i/>
-          <w:iCs/>
-        </w:rPr>
-        <w:t xml:space="preserve">o group since </w:t>
-      </w:r>
-      <w:r>
-        <w:rPr>
-          <w:rFonts w:ascii="Times New Roman" w:eastAsia="Times New Roman" w:hAnsi="Times New Roman" w:cs="Times New Roman"/>
-          <w:i/>
-          <w:iCs/>
-        </w:rPr>
-        <w:t>original allocation if applicable</w:t>
-      </w:r>
-      <w:r>
-        <w:rPr>
-          <w:rFonts w:ascii="Times New Roman" w:eastAsia="Times New Roman" w:hAnsi="Times New Roman" w:cs="Times New Roman"/>
-          <w:i/>
-          <w:iCs/>
-        </w:rPr>
-        <w:t xml:space="preserve">. </w:t>
-      </w:r>
-      <w:r>
-        <w:rPr>
-          <w:rFonts w:ascii="Times New Roman" w:eastAsia="Times New Roman" w:hAnsi="Times New Roman" w:cs="Times New Roman"/>
-          <w:i/>
-          <w:iCs/>
-        </w:rPr>
-        <w:t xml:space="preserve">Add new </w:t>
-      </w:r>
-      <w:r>
-        <w:rPr>
-          <w:rFonts w:ascii="Times New Roman" w:eastAsia="Times New Roman" w:hAnsi="Times New Roman" w:cs="Times New Roman"/>
-          <w:i/>
-          <w:iCs/>
-        </w:rPr>
-        <w:t xml:space="preserve">or amended </w:t>
-      </w:r>
-      <w:r>
-        <w:rPr>
-          <w:rFonts w:ascii="Times New Roman" w:eastAsia="Times New Roman" w:hAnsi="Times New Roman" w:cs="Times New Roman"/>
-          <w:i/>
-          <w:iCs/>
-        </w:rPr>
-        <w:t>GitHub Ids for new members</w:t>
-      </w:r>
-      <w:r>
-        <w:rPr>
-          <w:rFonts w:ascii="Times New Roman" w:eastAsia="Times New Roman" w:hAnsi="Times New Roman" w:cs="Times New Roman"/>
-        </w:rPr>
-        <w:t xml:space="preserve"> </w:t>
-      </w:r>
-      <w:r>
-        <w:rPr>
-          <w:rFonts w:ascii="Times New Roman" w:eastAsia="Times New Roman" w:hAnsi="Times New Roman" w:cs="Times New Roman"/>
-          <w:b/>
-          <w:bCs/>
-        </w:rPr>
-        <w:t>(75 words, write only if applies to your group arrangements)</w:t>
+          <w:rFonts w:ascii="Times New Roman" w:hAnsi="Times New Roman" w:cs="Times New Roman"/>
+          <w:lang w:val="en-US"/>
+        </w:rPr>
+        <w:t>had</w:t>
+      </w:r>
+      <w:r>
+        <w:rPr>
+          <w:rFonts w:ascii="Times New Roman" w:hAnsi="Times New Roman" w:cs="Times New Roman"/>
+          <w:lang w:val="en-US"/>
+        </w:rPr>
+        <w:t xml:space="preserve"> 4 members then Abdul Rehman 24069876 was added to the group. Their </w:t>
+      </w:r>
+      <w:r>
+        <w:rPr>
+          <w:rFonts w:ascii="Times New Roman" w:hAnsi="Times New Roman" w:cs="Times New Roman"/>
+          <w:lang w:val="en-US"/>
+        </w:rPr>
+        <w:t>GitHub</w:t>
+      </w:r>
+      <w:r>
+        <w:rPr>
+          <w:rFonts w:ascii="Times New Roman" w:hAnsi="Times New Roman" w:cs="Times New Roman"/>
+          <w:lang w:val="en-US"/>
+        </w:rPr>
+        <w:t xml:space="preserve"> ID </w:t>
+      </w:r>
+      <w:r>
+        <w:rPr>
+          <w:rFonts w:ascii="Times New Roman" w:hAnsi="Times New Roman" w:cs="Times New Roman"/>
+          <w:lang w:val="en-US"/>
+        </w:rPr>
+        <w:t xml:space="preserve">is </w:t>
+      </w:r>
+      <w:r>
+        <w:rPr>
+          <w:rFonts w:ascii="Times New Roman" w:hAnsi="Times New Roman" w:cs="Times New Roman"/>
+          <w:lang w:val="en-US"/>
+        </w:rPr>
+        <w:t>cs-</w:t>
+      </w:r>
+      <w:proofErr w:type="spellStart"/>
+      <w:r>
+        <w:rPr>
+          <w:rFonts w:ascii="Times New Roman" w:hAnsi="Times New Roman" w:cs="Times New Roman"/>
+          <w:lang w:val="en-US"/>
+        </w:rPr>
+        <w:t>abdulrehman</w:t>
+      </w:r>
+      <w:proofErr w:type="spellEnd"/>
+      <w:r>
+        <w:rPr>
+          <w:rFonts w:ascii="Times New Roman" w:hAnsi="Times New Roman" w:cs="Times New Roman"/>
+          <w:lang w:val="en-US"/>
+        </w:rPr>
+        <w:t xml:space="preserve"> (Abdul Rehman)</w:t>
+      </w:r>
+      <w:r>
+        <w:rPr>
+          <w:rFonts w:ascii="Times New Roman" w:hAnsi="Times New Roman" w:cs="Times New Roman"/>
+          <w:lang w:val="en-US"/>
+        </w:rPr>
+        <w:t>. He was added</w:t>
+      </w:r>
+      <w:r>
+        <w:rPr>
+          <w:rFonts w:ascii="Times New Roman" w:hAnsi="Times New Roman" w:cs="Times New Roman"/>
+          <w:lang w:val="en-US"/>
+        </w:rPr>
+        <w:t xml:space="preserve"> to the group</w:t>
+      </w:r>
+      <w:r>
+        <w:rPr>
+          <w:rFonts w:ascii="Times New Roman" w:hAnsi="Times New Roman" w:cs="Times New Roman"/>
+          <w:lang w:val="en-US"/>
+        </w:rPr>
+        <w:t xml:space="preserve"> in the early stages of the </w:t>
+      </w:r>
+      <w:r>
+        <w:rPr>
+          <w:rFonts w:ascii="Times New Roman" w:hAnsi="Times New Roman" w:cs="Times New Roman"/>
+          <w:lang w:val="en-US"/>
+        </w:rPr>
+        <w:t>assignment</w:t>
+      </w:r>
+      <w:r>
+        <w:rPr>
+          <w:rFonts w:ascii="Times New Roman" w:hAnsi="Times New Roman" w:cs="Times New Roman"/>
+          <w:lang w:val="en-US"/>
+        </w:rPr>
+        <w:t xml:space="preserve"> by </w:t>
+      </w:r>
+      <w:r>
+        <w:rPr>
+          <w:rFonts w:ascii="Times New Roman" w:hAnsi="Times New Roman" w:cs="Times New Roman"/>
+          <w:lang w:val="en-US"/>
+        </w:rPr>
+        <w:t>support tutor</w:t>
+      </w:r>
+      <w:r>
+        <w:rPr>
+          <w:rFonts w:ascii="Times New Roman" w:hAnsi="Times New Roman" w:cs="Times New Roman"/>
+          <w:lang w:val="en-US"/>
+        </w:rPr>
+        <w:t>,</w:t>
+      </w:r>
+      <w:r>
+        <w:rPr>
+          <w:rFonts w:ascii="Times New Roman" w:hAnsi="Times New Roman" w:cs="Times New Roman"/>
+          <w:lang w:val="en-US"/>
+        </w:rPr>
+        <w:t xml:space="preserve"> so we did not have any problem in dividing tasks among group members. </w:t>
       </w:r>
     </w:p>
     <w:p>
@@ -3659,14 +3808,212 @@
         <w:rPr>
           <w:rFonts w:ascii="Times New Roman" w:hAnsi="Times New Roman" w:cs="Times New Roman"/>
         </w:rPr>
-        <w:t xml:space="preserve">The GitHub log in Appendix B shows that everyone in the group contributed regularly throughout the project. The commit messages clearly explain what was changed each time, such as updates to the report, the </w:t>
-      </w:r>
-      <w:r>
-        <w:rPr>
-          <w:rFonts w:ascii="Times New Roman" w:hAnsi="Times New Roman" w:cs="Times New Roman"/>
-        </w:rPr>
         <w:lastRenderedPageBreak/>
-        <w:t>hypothesis, different visualisations, and the evaluation part. Looking at the overall activity, it’s clear that the work was developed step by step, with the team steadily improving the project while using version control properly to keep track of everything.</w:t>
+        <w:t>The GitHub log in Appendix B shows that everyone in the group contributed regularly throughout the project. The commit messages clearly explain what was changed each time, such as updates to the report, the hypothesis, different visualisations, and the evaluation part. Looking at the overall activity, it’s clear that the work was developed step by step, with the team steadily improving the project while using version control properly to keep track of everything.</w:t>
+      </w:r>
+    </w:p>
+    <w:p>
+      <w:pPr>
+        <w:ind w:left="1440"/>
+        <w:rPr>
+          <w:rFonts w:ascii="Times New Roman" w:eastAsia="Times New Roman" w:hAnsi="Times New Roman" w:cs="Times New Roman"/>
+          <w:b/>
+          <w:bCs/>
+        </w:rPr>
+      </w:pPr>
+    </w:p>
+    <w:p>
+      <w:pPr>
+        <w:ind w:left="1440" w:firstLine="360"/>
+        <w:rPr>
+          <w:rFonts w:ascii="Times New Roman" w:eastAsia="Times New Roman" w:hAnsi="Times New Roman" w:cs="Times New Roman"/>
+        </w:rPr>
+      </w:pPr>
+      <w:r>
+        <w:rPr>
+          <w:rFonts w:ascii="Times New Roman" w:eastAsia="Times New Roman" w:hAnsi="Times New Roman" w:cs="Times New Roman"/>
+        </w:rPr>
+        <w:t>Significant Commits</w:t>
+      </w:r>
+      <w:r>
+        <w:rPr>
+          <w:rFonts w:ascii="Times New Roman" w:eastAsia="Times New Roman" w:hAnsi="Times New Roman" w:cs="Times New Roman"/>
+        </w:rPr>
+        <w:t>:</w:t>
+      </w:r>
+    </w:p>
+    <w:p>
+      <w:pPr>
+        <w:ind w:left="1440" w:firstLine="360"/>
+        <w:rPr>
+          <w:rFonts w:ascii="Times New Roman" w:eastAsia="Times New Roman" w:hAnsi="Times New Roman" w:cs="Times New Roman"/>
+        </w:rPr>
+      </w:pPr>
+    </w:p>
+    <w:p>
+      <w:pPr>
+        <w:ind w:left="1800"/>
+        <w:rPr>
+          <w:rFonts w:ascii="Times New Roman" w:eastAsia="Times New Roman" w:hAnsi="Times New Roman" w:cs="Times New Roman"/>
+        </w:rPr>
+      </w:pPr>
+      <w:r>
+        <w:rPr>
+          <w:rFonts w:ascii="Times New Roman" w:eastAsia="Times New Roman" w:hAnsi="Times New Roman" w:cs="Times New Roman"/>
+        </w:rPr>
+        <w:t>1. Commit Message: Add Research question</w:t>
+      </w:r>
+    </w:p>
+    <w:p>
+      <w:pPr>
+        <w:ind w:left="1800"/>
+        <w:rPr>
+          <w:rFonts w:ascii="Times New Roman" w:eastAsia="Times New Roman" w:hAnsi="Times New Roman" w:cs="Times New Roman"/>
+        </w:rPr>
+      </w:pPr>
+    </w:p>
+    <w:p>
+      <w:pPr>
+        <w:ind w:left="1800"/>
+        <w:rPr>
+          <w:rFonts w:ascii="Times New Roman" w:eastAsia="Times New Roman" w:hAnsi="Times New Roman" w:cs="Times New Roman"/>
+        </w:rPr>
+      </w:pPr>
+      <w:r>
+        <w:rPr>
+          <w:rFonts w:ascii="Times New Roman" w:eastAsia="Times New Roman" w:hAnsi="Times New Roman" w:cs="Times New Roman"/>
+        </w:rPr>
+        <w:t>Explanation:</w:t>
+      </w:r>
+    </w:p>
+    <w:p>
+      <w:pPr>
+        <w:ind w:left="1800"/>
+        <w:rPr>
+          <w:rFonts w:ascii="Times New Roman" w:eastAsia="Times New Roman" w:hAnsi="Times New Roman" w:cs="Times New Roman"/>
+        </w:rPr>
+      </w:pPr>
+      <w:r>
+        <w:rPr>
+          <w:rFonts w:ascii="Times New Roman" w:eastAsia="Times New Roman" w:hAnsi="Times New Roman" w:cs="Times New Roman"/>
+        </w:rPr>
+        <w:t>This commit added the research question to Section 1.3, establishing the project’s analytical focus and improving the clarity of the introduction.</w:t>
+      </w:r>
+    </w:p>
+    <w:p>
+      <w:pPr>
+        <w:ind w:left="1800"/>
+        <w:rPr>
+          <w:rFonts w:ascii="Times New Roman" w:eastAsia="Times New Roman" w:hAnsi="Times New Roman" w:cs="Times New Roman"/>
+        </w:rPr>
+      </w:pPr>
+    </w:p>
+    <w:p>
+      <w:pPr>
+        <w:ind w:left="1800"/>
+        <w:rPr>
+          <w:rFonts w:ascii="Times New Roman" w:eastAsia="Times New Roman" w:hAnsi="Times New Roman" w:cs="Times New Roman"/>
+        </w:rPr>
+      </w:pPr>
+      <w:r>
+        <w:rPr>
+          <w:rFonts w:ascii="Times New Roman" w:eastAsia="Times New Roman" w:hAnsi="Times New Roman" w:cs="Times New Roman"/>
+        </w:rPr>
+        <w:t>2. Commit Message: Add Statistical Test Used to Test the Hypotheses</w:t>
+      </w:r>
+    </w:p>
+    <w:p>
+      <w:pPr>
+        <w:ind w:left="1800"/>
+        <w:rPr>
+          <w:rFonts w:ascii="Times New Roman" w:eastAsia="Times New Roman" w:hAnsi="Times New Roman" w:cs="Times New Roman"/>
+        </w:rPr>
+      </w:pPr>
+    </w:p>
+    <w:p>
+      <w:pPr>
+        <w:ind w:left="1800"/>
+        <w:rPr>
+          <w:rFonts w:ascii="Times New Roman" w:eastAsia="Times New Roman" w:hAnsi="Times New Roman" w:cs="Times New Roman"/>
+        </w:rPr>
+      </w:pPr>
+      <w:r>
+        <w:rPr>
+          <w:rFonts w:ascii="Times New Roman" w:eastAsia="Times New Roman" w:hAnsi="Times New Roman" w:cs="Times New Roman"/>
+        </w:rPr>
+        <w:t>Explanation:</w:t>
+      </w:r>
+    </w:p>
+    <w:p>
+      <w:pPr>
+        <w:ind w:left="1800"/>
+        <w:rPr>
+          <w:rFonts w:ascii="Times New Roman" w:eastAsia="Times New Roman" w:hAnsi="Times New Roman" w:cs="Times New Roman"/>
+        </w:rPr>
+      </w:pPr>
+      <w:r>
+        <w:rPr>
+          <w:rFonts w:ascii="Times New Roman" w:eastAsia="Times New Roman" w:hAnsi="Times New Roman" w:cs="Times New Roman"/>
+        </w:rPr>
+        <w:t>This commit documented the chosen statistical test, ensuring the methodology was clearly justified and aligned with the dataset and research question.</w:t>
+      </w:r>
+    </w:p>
+    <w:p>
+      <w:pPr>
+        <w:ind w:left="1800"/>
+        <w:rPr>
+          <w:rFonts w:ascii="Times New Roman" w:eastAsia="Times New Roman" w:hAnsi="Times New Roman" w:cs="Times New Roman"/>
+        </w:rPr>
+      </w:pPr>
+    </w:p>
+    <w:p>
+      <w:pPr>
+        <w:ind w:left="1800"/>
+        <w:rPr>
+          <w:rFonts w:ascii="Times New Roman" w:eastAsia="Times New Roman" w:hAnsi="Times New Roman" w:cs="Times New Roman"/>
+        </w:rPr>
+      </w:pPr>
+      <w:r>
+        <w:rPr>
+          <w:rFonts w:ascii="Times New Roman" w:eastAsia="Times New Roman" w:hAnsi="Times New Roman" w:cs="Times New Roman"/>
+        </w:rPr>
+        <w:t>3. Commit Message: Add Interpretation of the Results</w:t>
+      </w:r>
+    </w:p>
+    <w:p>
+      <w:pPr>
+        <w:ind w:left="1800"/>
+        <w:rPr>
+          <w:rFonts w:ascii="Times New Roman" w:eastAsia="Times New Roman" w:hAnsi="Times New Roman" w:cs="Times New Roman"/>
+        </w:rPr>
+      </w:pPr>
+    </w:p>
+    <w:p>
+      <w:pPr>
+        <w:ind w:left="1800"/>
+        <w:rPr>
+          <w:rFonts w:ascii="Times New Roman" w:eastAsia="Times New Roman" w:hAnsi="Times New Roman" w:cs="Times New Roman"/>
+        </w:rPr>
+      </w:pPr>
+      <w:r>
+        <w:rPr>
+          <w:rFonts w:ascii="Times New Roman" w:eastAsia="Times New Roman" w:hAnsi="Times New Roman" w:cs="Times New Roman"/>
+        </w:rPr>
+        <w:t>Explanation:</w:t>
+      </w:r>
+    </w:p>
+    <w:p>
+      <w:pPr>
+        <w:ind w:left="1800"/>
+        <w:rPr>
+          <w:rFonts w:ascii="Times New Roman" w:eastAsia="Times New Roman" w:hAnsi="Times New Roman" w:cs="Times New Roman"/>
+        </w:rPr>
+      </w:pPr>
+      <w:r>
+        <w:rPr>
+          <w:rFonts w:ascii="Times New Roman" w:eastAsia="Times New Roman" w:hAnsi="Times New Roman" w:cs="Times New Roman"/>
+        </w:rPr>
+        <w:t>This commit provided interpretation of the t-test output, connecting statistical findings to the hypotheses and enabling clear, evidence-based conclusions.</w:t>
       </w:r>
     </w:p>
     <w:p>
@@ -3969,7 +4316,16 @@
           <w:kern w:val="0"/>
           <w:lang w:val="en"/>
         </w:rPr>
-        <w:t xml:space="preserve"> with proven interaction levels rather than relying solely on follower count when selecting accounts for marketing, sponsorships, or promotional partnerships and other social activities.</w:t>
+        <w:t xml:space="preserve"> with proven interaction levels rather than relying solely on follower count when selecting accounts for </w:t>
+      </w:r>
+      <w:r>
+        <w:rPr>
+          <w:rFonts w:ascii="Times New Roman" w:hAnsi="Times New Roman" w:cs="Times New Roman"/>
+          <w:kern w:val="0"/>
+          <w:lang w:val="en"/>
+        </w:rPr>
+        <w:lastRenderedPageBreak/>
+        <w:t>marketing, sponsorships, or promotional partnerships and other social activities.</w:t>
       </w:r>
     </w:p>
     <w:p>
@@ -4086,7 +4442,7 @@
           <w:ilvl w:val="0"/>
           <w:numId w:val="39"/>
         </w:numPr>
-        <w:ind w:left="720"/>
+        <w:ind w:left="1080"/>
         <w:rPr>
           <w:rFonts w:ascii="Times New Roman" w:hAnsi="Times New Roman" w:cs="Times New Roman"/>
           <w:kern w:val="0"/>
@@ -4121,6 +4477,7 @@
     <w:p>
       <w:pPr>
         <w:pStyle w:val="ListParagraph"/>
+        <w:ind w:left="1080"/>
         <w:rPr>
           <w:rFonts w:ascii="Times New Roman" w:hAnsi="Times New Roman" w:cs="Times New Roman"/>
           <w:kern w:val="0"/>
@@ -4130,6 +4487,7 @@
     </w:p>
     <w:p>
       <w:pPr>
+        <w:ind w:left="360"/>
         <w:rPr>
           <w:rFonts w:ascii="Times New Roman" w:hAnsi="Times New Roman" w:cs="Times New Roman"/>
           <w:kern w:val="0"/>
@@ -4144,7 +4502,7 @@
           <w:ilvl w:val="0"/>
           <w:numId w:val="39"/>
         </w:numPr>
-        <w:ind w:left="720"/>
+        <w:ind w:left="1080"/>
         <w:rPr>
           <w:rFonts w:ascii="Times New Roman" w:hAnsi="Times New Roman" w:cs="Times New Roman"/>
           <w:kern w:val="0"/>
@@ -4187,6 +4545,7 @@
     </w:p>
     <w:p>
       <w:pPr>
+        <w:ind w:left="360"/>
         <w:rPr>
           <w:rFonts w:ascii="Times New Roman" w:hAnsi="Times New Roman" w:cs="Times New Roman"/>
           <w:kern w:val="0"/>
@@ -4201,7 +4560,7 @@
           <w:ilvl w:val="0"/>
           <w:numId w:val="39"/>
         </w:numPr>
-        <w:ind w:left="720"/>
+        <w:ind w:left="1080"/>
         <w:rPr>
           <w:rFonts w:ascii="Times New Roman" w:eastAsia="Times New Roman" w:hAnsi="Times New Roman" w:cs="Times New Roman"/>
         </w:rPr>
@@ -4411,6 +4770,7 @@
         <w:t xml:space="preserve"> &lt;- </w:t>
       </w:r>
       <w:proofErr w:type="spellStart"/>
+      <w:proofErr w:type="gramStart"/>
       <w:r>
         <w:rPr>
           <w:rFonts w:ascii="Times New Roman" w:eastAsia="Times New Roman" w:hAnsi="Times New Roman" w:cs="Times New Roman"/>
@@ -4425,6 +4785,7 @@
         <w:t>(</w:t>
       </w:r>
       <w:proofErr w:type="spellStart"/>
+      <w:proofErr w:type="gramEnd"/>
       <w:r>
         <w:rPr>
           <w:rFonts w:ascii="Times New Roman" w:eastAsia="Times New Roman" w:hAnsi="Times New Roman" w:cs="Times New Roman"/>
@@ -4475,6 +4836,7 @@
         <w:t xml:space="preserve"> &lt;- </w:t>
       </w:r>
       <w:proofErr w:type="spellStart"/>
+      <w:proofErr w:type="gramStart"/>
       <w:r>
         <w:rPr>
           <w:rFonts w:ascii="Times New Roman" w:eastAsia="Times New Roman" w:hAnsi="Times New Roman" w:cs="Times New Roman"/>
@@ -4486,13 +4848,56 @@
         <w:rPr>
           <w:rFonts w:ascii="Times New Roman" w:eastAsia="Times New Roman" w:hAnsi="Times New Roman" w:cs="Times New Roman"/>
         </w:rPr>
-        <w:t xml:space="preserve">("[^0-9.]", "", </w:t>
+        <w:t>(</w:t>
+      </w:r>
+      <w:proofErr w:type="gramEnd"/>
+      <w:r>
+        <w:rPr>
+          <w:rFonts w:ascii="Times New Roman" w:eastAsia="Times New Roman" w:hAnsi="Times New Roman" w:cs="Times New Roman"/>
+        </w:rPr>
+        <w:t xml:space="preserve">"[^0-9.]", "", </w:t>
       </w:r>
       <w:proofErr w:type="spellStart"/>
       <w:r>
         <w:rPr>
           <w:rFonts w:ascii="Times New Roman" w:eastAsia="Times New Roman" w:hAnsi="Times New Roman" w:cs="Times New Roman"/>
         </w:rPr>
+        <w:t>df$</w:t>
+      </w:r>
+      <w:proofErr w:type="gramStart"/>
+      <w:r>
+        <w:rPr>
+          <w:rFonts w:ascii="Times New Roman" w:eastAsia="Times New Roman" w:hAnsi="Times New Roman" w:cs="Times New Roman"/>
+        </w:rPr>
+        <w:t>ER</w:t>
+      </w:r>
+      <w:proofErr w:type="spellEnd"/>
+      <w:r>
+        <w:rPr>
+          <w:rFonts w:ascii="Times New Roman" w:eastAsia="Times New Roman" w:hAnsi="Times New Roman" w:cs="Times New Roman"/>
+        </w:rPr>
+        <w:t>)  #</w:t>
+      </w:r>
+      <w:proofErr w:type="gramEnd"/>
+      <w:r>
+        <w:rPr>
+          <w:rFonts w:ascii="Times New Roman" w:eastAsia="Times New Roman" w:hAnsi="Times New Roman" w:cs="Times New Roman"/>
+        </w:rPr>
+        <w:t xml:space="preserve"> Keep only numbers and decimal</w:t>
+      </w:r>
+    </w:p>
+    <w:p>
+      <w:pPr>
+        <w:ind w:left="1440"/>
+        <w:rPr>
+          <w:rFonts w:ascii="Times New Roman" w:eastAsia="Times New Roman" w:hAnsi="Times New Roman" w:cs="Times New Roman"/>
+        </w:rPr>
+      </w:pPr>
+      <w:proofErr w:type="spellStart"/>
+      <w:r>
+        <w:rPr>
+          <w:rFonts w:ascii="Times New Roman" w:eastAsia="Times New Roman" w:hAnsi="Times New Roman" w:cs="Times New Roman"/>
+        </w:rPr>
         <w:t>df$ER</w:t>
       </w:r>
       <w:proofErr w:type="spellEnd"/>
@@ -4500,7 +4905,37 @@
         <w:rPr>
           <w:rFonts w:ascii="Times New Roman" w:eastAsia="Times New Roman" w:hAnsi="Times New Roman" w:cs="Times New Roman"/>
         </w:rPr>
-        <w:t>)  # Keep only numbers and decimal</w:t>
+        <w:t xml:space="preserve"> &lt;- </w:t>
+      </w:r>
+      <w:proofErr w:type="spellStart"/>
+      <w:proofErr w:type="gramStart"/>
+      <w:r>
+        <w:rPr>
+          <w:rFonts w:ascii="Times New Roman" w:eastAsia="Times New Roman" w:hAnsi="Times New Roman" w:cs="Times New Roman"/>
+        </w:rPr>
+        <w:t>as.numeric</w:t>
+      </w:r>
+      <w:proofErr w:type="spellEnd"/>
+      <w:proofErr w:type="gramEnd"/>
+      <w:r>
+        <w:rPr>
+          <w:rFonts w:ascii="Times New Roman" w:eastAsia="Times New Roman" w:hAnsi="Times New Roman" w:cs="Times New Roman"/>
+        </w:rPr>
+        <w:t>(</w:t>
+      </w:r>
+      <w:proofErr w:type="spellStart"/>
+      <w:r>
+        <w:rPr>
+          <w:rFonts w:ascii="Times New Roman" w:eastAsia="Times New Roman" w:hAnsi="Times New Roman" w:cs="Times New Roman"/>
+        </w:rPr>
+        <w:t>df$ER</w:t>
+      </w:r>
+      <w:proofErr w:type="spellEnd"/>
+      <w:r>
+        <w:rPr>
+          <w:rFonts w:ascii="Times New Roman" w:eastAsia="Times New Roman" w:hAnsi="Times New Roman" w:cs="Times New Roman"/>
+        </w:rPr>
+        <w:t>)</w:t>
       </w:r>
     </w:p>
     <w:p>
@@ -4510,6 +4945,12 @@
           <w:rFonts w:ascii="Times New Roman" w:eastAsia="Times New Roman" w:hAnsi="Times New Roman" w:cs="Times New Roman"/>
         </w:rPr>
       </w:pPr>
+      <w:r>
+        <w:rPr>
+          <w:rFonts w:ascii="Times New Roman" w:eastAsia="Times New Roman" w:hAnsi="Times New Roman" w:cs="Times New Roman"/>
+        </w:rPr>
+        <w:t>head(</w:t>
+      </w:r>
       <w:proofErr w:type="spellStart"/>
       <w:r>
         <w:rPr>
@@ -4522,14 +4963,51 @@
         <w:rPr>
           <w:rFonts w:ascii="Times New Roman" w:eastAsia="Times New Roman" w:hAnsi="Times New Roman" w:cs="Times New Roman"/>
         </w:rPr>
+        <w:t>)</w:t>
+      </w:r>
+    </w:p>
+    <w:p>
+      <w:pPr>
+        <w:ind w:left="1440"/>
+        <w:rPr>
+          <w:rFonts w:ascii="Times New Roman" w:eastAsia="Times New Roman" w:hAnsi="Times New Roman" w:cs="Times New Roman"/>
+        </w:rPr>
+      </w:pPr>
+      <w:r>
+        <w:rPr>
+          <w:rFonts w:ascii="Times New Roman" w:eastAsia="Times New Roman" w:hAnsi="Times New Roman" w:cs="Times New Roman"/>
+        </w:rPr>
+        <w:t># Categorization</w:t>
+      </w:r>
+    </w:p>
+    <w:p>
+      <w:pPr>
+        <w:ind w:left="1440"/>
+        <w:rPr>
+          <w:rFonts w:ascii="Times New Roman" w:eastAsia="Times New Roman" w:hAnsi="Times New Roman" w:cs="Times New Roman"/>
+        </w:rPr>
+      </w:pPr>
+      <w:proofErr w:type="spellStart"/>
+      <w:r>
+        <w:rPr>
+          <w:rFonts w:ascii="Times New Roman" w:eastAsia="Times New Roman" w:hAnsi="Times New Roman" w:cs="Times New Roman"/>
+        </w:rPr>
+        <w:t>df$CATEGORY</w:t>
+      </w:r>
+      <w:proofErr w:type="spellEnd"/>
+      <w:r>
+        <w:rPr>
+          <w:rFonts w:ascii="Times New Roman" w:eastAsia="Times New Roman" w:hAnsi="Times New Roman" w:cs="Times New Roman"/>
+        </w:rPr>
         <w:t xml:space="preserve"> &lt;- </w:t>
       </w:r>
       <w:proofErr w:type="spellStart"/>
-      <w:r>
-        <w:rPr>
-          <w:rFonts w:ascii="Times New Roman" w:eastAsia="Times New Roman" w:hAnsi="Times New Roman" w:cs="Times New Roman"/>
-        </w:rPr>
-        <w:t>as.numeric</w:t>
+      <w:proofErr w:type="gramStart"/>
+      <w:r>
+        <w:rPr>
+          <w:rFonts w:ascii="Times New Roman" w:eastAsia="Times New Roman" w:hAnsi="Times New Roman" w:cs="Times New Roman"/>
+        </w:rPr>
+        <w:t>ifelse</w:t>
       </w:r>
       <w:proofErr w:type="spellEnd"/>
       <w:r>
@@ -4543,6 +5021,404 @@
         <w:rPr>
           <w:rFonts w:ascii="Times New Roman" w:eastAsia="Times New Roman" w:hAnsi="Times New Roman" w:cs="Times New Roman"/>
         </w:rPr>
+        <w:t>grepl</w:t>
+      </w:r>
+      <w:proofErr w:type="spellEnd"/>
+      <w:r>
+        <w:rPr>
+          <w:rFonts w:ascii="Times New Roman" w:eastAsia="Times New Roman" w:hAnsi="Times New Roman" w:cs="Times New Roman"/>
+        </w:rPr>
+        <w:t>(</w:t>
+      </w:r>
+      <w:proofErr w:type="gramEnd"/>
+      <w:r>
+        <w:rPr>
+          <w:rFonts w:ascii="Times New Roman" w:eastAsia="Times New Roman" w:hAnsi="Times New Roman" w:cs="Times New Roman"/>
+        </w:rPr>
+        <w:t xml:space="preserve">"celebrities", df$CATEGORIES.1, </w:t>
+      </w:r>
+      <w:proofErr w:type="spellStart"/>
+      <w:proofErr w:type="gramStart"/>
+      <w:r>
+        <w:rPr>
+          <w:rFonts w:ascii="Times New Roman" w:eastAsia="Times New Roman" w:hAnsi="Times New Roman" w:cs="Times New Roman"/>
+        </w:rPr>
+        <w:t>ignore.case</w:t>
+      </w:r>
+      <w:proofErr w:type="spellEnd"/>
+      <w:proofErr w:type="gramEnd"/>
+      <w:r>
+        <w:rPr>
+          <w:rFonts w:ascii="Times New Roman" w:eastAsia="Times New Roman" w:hAnsi="Times New Roman" w:cs="Times New Roman"/>
+        </w:rPr>
+        <w:t xml:space="preserve"> = TRUE), "Celebrity", "Non-Celebrity")</w:t>
+      </w:r>
+    </w:p>
+    <w:p>
+      <w:pPr>
+        <w:ind w:left="1440"/>
+        <w:rPr>
+          <w:rFonts w:ascii="Times New Roman" w:eastAsia="Times New Roman" w:hAnsi="Times New Roman" w:cs="Times New Roman"/>
+        </w:rPr>
+      </w:pPr>
+      <w:r>
+        <w:rPr>
+          <w:rFonts w:ascii="Times New Roman" w:eastAsia="Times New Roman" w:hAnsi="Times New Roman" w:cs="Times New Roman"/>
+        </w:rPr>
+        <w:t>#Boxplot</w:t>
+      </w:r>
+    </w:p>
+    <w:p>
+      <w:pPr>
+        <w:ind w:left="1440"/>
+        <w:rPr>
+          <w:rFonts w:ascii="Times New Roman" w:eastAsia="Times New Roman" w:hAnsi="Times New Roman" w:cs="Times New Roman"/>
+        </w:rPr>
+      </w:pPr>
+      <w:proofErr w:type="spellStart"/>
+      <w:r>
+        <w:rPr>
+          <w:rFonts w:ascii="Times New Roman" w:eastAsia="Times New Roman" w:hAnsi="Times New Roman" w:cs="Times New Roman"/>
+        </w:rPr>
+        <w:t>png</w:t>
+      </w:r>
+      <w:proofErr w:type="spellEnd"/>
+      <w:r>
+        <w:rPr>
+          <w:rFonts w:ascii="Times New Roman" w:eastAsia="Times New Roman" w:hAnsi="Times New Roman" w:cs="Times New Roman"/>
+        </w:rPr>
+        <w:t>("Boxplot.png")</w:t>
+      </w:r>
+    </w:p>
+    <w:p>
+      <w:pPr>
+        <w:ind w:left="1440"/>
+        <w:rPr>
+          <w:rFonts w:ascii="Times New Roman" w:eastAsia="Times New Roman" w:hAnsi="Times New Roman" w:cs="Times New Roman"/>
+        </w:rPr>
+      </w:pPr>
+      <w:proofErr w:type="gramStart"/>
+      <w:r>
+        <w:rPr>
+          <w:rFonts w:ascii="Times New Roman" w:eastAsia="Times New Roman" w:hAnsi="Times New Roman" w:cs="Times New Roman"/>
+        </w:rPr>
+        <w:t>boxplot(</w:t>
+      </w:r>
+      <w:proofErr w:type="gramEnd"/>
+      <w:r>
+        <w:rPr>
+          <w:rFonts w:ascii="Times New Roman" w:eastAsia="Times New Roman" w:hAnsi="Times New Roman" w:cs="Times New Roman"/>
+        </w:rPr>
+        <w:t xml:space="preserve">ER ~ CATEGORY, data = </w:t>
+      </w:r>
+      <w:proofErr w:type="spellStart"/>
+      <w:r>
+        <w:rPr>
+          <w:rFonts w:ascii="Times New Roman" w:eastAsia="Times New Roman" w:hAnsi="Times New Roman" w:cs="Times New Roman"/>
+        </w:rPr>
+        <w:t>df</w:t>
+      </w:r>
+      <w:proofErr w:type="spellEnd"/>
+      <w:r>
+        <w:rPr>
+          <w:rFonts w:ascii="Times New Roman" w:eastAsia="Times New Roman" w:hAnsi="Times New Roman" w:cs="Times New Roman"/>
+        </w:rPr>
+        <w:t xml:space="preserve">, </w:t>
+      </w:r>
+    </w:p>
+    <w:p>
+      <w:pPr>
+        <w:ind w:left="1440"/>
+        <w:rPr>
+          <w:rFonts w:ascii="Times New Roman" w:eastAsia="Times New Roman" w:hAnsi="Times New Roman" w:cs="Times New Roman"/>
+        </w:rPr>
+      </w:pPr>
+      <w:r>
+        <w:rPr>
+          <w:rFonts w:ascii="Times New Roman" w:eastAsia="Times New Roman" w:hAnsi="Times New Roman" w:cs="Times New Roman"/>
+        </w:rPr>
+        <w:t xml:space="preserve">        main = "Comparison of Engagement Rate (ER): Celebrities vs Non-Celebrities",</w:t>
+      </w:r>
+    </w:p>
+    <w:p>
+      <w:pPr>
+        <w:ind w:left="1440"/>
+        <w:rPr>
+          <w:rFonts w:ascii="Times New Roman" w:eastAsia="Times New Roman" w:hAnsi="Times New Roman" w:cs="Times New Roman"/>
+        </w:rPr>
+      </w:pPr>
+      <w:r>
+        <w:rPr>
+          <w:rFonts w:ascii="Times New Roman" w:eastAsia="Times New Roman" w:hAnsi="Times New Roman" w:cs="Times New Roman"/>
+        </w:rPr>
+        <w:t xml:space="preserve">        </w:t>
+      </w:r>
+      <w:proofErr w:type="spellStart"/>
+      <w:r>
+        <w:rPr>
+          <w:rFonts w:ascii="Times New Roman" w:eastAsia="Times New Roman" w:hAnsi="Times New Roman" w:cs="Times New Roman"/>
+        </w:rPr>
+        <w:t>xlab</w:t>
+      </w:r>
+      <w:proofErr w:type="spellEnd"/>
+      <w:r>
+        <w:rPr>
+          <w:rFonts w:ascii="Times New Roman" w:eastAsia="Times New Roman" w:hAnsi="Times New Roman" w:cs="Times New Roman"/>
+        </w:rPr>
+        <w:t xml:space="preserve"> = "Category", </w:t>
+      </w:r>
+      <w:proofErr w:type="spellStart"/>
+      <w:r>
+        <w:rPr>
+          <w:rFonts w:ascii="Times New Roman" w:eastAsia="Times New Roman" w:hAnsi="Times New Roman" w:cs="Times New Roman"/>
+        </w:rPr>
+        <w:t>ylab</w:t>
+      </w:r>
+      <w:proofErr w:type="spellEnd"/>
+      <w:r>
+        <w:rPr>
+          <w:rFonts w:ascii="Times New Roman" w:eastAsia="Times New Roman" w:hAnsi="Times New Roman" w:cs="Times New Roman"/>
+        </w:rPr>
+        <w:t xml:space="preserve"> = "Engagement Rate (ER)",</w:t>
+      </w:r>
+    </w:p>
+    <w:p>
+      <w:pPr>
+        <w:ind w:left="1440"/>
+        <w:rPr>
+          <w:rFonts w:ascii="Times New Roman" w:eastAsia="Times New Roman" w:hAnsi="Times New Roman" w:cs="Times New Roman"/>
+        </w:rPr>
+      </w:pPr>
+      <w:r>
+        <w:rPr>
+          <w:rFonts w:ascii="Times New Roman" w:eastAsia="Times New Roman" w:hAnsi="Times New Roman" w:cs="Times New Roman"/>
+        </w:rPr>
+        <w:t xml:space="preserve">        col = </w:t>
+      </w:r>
+      <w:proofErr w:type="gramStart"/>
+      <w:r>
+        <w:rPr>
+          <w:rFonts w:ascii="Times New Roman" w:eastAsia="Times New Roman" w:hAnsi="Times New Roman" w:cs="Times New Roman"/>
+        </w:rPr>
+        <w:t>c(</w:t>
+      </w:r>
+      <w:proofErr w:type="gramEnd"/>
+      <w:r>
+        <w:rPr>
+          <w:rFonts w:ascii="Times New Roman" w:eastAsia="Times New Roman" w:hAnsi="Times New Roman" w:cs="Times New Roman"/>
+        </w:rPr>
+        <w:t>"</w:t>
+      </w:r>
+      <w:proofErr w:type="spellStart"/>
+      <w:r>
+        <w:rPr>
+          <w:rFonts w:ascii="Times New Roman" w:eastAsia="Times New Roman" w:hAnsi="Times New Roman" w:cs="Times New Roman"/>
+        </w:rPr>
+        <w:t>skyblue</w:t>
+      </w:r>
+      <w:proofErr w:type="spellEnd"/>
+      <w:r>
+        <w:rPr>
+          <w:rFonts w:ascii="Times New Roman" w:eastAsia="Times New Roman" w:hAnsi="Times New Roman" w:cs="Times New Roman"/>
+        </w:rPr>
+        <w:t>", "orange"))</w:t>
+      </w:r>
+    </w:p>
+    <w:p>
+      <w:pPr>
+        <w:ind w:left="1440"/>
+        <w:rPr>
+          <w:rFonts w:ascii="Times New Roman" w:eastAsia="Times New Roman" w:hAnsi="Times New Roman" w:cs="Times New Roman"/>
+        </w:rPr>
+      </w:pPr>
+      <w:proofErr w:type="spellStart"/>
+      <w:proofErr w:type="gramStart"/>
+      <w:r>
+        <w:rPr>
+          <w:rFonts w:ascii="Times New Roman" w:eastAsia="Times New Roman" w:hAnsi="Times New Roman" w:cs="Times New Roman"/>
+        </w:rPr>
+        <w:t>dev.off</w:t>
+      </w:r>
+      <w:proofErr w:type="spellEnd"/>
+      <w:r>
+        <w:rPr>
+          <w:rFonts w:ascii="Times New Roman" w:eastAsia="Times New Roman" w:hAnsi="Times New Roman" w:cs="Times New Roman"/>
+        </w:rPr>
+        <w:t>(</w:t>
+      </w:r>
+      <w:proofErr w:type="gramEnd"/>
+      <w:r>
+        <w:rPr>
+          <w:rFonts w:ascii="Times New Roman" w:eastAsia="Times New Roman" w:hAnsi="Times New Roman" w:cs="Times New Roman"/>
+        </w:rPr>
+        <w:t>)</w:t>
+      </w:r>
+    </w:p>
+    <w:p>
+      <w:pPr>
+        <w:ind w:left="1440"/>
+        <w:rPr>
+          <w:rFonts w:ascii="Times New Roman" w:eastAsia="Times New Roman" w:hAnsi="Times New Roman" w:cs="Times New Roman"/>
+        </w:rPr>
+      </w:pPr>
+      <w:r>
+        <w:rPr>
+          <w:rFonts w:ascii="Times New Roman" w:eastAsia="Times New Roman" w:hAnsi="Times New Roman" w:cs="Times New Roman"/>
+        </w:rPr>
+        <w:t># histogram</w:t>
+      </w:r>
+    </w:p>
+    <w:p>
+      <w:pPr>
+        <w:ind w:left="1440"/>
+        <w:rPr>
+          <w:rFonts w:ascii="Times New Roman" w:eastAsia="Times New Roman" w:hAnsi="Times New Roman" w:cs="Times New Roman"/>
+        </w:rPr>
+      </w:pPr>
+      <w:proofErr w:type="spellStart"/>
+      <w:r>
+        <w:rPr>
+          <w:rFonts w:ascii="Times New Roman" w:eastAsia="Times New Roman" w:hAnsi="Times New Roman" w:cs="Times New Roman"/>
+        </w:rPr>
+        <w:lastRenderedPageBreak/>
+        <w:t>png</w:t>
+      </w:r>
+      <w:proofErr w:type="spellEnd"/>
+      <w:r>
+        <w:rPr>
+          <w:rFonts w:ascii="Times New Roman" w:eastAsia="Times New Roman" w:hAnsi="Times New Roman" w:cs="Times New Roman"/>
+        </w:rPr>
+        <w:t>("Histogram.png")</w:t>
+      </w:r>
+    </w:p>
+    <w:p>
+      <w:pPr>
+        <w:ind w:left="1440"/>
+        <w:rPr>
+          <w:rFonts w:ascii="Times New Roman" w:eastAsia="Times New Roman" w:hAnsi="Times New Roman" w:cs="Times New Roman"/>
+        </w:rPr>
+      </w:pPr>
+      <w:proofErr w:type="gramStart"/>
+      <w:r>
+        <w:rPr>
+          <w:rFonts w:ascii="Times New Roman" w:eastAsia="Times New Roman" w:hAnsi="Times New Roman" w:cs="Times New Roman"/>
+        </w:rPr>
+        <w:t>hist(</w:t>
+      </w:r>
+      <w:proofErr w:type="spellStart"/>
+      <w:proofErr w:type="gramEnd"/>
+      <w:r>
+        <w:rPr>
+          <w:rFonts w:ascii="Times New Roman" w:eastAsia="Times New Roman" w:hAnsi="Times New Roman" w:cs="Times New Roman"/>
+        </w:rPr>
+        <w:t>df$</w:t>
+      </w:r>
+      <w:proofErr w:type="gramStart"/>
+      <w:r>
+        <w:rPr>
+          <w:rFonts w:ascii="Times New Roman" w:eastAsia="Times New Roman" w:hAnsi="Times New Roman" w:cs="Times New Roman"/>
+        </w:rPr>
+        <w:t>ER</w:t>
+      </w:r>
+      <w:proofErr w:type="spellEnd"/>
+      <w:r>
+        <w:rPr>
+          <w:rFonts w:ascii="Times New Roman" w:eastAsia="Times New Roman" w:hAnsi="Times New Roman" w:cs="Times New Roman"/>
+        </w:rPr>
+        <w:t>[</w:t>
+      </w:r>
+      <w:proofErr w:type="spellStart"/>
+      <w:proofErr w:type="gramEnd"/>
+      <w:r>
+        <w:rPr>
+          <w:rFonts w:ascii="Times New Roman" w:eastAsia="Times New Roman" w:hAnsi="Times New Roman" w:cs="Times New Roman"/>
+        </w:rPr>
+        <w:t>df$CATEGORY</w:t>
+      </w:r>
+      <w:proofErr w:type="spellEnd"/>
+      <w:r>
+        <w:rPr>
+          <w:rFonts w:ascii="Times New Roman" w:eastAsia="Times New Roman" w:hAnsi="Times New Roman" w:cs="Times New Roman"/>
+        </w:rPr>
+        <w:t xml:space="preserve"> == "Celebrity"], </w:t>
+      </w:r>
+    </w:p>
+    <w:p>
+      <w:pPr>
+        <w:ind w:left="1440"/>
+        <w:rPr>
+          <w:rFonts w:ascii="Times New Roman" w:eastAsia="Times New Roman" w:hAnsi="Times New Roman" w:cs="Times New Roman"/>
+        </w:rPr>
+      </w:pPr>
+      <w:r>
+        <w:rPr>
+          <w:rFonts w:ascii="Times New Roman" w:eastAsia="Times New Roman" w:hAnsi="Times New Roman" w:cs="Times New Roman"/>
+        </w:rPr>
+        <w:t xml:space="preserve">     col = </w:t>
+      </w:r>
+      <w:proofErr w:type="spellStart"/>
+      <w:proofErr w:type="gramStart"/>
+      <w:r>
+        <w:rPr>
+          <w:rFonts w:ascii="Times New Roman" w:eastAsia="Times New Roman" w:hAnsi="Times New Roman" w:cs="Times New Roman"/>
+        </w:rPr>
+        <w:t>rgb</w:t>
+      </w:r>
+      <w:proofErr w:type="spellEnd"/>
+      <w:r>
+        <w:rPr>
+          <w:rFonts w:ascii="Times New Roman" w:eastAsia="Times New Roman" w:hAnsi="Times New Roman" w:cs="Times New Roman"/>
+        </w:rPr>
+        <w:t>(</w:t>
+      </w:r>
+      <w:proofErr w:type="gramEnd"/>
+      <w:r>
+        <w:rPr>
+          <w:rFonts w:ascii="Times New Roman" w:eastAsia="Times New Roman" w:hAnsi="Times New Roman" w:cs="Times New Roman"/>
+        </w:rPr>
+        <w:t xml:space="preserve">0, 0, 1, 0.5), </w:t>
+      </w:r>
+    </w:p>
+    <w:p>
+      <w:pPr>
+        <w:ind w:left="1440"/>
+        <w:rPr>
+          <w:rFonts w:ascii="Times New Roman" w:eastAsia="Times New Roman" w:hAnsi="Times New Roman" w:cs="Times New Roman"/>
+        </w:rPr>
+      </w:pPr>
+      <w:r>
+        <w:rPr>
+          <w:rFonts w:ascii="Times New Roman" w:eastAsia="Times New Roman" w:hAnsi="Times New Roman" w:cs="Times New Roman"/>
+        </w:rPr>
+        <w:t xml:space="preserve">     </w:t>
+      </w:r>
+      <w:proofErr w:type="spellStart"/>
+      <w:r>
+        <w:rPr>
+          <w:rFonts w:ascii="Times New Roman" w:eastAsia="Times New Roman" w:hAnsi="Times New Roman" w:cs="Times New Roman"/>
+        </w:rPr>
+        <w:t>xlim</w:t>
+      </w:r>
+      <w:proofErr w:type="spellEnd"/>
+      <w:r>
+        <w:rPr>
+          <w:rFonts w:ascii="Times New Roman" w:eastAsia="Times New Roman" w:hAnsi="Times New Roman" w:cs="Times New Roman"/>
+        </w:rPr>
+        <w:t xml:space="preserve"> = </w:t>
+      </w:r>
+      <w:proofErr w:type="gramStart"/>
+      <w:r>
+        <w:rPr>
+          <w:rFonts w:ascii="Times New Roman" w:eastAsia="Times New Roman" w:hAnsi="Times New Roman" w:cs="Times New Roman"/>
+        </w:rPr>
+        <w:t>range(</w:t>
+      </w:r>
+      <w:proofErr w:type="spellStart"/>
+      <w:proofErr w:type="gramEnd"/>
+      <w:r>
+        <w:rPr>
+          <w:rFonts w:ascii="Times New Roman" w:eastAsia="Times New Roman" w:hAnsi="Times New Roman" w:cs="Times New Roman"/>
+        </w:rPr>
         <w:t>df$ER</w:t>
       </w:r>
       <w:proofErr w:type="spellEnd"/>
@@ -4550,6 +5426,378 @@
         <w:rPr>
           <w:rFonts w:ascii="Times New Roman" w:eastAsia="Times New Roman" w:hAnsi="Times New Roman" w:cs="Times New Roman"/>
         </w:rPr>
+        <w:t>, na.rm = TRUE),</w:t>
+      </w:r>
+    </w:p>
+    <w:p>
+      <w:pPr>
+        <w:ind w:left="1440"/>
+        <w:rPr>
+          <w:rFonts w:ascii="Times New Roman" w:eastAsia="Times New Roman" w:hAnsi="Times New Roman" w:cs="Times New Roman"/>
+        </w:rPr>
+      </w:pPr>
+      <w:r>
+        <w:rPr>
+          <w:rFonts w:ascii="Times New Roman" w:eastAsia="Times New Roman" w:hAnsi="Times New Roman" w:cs="Times New Roman"/>
+        </w:rPr>
+        <w:t xml:space="preserve">     main = "Histogram of Engagement Rate (ER) by Category",</w:t>
+      </w:r>
+    </w:p>
+    <w:p>
+      <w:pPr>
+        <w:ind w:left="1440"/>
+        <w:rPr>
+          <w:rFonts w:ascii="Times New Roman" w:eastAsia="Times New Roman" w:hAnsi="Times New Roman" w:cs="Times New Roman"/>
+        </w:rPr>
+      </w:pPr>
+      <w:r>
+        <w:rPr>
+          <w:rFonts w:ascii="Times New Roman" w:eastAsia="Times New Roman" w:hAnsi="Times New Roman" w:cs="Times New Roman"/>
+        </w:rPr>
+        <w:t xml:space="preserve">     </w:t>
+      </w:r>
+      <w:proofErr w:type="spellStart"/>
+      <w:r>
+        <w:rPr>
+          <w:rFonts w:ascii="Times New Roman" w:eastAsia="Times New Roman" w:hAnsi="Times New Roman" w:cs="Times New Roman"/>
+        </w:rPr>
+        <w:t>xlab</w:t>
+      </w:r>
+      <w:proofErr w:type="spellEnd"/>
+      <w:r>
+        <w:rPr>
+          <w:rFonts w:ascii="Times New Roman" w:eastAsia="Times New Roman" w:hAnsi="Times New Roman" w:cs="Times New Roman"/>
+        </w:rPr>
+        <w:t xml:space="preserve"> = "Engagement Rate (ER)", </w:t>
+      </w:r>
+    </w:p>
+    <w:p>
+      <w:pPr>
+        <w:ind w:left="1440"/>
+        <w:rPr>
+          <w:rFonts w:ascii="Times New Roman" w:eastAsia="Times New Roman" w:hAnsi="Times New Roman" w:cs="Times New Roman"/>
+        </w:rPr>
+      </w:pPr>
+      <w:r>
+        <w:rPr>
+          <w:rFonts w:ascii="Times New Roman" w:eastAsia="Times New Roman" w:hAnsi="Times New Roman" w:cs="Times New Roman"/>
+        </w:rPr>
+        <w:t xml:space="preserve">     </w:t>
+      </w:r>
+      <w:proofErr w:type="spellStart"/>
+      <w:r>
+        <w:rPr>
+          <w:rFonts w:ascii="Times New Roman" w:eastAsia="Times New Roman" w:hAnsi="Times New Roman" w:cs="Times New Roman"/>
+        </w:rPr>
+        <w:t>ylab</w:t>
+      </w:r>
+      <w:proofErr w:type="spellEnd"/>
+      <w:r>
+        <w:rPr>
+          <w:rFonts w:ascii="Times New Roman" w:eastAsia="Times New Roman" w:hAnsi="Times New Roman" w:cs="Times New Roman"/>
+        </w:rPr>
+        <w:t xml:space="preserve"> = "Frequency",</w:t>
+      </w:r>
+    </w:p>
+    <w:p>
+      <w:pPr>
+        <w:ind w:left="1440"/>
+        <w:rPr>
+          <w:rFonts w:ascii="Times New Roman" w:eastAsia="Times New Roman" w:hAnsi="Times New Roman" w:cs="Times New Roman"/>
+        </w:rPr>
+      </w:pPr>
+      <w:r>
+        <w:rPr>
+          <w:rFonts w:ascii="Times New Roman" w:eastAsia="Times New Roman" w:hAnsi="Times New Roman" w:cs="Times New Roman"/>
+        </w:rPr>
+        <w:t xml:space="preserve">     breaks = 10)</w:t>
+      </w:r>
+    </w:p>
+    <w:p>
+      <w:pPr>
+        <w:ind w:left="1440"/>
+        <w:rPr>
+          <w:rFonts w:ascii="Times New Roman" w:eastAsia="Times New Roman" w:hAnsi="Times New Roman" w:cs="Times New Roman"/>
+        </w:rPr>
+      </w:pPr>
+      <w:r>
+        <w:rPr>
+          <w:rFonts w:ascii="Times New Roman" w:eastAsia="Times New Roman" w:hAnsi="Times New Roman" w:cs="Times New Roman"/>
+        </w:rPr>
+        <w:t># non-celebrity histogram</w:t>
+      </w:r>
+    </w:p>
+    <w:p>
+      <w:pPr>
+        <w:ind w:left="1440"/>
+        <w:rPr>
+          <w:rFonts w:ascii="Times New Roman" w:eastAsia="Times New Roman" w:hAnsi="Times New Roman" w:cs="Times New Roman"/>
+        </w:rPr>
+      </w:pPr>
+      <w:proofErr w:type="gramStart"/>
+      <w:r>
+        <w:rPr>
+          <w:rFonts w:ascii="Times New Roman" w:eastAsia="Times New Roman" w:hAnsi="Times New Roman" w:cs="Times New Roman"/>
+        </w:rPr>
+        <w:t>hist(</w:t>
+      </w:r>
+      <w:proofErr w:type="spellStart"/>
+      <w:proofErr w:type="gramEnd"/>
+      <w:r>
+        <w:rPr>
+          <w:rFonts w:ascii="Times New Roman" w:eastAsia="Times New Roman" w:hAnsi="Times New Roman" w:cs="Times New Roman"/>
+        </w:rPr>
+        <w:t>df$</w:t>
+      </w:r>
+      <w:proofErr w:type="gramStart"/>
+      <w:r>
+        <w:rPr>
+          <w:rFonts w:ascii="Times New Roman" w:eastAsia="Times New Roman" w:hAnsi="Times New Roman" w:cs="Times New Roman"/>
+        </w:rPr>
+        <w:t>ER</w:t>
+      </w:r>
+      <w:proofErr w:type="spellEnd"/>
+      <w:r>
+        <w:rPr>
+          <w:rFonts w:ascii="Times New Roman" w:eastAsia="Times New Roman" w:hAnsi="Times New Roman" w:cs="Times New Roman"/>
+        </w:rPr>
+        <w:t>[</w:t>
+      </w:r>
+      <w:proofErr w:type="spellStart"/>
+      <w:proofErr w:type="gramEnd"/>
+      <w:r>
+        <w:rPr>
+          <w:rFonts w:ascii="Times New Roman" w:eastAsia="Times New Roman" w:hAnsi="Times New Roman" w:cs="Times New Roman"/>
+        </w:rPr>
+        <w:t>df$CATEGORY</w:t>
+      </w:r>
+      <w:proofErr w:type="spellEnd"/>
+      <w:r>
+        <w:rPr>
+          <w:rFonts w:ascii="Times New Roman" w:eastAsia="Times New Roman" w:hAnsi="Times New Roman" w:cs="Times New Roman"/>
+        </w:rPr>
+        <w:t xml:space="preserve"> == "</w:t>
+      </w:r>
+      <w:proofErr w:type="gramStart"/>
+      <w:r>
+        <w:rPr>
+          <w:rFonts w:ascii="Times New Roman" w:eastAsia="Times New Roman" w:hAnsi="Times New Roman" w:cs="Times New Roman"/>
+        </w:rPr>
+        <w:t>Non-Celebrity</w:t>
+      </w:r>
+      <w:proofErr w:type="gramEnd"/>
+      <w:r>
+        <w:rPr>
+          <w:rFonts w:ascii="Times New Roman" w:eastAsia="Times New Roman" w:hAnsi="Times New Roman" w:cs="Times New Roman"/>
+        </w:rPr>
+        <w:t xml:space="preserve">"], </w:t>
+      </w:r>
+    </w:p>
+    <w:p>
+      <w:pPr>
+        <w:ind w:left="1440"/>
+        <w:rPr>
+          <w:rFonts w:ascii="Times New Roman" w:eastAsia="Times New Roman" w:hAnsi="Times New Roman" w:cs="Times New Roman"/>
+        </w:rPr>
+      </w:pPr>
+      <w:r>
+        <w:rPr>
+          <w:rFonts w:ascii="Times New Roman" w:eastAsia="Times New Roman" w:hAnsi="Times New Roman" w:cs="Times New Roman"/>
+        </w:rPr>
+        <w:t xml:space="preserve">     col = </w:t>
+      </w:r>
+      <w:proofErr w:type="spellStart"/>
+      <w:proofErr w:type="gramStart"/>
+      <w:r>
+        <w:rPr>
+          <w:rFonts w:ascii="Times New Roman" w:eastAsia="Times New Roman" w:hAnsi="Times New Roman" w:cs="Times New Roman"/>
+        </w:rPr>
+        <w:t>rgb</w:t>
+      </w:r>
+      <w:proofErr w:type="spellEnd"/>
+      <w:r>
+        <w:rPr>
+          <w:rFonts w:ascii="Times New Roman" w:eastAsia="Times New Roman" w:hAnsi="Times New Roman" w:cs="Times New Roman"/>
+        </w:rPr>
+        <w:t>(</w:t>
+      </w:r>
+      <w:proofErr w:type="gramEnd"/>
+      <w:r>
+        <w:rPr>
+          <w:rFonts w:ascii="Times New Roman" w:eastAsia="Times New Roman" w:hAnsi="Times New Roman" w:cs="Times New Roman"/>
+        </w:rPr>
+        <w:t xml:space="preserve">1, 0, 0, 0.5), </w:t>
+      </w:r>
+    </w:p>
+    <w:p>
+      <w:pPr>
+        <w:ind w:left="1440"/>
+        <w:rPr>
+          <w:rFonts w:ascii="Times New Roman" w:eastAsia="Times New Roman" w:hAnsi="Times New Roman" w:cs="Times New Roman"/>
+        </w:rPr>
+      </w:pPr>
+      <w:r>
+        <w:rPr>
+          <w:rFonts w:ascii="Times New Roman" w:eastAsia="Times New Roman" w:hAnsi="Times New Roman" w:cs="Times New Roman"/>
+        </w:rPr>
+        <w:t xml:space="preserve">     add = TRUE, </w:t>
+      </w:r>
+    </w:p>
+    <w:p>
+      <w:pPr>
+        <w:ind w:left="1440"/>
+        <w:rPr>
+          <w:rFonts w:ascii="Times New Roman" w:eastAsia="Times New Roman" w:hAnsi="Times New Roman" w:cs="Times New Roman"/>
+        </w:rPr>
+      </w:pPr>
+      <w:r>
+        <w:rPr>
+          <w:rFonts w:ascii="Times New Roman" w:eastAsia="Times New Roman" w:hAnsi="Times New Roman" w:cs="Times New Roman"/>
+        </w:rPr>
+        <w:t xml:space="preserve">     breaks = 10)</w:t>
+      </w:r>
+    </w:p>
+    <w:p>
+      <w:pPr>
+        <w:ind w:left="1440"/>
+        <w:rPr>
+          <w:rFonts w:ascii="Times New Roman" w:eastAsia="Times New Roman" w:hAnsi="Times New Roman" w:cs="Times New Roman"/>
+        </w:rPr>
+      </w:pPr>
+      <w:proofErr w:type="gramStart"/>
+      <w:r>
+        <w:rPr>
+          <w:rFonts w:ascii="Times New Roman" w:eastAsia="Times New Roman" w:hAnsi="Times New Roman" w:cs="Times New Roman"/>
+        </w:rPr>
+        <w:t>legend(</w:t>
+      </w:r>
+      <w:proofErr w:type="gramEnd"/>
+      <w:r>
+        <w:rPr>
+          <w:rFonts w:ascii="Times New Roman" w:eastAsia="Times New Roman" w:hAnsi="Times New Roman" w:cs="Times New Roman"/>
+        </w:rPr>
+        <w:t>"</w:t>
+      </w:r>
+      <w:proofErr w:type="spellStart"/>
+      <w:r>
+        <w:rPr>
+          <w:rFonts w:ascii="Times New Roman" w:eastAsia="Times New Roman" w:hAnsi="Times New Roman" w:cs="Times New Roman"/>
+        </w:rPr>
+        <w:t>topright</w:t>
+      </w:r>
+      <w:proofErr w:type="spellEnd"/>
+      <w:r>
+        <w:rPr>
+          <w:rFonts w:ascii="Times New Roman" w:eastAsia="Times New Roman" w:hAnsi="Times New Roman" w:cs="Times New Roman"/>
+        </w:rPr>
+        <w:t xml:space="preserve">", legend = </w:t>
+      </w:r>
+      <w:proofErr w:type="gramStart"/>
+      <w:r>
+        <w:rPr>
+          <w:rFonts w:ascii="Times New Roman" w:eastAsia="Times New Roman" w:hAnsi="Times New Roman" w:cs="Times New Roman"/>
+        </w:rPr>
+        <w:t>c(</w:t>
+      </w:r>
+      <w:proofErr w:type="gramEnd"/>
+      <w:r>
+        <w:rPr>
+          <w:rFonts w:ascii="Times New Roman" w:eastAsia="Times New Roman" w:hAnsi="Times New Roman" w:cs="Times New Roman"/>
+        </w:rPr>
+        <w:t>"Celebrity", "Non-Celebrity"),</w:t>
+      </w:r>
+    </w:p>
+    <w:p>
+      <w:pPr>
+        <w:ind w:left="1440"/>
+        <w:rPr>
+          <w:rFonts w:ascii="Times New Roman" w:eastAsia="Times New Roman" w:hAnsi="Times New Roman" w:cs="Times New Roman"/>
+        </w:rPr>
+      </w:pPr>
+      <w:r>
+        <w:rPr>
+          <w:rFonts w:ascii="Times New Roman" w:eastAsia="Times New Roman" w:hAnsi="Times New Roman" w:cs="Times New Roman"/>
+        </w:rPr>
+        <w:t xml:space="preserve">       fill = </w:t>
+      </w:r>
+      <w:proofErr w:type="gramStart"/>
+      <w:r>
+        <w:rPr>
+          <w:rFonts w:ascii="Times New Roman" w:eastAsia="Times New Roman" w:hAnsi="Times New Roman" w:cs="Times New Roman"/>
+        </w:rPr>
+        <w:t>c(</w:t>
+      </w:r>
+      <w:proofErr w:type="spellStart"/>
+      <w:r>
+        <w:rPr>
+          <w:rFonts w:ascii="Times New Roman" w:eastAsia="Times New Roman" w:hAnsi="Times New Roman" w:cs="Times New Roman"/>
+        </w:rPr>
+        <w:t>rgb</w:t>
+      </w:r>
+      <w:proofErr w:type="spellEnd"/>
+      <w:r>
+        <w:rPr>
+          <w:rFonts w:ascii="Times New Roman" w:eastAsia="Times New Roman" w:hAnsi="Times New Roman" w:cs="Times New Roman"/>
+        </w:rPr>
+        <w:t>(</w:t>
+      </w:r>
+      <w:proofErr w:type="gramEnd"/>
+      <w:r>
+        <w:rPr>
+          <w:rFonts w:ascii="Times New Roman" w:eastAsia="Times New Roman" w:hAnsi="Times New Roman" w:cs="Times New Roman"/>
+        </w:rPr>
+        <w:t xml:space="preserve">0, 0, 1, 0.5), </w:t>
+      </w:r>
+      <w:proofErr w:type="spellStart"/>
+      <w:proofErr w:type="gramStart"/>
+      <w:r>
+        <w:rPr>
+          <w:rFonts w:ascii="Times New Roman" w:eastAsia="Times New Roman" w:hAnsi="Times New Roman" w:cs="Times New Roman"/>
+        </w:rPr>
+        <w:t>rgb</w:t>
+      </w:r>
+      <w:proofErr w:type="spellEnd"/>
+      <w:r>
+        <w:rPr>
+          <w:rFonts w:ascii="Times New Roman" w:eastAsia="Times New Roman" w:hAnsi="Times New Roman" w:cs="Times New Roman"/>
+        </w:rPr>
+        <w:t>(</w:t>
+      </w:r>
+      <w:proofErr w:type="gramEnd"/>
+      <w:r>
+        <w:rPr>
+          <w:rFonts w:ascii="Times New Roman" w:eastAsia="Times New Roman" w:hAnsi="Times New Roman" w:cs="Times New Roman"/>
+        </w:rPr>
+        <w:t>1, 0, 0, 0.5)))</w:t>
+      </w:r>
+    </w:p>
+    <w:p>
+      <w:pPr>
+        <w:ind w:left="1440"/>
+        <w:rPr>
+          <w:rFonts w:ascii="Times New Roman" w:eastAsia="Times New Roman" w:hAnsi="Times New Roman" w:cs="Times New Roman"/>
+        </w:rPr>
+      </w:pPr>
+      <w:proofErr w:type="spellStart"/>
+      <w:proofErr w:type="gramStart"/>
+      <w:r>
+        <w:rPr>
+          <w:rFonts w:ascii="Times New Roman" w:eastAsia="Times New Roman" w:hAnsi="Times New Roman" w:cs="Times New Roman"/>
+        </w:rPr>
+        <w:t>dev.off</w:t>
+      </w:r>
+      <w:proofErr w:type="spellEnd"/>
+      <w:r>
+        <w:rPr>
+          <w:rFonts w:ascii="Times New Roman" w:eastAsia="Times New Roman" w:hAnsi="Times New Roman" w:cs="Times New Roman"/>
+        </w:rPr>
+        <w:t>(</w:t>
+      </w:r>
+      <w:proofErr w:type="gramEnd"/>
+      <w:r>
+        <w:rPr>
+          <w:rFonts w:ascii="Times New Roman" w:eastAsia="Times New Roman" w:hAnsi="Times New Roman" w:cs="Times New Roman"/>
+        </w:rPr>
         <w:t>)</w:t>
       </w:r>
     </w:p>
@@ -4564,21 +5812,59 @@
         <w:rPr>
           <w:rFonts w:ascii="Times New Roman" w:eastAsia="Times New Roman" w:hAnsi="Times New Roman" w:cs="Times New Roman"/>
         </w:rPr>
-        <w:t>head(</w:t>
-      </w:r>
+        <w:t># Student T-Test</w:t>
+      </w:r>
+    </w:p>
+    <w:p>
+      <w:pPr>
+        <w:ind w:left="1440"/>
+        <w:rPr>
+          <w:rFonts w:ascii="Times New Roman" w:eastAsia="Times New Roman" w:hAnsi="Times New Roman" w:cs="Times New Roman"/>
+        </w:rPr>
+      </w:pPr>
       <w:proofErr w:type="spellStart"/>
       <w:r>
         <w:rPr>
           <w:rFonts w:ascii="Times New Roman" w:eastAsia="Times New Roman" w:hAnsi="Times New Roman" w:cs="Times New Roman"/>
         </w:rPr>
-        <w:t>df$ER</w:t>
+        <w:t>celebrity_group</w:t>
       </w:r>
       <w:proofErr w:type="spellEnd"/>
       <w:r>
         <w:rPr>
           <w:rFonts w:ascii="Times New Roman" w:eastAsia="Times New Roman" w:hAnsi="Times New Roman" w:cs="Times New Roman"/>
         </w:rPr>
-        <w:t>)</w:t>
+        <w:t xml:space="preserve"> &lt;- </w:t>
+      </w:r>
+      <w:proofErr w:type="spellStart"/>
+      <w:proofErr w:type="gramStart"/>
+      <w:r>
+        <w:rPr>
+          <w:rFonts w:ascii="Times New Roman" w:eastAsia="Times New Roman" w:hAnsi="Times New Roman" w:cs="Times New Roman"/>
+        </w:rPr>
+        <w:t>df</w:t>
+      </w:r>
+      <w:proofErr w:type="spellEnd"/>
+      <w:r>
+        <w:rPr>
+          <w:rFonts w:ascii="Times New Roman" w:eastAsia="Times New Roman" w:hAnsi="Times New Roman" w:cs="Times New Roman"/>
+        </w:rPr>
+        <w:t>[</w:t>
+      </w:r>
+      <w:proofErr w:type="spellStart"/>
+      <w:proofErr w:type="gramEnd"/>
+      <w:r>
+        <w:rPr>
+          <w:rFonts w:ascii="Times New Roman" w:eastAsia="Times New Roman" w:hAnsi="Times New Roman" w:cs="Times New Roman"/>
+        </w:rPr>
+        <w:t>df$CATEGORY</w:t>
+      </w:r>
+      <w:proofErr w:type="spellEnd"/>
+      <w:r>
+        <w:rPr>
+          <w:rFonts w:ascii="Times New Roman" w:eastAsia="Times New Roman" w:hAnsi="Times New Roman" w:cs="Times New Roman"/>
+        </w:rPr>
+        <w:t xml:space="preserve"> == 'Celebrity', 'ER']</w:t>
       </w:r>
     </w:p>
     <w:p>
@@ -4588,11 +5874,49 @@
           <w:rFonts w:ascii="Times New Roman" w:eastAsia="Times New Roman" w:hAnsi="Times New Roman" w:cs="Times New Roman"/>
         </w:rPr>
       </w:pPr>
-      <w:r>
-        <w:rPr>
-          <w:rFonts w:ascii="Times New Roman" w:eastAsia="Times New Roman" w:hAnsi="Times New Roman" w:cs="Times New Roman"/>
-        </w:rPr>
-        <w:t># Categorization</w:t>
+      <w:proofErr w:type="spellStart"/>
+      <w:r>
+        <w:rPr>
+          <w:rFonts w:ascii="Times New Roman" w:eastAsia="Times New Roman" w:hAnsi="Times New Roman" w:cs="Times New Roman"/>
+        </w:rPr>
+        <w:t>non_celebrity_group</w:t>
+      </w:r>
+      <w:proofErr w:type="spellEnd"/>
+      <w:r>
+        <w:rPr>
+          <w:rFonts w:ascii="Times New Roman" w:eastAsia="Times New Roman" w:hAnsi="Times New Roman" w:cs="Times New Roman"/>
+        </w:rPr>
+        <w:t xml:space="preserve"> &lt;- </w:t>
+      </w:r>
+      <w:proofErr w:type="spellStart"/>
+      <w:proofErr w:type="gramStart"/>
+      <w:r>
+        <w:rPr>
+          <w:rFonts w:ascii="Times New Roman" w:eastAsia="Times New Roman" w:hAnsi="Times New Roman" w:cs="Times New Roman"/>
+        </w:rPr>
+        <w:t>df</w:t>
+      </w:r>
+      <w:proofErr w:type="spellEnd"/>
+      <w:r>
+        <w:rPr>
+          <w:rFonts w:ascii="Times New Roman" w:eastAsia="Times New Roman" w:hAnsi="Times New Roman" w:cs="Times New Roman"/>
+        </w:rPr>
+        <w:t>[</w:t>
+      </w:r>
+      <w:proofErr w:type="spellStart"/>
+      <w:proofErr w:type="gramEnd"/>
+      <w:r>
+        <w:rPr>
+          <w:rFonts w:ascii="Times New Roman" w:eastAsia="Times New Roman" w:hAnsi="Times New Roman" w:cs="Times New Roman"/>
+        </w:rPr>
+        <w:t>df$CATEGORY</w:t>
+      </w:r>
+      <w:proofErr w:type="spellEnd"/>
+      <w:r>
+        <w:rPr>
+          <w:rFonts w:ascii="Times New Roman" w:eastAsia="Times New Roman" w:hAnsi="Times New Roman" w:cs="Times New Roman"/>
+        </w:rPr>
+        <w:t xml:space="preserve"> == 'Non-Celebrity', 'ER']</w:t>
       </w:r>
     </w:p>
     <w:p>
@@ -4607,7 +5931,7 @@
         <w:rPr>
           <w:rFonts w:ascii="Times New Roman" w:eastAsia="Times New Roman" w:hAnsi="Times New Roman" w:cs="Times New Roman"/>
         </w:rPr>
-        <w:t>df$CATEGORY</w:t>
+        <w:t>t_test_result</w:t>
       </w:r>
       <w:proofErr w:type="spellEnd"/>
       <w:r>
@@ -4621,7 +5945,14 @@
         <w:rPr>
           <w:rFonts w:ascii="Times New Roman" w:eastAsia="Times New Roman" w:hAnsi="Times New Roman" w:cs="Times New Roman"/>
         </w:rPr>
-        <w:t>ifelse</w:t>
+        <w:t>t.</w:t>
+      </w:r>
+      <w:proofErr w:type="gramStart"/>
+      <w:r>
+        <w:rPr>
+          <w:rFonts w:ascii="Times New Roman" w:eastAsia="Times New Roman" w:hAnsi="Times New Roman" w:cs="Times New Roman"/>
+        </w:rPr>
+        <w:t>test</w:t>
       </w:r>
       <w:proofErr w:type="spellEnd"/>
       <w:r>
@@ -4631,790 +5962,7 @@
         <w:t>(</w:t>
       </w:r>
       <w:proofErr w:type="spellStart"/>
-      <w:r>
-        <w:rPr>
-          <w:rFonts w:ascii="Times New Roman" w:eastAsia="Times New Roman" w:hAnsi="Times New Roman" w:cs="Times New Roman"/>
-        </w:rPr>
-        <w:t>grepl</w:t>
-      </w:r>
-      <w:proofErr w:type="spellEnd"/>
-      <w:r>
-        <w:rPr>
-          <w:rFonts w:ascii="Times New Roman" w:eastAsia="Times New Roman" w:hAnsi="Times New Roman" w:cs="Times New Roman"/>
-        </w:rPr>
-        <w:t xml:space="preserve">("celebrities", df$CATEGORIES.1, </w:t>
-      </w:r>
-      <w:proofErr w:type="spellStart"/>
-      <w:r>
-        <w:rPr>
-          <w:rFonts w:ascii="Times New Roman" w:eastAsia="Times New Roman" w:hAnsi="Times New Roman" w:cs="Times New Roman"/>
-        </w:rPr>
-        <w:t>ignore.case</w:t>
-      </w:r>
-      <w:proofErr w:type="spellEnd"/>
-      <w:r>
-        <w:rPr>
-          <w:rFonts w:ascii="Times New Roman" w:eastAsia="Times New Roman" w:hAnsi="Times New Roman" w:cs="Times New Roman"/>
-        </w:rPr>
-        <w:t xml:space="preserve"> = TRUE), "Celebrity", "Non-Celebrity")</w:t>
-      </w:r>
-    </w:p>
-    <w:p>
-      <w:pPr>
-        <w:ind w:left="1440"/>
-        <w:rPr>
-          <w:rFonts w:ascii="Times New Roman" w:eastAsia="Times New Roman" w:hAnsi="Times New Roman" w:cs="Times New Roman"/>
-        </w:rPr>
-      </w:pPr>
-      <w:r>
-        <w:rPr>
-          <w:rFonts w:ascii="Times New Roman" w:eastAsia="Times New Roman" w:hAnsi="Times New Roman" w:cs="Times New Roman"/>
-        </w:rPr>
-        <w:t>#Boxplot</w:t>
-      </w:r>
-    </w:p>
-    <w:p>
-      <w:pPr>
-        <w:ind w:left="1440"/>
-        <w:rPr>
-          <w:rFonts w:ascii="Times New Roman" w:eastAsia="Times New Roman" w:hAnsi="Times New Roman" w:cs="Times New Roman"/>
-        </w:rPr>
-      </w:pPr>
-      <w:proofErr w:type="spellStart"/>
-      <w:r>
-        <w:rPr>
-          <w:rFonts w:ascii="Times New Roman" w:eastAsia="Times New Roman" w:hAnsi="Times New Roman" w:cs="Times New Roman"/>
-        </w:rPr>
-        <w:t>png</w:t>
-      </w:r>
-      <w:proofErr w:type="spellEnd"/>
-      <w:r>
-        <w:rPr>
-          <w:rFonts w:ascii="Times New Roman" w:eastAsia="Times New Roman" w:hAnsi="Times New Roman" w:cs="Times New Roman"/>
-        </w:rPr>
-        <w:t>("Boxplot.png")</w:t>
-      </w:r>
-    </w:p>
-    <w:p>
-      <w:pPr>
-        <w:ind w:left="1440"/>
-        <w:rPr>
-          <w:rFonts w:ascii="Times New Roman" w:eastAsia="Times New Roman" w:hAnsi="Times New Roman" w:cs="Times New Roman"/>
-        </w:rPr>
-      </w:pPr>
-      <w:r>
-        <w:rPr>
-          <w:rFonts w:ascii="Times New Roman" w:eastAsia="Times New Roman" w:hAnsi="Times New Roman" w:cs="Times New Roman"/>
-        </w:rPr>
-        <w:t xml:space="preserve">boxplot(ER ~ CATEGORY, data = </w:t>
-      </w:r>
-      <w:proofErr w:type="spellStart"/>
-      <w:r>
-        <w:rPr>
-          <w:rFonts w:ascii="Times New Roman" w:eastAsia="Times New Roman" w:hAnsi="Times New Roman" w:cs="Times New Roman"/>
-        </w:rPr>
-        <w:t>df</w:t>
-      </w:r>
-      <w:proofErr w:type="spellEnd"/>
-      <w:r>
-        <w:rPr>
-          <w:rFonts w:ascii="Times New Roman" w:eastAsia="Times New Roman" w:hAnsi="Times New Roman" w:cs="Times New Roman"/>
-        </w:rPr>
-        <w:t xml:space="preserve">, </w:t>
-      </w:r>
-    </w:p>
-    <w:p>
-      <w:pPr>
-        <w:ind w:left="1440"/>
-        <w:rPr>
-          <w:rFonts w:ascii="Times New Roman" w:eastAsia="Times New Roman" w:hAnsi="Times New Roman" w:cs="Times New Roman"/>
-        </w:rPr>
-      </w:pPr>
-      <w:r>
-        <w:rPr>
-          <w:rFonts w:ascii="Times New Roman" w:eastAsia="Times New Roman" w:hAnsi="Times New Roman" w:cs="Times New Roman"/>
-        </w:rPr>
-        <w:t xml:space="preserve">        main = "Comparison of Engagement Rate (ER): Celebrities vs Non-Celebrities",</w:t>
-      </w:r>
-    </w:p>
-    <w:p>
-      <w:pPr>
-        <w:ind w:left="1440"/>
-        <w:rPr>
-          <w:rFonts w:ascii="Times New Roman" w:eastAsia="Times New Roman" w:hAnsi="Times New Roman" w:cs="Times New Roman"/>
-        </w:rPr>
-      </w:pPr>
-      <w:r>
-        <w:rPr>
-          <w:rFonts w:ascii="Times New Roman" w:eastAsia="Times New Roman" w:hAnsi="Times New Roman" w:cs="Times New Roman"/>
-        </w:rPr>
-        <w:t xml:space="preserve">        </w:t>
-      </w:r>
-      <w:proofErr w:type="spellStart"/>
-      <w:r>
-        <w:rPr>
-          <w:rFonts w:ascii="Times New Roman" w:eastAsia="Times New Roman" w:hAnsi="Times New Roman" w:cs="Times New Roman"/>
-        </w:rPr>
-        <w:t>xlab</w:t>
-      </w:r>
-      <w:proofErr w:type="spellEnd"/>
-      <w:r>
-        <w:rPr>
-          <w:rFonts w:ascii="Times New Roman" w:eastAsia="Times New Roman" w:hAnsi="Times New Roman" w:cs="Times New Roman"/>
-        </w:rPr>
-        <w:t xml:space="preserve"> = "Category", </w:t>
-      </w:r>
-      <w:proofErr w:type="spellStart"/>
-      <w:r>
-        <w:rPr>
-          <w:rFonts w:ascii="Times New Roman" w:eastAsia="Times New Roman" w:hAnsi="Times New Roman" w:cs="Times New Roman"/>
-        </w:rPr>
-        <w:t>ylab</w:t>
-      </w:r>
-      <w:proofErr w:type="spellEnd"/>
-      <w:r>
-        <w:rPr>
-          <w:rFonts w:ascii="Times New Roman" w:eastAsia="Times New Roman" w:hAnsi="Times New Roman" w:cs="Times New Roman"/>
-        </w:rPr>
-        <w:t xml:space="preserve"> = "Engagement Rate (ER)",</w:t>
-      </w:r>
-    </w:p>
-    <w:p>
-      <w:pPr>
-        <w:ind w:left="1440"/>
-        <w:rPr>
-          <w:rFonts w:ascii="Times New Roman" w:eastAsia="Times New Roman" w:hAnsi="Times New Roman" w:cs="Times New Roman"/>
-        </w:rPr>
-      </w:pPr>
-      <w:r>
-        <w:rPr>
-          <w:rFonts w:ascii="Times New Roman" w:eastAsia="Times New Roman" w:hAnsi="Times New Roman" w:cs="Times New Roman"/>
-        </w:rPr>
-        <w:t xml:space="preserve">        col = c("</w:t>
-      </w:r>
-      <w:proofErr w:type="spellStart"/>
-      <w:r>
-        <w:rPr>
-          <w:rFonts w:ascii="Times New Roman" w:eastAsia="Times New Roman" w:hAnsi="Times New Roman" w:cs="Times New Roman"/>
-        </w:rPr>
-        <w:t>skyblue</w:t>
-      </w:r>
-      <w:proofErr w:type="spellEnd"/>
-      <w:r>
-        <w:rPr>
-          <w:rFonts w:ascii="Times New Roman" w:eastAsia="Times New Roman" w:hAnsi="Times New Roman" w:cs="Times New Roman"/>
-        </w:rPr>
-        <w:t>", "orange"))</w:t>
-      </w:r>
-    </w:p>
-    <w:p>
-      <w:pPr>
-        <w:ind w:left="1440"/>
-        <w:rPr>
-          <w:rFonts w:ascii="Times New Roman" w:eastAsia="Times New Roman" w:hAnsi="Times New Roman" w:cs="Times New Roman"/>
-        </w:rPr>
-      </w:pPr>
-      <w:proofErr w:type="spellStart"/>
-      <w:r>
-        <w:rPr>
-          <w:rFonts w:ascii="Times New Roman" w:eastAsia="Times New Roman" w:hAnsi="Times New Roman" w:cs="Times New Roman"/>
-        </w:rPr>
-        <w:t>dev.off</w:t>
-      </w:r>
-      <w:proofErr w:type="spellEnd"/>
-      <w:r>
-        <w:rPr>
-          <w:rFonts w:ascii="Times New Roman" w:eastAsia="Times New Roman" w:hAnsi="Times New Roman" w:cs="Times New Roman"/>
-        </w:rPr>
-        <w:t>()</w:t>
-      </w:r>
-    </w:p>
-    <w:p>
-      <w:pPr>
-        <w:ind w:left="1440"/>
-        <w:rPr>
-          <w:rFonts w:ascii="Times New Roman" w:eastAsia="Times New Roman" w:hAnsi="Times New Roman" w:cs="Times New Roman"/>
-        </w:rPr>
-      </w:pPr>
-      <w:r>
-        <w:rPr>
-          <w:rFonts w:ascii="Times New Roman" w:eastAsia="Times New Roman" w:hAnsi="Times New Roman" w:cs="Times New Roman"/>
-        </w:rPr>
-        <w:t># histogram</w:t>
-      </w:r>
-    </w:p>
-    <w:p>
-      <w:pPr>
-        <w:ind w:left="1440"/>
-        <w:rPr>
-          <w:rFonts w:ascii="Times New Roman" w:eastAsia="Times New Roman" w:hAnsi="Times New Roman" w:cs="Times New Roman"/>
-        </w:rPr>
-      </w:pPr>
-      <w:proofErr w:type="spellStart"/>
-      <w:r>
-        <w:rPr>
-          <w:rFonts w:ascii="Times New Roman" w:eastAsia="Times New Roman" w:hAnsi="Times New Roman" w:cs="Times New Roman"/>
-        </w:rPr>
-        <w:t>png</w:t>
-      </w:r>
-      <w:proofErr w:type="spellEnd"/>
-      <w:r>
-        <w:rPr>
-          <w:rFonts w:ascii="Times New Roman" w:eastAsia="Times New Roman" w:hAnsi="Times New Roman" w:cs="Times New Roman"/>
-        </w:rPr>
-        <w:t>("Histogram.png")</w:t>
-      </w:r>
-    </w:p>
-    <w:p>
-      <w:pPr>
-        <w:ind w:left="1440"/>
-        <w:rPr>
-          <w:rFonts w:ascii="Times New Roman" w:eastAsia="Times New Roman" w:hAnsi="Times New Roman" w:cs="Times New Roman"/>
-        </w:rPr>
-      </w:pPr>
-      <w:r>
-        <w:rPr>
-          <w:rFonts w:ascii="Times New Roman" w:eastAsia="Times New Roman" w:hAnsi="Times New Roman" w:cs="Times New Roman"/>
-        </w:rPr>
-        <w:t>hist(</w:t>
-      </w:r>
-      <w:proofErr w:type="spellStart"/>
-      <w:r>
-        <w:rPr>
-          <w:rFonts w:ascii="Times New Roman" w:eastAsia="Times New Roman" w:hAnsi="Times New Roman" w:cs="Times New Roman"/>
-        </w:rPr>
-        <w:t>df$ER</w:t>
-      </w:r>
-      <w:proofErr w:type="spellEnd"/>
-      <w:r>
-        <w:rPr>
-          <w:rFonts w:ascii="Times New Roman" w:eastAsia="Times New Roman" w:hAnsi="Times New Roman" w:cs="Times New Roman"/>
-        </w:rPr>
-        <w:t>[</w:t>
-      </w:r>
-      <w:proofErr w:type="spellStart"/>
-      <w:r>
-        <w:rPr>
-          <w:rFonts w:ascii="Times New Roman" w:eastAsia="Times New Roman" w:hAnsi="Times New Roman" w:cs="Times New Roman"/>
-        </w:rPr>
-        <w:t>df$CATEGORY</w:t>
-      </w:r>
-      <w:proofErr w:type="spellEnd"/>
-      <w:r>
-        <w:rPr>
-          <w:rFonts w:ascii="Times New Roman" w:eastAsia="Times New Roman" w:hAnsi="Times New Roman" w:cs="Times New Roman"/>
-        </w:rPr>
-        <w:t xml:space="preserve"> == "Celebrity"], </w:t>
-      </w:r>
-    </w:p>
-    <w:p>
-      <w:pPr>
-        <w:ind w:left="1440"/>
-        <w:rPr>
-          <w:rFonts w:ascii="Times New Roman" w:eastAsia="Times New Roman" w:hAnsi="Times New Roman" w:cs="Times New Roman"/>
-        </w:rPr>
-      </w:pPr>
-      <w:r>
-        <w:rPr>
-          <w:rFonts w:ascii="Times New Roman" w:eastAsia="Times New Roman" w:hAnsi="Times New Roman" w:cs="Times New Roman"/>
-        </w:rPr>
-        <w:t xml:space="preserve">     col = </w:t>
-      </w:r>
-      <w:proofErr w:type="spellStart"/>
-      <w:r>
-        <w:rPr>
-          <w:rFonts w:ascii="Times New Roman" w:eastAsia="Times New Roman" w:hAnsi="Times New Roman" w:cs="Times New Roman"/>
-        </w:rPr>
-        <w:t>rgb</w:t>
-      </w:r>
-      <w:proofErr w:type="spellEnd"/>
-      <w:r>
-        <w:rPr>
-          <w:rFonts w:ascii="Times New Roman" w:eastAsia="Times New Roman" w:hAnsi="Times New Roman" w:cs="Times New Roman"/>
-        </w:rPr>
-        <w:t xml:space="preserve">(0, 0, 1, 0.5), </w:t>
-      </w:r>
-    </w:p>
-    <w:p>
-      <w:pPr>
-        <w:ind w:left="1440"/>
-        <w:rPr>
-          <w:rFonts w:ascii="Times New Roman" w:eastAsia="Times New Roman" w:hAnsi="Times New Roman" w:cs="Times New Roman"/>
-        </w:rPr>
-      </w:pPr>
-      <w:r>
-        <w:rPr>
-          <w:rFonts w:ascii="Times New Roman" w:eastAsia="Times New Roman" w:hAnsi="Times New Roman" w:cs="Times New Roman"/>
-        </w:rPr>
-        <w:t xml:space="preserve">     </w:t>
-      </w:r>
-      <w:proofErr w:type="spellStart"/>
-      <w:r>
-        <w:rPr>
-          <w:rFonts w:ascii="Times New Roman" w:eastAsia="Times New Roman" w:hAnsi="Times New Roman" w:cs="Times New Roman"/>
-        </w:rPr>
-        <w:t>xlim</w:t>
-      </w:r>
-      <w:proofErr w:type="spellEnd"/>
-      <w:r>
-        <w:rPr>
-          <w:rFonts w:ascii="Times New Roman" w:eastAsia="Times New Roman" w:hAnsi="Times New Roman" w:cs="Times New Roman"/>
-        </w:rPr>
-        <w:t xml:space="preserve"> = range(</w:t>
-      </w:r>
-      <w:proofErr w:type="spellStart"/>
-      <w:r>
-        <w:rPr>
-          <w:rFonts w:ascii="Times New Roman" w:eastAsia="Times New Roman" w:hAnsi="Times New Roman" w:cs="Times New Roman"/>
-        </w:rPr>
-        <w:t>df$ER</w:t>
-      </w:r>
-      <w:proofErr w:type="spellEnd"/>
-      <w:r>
-        <w:rPr>
-          <w:rFonts w:ascii="Times New Roman" w:eastAsia="Times New Roman" w:hAnsi="Times New Roman" w:cs="Times New Roman"/>
-        </w:rPr>
-        <w:t>, na.rm = TRUE),</w:t>
-      </w:r>
-    </w:p>
-    <w:p>
-      <w:pPr>
-        <w:ind w:left="1440"/>
-        <w:rPr>
-          <w:rFonts w:ascii="Times New Roman" w:eastAsia="Times New Roman" w:hAnsi="Times New Roman" w:cs="Times New Roman"/>
-        </w:rPr>
-      </w:pPr>
-      <w:r>
-        <w:rPr>
-          <w:rFonts w:ascii="Times New Roman" w:eastAsia="Times New Roman" w:hAnsi="Times New Roman" w:cs="Times New Roman"/>
-        </w:rPr>
-        <w:t xml:space="preserve">     main = "Histogram of Engagement Rate (ER) by Category",</w:t>
-      </w:r>
-    </w:p>
-    <w:p>
-      <w:pPr>
-        <w:ind w:left="1440"/>
-        <w:rPr>
-          <w:rFonts w:ascii="Times New Roman" w:eastAsia="Times New Roman" w:hAnsi="Times New Roman" w:cs="Times New Roman"/>
-        </w:rPr>
-      </w:pPr>
-      <w:r>
-        <w:rPr>
-          <w:rFonts w:ascii="Times New Roman" w:eastAsia="Times New Roman" w:hAnsi="Times New Roman" w:cs="Times New Roman"/>
-        </w:rPr>
-        <w:t xml:space="preserve">     </w:t>
-      </w:r>
-      <w:proofErr w:type="spellStart"/>
-      <w:r>
-        <w:rPr>
-          <w:rFonts w:ascii="Times New Roman" w:eastAsia="Times New Roman" w:hAnsi="Times New Roman" w:cs="Times New Roman"/>
-        </w:rPr>
-        <w:t>xlab</w:t>
-      </w:r>
-      <w:proofErr w:type="spellEnd"/>
-      <w:r>
-        <w:rPr>
-          <w:rFonts w:ascii="Times New Roman" w:eastAsia="Times New Roman" w:hAnsi="Times New Roman" w:cs="Times New Roman"/>
-        </w:rPr>
-        <w:t xml:space="preserve"> = "Engagement Rate (ER)", </w:t>
-      </w:r>
-    </w:p>
-    <w:p>
-      <w:pPr>
-        <w:ind w:left="1440"/>
-        <w:rPr>
-          <w:rFonts w:ascii="Times New Roman" w:eastAsia="Times New Roman" w:hAnsi="Times New Roman" w:cs="Times New Roman"/>
-        </w:rPr>
-      </w:pPr>
-      <w:r>
-        <w:rPr>
-          <w:rFonts w:ascii="Times New Roman" w:eastAsia="Times New Roman" w:hAnsi="Times New Roman" w:cs="Times New Roman"/>
-        </w:rPr>
-        <w:t xml:space="preserve">     </w:t>
-      </w:r>
-      <w:proofErr w:type="spellStart"/>
-      <w:r>
-        <w:rPr>
-          <w:rFonts w:ascii="Times New Roman" w:eastAsia="Times New Roman" w:hAnsi="Times New Roman" w:cs="Times New Roman"/>
-        </w:rPr>
-        <w:t>ylab</w:t>
-      </w:r>
-      <w:proofErr w:type="spellEnd"/>
-      <w:r>
-        <w:rPr>
-          <w:rFonts w:ascii="Times New Roman" w:eastAsia="Times New Roman" w:hAnsi="Times New Roman" w:cs="Times New Roman"/>
-        </w:rPr>
-        <w:t xml:space="preserve"> = "Frequency",</w:t>
-      </w:r>
-    </w:p>
-    <w:p>
-      <w:pPr>
-        <w:ind w:left="1440"/>
-        <w:rPr>
-          <w:rFonts w:ascii="Times New Roman" w:eastAsia="Times New Roman" w:hAnsi="Times New Roman" w:cs="Times New Roman"/>
-        </w:rPr>
-      </w:pPr>
-      <w:r>
-        <w:rPr>
-          <w:rFonts w:ascii="Times New Roman" w:eastAsia="Times New Roman" w:hAnsi="Times New Roman" w:cs="Times New Roman"/>
-        </w:rPr>
-        <w:t xml:space="preserve">     breaks = 10)</w:t>
-      </w:r>
-    </w:p>
-    <w:p>
-      <w:pPr>
-        <w:ind w:left="1440"/>
-        <w:rPr>
-          <w:rFonts w:ascii="Times New Roman" w:eastAsia="Times New Roman" w:hAnsi="Times New Roman" w:cs="Times New Roman"/>
-        </w:rPr>
-      </w:pPr>
-      <w:r>
-        <w:rPr>
-          <w:rFonts w:ascii="Times New Roman" w:eastAsia="Times New Roman" w:hAnsi="Times New Roman" w:cs="Times New Roman"/>
-        </w:rPr>
-        <w:t># non-celebrity histogram</w:t>
-      </w:r>
-    </w:p>
-    <w:p>
-      <w:pPr>
-        <w:ind w:left="1440"/>
-        <w:rPr>
-          <w:rFonts w:ascii="Times New Roman" w:eastAsia="Times New Roman" w:hAnsi="Times New Roman" w:cs="Times New Roman"/>
-        </w:rPr>
-      </w:pPr>
-      <w:r>
-        <w:rPr>
-          <w:rFonts w:ascii="Times New Roman" w:eastAsia="Times New Roman" w:hAnsi="Times New Roman" w:cs="Times New Roman"/>
-        </w:rPr>
-        <w:t>hist(</w:t>
-      </w:r>
-      <w:proofErr w:type="spellStart"/>
-      <w:r>
-        <w:rPr>
-          <w:rFonts w:ascii="Times New Roman" w:eastAsia="Times New Roman" w:hAnsi="Times New Roman" w:cs="Times New Roman"/>
-        </w:rPr>
-        <w:t>df$ER</w:t>
-      </w:r>
-      <w:proofErr w:type="spellEnd"/>
-      <w:r>
-        <w:rPr>
-          <w:rFonts w:ascii="Times New Roman" w:eastAsia="Times New Roman" w:hAnsi="Times New Roman" w:cs="Times New Roman"/>
-        </w:rPr>
-        <w:t>[</w:t>
-      </w:r>
-      <w:proofErr w:type="spellStart"/>
-      <w:r>
-        <w:rPr>
-          <w:rFonts w:ascii="Times New Roman" w:eastAsia="Times New Roman" w:hAnsi="Times New Roman" w:cs="Times New Roman"/>
-        </w:rPr>
-        <w:t>df$CATEGORY</w:t>
-      </w:r>
-      <w:proofErr w:type="spellEnd"/>
-      <w:r>
-        <w:rPr>
-          <w:rFonts w:ascii="Times New Roman" w:eastAsia="Times New Roman" w:hAnsi="Times New Roman" w:cs="Times New Roman"/>
-        </w:rPr>
-        <w:t xml:space="preserve"> == "Non-Celebrity"], </w:t>
-      </w:r>
-    </w:p>
-    <w:p>
-      <w:pPr>
-        <w:ind w:left="1440"/>
-        <w:rPr>
-          <w:rFonts w:ascii="Times New Roman" w:eastAsia="Times New Roman" w:hAnsi="Times New Roman" w:cs="Times New Roman"/>
-        </w:rPr>
-      </w:pPr>
-      <w:r>
-        <w:rPr>
-          <w:rFonts w:ascii="Times New Roman" w:eastAsia="Times New Roman" w:hAnsi="Times New Roman" w:cs="Times New Roman"/>
-        </w:rPr>
-        <w:t xml:space="preserve">     col = </w:t>
-      </w:r>
-      <w:proofErr w:type="spellStart"/>
-      <w:r>
-        <w:rPr>
-          <w:rFonts w:ascii="Times New Roman" w:eastAsia="Times New Roman" w:hAnsi="Times New Roman" w:cs="Times New Roman"/>
-        </w:rPr>
-        <w:t>rgb</w:t>
-      </w:r>
-      <w:proofErr w:type="spellEnd"/>
-      <w:r>
-        <w:rPr>
-          <w:rFonts w:ascii="Times New Roman" w:eastAsia="Times New Roman" w:hAnsi="Times New Roman" w:cs="Times New Roman"/>
-        </w:rPr>
-        <w:t xml:space="preserve">(1, 0, 0, 0.5), </w:t>
-      </w:r>
-    </w:p>
-    <w:p>
-      <w:pPr>
-        <w:ind w:left="1440"/>
-        <w:rPr>
-          <w:rFonts w:ascii="Times New Roman" w:eastAsia="Times New Roman" w:hAnsi="Times New Roman" w:cs="Times New Roman"/>
-        </w:rPr>
-      </w:pPr>
-      <w:r>
-        <w:rPr>
-          <w:rFonts w:ascii="Times New Roman" w:eastAsia="Times New Roman" w:hAnsi="Times New Roman" w:cs="Times New Roman"/>
-        </w:rPr>
-        <w:t xml:space="preserve">     add = TRUE, </w:t>
-      </w:r>
-    </w:p>
-    <w:p>
-      <w:pPr>
-        <w:ind w:left="1440"/>
-        <w:rPr>
-          <w:rFonts w:ascii="Times New Roman" w:eastAsia="Times New Roman" w:hAnsi="Times New Roman" w:cs="Times New Roman"/>
-        </w:rPr>
-      </w:pPr>
-      <w:r>
-        <w:rPr>
-          <w:rFonts w:ascii="Times New Roman" w:eastAsia="Times New Roman" w:hAnsi="Times New Roman" w:cs="Times New Roman"/>
-        </w:rPr>
-        <w:t xml:space="preserve">     breaks = 10)</w:t>
-      </w:r>
-    </w:p>
-    <w:p>
-      <w:pPr>
-        <w:ind w:left="1440"/>
-        <w:rPr>
-          <w:rFonts w:ascii="Times New Roman" w:eastAsia="Times New Roman" w:hAnsi="Times New Roman" w:cs="Times New Roman"/>
-        </w:rPr>
-      </w:pPr>
-      <w:r>
-        <w:rPr>
-          <w:rFonts w:ascii="Times New Roman" w:eastAsia="Times New Roman" w:hAnsi="Times New Roman" w:cs="Times New Roman"/>
-        </w:rPr>
-        <w:t>legend("</w:t>
-      </w:r>
-      <w:proofErr w:type="spellStart"/>
-      <w:r>
-        <w:rPr>
-          <w:rFonts w:ascii="Times New Roman" w:eastAsia="Times New Roman" w:hAnsi="Times New Roman" w:cs="Times New Roman"/>
-        </w:rPr>
-        <w:t>topright</w:t>
-      </w:r>
-      <w:proofErr w:type="spellEnd"/>
-      <w:r>
-        <w:rPr>
-          <w:rFonts w:ascii="Times New Roman" w:eastAsia="Times New Roman" w:hAnsi="Times New Roman" w:cs="Times New Roman"/>
-        </w:rPr>
-        <w:t>", legend = c("Celebrity", "Non-Celebrity"),</w:t>
-      </w:r>
-    </w:p>
-    <w:p>
-      <w:pPr>
-        <w:ind w:left="1440"/>
-        <w:rPr>
-          <w:rFonts w:ascii="Times New Roman" w:eastAsia="Times New Roman" w:hAnsi="Times New Roman" w:cs="Times New Roman"/>
-        </w:rPr>
-      </w:pPr>
-      <w:r>
-        <w:rPr>
-          <w:rFonts w:ascii="Times New Roman" w:eastAsia="Times New Roman" w:hAnsi="Times New Roman" w:cs="Times New Roman"/>
-        </w:rPr>
-        <w:t xml:space="preserve">       fill = c(</w:t>
-      </w:r>
-      <w:proofErr w:type="spellStart"/>
-      <w:r>
-        <w:rPr>
-          <w:rFonts w:ascii="Times New Roman" w:eastAsia="Times New Roman" w:hAnsi="Times New Roman" w:cs="Times New Roman"/>
-        </w:rPr>
-        <w:t>rgb</w:t>
-      </w:r>
-      <w:proofErr w:type="spellEnd"/>
-      <w:r>
-        <w:rPr>
-          <w:rFonts w:ascii="Times New Roman" w:eastAsia="Times New Roman" w:hAnsi="Times New Roman" w:cs="Times New Roman"/>
-        </w:rPr>
-        <w:t xml:space="preserve">(0, 0, 1, 0.5), </w:t>
-      </w:r>
-      <w:proofErr w:type="spellStart"/>
-      <w:r>
-        <w:rPr>
-          <w:rFonts w:ascii="Times New Roman" w:eastAsia="Times New Roman" w:hAnsi="Times New Roman" w:cs="Times New Roman"/>
-        </w:rPr>
-        <w:t>rgb</w:t>
-      </w:r>
-      <w:proofErr w:type="spellEnd"/>
-      <w:r>
-        <w:rPr>
-          <w:rFonts w:ascii="Times New Roman" w:eastAsia="Times New Roman" w:hAnsi="Times New Roman" w:cs="Times New Roman"/>
-        </w:rPr>
-        <w:t>(1, 0, 0, 0.5)))</w:t>
-      </w:r>
-    </w:p>
-    <w:p>
-      <w:pPr>
-        <w:ind w:left="1440"/>
-        <w:rPr>
-          <w:rFonts w:ascii="Times New Roman" w:eastAsia="Times New Roman" w:hAnsi="Times New Roman" w:cs="Times New Roman"/>
-        </w:rPr>
-      </w:pPr>
-      <w:proofErr w:type="spellStart"/>
-      <w:r>
-        <w:rPr>
-          <w:rFonts w:ascii="Times New Roman" w:eastAsia="Times New Roman" w:hAnsi="Times New Roman" w:cs="Times New Roman"/>
-        </w:rPr>
-        <w:t>dev.off</w:t>
-      </w:r>
-      <w:proofErr w:type="spellEnd"/>
-      <w:r>
-        <w:rPr>
-          <w:rFonts w:ascii="Times New Roman" w:eastAsia="Times New Roman" w:hAnsi="Times New Roman" w:cs="Times New Roman"/>
-        </w:rPr>
-        <w:t>()</w:t>
-      </w:r>
-    </w:p>
-    <w:p>
-      <w:pPr>
-        <w:ind w:left="1440"/>
-        <w:rPr>
-          <w:rFonts w:ascii="Times New Roman" w:eastAsia="Times New Roman" w:hAnsi="Times New Roman" w:cs="Times New Roman"/>
-        </w:rPr>
-      </w:pPr>
-      <w:r>
-        <w:rPr>
-          <w:rFonts w:ascii="Times New Roman" w:eastAsia="Times New Roman" w:hAnsi="Times New Roman" w:cs="Times New Roman"/>
-        </w:rPr>
-        <w:t># Student T-Test</w:t>
-      </w:r>
-    </w:p>
-    <w:p>
-      <w:pPr>
-        <w:ind w:left="1440"/>
-        <w:rPr>
-          <w:rFonts w:ascii="Times New Roman" w:eastAsia="Times New Roman" w:hAnsi="Times New Roman" w:cs="Times New Roman"/>
-        </w:rPr>
-      </w:pPr>
-      <w:proofErr w:type="spellStart"/>
-      <w:r>
-        <w:rPr>
-          <w:rFonts w:ascii="Times New Roman" w:eastAsia="Times New Roman" w:hAnsi="Times New Roman" w:cs="Times New Roman"/>
-        </w:rPr>
-        <w:t>celebrity_group</w:t>
-      </w:r>
-      <w:proofErr w:type="spellEnd"/>
-      <w:r>
-        <w:rPr>
-          <w:rFonts w:ascii="Times New Roman" w:eastAsia="Times New Roman" w:hAnsi="Times New Roman" w:cs="Times New Roman"/>
-        </w:rPr>
-        <w:t xml:space="preserve"> &lt;- </w:t>
-      </w:r>
-      <w:proofErr w:type="spellStart"/>
-      <w:r>
-        <w:rPr>
-          <w:rFonts w:ascii="Times New Roman" w:eastAsia="Times New Roman" w:hAnsi="Times New Roman" w:cs="Times New Roman"/>
-        </w:rPr>
-        <w:t>df</w:t>
-      </w:r>
-      <w:proofErr w:type="spellEnd"/>
-      <w:r>
-        <w:rPr>
-          <w:rFonts w:ascii="Times New Roman" w:eastAsia="Times New Roman" w:hAnsi="Times New Roman" w:cs="Times New Roman"/>
-        </w:rPr>
-        <w:t>[</w:t>
-      </w:r>
-      <w:proofErr w:type="spellStart"/>
-      <w:r>
-        <w:rPr>
-          <w:rFonts w:ascii="Times New Roman" w:eastAsia="Times New Roman" w:hAnsi="Times New Roman" w:cs="Times New Roman"/>
-        </w:rPr>
-        <w:t>df$CATEGORY</w:t>
-      </w:r>
-      <w:proofErr w:type="spellEnd"/>
-      <w:r>
-        <w:rPr>
-          <w:rFonts w:ascii="Times New Roman" w:eastAsia="Times New Roman" w:hAnsi="Times New Roman" w:cs="Times New Roman"/>
-        </w:rPr>
-        <w:t xml:space="preserve"> == 'Celebrity', 'ER']</w:t>
-      </w:r>
-    </w:p>
-    <w:p>
-      <w:pPr>
-        <w:ind w:left="1440"/>
-        <w:rPr>
-          <w:rFonts w:ascii="Times New Roman" w:eastAsia="Times New Roman" w:hAnsi="Times New Roman" w:cs="Times New Roman"/>
-        </w:rPr>
-      </w:pPr>
-      <w:proofErr w:type="spellStart"/>
-      <w:r>
-        <w:rPr>
-          <w:rFonts w:ascii="Times New Roman" w:eastAsia="Times New Roman" w:hAnsi="Times New Roman" w:cs="Times New Roman"/>
-        </w:rPr>
-        <w:t>non_celebrity_group</w:t>
-      </w:r>
-      <w:proofErr w:type="spellEnd"/>
-      <w:r>
-        <w:rPr>
-          <w:rFonts w:ascii="Times New Roman" w:eastAsia="Times New Roman" w:hAnsi="Times New Roman" w:cs="Times New Roman"/>
-        </w:rPr>
-        <w:t xml:space="preserve"> &lt;- </w:t>
-      </w:r>
-      <w:proofErr w:type="spellStart"/>
-      <w:r>
-        <w:rPr>
-          <w:rFonts w:ascii="Times New Roman" w:eastAsia="Times New Roman" w:hAnsi="Times New Roman" w:cs="Times New Roman"/>
-        </w:rPr>
-        <w:t>df</w:t>
-      </w:r>
-      <w:proofErr w:type="spellEnd"/>
-      <w:r>
-        <w:rPr>
-          <w:rFonts w:ascii="Times New Roman" w:eastAsia="Times New Roman" w:hAnsi="Times New Roman" w:cs="Times New Roman"/>
-        </w:rPr>
-        <w:t>[</w:t>
-      </w:r>
-      <w:proofErr w:type="spellStart"/>
-      <w:r>
-        <w:rPr>
-          <w:rFonts w:ascii="Times New Roman" w:eastAsia="Times New Roman" w:hAnsi="Times New Roman" w:cs="Times New Roman"/>
-        </w:rPr>
-        <w:t>df$CATEGORY</w:t>
-      </w:r>
-      <w:proofErr w:type="spellEnd"/>
-      <w:r>
-        <w:rPr>
-          <w:rFonts w:ascii="Times New Roman" w:eastAsia="Times New Roman" w:hAnsi="Times New Roman" w:cs="Times New Roman"/>
-        </w:rPr>
-        <w:t xml:space="preserve"> == 'Non-Celebrity', 'ER']</w:t>
-      </w:r>
-    </w:p>
-    <w:p>
-      <w:pPr>
-        <w:ind w:left="1440"/>
-        <w:rPr>
-          <w:rFonts w:ascii="Times New Roman" w:eastAsia="Times New Roman" w:hAnsi="Times New Roman" w:cs="Times New Roman"/>
-        </w:rPr>
-      </w:pPr>
-      <w:proofErr w:type="spellStart"/>
-      <w:r>
-        <w:rPr>
-          <w:rFonts w:ascii="Times New Roman" w:eastAsia="Times New Roman" w:hAnsi="Times New Roman" w:cs="Times New Roman"/>
-        </w:rPr>
-        <w:t>t_test_result</w:t>
-      </w:r>
-      <w:proofErr w:type="spellEnd"/>
-      <w:r>
-        <w:rPr>
-          <w:rFonts w:ascii="Times New Roman" w:eastAsia="Times New Roman" w:hAnsi="Times New Roman" w:cs="Times New Roman"/>
-        </w:rPr>
-        <w:t xml:space="preserve"> &lt;- </w:t>
-      </w:r>
-      <w:proofErr w:type="spellStart"/>
-      <w:r>
-        <w:rPr>
-          <w:rFonts w:ascii="Times New Roman" w:eastAsia="Times New Roman" w:hAnsi="Times New Roman" w:cs="Times New Roman"/>
-        </w:rPr>
-        <w:t>t.test</w:t>
-      </w:r>
-      <w:proofErr w:type="spellEnd"/>
-      <w:r>
-        <w:rPr>
-          <w:rFonts w:ascii="Times New Roman" w:eastAsia="Times New Roman" w:hAnsi="Times New Roman" w:cs="Times New Roman"/>
-        </w:rPr>
-        <w:t>(</w:t>
-      </w:r>
-      <w:proofErr w:type="spellStart"/>
+      <w:proofErr w:type="gramEnd"/>
       <w:r>
         <w:rPr>
           <w:rFonts w:ascii="Times New Roman" w:eastAsia="Times New Roman" w:hAnsi="Times New Roman" w:cs="Times New Roman"/>
@@ -5524,6 +6072,14 @@
         </w:rPr>
         <w:t xml:space="preserve"> log output. </w:t>
       </w:r>
+    </w:p>
+    <w:p>
+      <w:pPr>
+        <w:ind w:left="1080"/>
+        <w:rPr>
+          <w:rFonts w:ascii="Times New Roman" w:eastAsia="Times New Roman" w:hAnsi="Times New Roman" w:cs="Times New Roman"/>
+        </w:rPr>
+      </w:pPr>
     </w:p>
     <w:p>
       <w:pPr>

</xml_diff>

<commit_message>
Add github log details.
Added github log details showing the contributions from all the group memebrs.
</commit_message>
<xml_diff>
--- a/7COM1079_Final report.docx
+++ b/7COM1079_Final report.docx
@@ -1423,18 +1423,6 @@
     </w:p>
     <w:p>
       <w:pPr>
-        <w:pStyle w:val="ListParagraph"/>
-        <w:ind w:left="1440" w:hanging="720"/>
-        <w:rPr>
-          <w:rFonts w:ascii="Times New Roman" w:eastAsia="Times New Roman" w:hAnsi="Times New Roman" w:cs="Times New Roman"/>
-          <w:i/>
-          <w:iCs/>
-          <w:highlight w:val="yellow"/>
-        </w:rPr>
-      </w:pPr>
-    </w:p>
-    <w:p>
-      <w:pPr>
         <w:ind w:left="1440" w:hanging="720"/>
         <w:rPr>
           <w:rFonts w:ascii="Times New Roman" w:eastAsia="Times New Roman" w:hAnsi="Times New Roman" w:cs="Times New Roman"/>
@@ -1497,8 +1485,23 @@
         <w:rPr>
           <w:rFonts w:ascii="Times New Roman" w:eastAsia="Times New Roman" w:hAnsi="Times New Roman" w:cs="Times New Roman"/>
         </w:rPr>
-        <w:t xml:space="preserve"> whether celebrity status leads to low Instagram engagement rates is very important for marketing and influencer strategies. (Voorveld et al., 2018).</w:t>
-      </w:r>
+        <w:t xml:space="preserve"> whether celebrity status leads to low Instagram engagement rates is very important for marketing and influencer strategies. (Voorveld et al., 2018)</w:t>
+      </w:r>
+      <w:r>
+        <w:rPr>
+          <w:rFonts w:ascii="Times New Roman" w:eastAsia="Times New Roman" w:hAnsi="Times New Roman" w:cs="Times New Roman"/>
+        </w:rPr>
+        <w:t>.</w:t>
+      </w:r>
+    </w:p>
+    <w:p>
+      <w:pPr>
+        <w:pStyle w:val="ListParagraph"/>
+        <w:ind w:left="1800"/>
+        <w:rPr>
+          <w:rFonts w:ascii="Times New Roman" w:eastAsia="Times New Roman" w:hAnsi="Times New Roman" w:cs="Times New Roman"/>
+        </w:rPr>
+      </w:pPr>
     </w:p>
     <w:p>
       <w:pPr>
@@ -1667,6 +1670,15 @@
     <w:p>
       <w:pPr>
         <w:pStyle w:val="ListParagraph"/>
+        <w:ind w:left="1800"/>
+        <w:rPr>
+          <w:rFonts w:ascii="Times New Roman" w:eastAsia="Times New Roman" w:hAnsi="Times New Roman" w:cs="Times New Roman"/>
+        </w:rPr>
+      </w:pPr>
+    </w:p>
+    <w:p>
+      <w:pPr>
+        <w:pStyle w:val="ListParagraph"/>
         <w:numPr>
           <w:ilvl w:val="1"/>
           <w:numId w:val="32"/>
@@ -1722,31 +1734,23 @@
         </w:numPr>
         <w:rPr>
           <w:rFonts w:ascii="Times New Roman" w:eastAsia="Times New Roman" w:hAnsi="Times New Roman" w:cs="Times New Roman"/>
-          <w:b/>
-          <w:bCs/>
-        </w:rPr>
-      </w:pPr>
-      <w:r>
-        <w:rPr>
-          <w:rFonts w:ascii="Times New Roman" w:eastAsia="Times New Roman" w:hAnsi="Times New Roman" w:cs="Times New Roman"/>
-          <w:b/>
-          <w:bCs/>
+        </w:rPr>
+      </w:pPr>
+      <w:r>
+        <w:rPr>
+          <w:rFonts w:ascii="Times New Roman" w:eastAsia="Times New Roman" w:hAnsi="Times New Roman" w:cs="Times New Roman"/>
         </w:rPr>
         <w:t>Is</w:t>
       </w:r>
       <w:r>
         <w:rPr>
           <w:rFonts w:ascii="Times New Roman" w:eastAsia="Times New Roman" w:hAnsi="Times New Roman" w:cs="Times New Roman"/>
-          <w:b/>
-          <w:bCs/>
         </w:rPr>
         <w:t xml:space="preserve"> </w:t>
       </w:r>
       <w:r>
         <w:rPr>
           <w:rFonts w:ascii="Times New Roman" w:eastAsia="Times New Roman" w:hAnsi="Times New Roman" w:cs="Times New Roman"/>
-          <w:b/>
-          <w:bCs/>
         </w:rPr>
         <w:t>there a difference in the mean engagement rate (ER) between celebrity and non-celebrity accounts in CATEGORIES 1 among the 100 most-followed Instagram profiles?</w:t>
       </w:r>
@@ -1856,25 +1860,10 @@
     </w:p>
     <w:p>
       <w:pPr>
-        <w:pStyle w:val="ListParagraph"/>
-        <w:rPr>
-          <w:rFonts w:ascii="Times New Roman" w:eastAsia="Times New Roman" w:hAnsi="Times New Roman" w:cs="Times New Roman"/>
-        </w:rPr>
-      </w:pPr>
-    </w:p>
-    <w:p>
-      <w:pPr>
-        <w:ind w:left="1440"/>
-        <w:rPr>
-          <w:rFonts w:ascii="Times New Roman" w:eastAsia="Times New Roman" w:hAnsi="Times New Roman" w:cs="Times New Roman"/>
-        </w:rPr>
-      </w:pPr>
-      <w:r>
-        <w:rPr>
-          <w:rFonts w:ascii="Times New Roman" w:eastAsia="Times New Roman" w:hAnsi="Times New Roman" w:cs="Times New Roman"/>
-        </w:rPr>
-        <w:t xml:space="preserve"> </w:t>
-      </w:r>
+        <w:rPr>
+          <w:rFonts w:ascii="Times New Roman" w:eastAsia="Times New Roman" w:hAnsi="Times New Roman" w:cs="Times New Roman"/>
+        </w:rPr>
+      </w:pPr>
     </w:p>
     <w:p>
       <w:pPr>
@@ -1893,6 +1882,14 @@
         </w:rPr>
         <w:t>Background research</w:t>
       </w:r>
+    </w:p>
+    <w:p>
+      <w:pPr>
+        <w:pStyle w:val="ListParagraph"/>
+        <w:rPr>
+          <w:rFonts w:ascii="Times New Roman" w:eastAsia="Times New Roman" w:hAnsi="Times New Roman" w:cs="Times New Roman"/>
+        </w:rPr>
+      </w:pPr>
     </w:p>
     <w:p>
       <w:pPr>
@@ -1920,45 +1917,37 @@
         </w:rPr>
         <w:t xml:space="preserve"> </w:t>
       </w:r>
-      <w:r>
+    </w:p>
+    <w:p>
+      <w:pPr>
+        <w:pStyle w:val="ListParagraph"/>
+        <w:ind w:left="1440"/>
         <w:rPr>
           <w:rFonts w:ascii="Times New Roman" w:eastAsia="Times New Roman" w:hAnsi="Times New Roman" w:cs="Times New Roman"/>
           <w:b/>
           <w:bCs/>
         </w:rPr>
-        <w:t>(200 words)</w:t>
-      </w:r>
-    </w:p>
-    <w:p>
-      <w:pPr>
-        <w:pStyle w:val="ListParagraph"/>
-        <w:ind w:left="1440"/>
+      </w:pPr>
+    </w:p>
+    <w:p>
+      <w:pPr>
+        <w:pStyle w:val="ListParagraph"/>
+        <w:ind w:left="1440" w:hanging="720"/>
+        <w:rPr>
+          <w:rFonts w:ascii="Times New Roman" w:eastAsia="Times New Roman" w:hAnsi="Times New Roman" w:cs="Times New Roman"/>
+        </w:rPr>
+      </w:pPr>
+      <w:r>
+        <w:rPr>
+          <w:rFonts w:ascii="Times New Roman" w:eastAsia="Times New Roman" w:hAnsi="Times New Roman" w:cs="Times New Roman"/>
+          <w:i/>
+        </w:rPr>
+        <w:t xml:space="preserve">           </w:t>
+      </w:r>
+      <w:r>
         <w:rPr>
           <w:rFonts w:ascii="Times New Roman" w:eastAsia="Times New Roman" w:hAnsi="Times New Roman" w:cs="Times New Roman"/>
           <w:b/>
-          <w:bCs/>
-        </w:rPr>
-      </w:pPr>
-    </w:p>
-    <w:p>
-      <w:pPr>
-        <w:pStyle w:val="ListParagraph"/>
-        <w:ind w:left="1440" w:hanging="720"/>
-        <w:rPr>
-          <w:rFonts w:ascii="Times New Roman" w:eastAsia="Times New Roman" w:hAnsi="Times New Roman" w:cs="Times New Roman"/>
-        </w:rPr>
-      </w:pPr>
-      <w:r>
-        <w:rPr>
-          <w:rFonts w:ascii="Times New Roman" w:eastAsia="Times New Roman" w:hAnsi="Times New Roman" w:cs="Times New Roman"/>
-          <w:i/>
-        </w:rPr>
-        <w:t xml:space="preserve">           </w:t>
-      </w:r>
-      <w:r>
-        <w:rPr>
-          <w:rFonts w:ascii="Times New Roman" w:eastAsia="Times New Roman" w:hAnsi="Times New Roman" w:cs="Times New Roman"/>
-          <w:b/>
         </w:rPr>
         <w:t>Paper 1</w:t>
       </w:r>
@@ -2004,28 +1993,24 @@
         </w:rPr>
         <w:t xml:space="preserve">more followers. </w:t>
       </w:r>
-      <w:proofErr w:type="gramStart"/>
-      <w:r>
-        <w:rPr>
-          <w:rFonts w:ascii="Times New Roman" w:eastAsia="Times New Roman" w:hAnsi="Times New Roman" w:cs="Times New Roman"/>
-        </w:rPr>
-        <w:t>So</w:t>
-      </w:r>
-      <w:proofErr w:type="gramEnd"/>
+      <w:r>
+        <w:rPr>
+          <w:rFonts w:ascii="Times New Roman" w:eastAsia="Times New Roman" w:hAnsi="Times New Roman" w:cs="Times New Roman"/>
+        </w:rPr>
+        <w:t>So,</w:t>
+      </w:r>
       <w:r>
         <w:rPr>
           <w:rFonts w:ascii="Times New Roman" w:eastAsia="Times New Roman" w:hAnsi="Times New Roman" w:cs="Times New Roman"/>
         </w:rPr>
         <w:t xml:space="preserve"> this research applies to this DS025 dataset, and it supports the study of engagement rate between the celebrities and non-</w:t>
       </w:r>
-      <w:proofErr w:type="gramStart"/>
-      <w:r>
-        <w:rPr>
-          <w:rFonts w:ascii="Times New Roman" w:eastAsia="Times New Roman" w:hAnsi="Times New Roman" w:cs="Times New Roman"/>
-        </w:rPr>
-        <w:t>celebrities, and</w:t>
-      </w:r>
-      <w:proofErr w:type="gramEnd"/>
+      <w:r>
+        <w:rPr>
+          <w:rFonts w:ascii="Times New Roman" w:eastAsia="Times New Roman" w:hAnsi="Times New Roman" w:cs="Times New Roman"/>
+        </w:rPr>
+        <w:t>celebrities and</w:t>
+      </w:r>
       <w:r>
         <w:rPr>
           <w:rFonts w:ascii="Times New Roman" w:eastAsia="Times New Roman" w:hAnsi="Times New Roman" w:cs="Times New Roman"/>
@@ -2044,14 +2029,12 @@
         </w:rPr>
         <w:t xml:space="preserve">focusing on the </w:t>
       </w:r>
-      <w:proofErr w:type="gramStart"/>
-      <w:r>
-        <w:rPr>
-          <w:rFonts w:ascii="Times New Roman" w:eastAsia="Times New Roman" w:hAnsi="Times New Roman" w:cs="Times New Roman"/>
-        </w:rPr>
-        <w:t>followers</w:t>
-      </w:r>
-      <w:proofErr w:type="gramEnd"/>
+      <w:r>
+        <w:rPr>
+          <w:rFonts w:ascii="Times New Roman" w:eastAsia="Times New Roman" w:hAnsi="Times New Roman" w:cs="Times New Roman"/>
+        </w:rPr>
+        <w:t>follower’s</w:t>
+      </w:r>
       <w:r>
         <w:rPr>
           <w:rFonts w:ascii="Times New Roman" w:eastAsia="Times New Roman" w:hAnsi="Times New Roman" w:cs="Times New Roman"/>
@@ -4097,6 +4080,15 @@
         <w:pStyle w:val="ListParagraph"/>
         <w:ind w:left="1440"/>
         <w:rPr>
+          <w:rFonts w:ascii="Times New Roman" w:eastAsia="Times New Roman" w:hAnsi="Times New Roman" w:cs="Times New Roman"/>
+        </w:rPr>
+      </w:pPr>
+    </w:p>
+    <w:p>
+      <w:pPr>
+        <w:pStyle w:val="ListParagraph"/>
+        <w:ind w:left="1440"/>
+        <w:rPr>
           <w:rFonts w:ascii="Times New Roman" w:hAnsi="Times New Roman" w:cs="Times New Roman"/>
           <w:kern w:val="0"/>
           <w:lang w:val="en"/>
@@ -4126,7 +4118,6 @@
           <w:lang w:val="en"/>
         </w:rPr>
         <w:noBreakHyphen/>
-        <w:t>100 most f</w:t>
       </w:r>
       <w:r>
         <w:rPr>
@@ -4134,7 +4125,39 @@
           <w:kern w:val="0"/>
           <w:lang w:val="en"/>
         </w:rPr>
-        <w:t>ollowed Instagram influencers. H</w:t>
+        <w:t>100,</w:t>
+      </w:r>
+      <w:r>
+        <w:rPr>
+          <w:rFonts w:ascii="Times New Roman" w:hAnsi="Times New Roman" w:cs="Times New Roman"/>
+          <w:kern w:val="0"/>
+          <w:lang w:val="en"/>
+        </w:rPr>
+        <w:t xml:space="preserve"> most </w:t>
+      </w:r>
+      <w:r>
+        <w:rPr>
+          <w:rFonts w:ascii="Times New Roman" w:hAnsi="Times New Roman" w:cs="Times New Roman"/>
+          <w:kern w:val="0"/>
+          <w:lang w:val="en"/>
+        </w:rPr>
+        <w:t>f</w:t>
+      </w:r>
+      <w:r>
+        <w:rPr>
+          <w:rFonts w:ascii="Times New Roman" w:hAnsi="Times New Roman" w:cs="Times New Roman"/>
+          <w:kern w:val="0"/>
+          <w:lang w:val="en"/>
+        </w:rPr>
+        <w:t>ollowed by</w:t>
+      </w:r>
+      <w:r>
+        <w:rPr>
+          <w:rFonts w:ascii="Times New Roman" w:hAnsi="Times New Roman" w:cs="Times New Roman"/>
+          <w:kern w:val="0"/>
+          <w:lang w:val="en"/>
+        </w:rPr>
+        <w:t xml:space="preserve"> Instagram influencers. H</w:t>
       </w:r>
       <w:r>
         <w:rPr>
@@ -4316,7 +4339,7 @@
           <w:kern w:val="0"/>
           <w:lang w:val="en"/>
         </w:rPr>
-        <w:t xml:space="preserve"> with proven interaction levels rather than relying solely on follower count when selecting accounts for </w:t>
+        <w:t xml:space="preserve"> with proven interaction levels </w:t>
       </w:r>
       <w:r>
         <w:rPr>
@@ -4325,7 +4348,7 @@
           <w:lang w:val="en"/>
         </w:rPr>
         <w:lastRenderedPageBreak/>
-        <w:t>marketing, sponsorships, or promotional partnerships and other social activities.</w:t>
+        <w:t>rather than relying solely on follower count when selecting accounts for marketing, sponsorships, or promotional partnerships and other social activities.</w:t>
       </w:r>
     </w:p>
     <w:p>
@@ -5265,6 +5288,7 @@
         <w:rPr>
           <w:rFonts w:ascii="Times New Roman" w:eastAsia="Times New Roman" w:hAnsi="Times New Roman" w:cs="Times New Roman"/>
         </w:rPr>
+        <w:lastRenderedPageBreak/>
         <w:t># histogram</w:t>
       </w:r>
     </w:p>
@@ -5280,7 +5304,6 @@
         <w:rPr>
           <w:rFonts w:ascii="Times New Roman" w:eastAsia="Times New Roman" w:hAnsi="Times New Roman" w:cs="Times New Roman"/>
         </w:rPr>
-        <w:lastRenderedPageBreak/>
         <w:t>png</w:t>
       </w:r>
       <w:proofErr w:type="spellEnd"/>
@@ -6075,11 +6098,61 @@
     </w:p>
     <w:p>
       <w:pPr>
+        <w:pStyle w:val="ListParagraph"/>
+        <w:ind w:left="1440"/>
+        <w:rPr>
+          <w:rFonts w:ascii="Times New Roman" w:eastAsia="Times New Roman" w:hAnsi="Times New Roman" w:cs="Times New Roman"/>
+        </w:rPr>
+      </w:pPr>
+    </w:p>
+    <w:p>
+      <w:pPr>
         <w:ind w:left="1080"/>
         <w:rPr>
           <w:rFonts w:ascii="Times New Roman" w:eastAsia="Times New Roman" w:hAnsi="Times New Roman" w:cs="Times New Roman"/>
         </w:rPr>
       </w:pPr>
+      <w:r>
+        <w:rPr>
+          <w:rFonts w:ascii="Times New Roman" w:eastAsia="Times New Roman" w:hAnsi="Times New Roman" w:cs="Times New Roman"/>
+        </w:rPr>
+        <w:lastRenderedPageBreak/>
+        <w:drawing>
+          <wp:inline distT="0" distB="0" distL="0" distR="0" wp14:anchorId="4A0920EB" wp14:editId="5C1A7371">
+            <wp:extent cx="2827265" cy="6218459"/>
+            <wp:effectExtent l="0" t="0" r="0" b="0"/>
+            <wp:docPr id="1610503170" name="Picture 1" descr="A screenshot of a cell phone&#10;&#10;AI-generated content may be incorrect."/>
+            <wp:cNvGraphicFramePr>
+              <a:graphicFrameLocks xmlns:a="http://schemas.openxmlformats.org/drawingml/2006/main" noChangeAspect="1"/>
+            </wp:cNvGraphicFramePr>
+            <a:graphic xmlns:a="http://schemas.openxmlformats.org/drawingml/2006/main">
+              <a:graphicData uri="http://schemas.openxmlformats.org/drawingml/2006/picture">
+                <pic:pic xmlns:pic="http://schemas.openxmlformats.org/drawingml/2006/picture">
+                  <pic:nvPicPr>
+                    <pic:cNvPr id="1610503170" name="Picture 1" descr="A screenshot of a cell phone&#10;&#10;AI-generated content may be incorrect."/>
+                    <pic:cNvPicPr/>
+                  </pic:nvPicPr>
+                  <pic:blipFill>
+                    <a:blip r:embed="rId9"/>
+                    <a:stretch>
+                      <a:fillRect/>
+                    </a:stretch>
+                  </pic:blipFill>
+                  <pic:spPr>
+                    <a:xfrm>
+                      <a:off x="0" y="0"/>
+                      <a:ext cx="2827265" cy="6218459"/>
+                    </a:xfrm>
+                    <a:prstGeom prst="rect">
+                      <a:avLst/>
+                    </a:prstGeom>
+                  </pic:spPr>
+                </pic:pic>
+              </a:graphicData>
+            </a:graphic>
+          </wp:inline>
+        </w:drawing>
+      </w:r>
     </w:p>
     <w:p>
       <w:pPr>
@@ -6089,8 +6162,8 @@
       </w:pPr>
     </w:p>
     <w:sectPr>
-      <w:footerReference w:type="even" r:id="rId9"/>
-      <w:footerReference w:type="default" r:id="rId10"/>
+      <w:footerReference w:type="even" r:id="rId10"/>
+      <w:footerReference w:type="default" r:id="rId11"/>
       <w:pgSz w:w="11906" w:h="16838"/>
       <w:pgMar w:top="1440" w:right="1440" w:bottom="1440" w:left="1440" w:header="708" w:footer="708" w:gutter="0"/>
       <w:cols w:space="708"/>

</xml_diff>

<commit_message>
Modify Github Log section of the appendices
Added the last screenshot of the github log details in the appendices section.
</commit_message>
<xml_diff>
--- a/7COM1079_Final report.docx
+++ b/7COM1079_Final report.docx
@@ -6118,6 +6118,88 @@
         </w:rPr>
         <w:lastRenderedPageBreak/>
         <w:drawing>
+          <wp:inline distT="0" distB="0" distL="0" distR="0" wp14:anchorId="3F68245D" wp14:editId="76220861">
+            <wp:extent cx="2834886" cy="5692633"/>
+            <wp:effectExtent l="0" t="0" r="3810" b="3810"/>
+            <wp:docPr id="526287367" name="Picture 1" descr="A screenshot of a phone&#10;&#10;AI-generated content may be incorrect."/>
+            <wp:cNvGraphicFramePr>
+              <a:graphicFrameLocks xmlns:a="http://schemas.openxmlformats.org/drawingml/2006/main" noChangeAspect="1"/>
+            </wp:cNvGraphicFramePr>
+            <a:graphic xmlns:a="http://schemas.openxmlformats.org/drawingml/2006/main">
+              <a:graphicData uri="http://schemas.openxmlformats.org/drawingml/2006/picture">
+                <pic:pic xmlns:pic="http://schemas.openxmlformats.org/drawingml/2006/picture">
+                  <pic:nvPicPr>
+                    <pic:cNvPr id="526287367" name="Picture 1" descr="A screenshot of a phone&#10;&#10;AI-generated content may be incorrect."/>
+                    <pic:cNvPicPr/>
+                  </pic:nvPicPr>
+                  <pic:blipFill>
+                    <a:blip r:embed="rId9"/>
+                    <a:stretch>
+                      <a:fillRect/>
+                    </a:stretch>
+                  </pic:blipFill>
+                  <pic:spPr>
+                    <a:xfrm>
+                      <a:off x="0" y="0"/>
+                      <a:ext cx="2834886" cy="5692633"/>
+                    </a:xfrm>
+                    <a:prstGeom prst="rect">
+                      <a:avLst/>
+                    </a:prstGeom>
+                  </pic:spPr>
+                </pic:pic>
+              </a:graphicData>
+            </a:graphic>
+          </wp:inline>
+        </w:drawing>
+      </w:r>
+      <w:r>
+        <w:rPr>
+          <w:rFonts w:ascii="Times New Roman" w:eastAsia="Times New Roman" w:hAnsi="Times New Roman" w:cs="Times New Roman"/>
+        </w:rPr>
+        <w:lastRenderedPageBreak/>
+        <w:drawing>
+          <wp:inline distT="0" distB="0" distL="0" distR="0" wp14:anchorId="33242174" wp14:editId="60BF93FD">
+            <wp:extent cx="2857748" cy="6233700"/>
+            <wp:effectExtent l="0" t="0" r="0" b="0"/>
+            <wp:docPr id="1818009320" name="Picture 1" descr="A screenshot of a computer&#10;&#10;AI-generated content may be incorrect."/>
+            <wp:cNvGraphicFramePr>
+              <a:graphicFrameLocks xmlns:a="http://schemas.openxmlformats.org/drawingml/2006/main" noChangeAspect="1"/>
+            </wp:cNvGraphicFramePr>
+            <a:graphic xmlns:a="http://schemas.openxmlformats.org/drawingml/2006/main">
+              <a:graphicData uri="http://schemas.openxmlformats.org/drawingml/2006/picture">
+                <pic:pic xmlns:pic="http://schemas.openxmlformats.org/drawingml/2006/picture">
+                  <pic:nvPicPr>
+                    <pic:cNvPr id="1818009320" name="Picture 1" descr="A screenshot of a computer&#10;&#10;AI-generated content may be incorrect."/>
+                    <pic:cNvPicPr/>
+                  </pic:nvPicPr>
+                  <pic:blipFill>
+                    <a:blip r:embed="rId10"/>
+                    <a:stretch>
+                      <a:fillRect/>
+                    </a:stretch>
+                  </pic:blipFill>
+                  <pic:spPr>
+                    <a:xfrm>
+                      <a:off x="0" y="0"/>
+                      <a:ext cx="2857748" cy="6233700"/>
+                    </a:xfrm>
+                    <a:prstGeom prst="rect">
+                      <a:avLst/>
+                    </a:prstGeom>
+                  </pic:spPr>
+                </pic:pic>
+              </a:graphicData>
+            </a:graphic>
+          </wp:inline>
+        </w:drawing>
+      </w:r>
+      <w:r>
+        <w:rPr>
+          <w:rFonts w:ascii="Times New Roman" w:eastAsia="Times New Roman" w:hAnsi="Times New Roman" w:cs="Times New Roman"/>
+        </w:rPr>
+        <w:lastRenderedPageBreak/>
+        <w:drawing>
           <wp:inline distT="0" distB="0" distL="0" distR="0" wp14:anchorId="4A0920EB" wp14:editId="5C1A7371">
             <wp:extent cx="2827265" cy="6218459"/>
             <wp:effectExtent l="0" t="0" r="0" b="0"/>
@@ -6133,7 +6215,7 @@
                     <pic:cNvPicPr/>
                   </pic:nvPicPr>
                   <pic:blipFill>
-                    <a:blip r:embed="rId9"/>
+                    <a:blip r:embed="rId11"/>
                     <a:stretch>
                       <a:fillRect/>
                     </a:stretch>
@@ -6162,8 +6244,8 @@
       </w:pPr>
     </w:p>
     <w:sectPr>
-      <w:footerReference w:type="even" r:id="rId10"/>
-      <w:footerReference w:type="default" r:id="rId11"/>
+      <w:footerReference w:type="even" r:id="rId12"/>
+      <w:footerReference w:type="default" r:id="rId13"/>
       <w:pgSz w:w="11906" w:h="16838"/>
       <w:pgMar w:top="1440" w:right="1440" w:bottom="1440" w:left="1440" w:header="708" w:footer="708" w:gutter="0"/>
       <w:cols w:space="708"/>

</xml_diff>